<commit_message>
Chỉnh sửa chút xíu Giới thiệu bài toán
</commit_message>
<xml_diff>
--- a/Documents/JobZoom Report.docx
+++ b/Documents/JobZoom Report.docx
@@ -13006,6 +13006,8 @@
       <w:bookmarkStart w:id="13" w:name="_Toc311896515"/>
       <w:bookmarkStart w:id="14" w:name="OLE_LINK13"/>
       <w:bookmarkStart w:id="15" w:name="OLE_LINK14"/>
+      <w:bookmarkStart w:id="16" w:name="_GoBack"/>
+      <w:bookmarkEnd w:id="16"/>
       <w:r>
         <w:rPr>
           <w:lang w:val="en-US"/>
@@ -13041,6 +13043,7 @@
           <w:lang w:val="en-US"/>
         </w:rPr>
       </w:pPr>
+      <w:bookmarkStart w:id="17" w:name="_Toc311896516"/>
       <w:r>
         <w:rPr>
           <w:lang w:val="en-US"/>
@@ -13081,13 +13084,7 @@
         <w:rPr>
           <w:lang w:val="en-US"/>
         </w:rPr>
-        <w:t xml:space="preserve"> </w:t>
-      </w:r>
-      <w:r>
-        <w:rPr>
-          <w:lang w:val="en-US"/>
-        </w:rPr>
-        <w:t xml:space="preserve">Đã </w:t>
+        <w:t xml:space="preserve"> Đã </w:t>
       </w:r>
       <w:r>
         <w:t>29 năm trôi qua kể từ ngày 30/8/1982</w:t>
@@ -13105,13 +13102,7 @@
         <w:rPr>
           <w:lang w:val="en-US"/>
         </w:rPr>
-        <w:t xml:space="preserve">, </w:t>
-      </w:r>
-      <w:r>
-        <w:rPr>
-          <w:lang w:val="en-US"/>
-        </w:rPr>
-        <w:t xml:space="preserve">có thể nói đây là </w:t>
+        <w:t xml:space="preserve">, có thể nói đây là </w:t>
       </w:r>
       <w:r>
         <w:rPr>
@@ -13135,214 +13126,27 @@
         <w:rPr>
           <w:lang w:val="en-US"/>
         </w:rPr>
-        <w:t>. V</w:t>
-      </w:r>
-      <w:r>
-        <w:rPr>
-          <w:lang w:val="en-US"/>
-        </w:rPr>
-        <w:t xml:space="preserve">iệc gửi email cho một nhóm thật sự </w:t>
-      </w:r>
-      <w:r>
-        <w:rPr>
-          <w:lang w:val="en-US"/>
-        </w:rPr>
-        <w:t xml:space="preserve">trở nên </w:t>
-      </w:r>
-      <w:r>
-        <w:rPr>
-          <w:lang w:val="en-US"/>
-        </w:rPr>
-        <w:t>khó khăn khi phải nhập danh sách người nhận</w:t>
-      </w:r>
-      <w:r>
-        <w:rPr>
-          <w:lang w:val="en-US"/>
-        </w:rPr>
-        <w:t xml:space="preserve"> gây mất thời gian, việc email bị nhận nhầm là thư rác sẽ cao. Để giải quyết vấn đề này, </w:t>
-      </w:r>
-      <w:r>
-        <w:rPr>
-          <w:lang w:val="en-US"/>
-        </w:rPr>
-        <w:t>hộp thư nhóm</w:t>
-      </w:r>
-      <w:r>
-        <w:rPr>
-          <w:lang w:val="en-US"/>
-        </w:rPr>
-        <w:t xml:space="preserve"> (group)</w:t>
-      </w:r>
-      <w:r>
-        <w:rPr>
-          <w:lang w:val="en-US"/>
-        </w:rPr>
-        <w:t xml:space="preserve"> </w:t>
-      </w:r>
-      <w:r>
-        <w:rPr>
-          <w:lang w:val="en-US"/>
-        </w:rPr>
-        <w:t>đã ra đờ</w:t>
-      </w:r>
-      <w:r>
-        <w:rPr>
-          <w:lang w:val="en-US"/>
-        </w:rPr>
-        <w:t>i nhằm giải quyết được khuyết điểm của email, việc gử</w:t>
-      </w:r>
-      <w:r>
-        <w:rPr>
-          <w:lang w:val="en-US"/>
-        </w:rPr>
-        <w:t xml:space="preserve">i email cho </w:t>
-      </w:r>
-      <w:r>
-        <w:rPr>
-          <w:lang w:val="en-US"/>
-        </w:rPr>
-        <w:t>một nhóm trở nên dễ dàng hơn.</w:t>
-      </w:r>
-      <w:r>
-        <w:rPr>
-          <w:lang w:val="en-US"/>
-        </w:rPr>
-        <w:t xml:space="preserve"> Chưa dừng lại ở đó, </w:t>
-      </w:r>
-      <w:r>
-        <w:rPr>
-          <w:lang w:val="en-US"/>
-        </w:rPr>
-        <w:t xml:space="preserve">diễn đàn (forum) ra đời nhằm bổ sung những thiếu sót của group </w:t>
-      </w:r>
-      <w:r>
-        <w:rPr>
-          <w:lang w:val="en-US"/>
-        </w:rPr>
-        <w:t>–</w:t>
-      </w:r>
-      <w:r>
-        <w:rPr>
-          <w:lang w:val="en-US"/>
-        </w:rPr>
-        <w:t xml:space="preserve"> </w:t>
-      </w:r>
-      <w:r>
-        <w:rPr>
-          <w:lang w:val="en-US"/>
-        </w:rPr>
-        <w:t>việc trao đổi thông tin giữa một nhóm người được thực hiện một cách dễ dàng và nhanh chóng hơn, những bài viết cũng được phân chia thành từng chủ đề cụ thể</w:t>
-      </w:r>
-      <w:r>
-        <w:rPr>
-          <w:lang w:val="en-US"/>
-        </w:rPr>
-        <w:t xml:space="preserve"> và rõ ràng hơn. Tuy nhiên, việc phân loại bài viết trên forum cũng không phải là vấn đề đơn giản, một bài viết trong forum chỉ thuộc về duy nhất một chủ đề, do đó, khi một bài viết thuộc về nhiều chủ đề khác nhau, khi chúng ta </w:t>
-      </w:r>
-      <w:r>
-        <w:rPr>
-          <w:lang w:val="en-US"/>
-        </w:rPr>
-        <w:t xml:space="preserve">đăng </w:t>
-      </w:r>
-      <w:r>
-        <w:rPr>
-          <w:lang w:val="en-US"/>
-        </w:rPr>
-        <w:t>bài viết trong chủ đề này, thì khi vào chủ đề kia lại không thấy và ngược lạ</w:t>
-      </w:r>
-      <w:r>
-        <w:rPr>
-          <w:lang w:val="en-US"/>
-        </w:rPr>
-        <w:t>i. Để giải quyết vấn đề này, thẻ (tag) đã ra đời. Việc ra đời của tag cùng với blog và mạng xã hội đã đánh dấu bước ngoặc phát triển mới của internet. Một bài viết sẽ được tag những tag liên quan, sự liên kết các tag này góp phần giải quyết cho việc phân loại bài viết trở nên dễ dàng hơn.</w:t>
-      </w:r>
-      <w:r>
-        <w:rPr>
-          <w:lang w:val="en-US"/>
-        </w:rPr>
-        <w:t xml:space="preserve"> Tag gợi ý cho chúng tôi thực hiện một hệ thống, mà trên đó </w:t>
+        <w:t xml:space="preserve">. Việc gửi email cho một nhóm thật sự trở nên khó khăn khi phải nhập danh sách người nhận gây mất thời gian, việc email bị nhận nhầm là thư rác sẽ cao. Để giải quyết vấn đề này, hộp thư nhóm (group) đã ra đời nhằm giải quyết được khuyết điểm của email, việc gửi email cho một nhóm trở nên dễ dàng hơn, kỹ thuật “email grouping” cũng giúp cho việc phân loại thư một cách dễ dàng hơn. Chưa dừng lại ở đó, diễn đàn (forum) ra đời nhằm bổ sung những thiếu sót của group – việc trao đổi thông tin giữa một nhóm người được thực hiện một cách dễ dàng và nhanh chóng hơn, những bài viết cũng được phân chia thành từng chủ đề cụ thể và rõ ràng hơn. Tuy nhiên, việc phân loại bài viết trên forum cũng không phải là vấn đề đơn giản, một bài viết trong forum chỉ thuộc về duy nhất một chủ đề, do đó, khi một bài viết thuộc về nhiều chủ đề khác nhau, khi chúng ta đăng bài viết trong chủ đề này, thì khi vào chủ đề kia lại không thấy và ngược lại. Để giải quyết vấn đề này, thẻ (tag) đã ra đời. Việc ra đời của tag cùng với blog và mạng xã hội đã đánh dấu bước ngoặc phát triển mới của internet. Một bài viết sẽ được tag những tag liên quan, sự liên kết các tag này góp phần giải quyết cho việc phân loại bài viết trở nên dễ dàng </w:t>
+      </w:r>
+      <w:r>
+        <w:rPr>
+          <w:lang w:val="en-US"/>
+        </w:rPr>
+        <w:lastRenderedPageBreak/>
+        <w:t xml:space="preserve">hơn. Tag gợi ý cho chúng tôi thực hiện một hệ thống, mà trên đó </w:t>
       </w:r>
       <w:r>
         <w:rPr>
           <w:i/>
           <w:lang w:val="en-US"/>
         </w:rPr>
-        <w:t xml:space="preserve">các thực thể khác </w:t>
-      </w:r>
-      <w:r>
-        <w:rPr>
-          <w:i/>
-          <w:lang w:val="en-US"/>
-        </w:rPr>
-        <w:lastRenderedPageBreak/>
-        <w:t>nhau được định nghĩa thông qua tag, những tag được liên kết với nhau tạo thành một cây yêu cầu hay cây thông tin giúp dễ dàng phân loại và đánh giá đối tượng trở nên dễ dàng hơn</w:t>
-      </w:r>
-      <w:r>
-        <w:rPr>
-          <w:lang w:val="en-US"/>
-        </w:rPr>
-        <w:t>. Chẳng hạn khi bạn muố</w:t>
-      </w:r>
-      <w:r>
-        <w:rPr>
-          <w:lang w:val="en-US"/>
-        </w:rPr>
-        <w:t xml:space="preserve">n mua </w:t>
-      </w:r>
-      <w:r>
-        <w:rPr>
-          <w:lang w:val="en-US"/>
-        </w:rPr>
-        <w:t>một</w:t>
-      </w:r>
-      <w:r>
-        <w:rPr>
-          <w:lang w:val="en-US"/>
-        </w:rPr>
-        <w:t xml:space="preserve"> cái áo</w:t>
-      </w:r>
-      <w:r>
-        <w:rPr>
-          <w:lang w:val="en-US"/>
-        </w:rPr>
-        <w:t>, bạn sẽ miêu tả những chi tiết mà bạ</w:t>
-      </w:r>
-      <w:r>
-        <w:rPr>
-          <w:lang w:val="en-US"/>
-        </w:rPr>
-        <w:t xml:space="preserve">n cần chẳng hạn như: sơ mi, </w:t>
-      </w:r>
-      <w:r>
-        <w:rPr>
-          <w:lang w:val="en-US"/>
-        </w:rPr>
-        <w:t xml:space="preserve">tay dài, </w:t>
-      </w:r>
-      <w:r>
-        <w:rPr>
-          <w:lang w:val="en-US"/>
-        </w:rPr>
-        <w:t xml:space="preserve">có khuyu, màu xanh,… </w:t>
-      </w:r>
-      <w:r>
-        <w:rPr>
-          <w:lang w:val="en-US"/>
-        </w:rPr>
-        <w:t xml:space="preserve">bên cạnh đó, </w:t>
-      </w:r>
-      <w:r>
-        <w:rPr>
-          <w:lang w:val="en-US"/>
-        </w:rPr>
-        <w:t>các công ty dệt may cũng sẽ mô tả sản phẩm của mình dưới dạng tag, việc so sánh giữa cây yêu cầu của người tiêu dùng và cây thông tin về sản phẩm của công ty dệt may sẽ gợi ý cho người tiêu dùng mua sản phẩm mình yêu thích và nhà sản xuất bán được sản phẩm</w:t>
-      </w:r>
-      <w:r>
-        <w:rPr>
-          <w:lang w:val="en-US"/>
-        </w:rPr>
-        <w:t>.</w:t>
+        <w:t>các thực thể khác nhau được định nghĩa thông qua tag, những tag được liên kết với nhau tạo thành một cây yêu cầu hay cây thông tin giúp dễ dàng phân loại và đánh giá đối tượng trở nên dễ dàng hơn</w:t>
+      </w:r>
+      <w:r>
+        <w:rPr>
+          <w:lang w:val="en-US"/>
+        </w:rPr>
+        <w:t>. Chẳng hạn khi bạn muốn mua một cái áo, bạn sẽ miêu tả những chi tiết mà bạn cần chẳng hạn như: sơ mi, tay dài, có khuyu, màu xanh,… bên cạnh đó, các công ty dệt may cũng sẽ mô tả sản phẩm của mình dưới dạng tag, việc so sánh giữa cây yêu cầu của người tiêu dùng và cây thông tin về sản phẩm của công ty dệt may sẽ gợi ý cho người tiêu dùng mua sản phẩm mình yêu thích và nhà sản xuất bán được sản phẩm.</w:t>
       </w:r>
     </w:p>
     <w:p>
@@ -13356,61 +13160,7 @@
         <w:rPr>
           <w:lang w:val="en-US"/>
         </w:rPr>
-        <w:t>Các kiến trúc phần mềm ứng dụng hiện nay đều đi nhiều về giao diện, giao tiếp</w:t>
-      </w:r>
-      <w:r>
-        <w:rPr>
-          <w:lang w:val="en-US"/>
-        </w:rPr>
-        <w:t xml:space="preserve"> (communication) </w:t>
-      </w:r>
-      <w:r>
-        <w:rPr>
-          <w:lang w:val="en-US"/>
-        </w:rPr>
-        <w:t xml:space="preserve"> giữa người dùn</w:t>
-      </w:r>
-      <w:r>
-        <w:rPr>
-          <w:lang w:val="en-US"/>
-        </w:rPr>
-        <w:t>g</w:t>
-      </w:r>
-      <w:r>
-        <w:rPr>
-          <w:lang w:val="en-US"/>
-        </w:rPr>
-        <w:t>, những kiến trúc dành riêng giải quyết bài toán nghiệp vụ ít được phổ biến</w:t>
-      </w:r>
-      <w:r>
-        <w:rPr>
-          <w:lang w:val="en-US"/>
-        </w:rPr>
-        <w:t>.</w:t>
-      </w:r>
-      <w:r>
-        <w:rPr>
-          <w:lang w:val="en-US"/>
-        </w:rPr>
-        <w:t xml:space="preserve"> Bên cạnh đó, hệ thống kiến trúc rời rạc và không thống nhất, những ứng dụng tìm việc, tìm bạn, tìm mặt hàng</w:t>
-      </w:r>
-      <w:r>
-        <w:rPr>
-          <w:lang w:val="en-US"/>
-        </w:rPr>
-        <w:t>, …</w:t>
-      </w:r>
-      <w:r>
-        <w:rPr>
-          <w:lang w:val="en-US"/>
-        </w:rPr>
-        <w:t xml:space="preserve"> có chức năng tương đối giống nhau - người dùng đăng thông tin, tìm kiếm và so khớp - nhưng những ứng dụng này chưa có kiến trúc chung. </w:t>
-      </w:r>
-      <w:r>
-        <w:rPr>
-          <w:lang w:val="en-US"/>
-        </w:rPr>
-        <w:t xml:space="preserve">Từ </w:t>
+        <w:t xml:space="preserve">Các kiến trúc phần mềm ứng dụng hiện nay đều đi nhiều về giao diện, giao tiếp (communication)  giữa người dùng, những kiến trúc dành riêng giải quyết bài toán nghiệp vụ ít được phổ biến. Bên cạnh đó, hệ thống kiến trúc rời rạc và không thống nhất, những ứng dụng tìm việc, tìm bạn, tìm mặt hàng, … có chức năng tương đối giống nhau - người dùng đăng thông tin, tìm kiếm và so khớp - nhưng những ứng dụng này chưa có kiến trúc chung. Từ </w:t>
       </w:r>
       <w:r>
         <w:rPr>
@@ -13418,7 +13168,271 @@
           <w:i/>
           <w:lang w:val="en-US"/>
         </w:rPr>
+        <w:t>nhu cầu thông tin nhiều, đa dạng, cần so khớp nhiều và nhanh</w:t>
+      </w:r>
+      <w:r>
+        <w:rPr>
+          <w:lang w:val="en-US"/>
+        </w:rPr>
+        <w:t>, chúng tôi nghĩ về một kiến trúc phần mềm giúp người dùng đăng tải và so khớp thông tin một cách dễ dàng, nhanh chóng và hiệu quả. Kiến trúc này phải giải quyết được những bài toán sau:</w:t>
+      </w:r>
+    </w:p>
+    <w:p>
+      <w:pPr>
+        <w:pStyle w:val="Heading2"/>
+        <w:rPr>
+          <w:lang w:val="en-US"/>
+        </w:rPr>
+      </w:pPr>
+      <w:r>
+        <w:rPr>
+          <w:lang w:val="en-US"/>
+        </w:rPr>
+        <w:t>Bài toán 1</w:t>
+      </w:r>
+      <w:r>
+        <w:rPr>
+          <w:lang w:val="en-US"/>
+        </w:rPr>
+        <w:t xml:space="preserve">: </w:t>
+      </w:r>
+      <w:r>
+        <w:rPr>
+          <w:lang w:val="en-US"/>
+        </w:rPr>
+        <w:t>Tổ chức thông tin và s</w:t>
+      </w:r>
+      <w:r>
+        <w:rPr>
+          <w:lang w:val="en-US"/>
+        </w:rPr>
+        <w:t>ự linh hoạt của hệ thống so khớp</w:t>
+      </w:r>
+      <w:bookmarkEnd w:id="17"/>
+    </w:p>
+    <w:p>
+      <w:pPr>
+        <w:ind w:firstLine="720"/>
+        <w:rPr>
+          <w:lang w:val="en-US"/>
+        </w:rPr>
+      </w:pPr>
+      <w:r>
+        <w:rPr>
+          <w:lang w:val="en-US"/>
+        </w:rPr>
+        <w:t xml:space="preserve">Bạn cần tìm kiếm một sản phẩm để mua - </w:t>
+      </w:r>
+      <w:r>
+        <w:rPr>
+          <w:lang w:val="en-US"/>
+        </w:rPr>
         <w:t>n</w:t>
+      </w:r>
+      <w:r>
+        <w:rPr>
+          <w:lang w:val="en-US"/>
+        </w:rPr>
+        <w:t xml:space="preserve">hà sản xuất cần tìm khách hàng để bán sản phẩm, làm sao để bạn có thể tìm kiếm những sản phẩm thoả mãn nhu cầu và doanh nghiệp cũng đạt được lợi nhuận cao nhất từ việc bán hàng? Bạn cần tìm kiếm một người bạn đã lâu không còn liên lạc – </w:t>
+      </w:r>
+      <w:r>
+        <w:rPr>
+          <w:lang w:val="en-US"/>
+        </w:rPr>
+        <w:t>n</w:t>
+      </w:r>
+      <w:r>
+        <w:rPr>
+          <w:lang w:val="en-US"/>
+        </w:rPr>
+        <w:t>gười bạn của bạn đã tham gia một mạng xã hội, làm sao để bạn và người bạn ấy có thể tìm ra nhau? Bạn cần tìm một công việc phù hợp với kỹ năng và trình độ của bạn thân – doanh nghiệp cần tìm những ứng viên đáp ứng đầy đủ các yêu cầu tuyển dụng?… Đây có thể là những câu hỏ</w:t>
+      </w:r>
+      <w:r>
+        <w:rPr>
+          <w:lang w:val="en-US"/>
+        </w:rPr>
+        <w:t>i</w:t>
+      </w:r>
+      <w:r>
+        <w:rPr>
+          <w:lang w:val="en-US"/>
+        </w:rPr>
+        <w:t xml:space="preserve"> rất thường gặp trong thực tế</w:t>
+      </w:r>
+      <w:r>
+        <w:rPr>
+          <w:lang w:val="en-US"/>
+        </w:rPr>
+        <w:t>.</w:t>
+      </w:r>
+      <w:r>
+        <w:rPr>
+          <w:lang w:val="en-US"/>
+        </w:rPr>
+        <w:t xml:space="preserve"> </w:t>
+      </w:r>
+      <w:r>
+        <w:rPr>
+          <w:lang w:val="en-US"/>
+        </w:rPr>
+        <w:t xml:space="preserve">Internet là một kho thông tin vô tận, được cung cấp từ hàng triệu </w:t>
+      </w:r>
+      <w:r>
+        <w:rPr>
+          <w:lang w:val="en-US"/>
+        </w:rPr>
+        <w:t>website</w:t>
+      </w:r>
+      <w:r>
+        <w:rPr>
+          <w:lang w:val="en-US"/>
+        </w:rPr>
+        <w:t xml:space="preserve"> trên khắp thế giới</w:t>
+      </w:r>
+      <w:r>
+        <w:rPr>
+          <w:lang w:val="en-US"/>
+        </w:rPr>
+        <w:t>, d</w:t>
+      </w:r>
+      <w:r>
+        <w:rPr>
+          <w:lang w:val="en-US"/>
+        </w:rPr>
+        <w:t xml:space="preserve">o có quá nhiều thông tin nên việc tìm kiếm được đúng thông tin cần thiết cũng không </w:t>
+      </w:r>
+      <w:r>
+        <w:rPr>
+          <w:lang w:val="en-US"/>
+        </w:rPr>
+        <w:t xml:space="preserve">đơn giản. </w:t>
+      </w:r>
+      <w:r>
+        <w:rPr>
+          <w:lang w:val="en-US"/>
+        </w:rPr>
+        <w:t xml:space="preserve">Bên cạnh đó, thông tin về một đối tượng thường được thể hiện thông qua những thuộc tính cứng được định nghĩa sẵn về số </w:t>
+      </w:r>
+      <w:r>
+        <w:rPr>
+          <w:lang w:val="en-US"/>
+        </w:rPr>
+        <w:lastRenderedPageBreak/>
+        <w:t xml:space="preserve">lượng và kiểu dữ liệu, giá trị của những thuộc tính này </w:t>
+      </w:r>
+      <w:r>
+        <w:rPr>
+          <w:lang w:val="en-US"/>
+        </w:rPr>
+        <w:t xml:space="preserve">được </w:t>
+      </w:r>
+      <w:r>
+        <w:rPr>
+          <w:lang w:val="en-US"/>
+        </w:rPr>
+        <w:t xml:space="preserve">lưu trữ thông qua các records trong cơ sở dữ liệu, cách tổ chức dữ liệu này không linh </w:t>
+      </w:r>
+      <w:r>
+        <w:rPr>
+          <w:lang w:val="en-US"/>
+        </w:rPr>
+        <w:t>hoạt</w:t>
+      </w:r>
+      <w:r>
+        <w:rPr>
+          <w:lang w:val="en-US"/>
+        </w:rPr>
+        <w:t xml:space="preserve"> và khó khăn trong việc so khớp </w:t>
+      </w:r>
+      <w:r>
+        <w:rPr>
+          <w:lang w:val="en-US"/>
+        </w:rPr>
+        <w:t>dữ liệu, phương pháp tìm kiếm thường dùng trong cách lưu trữ</w:t>
+      </w:r>
+      <w:r>
+        <w:rPr>
+          <w:lang w:val="en-US"/>
+        </w:rPr>
+        <w:t xml:space="preserve"> này</w:t>
+      </w:r>
+      <w:r>
+        <w:rPr>
+          <w:lang w:val="en-US"/>
+        </w:rPr>
+        <w:t xml:space="preserve"> là phương pháp vét cạn nên mất nhiều thời gian và hiệu suất không cao</w:t>
+      </w:r>
+      <w:r>
+        <w:rPr>
+          <w:lang w:val="en-US"/>
+        </w:rPr>
+        <w:t xml:space="preserve">. </w:t>
+      </w:r>
+      <w:r>
+        <w:rPr>
+          <w:lang w:val="en-US"/>
+        </w:rPr>
+        <w:t xml:space="preserve">Chính vì lý do trên, việc tổ chức và phân loại đòi hỏi phải linh động, không quá cứng nhắc để có thể so khớp giữa </w:t>
+      </w:r>
+      <w:r>
+        <w:rPr>
+          <w:lang w:val="en-US"/>
+        </w:rPr>
+        <w:t>yêu</w:t>
+      </w:r>
+      <w:r>
+        <w:rPr>
+          <w:lang w:val="en-US"/>
+        </w:rPr>
+        <w:t xml:space="preserve"> cầu và </w:t>
+      </w:r>
+      <w:r>
+        <w:rPr>
+          <w:lang w:val="en-US"/>
+        </w:rPr>
+        <w:t xml:space="preserve">“sản phẩm đáp ứng nhu cầu” </w:t>
+      </w:r>
+      <w:r>
+        <w:rPr>
+          <w:lang w:val="en-US"/>
+        </w:rPr>
+        <w:t>một cách dễ dàng và sự linh động này giúp cho hệ thống so khớp</w:t>
+      </w:r>
+      <w:r>
+        <w:rPr>
+          <w:lang w:val="en-US"/>
+        </w:rPr>
+        <w:t xml:space="preserve"> đánh giá </w:t>
+      </w:r>
+      <w:r>
+        <w:rPr>
+          <w:lang w:val="en-US"/>
+        </w:rPr>
+        <w:t xml:space="preserve">chính xác hơn mức độ so khớp giữa </w:t>
+      </w:r>
+      <w:r>
+        <w:rPr>
+          <w:lang w:val="en-US"/>
+        </w:rPr>
+        <w:t>yêu</w:t>
+      </w:r>
+      <w:r>
+        <w:rPr>
+          <w:lang w:val="en-US"/>
+        </w:rPr>
+        <w:t xml:space="preserve"> cầu và “</w:t>
+      </w:r>
+      <w:r>
+        <w:rPr>
+          <w:lang w:val="en-US"/>
+        </w:rPr>
+        <w:t>sản phẩm đáp ứng yêu cầu</w:t>
+      </w:r>
+      <w:r>
+        <w:rPr>
+          <w:lang w:val="en-US"/>
+        </w:rPr>
+        <w:t xml:space="preserve">”. </w:t>
       </w:r>
       <w:r>
         <w:rPr>
@@ -13426,284 +13440,7 @@
           <w:i/>
           <w:lang w:val="en-US"/>
         </w:rPr>
-        <w:t>hu cầu thông tin nhiều, đa dạng, cần so khớp nhiều và nhanh</w:t>
-      </w:r>
-      <w:r>
-        <w:rPr>
-          <w:lang w:val="en-US"/>
-        </w:rPr>
-        <w:t xml:space="preserve">, chúng tôi nghĩ về một kiến trúc phần mềm giúp người dùng đăng tải và so khớp thông tin một cách dễ dàng, nhanh chóng </w:t>
-      </w:r>
-      <w:r>
-        <w:rPr>
-          <w:lang w:val="en-US"/>
-        </w:rPr>
-        <w:t>và hiệu quả</w:t>
-      </w:r>
-      <w:r>
-        <w:rPr>
-          <w:lang w:val="en-US"/>
-        </w:rPr>
-        <w:t>. Kiến trúc này phải giải quyết được những bài toán sau:</w:t>
-      </w:r>
-    </w:p>
-    <w:p>
-      <w:pPr>
-        <w:pStyle w:val="Heading2"/>
-        <w:rPr>
-          <w:lang w:val="en-US"/>
-        </w:rPr>
-      </w:pPr>
-      <w:bookmarkStart w:id="16" w:name="_Toc311896516"/>
-      <w:r>
-        <w:rPr>
-          <w:lang w:val="en-US"/>
-        </w:rPr>
-        <w:t>Bài toán 1</w:t>
-      </w:r>
-      <w:r>
-        <w:rPr>
-          <w:lang w:val="en-US"/>
-        </w:rPr>
-        <w:t xml:space="preserve">: </w:t>
-      </w:r>
-      <w:r>
-        <w:rPr>
-          <w:lang w:val="en-US"/>
-        </w:rPr>
-        <w:t>Tổ chức thông tin và s</w:t>
-      </w:r>
-      <w:r>
-        <w:rPr>
-          <w:lang w:val="en-US"/>
-        </w:rPr>
-        <w:t>ự linh hoạt của hệ thống so khớp</w:t>
-      </w:r>
-      <w:bookmarkEnd w:id="16"/>
-    </w:p>
-    <w:p>
-      <w:pPr>
-        <w:ind w:firstLine="720"/>
-        <w:rPr>
-          <w:lang w:val="en-US"/>
-        </w:rPr>
-      </w:pPr>
-      <w:r>
-        <w:rPr>
-          <w:lang w:val="en-US"/>
-        </w:rPr>
-        <w:t xml:space="preserve">Bạn cần tìm kiếm một sản phẩm để mua - </w:t>
-      </w:r>
-      <w:r>
-        <w:rPr>
-          <w:lang w:val="en-US"/>
-        </w:rPr>
-        <w:t>n</w:t>
-      </w:r>
-      <w:r>
-        <w:rPr>
-          <w:lang w:val="en-US"/>
-        </w:rPr>
-        <w:t xml:space="preserve">hà sản xuất cần tìm khách hàng để bán sản phẩm, làm sao để bạn có thể tìm kiếm những sản phẩm thoả mãn nhu cầu và doanh nghiệp cũng đạt được lợi nhuận cao nhất từ việc bán hàng? Bạn cần tìm kiếm một người bạn đã lâu không còn liên lạc – </w:t>
-      </w:r>
-      <w:r>
-        <w:rPr>
-          <w:lang w:val="en-US"/>
-        </w:rPr>
-        <w:t>n</w:t>
-      </w:r>
-      <w:r>
-        <w:rPr>
-          <w:lang w:val="en-US"/>
-        </w:rPr>
-        <w:t>gười bạn của bạn đã tham gia một mạng xã hội, làm sao để bạn và người bạn ấy có thể tìm ra nhau? Bạn cần tìm một công việc phù hợp với kỹ năng và trình độ của bạn thân – doanh nghiệp cần tìm những ứng viên đáp ứng đầy đủ các yêu cầu tuyển dụng?… Đây có thể là những câu hỏ</w:t>
-      </w:r>
-      <w:r>
-        <w:rPr>
-          <w:lang w:val="en-US"/>
-        </w:rPr>
-        <w:t>i</w:t>
-      </w:r>
-      <w:r>
-        <w:rPr>
-          <w:lang w:val="en-US"/>
-        </w:rPr>
-        <w:t xml:space="preserve"> rất thường gặp trong thực tế</w:t>
-      </w:r>
-      <w:r>
-        <w:rPr>
-          <w:lang w:val="en-US"/>
-        </w:rPr>
-        <w:t>.</w:t>
-      </w:r>
-      <w:r>
-        <w:rPr>
-          <w:lang w:val="en-US"/>
-        </w:rPr>
-        <w:t xml:space="preserve"> </w:t>
-      </w:r>
-      <w:r>
-        <w:rPr>
-          <w:lang w:val="en-US"/>
-        </w:rPr>
-        <w:t xml:space="preserve">Internet là một kho thông tin vô tận, được cung cấp từ hàng triệu </w:t>
-      </w:r>
-      <w:r>
-        <w:rPr>
-          <w:lang w:val="en-US"/>
-        </w:rPr>
-        <w:t>website</w:t>
-      </w:r>
-      <w:r>
-        <w:rPr>
-          <w:lang w:val="en-US"/>
-        </w:rPr>
-        <w:t xml:space="preserve"> trên khắp thế giới</w:t>
-      </w:r>
-      <w:r>
-        <w:rPr>
-          <w:lang w:val="en-US"/>
-        </w:rPr>
-        <w:t>, d</w:t>
-      </w:r>
-      <w:r>
-        <w:rPr>
-          <w:lang w:val="en-US"/>
-        </w:rPr>
-        <w:t xml:space="preserve">o có quá nhiều thông tin nên việc tìm kiếm được đúng thông tin cần thiết cũng không </w:t>
-      </w:r>
-      <w:r>
-        <w:rPr>
-          <w:lang w:val="en-US"/>
-        </w:rPr>
-        <w:t xml:space="preserve">đơn giản. </w:t>
-      </w:r>
-      <w:r>
-        <w:rPr>
-          <w:lang w:val="en-US"/>
-        </w:rPr>
-        <w:t xml:space="preserve">Bên cạnh đó, thông tin về một đối tượng thường được thể hiện thông qua những thuộc tính cứng được định nghĩa sẵn về số lượng và kiểu dữ liệu, giá trị của những thuộc tính này </w:t>
-      </w:r>
-      <w:r>
-        <w:rPr>
-          <w:lang w:val="en-US"/>
-        </w:rPr>
-        <w:t xml:space="preserve">được </w:t>
-      </w:r>
-      <w:r>
-        <w:rPr>
-          <w:lang w:val="en-US"/>
-        </w:rPr>
-        <w:t xml:space="preserve">lưu trữ thông qua các </w:t>
-      </w:r>
-      <w:r>
-        <w:rPr>
-          <w:lang w:val="en-US"/>
-        </w:rPr>
-        <w:lastRenderedPageBreak/>
-        <w:t xml:space="preserve">records trong cơ sở dữ liệu, cách tổ chức dữ liệu này không linh </w:t>
-      </w:r>
-      <w:r>
-        <w:rPr>
-          <w:lang w:val="en-US"/>
-        </w:rPr>
-        <w:t>hoạt</w:t>
-      </w:r>
-      <w:r>
-        <w:rPr>
-          <w:lang w:val="en-US"/>
-        </w:rPr>
-        <w:t xml:space="preserve"> và khó khăn trong việc so khớp </w:t>
-      </w:r>
-      <w:r>
-        <w:rPr>
-          <w:lang w:val="en-US"/>
-        </w:rPr>
-        <w:t>dữ liệu, phương pháp tìm kiếm thường dùng trong cách lưu trữ</w:t>
-      </w:r>
-      <w:r>
-        <w:rPr>
-          <w:lang w:val="en-US"/>
-        </w:rPr>
-        <w:t xml:space="preserve"> này</w:t>
-      </w:r>
-      <w:r>
-        <w:rPr>
-          <w:lang w:val="en-US"/>
-        </w:rPr>
-        <w:t xml:space="preserve"> là phương pháp vét cạn nên mất nhiều thời gian và hiệu suất không cao</w:t>
-      </w:r>
-      <w:r>
-        <w:rPr>
-          <w:lang w:val="en-US"/>
-        </w:rPr>
-        <w:t xml:space="preserve">. </w:t>
-      </w:r>
-      <w:r>
-        <w:rPr>
-          <w:lang w:val="en-US"/>
-        </w:rPr>
-        <w:t xml:space="preserve">Chính vì lý do trên, việc tổ chức và phân loại đòi hỏi phải linh động, không quá cứng nhắc để có thể so khớp giữa </w:t>
-      </w:r>
-      <w:r>
-        <w:rPr>
-          <w:lang w:val="en-US"/>
-        </w:rPr>
-        <w:t>yêu</w:t>
-      </w:r>
-      <w:r>
-        <w:rPr>
-          <w:lang w:val="en-US"/>
-        </w:rPr>
-        <w:t xml:space="preserve"> cầu và </w:t>
-      </w:r>
-      <w:r>
-        <w:rPr>
-          <w:lang w:val="en-US"/>
-        </w:rPr>
-        <w:t xml:space="preserve">“sản phẩm đáp ứng nhu cầu” </w:t>
-      </w:r>
-      <w:r>
-        <w:rPr>
-          <w:lang w:val="en-US"/>
-        </w:rPr>
-        <w:t>một cách dễ dàng và sự linh động này giúp cho hệ thống so khớp</w:t>
-      </w:r>
-      <w:r>
-        <w:rPr>
-          <w:lang w:val="en-US"/>
-        </w:rPr>
-        <w:t xml:space="preserve"> đánh giá </w:t>
-      </w:r>
-      <w:r>
-        <w:rPr>
-          <w:lang w:val="en-US"/>
-        </w:rPr>
-        <w:t xml:space="preserve">chính xác hơn mức độ so khớp giữa </w:t>
-      </w:r>
-      <w:r>
-        <w:rPr>
-          <w:lang w:val="en-US"/>
-        </w:rPr>
-        <w:t>yêu</w:t>
-      </w:r>
-      <w:r>
-        <w:rPr>
-          <w:lang w:val="en-US"/>
-        </w:rPr>
-        <w:t xml:space="preserve"> cầu và “</w:t>
-      </w:r>
-      <w:r>
-        <w:rPr>
-          <w:lang w:val="en-US"/>
-        </w:rPr>
-        <w:t>sản phẩm đáp ứng yêu cầu</w:t>
-      </w:r>
-      <w:r>
-        <w:rPr>
-          <w:lang w:val="en-US"/>
-        </w:rPr>
-        <w:t xml:space="preserve">”. </w:t>
+        <w:t>Bài toán cần phải đạt được là tổ chức thông tin một cách linh hoạt, có thể d</w:t>
       </w:r>
       <w:r>
         <w:rPr>
@@ -13711,7 +13448,7 @@
           <w:i/>
           <w:lang w:val="en-US"/>
         </w:rPr>
-        <w:t>Bài toán cần phải đạt được là tổ chức thông tin một cách linh hoạt, có thể d</w:t>
+        <w:t>ễ</w:t>
       </w:r>
       <w:r>
         <w:rPr>
@@ -13719,7 +13456,7 @@
           <w:i/>
           <w:lang w:val="en-US"/>
         </w:rPr>
-        <w:t>ễ</w:t>
+        <w:t xml:space="preserve"> dàng tìm kiếm, so sánh thông tin nộ</w:t>
       </w:r>
       <w:r>
         <w:rPr>
@@ -13727,7 +13464,7 @@
           <w:i/>
           <w:lang w:val="en-US"/>
         </w:rPr>
-        <w:t xml:space="preserve"> dàng tìm kiếm, so sánh thông tin nộ</w:t>
+        <w:t xml:space="preserve">i tại </w:t>
       </w:r>
       <w:r>
         <w:rPr>
@@ -13735,7 +13472,7 @@
           <w:i/>
           <w:lang w:val="en-US"/>
         </w:rPr>
-        <w:t xml:space="preserve">i tại </w:t>
+        <w:t xml:space="preserve">mà vẫn đảm bảo được khả năng so khớp giữa các cây thông tin </w:t>
       </w:r>
       <w:r>
         <w:rPr>
@@ -13743,7 +13480,7 @@
           <w:i/>
           <w:lang w:val="en-US"/>
         </w:rPr>
-        <w:t xml:space="preserve">mà vẫn đảm bảo được khả năng so khớp giữa các cây thông tin </w:t>
+        <w:t xml:space="preserve">với </w:t>
       </w:r>
       <w:r>
         <w:rPr>
@@ -13751,7 +13488,152 @@
           <w:i/>
           <w:lang w:val="en-US"/>
         </w:rPr>
-        <w:t xml:space="preserve">với </w:t>
+        <w:t>nhau</w:t>
+      </w:r>
+    </w:p>
+    <w:p>
+      <w:pPr>
+        <w:pStyle w:val="Heading2"/>
+        <w:rPr>
+          <w:lang w:val="en-US"/>
+        </w:rPr>
+      </w:pPr>
+      <w:bookmarkStart w:id="18" w:name="_Toc311896517"/>
+      <w:r>
+        <w:rPr>
+          <w:lang w:val="en-US"/>
+        </w:rPr>
+        <w:t>Bài toán 2</w:t>
+      </w:r>
+      <w:r>
+        <w:rPr>
+          <w:lang w:val="en-US"/>
+        </w:rPr>
+        <w:t xml:space="preserve">: Mức độ tương quan giữa những </w:t>
+      </w:r>
+      <w:r>
+        <w:rPr>
+          <w:lang w:val="en-US"/>
+        </w:rPr>
+        <w:t>thẻ thông tin</w:t>
+      </w:r>
+      <w:r>
+        <w:rPr>
+          <w:lang w:val="en-US"/>
+        </w:rPr>
+        <w:t xml:space="preserve"> bất kỳ</w:t>
+      </w:r>
+      <w:bookmarkEnd w:id="18"/>
+    </w:p>
+    <w:p>
+      <w:pPr>
+        <w:ind w:firstLine="720"/>
+        <w:rPr>
+          <w:lang w:val="en-US"/>
+        </w:rPr>
+      </w:pPr>
+      <w:r>
+        <w:rPr>
+          <w:lang w:val="en-US"/>
+        </w:rPr>
+        <w:t xml:space="preserve">Năm 2006, </w:t>
+      </w:r>
+      <w:r>
+        <w:rPr>
+          <w:lang w:val="en-US"/>
+        </w:rPr>
+        <w:t xml:space="preserve">Google đã công bố một bước tiến quan trọng trong quá trình xử lý kết quả </w:t>
+      </w:r>
+      <w:r>
+        <w:rPr>
+          <w:lang w:val="en-US"/>
+        </w:rPr>
+        <w:t>tìm kiếm</w:t>
+      </w:r>
+      <w:r>
+        <w:rPr>
+          <w:lang w:val="en-US"/>
+        </w:rPr>
+        <w:t xml:space="preserve"> bằng việc thêm vào những từ đồng nghĩa với một số từ thường gặp. Google hướng tới mục tiêu là đưa ra những kết quả tra cứu tốt nhất. Vì thế, việc hệ thống thuật toán của Google hiểu được những từ ngữ được sử dụng trên thanh tra cứu là rất quan trọng. Một phần trong việc hiểu từ ngữ là hiểu được các từ đồ</w:t>
+      </w:r>
+      <w:r>
+        <w:rPr>
+          <w:lang w:val="en-US"/>
+        </w:rPr>
+        <w:t>ng nghĩa.</w:t>
+      </w:r>
+      <w:r>
+        <w:rPr>
+          <w:lang w:val="en-US"/>
+        </w:rPr>
+        <w:t xml:space="preserve"> </w:t>
+      </w:r>
+      <w:r>
+        <w:rPr>
+          <w:lang w:val="en-US"/>
+        </w:rPr>
+        <w:t>Từ đồng nghĩa là những từ nói về cùng một vật, việc nào đó, chẳng hạn như "picture" và "photos". Những người tra cứu cụm từ "sunset pictures" (ảnh hoàng hôn) thường cũng sẽ click vào những web có chứa cụm từ "sunset photos". Một vấn đề nảy sinh là những từ đó có thể có nhiều nghĩa khác nhau. Ví dụ như, từ "case" có thể mang nghĩa "trường hợp", "tình huống" hoặc "thí dụ". Nó cũng có nghĩa là "hộp" hoặc "container - thùng chứa". Cụm từ "guitar box" đồng nghĩa với cụm từ "guitar case" – hộp đàn. Nhưng "O.J Simpson box" lại không phải đồng nghĩa với "O.J Simpson case". Các tính toán của Google chỉ ra rằng từ đồng nghĩa ảnh hưởng đến 70% số người tra cứu trên hơn 100 ngôn ngữ hỗ trợ trên Google</w:t>
+      </w:r>
+      <w:r>
+        <w:rPr>
+          <w:lang w:val="en-US"/>
+        </w:rPr>
+        <w:t>.</w:t>
+      </w:r>
+      <w:r>
+        <w:rPr>
+          <w:lang w:val="en-US"/>
+        </w:rPr>
+        <w:t xml:space="preserve"> </w:t>
+      </w:r>
+      <w:r>
+        <w:rPr>
+          <w:lang w:val="en-US"/>
+        </w:rPr>
+        <w:t>Bên cạnh đó, còn có một số cụm tự có mức độ tương quan về nghĩa, chẳng hạn giữa “côn trùng – cào cào”, chúng ta thấy cào cào và côn trùng có một mức độ tương quan với nhau – cào cào thuộc lớp côn trùng</w:t>
+      </w:r>
+      <w:r>
+        <w:rPr>
+          <w:lang w:val="en-US"/>
+        </w:rPr>
+        <w:t xml:space="preserve">. </w:t>
+      </w:r>
+      <w:r>
+        <w:rPr>
+          <w:lang w:val="en-US"/>
+        </w:rPr>
+        <w:t>Nếu chỉ so sánh các thẻ với nhau mà bỏ qua mức độ tương quan</w:t>
+      </w:r>
+      <w:r>
+        <w:rPr>
+          <w:lang w:val="en-US"/>
+        </w:rPr>
+        <w:t xml:space="preserve">, kết quả so khớp không có độ chính xác cao. Chẳng hạn, việc so khớp giữa thuộc tính “áo thun” và thuộc tính “áo thun cổ cao”, nếu chỉ so sánh thuộc tính này phải khớp từng chữ với thuộc tính kia, thì </w:t>
+      </w:r>
+      <w:r>
+        <w:rPr>
+          <w:lang w:val="en-US"/>
+        </w:rPr>
+        <w:lastRenderedPageBreak/>
+        <w:t>rõ ràng hai thuộc tính này hoàn toàn không khớp với nhau, “áo thun” và “áo thun</w:t>
+      </w:r>
+      <w:r>
+        <w:rPr>
+          <w:lang w:val="en-US"/>
+        </w:rPr>
+        <w:t xml:space="preserve"> </w:t>
+      </w:r>
+      <w:r>
+        <w:rPr>
+          <w:lang w:val="en-US"/>
+        </w:rPr>
+        <w:t>cổ cao” có liên quan với nhau, cả hai thuộc tính này đều là áo thun</w:t>
+      </w:r>
+      <w:r>
+        <w:rPr>
+          <w:lang w:val="en-US"/>
+        </w:rPr>
+        <w:t xml:space="preserve"> nên sẽ xem xét là hai thuộc tính có mức độ tương quan, giúp cho việc so khớp trở nên linh hoạt và hiệu quả hơn. Cụ thể, khi tác nhân truyền vào hai thuộc tính bất kỳ, hệ thống sẽ trả về độ tương quan giữa hai thuộc tính này. </w:t>
       </w:r>
       <w:r>
         <w:rPr>
@@ -13759,152 +13641,7 @@
           <w:i/>
           <w:lang w:val="en-US"/>
         </w:rPr>
-        <w:t>nhau</w:t>
-      </w:r>
-    </w:p>
-    <w:p>
-      <w:pPr>
-        <w:pStyle w:val="Heading2"/>
-        <w:rPr>
-          <w:lang w:val="en-US"/>
-        </w:rPr>
-      </w:pPr>
-      <w:bookmarkStart w:id="17" w:name="_Toc311896517"/>
-      <w:r>
-        <w:rPr>
-          <w:lang w:val="en-US"/>
-        </w:rPr>
-        <w:t>Bài toán 2</w:t>
-      </w:r>
-      <w:r>
-        <w:rPr>
-          <w:lang w:val="en-US"/>
-        </w:rPr>
-        <w:t xml:space="preserve">: Mức độ tương quan giữa những </w:t>
-      </w:r>
-      <w:r>
-        <w:rPr>
-          <w:lang w:val="en-US"/>
-        </w:rPr>
-        <w:t>thẻ thông tin</w:t>
-      </w:r>
-      <w:r>
-        <w:rPr>
-          <w:lang w:val="en-US"/>
-        </w:rPr>
-        <w:t xml:space="preserve"> bất kỳ</w:t>
-      </w:r>
-      <w:bookmarkEnd w:id="17"/>
-    </w:p>
-    <w:p>
-      <w:pPr>
-        <w:ind w:firstLine="720"/>
-        <w:rPr>
-          <w:lang w:val="en-US"/>
-        </w:rPr>
-      </w:pPr>
-      <w:r>
-        <w:rPr>
-          <w:lang w:val="en-US"/>
-        </w:rPr>
-        <w:t xml:space="preserve">Năm 2006, </w:t>
-      </w:r>
-      <w:r>
-        <w:rPr>
-          <w:lang w:val="en-US"/>
-        </w:rPr>
-        <w:t xml:space="preserve">Google đã công bố một bước tiến quan trọng trong quá trình xử lý kết quả </w:t>
-      </w:r>
-      <w:r>
-        <w:rPr>
-          <w:lang w:val="en-US"/>
-        </w:rPr>
-        <w:t>tìm kiếm</w:t>
-      </w:r>
-      <w:r>
-        <w:rPr>
-          <w:lang w:val="en-US"/>
-        </w:rPr>
-        <w:t xml:space="preserve"> bằng việc thêm vào những từ đồng nghĩa với một số từ thường gặp. Google hướng tới mục tiêu là đưa ra những kết quả tra cứu tốt nhất. Vì thế, việc hệ thống thuật toán của Google hiểu được những từ ngữ được sử dụng trên thanh tra cứu là rất quan trọng. Một phần trong việc hiểu từ ngữ là hiểu được các từ đồ</w:t>
-      </w:r>
-      <w:r>
-        <w:rPr>
-          <w:lang w:val="en-US"/>
-        </w:rPr>
-        <w:t>ng nghĩa.</w:t>
-      </w:r>
-      <w:r>
-        <w:rPr>
-          <w:lang w:val="en-US"/>
-        </w:rPr>
-        <w:t xml:space="preserve"> </w:t>
-      </w:r>
-      <w:r>
-        <w:rPr>
-          <w:lang w:val="en-US"/>
-        </w:rPr>
-        <w:t>Từ đồng nghĩa là những từ nói về cùng một vật, việc nào đó, chẳng hạn như "picture" và "photos". Những người tra cứu cụm từ "sunset pictures" (ảnh hoàng hôn) thường cũng sẽ click vào những web có chứa cụm từ "sunset photos". Một vấn đề nảy sinh là những từ đó có thể có nhiều nghĩa khác nhau. Ví dụ như, từ "case" có thể mang nghĩa "trường hợp", "tình huống" hoặc "thí dụ". Nó cũng có nghĩa là "hộp" hoặc "container - thùng chứa". Cụm từ "guitar box" đồng nghĩa với cụm từ "guitar case" – hộp đàn. Nhưng "O.J Simpson box" lại không phải đồng nghĩa với "O.J Simpson case". Các tính toán của Google chỉ ra rằng từ đồng nghĩa ảnh hưởng đến 70% số người tra cứu trên hơn 100 ngôn ngữ hỗ trợ trên Google</w:t>
-      </w:r>
-      <w:r>
-        <w:rPr>
-          <w:lang w:val="en-US"/>
-        </w:rPr>
-        <w:t>.</w:t>
-      </w:r>
-      <w:r>
-        <w:rPr>
-          <w:lang w:val="en-US"/>
-        </w:rPr>
-        <w:t xml:space="preserve"> </w:t>
-      </w:r>
-      <w:r>
-        <w:rPr>
-          <w:lang w:val="en-US"/>
-        </w:rPr>
-        <w:t>Bên cạnh đó, còn có một số cụm tự có mức độ tương quan về nghĩa, chẳng hạn giữa “côn trùng – cào cào”, chúng ta thấy cào cào và côn trùng có một mức độ tương quan với nhau – cào cào thuộc lớp côn trùng</w:t>
-      </w:r>
-      <w:r>
-        <w:rPr>
-          <w:lang w:val="en-US"/>
-        </w:rPr>
-        <w:t xml:space="preserve">. </w:t>
-      </w:r>
-      <w:r>
-        <w:rPr>
-          <w:lang w:val="en-US"/>
-        </w:rPr>
-        <w:t>Nếu chỉ so sánh các thẻ với nhau mà bỏ qua mức độ tương quan</w:t>
-      </w:r>
-      <w:r>
-        <w:rPr>
-          <w:lang w:val="en-US"/>
-        </w:rPr>
-        <w:t>, kết quả so khớp không có độ chính xác cao. Chẳng hạn, việc so khớp giữa thuộc tính “áo thun” và thuộc tính “áo thun cổ cao”, nếu chỉ so sánh thuộc tính này phải khớp từng chữ với thuộc tính kia, thì rõ ràng hai thuộc tính này hoàn toàn không khớp với nhau, “áo thun” và “áo thun</w:t>
-      </w:r>
-      <w:r>
-        <w:rPr>
-          <w:lang w:val="en-US"/>
-        </w:rPr>
-        <w:t xml:space="preserve"> </w:t>
-      </w:r>
-      <w:r>
-        <w:rPr>
-          <w:lang w:val="en-US"/>
-        </w:rPr>
-        <w:t xml:space="preserve">cổ </w:t>
-      </w:r>
-      <w:r>
-        <w:rPr>
-          <w:lang w:val="en-US"/>
-        </w:rPr>
-        <w:lastRenderedPageBreak/>
-        <w:t>cao” có liên quan với nhau, cả hai thuộc tính này đều là áo thun</w:t>
-      </w:r>
-      <w:r>
-        <w:rPr>
-          <w:lang w:val="en-US"/>
-        </w:rPr>
-        <w:t xml:space="preserve"> nên sẽ xem xét là hai thuộc tính có mức độ tương quan, giúp cho việc so khớp trở nên linh hoạt và hiệu quả hơn. Cụ thể, khi tác nhân truyền vào hai thuộc tính bất kỳ, hệ thống sẽ trả về độ tương quan giữa hai thuộc tính này. </w:t>
+        <w:t>N</w:t>
       </w:r>
       <w:r>
         <w:rPr>
@@ -13912,7 +13649,7 @@
           <w:i/>
           <w:lang w:val="en-US"/>
         </w:rPr>
-        <w:t>N</w:t>
+        <w:t>gười dùng được tự do trong việc lựa chọn các thuộc tính để miêu tả cho nhu cầu hay “</w:t>
       </w:r>
       <w:r>
         <w:rPr>
@@ -13920,7 +13657,7 @@
           <w:i/>
           <w:lang w:val="en-US"/>
         </w:rPr>
-        <w:t>gười dùng được tự do trong việc lựa chọn các thuộc tính để miêu tả cho nhu cầu hay “</w:t>
+        <w:t xml:space="preserve">sản phẩm đáp ứng </w:t>
       </w:r>
       <w:r>
         <w:rPr>
@@ -13928,7 +13665,7 @@
           <w:i/>
           <w:lang w:val="en-US"/>
         </w:rPr>
-        <w:t xml:space="preserve">sản phẩm đáp ứng </w:t>
+        <w:t>nhu</w:t>
       </w:r>
       <w:r>
         <w:rPr>
@@ -13936,7 +13673,7 @@
           <w:i/>
           <w:lang w:val="en-US"/>
         </w:rPr>
-        <w:t>nhu</w:t>
+        <w:t xml:space="preserve"> cầu</w:t>
       </w:r>
       <w:r>
         <w:rPr>
@@ -13944,7 +13681,7 @@
           <w:i/>
           <w:lang w:val="en-US"/>
         </w:rPr>
-        <w:t xml:space="preserve"> cầu</w:t>
+        <w:t>”, chính vì vậy chúng ta có thể thấy được việc đánh giá mức độ tương quan giữa các tag là cần thiết để hỗ trợ cho hệ thống so khớp</w:t>
       </w:r>
       <w:r>
         <w:rPr>
@@ -13952,7 +13689,7 @@
           <w:i/>
           <w:lang w:val="en-US"/>
         </w:rPr>
-        <w:t>”, chính vì vậy chúng ta có thể thấy được việc đánh giá mức độ tương quan giữa các tag là cần thiết để hỗ trợ cho hệ thống so khớp</w:t>
+        <w:t>.</w:t>
       </w:r>
       <w:r>
         <w:rPr>
@@ -13960,7 +13697,7 @@
           <w:i/>
           <w:lang w:val="en-US"/>
         </w:rPr>
-        <w:t>.</w:t>
+        <w:t xml:space="preserve"> </w:t>
       </w:r>
       <w:r>
         <w:rPr>
@@ -13968,7 +13705,7 @@
           <w:i/>
           <w:lang w:val="en-US"/>
         </w:rPr>
-        <w:t xml:space="preserve"> </w:t>
+        <w:t xml:space="preserve">Bài toán </w:t>
       </w:r>
       <w:r>
         <w:rPr>
@@ -13976,7 +13713,7 @@
           <w:i/>
           <w:lang w:val="en-US"/>
         </w:rPr>
-        <w:t xml:space="preserve">Bài toán </w:t>
+        <w:t>kiến trúc phần mềm phải h</w:t>
       </w:r>
       <w:r>
         <w:rPr>
@@ -13984,7 +13721,7 @@
           <w:i/>
           <w:lang w:val="en-US"/>
         </w:rPr>
-        <w:t>kiến trúc phần mềm phải h</w:t>
+        <w:t>ỗ</w:t>
       </w:r>
       <w:r>
         <w:rPr>
@@ -13992,7 +13729,7 @@
           <w:i/>
           <w:lang w:val="en-US"/>
         </w:rPr>
-        <w:t>ỗ</w:t>
+        <w:t xml:space="preserve"> trợ cho việc</w:t>
       </w:r>
       <w:r>
         <w:rPr>
@@ -14000,7 +13737,7 @@
           <w:i/>
           <w:lang w:val="en-US"/>
         </w:rPr>
-        <w:t xml:space="preserve"> trợ cho việc</w:t>
+        <w:t xml:space="preserve"> </w:t>
       </w:r>
       <w:r>
         <w:rPr>
@@ -14008,7 +13745,7 @@
           <w:i/>
           <w:lang w:val="en-US"/>
         </w:rPr>
-        <w:t xml:space="preserve"> </w:t>
+        <w:t xml:space="preserve">kết nối và lấy giá trị mức độ tương quan của </w:t>
       </w:r>
       <w:r>
         <w:rPr>
@@ -14016,7 +13753,7 @@
           <w:i/>
           <w:lang w:val="en-US"/>
         </w:rPr>
-        <w:t xml:space="preserve">kết nối và lấy giá trị mức độ tương quan của </w:t>
+        <w:t>hai</w:t>
       </w:r>
       <w:r>
         <w:rPr>
@@ -14024,14 +13761,6 @@
           <w:i/>
           <w:lang w:val="en-US"/>
         </w:rPr>
-        <w:t>hai</w:t>
-      </w:r>
-      <w:r>
-        <w:rPr>
-          <w:b/>
-          <w:i/>
-          <w:lang w:val="en-US"/>
-        </w:rPr>
         <w:t xml:space="preserve"> tag bất kỳ để cung cấp cho hệ thống so khớp.</w:t>
       </w:r>
       <w:r>
@@ -14048,7 +13777,7 @@
           <w:lang w:val="en-US"/>
         </w:rPr>
       </w:pPr>
-      <w:bookmarkStart w:id="18" w:name="_Toc311896518"/>
+      <w:bookmarkStart w:id="19" w:name="_Toc311896518"/>
       <w:r>
         <w:rPr>
           <w:lang w:val="en-US"/>
@@ -14085,7 +13814,7 @@
         </w:rPr>
         <w:t>mức độ tương quan giữa các tag</w:t>
       </w:r>
-      <w:bookmarkEnd w:id="18"/>
+      <w:bookmarkEnd w:id="19"/>
     </w:p>
     <w:p>
       <w:pPr>
@@ -14312,14 +14041,14 @@
           <w:lang w:val="en-US"/>
         </w:rPr>
       </w:pPr>
-      <w:bookmarkStart w:id="19" w:name="_Toc311896519"/>
+      <w:bookmarkStart w:id="20" w:name="_Toc311896519"/>
       <w:r>
         <w:rPr>
           <w:lang w:val="en-US"/>
         </w:rPr>
         <w:t>Kết quả mong muốn</w:t>
       </w:r>
-      <w:bookmarkEnd w:id="19"/>
+      <w:bookmarkEnd w:id="20"/>
     </w:p>
     <w:p>
       <w:pPr>
@@ -14435,7 +14164,14 @@
         <w:rPr>
           <w:lang w:val="en-US"/>
         </w:rPr>
-        <w:t>. Trong phần này, chúng tôi không đề cập đến việc làm sao để xác định chính xác độ tương quan giữa hai tag bất kỳ, chúng tôi chỉ cung cấp kiến trúc về độ tương quan, từ đó có thể mở rộng và triển khai semantic web, việc triển khai mở rộng này sẽ giúp xác định độ tương quan giữa hai tag bất kỳ một cách chính xác và khách quan hơn.</w:t>
+        <w:t xml:space="preserve">. Trong phần này, chúng tôi không đề cập đến việc làm sao để xác định chính xác độ tương quan giữa hai tag bất kỳ, chúng tôi chỉ cung cấp kiến trúc về độ tương quan, từ đó có thể mở rộng và triển </w:t>
+      </w:r>
+      <w:r>
+        <w:rPr>
+          <w:lang w:val="en-US"/>
+        </w:rPr>
+        <w:lastRenderedPageBreak/>
+        <w:t>khai semantic web, việc triển khai mở rộng này sẽ giúp xác định độ tương quan giữa hai tag bất kỳ một cách chính xác và khách quan hơn.</w:t>
       </w:r>
     </w:p>
     <w:p>
@@ -14454,7 +14190,6 @@
         <w:rPr>
           <w:lang w:val="en-US"/>
         </w:rPr>
-        <w:lastRenderedPageBreak/>
         <w:t xml:space="preserve">So khớp </w:t>
       </w:r>
       <w:r>
@@ -14658,7 +14393,7 @@
           <w:lang w:val="en-US"/>
         </w:rPr>
       </w:pPr>
-      <w:bookmarkStart w:id="20" w:name="_Toc311896520"/>
+      <w:bookmarkStart w:id="21" w:name="_Toc311896520"/>
       <w:r>
         <w:rPr>
           <w:lang w:val="en-US"/>
@@ -14671,7 +14406,7 @@
         </w:rPr>
         <w:t>ền tảng xây dựng kiến trúc</w:t>
       </w:r>
-      <w:bookmarkEnd w:id="20"/>
+      <w:bookmarkEnd w:id="21"/>
     </w:p>
     <w:p>
       <w:pPr>
@@ -14680,8 +14415,8 @@
           <w:lang w:val="en-US"/>
         </w:rPr>
       </w:pPr>
-      <w:bookmarkStart w:id="21" w:name="_Toc311896534"/>
       <w:bookmarkStart w:id="22" w:name="_Toc311896521"/>
+      <w:bookmarkStart w:id="23" w:name="_Toc311896534"/>
       <w:r>
         <w:rPr>
           <w:lang w:val="en-US"/>
@@ -14709,19 +14444,19 @@
         </w:rPr>
         <w:t xml:space="preserve">. Sau khi internet bắt đầu bùng nổ năm 1990, thế giới của các website đã liên tục phát triển và có bước thay đổi chóng mặt. Một trong những thay đổi không thể không nhắc đến đó là cách lưu trữ thông tin. Những website đầu tiên hầu như chỉ là những đoạn văn bản không có cấu trúc, một email giải quyết nhu cầu trao đổi thư điện tử cá nhân cũng chỉ đơn thuần là văn bản. Do nhu cầu người dùng ngày càng cao và đa dạng hơn, lần lượt </w:t>
       </w:r>
-      <w:commentRangeStart w:id="23"/>
+      <w:commentRangeStart w:id="24"/>
       <w:r>
         <w:rPr>
           <w:lang w:val="en-US"/>
         </w:rPr>
         <w:t xml:space="preserve">mail group </w:t>
       </w:r>
-      <w:commentRangeEnd w:id="23"/>
+      <w:commentRangeEnd w:id="24"/>
       <w:r>
         <w:rPr>
           <w:rStyle w:val="CommentReference"/>
         </w:rPr>
-        <w:commentReference w:id="23"/>
+        <w:commentReference w:id="24"/>
       </w:r>
       <w:r>
         <w:rPr>
@@ -14729,46 +14464,46 @@
         </w:rPr>
         <w:t xml:space="preserve">đã được ra đời để giải quyết nhu cầu gửi thông tin bằng dạng văn bản cho nhiều đối tượng tránh hiểu nhầm thư được gửi là thư rác, kỹ thuật mail grouping giải quyết phân loại email cho từng người dùng ở một mức độ đơn giản. Mặc dù mail group có thể đáp ứng được như cầu truyền tải thông tin cho một nhóm người dùng nhanh chóng hơn nhiều so với email, nhưng các thông tin này hoàn toàn chưa có một cấu trúc chung, hay nói khác hơn là chưa phân loại một cách cụ thể để người dùng dễ dàng phân biệt. </w:t>
       </w:r>
-      <w:commentRangeStart w:id="24"/>
+      <w:commentRangeStart w:id="25"/>
       <w:r>
         <w:rPr>
           <w:lang w:val="en-US"/>
         </w:rPr>
         <w:t xml:space="preserve">Sau đó, Forum ra </w:t>
       </w:r>
-      <w:commentRangeEnd w:id="24"/>
+      <w:commentRangeEnd w:id="25"/>
       <w:r>
         <w:rPr>
           <w:rStyle w:val="CommentReference"/>
         </w:rPr>
-        <w:commentReference w:id="24"/>
-      </w:r>
-      <w:r>
-        <w:rPr>
-          <w:lang w:val="en-US"/>
-        </w:rPr>
-        <w:t xml:space="preserve">đời đã giải quyết được bài toán phân loại bài viết cho một nhóm người dùng, thông tin từ dạng không được chia theo nội dung, được lưu trữ theo từng chủ đề hay đề mục cụ thể tương ứng với nội dung của thông tin.Tuy nhiên, khi forum xuất hiện khuyết điểm của mình: một bài viết nếu cùng thuộc về nhiều chủ đề thì việc phân loại thật sự bộc lộ khuyết điểm của nó (ví dụ bài viết về nghiên cứu hoá sinh thực phẩm, nếu để trong chủ đề “Hoá học” thì khi người dùng vào chủ đề “Sinh học” lại không có </w:t>
+        <w:commentReference w:id="25"/>
+      </w:r>
+      <w:r>
+        <w:rPr>
+          <w:lang w:val="en-US"/>
+        </w:rPr>
+        <w:t xml:space="preserve">đời đã giải quyết được bài toán phân loại bài viết cho một nhóm người dùng, thông tin từ dạng không được chia theo nội dung, được lưu trữ theo từng chủ đề hay đề mục cụ thể tương ứng với nội dung của thông tin.Tuy nhiên, khi forum xuất hiện khuyết điểm của mình: một bài viết nếu cùng thuộc về nhiều chủ đề thì việc phân loại </w:t>
       </w:r>
       <w:r>
         <w:rPr>
           <w:lang w:val="en-US"/>
         </w:rPr>
         <w:lastRenderedPageBreak/>
-        <w:t xml:space="preserve">và ngược lại), mặc dù có thể giải quyết bằng cách đăng tải bài viết vào tất cả những chủ đề liên quan, nhưng mỗi bài này đều khác nhau, việc phản hồi thông tin trong bài viết trong từng chủ đề cũng không có mối quan hệ với nhau. </w:t>
-      </w:r>
-      <w:commentRangeStart w:id="25"/>
+        <w:t xml:space="preserve">thật sự bộc lộ khuyết điểm của nó (ví dụ bài viết về nghiên cứu hoá sinh thực phẩm, nếu để trong chủ đề “Hoá học” thì khi người dùng vào chủ đề “Sinh học” lại không có và ngược lại), mặc dù có thể giải quyết bằng cách đăng tải bài viết vào tất cả những chủ đề liên quan, nhưng mỗi bài này đều khác nhau, việc phản hồi thông tin trong bài viết trong từng chủ đề cũng không có mối quan hệ với nhau. </w:t>
+      </w:r>
+      <w:commentRangeStart w:id="26"/>
       <w:r>
         <w:rPr>
           <w:lang w:val="en-US"/>
         </w:rPr>
         <w:t>Vì vậy, kỹ thuật tag ra đời cùng với blog</w:t>
       </w:r>
-      <w:commentRangeEnd w:id="25"/>
+      <w:commentRangeEnd w:id="26"/>
       <w:r>
         <w:rPr>
           <w:rStyle w:val="CommentReference"/>
         </w:rPr>
-        <w:commentReference w:id="25"/>
+        <w:commentReference w:id="26"/>
       </w:r>
       <w:r>
         <w:rPr>
@@ -14776,19 +14511,19 @@
         </w:rPr>
         <w:t xml:space="preserve">, một cách phân loại bài viết hoàn toàn mới, một bài viết có thể được tag những từ khóa liên quan. Việc phân loại thực sự trở nên dễ dàng và linh động hơn: bài viết về nghiên cứu hoá sinh thực phẩm, sẽ được tag “Hoá học” và “Sinh học”, khi vào chủ đề “Hoá học” hay “Sinh học” thì bài viết “Nghiên cứu hoá sinh thực phẩm” đều được hiển thị, điểm quan trọng ở đây, là bài viết trong cả hai chủ đề này đều dẫn đến một bài viết duy nhất đó là “Nghiên cứu hoá sinh thực phẩm”. Tuy nhiên, các tổ chức thông tin này cũng có khuyết điểm, các tag được người dùng định nghĩa tự do hoàn toàn không có cấu trúc, làm sao biết được mối quan hệ giữa các tag, tag này có mức độ tương quan như thế nào với tag kia. Một ví dụ đơn giản, bài viết giới thiệu về cách nấu món bò nấu đậu, người dùng A có thể tag thông tin “đậu, bò, …”, người dùng B có thể tag thông tin “beans, beef, …”, “beans và đậu” hay “beef và bò” có một độ tương quan nhất định với nhau. Xuất hiện trong vài năm gần đây nhưng thật sự đã trở thành một cơn sốt, đó chính là mạng xã hội, mạng xã hội đã ra đời khắc phục cách tổ chức thông tin theo dạng tag của blog. </w:t>
       </w:r>
-      <w:commentRangeStart w:id="26"/>
+      <w:commentRangeStart w:id="27"/>
       <w:r>
         <w:rPr>
           <w:lang w:val="en-US"/>
         </w:rPr>
         <w:t>Để khắc phục được nhược điểm này, mạng xã hội lưu trữ thông tin dưới dạng tag có cấu trúc, việc lưu trữ này thể hiện ở việc lưu thông tin của người dùng dưới dạng tag, có mức độ tương đồng giữa các thuộc tính giúp cho việc so sánh hay cụ thể là tìm bạn trên mạng xã hội trở nên dễ dàng hơn.</w:t>
       </w:r>
-      <w:commentRangeEnd w:id="26"/>
+      <w:commentRangeEnd w:id="27"/>
       <w:r>
         <w:rPr>
           <w:rStyle w:val="CommentReference"/>
         </w:rPr>
-        <w:commentReference w:id="26"/>
+        <w:commentReference w:id="27"/>
       </w:r>
       <w:r>
         <w:rPr>
@@ -14822,14 +14557,8 @@
         <w:rPr>
           <w:lang w:val="en-US"/>
         </w:rPr>
-        <w:t xml:space="preserve">Không chỉ trong khoa học máy tính, mà chính trong quá trình phát triển của xã hội loải người cũng thể hiện điều đó, từ khi con người xuất hiện và sống trong môi trường tự nhiên hoàn toàn không có sự phân chia giai cấp, khi xã hội bước sang giai </w:t>
-      </w:r>
-      <w:r>
-        <w:rPr>
-          <w:lang w:val="en-US"/>
-        </w:rPr>
         <w:lastRenderedPageBreak/>
-        <w:t>đoạn chiếm hữu nô lệ giữa người và người lại có sự phân chia giữa chủ tớ và nô lệ. Một khi sự phân chia này không còn phù hợp và bộc lộ nhiều khuyết điểm, con người lại đấu tranh đòi hỏi có sự phân chia công bằng, bình đẳng hơn.</w:t>
+        <w:t>Không chỉ trong khoa học máy tính, mà chính trong quá trình phát triển của xã hội loải người cũng thể hiện điều đó, từ khi con người xuất hiện và sống trong môi trường tự nhiên hoàn toàn không có sự phân chia giai cấp, khi xã hội bước sang giai đoạn chiếm hữu nô lệ giữa người và người lại có sự phân chia giữa chủ tớ và nô lệ. Một khi sự phân chia này không còn phù hợp và bộc lộ nhiều khuyết điểm, con người lại đấu tranh đòi hỏi có sự phân chia công bằng, bình đẳng hơn.</w:t>
       </w:r>
     </w:p>
     <w:p>
@@ -14930,14 +14659,14 @@
           <w:lang w:val="en-US"/>
         </w:rPr>
       </w:pPr>
-      <w:bookmarkStart w:id="27" w:name="_Toc311896522"/>
+      <w:bookmarkStart w:id="28" w:name="_Toc311896522"/>
       <w:r>
         <w:rPr>
           <w:lang w:val="en-US"/>
         </w:rPr>
         <w:t>Nhu cầu so khớp thông tin ngày càng nhiều</w:t>
       </w:r>
-      <w:bookmarkEnd w:id="27"/>
+      <w:bookmarkEnd w:id="28"/>
     </w:p>
     <w:p>
       <w:pPr>
@@ -14985,7 +14714,14 @@
         <w:rPr>
           <w:lang w:val="en-US"/>
         </w:rPr>
-        <w:t>Bên cạnh đó, nhu cầu mua sắm trực tuyến và sự bùng nổ của các website thương mại điện tử trên thế giới đã phát sinh nhu cầu tìm kiếm và so khớp thông tin về sản phẩm và tìm kiếm thị trường ngày càng tăng, khách hàng cần tìm sản phẩm ưng ý để mua và nhà sản xuất cũng cần tìm khách hàng để bán sản phẩm của mình.</w:t>
+        <w:t xml:space="preserve">Bên cạnh đó, nhu cầu mua sắm trực tuyến và sự bùng nổ của các website thương mại điện tử trên thế giới đã phát sinh nhu cầu tìm kiếm và so khớp thông tin về sản </w:t>
+      </w:r>
+      <w:r>
+        <w:rPr>
+          <w:lang w:val="en-US"/>
+        </w:rPr>
+        <w:lastRenderedPageBreak/>
+        <w:t>phẩm và tìm kiếm thị trường ngày càng tăng, khách hàng cần tìm sản phẩm ưng ý để mua và nhà sản xuất cũng cần tìm khách hàng để bán sản phẩm của mình.</w:t>
       </w:r>
     </w:p>
     <w:p>
@@ -14999,7 +14735,6 @@
         <w:rPr>
           <w:lang w:val="en-US"/>
         </w:rPr>
-        <w:lastRenderedPageBreak/>
         <w:t>Các website việc làm cũng ngày càng phát triển,</w:t>
       </w:r>
       <w:r>
@@ -15036,14 +14771,14 @@
           <w:lang w:val="en-US"/>
         </w:rPr>
       </w:pPr>
-      <w:bookmarkStart w:id="28" w:name="_Toc311896523"/>
+      <w:bookmarkStart w:id="29" w:name="_Toc311896523"/>
       <w:r>
         <w:rPr>
           <w:lang w:val="en-US"/>
         </w:rPr>
         <w:t>Lưu trữ thông tin dưới dạng cây là tiền đề cho việc lưu trữ thông tin của kiến trúc</w:t>
       </w:r>
-      <w:bookmarkEnd w:id="28"/>
+      <w:bookmarkEnd w:id="29"/>
     </w:p>
     <w:p>
       <w:pPr>
@@ -15070,14 +14805,14 @@
         <w:rPr>
           <w:lang w:val="en-US"/>
         </w:rPr>
-        <w:t xml:space="preserve">Cây là một cấu trúc dữ liệu có vai trò quan trọng trong việc phân tích và thiết kế các thuật toán. Lưu trữ và biểu diễn dữ liệu kiểu cấu trúc cây có thể thấy trong rất nhiều lĩnh vực của cuộc sống. Ví dụ: một cuốn gia phả lưu trữ thông tin về các thành viên trong một dòng họ, trong đó các thành viên thức bậc khác nhau được phân thành các cấp khác nhau trong biểu diễn hình cây của gia phả. Sơ đồ tổ chức của một đơn vị cũng thường được tổ chức thông qua cấu trúc cây. Các đơn vị con nằm ở cấp dưới đơn vị trực tiếp quản lý, các đơn vị ngang hàng nằm cùng cấp. Trong lĩnh vực khoa học máy tính, cách lưu trữ dữ liệu của hệ điều hành cũng áp dụng kiểu lưu trữ cây, các tập tin được lưu trữ trong các cây thư mục, trong đó các thư mục con nằm trong các thư mục cha. Việc lưu trữ thông tin dưới dạng cây cũng có thể dễ dàng phát triển thành </w:t>
+        <w:t xml:space="preserve">Cây là một cấu trúc dữ liệu có vai trò quan trọng trong việc phân tích và thiết kế các thuật toán. Lưu trữ và biểu diễn dữ liệu kiểu cấu trúc cây có thể thấy trong rất nhiều lĩnh vực của cuộc sống. Ví dụ: một cuốn gia phả lưu trữ thông tin về các thành viên trong một dòng họ, trong đó các thành viên thức bậc khác nhau được phân thành các cấp khác nhau trong biểu diễn hình cây của gia phả. Sơ đồ tổ chức của một đơn vị cũng thường được tổ chức thông qua cấu trúc cây. Các đơn vị con nằm ở cấp dưới đơn vị trực tiếp quản lý, các đơn vị ngang hàng nằm cùng cấp. Trong lĩnh vực khoa học máy tính, cách lưu trữ dữ liệu của hệ điều hành cũng áp dụng kiểu lưu trữ cây, các tập </w:t>
       </w:r>
       <w:r>
         <w:rPr>
           <w:lang w:val="en-US"/>
         </w:rPr>
         <w:lastRenderedPageBreak/>
-        <w:t>mạng thông tin (lưu trữ dạng network), chỉ cần đưa bất kỳ một node của cây thành node gốc, có sự đánh giá mức độ tương quan giữa các tag thông tin với nhau, vô tình cây thông tin ban đầu đã được chuyển sang dạng lưu trữ theo mạng thông tin, làm cho kiến trúc có khả năng phát triển linh hoạt.</w:t>
+        <w:t>tin được lưu trữ trong các cây thư mục, trong đó các thư mục con nằm trong các thư mục cha. Việc lưu trữ thông tin dưới dạng cây cũng có thể dễ dàng phát triển thành mạng thông tin (lưu trữ dạng network), chỉ cần đưa bất kỳ một node của cây thành node gốc, có sự đánh giá mức độ tương quan giữa các tag thông tin với nhau, vô tình cây thông tin ban đầu đã được chuyển sang dạng lưu trữ theo mạng thông tin, làm cho kiến trúc có khả năng phát triển linh hoạt.</w:t>
       </w:r>
     </w:p>
     <w:p>
@@ -15108,14 +14843,14 @@
           <w:lang w:val="en-US"/>
         </w:rPr>
       </w:pPr>
-      <w:bookmarkStart w:id="29" w:name="_Toc311896524"/>
+      <w:bookmarkStart w:id="30" w:name="_Toc311896524"/>
       <w:r>
         <w:rPr>
           <w:lang w:val="en-US"/>
         </w:rPr>
         <w:t>Khi nào thông tin có thể so khớp được với nhau</w:t>
       </w:r>
-      <w:bookmarkEnd w:id="29"/>
+      <w:bookmarkEnd w:id="30"/>
     </w:p>
     <w:p>
       <w:pPr>
@@ -15203,7 +14938,7 @@
           <w:lang w:val="en-US"/>
         </w:rPr>
       </w:pPr>
-      <w:bookmarkStart w:id="30" w:name="_Toc311894435"/>
+      <w:bookmarkStart w:id="31" w:name="_Toc311894435"/>
       <w:r>
         <w:t xml:space="preserve">Hình </w:t>
       </w:r>
@@ -15228,7 +14963,7 @@
         </w:rPr>
         <w:t xml:space="preserve">. </w:t>
       </w:r>
-      <w:bookmarkEnd w:id="30"/>
+      <w:bookmarkEnd w:id="31"/>
       <w:r>
         <w:rPr>
           <w:lang w:val="en-US"/>
@@ -15299,7 +15034,7 @@
           <w:lang w:val="en-US"/>
         </w:rPr>
       </w:pPr>
-      <w:bookmarkStart w:id="31" w:name="_Toc311896525"/>
+      <w:bookmarkStart w:id="32" w:name="_Toc311896525"/>
       <w:r>
         <w:rPr>
           <w:lang w:val="en-US"/>
@@ -15324,7 +15059,7 @@
         </w:rPr>
         <w:t>lưu trữ và so khớp thông tin</w:t>
       </w:r>
-      <w:bookmarkEnd w:id="31"/>
+      <w:bookmarkEnd w:id="32"/>
     </w:p>
     <w:p>
       <w:pPr>
@@ -15663,14 +15398,14 @@
           <w:lang w:val="en-US"/>
         </w:rPr>
       </w:pPr>
-      <w:bookmarkStart w:id="32" w:name="_Toc311896526"/>
+      <w:bookmarkStart w:id="33" w:name="_Toc311896526"/>
       <w:r>
         <w:rPr>
           <w:lang w:val="en-US"/>
         </w:rPr>
         <w:t>Các vấn đề cần giải quyết khi thực hiện kiến trúc lưu trữ và so khớp thông tin</w:t>
       </w:r>
-      <w:bookmarkEnd w:id="32"/>
+      <w:bookmarkEnd w:id="33"/>
     </w:p>
     <w:p>
       <w:pPr>
@@ -15679,14 +15414,14 @@
           <w:lang w:val="en-US"/>
         </w:rPr>
       </w:pPr>
-      <w:bookmarkStart w:id="33" w:name="_Toc311896527"/>
+      <w:bookmarkStart w:id="34" w:name="_Toc311896527"/>
       <w:r>
         <w:rPr>
           <w:lang w:val="en-US"/>
         </w:rPr>
         <w:t>Nắm bắt xu hướng lưu trữ thông tin</w:t>
       </w:r>
-      <w:bookmarkEnd w:id="33"/>
+      <w:bookmarkEnd w:id="34"/>
     </w:p>
     <w:p>
       <w:pPr>
@@ -16761,14 +16496,14 @@
           <w:lang w:val="en-US"/>
         </w:rPr>
       </w:pPr>
-      <w:bookmarkStart w:id="34" w:name="_Toc311896528"/>
+      <w:bookmarkStart w:id="35" w:name="_Toc311896528"/>
       <w:r>
         <w:rPr>
           <w:lang w:val="en-US"/>
         </w:rPr>
         <w:t>Lý thuyết và phương pháp xây dựng kiến trúc lưu trữ và so khớp thông tin</w:t>
       </w:r>
-      <w:bookmarkEnd w:id="34"/>
+      <w:bookmarkEnd w:id="35"/>
     </w:p>
     <w:p>
       <w:pPr>
@@ -17214,17 +16949,17 @@
           <w:lang w:val="en-US"/>
         </w:rPr>
       </w:pPr>
-      <w:bookmarkStart w:id="35" w:name="_Ref311361423"/>
-      <w:bookmarkStart w:id="36" w:name="_Toc311896529"/>
-      <w:bookmarkStart w:id="37" w:name="_Ref311361472"/>
+      <w:bookmarkStart w:id="36" w:name="_Ref311361423"/>
+      <w:bookmarkStart w:id="37" w:name="_Toc311896529"/>
+      <w:bookmarkStart w:id="38" w:name="_Ref311361472"/>
       <w:r>
         <w:rPr>
           <w:lang w:val="en-US"/>
         </w:rPr>
         <w:t>Tag</w:t>
       </w:r>
-      <w:bookmarkEnd w:id="35"/>
       <w:bookmarkEnd w:id="36"/>
+      <w:bookmarkEnd w:id="37"/>
     </w:p>
     <w:p>
       <w:pPr>
@@ -17451,17 +17186,17 @@
           <w:lang w:val="en-US"/>
         </w:rPr>
       </w:pPr>
-      <w:bookmarkStart w:id="38" w:name="_Ref311363212"/>
-      <w:bookmarkStart w:id="39" w:name="_Toc311896530"/>
-      <w:bookmarkEnd w:id="37"/>
+      <w:bookmarkStart w:id="39" w:name="_Ref311363212"/>
+      <w:bookmarkStart w:id="40" w:name="_Toc311896530"/>
+      <w:bookmarkEnd w:id="38"/>
       <w:r>
         <w:rPr>
           <w:lang w:val="en-US"/>
         </w:rPr>
         <w:t>Taxonomy</w:t>
       </w:r>
-      <w:bookmarkEnd w:id="38"/>
       <w:bookmarkEnd w:id="39"/>
+      <w:bookmarkEnd w:id="40"/>
     </w:p>
     <w:p>
       <w:pPr>
@@ -17906,7 +17641,7 @@
           <w:lang w:val="en-US"/>
         </w:rPr>
       </w:pPr>
-      <w:bookmarkStart w:id="40" w:name="_Toc311894436"/>
+      <w:bookmarkStart w:id="41" w:name="_Toc311894436"/>
       <w:r>
         <w:t xml:space="preserve">Hình </w:t>
       </w:r>
@@ -17943,7 +17678,7 @@
         </w:rPr>
         <w:t xml:space="preserve"> đơn giản</w:t>
       </w:r>
-      <w:bookmarkEnd w:id="40"/>
+      <w:bookmarkEnd w:id="41"/>
     </w:p>
     <w:p>
       <w:pPr>
@@ -18287,7 +18022,7 @@
           <w:lang w:val="en-US"/>
         </w:rPr>
       </w:pPr>
-      <w:bookmarkStart w:id="41" w:name="_Toc311894437"/>
+      <w:bookmarkStart w:id="42" w:name="_Toc311894437"/>
       <w:r>
         <w:t xml:space="preserve">Hình </w:t>
       </w:r>
@@ -18312,7 +18047,7 @@
         </w:rPr>
         <w:t>. Ví dụ về flat taxonomy</w:t>
       </w:r>
-      <w:bookmarkEnd w:id="41"/>
+      <w:bookmarkEnd w:id="42"/>
     </w:p>
     <w:p>
       <w:pPr>
@@ -18418,7 +18153,7 @@
           <w:lang w:val="en-US"/>
         </w:rPr>
       </w:pPr>
-      <w:bookmarkStart w:id="42" w:name="_Toc311894438"/>
+      <w:bookmarkStart w:id="43" w:name="_Toc311894438"/>
       <w:r>
         <w:t xml:space="preserve">Hình </w:t>
       </w:r>
@@ -18449,7 +18184,7 @@
         </w:rPr>
         <w:t>ierarchical taxonomy</w:t>
       </w:r>
-      <w:bookmarkEnd w:id="42"/>
+      <w:bookmarkEnd w:id="43"/>
     </w:p>
     <w:p>
       <w:pPr>
@@ -18563,7 +18298,7 @@
           <w:lang w:val="en-US"/>
         </w:rPr>
       </w:pPr>
-      <w:bookmarkStart w:id="43" w:name="_Toc311894439"/>
+      <w:bookmarkStart w:id="44" w:name="_Toc311894439"/>
       <w:r>
         <w:t xml:space="preserve">Hình </w:t>
       </w:r>
@@ -18588,7 +18323,7 @@
         </w:rPr>
         <w:t>. Ví dụ về faceted taxonomy</w:t>
       </w:r>
-      <w:bookmarkEnd w:id="43"/>
+      <w:bookmarkEnd w:id="44"/>
     </w:p>
     <w:p>
       <w:pPr>
@@ -18689,7 +18424,7 @@
           <w:lang w:val="en-US"/>
         </w:rPr>
       </w:pPr>
-      <w:bookmarkStart w:id="44" w:name="_Toc311894440"/>
+      <w:bookmarkStart w:id="45" w:name="_Toc311894440"/>
       <w:r>
         <w:t xml:space="preserve">Hình </w:t>
       </w:r>
@@ -18714,18 +18449,18 @@
         </w:rPr>
         <w:t>. Ví dụ về network taxonomy</w:t>
       </w:r>
-      <w:bookmarkEnd w:id="44"/>
-    </w:p>
-    <w:p>
-      <w:pPr>
-        <w:rPr>
-          <w:lang w:val="en-US"/>
-        </w:rPr>
-      </w:pPr>
-      <w:bookmarkStart w:id="45" w:name="_Ref311361408"/>
-      <w:bookmarkStart w:id="46" w:name="_Ref311633682"/>
-      <w:bookmarkStart w:id="47" w:name="_Ref311633848"/>
-      <w:bookmarkStart w:id="48" w:name="_Ref311633856"/>
+      <w:bookmarkEnd w:id="45"/>
+    </w:p>
+    <w:p>
+      <w:pPr>
+        <w:rPr>
+          <w:lang w:val="en-US"/>
+        </w:rPr>
+      </w:pPr>
+      <w:bookmarkStart w:id="46" w:name="_Ref311361408"/>
+      <w:bookmarkStart w:id="47" w:name="_Ref311633682"/>
+      <w:bookmarkStart w:id="48" w:name="_Ref311633848"/>
+      <w:bookmarkStart w:id="49" w:name="_Ref311633856"/>
     </w:p>
     <w:p>
       <w:pPr>
@@ -18734,20 +18469,20 @@
           <w:lang w:val="en-US"/>
         </w:rPr>
       </w:pPr>
-      <w:bookmarkStart w:id="49" w:name="_Ref311361377"/>
-      <w:bookmarkStart w:id="50" w:name="_Toc311896532"/>
-      <w:bookmarkEnd w:id="45"/>
+      <w:bookmarkStart w:id="50" w:name="_Ref311361377"/>
+      <w:bookmarkStart w:id="51" w:name="_Toc311896532"/>
       <w:bookmarkEnd w:id="46"/>
       <w:bookmarkEnd w:id="47"/>
       <w:bookmarkEnd w:id="48"/>
+      <w:bookmarkEnd w:id="49"/>
       <w:r>
         <w:rPr>
           <w:lang w:val="en-US"/>
         </w:rPr>
         <w:t>Kết hợp so khớp tag và độ tương quan giữa các tag</w:t>
       </w:r>
-      <w:bookmarkEnd w:id="49"/>
       <w:bookmarkEnd w:id="50"/>
+      <w:bookmarkEnd w:id="51"/>
     </w:p>
     <w:p>
       <w:pPr>
@@ -19085,47 +18820,47 @@
           <w:lang w:val="en-US"/>
         </w:rPr>
       </w:pPr>
-      <w:bookmarkStart w:id="51" w:name="_Ref309898155"/>
-      <w:bookmarkStart w:id="52" w:name="_Toc311896533"/>
+      <w:bookmarkStart w:id="52" w:name="_Ref309898155"/>
+      <w:bookmarkStart w:id="53" w:name="_Toc311896533"/>
       <w:r>
         <w:rPr>
           <w:lang w:val="en-US"/>
         </w:rPr>
         <w:t>Cây quyết định</w:t>
       </w:r>
-      <w:bookmarkEnd w:id="51"/>
       <w:bookmarkEnd w:id="52"/>
-    </w:p>
-    <w:p>
-      <w:pPr>
-        <w:rPr>
-          <w:lang w:val="en-US"/>
-        </w:rPr>
-      </w:pPr>
-      <w:commentRangeStart w:id="53"/>
+      <w:bookmarkEnd w:id="53"/>
+    </w:p>
+    <w:p>
+      <w:pPr>
+        <w:rPr>
+          <w:lang w:val="en-US"/>
+        </w:rPr>
+      </w:pPr>
+      <w:commentRangeStart w:id="54"/>
       <w:r>
         <w:rPr>
           <w:lang w:val="en-US"/>
         </w:rPr>
         <w:t>Tại sao sử dụng cây</w:t>
       </w:r>
-      <w:commentRangeEnd w:id="53"/>
+      <w:commentRangeEnd w:id="54"/>
       <w:r>
         <w:rPr>
           <w:rStyle w:val="CommentReference"/>
         </w:rPr>
-        <w:commentReference w:id="53"/>
+        <w:commentReference w:id="54"/>
       </w:r>
     </w:p>
     <w:p>
       <w:pPr>
         <w:pStyle w:val="Heading4"/>
       </w:pPr>
-      <w:bookmarkStart w:id="54" w:name="_Ref306103292"/>
+      <w:bookmarkStart w:id="55" w:name="_Ref306103292"/>
       <w:r>
         <w:t>Giới thiệu về cây quyết định</w:t>
       </w:r>
-      <w:bookmarkEnd w:id="54"/>
+      <w:bookmarkEnd w:id="55"/>
     </w:p>
     <w:p>
       <w:pPr>
@@ -19337,7 +19072,7 @@
               <w:ind w:left="0"/>
               <w:jc w:val="center"/>
             </w:pPr>
-            <w:bookmarkStart w:id="55" w:name="_Hlk306020031"/>
+            <w:bookmarkStart w:id="56" w:name="_Hlk306020031"/>
             <w:r>
               <w:t>Gender</w:t>
             </w:r>
@@ -20292,10 +20027,10 @@
       <w:pPr>
         <w:pStyle w:val="Caption"/>
       </w:pPr>
-      <w:bookmarkStart w:id="56" w:name="_Ref306099706"/>
-      <w:bookmarkStart w:id="57" w:name="_Ref306099554"/>
-      <w:bookmarkStart w:id="58" w:name="_Toc311802026"/>
-      <w:bookmarkEnd w:id="55"/>
+      <w:bookmarkStart w:id="57" w:name="_Ref306099706"/>
+      <w:bookmarkStart w:id="58" w:name="_Ref306099554"/>
+      <w:bookmarkStart w:id="59" w:name="_Toc311802026"/>
+      <w:bookmarkEnd w:id="56"/>
       <w:r>
         <w:t xml:space="preserve">Bảng </w:t>
       </w:r>
@@ -20314,17 +20049,17 @@
       <w:r>
         <w:fldChar w:fldCharType="end"/>
       </w:r>
-      <w:bookmarkEnd w:id="56"/>
+      <w:bookmarkEnd w:id="57"/>
       <w:r>
         <w:t xml:space="preserve">. </w:t>
       </w:r>
-      <w:bookmarkStart w:id="59" w:name="_Ref306099713"/>
+      <w:bookmarkStart w:id="60" w:name="_Ref306099713"/>
       <w:r>
         <w:t>Ví dụ bảng dữ liệu lựa chọn phương tiện di chuyển</w:t>
       </w:r>
-      <w:bookmarkEnd w:id="57"/>
       <w:bookmarkEnd w:id="58"/>
       <w:bookmarkEnd w:id="59"/>
+      <w:bookmarkEnd w:id="60"/>
     </w:p>
     <w:p>
       <w:pPr>
@@ -20419,9 +20154,9 @@
       <w:pPr>
         <w:pStyle w:val="Caption"/>
       </w:pPr>
-      <w:bookmarkStart w:id="60" w:name="_Ref306103906"/>
-      <w:bookmarkStart w:id="61" w:name="_Ref306103887"/>
-      <w:bookmarkStart w:id="62" w:name="_Toc311894441"/>
+      <w:bookmarkStart w:id="61" w:name="_Ref306103906"/>
+      <w:bookmarkStart w:id="62" w:name="_Ref306103887"/>
+      <w:bookmarkStart w:id="63" w:name="_Toc311894441"/>
       <w:r>
         <w:t xml:space="preserve">Hình </w:t>
       </w:r>
@@ -20440,12 +20175,12 @@
       <w:r>
         <w:fldChar w:fldCharType="end"/>
       </w:r>
-      <w:bookmarkEnd w:id="60"/>
+      <w:bookmarkEnd w:id="61"/>
       <w:r>
         <w:t>. Ví dụ về cây quyết định</w:t>
       </w:r>
-      <w:bookmarkEnd w:id="61"/>
       <w:bookmarkEnd w:id="62"/>
+      <w:bookmarkEnd w:id="63"/>
     </w:p>
     <w:p>
       <w:pPr>
@@ -21412,8 +21147,8 @@
           <w:lang w:val="en-US"/>
         </w:rPr>
       </w:pPr>
-      <w:bookmarkStart w:id="63" w:name="_Ref306104924"/>
-      <w:bookmarkStart w:id="64" w:name="_Toc311802027"/>
+      <w:bookmarkStart w:id="64" w:name="_Ref306104924"/>
+      <w:bookmarkStart w:id="65" w:name="_Toc311802027"/>
       <w:r>
         <w:t xml:space="preserve">Bảng </w:t>
       </w:r>
@@ -21432,14 +21167,14 @@
       <w:r>
         <w:fldChar w:fldCharType="end"/>
       </w:r>
-      <w:bookmarkEnd w:id="63"/>
+      <w:bookmarkEnd w:id="64"/>
       <w:r>
         <w:rPr>
           <w:lang w:val="en-US"/>
         </w:rPr>
         <w:t>. Ví dụ về bảng dữ liệu cần dự đoán phương tiện di chuyển</w:t>
       </w:r>
-      <w:bookmarkEnd w:id="64"/>
+      <w:bookmarkEnd w:id="65"/>
     </w:p>
     <w:p>
       <w:pPr>
@@ -22531,7 +22266,7 @@
           <w:lang w:val="en-US"/>
         </w:rPr>
       </w:pPr>
-      <w:bookmarkStart w:id="65" w:name="_Toc311802028"/>
+      <w:bookmarkStart w:id="66" w:name="_Toc311802028"/>
       <w:r>
         <w:t xml:space="preserve">Bảng </w:t>
       </w:r>
@@ -22556,7 +22291,7 @@
         </w:rPr>
         <w:t>. Bảng dữ liệu kết quả dự đoán phương tiện di chuyển</w:t>
       </w:r>
-      <w:bookmarkEnd w:id="65"/>
+      <w:bookmarkEnd w:id="66"/>
     </w:p>
     <w:p>
       <w:pPr>
@@ -22639,7 +22374,7 @@
           <w:lang w:val="en-US"/>
         </w:rPr>
       </w:pPr>
-      <w:bookmarkStart w:id="66" w:name="_Ref306374185"/>
+      <w:bookmarkStart w:id="67" w:name="_Ref306374185"/>
       <w:r>
         <w:rPr>
           <w:lang w:val="en-US"/>
@@ -22647,7 +22382,7 @@
         <w:lastRenderedPageBreak/>
         <w:t>Một số độ đo thông dụng</w:t>
       </w:r>
-      <w:bookmarkEnd w:id="66"/>
+      <w:bookmarkEnd w:id="67"/>
     </w:p>
     <w:p>
       <w:pPr>
@@ -22676,8 +22411,8 @@
           <w:oMath/>
         </w:rPr>
       </w:pPr>
-      <w:bookmarkStart w:id="67" w:name="OLE_LINK5"/>
-      <w:bookmarkStart w:id="68" w:name="OLE_LINK6"/>
+      <w:bookmarkStart w:id="68" w:name="OLE_LINK5"/>
+      <w:bookmarkStart w:id="69" w:name="OLE_LINK6"/>
       <m:oMathPara>
         <m:oMathParaPr>
           <m:jc m:val="left"/>
@@ -22834,8 +22569,8 @@
         </m:oMath>
       </m:oMathPara>
     </w:p>
-    <w:bookmarkEnd w:id="67"/>
     <w:bookmarkEnd w:id="68"/>
+    <w:bookmarkEnd w:id="69"/>
     <w:p>
       <w:pPr>
         <w:pStyle w:val="ListParagraph"/>
@@ -23161,8 +22896,8 @@
           <w:lang w:val="en-US"/>
         </w:rPr>
       </w:pPr>
-      <w:bookmarkStart w:id="69" w:name="OLE_LINK7"/>
-      <w:bookmarkStart w:id="70" w:name="OLE_LINK8"/>
+      <w:bookmarkStart w:id="70" w:name="OLE_LINK7"/>
+      <w:bookmarkStart w:id="71" w:name="OLE_LINK8"/>
       <m:oMathPara>
         <m:oMathParaPr>
           <m:jc m:val="left"/>
@@ -23248,8 +22983,8 @@
           </m:r>
         </m:oMath>
       </m:oMathPara>
-      <w:bookmarkEnd w:id="69"/>
       <w:bookmarkEnd w:id="70"/>
+      <w:bookmarkEnd w:id="71"/>
     </w:p>
     <w:p>
       <w:pPr>
@@ -23479,8 +23214,8 @@
           <w:lang w:val="en-US"/>
         </w:rPr>
       </w:pPr>
-      <w:bookmarkStart w:id="71" w:name="OLE_LINK3"/>
-      <w:bookmarkStart w:id="72" w:name="OLE_LINK4"/>
+      <w:bookmarkStart w:id="72" w:name="OLE_LINK3"/>
+      <w:bookmarkStart w:id="73" w:name="OLE_LINK4"/>
       <m:oMathPara>
         <m:oMathParaPr>
           <m:jc m:val="left"/>
@@ -23494,8 +23229,8 @@
             <w:lastRenderedPageBreak/>
             <m:t>Entropy=</m:t>
           </m:r>
-          <w:bookmarkEnd w:id="71"/>
           <w:bookmarkEnd w:id="72"/>
+          <w:bookmarkEnd w:id="73"/>
           <m:nary>
             <m:naryPr>
               <m:chr m:val="∑"/>
@@ -23558,8 +23293,8 @@
               </m:sSub>
             </m:e>
           </m:nary>
-          <w:bookmarkStart w:id="73" w:name="OLE_LINK11"/>
-          <w:bookmarkStart w:id="74" w:name="OLE_LINK12"/>
+          <w:bookmarkStart w:id="74" w:name="OLE_LINK11"/>
+          <w:bookmarkStart w:id="75" w:name="OLE_LINK12"/>
           <m:func>
             <m:funcPr>
               <m:ctrlPr>
@@ -23639,8 +23374,8 @@
               </m:sSub>
             </m:e>
           </m:func>
-          <w:bookmarkEnd w:id="73"/>
           <w:bookmarkEnd w:id="74"/>
+          <w:bookmarkEnd w:id="75"/>
           <m:r>
             <w:rPr>
               <w:rFonts w:ascii="Cambria Math" w:eastAsiaTheme="minorEastAsia" w:hAnsi="Cambria Math" w:cs="Times New Roman"/>
@@ -24397,7 +24132,7 @@
           <w:lang w:val="en-US"/>
         </w:rPr>
       </w:pPr>
-      <w:bookmarkStart w:id="75" w:name="_Toc311738096"/>
+      <w:bookmarkStart w:id="76" w:name="_Toc311738096"/>
       <w:r>
         <w:t xml:space="preserve">Biểu đồ </w:t>
       </w:r>
@@ -24422,7 +24157,7 @@
         </w:rPr>
         <w:t>. Mối liên hệ giữa giá trị Entropy cực đại và số lượng phân lớp</w:t>
       </w:r>
-      <w:bookmarkEnd w:id="75"/>
+      <w:bookmarkEnd w:id="76"/>
     </w:p>
     <w:p>
       <w:pPr>
@@ -25015,7 +24750,7 @@
           <w:lang w:val="en-US"/>
         </w:rPr>
       </w:pPr>
-      <w:bookmarkStart w:id="76" w:name="_Toc311738097"/>
+      <w:bookmarkStart w:id="77" w:name="_Toc311738097"/>
       <w:r>
         <w:t xml:space="preserve">Biểu đồ </w:t>
       </w:r>
@@ -25040,7 +24775,7 @@
         </w:rPr>
         <w:t>. Mối liên hệ giữa giá trị Gini index cực đại và số lượng phân lớp</w:t>
       </w:r>
-      <w:bookmarkEnd w:id="76"/>
+      <w:bookmarkEnd w:id="77"/>
     </w:p>
     <w:p>
       <w:pPr>
@@ -25517,14 +25252,14 @@
           <w:lang w:val="en-US"/>
         </w:rPr>
       </w:pPr>
-      <w:bookmarkStart w:id="77" w:name="_Ref306633886"/>
+      <w:bookmarkStart w:id="78" w:name="_Ref306633886"/>
       <w:r>
         <w:rPr>
           <w:lang w:val="en-US"/>
         </w:rPr>
         <w:t>Lần lặp đầu tiên</w:t>
       </w:r>
-      <w:bookmarkEnd w:id="77"/>
+      <w:bookmarkEnd w:id="78"/>
     </w:p>
     <w:p>
       <w:pPr>
@@ -25550,8 +25285,8 @@
         </w:rPr>
         <w:t xml:space="preserve">Giả sử, chúng ta có một bảng dữ liệu chứa các thuộc tính và thuộc tính phân lớp, tạm gọi bảng này là D. Từ bảng D, chúng ta sẽ lấy ra từng cột thuộc tính trong bảng để đối chiếu với các giá trị của thuộc tính phân lớp. Nếu chúng ta có p cột dữ liệu, và lấy từng phần tử p là tập con của D, tạm gọi từng tập hợp này là </w:t>
       </w:r>
-      <w:bookmarkStart w:id="78" w:name="OLE_LINK1"/>
-      <w:bookmarkStart w:id="79" w:name="OLE_LINK2"/>
+      <w:bookmarkStart w:id="79" w:name="OLE_LINK1"/>
+      <w:bookmarkStart w:id="80" w:name="OLE_LINK2"/>
       <w:r>
         <w:rPr>
           <w:lang w:val="en-US"/>
@@ -25565,8 +25300,8 @@
         </w:rPr>
         <w:t>i</w:t>
       </w:r>
-      <w:bookmarkEnd w:id="78"/>
       <w:bookmarkEnd w:id="79"/>
+      <w:bookmarkEnd w:id="80"/>
       <w:r>
         <w:rPr>
           <w:lang w:val="en-US"/>
@@ -25655,7 +25390,7 @@
           <w:lang w:val="en-US"/>
         </w:rPr>
       </w:pPr>
-      <w:bookmarkStart w:id="80" w:name="_Toc311894442"/>
+      <w:bookmarkStart w:id="81" w:name="_Toc311894442"/>
       <w:r>
         <w:t xml:space="preserve">Hình </w:t>
       </w:r>
@@ -25687,7 +25422,7 @@
         </w:rPr>
         <w:t>i</w:t>
       </w:r>
-      <w:bookmarkEnd w:id="80"/>
+      <w:bookmarkEnd w:id="81"/>
     </w:p>
     <w:p>
       <w:pPr>
@@ -27144,7 +26879,7 @@
           <w:lang w:val="en-US"/>
         </w:rPr>
       </w:pPr>
-      <w:bookmarkStart w:id="81" w:name="_Toc311894443"/>
+      <w:bookmarkStart w:id="82" w:name="_Toc311894443"/>
       <w:r>
         <w:t xml:space="preserve">Hình </w:t>
       </w:r>
@@ -27182,7 +26917,7 @@
         </w:rPr>
         <w:t xml:space="preserve"> dựa vào phân lớp</w:t>
       </w:r>
-      <w:bookmarkEnd w:id="81"/>
+      <w:bookmarkEnd w:id="82"/>
     </w:p>
     <w:p>
       <w:pPr>
@@ -27276,7 +27011,7 @@
           <w:lang w:val="en-US"/>
         </w:rPr>
       </w:pPr>
-      <w:bookmarkStart w:id="82" w:name="_Toc311894444"/>
+      <w:bookmarkStart w:id="83" w:name="_Toc311894444"/>
       <w:r>
         <w:t xml:space="preserve">Hình </w:t>
       </w:r>
@@ -27301,7 +27036,7 @@
         </w:rPr>
         <w:t>. Độ lợi thông tin thuộc tính Travel cost/Km</w:t>
       </w:r>
-      <w:bookmarkEnd w:id="82"/>
+      <w:bookmarkEnd w:id="83"/>
     </w:p>
     <w:p>
       <w:pPr>
@@ -27605,8 +27340,8 @@
           <w:lang w:val="en-US"/>
         </w:rPr>
       </w:pPr>
-      <w:bookmarkStart w:id="83" w:name="OLE_LINK9"/>
-      <w:bookmarkStart w:id="84" w:name="OLE_LINK10"/>
+      <w:bookmarkStart w:id="84" w:name="OLE_LINK9"/>
+      <w:bookmarkStart w:id="85" w:name="OLE_LINK10"/>
       <m:oMathPara>
         <m:oMathParaPr>
           <m:jc m:val="left"/>
@@ -27692,8 +27427,8 @@
           </m:r>
         </m:oMath>
       </m:oMathPara>
-      <w:bookmarkEnd w:id="83"/>
       <w:bookmarkEnd w:id="84"/>
+      <w:bookmarkEnd w:id="85"/>
     </w:p>
     <w:p>
       <w:pPr>
@@ -28643,7 +28378,7 @@
           <w:lang w:val="en-US"/>
         </w:rPr>
       </w:pPr>
-      <w:bookmarkStart w:id="85" w:name="_Toc311802029"/>
+      <w:bookmarkStart w:id="86" w:name="_Toc311802029"/>
       <w:r>
         <w:t xml:space="preserve">Bảng </w:t>
       </w:r>
@@ -28668,7 +28403,7 @@
         </w:rPr>
         <w:t>. Lợi ích khi chia bảng D theo thuộc tính “Travel cost/km”</w:t>
       </w:r>
-      <w:bookmarkEnd w:id="85"/>
+      <w:bookmarkEnd w:id="86"/>
     </w:p>
     <w:p>
       <w:pPr>
@@ -28754,7 +28489,7 @@
           <w:lang w:val="en-US"/>
         </w:rPr>
       </w:pPr>
-      <w:bookmarkStart w:id="86" w:name="_Toc311894445"/>
+      <w:bookmarkStart w:id="87" w:name="_Toc311894445"/>
       <w:r>
         <w:t xml:space="preserve">Hình </w:t>
       </w:r>
@@ -28805,7 +28540,7 @@
       <w:r>
         <w:t>Bảng 1</w:t>
       </w:r>
-      <w:bookmarkEnd w:id="86"/>
+      <w:bookmarkEnd w:id="87"/>
       <w:r>
         <w:rPr>
           <w:lang w:val="en-US"/>
@@ -29319,7 +29054,7 @@
           <w:lang w:val="en-US"/>
         </w:rPr>
       </w:pPr>
-      <w:bookmarkStart w:id="87" w:name="_Toc311802030"/>
+      <w:bookmarkStart w:id="88" w:name="_Toc311802030"/>
       <w:r>
         <w:t xml:space="preserve">Bảng </w:t>
       </w:r>
@@ -29344,7 +29079,7 @@
         </w:rPr>
         <w:t>. Kết quả độ lợi thông tin sau khi phân chia bảng D theo từng thuộc tính</w:t>
       </w:r>
-      <w:bookmarkEnd w:id="87"/>
+      <w:bookmarkEnd w:id="88"/>
     </w:p>
     <w:p>
       <w:pPr>
@@ -29431,7 +29166,7 @@
           <w:lang w:val="en-US"/>
         </w:rPr>
       </w:pPr>
-      <w:bookmarkStart w:id="88" w:name="_Toc311894446"/>
+      <w:bookmarkStart w:id="89" w:name="_Toc311894446"/>
       <w:r>
         <w:t xml:space="preserve">Hình </w:t>
       </w:r>
@@ -29456,7 +29191,7 @@
         </w:rPr>
         <w:t>. Node gốc của cây quyết định sau lần lặp đầu tiên</w:t>
       </w:r>
-      <w:bookmarkEnd w:id="88"/>
+      <w:bookmarkEnd w:id="89"/>
     </w:p>
     <w:p>
       <w:pPr>
@@ -29556,7 +29291,7 @@
           <w:lang w:val="en-US"/>
         </w:rPr>
       </w:pPr>
-      <w:bookmarkStart w:id="89" w:name="_Toc311894447"/>
+      <w:bookmarkStart w:id="90" w:name="_Toc311894447"/>
       <w:r>
         <w:t xml:space="preserve">Hình </w:t>
       </w:r>
@@ -29581,7 +29316,7 @@
         </w:rPr>
         <w:t>. Bảng D được phân chia sau lần lặp đầu tiên</w:t>
       </w:r>
-      <w:bookmarkEnd w:id="89"/>
+      <w:bookmarkEnd w:id="90"/>
     </w:p>
     <w:p>
       <w:pPr>
@@ -29643,7 +29378,7 @@
           <w:lang w:val="en-US"/>
         </w:rPr>
       </w:pPr>
-      <w:bookmarkStart w:id="90" w:name="_Toc311894448"/>
+      <w:bookmarkStart w:id="91" w:name="_Toc311894448"/>
       <w:r>
         <w:t xml:space="preserve">Hình </w:t>
       </w:r>
@@ -29668,7 +29403,7 @@
         </w:rPr>
         <w:t>. Cây quyết định sau lần lặp đầu tiên</w:t>
       </w:r>
-      <w:bookmarkEnd w:id="90"/>
+      <w:bookmarkEnd w:id="91"/>
     </w:p>
     <w:p>
       <w:pPr>
@@ -29843,7 +29578,7 @@
           <w:lang w:val="en-US"/>
         </w:rPr>
       </w:pPr>
-      <w:bookmarkStart w:id="91" w:name="_Toc311894449"/>
+      <w:bookmarkStart w:id="92" w:name="_Toc311894449"/>
       <w:r>
         <w:t xml:space="preserve">Hình </w:t>
       </w:r>
@@ -29868,7 +29603,7 @@
         </w:rPr>
         <w:t>. Dữ liệu cho lần phân lớp thứ 2</w:t>
       </w:r>
-      <w:bookmarkEnd w:id="91"/>
+      <w:bookmarkEnd w:id="92"/>
     </w:p>
     <w:p>
       <w:pPr>
@@ -29954,7 +29689,7 @@
           <w:lang w:val="en-US"/>
         </w:rPr>
       </w:pPr>
-      <w:bookmarkStart w:id="92" w:name="_Toc311894450"/>
+      <w:bookmarkStart w:id="93" w:name="_Toc311894450"/>
       <w:r>
         <w:t xml:space="preserve">Hình </w:t>
       </w:r>
@@ -29979,7 +29714,7 @@
         </w:rPr>
         <w:t>. Tính Impurity degree cho lần phân lớp thứ 2</w:t>
       </w:r>
-      <w:bookmarkEnd w:id="92"/>
+      <w:bookmarkEnd w:id="93"/>
     </w:p>
     <w:p>
       <w:pPr>
@@ -30066,7 +29801,7 @@
           <w:lang w:val="en-US"/>
         </w:rPr>
       </w:pPr>
-      <w:bookmarkStart w:id="93" w:name="_Toc311894451"/>
+      <w:bookmarkStart w:id="94" w:name="_Toc311894451"/>
       <w:r>
         <w:t xml:space="preserve">Hình </w:t>
       </w:r>
@@ -30091,7 +29826,7 @@
         </w:rPr>
         <w:t>. Tính Impurity degree các thuộc tính cho lần phân lớp thứ 2</w:t>
       </w:r>
-      <w:bookmarkEnd w:id="93"/>
+      <w:bookmarkEnd w:id="94"/>
     </w:p>
     <w:p>
       <w:pPr>
@@ -30176,7 +29911,7 @@
           <w:lang w:val="en-US"/>
         </w:rPr>
       </w:pPr>
-      <w:bookmarkStart w:id="94" w:name="_Toc311894452"/>
+      <w:bookmarkStart w:id="95" w:name="_Toc311894452"/>
       <w:r>
         <w:t xml:space="preserve">Hình </w:t>
       </w:r>
@@ -30201,7 +29936,7 @@
         </w:rPr>
         <w:t>. Bảng dữ liệu sau khi chia theo phân lớp Gender</w:t>
       </w:r>
-      <w:bookmarkEnd w:id="94"/>
+      <w:bookmarkEnd w:id="95"/>
     </w:p>
     <w:p>
       <w:pPr>
@@ -30275,7 +30010,7 @@
           <w:lang w:val="en-US"/>
         </w:rPr>
       </w:pPr>
-      <w:bookmarkStart w:id="95" w:name="_Toc311894453"/>
+      <w:bookmarkStart w:id="96" w:name="_Toc311894453"/>
       <w:r>
         <w:t xml:space="preserve">Hình </w:t>
       </w:r>
@@ -30300,7 +30035,7 @@
         </w:rPr>
         <w:t>. Cây quyết định sau lần phân lớp thứ 2</w:t>
       </w:r>
-      <w:bookmarkEnd w:id="95"/>
+      <w:bookmarkEnd w:id="96"/>
     </w:p>
     <w:p>
       <w:pPr>
@@ -30397,7 +30132,7 @@
           <w:lang w:val="en-US"/>
         </w:rPr>
       </w:pPr>
-      <w:bookmarkStart w:id="96" w:name="_Toc311802031"/>
+      <w:bookmarkStart w:id="97" w:name="_Toc311802031"/>
       <w:r>
         <w:t xml:space="preserve">Bảng </w:t>
       </w:r>
@@ -30422,7 +30157,7 @@
         </w:rPr>
         <w:t>. Bảng dữ liệu cho lần phân lớp thứ 3</w:t>
       </w:r>
-      <w:bookmarkEnd w:id="96"/>
+      <w:bookmarkEnd w:id="97"/>
     </w:p>
     <w:p>
       <w:pPr>
@@ -30502,7 +30237,7 @@
           <w:lang w:val="en-US"/>
         </w:rPr>
       </w:pPr>
-      <w:bookmarkStart w:id="97" w:name="_Toc311894454"/>
+      <w:bookmarkStart w:id="98" w:name="_Toc311894454"/>
       <w:r>
         <w:t xml:space="preserve">Hình </w:t>
       </w:r>
@@ -30527,7 +30262,7 @@
         </w:rPr>
         <w:t>. Cây quyết định đầy đủ sau 3 lần phân lớp</w:t>
       </w:r>
-      <w:bookmarkEnd w:id="97"/>
+      <w:bookmarkEnd w:id="98"/>
     </w:p>
     <w:p>
       <w:pPr>
@@ -30905,7 +30640,7 @@
         </w:rPr>
         <w:t>Một số lý thuyết cơ bản OOP Design</w:t>
       </w:r>
-      <w:bookmarkEnd w:id="21"/>
+      <w:bookmarkEnd w:id="23"/>
     </w:p>
     <w:p>
       <w:pPr>
@@ -30933,7 +30668,7 @@
           <w:lang w:val="en-US"/>
         </w:rPr>
       </w:pPr>
-      <w:bookmarkStart w:id="98" w:name="_Toc311896535"/>
+      <w:bookmarkStart w:id="99" w:name="_Toc311896535"/>
       <w:r>
         <w:rPr>
           <w:lang w:val="en-US"/>
@@ -31271,15 +31006,13 @@
           <w:lang w:val="en-US"/>
         </w:rPr>
       </w:pPr>
-      <w:bookmarkStart w:id="99" w:name="_GoBack"/>
+      <w:r>
+        <w:rPr>
+          <w:lang w:val="en-US"/>
+        </w:rPr>
+        <w:t>4+1 Architecture View Model</w:t>
+      </w:r>
       <w:bookmarkEnd w:id="99"/>
-      <w:r>
-        <w:rPr>
-          <w:lang w:val="en-US"/>
-        </w:rPr>
-        <w:t>4+1 Architecture View Model</w:t>
-      </w:r>
-      <w:bookmarkEnd w:id="98"/>
     </w:p>
     <w:p>
       <w:pPr>
@@ -46544,7 +46277,7 @@
 
 <file path=word/comments.xml><?xml version="1.0" encoding="utf-8"?>
 <w:comments xmlns:wpc="http://schemas.microsoft.com/office/word/2010/wordprocessingCanvas" xmlns:mc="http://schemas.openxmlformats.org/markup-compatibility/2006" xmlns:o="urn:schemas-microsoft-com:office:office" xmlns:r="http://schemas.openxmlformats.org/officeDocument/2006/relationships" xmlns:m="http://schemas.openxmlformats.org/officeDocument/2006/math" xmlns:v="urn:schemas-microsoft-com:vml" xmlns:wp14="http://schemas.microsoft.com/office/word/2010/wordprocessingDrawing" xmlns:wp="http://schemas.openxmlformats.org/drawingml/2006/wordprocessingDrawing" xmlns:w10="urn:schemas-microsoft-com:office:word" xmlns:w="http://schemas.openxmlformats.org/wordprocessingml/2006/main" xmlns:w14="http://schemas.microsoft.com/office/word/2010/wordml" xmlns:wpg="http://schemas.microsoft.com/office/word/2010/wordprocessingGroup" xmlns:wpi="http://schemas.microsoft.com/office/word/2010/wordprocessingInk" xmlns:wne="http://schemas.microsoft.com/office/word/2006/wordml" xmlns:wps="http://schemas.microsoft.com/office/word/2010/wordprocessingShape" mc:Ignorable="w14 wp14">
-  <w:comment w:id="23" w:author="Le Duong Cong Phuc" w:date="2011-12-18T15:23:00Z" w:initials="CPL(RRV">
+  <w:comment w:id="24" w:author="Le Duong Cong Phuc" w:date="2011-12-18T15:23:00Z" w:initials="CPL(RRV">
     <w:p>
       <w:pPr>
         <w:pStyle w:val="CommentText"/>
@@ -46588,7 +46321,7 @@
       </w:r>
     </w:p>
   </w:comment>
-  <w:comment w:id="24" w:author="Le Duong Cong Phuc" w:date="2011-12-18T15:23:00Z" w:initials="CPL(RRV">
+  <w:comment w:id="25" w:author="Le Duong Cong Phuc" w:date="2011-12-18T15:23:00Z" w:initials="CPL(RRV">
     <w:p>
       <w:pPr>
         <w:pStyle w:val="CommentText"/>
@@ -46658,7 +46391,7 @@
       </w:r>
     </w:p>
   </w:comment>
-  <w:comment w:id="25" w:author="Le Duong Cong Phuc" w:date="2011-12-18T15:23:00Z" w:initials="CPL(RRV">
+  <w:comment w:id="26" w:author="Le Duong Cong Phuc" w:date="2011-12-18T15:23:00Z" w:initials="CPL(RRV">
     <w:p>
       <w:pPr>
         <w:pStyle w:val="CommentText"/>
@@ -46724,7 +46457,7 @@
       </w:r>
     </w:p>
   </w:comment>
-  <w:comment w:id="26" w:author="Le Duong Cong Phuc" w:date="2011-12-18T15:23:00Z" w:initials="CPL(RRV">
+  <w:comment w:id="27" w:author="Le Duong Cong Phuc" w:date="2011-12-18T15:23:00Z" w:initials="CPL(RRV">
     <w:p>
       <w:pPr>
         <w:pStyle w:val="CommentText"/>
@@ -46746,7 +46479,7 @@
       </w:r>
     </w:p>
   </w:comment>
-  <w:comment w:id="53" w:author="Trung Hieu" w:date="2011-12-18T15:23:00Z" w:initials="TH">
+  <w:comment w:id="54" w:author="Trung Hieu" w:date="2011-12-18T15:23:00Z" w:initials="TH">
     <w:p>
       <w:pPr>
         <w:pStyle w:val="CommentText"/>
@@ -47150,7 +46883,7 @@
             <w:fldChar w:fldCharType="separate"/>
           </w:r>
           <w:r>
-            <w:t>Cơ sở và nền tảng xây dựng kiến trúc</w:t>
+            <w:t>Giới thiệu bài toán kiến trúc</w:t>
           </w:r>
           <w:r>
             <w:fldChar w:fldCharType="end"/>
@@ -47191,7 +46924,7 @@
             <w:rPr>
               <w:color w:val="FFFFFF" w:themeColor="background1"/>
             </w:rPr>
-            <w:t>43</w:t>
+            <w:t>3</w:t>
           </w:r>
           <w:r>
             <w:rPr>
@@ -55882,7 +55615,7 @@
 </file>
 
 <file path=customXml/itemProps2.xml><?xml version="1.0" encoding="utf-8"?>
-<ds:datastoreItem xmlns:ds="http://schemas.openxmlformats.org/officeDocument/2006/customXml" ds:itemID="{00E929EA-EC0E-4FBD-A678-A25B6D6D4C91}">
+<ds:datastoreItem xmlns:ds="http://schemas.openxmlformats.org/officeDocument/2006/customXml" ds:itemID="{EC6AC7EE-9035-4A53-AF43-7E0C9D5A75B3}">
   <ds:schemaRefs>
     <ds:schemaRef ds:uri="http://schemas.openxmlformats.org/officeDocument/2006/bibliography"/>
   </ds:schemaRefs>

</xml_diff>

<commit_message>
Hoàn thành 7.2.2.1 Tổ chức và lưu trữ thông tin linh động (tập các attribute) theo dạng Tag
</commit_message>
<xml_diff>
--- a/Documents/JobZoom Report.docx
+++ b/Documents/JobZoom Report.docx
@@ -15019,7 +15019,7 @@
           <w:lang w:val="en-US"/>
         </w:rPr>
         <w:drawing>
-          <wp:inline distT="0" distB="0" distL="0" distR="0" wp14:anchorId="28207599" wp14:editId="004C2403">
+          <wp:inline distT="0" distB="0" distL="0" distR="0" wp14:anchorId="4EB2472E" wp14:editId="28618761">
             <wp:extent cx="5847874" cy="2295525"/>
             <wp:effectExtent l="0" t="0" r="635" b="0"/>
             <wp:docPr id="22" name="Picture 22"/>
@@ -17725,7 +17725,7 @@
           <w:lang w:val="en-US"/>
         </w:rPr>
         <w:drawing>
-          <wp:inline distT="0" distB="0" distL="0" distR="0" wp14:anchorId="040E27C3" wp14:editId="2E181ED0">
+          <wp:inline distT="0" distB="0" distL="0" distR="0" wp14:anchorId="40935BA5" wp14:editId="702FA6C0">
             <wp:extent cx="4010025" cy="2400662"/>
             <wp:effectExtent l="0" t="0" r="0" b="0"/>
             <wp:docPr id="28" name="Picture 28"/>
@@ -18098,7 +18098,7 @@
         </w:rPr>
         <w:lastRenderedPageBreak/>
         <w:drawing>
-          <wp:inline distT="0" distB="0" distL="0" distR="0" wp14:anchorId="6E62D189" wp14:editId="600D62BA">
+          <wp:inline distT="0" distB="0" distL="0" distR="0" wp14:anchorId="6F1CFD79" wp14:editId="4634F02F">
             <wp:extent cx="5734050" cy="1104900"/>
             <wp:effectExtent l="0" t="0" r="0" b="0"/>
             <wp:docPr id="19" name="Picture 19"/>
@@ -18222,7 +18222,7 @@
           <w:lang w:val="en-US"/>
         </w:rPr>
         <w:drawing>
-          <wp:inline distT="0" distB="0" distL="0" distR="0" wp14:anchorId="7C9155A7" wp14:editId="6E8FF0EF">
+          <wp:inline distT="0" distB="0" distL="0" distR="0" wp14:anchorId="77EF2432" wp14:editId="2C4C8C4C">
             <wp:extent cx="2486025" cy="1968103"/>
             <wp:effectExtent l="0" t="0" r="0" b="0"/>
             <wp:docPr id="56" name="Picture 56"/>
@@ -18377,7 +18377,7 @@
         </w:rPr>
         <w:lastRenderedPageBreak/>
         <w:drawing>
-          <wp:inline distT="0" distB="0" distL="0" distR="0" wp14:anchorId="231AF80A" wp14:editId="5CAA4ACF">
+          <wp:inline distT="0" distB="0" distL="0" distR="0" wp14:anchorId="0FAF1C4D" wp14:editId="4BDD5D89">
             <wp:extent cx="2057400" cy="2162571"/>
             <wp:effectExtent l="0" t="0" r="0" b="9525"/>
             <wp:docPr id="65" name="Picture 65"/>
@@ -18502,7 +18502,7 @@
           <w:lang w:val="en-US"/>
         </w:rPr>
         <w:drawing>
-          <wp:inline distT="0" distB="0" distL="0" distR="0" wp14:anchorId="0C04C35D" wp14:editId="2DC78A4C">
+          <wp:inline distT="0" distB="0" distL="0" distR="0" wp14:anchorId="065A2704" wp14:editId="4B977A8D">
             <wp:extent cx="3200400" cy="2096564"/>
             <wp:effectExtent l="0" t="0" r="0" b="0"/>
             <wp:docPr id="66" name="Picture 66"/>
@@ -20232,7 +20232,7 @@
           <w:lang w:val="en-US"/>
         </w:rPr>
         <w:drawing>
-          <wp:inline distT="0" distB="0" distL="0" distR="0" wp14:anchorId="5B115256" wp14:editId="42908715">
+          <wp:inline distT="0" distB="0" distL="0" distR="0" wp14:anchorId="0D45529C" wp14:editId="377EE6EA">
             <wp:extent cx="4914900" cy="3419094"/>
             <wp:effectExtent l="0" t="0" r="0" b="0"/>
             <wp:docPr id="4" name="Picture 4"/>
@@ -24236,7 +24236,7 @@
           <w:lang w:val="en-US"/>
         </w:rPr>
         <w:drawing>
-          <wp:inline distT="0" distB="0" distL="0" distR="0" wp14:anchorId="3D9B024D" wp14:editId="7EB41D5C">
+          <wp:inline distT="0" distB="0" distL="0" distR="0" wp14:anchorId="1A6D7A59" wp14:editId="74FB6BEA">
             <wp:extent cx="4257675" cy="3009900"/>
             <wp:effectExtent l="0" t="0" r="9525" b="0"/>
             <wp:docPr id="5" name="Picture 5"/>
@@ -24853,7 +24853,7 @@
           <w:lang w:val="en-US"/>
         </w:rPr>
         <w:drawing>
-          <wp:inline distT="0" distB="0" distL="0" distR="0" wp14:anchorId="5ED74702" wp14:editId="03CC09D9">
+          <wp:inline distT="0" distB="0" distL="0" distR="0" wp14:anchorId="6C67EA10" wp14:editId="698B63F7">
             <wp:extent cx="4181475" cy="3267075"/>
             <wp:effectExtent l="0" t="0" r="9525" b="9525"/>
             <wp:docPr id="6" name="Picture 6"/>
@@ -25479,7 +25479,7 @@
         </w:rPr>
         <w:lastRenderedPageBreak/>
         <w:drawing>
-          <wp:inline distT="0" distB="0" distL="0" distR="0" wp14:anchorId="45A26F72" wp14:editId="039A494D">
+          <wp:inline distT="0" distB="0" distL="0" distR="0" wp14:anchorId="2386FA30" wp14:editId="0C38B5CB">
             <wp:extent cx="3390900" cy="3762375"/>
             <wp:effectExtent l="0" t="0" r="0" b="9525"/>
             <wp:docPr id="18" name="Picture 18"/>
@@ -26982,7 +26982,7 @@
           <w:lang w:val="en-US"/>
         </w:rPr>
         <w:drawing>
-          <wp:inline distT="0" distB="0" distL="0" distR="0" wp14:anchorId="50FABD21" wp14:editId="3E3670A2">
+          <wp:inline distT="0" distB="0" distL="0" distR="0" wp14:anchorId="76A2E29E" wp14:editId="61DCB83D">
             <wp:extent cx="3181046" cy="2676525"/>
             <wp:effectExtent l="0" t="0" r="635" b="0"/>
             <wp:docPr id="1" name="Picture 1"/>
@@ -27101,7 +27101,7 @@
         </w:rPr>
         <w:lastRenderedPageBreak/>
         <w:drawing>
-          <wp:inline distT="0" distB="0" distL="0" distR="0" wp14:anchorId="498BC1EE" wp14:editId="119BA174">
+          <wp:inline distT="0" distB="0" distL="0" distR="0" wp14:anchorId="6B94EB20" wp14:editId="4B0D2B34">
             <wp:extent cx="5505450" cy="5410200"/>
             <wp:effectExtent l="0" t="0" r="0" b="0"/>
             <wp:docPr id="24" name="Picture 24"/>
@@ -27313,15 +27313,7 @@
               <w:lang w:val="en-US"/>
             </w:rPr>
             <w:lastRenderedPageBreak/>
-            <m:t>Information gain                                                                                                                            = Entrop</m:t>
-          </m:r>
-          <m:r>
-            <w:rPr>
-              <w:rFonts w:ascii="Cambria Math" w:hAnsi="Cambria Math" w:cs="Times New Roman"/>
-              <w:szCs w:val="24"/>
-              <w:lang w:val="en-US"/>
-            </w:rPr>
-            <m:t>y of Parent table-</m:t>
+            <m:t>Information gain                                                                                                                            = Entropy of Parent table-</m:t>
           </m:r>
           <m:nary>
             <m:naryPr>
@@ -28082,7 +28074,15 @@
               <w:szCs w:val="24"/>
               <w:lang w:val="en-US"/>
             </w:rPr>
-            <m:t>Information gain                                                                                                                          =Entropy of Parent table-</m:t>
+            <m:t>I</m:t>
+          </m:r>
+          <m:r>
+            <w:rPr>
+              <w:rFonts w:ascii="Cambria Math" w:hAnsi="Cambria Math" w:cs="Times New Roman"/>
+              <w:szCs w:val="24"/>
+              <w:lang w:val="en-US"/>
+            </w:rPr>
+            <m:t>nformation gain                                                                                                                          =Entropy of Parent table-</m:t>
           </m:r>
           <m:nary>
             <m:naryPr>
@@ -28580,7 +28580,7 @@
         </w:rPr>
         <w:lastRenderedPageBreak/>
         <w:drawing>
-          <wp:inline distT="0" distB="0" distL="0" distR="0" wp14:anchorId="1A8D9863" wp14:editId="451BDF1D">
+          <wp:inline distT="0" distB="0" distL="0" distR="0" wp14:anchorId="533F380A" wp14:editId="3B55C2C8">
             <wp:extent cx="5732145" cy="6564536"/>
             <wp:effectExtent l="0" t="0" r="1905" b="8255"/>
             <wp:docPr id="25" name="Picture 25"/>
@@ -29270,7 +29270,7 @@
           <w:lang w:val="en-US"/>
         </w:rPr>
         <w:drawing>
-          <wp:inline distT="0" distB="0" distL="0" distR="0" wp14:anchorId="594B2A82" wp14:editId="33AAA84D">
+          <wp:inline distT="0" distB="0" distL="0" distR="0" wp14:anchorId="641E42C1" wp14:editId="77F3C69E">
             <wp:extent cx="1676400" cy="695325"/>
             <wp:effectExtent l="0" t="0" r="0" b="9525"/>
             <wp:docPr id="9" name="Picture 9"/>
@@ -29382,7 +29382,7 @@
         </w:rPr>
         <w:lastRenderedPageBreak/>
         <w:drawing>
-          <wp:inline distT="0" distB="0" distL="0" distR="0" wp14:anchorId="35075B1B" wp14:editId="763ED912">
+          <wp:inline distT="0" distB="0" distL="0" distR="0" wp14:anchorId="5E1799CD" wp14:editId="4A7437CC">
             <wp:extent cx="5981700" cy="2843206"/>
             <wp:effectExtent l="0" t="0" r="0" b="0"/>
             <wp:docPr id="11" name="Picture 11"/>
@@ -29482,7 +29482,7 @@
           <w:lang w:val="en-US"/>
         </w:rPr>
         <w:drawing>
-          <wp:inline distT="0" distB="0" distL="0" distR="0" wp14:anchorId="641A8591" wp14:editId="6882F972">
+          <wp:inline distT="0" distB="0" distL="0" distR="0" wp14:anchorId="678D5D48" wp14:editId="35407AA2">
             <wp:extent cx="3552825" cy="1739145"/>
             <wp:effectExtent l="0" t="0" r="0" b="0"/>
             <wp:docPr id="26" name="Picture 26"/>
@@ -29669,7 +29669,7 @@
         </w:rPr>
         <w:lastRenderedPageBreak/>
         <w:drawing>
-          <wp:inline distT="0" distB="0" distL="0" distR="0" wp14:anchorId="03A8683A" wp14:editId="6EB33C6E">
+          <wp:inline distT="0" distB="0" distL="0" distR="0" wp14:anchorId="05AD6CC6" wp14:editId="6932AC30">
             <wp:extent cx="4781550" cy="3409950"/>
             <wp:effectExtent l="0" t="0" r="0" b="0"/>
             <wp:docPr id="34" name="Picture 34"/>
@@ -29780,7 +29780,7 @@
           <w:lang w:val="en-US"/>
         </w:rPr>
         <w:drawing>
-          <wp:inline distT="0" distB="0" distL="0" distR="0" wp14:anchorId="6D222D1D" wp14:editId="5329939E">
+          <wp:inline distT="0" distB="0" distL="0" distR="0" wp14:anchorId="5804997C" wp14:editId="4381010A">
             <wp:extent cx="4781550" cy="2409825"/>
             <wp:effectExtent l="0" t="0" r="0" b="9525"/>
             <wp:docPr id="35" name="Picture 35"/>
@@ -29892,7 +29892,7 @@
         </w:rPr>
         <w:lastRenderedPageBreak/>
         <w:drawing>
-          <wp:inline distT="0" distB="0" distL="0" distR="0" wp14:anchorId="7D10E564" wp14:editId="0C3D3B19">
+          <wp:inline distT="0" distB="0" distL="0" distR="0" wp14:anchorId="4711B20D" wp14:editId="0CE87943">
             <wp:extent cx="5732145" cy="4180871"/>
             <wp:effectExtent l="0" t="0" r="1905" b="0"/>
             <wp:docPr id="36" name="Picture 36"/>
@@ -30002,7 +30002,7 @@
           <w:lang w:val="en-US"/>
         </w:rPr>
         <w:drawing>
-          <wp:inline distT="0" distB="0" distL="0" distR="0" wp14:anchorId="2410D4AC" wp14:editId="34BB92DE">
+          <wp:inline distT="0" distB="0" distL="0" distR="0" wp14:anchorId="4D80BF54" wp14:editId="5F38D800">
             <wp:extent cx="5732145" cy="2807751"/>
             <wp:effectExtent l="0" t="0" r="1905" b="0"/>
             <wp:docPr id="38" name="Picture 38"/>
@@ -30114,7 +30114,7 @@
         </w:rPr>
         <w:lastRenderedPageBreak/>
         <w:drawing>
-          <wp:inline distT="0" distB="0" distL="0" distR="0" wp14:anchorId="1AFE13F6" wp14:editId="20507885">
+          <wp:inline distT="0" distB="0" distL="0" distR="0" wp14:anchorId="22C353B7" wp14:editId="3A6F538B">
             <wp:extent cx="4219575" cy="2517223"/>
             <wp:effectExtent l="0" t="0" r="0" b="0"/>
             <wp:docPr id="39" name="Picture 39"/>
@@ -30223,7 +30223,7 @@
           <w:lang w:val="en-US"/>
         </w:rPr>
         <w:drawing>
-          <wp:inline distT="0" distB="0" distL="0" distR="0" wp14:anchorId="4A2C49FA" wp14:editId="201ED67C">
+          <wp:inline distT="0" distB="0" distL="0" distR="0" wp14:anchorId="5BE4E0F3" wp14:editId="7696A1DE">
             <wp:extent cx="3162300" cy="2409825"/>
             <wp:effectExtent l="0" t="0" r="0" b="9525"/>
             <wp:docPr id="2" name="Picture 2"/>
@@ -30331,7 +30331,7 @@
         </w:rPr>
         <w:lastRenderedPageBreak/>
         <w:drawing>
-          <wp:inline distT="0" distB="0" distL="0" distR="0" wp14:anchorId="5A1724A4" wp14:editId="44E5A05D">
+          <wp:inline distT="0" distB="0" distL="0" distR="0" wp14:anchorId="0BCCA874" wp14:editId="456725B5">
             <wp:extent cx="4657725" cy="3240187"/>
             <wp:effectExtent l="0" t="0" r="0" b="0"/>
             <wp:docPr id="3" name="Picture 3"/>
@@ -30866,7 +30866,7 @@
           <w:lang w:val="en-US"/>
         </w:rPr>
         <w:drawing>
-          <wp:inline distT="0" distB="0" distL="0" distR="0" wp14:anchorId="3845E222" wp14:editId="6C00FDBA">
+          <wp:inline distT="0" distB="0" distL="0" distR="0" wp14:anchorId="211E7A1B" wp14:editId="293F201F">
             <wp:extent cx="3095625" cy="1238250"/>
             <wp:effectExtent l="0" t="0" r="9525" b="0"/>
             <wp:docPr id="20" name="Picture 20"/>
@@ -30932,7 +30932,7 @@
           <w:lang w:val="en-US"/>
         </w:rPr>
         <w:drawing>
-          <wp:inline distT="0" distB="0" distL="0" distR="0" wp14:anchorId="7D12BE6E" wp14:editId="53207786">
+          <wp:inline distT="0" distB="0" distL="0" distR="0" wp14:anchorId="75C01595" wp14:editId="6508EA8A">
             <wp:extent cx="3114675" cy="1438275"/>
             <wp:effectExtent l="0" t="0" r="9525" b="9525"/>
             <wp:docPr id="21" name="Picture 21"/>
@@ -31005,7 +31005,7 @@
           <w:lang w:val="en-US"/>
         </w:rPr>
         <w:drawing>
-          <wp:inline distT="0" distB="0" distL="0" distR="0" wp14:anchorId="1F96295F" wp14:editId="5EBDE53F">
+          <wp:inline distT="0" distB="0" distL="0" distR="0" wp14:anchorId="221AA240" wp14:editId="72CF3D39">
             <wp:extent cx="3009900" cy="1228725"/>
             <wp:effectExtent l="0" t="0" r="0" b="9525"/>
             <wp:docPr id="23" name="Picture 23"/>
@@ -31079,7 +31079,7 @@
           <w:lang w:val="en-US"/>
         </w:rPr>
         <w:drawing>
-          <wp:inline distT="0" distB="0" distL="0" distR="0" wp14:anchorId="36108385" wp14:editId="329252CB">
+          <wp:inline distT="0" distB="0" distL="0" distR="0" wp14:anchorId="136CBAF5" wp14:editId="4D4CF73C">
             <wp:extent cx="2943225" cy="2419350"/>
             <wp:effectExtent l="0" t="0" r="9525" b="0"/>
             <wp:docPr id="27" name="Picture 27"/>
@@ -31238,7 +31238,7 @@
         </w:rPr>
         <w:lastRenderedPageBreak/>
         <w:drawing>
-          <wp:inline distT="0" distB="0" distL="0" distR="0" wp14:anchorId="327F088B" wp14:editId="4E778B52">
+          <wp:inline distT="0" distB="0" distL="0" distR="0" wp14:anchorId="1CB59569" wp14:editId="7D31A419">
             <wp:extent cx="5724144" cy="3401568"/>
             <wp:effectExtent l="0" t="0" r="0" b="0"/>
             <wp:docPr id="15" name="Picture 15"/>
@@ -33347,7 +33347,7 @@
           <w:lang w:val="en-US"/>
         </w:rPr>
         <w:drawing>
-          <wp:inline distT="0" distB="0" distL="0" distR="0" wp14:anchorId="5B28A5EC" wp14:editId="41724678">
+          <wp:inline distT="0" distB="0" distL="0" distR="0" wp14:anchorId="747153CE" wp14:editId="3AA90849">
             <wp:extent cx="5143500" cy="2302166"/>
             <wp:effectExtent l="0" t="0" r="0" b="3175"/>
             <wp:docPr id="10" name="Picture 10"/>
@@ -33498,7 +33498,7 @@
           <w:lang w:val="en-US"/>
         </w:rPr>
         <w:drawing>
-          <wp:inline distT="0" distB="0" distL="0" distR="0" wp14:anchorId="58064D79" wp14:editId="04D6F9AC">
+          <wp:inline distT="0" distB="0" distL="0" distR="0" wp14:anchorId="01AFBB81" wp14:editId="4DB8F551">
             <wp:extent cx="4880669" cy="2038350"/>
             <wp:effectExtent l="0" t="0" r="0" b="0"/>
             <wp:docPr id="74" name="Picture 74"/>
@@ -33675,7 +33675,7 @@
           <w:lang w:val="en-US"/>
         </w:rPr>
         <w:drawing>
-          <wp:inline distT="0" distB="0" distL="0" distR="0" wp14:anchorId="4634DF60" wp14:editId="756A3FF0">
+          <wp:inline distT="0" distB="0" distL="0" distR="0" wp14:anchorId="4BA7F9C5" wp14:editId="0625E724">
             <wp:extent cx="2585055" cy="1581150"/>
             <wp:effectExtent l="0" t="0" r="6350" b="0"/>
             <wp:docPr id="75" name="Picture 75"/>
@@ -33763,19 +33763,7 @@
         <w:rPr>
           <w:lang w:val="en-US"/>
         </w:rPr>
-        <w:t>. Cấu trúc bảng mức độ tương quan Similar</w:t>
-      </w:r>
-      <w:r>
-        <w:rPr>
-          <w:lang w:val="en-US"/>
-        </w:rPr>
-        <w:t>ity</w:t>
-      </w:r>
-      <w:r>
-        <w:rPr>
-          <w:lang w:val="en-US"/>
-        </w:rPr>
-        <w:t>Term</w:t>
+        <w:t>. Cấu trúc bảng mức độ tương quan SimilarTerm</w:t>
       </w:r>
       <w:bookmarkEnd w:id="108"/>
     </w:p>
@@ -33790,7 +33778,7 @@
         <w:rPr>
           <w:lang w:val="en-US"/>
         </w:rPr>
-        <w:t>Về phương pháp so khớp, nhóm thực hiện bằng cách duyệt và so sánh từng thuộc tính trong hai cây thuộc tính của hai đối tượng khác nhau. Nếu hai từ khóa so sánh không khớp hoàn toàn với nhau, sẽ tìm từ khóa tương quan trong bảng SimilarityTerm, sau đó sử dụng từ khóa thực hiện so sánh lần nữa. Kết quả so sánh của hai đối tượng là số phần trăm khớp với nhau.</w:t>
+        <w:t>Về phương pháp so khớp, nhóm thực hiện bằng cách duyệt và so sánh từng thuộc tính trong hai tập thuộc tính của hai đối tượng khác nhau. Nếu hai từ khóa so sánh không khớp hoàn toàn với nhau, sẽ tìm từ khóa tương quan trong bảng SimilarTerm, sau đó sử dụng từ khóa thực hiện so sánh lần nữa. Kết quả so sánh của hai đối tượng là số phần trăm khớp với nhau.</w:t>
       </w:r>
     </w:p>
     <w:p>
@@ -34018,7 +34006,7 @@
           <w:lang w:val="en-US"/>
         </w:rPr>
         <w:drawing>
-          <wp:inline distT="0" distB="0" distL="0" distR="0" wp14:anchorId="0823C0C5" wp14:editId="5EA6EC4E">
+          <wp:inline distT="0" distB="0" distL="0" distR="0" wp14:anchorId="77210B1E" wp14:editId="49B48332">
             <wp:extent cx="3590925" cy="1200150"/>
             <wp:effectExtent l="0" t="0" r="9525" b="0"/>
             <wp:docPr id="14" name="Picture 14"/>
@@ -34111,7 +34099,7 @@
           <w:lang w:val="en-US"/>
         </w:rPr>
         <w:drawing>
-          <wp:inline distT="0" distB="0" distL="0" distR="0" wp14:anchorId="44C442A7" wp14:editId="383DE419">
+          <wp:inline distT="0" distB="0" distL="0" distR="0" wp14:anchorId="2D19F466" wp14:editId="57C1C1B9">
             <wp:extent cx="5762625" cy="1279159"/>
             <wp:effectExtent l="0" t="0" r="0" b="0"/>
             <wp:docPr id="42" name="Picture 42"/>
@@ -35724,7 +35712,7 @@
           <w:lang w:val="en-US"/>
         </w:rPr>
         <w:drawing>
-          <wp:inline distT="0" distB="0" distL="0" distR="0" wp14:anchorId="39646E58" wp14:editId="5CEA08F3">
+          <wp:inline distT="0" distB="0" distL="0" distR="0" wp14:anchorId="3F31B9C9" wp14:editId="71B13D37">
             <wp:extent cx="5848350" cy="1241380"/>
             <wp:effectExtent l="0" t="0" r="0" b="0"/>
             <wp:docPr id="50" name="Picture 50"/>
@@ -35814,7 +35802,7 @@
           <w:lang w:val="en-US"/>
         </w:rPr>
         <w:drawing>
-          <wp:inline distT="0" distB="0" distL="0" distR="0" wp14:anchorId="19662A19" wp14:editId="7F69B00F">
+          <wp:inline distT="0" distB="0" distL="0" distR="0" wp14:anchorId="37866815" wp14:editId="3A53C645">
             <wp:extent cx="4524375" cy="4351164"/>
             <wp:effectExtent l="0" t="0" r="0" b="0"/>
             <wp:docPr id="48" name="Picture 48"/>
@@ -35911,7 +35899,7 @@
         </w:rPr>
         <w:lastRenderedPageBreak/>
         <w:drawing>
-          <wp:inline distT="0" distB="0" distL="0" distR="0" wp14:anchorId="14942B62" wp14:editId="135112B7">
+          <wp:inline distT="0" distB="0" distL="0" distR="0" wp14:anchorId="3AEA1A56" wp14:editId="420123D8">
             <wp:extent cx="5732145" cy="3363961"/>
             <wp:effectExtent l="0" t="0" r="1905" b="8255"/>
             <wp:docPr id="12" name="Picture 12"/>
@@ -39832,120 +39820,86 @@
         <w:rPr>
           <w:lang w:val="en-US"/>
         </w:rPr>
-        <w:t xml:space="preserve">Sau quá trình phân tích nghiệp vụ tuyển dụng, nhóm thấy được cấu trúc thông tin của yêu cầu tuyển dụng và hồ sơ ứng viên có một cấu trúc tương tự với nhau. </w:t>
-      </w:r>
-      <w:r>
-        <w:rPr>
-          <w:lang w:val="en-US"/>
-        </w:rPr>
-        <w:t xml:space="preserve">Dựa vào đó, </w:t>
-      </w:r>
-      <w:bookmarkStart w:id="134" w:name="_GoBack"/>
+        <w:t xml:space="preserve">Đối với người tìm việc: </w:t>
+      </w:r>
+      <w:r>
+        <w:rPr>
+          <w:lang w:val="en-US"/>
+        </w:rPr>
+        <w:t>Hệ thồng so khớp</w:t>
+      </w:r>
+      <w:r>
+        <w:rPr>
+          <w:lang w:val="en-US"/>
+        </w:rPr>
+        <w:t xml:space="preserve"> gợi ý người dùng hoàn thiện, bổ sung những thiếu sót của CV, tăng cơ hội </w:t>
+      </w:r>
+      <w:r>
+        <w:rPr>
+          <w:lang w:val="en-US"/>
+        </w:rPr>
+        <w:t>ứng tuyển</w:t>
+      </w:r>
+      <w:r>
+        <w:rPr>
+          <w:lang w:val="en-US"/>
+        </w:rPr>
+        <w:t xml:space="preserve"> vào một vị trí tại một công ty cụ thể. </w:t>
+      </w:r>
+    </w:p>
+    <w:p>
+      <w:pPr>
+        <w:ind w:firstLine="576"/>
+        <w:rPr>
+          <w:lang w:val="en-US"/>
+        </w:rPr>
+      </w:pPr>
+      <w:r>
+        <w:rPr>
+          <w:lang w:val="en-US"/>
+        </w:rPr>
+        <w:t xml:space="preserve">Đối với nhà tuyển dụng: </w:t>
+      </w:r>
+      <w:r>
+        <w:rPr>
+          <w:lang w:val="en-US"/>
+        </w:rPr>
+        <w:t xml:space="preserve">Hệ thồng so khớp </w:t>
+      </w:r>
+      <w:r>
+        <w:rPr>
+          <w:lang w:val="en-US"/>
+        </w:rPr>
+        <w:t xml:space="preserve">đánh giá ứng viên xin </w:t>
+      </w:r>
+      <w:r>
+        <w:rPr>
+          <w:lang w:val="en-US"/>
+        </w:rPr>
+        <w:t>ứng tuyển</w:t>
+      </w:r>
+      <w:r>
+        <w:rPr>
+          <w:lang w:val="en-US"/>
+        </w:rPr>
+        <w:t xml:space="preserve"> vào công việc, hỗ trợ cho nhà tuyển dụng trong việc đánh giá ứng viên</w:t>
+      </w:r>
+    </w:p>
+    <w:p>
+      <w:pPr>
+        <w:pStyle w:val="Heading2"/>
+        <w:rPr>
+          <w:lang w:val="en-US"/>
+        </w:rPr>
+      </w:pPr>
+      <w:bookmarkStart w:id="134" w:name="_Toc311896553"/>
+      <w:r>
+        <w:rPr>
+          <w:lang w:val="en-US"/>
+        </w:rPr>
+        <w:t>Kết quả mong muốn</w:t>
+      </w:r>
       <w:bookmarkEnd w:id="134"/>
-      <w:r>
-        <w:rPr>
-          <w:lang w:val="en-US"/>
-        </w:rPr>
-        <w:t xml:space="preserve">kiến trúc sẽ tổ chức lại thông tin của nghiệp vụ tuyển dụng để </w:t>
-      </w:r>
-      <w:r>
-        <w:rPr>
-          <w:lang w:val="en-US"/>
-        </w:rPr>
-        <w:t xml:space="preserve">có thể thực hiện so khớp thông tin của chúng với nhau. </w:t>
-      </w:r>
-    </w:p>
-    <w:p>
-      <w:pPr>
-        <w:ind w:firstLine="720"/>
-        <w:rPr>
-          <w:lang w:val="en-US"/>
-        </w:rPr>
-      </w:pPr>
-      <w:r>
-        <w:rPr>
-          <w:lang w:val="en-US"/>
-        </w:rPr>
-        <w:t xml:space="preserve">Đối với người tìm việc: </w:t>
-      </w:r>
-      <w:r>
-        <w:rPr>
-          <w:lang w:val="en-US"/>
-        </w:rPr>
-        <w:t>Hệ thồng so khớp</w:t>
-      </w:r>
-      <w:r>
-        <w:rPr>
-          <w:lang w:val="en-US"/>
-        </w:rPr>
-        <w:t xml:space="preserve"> gợi ý người dùng hoàn thiện, bổ sung những thiếu sót của CV, tăng cơ hội </w:t>
-      </w:r>
-      <w:r>
-        <w:rPr>
-          <w:lang w:val="en-US"/>
-        </w:rPr>
-        <w:t>ứng tuyển</w:t>
-      </w:r>
-      <w:r>
-        <w:rPr>
-          <w:lang w:val="en-US"/>
-        </w:rPr>
-        <w:t xml:space="preserve"> vào một vị trí tại một công ty cụ thể. </w:t>
-      </w:r>
-    </w:p>
-    <w:p>
-      <w:pPr>
-        <w:ind w:firstLine="576"/>
-        <w:rPr>
-          <w:lang w:val="en-US"/>
-        </w:rPr>
-      </w:pPr>
-      <w:r>
-        <w:rPr>
-          <w:lang w:val="en-US"/>
-        </w:rPr>
-        <w:t xml:space="preserve">Đối với nhà tuyển dụng: </w:t>
-      </w:r>
-      <w:r>
-        <w:rPr>
-          <w:lang w:val="en-US"/>
-        </w:rPr>
-        <w:t xml:space="preserve">Hệ thồng so khớp </w:t>
-      </w:r>
-      <w:r>
-        <w:rPr>
-          <w:lang w:val="en-US"/>
-        </w:rPr>
-        <w:t xml:space="preserve">đánh giá ứng viên xin </w:t>
-      </w:r>
-      <w:r>
-        <w:rPr>
-          <w:lang w:val="en-US"/>
-        </w:rPr>
-        <w:t>ứng tuyển</w:t>
-      </w:r>
-      <w:r>
-        <w:rPr>
-          <w:lang w:val="en-US"/>
-        </w:rPr>
-        <w:t xml:space="preserve"> vào công việc, hỗ trợ cho nhà tuyển dụng trong việc đánh giá ứng viên</w:t>
-      </w:r>
-    </w:p>
-    <w:p>
-      <w:pPr>
-        <w:pStyle w:val="Heading2"/>
-        <w:rPr>
-          <w:lang w:val="en-US"/>
-        </w:rPr>
-      </w:pPr>
-      <w:bookmarkStart w:id="135" w:name="_Toc311896553"/>
-      <w:r>
-        <w:rPr>
-          <w:lang w:val="en-US"/>
-        </w:rPr>
-        <w:t>Kết quả mong muốn</w:t>
-      </w:r>
-      <w:bookmarkEnd w:id="135"/>
     </w:p>
     <w:p>
       <w:pPr>
@@ -40149,21 +40103,75 @@
           <w:lang w:val="en-US"/>
         </w:rPr>
       </w:pPr>
-      <w:bookmarkStart w:id="136" w:name="_Toc311896554"/>
+      <w:bookmarkStart w:id="135" w:name="_Toc311896554"/>
+      <w:commentRangeStart w:id="136"/>
+      <w:r>
+        <w:rPr>
+          <w:lang w:val="en-US"/>
+        </w:rPr>
+        <w:t xml:space="preserve">Giải quyết </w:t>
+      </w:r>
+      <w:r>
+        <w:rPr>
+          <w:lang w:val="en-US"/>
+        </w:rPr>
+        <w:t>những vấn đề trong Job Zoom</w:t>
+      </w:r>
+      <w:bookmarkEnd w:id="135"/>
+      <w:commentRangeEnd w:id="136"/>
+      <w:r>
+        <w:rPr>
+          <w:rStyle w:val="CommentReference"/>
+          <w:rFonts w:eastAsiaTheme="minorHAnsi" w:cstheme="minorBidi"/>
+          <w:b w:val="0"/>
+          <w:bCs w:val="0"/>
+          <w:color w:val="auto"/>
+        </w:rPr>
+        <w:commentReference w:id="136"/>
+      </w:r>
+    </w:p>
+    <w:p>
+      <w:pPr>
+        <w:ind w:firstLine="576"/>
+        <w:rPr>
+          <w:lang w:val="en-US"/>
+        </w:rPr>
+      </w:pPr>
+      <w:r>
+        <w:rPr>
+          <w:lang w:val="en-US"/>
+        </w:rPr>
+        <w:t xml:space="preserve">Trong phần này, chúng tôi sẽ giới thiệu các lý thuyết và phương pháp chúng tôi áp dụng được từ giải pháp kiến trúc mà chúng tôi xây dựng ở trên: “kiến trúc lưu trữ </w:t>
+      </w:r>
       <w:r>
         <w:rPr>
           <w:lang w:val="en-US"/>
         </w:rPr>
         <w:lastRenderedPageBreak/>
-        <w:t xml:space="preserve">Giải quyết </w:t>
-      </w:r>
-      <w:r>
-        <w:rPr>
-          <w:lang w:val="en-US"/>
-        </w:rPr>
-        <w:t>những vấn đề trong Job Zoom</w:t>
-      </w:r>
-      <w:bookmarkEnd w:id="136"/>
+        <w:t>và so khớp thông tin”, sau đó sẽ giới thiệu kiến trúc một cách chi tiết hơn ở phần “Giải pháp kiến trúc cổng thông tin tìm việc JobZoom.</w:t>
+      </w:r>
+    </w:p>
+    <w:p>
+      <w:pPr>
+        <w:pStyle w:val="Heading2"/>
+        <w:rPr>
+          <w:lang w:val="en-US"/>
+        </w:rPr>
+      </w:pPr>
+      <w:bookmarkStart w:id="137" w:name="_Toc311896555"/>
+      <w:r>
+        <w:rPr>
+          <w:lang w:val="en-US"/>
+        </w:rPr>
+        <w:t xml:space="preserve">Khái quát phương pháp giải quyết </w:t>
+      </w:r>
+      <w:r>
+        <w:rPr>
+          <w:lang w:val="en-US"/>
+        </w:rPr>
+        <w:t>vấn đề</w:t>
+      </w:r>
+      <w:bookmarkEnd w:id="137"/>
     </w:p>
     <w:p>
       <w:pPr>
@@ -40172,11 +40180,40 @@
           <w:lang w:val="en-US"/>
         </w:rPr>
       </w:pPr>
-      <w:r>
-        <w:rPr>
-          <w:lang w:val="en-US"/>
-        </w:rPr>
-        <w:t>Trong phần này, chúng tôi sẽ giới thiệu các lý thuyết và phương pháp chúng tôi áp dụng được từ giải pháp kiến trúc mà chúng tôi xây dựng ở trên: “kiến trúc lưu trữ và so khớp thông tin”, sau đó sẽ giới thiệu kiến trúc một cách chi tiết hơn ở phần “Giải pháp kiến trúc cổng thông tin tìm việc JobZoom.</w:t>
+      <w:bookmarkStart w:id="138" w:name="_Toc311896556"/>
+      <w:r>
+        <w:rPr>
+          <w:lang w:val="en-US"/>
+        </w:rPr>
+        <w:t>Những vấn đề của JobZoom framework xoay quanh bài toán kiến trúc của chúng tôi. Những phương pháp để ra để thực hiện “kiến trúc lưu trữ và so khớp thông tin” đã được chúng tôi hiện thực hoá, áp dụng vào lĩnh vực cụ thể đó là lĩnh vực tìm kiếm việc làm và tuyển dụng trực tuyến. Nhằm hỗ trợ so khớp giữa các hồ sơ của ứng viên và yêu cầu tuyển dụng, đòi hỏi thông tin về hồ sơ ứng viên cũng như yêu cầu tuyển dụng cần phải đạt mức độ linh hoạt, có mối quan hệ tương đồng trong quá trình phân loại, lưu trữ thông tin sao cho có thể dễ dàng so khớp.</w:t>
+      </w:r>
+    </w:p>
+    <w:p>
+      <w:pPr>
+        <w:ind w:firstLine="576"/>
+        <w:rPr>
+          <w:lang w:val="en-US"/>
+        </w:rPr>
+      </w:pPr>
+      <w:r>
+        <w:rPr>
+          <w:lang w:val="en-US"/>
+        </w:rPr>
+        <w:t xml:space="preserve">JobZoom framework còn ứng dụng cây quyết định và hệ thống so khớp sẽ giúp nhà tuyển dụng dễ dàng hơn trong việc đăng tải yêu cầu công việ, giúp cho người tìm việc dễ dàng viết một hồ sơ xin việc một cách chi tiết, rõ ràng hơn. </w:t>
+      </w:r>
+    </w:p>
+    <w:p>
+      <w:pPr>
+        <w:ind w:firstLine="576"/>
+        <w:rPr>
+          <w:lang w:val="en-US"/>
+        </w:rPr>
+      </w:pPr>
+      <w:r>
+        <w:rPr>
+          <w:lang w:val="en-US"/>
+        </w:rPr>
+        <w:t>Bên cạnh đó, giải pháp đảm bảo hiệu năng và kiến trúc dễ dàng triển khai mở rộng, cũng được chúng tôi chứng minh và hiện thực thông qua JobZoom framework.</w:t>
       </w:r>
     </w:p>
     <w:p>
@@ -40186,20 +40223,13 @@
           <w:lang w:val="en-US"/>
         </w:rPr>
       </w:pPr>
-      <w:bookmarkStart w:id="137" w:name="_Toc311896555"/>
-      <w:r>
-        <w:rPr>
-          <w:lang w:val="en-US"/>
-        </w:rPr>
-        <w:t xml:space="preserve">Khái quát phương pháp giải quyết </w:t>
-      </w:r>
-      <w:r>
-        <w:rPr>
-          <w:lang w:val="en-US"/>
-        </w:rPr>
-        <w:t>vấn đề</w:t>
-      </w:r>
-      <w:bookmarkEnd w:id="137"/>
+      <w:r>
+        <w:rPr>
+          <w:lang w:val="en-US"/>
+        </w:rPr>
+        <w:t>Ứng dụng lưu trữ dưới dạng tag kết hợp taxonomy</w:t>
+      </w:r>
+      <w:bookmarkEnd w:id="138"/>
     </w:p>
     <w:p>
       <w:pPr>
@@ -40208,12 +40238,11 @@
           <w:lang w:val="en-US"/>
         </w:rPr>
       </w:pPr>
-      <w:bookmarkStart w:id="138" w:name="_Toc311896556"/>
-      <w:r>
-        <w:rPr>
-          <w:lang w:val="en-US"/>
-        </w:rPr>
-        <w:t>Những vấn đề của JobZoom framework xoay quanh bài toán kiến trúc của chúng tôi. Những phương pháp để ra để thực hiện “kiến trúc lưu trữ và so khớp thông tin” đã được chúng tôi hiện thực hoá, áp dụng vào lĩnh vực cụ thể đó là lĩnh vực tìm kiếm việc làm và tuyển dụng trực tuyến. Nhằm hỗ trợ so khớp giữa các hồ sơ của ứng viên và yêu cầu tuyển dụng, đòi hỏi thông tin về hồ sơ ứng viên cũng như yêu cầu tuyển dụng cần phải đạt mức độ linh hoạt, có mối quan hệ tương đồng trong quá trình phân loại, lưu trữ thông tin sao cho có thể dễ dàng so khớp.</w:t>
+      <w:r>
+        <w:rPr>
+          <w:lang w:val="en-US"/>
+        </w:rPr>
+        <w:t xml:space="preserve">Khi vào các website tuyển dụng hiện nay, bạn có thể thấy thông tin ứng viên được khai báo theo những cụm thuộc tính đã được liệt kê sẵn, hoàn toàn không có sự linh động. Đồng thời, thông tin về yêu cầu về tuyển dụng cũng được lưu trữ dưới dạng văn bản, gây khó khăn trong việc so khớp giữa hồ sơ xin việc và yêu cầu tuyển dụng của doanh nghiệp. Chúng tôi nhận thấy kiến trúc chúng tôi tạo ra khi áp dụng vào lĩnh vực tuyển dụng rất hiệu quả. Các website tuyển dụng cần có một tổ chức thông tin linh hoạt và so khớp nhanh nhưng hiệu quả. </w:t>
       </w:r>
     </w:p>
     <w:p>
@@ -40227,8 +40256,24 @@
         <w:rPr>
           <w:lang w:val="en-US"/>
         </w:rPr>
-        <w:t xml:space="preserve">JobZoom framework còn ứng dụng cây quyết định và hệ thống so khớp sẽ giúp nhà tuyển dụng dễ dàng hơn trong việc đăng tải yêu cầu công việ, giúp cho người tìm việc dễ dàng viết một hồ sơ xin việc một cách chi tiết, rõ ràng hơn. </w:t>
-      </w:r>
+        <w:t>Khi ứng dụng lưu trữ dưới dạng tag kết hợp taxonomy, CV của người tìm việc và yêu cầu tuyển dụng của doanh nghiệp được mô tả rất linh hoạt. Thông tin được lưu trữ dưới dạng cấu trúc cây phân cấp, có mức độ tương đồng giữa cây thông tin về CV và yêu cầu tuyển dụng nên việc so khớp có thể được thực hiện.</w:t>
+      </w:r>
+    </w:p>
+    <w:p>
+      <w:pPr>
+        <w:pStyle w:val="Heading2"/>
+        <w:rPr>
+          <w:lang w:val="en-US"/>
+        </w:rPr>
+      </w:pPr>
+      <w:bookmarkStart w:id="139" w:name="_Toc311896557"/>
+      <w:r>
+        <w:rPr>
+          <w:lang w:val="en-US"/>
+        </w:rPr>
+        <w:t>Ứng dụng hệ thống so khớp kết hợp mức độ tương quan</w:t>
+      </w:r>
+      <w:bookmarkEnd w:id="139"/>
     </w:p>
     <w:p>
       <w:pPr>
@@ -40241,23 +40286,8 @@
         <w:rPr>
           <w:lang w:val="en-US"/>
         </w:rPr>
-        <w:t>Bên cạnh đó, giải pháp đảm bảo hiệu năng và kiến trúc dễ dàng triển khai mở rộng, cũng được chúng tôi chứng minh và hiện thực thông qua JobZoom framework.</w:t>
-      </w:r>
-    </w:p>
-    <w:p>
-      <w:pPr>
-        <w:pStyle w:val="Heading2"/>
-        <w:rPr>
-          <w:lang w:val="en-US"/>
-        </w:rPr>
-      </w:pPr>
-      <w:r>
-        <w:rPr>
-          <w:lang w:val="en-US"/>
-        </w:rPr>
-        <w:t>Ứng dụng lưu trữ dưới dạng tag kết hợp taxonomy</w:t>
-      </w:r>
-      <w:bookmarkEnd w:id="138"/>
+        <w:t>Áp dụng vào đâu, áp dụng dc ko, có hiệu quả ko</w:t>
+      </w:r>
     </w:p>
     <w:p>
       <w:pPr>
@@ -40270,613 +40300,8 @@
         <w:rPr>
           <w:lang w:val="en-US"/>
         </w:rPr>
-        <w:t xml:space="preserve">Khi vào các website tuyển dụng hiện nay, bạn có thể thấy thông tin ứng viên được khai báo theo những cụm thuộc tính đã được liệt kê sẵn, hoàn toàn không có sự linh động. Đồng thời, thông tin về yêu cầu về tuyển dụng cũng được lưu trữ dưới dạng văn bản, gây khó khăn trong việc so khớp giữa hồ sơ xin việc và yêu cầu tuyển dụng của doanh nghiệp. Chúng tôi nhận thấy kiến trúc chúng tôi tạo ra khi áp dụng vào lĩnh vực tuyển dụng rất hiệu quả. Các website tuyển dụng cần có một tổ chức thông tin linh hoạt và so khớp nhanh nhưng hiệu quả. </w:t>
-      </w:r>
-    </w:p>
-    <w:p>
-      <w:pPr>
-        <w:ind w:firstLine="576"/>
-        <w:rPr>
-          <w:lang w:val="en-US"/>
-        </w:rPr>
-      </w:pPr>
-      <w:r>
-        <w:rPr>
-          <w:lang w:val="en-US"/>
-        </w:rPr>
-        <w:t xml:space="preserve">Khi ứng dụng lưu trữ dưới dạng tag kết hợp taxonomy, CV của người tìm việc và yêu cầu tuyển dụng của doanh nghiệp được mô tả rất linh hoạt. Thông tin được lưu </w:t>
-      </w:r>
-      <w:r>
-        <w:rPr>
-          <w:lang w:val="en-US"/>
-        </w:rPr>
         <w:lastRenderedPageBreak/>
-        <w:t>trữ dưới dạng cấu trúc cây phân cấp, có mức độ tương đồng giữa cây thông tin về CV và yêu cầu tuyển dụng nên việc so khớp có thể được thực hiện.</w:t>
-      </w:r>
-    </w:p>
-    <w:p>
-      <w:pPr>
-        <w:pStyle w:val="Heading2"/>
-        <w:rPr>
-          <w:lang w:val="en-US"/>
-        </w:rPr>
-      </w:pPr>
-      <w:bookmarkStart w:id="139" w:name="_Toc311896557"/>
-      <w:r>
-        <w:rPr>
-          <w:lang w:val="en-US"/>
-        </w:rPr>
-        <w:t>Ứng dụng hệ thống so khớp kết hợp mức độ tương quan</w:t>
-      </w:r>
-      <w:bookmarkEnd w:id="139"/>
-    </w:p>
-    <w:p>
-      <w:pPr>
-        <w:ind w:firstLine="576"/>
-        <w:rPr>
-          <w:highlight w:val="yellow"/>
-          <w:lang w:val="en-US"/>
-        </w:rPr>
-      </w:pPr>
-      <w:r>
-        <w:rPr>
-          <w:highlight w:val="yellow"/>
-          <w:lang w:val="en-US"/>
-        </w:rPr>
-        <w:t>Áp dụng vào đâu, áp dụng dc ko, có hiệu quả ko</w:t>
-      </w:r>
-    </w:p>
-    <w:p>
-      <w:pPr>
-        <w:ind w:firstLine="576"/>
-        <w:rPr>
-          <w:lang w:val="en-US"/>
-        </w:rPr>
-      </w:pPr>
-      <w:r>
-        <w:rPr>
-          <w:highlight w:val="yellow"/>
-          <w:lang w:val="en-US"/>
-        </w:rPr>
         <w:t>Phúc: để so khớp giữa các Tag với nhau thì dựa vào tiêu chí gì; độ tương quan gì? Mình chưa làm rõ các vấn đề này</w:t>
-      </w:r>
-    </w:p>
-    <w:p>
-      <w:pPr>
-        <w:ind w:firstLine="720"/>
-        <w:rPr>
-          <w:lang w:val="en-US"/>
-        </w:rPr>
-      </w:pPr>
-      <w:r>
-        <w:rPr>
-          <w:lang w:val="en-US"/>
-        </w:rPr>
-        <w:t xml:space="preserve">Thông tin yêu cầu tuyển dụng và hồ sơ ứng viên được tổ chức linh hoạt bằng tag và được phân loại bằng hierarchy taxonomy nhằm tạo ra một cấu trúc chung giữa yêu cầu tuyển dụng và hồ sơ của ứng viên, nói cách khác là tạo ra cơ sở để thực hiện việc so khớp. Hệ thống so khớp của kiến trúc được áp dụng vào việc so khớp yêu cầu tuyển dụng và hồ sơ ứng viên, tìm kiếm điểm tương đồng giữa chúng. </w:t>
-      </w:r>
-    </w:p>
-    <w:p>
-      <w:pPr>
-        <w:ind w:firstLine="720"/>
-        <w:rPr>
-          <w:lang w:val="en-US"/>
-        </w:rPr>
-      </w:pPr>
-      <w:r>
-        <w:rPr>
-          <w:lang w:val="en-US"/>
-        </w:rPr>
-        <w:t xml:space="preserve">Vấn đề đặt ra là thông tin của một yêu cầu công việc và một hồ sơ của ứng viên bất kỳ không có khớp hoàn toàn với nhau, do các từ khóa được người dùng tự do gắn kết vào thông tin (nhà tuyển dụng và người xin việc có thể sử dụng những thuật ngữ để mô tả thông tin khác nhau) nhưng các từ khóa này sẽ có một mối tương quan nào đó. Vậy làm sao hệ thống có thể so khớp hai cây thông tin này để đưa ra mức độ khớp của chúng ? </w:t>
-      </w:r>
-    </w:p>
-    <w:p>
-      <w:pPr>
-        <w:ind w:firstLine="720"/>
-        <w:rPr>
-          <w:lang w:val="en-US"/>
-        </w:rPr>
-      </w:pPr>
-      <w:r>
-        <w:rPr>
-          <w:lang w:val="en-US"/>
-        </w:rPr>
-        <w:t xml:space="preserve">Nhóm đưa ra giải pháp là duyệt kết hợp với tìm kiếm trong cấu trúc cây, cụ thể ta sẽ duyệt cây thông tin yêu cầu tuyển dụng, ứng với mỗi tiêu chí thuộc một phân lớp cụ thể (như kỹ năng, học vấn, kinh nghiệm) của một vị trí tuyển dụng sẽ thực hiện tìm kiếm trong cây thông tin hồ sơ ứng viên với phân lớp giống nhau. Nếu không khớp nhau, ta thay thế tiêu chí cần tìm này bằng các từ khóa có độ tương quan cao nhất với nó (bảng SimilarityTerm), sau đó lặp lại quy trình tìm kiếm trong cây thông tin hồ sơ ứng viên. Kết quả ta được danh sách kỹ năng, học vấn và kinh nghiệm của ứng viên phù hợp với các tiêu chí mà nhà tuyển dụng đưa ra. Hơn nữa, hệ thống hỗ trợ nhà tuyển dụng đặt trọng số (weight) và trình độ yêu cầu (level) cho các tiêu chí của một yêu cầu tuyển dụng, tương tự các kỹ năng hoặc kinh nghiệm của ứng viên cũng có một trình độ hay mức độ hiểu biết (level) về lĩnh vực đó, vì vậy kết quả của quá trinh so khớp, ta còn có được tỉ lệ phần trăm so khớp là số điểm mà ứng viên đạt được trên tổng điểm yêu cầu của nhà tuyển dụng như sau: </w:t>
-      </w:r>
-    </w:p>
-    <w:p>
-      <w:pPr>
-        <w:ind w:firstLine="720"/>
-        <w:rPr>
-          <w:rFonts w:eastAsiaTheme="minorEastAsia"/>
-          <w:lang w:val="en-US"/>
-        </w:rPr>
-      </w:pPr>
-      <m:oMathPara>
-        <m:oMath>
-          <m:r>
-            <m:rPr>
-              <m:sty m:val="p"/>
-            </m:rPr>
-            <w:rPr>
-              <w:rFonts w:ascii="Cambria Math" w:hAnsi="Cambria Math"/>
-              <w:lang w:val="en-US"/>
-            </w:rPr>
-            <w:lastRenderedPageBreak/>
-            <m:t xml:space="preserve">Match </m:t>
-          </m:r>
-          <m:d>
-            <m:dPr>
-              <m:ctrlPr>
-                <w:rPr>
-                  <w:rFonts w:ascii="Cambria Math" w:hAnsi="Cambria Math"/>
-                  <w:lang w:val="en-US"/>
-                </w:rPr>
-              </m:ctrlPr>
-            </m:dPr>
-            <m:e>
-              <m:r>
-                <m:rPr>
-                  <m:sty m:val="p"/>
-                </m:rPr>
-                <w:rPr>
-                  <w:rFonts w:ascii="Cambria Math" w:hAnsi="Cambria Math"/>
-                  <w:lang w:val="en-US"/>
-                </w:rPr>
-                <m:t>%</m:t>
-              </m:r>
-            </m:e>
-          </m:d>
-          <m:r>
-            <m:rPr>
-              <m:sty m:val="p"/>
-            </m:rPr>
-            <w:rPr>
-              <w:rFonts w:ascii="Cambria Math" w:hAnsi="Cambria Math"/>
-              <w:lang w:val="en-US"/>
-            </w:rPr>
-            <m:t>=</m:t>
-          </m:r>
-          <m:f>
-            <m:fPr>
-              <m:ctrlPr>
-                <w:rPr>
-                  <w:rFonts w:ascii="Cambria Math" w:hAnsi="Cambria Math"/>
-                  <w:lang w:val="en-US"/>
-                </w:rPr>
-              </m:ctrlPr>
-            </m:fPr>
-            <m:num>
-              <m:nary>
-                <m:naryPr>
-                  <m:chr m:val="∑"/>
-                  <m:limLoc m:val="undOvr"/>
-                  <m:subHide m:val="1"/>
-                  <m:supHide m:val="1"/>
-                  <m:ctrlPr>
-                    <w:rPr>
-                      <w:rFonts w:ascii="Cambria Math" w:hAnsi="Cambria Math"/>
-                      <w:lang w:val="en-US"/>
-                    </w:rPr>
-                  </m:ctrlPr>
-                </m:naryPr>
-                <m:sub/>
-                <m:sup/>
-                <m:e>
-                  <m:sSub>
-                    <m:sSubPr>
-                      <m:ctrlPr>
-                        <w:rPr>
-                          <w:rFonts w:ascii="Cambria Math" w:hAnsi="Cambria Math" w:cs="Times New Roman"/>
-                          <w:lang w:val="en-US"/>
-                        </w:rPr>
-                      </m:ctrlPr>
-                    </m:sSubPr>
-                    <m:e>
-                      <m:r>
-                        <m:rPr>
-                          <m:sty m:val="p"/>
-                        </m:rPr>
-                        <w:rPr>
-                          <w:rFonts w:ascii="Cambria Math" w:hAnsi="Cambria Math" w:cs="Times New Roman"/>
-                          <w:lang w:val="en-US"/>
-                        </w:rPr>
-                        <m:t>Weight</m:t>
-                      </m:r>
-                      <m:ctrlPr>
-                        <w:rPr>
-                          <w:rFonts w:ascii="Cambria Math" w:hAnsi="Cambria Math" w:cs="Cambria Math"/>
-                          <w:lang w:val="en-US"/>
-                        </w:rPr>
-                      </m:ctrlPr>
-                    </m:e>
-                    <m:sub>
-                      <m:r>
-                        <m:rPr>
-                          <m:sty m:val="p"/>
-                        </m:rPr>
-                        <w:rPr>
-                          <w:rFonts w:ascii="Cambria Math" w:hAnsi="Cambria Math" w:cs="Times New Roman"/>
-                          <w:lang w:val="en-US"/>
-                        </w:rPr>
-                        <m:t>R</m:t>
-                      </m:r>
-                    </m:sub>
-                  </m:sSub>
-                  <m:r>
-                    <m:rPr>
-                      <m:sty m:val="p"/>
-                    </m:rPr>
-                    <w:rPr>
-                      <w:rFonts w:ascii="Cambria Math" w:hAnsi="Cambria Math"/>
-                      <w:lang w:val="en-US"/>
-                    </w:rPr>
-                    <m:t xml:space="preserve">. </m:t>
-                  </m:r>
-                  <m:sSub>
-                    <m:sSubPr>
-                      <m:ctrlPr>
-                        <w:rPr>
-                          <w:rFonts w:ascii="Cambria Math" w:hAnsi="Cambria Math" w:cs="Times New Roman"/>
-                          <w:lang w:val="en-US"/>
-                        </w:rPr>
-                      </m:ctrlPr>
-                    </m:sSubPr>
-                    <m:e>
-                      <m:r>
-                        <m:rPr>
-                          <m:sty m:val="p"/>
-                        </m:rPr>
-                        <w:rPr>
-                          <w:rFonts w:ascii="Cambria Math" w:hAnsi="Cambria Math" w:cs="Times New Roman"/>
-                          <w:lang w:val="en-US"/>
-                        </w:rPr>
-                        <m:t>Level</m:t>
-                      </m:r>
-                      <m:ctrlPr>
-                        <w:rPr>
-                          <w:rFonts w:ascii="Cambria Math" w:hAnsi="Cambria Math" w:cs="Cambria Math"/>
-                          <w:lang w:val="en-US"/>
-                        </w:rPr>
-                      </m:ctrlPr>
-                    </m:e>
-                    <m:sub>
-                      <m:r>
-                        <m:rPr>
-                          <m:sty m:val="p"/>
-                        </m:rPr>
-                        <w:rPr>
-                          <w:rFonts w:ascii="Cambria Math" w:hAnsi="Cambria Math" w:cs="Times New Roman"/>
-                          <w:lang w:val="en-US"/>
-                        </w:rPr>
-                        <m:t>T</m:t>
-                      </m:r>
-                    </m:sub>
-                  </m:sSub>
-                </m:e>
-              </m:nary>
-            </m:num>
-            <m:den>
-              <m:nary>
-                <m:naryPr>
-                  <m:chr m:val="∑"/>
-                  <m:limLoc m:val="undOvr"/>
-                  <m:subHide m:val="1"/>
-                  <m:supHide m:val="1"/>
-                  <m:ctrlPr>
-                    <w:rPr>
-                      <w:rFonts w:ascii="Cambria Math" w:hAnsi="Cambria Math"/>
-                      <w:lang w:val="en-US"/>
-                    </w:rPr>
-                  </m:ctrlPr>
-                </m:naryPr>
-                <m:sub/>
-                <m:sup/>
-                <m:e>
-                  <m:sSub>
-                    <m:sSubPr>
-                      <m:ctrlPr>
-                        <w:rPr>
-                          <w:rFonts w:ascii="Cambria Math" w:hAnsi="Cambria Math" w:cs="Times New Roman"/>
-                          <w:lang w:val="en-US"/>
-                        </w:rPr>
-                      </m:ctrlPr>
-                    </m:sSubPr>
-                    <m:e>
-                      <m:r>
-                        <m:rPr>
-                          <m:sty m:val="p"/>
-                        </m:rPr>
-                        <w:rPr>
-                          <w:rFonts w:ascii="Cambria Math" w:hAnsi="Cambria Math" w:cs="Times New Roman"/>
-                          <w:lang w:val="en-US"/>
-                        </w:rPr>
-                        <m:t>Weight</m:t>
-                      </m:r>
-                      <m:ctrlPr>
-                        <w:rPr>
-                          <w:rFonts w:ascii="Cambria Math" w:hAnsi="Cambria Math" w:cs="Cambria Math"/>
-                          <w:lang w:val="en-US"/>
-                        </w:rPr>
-                      </m:ctrlPr>
-                    </m:e>
-                    <m:sub>
-                      <m:r>
-                        <m:rPr>
-                          <m:sty m:val="p"/>
-                        </m:rPr>
-                        <w:rPr>
-                          <w:rFonts w:ascii="Cambria Math" w:hAnsi="Cambria Math" w:cs="Times New Roman"/>
-                          <w:lang w:val="en-US"/>
-                        </w:rPr>
-                        <m:t>R</m:t>
-                      </m:r>
-                    </m:sub>
-                  </m:sSub>
-                  <m:r>
-                    <m:rPr>
-                      <m:sty m:val="p"/>
-                    </m:rPr>
-                    <w:rPr>
-                      <w:rFonts w:ascii="Cambria Math" w:hAnsi="Cambria Math"/>
-                      <w:lang w:val="en-US"/>
-                    </w:rPr>
-                    <m:t xml:space="preserve">. </m:t>
-                  </m:r>
-                  <m:sSub>
-                    <m:sSubPr>
-                      <m:ctrlPr>
-                        <w:rPr>
-                          <w:rFonts w:ascii="Cambria Math" w:hAnsi="Cambria Math" w:cs="Times New Roman"/>
-                          <w:lang w:val="en-US"/>
-                        </w:rPr>
-                      </m:ctrlPr>
-                    </m:sSubPr>
-                    <m:e>
-                      <m:r>
-                        <m:rPr>
-                          <m:sty m:val="p"/>
-                        </m:rPr>
-                        <w:rPr>
-                          <w:rFonts w:ascii="Cambria Math" w:hAnsi="Cambria Math" w:cs="Times New Roman"/>
-                          <w:lang w:val="en-US"/>
-                        </w:rPr>
-                        <m:t>Level</m:t>
-                      </m:r>
-                      <m:ctrlPr>
-                        <w:rPr>
-                          <w:rFonts w:ascii="Cambria Math" w:hAnsi="Cambria Math" w:cs="Cambria Math"/>
-                          <w:lang w:val="en-US"/>
-                        </w:rPr>
-                      </m:ctrlPr>
-                    </m:e>
-                    <m:sub>
-                      <m:r>
-                        <m:rPr>
-                          <m:sty m:val="p"/>
-                        </m:rPr>
-                        <w:rPr>
-                          <w:rFonts w:ascii="Cambria Math" w:hAnsi="Cambria Math" w:cs="Times New Roman"/>
-                          <w:lang w:val="en-US"/>
-                        </w:rPr>
-                        <m:t>R</m:t>
-                      </m:r>
-                    </m:sub>
-                  </m:sSub>
-                </m:e>
-              </m:nary>
-            </m:den>
-          </m:f>
-          <m:r>
-            <m:rPr>
-              <m:sty m:val="p"/>
-            </m:rPr>
-            <w:rPr>
-              <w:rFonts w:ascii="Cambria Math" w:hAnsi="Cambria Math"/>
-              <w:lang w:val="en-US"/>
-            </w:rPr>
-            <m:t xml:space="preserve"> </m:t>
-          </m:r>
-        </m:oMath>
-      </m:oMathPara>
-    </w:p>
-    <w:p>
-      <w:pPr>
-        <w:pStyle w:val="ListParagraph"/>
-        <w:numPr>
-          <w:ilvl w:val="0"/>
-          <w:numId w:val="35"/>
-        </w:numPr>
-        <w:rPr>
-          <w:rFonts w:eastAsiaTheme="minorEastAsia"/>
-          <w:lang w:val="en-US"/>
-        </w:rPr>
-      </w:pPr>
-      <m:oMath>
-        <m:sSub>
-          <m:sSubPr>
-            <m:ctrlPr>
-              <w:rPr>
-                <w:rFonts w:ascii="Cambria Math" w:hAnsi="Cambria Math" w:cs="Times New Roman"/>
-                <w:lang w:val="en-US"/>
-              </w:rPr>
-            </m:ctrlPr>
-          </m:sSubPr>
-          <m:e>
-            <m:r>
-              <m:rPr>
-                <m:sty m:val="p"/>
-              </m:rPr>
-              <w:rPr>
-                <w:rFonts w:ascii="Cambria Math" w:hAnsi="Cambria Math" w:cs="Times New Roman"/>
-                <w:lang w:val="en-US"/>
-              </w:rPr>
-              <m:t>Weight</m:t>
-            </m:r>
-            <m:ctrlPr>
-              <w:rPr>
-                <w:rFonts w:ascii="Cambria Math" w:hAnsi="Cambria Math" w:cs="Cambria Math"/>
-                <w:lang w:val="en-US"/>
-              </w:rPr>
-            </m:ctrlPr>
-          </m:e>
-          <m:sub>
-            <m:r>
-              <m:rPr>
-                <m:sty m:val="p"/>
-              </m:rPr>
-              <w:rPr>
-                <w:rFonts w:ascii="Cambria Math" w:hAnsi="Cambria Math" w:cs="Times New Roman"/>
-                <w:lang w:val="en-US"/>
-              </w:rPr>
-              <m:t>R</m:t>
-            </m:r>
-          </m:sub>
-        </m:sSub>
-      </m:oMath>
-      <w:r>
-        <w:rPr>
-          <w:rFonts w:eastAsiaTheme="minorEastAsia"/>
-          <w:lang w:val="en-US"/>
-        </w:rPr>
-        <w:t xml:space="preserve"> : </w:t>
-      </w:r>
-      <w:r>
-        <w:rPr>
-          <w:rFonts w:eastAsiaTheme="minorEastAsia"/>
-          <w:lang w:val="en-US"/>
-        </w:rPr>
-        <w:t>trọng số của tiêu chí yêu cầu</w:t>
-      </w:r>
-    </w:p>
-    <w:p>
-      <w:pPr>
-        <w:pStyle w:val="ListParagraph"/>
-        <w:numPr>
-          <w:ilvl w:val="0"/>
-          <w:numId w:val="35"/>
-        </w:numPr>
-        <w:rPr>
-          <w:rFonts w:eastAsiaTheme="minorEastAsia"/>
-          <w:lang w:val="en-US"/>
-        </w:rPr>
-      </w:pPr>
-      <m:oMath>
-        <m:sSub>
-          <m:sSubPr>
-            <m:ctrlPr>
-              <w:rPr>
-                <w:rFonts w:ascii="Cambria Math" w:hAnsi="Cambria Math" w:cs="Times New Roman"/>
-                <w:lang w:val="en-US"/>
-              </w:rPr>
-            </m:ctrlPr>
-          </m:sSubPr>
-          <m:e>
-            <m:r>
-              <m:rPr>
-                <m:sty m:val="p"/>
-              </m:rPr>
-              <w:rPr>
-                <w:rFonts w:ascii="Cambria Math" w:hAnsi="Cambria Math" w:cs="Times New Roman"/>
-                <w:lang w:val="en-US"/>
-              </w:rPr>
-              <m:t>Level</m:t>
-            </m:r>
-            <m:ctrlPr>
-              <w:rPr>
-                <w:rFonts w:ascii="Cambria Math" w:hAnsi="Cambria Math" w:cs="Cambria Math"/>
-                <w:lang w:val="en-US"/>
-              </w:rPr>
-            </m:ctrlPr>
-          </m:e>
-          <m:sub>
-            <m:r>
-              <m:rPr>
-                <m:sty m:val="p"/>
-              </m:rPr>
-              <w:rPr>
-                <w:rFonts w:ascii="Cambria Math" w:hAnsi="Cambria Math" w:cs="Times New Roman"/>
-                <w:lang w:val="en-US"/>
-              </w:rPr>
-              <m:t>R</m:t>
-            </m:r>
-          </m:sub>
-        </m:sSub>
-      </m:oMath>
-      <w:r>
-        <w:rPr>
-          <w:rFonts w:eastAsiaTheme="minorEastAsia"/>
-          <w:lang w:val="en-US"/>
-        </w:rPr>
-        <w:t xml:space="preserve"> : trình độ yêu cầu củ</w:t>
-      </w:r>
-      <w:r>
-        <w:rPr>
-          <w:rFonts w:eastAsiaTheme="minorEastAsia"/>
-          <w:lang w:val="en-US"/>
-        </w:rPr>
-        <w:t>a tiêu chí</w:t>
-      </w:r>
-    </w:p>
-    <w:p>
-      <w:pPr>
-        <w:pStyle w:val="ListParagraph"/>
-        <w:numPr>
-          <w:ilvl w:val="0"/>
-          <w:numId w:val="35"/>
-        </w:numPr>
-        <w:rPr>
-          <w:rFonts w:eastAsiaTheme="minorEastAsia"/>
-          <w:lang w:val="en-US"/>
-        </w:rPr>
-      </w:pPr>
-      <m:oMath>
-        <m:sSub>
-          <m:sSubPr>
-            <m:ctrlPr>
-              <w:rPr>
-                <w:rFonts w:ascii="Cambria Math" w:hAnsi="Cambria Math" w:cs="Times New Roman"/>
-                <w:lang w:val="en-US"/>
-              </w:rPr>
-            </m:ctrlPr>
-          </m:sSubPr>
-          <m:e>
-            <m:r>
-              <m:rPr>
-                <m:sty m:val="p"/>
-              </m:rPr>
-              <w:rPr>
-                <w:rFonts w:ascii="Cambria Math" w:hAnsi="Cambria Math" w:cs="Times New Roman"/>
-                <w:lang w:val="en-US"/>
-              </w:rPr>
-              <m:t>Level</m:t>
-            </m:r>
-            <m:ctrlPr>
-              <w:rPr>
-                <w:rFonts w:ascii="Cambria Math" w:hAnsi="Cambria Math" w:cs="Cambria Math"/>
-                <w:lang w:val="en-US"/>
-              </w:rPr>
-            </m:ctrlPr>
-          </m:e>
-          <m:sub>
-            <m:r>
-              <m:rPr>
-                <m:sty m:val="p"/>
-              </m:rPr>
-              <w:rPr>
-                <w:rFonts w:ascii="Cambria Math" w:hAnsi="Cambria Math" w:cs="Times New Roman"/>
-                <w:lang w:val="en-US"/>
-              </w:rPr>
-              <m:t>T</m:t>
-            </m:r>
-          </m:sub>
-        </m:sSub>
-      </m:oMath>
-      <w:r>
-        <w:rPr>
-          <w:rFonts w:eastAsiaTheme="minorEastAsia"/>
-          <w:lang w:val="en-US"/>
-        </w:rPr>
-        <w:t xml:space="preserve"> : trình độ về tiêu chí của ứng viên</w:t>
       </w:r>
     </w:p>
     <w:p>
@@ -40983,32 +40408,38 @@
         <w:rPr>
           <w:lang w:val="en-US"/>
         </w:rPr>
+        <w:t xml:space="preserve">Thông qua cây quyết định và việc gom nhóm cây, </w:t>
+      </w:r>
+      <w:r>
+        <w:rPr>
+          <w:lang w:val="en-US"/>
+        </w:rPr>
+        <w:t>vấn đề</w:t>
+      </w:r>
+      <w:r>
+        <w:rPr>
+          <w:lang w:val="en-US"/>
+        </w:rPr>
+        <w:t xml:space="preserve"> 1 của </w:t>
+      </w:r>
+      <w:r>
+        <w:rPr>
+          <w:lang w:val="en-US"/>
+        </w:rPr>
+        <w:t>JobZoom framework</w:t>
+      </w:r>
+      <w:r>
+        <w:rPr>
+          <w:lang w:val="en-US"/>
+        </w:rPr>
+        <w:t xml:space="preserve"> đã được giải quyết. Tuy nhiên, mức độ giải quyết này đáp ứng cho những ứng viên muốn ứng tuyển vào một vị trí công việc bất kỳ, xác suất của ứng viên được </w:t>
+      </w:r>
+      <w:r>
+        <w:rPr>
+          <w:lang w:val="en-US"/>
+        </w:rPr>
         <w:lastRenderedPageBreak/>
-        <w:t xml:space="preserve">Thông qua cây quyết định và việc gom nhóm cây, </w:t>
-      </w:r>
-      <w:r>
-        <w:rPr>
-          <w:lang w:val="en-US"/>
-        </w:rPr>
-        <w:t>vấn đề</w:t>
-      </w:r>
-      <w:r>
-        <w:rPr>
-          <w:lang w:val="en-US"/>
-        </w:rPr>
-        <w:t xml:space="preserve"> 1 của </w:t>
-      </w:r>
-      <w:r>
-        <w:rPr>
-          <w:lang w:val="en-US"/>
-        </w:rPr>
-        <w:t>JobZoom framework</w:t>
-      </w:r>
-      <w:r>
-        <w:rPr>
-          <w:lang w:val="en-US"/>
-        </w:rPr>
-        <w:t xml:space="preserve"> đã được giải quyết. Tuy nhiên, mức độ giải quyết này đáp ứng cho những ứng viên muốn ứng tuyển vào một vị trí công việc bất kỳ, xác suất của ứng viên được nhận cao khi ứng viên apply vào nhiều công ty tuyển dụng tương ứng với vị trí đó. </w:t>
+        <w:t xml:space="preserve">nhận cao khi ứng viên apply vào nhiều công ty tuyển dụng tương ứng với vị trí đó. </w:t>
       </w:r>
       <w:r>
         <w:rPr>
@@ -42147,7 +41578,6 @@
                 <w:sz w:val="24"/>
                 <w:szCs w:val="24"/>
               </w:rPr>
-              <w:lastRenderedPageBreak/>
               <w:t>Records</w:t>
             </w:r>
           </w:p>
@@ -42170,7 +41600,6 @@
                 <w:sz w:val="24"/>
                 <w:szCs w:val="24"/>
               </w:rPr>
-              <w:lastRenderedPageBreak/>
               <w:t>Developer</w:t>
             </w:r>
           </w:p>
@@ -42492,7 +41921,6 @@
       </w:pPr>
       <w:bookmarkStart w:id="142" w:name="_Toc311802037"/>
       <w:r>
-        <w:lastRenderedPageBreak/>
         <w:t xml:space="preserve">Bảng </w:t>
       </w:r>
       <w:r>
@@ -42547,6 +41975,7 @@
         <w:rPr>
           <w:lang w:val="en-US"/>
         </w:rPr>
+        <w:lastRenderedPageBreak/>
         <w:drawing>
           <wp:inline distT="0" distB="0" distL="0" distR="0" wp14:anchorId="283DE676" wp14:editId="69BF004D">
             <wp:extent cx="5732145" cy="1216136"/>
@@ -43434,16 +42863,16 @@
         </w:rPr>
         <w:t>.</w:t>
       </w:r>
-    </w:p>
-    <w:p>
-      <w:pPr>
-        <w:pStyle w:val="Heading2"/>
-        <w:rPr>
-          <w:lang w:val="en-US"/>
-        </w:rPr>
-      </w:pPr>
       <w:bookmarkStart w:id="146" w:name="_Toc310954208"/>
       <w:bookmarkStart w:id="147" w:name="_Toc311896561"/>
+    </w:p>
+    <w:p>
+      <w:pPr>
+        <w:pStyle w:val="Heading2"/>
+        <w:rPr>
+          <w:lang w:val="en-US"/>
+        </w:rPr>
+      </w:pPr>
       <w:r>
         <w:rPr>
           <w:lang w:val="en-US"/>
@@ -43480,36 +42909,9 @@
         </w:rPr>
         <w:t>Kiến trúc tổng quan framework</w:t>
       </w:r>
+      <w:bookmarkStart w:id="150" w:name="_Toc311896563"/>
       <w:bookmarkEnd w:id="148"/>
       <w:bookmarkEnd w:id="149"/>
-      <w:r>
-        <w:rPr>
-          <w:lang w:val="en-US"/>
-        </w:rPr>
-        <w:br w:type="page"/>
-      </w:r>
-    </w:p>
-    <w:p>
-      <w:pPr>
-        <w:rPr>
-          <w:lang w:val="en-US"/>
-        </w:rPr>
-      </w:pPr>
-    </w:p>
-    <w:p>
-      <w:pPr>
-        <w:spacing w:after="200" w:line="276" w:lineRule="auto"/>
-        <w:jc w:val="left"/>
-        <w:rPr>
-          <w:lang w:val="en-US"/>
-        </w:rPr>
-      </w:pPr>
-      <w:r>
-        <w:rPr>
-          <w:lang w:val="en-US"/>
-        </w:rPr>
-        <w:br w:type="page"/>
-      </w:r>
     </w:p>
     <w:p>
       <w:pPr>
@@ -43518,12 +42920,10 @@
           <w:lang w:val="en-US"/>
         </w:rPr>
       </w:pPr>
-      <w:bookmarkStart w:id="150" w:name="_Toc311896563"/>
-      <w:r>
-        <w:rPr>
-          <w:lang w:val="en-US"/>
-        </w:rPr>
-        <w:lastRenderedPageBreak/>
+      <w:r>
+        <w:rPr>
+          <w:lang w:val="en-US"/>
+        </w:rPr>
         <w:t>Senarios (Use Case)</w:t>
       </w:r>
       <w:r>
@@ -43574,7 +42974,7 @@
           <w:lang w:val="en-US"/>
         </w:rPr>
         <w:drawing>
-          <wp:inline distT="0" distB="0" distL="0" distR="0" wp14:anchorId="6F8A3B50" wp14:editId="251271A9">
+          <wp:inline distT="0" distB="0" distL="0" distR="0" wp14:anchorId="43C1780B" wp14:editId="70271609">
             <wp:extent cx="5732145" cy="4751070"/>
             <wp:effectExtent l="0" t="0" r="1905" b="0"/>
             <wp:docPr id="13" name="Picture 13"/>
@@ -43734,6 +43134,7 @@
               <w:rPr>
                 <w:lang w:val="en-US"/>
               </w:rPr>
+              <w:lastRenderedPageBreak/>
               <w:t>JobSeeker</w:t>
             </w:r>
           </w:p>
@@ -43880,7 +43281,6 @@
               <w:rPr>
                 <w:lang w:val="en-US"/>
               </w:rPr>
-              <w:lastRenderedPageBreak/>
               <w:t>ID</w:t>
             </w:r>
           </w:p>
@@ -44573,6 +43973,7 @@
         <w:rPr>
           <w:lang w:val="en-US"/>
         </w:rPr>
+        <w:lastRenderedPageBreak/>
         <w:t>Logical View; Các mức khái niệm và kiến trúc mức Layer của hệ thố</w:t>
       </w:r>
       <w:r>
@@ -44599,7 +44000,7 @@
           <w:lang w:val="en-US"/>
         </w:rPr>
         <w:drawing>
-          <wp:inline distT="0" distB="0" distL="0" distR="0" wp14:anchorId="0A2CC99D" wp14:editId="733F3E3C">
+          <wp:inline distT="0" distB="0" distL="0" distR="0" wp14:anchorId="26854185" wp14:editId="612F5485">
             <wp:extent cx="5732145" cy="3289300"/>
             <wp:effectExtent l="0" t="0" r="1905" b="6350"/>
             <wp:docPr id="16" name="Picture 16"/>
@@ -44695,7 +44096,7 @@
           <w:lang w:val="en-US"/>
         </w:rPr>
         <w:drawing>
-          <wp:inline distT="0" distB="0" distL="0" distR="0" wp14:anchorId="5C437875" wp14:editId="237119AA">
+          <wp:inline distT="0" distB="0" distL="0" distR="0" wp14:anchorId="6FCA5DE9" wp14:editId="4181AD8E">
             <wp:extent cx="5105400" cy="4991100"/>
             <wp:effectExtent l="0" t="0" r="0" b="0"/>
             <wp:docPr id="17" name="Picture 17"/>
@@ -44776,7 +44177,7 @@
           <w:lang w:val="en-US"/>
         </w:rPr>
         <w:drawing>
-          <wp:inline distT="0" distB="0" distL="0" distR="0" wp14:anchorId="5B95975D">
+          <wp:inline distT="0" distB="0" distL="0" distR="0" wp14:anchorId="26EBE872" wp14:editId="4341184F">
             <wp:extent cx="11997690" cy="7248525"/>
             <wp:effectExtent l="0" t="0" r="3810" b="0"/>
             <wp:docPr id="29" name="Picture 29"/>
@@ -44825,18 +44226,6 @@
     <w:bookmarkEnd w:id="150"/>
     <w:p>
       <w:pPr>
-        <w:pStyle w:val="Heading3"/>
-      </w:pPr>
-      <w:r>
-        <w:rPr>
-          <w:lang w:val="en-US"/>
-        </w:rPr>
-        <w:lastRenderedPageBreak/>
-        <w:t>Giải pháp tổ chức thông tin và lưu trữ linh hoạt ứng dụng trong JobZoom framework</w:t>
-      </w:r>
-    </w:p>
-    <w:p>
-      <w:pPr>
         <w:spacing w:after="200" w:line="276" w:lineRule="auto"/>
         <w:jc w:val="left"/>
         <w:rPr>
@@ -44847,19 +44236,777 @@
           <w:lang w:val="en-US"/>
         </w:rPr>
       </w:pPr>
+      <w:r>
+        <w:rPr>
+          <w:lang w:val="en-US"/>
+        </w:rPr>
+        <w:br w:type="page"/>
+      </w:r>
+    </w:p>
+    <w:p>
+      <w:pPr>
+        <w:pStyle w:val="Heading3"/>
+        <w:rPr>
+          <w:lang w:val="en-US"/>
+        </w:rPr>
+      </w:pPr>
+      <w:r>
+        <w:rPr>
+          <w:lang w:val="en-US"/>
+        </w:rPr>
+        <w:lastRenderedPageBreak/>
+        <w:t xml:space="preserve">Giải pháp tổ chức </w:t>
+      </w:r>
+      <w:r>
+        <w:rPr>
+          <w:lang w:val="en-US"/>
+        </w:rPr>
+        <w:t xml:space="preserve">và lưu trữ </w:t>
+      </w:r>
+      <w:r>
+        <w:rPr>
+          <w:lang w:val="en-US"/>
+        </w:rPr>
+        <w:t>thông tin linh hoạt ứng dụng trong JobZoom framework</w:t>
+      </w:r>
+    </w:p>
+    <w:p>
+      <w:pPr>
+        <w:pStyle w:val="Heading4"/>
+        <w:rPr>
+          <w:lang w:val="en-US"/>
+        </w:rPr>
+      </w:pPr>
       <w:bookmarkStart w:id="151" w:name="_Toc311896564"/>
       <w:r>
         <w:rPr>
           <w:lang w:val="en-US"/>
         </w:rPr>
-        <w:t>Entity Mapping: tổ chức thông tin có cấu trúc thành thông tin cấu trúc đơn giản dạng Tag</w:t>
-      </w:r>
-      <w:r>
-        <w:rPr>
-          <w:lang w:val="en-US"/>
-        </w:rPr>
-        <w:br w:type="page"/>
-      </w:r>
+        <w:t>Tổ chức và lưu trữ</w:t>
+      </w:r>
+      <w:r>
+        <w:rPr>
+          <w:lang w:val="en-US"/>
+        </w:rPr>
+        <w:t xml:space="preserve"> thông tin linh động (tập các attribute) theo dạng Tag</w:t>
+      </w:r>
+    </w:p>
+    <w:p>
+      <w:pPr>
+        <w:rPr>
+          <w:lang w:val="en-US"/>
+        </w:rPr>
+      </w:pPr>
+      <w:r>
+        <w:rPr>
+          <w:lang w:val="en-US"/>
+        </w:rPr>
+        <w:drawing>
+          <wp:inline distT="0" distB="0" distL="0" distR="0" wp14:anchorId="5310FE1C">
+            <wp:extent cx="5276088" cy="4032504"/>
+            <wp:effectExtent l="0" t="0" r="1270" b="6350"/>
+            <wp:docPr id="37" name="Picture 37"/>
+            <wp:cNvGraphicFramePr>
+              <a:graphicFrameLocks xmlns:a="http://schemas.openxmlformats.org/drawingml/2006/main" noChangeAspect="1"/>
+            </wp:cNvGraphicFramePr>
+            <a:graphic xmlns:a="http://schemas.openxmlformats.org/drawingml/2006/main">
+              <a:graphicData uri="http://schemas.openxmlformats.org/drawingml/2006/picture">
+                <pic:pic xmlns:pic="http://schemas.openxmlformats.org/drawingml/2006/picture">
+                  <pic:nvPicPr>
+                    <pic:cNvPr id="0" name="Picture 4"/>
+                    <pic:cNvPicPr>
+                      <a:picLocks noChangeAspect="1" noChangeArrowheads="1"/>
+                    </pic:cNvPicPr>
+                  </pic:nvPicPr>
+                  <pic:blipFill>
+                    <a:blip r:embed="rId58" cstate="print">
+                      <a:extLst>
+                        <a:ext uri="{28A0092B-C50C-407E-A947-70E740481C1C}">
+                          <a14:useLocalDpi xmlns:a14="http://schemas.microsoft.com/office/drawing/2010/main" val="0"/>
+                        </a:ext>
+                      </a:extLst>
+                    </a:blip>
+                    <a:srcRect/>
+                    <a:stretch>
+                      <a:fillRect/>
+                    </a:stretch>
+                  </pic:blipFill>
+                  <pic:spPr bwMode="auto">
+                    <a:xfrm>
+                      <a:off x="0" y="0"/>
+                      <a:ext cx="5276088" cy="4032504"/>
+                    </a:xfrm>
+                    <a:prstGeom prst="rect">
+                      <a:avLst/>
+                    </a:prstGeom>
+                    <a:noFill/>
+                  </pic:spPr>
+                </pic:pic>
+              </a:graphicData>
+            </a:graphic>
+          </wp:inline>
+        </w:drawing>
+      </w:r>
+    </w:p>
+    <w:p>
+      <w:pPr>
+        <w:rPr>
+          <w:u w:val="single"/>
+          <w:lang w:val="en-US"/>
+        </w:rPr>
+      </w:pPr>
+      <w:r>
+        <w:rPr>
+          <w:u w:val="single"/>
+          <w:lang w:val="en-US"/>
+        </w:rPr>
+        <w:t>Vấn đề</w:t>
+      </w:r>
+      <w:r>
+        <w:rPr>
+          <w:u w:val="single"/>
+          <w:lang w:val="en-US"/>
+        </w:rPr>
+        <w:t>: về tổ chức thông tin có cấu trúc phức tạp của các Business Entity trong hệ thống tìm việc</w:t>
+      </w:r>
+    </w:p>
+    <w:p>
+      <w:pPr>
+        <w:rPr>
+          <w:lang w:val="en-US"/>
+        </w:rPr>
+      </w:pPr>
+      <w:r>
+        <w:rPr>
+          <w:lang w:val="en-US"/>
+        </w:rPr>
+        <w:t>T</w:t>
+      </w:r>
+      <w:r>
+        <w:rPr>
+          <w:lang w:val="en-US"/>
+        </w:rPr>
+        <w:t>rong các hệ thống tìm việc 2 khái niệm cơ bản nhất  (Business Entity) là : Thông tin hồ sơ ứng viên &amp; Thông tin yêu cầu của một công việc cụ thể.</w:t>
+      </w:r>
+    </w:p>
+    <w:p>
+      <w:pPr>
+        <w:rPr>
+          <w:lang w:val="en-US"/>
+        </w:rPr>
+      </w:pPr>
+      <w:r>
+        <w:rPr>
+          <w:lang w:val="en-US"/>
+        </w:rPr>
+        <w:t xml:space="preserve">Trong mỗi hồ sơ này có rất nhiều loại thông tin khác nhau, tùy theo đặc điểm của mỗi hệ thống tìm việc người ta tổ chức thông tin </w:t>
+      </w:r>
+      <w:r>
+        <w:rPr>
+          <w:lang w:val="en-US"/>
+        </w:rPr>
+        <w:t>cho các Business Entity n</w:t>
+      </w:r>
+      <w:r>
+        <w:rPr>
+          <w:lang w:val="en-US"/>
+        </w:rPr>
+        <w:t>ày cũng hoàn toàn khác nhau.</w:t>
+      </w:r>
+    </w:p>
+    <w:p>
+      <w:pPr>
+        <w:rPr>
+          <w:lang w:val="en-US"/>
+        </w:rPr>
+      </w:pPr>
+      <w:r>
+        <w:rPr>
+          <w:lang w:val="en-US"/>
+        </w:rPr>
+        <w:t xml:space="preserve">Ví dụ 1: Về cách tổ chức thông tin về </w:t>
+      </w:r>
+      <w:r>
+        <w:rPr>
+          <w:lang w:val="en-US"/>
+        </w:rPr>
+        <w:t>“</w:t>
+      </w:r>
+      <w:r>
+        <w:rPr>
+          <w:lang w:val="en-US"/>
+        </w:rPr>
+        <w:t>Hồ sơ thông tin của người tìm việc</w:t>
+      </w:r>
+      <w:r>
+        <w:rPr>
+          <w:lang w:val="en-US"/>
+        </w:rPr>
+        <w:t>”</w:t>
+      </w:r>
+      <w:r>
+        <w:rPr>
+          <w:lang w:val="en-US"/>
+        </w:rPr>
+        <w:t xml:space="preserve"> bao gồm tập hợp các loại: thông tin cơ bản,  quá trình học vấn, quá trình công tác..</w:t>
+      </w:r>
+    </w:p>
+    <w:p>
+      <w:pPr>
+        <w:rPr>
+          <w:lang w:val="en-US"/>
+        </w:rPr>
+      </w:pPr>
+      <w:r>
+        <w:rPr>
+          <w:lang w:val="en-US"/>
+        </w:rPr>
+        <w:t>Ví dụ 2: Về cách tổ chức thông tin về “Thông tin yêu cầu của một công việc”</w:t>
+      </w:r>
+      <w:r>
+        <w:rPr>
+          <w:lang w:val="en-US"/>
+        </w:rPr>
+        <w:t xml:space="preserve"> bao gồm tập hợp các loại: thông tin cơ bản về công việc, các yêu cầu về bằng cấp, các yêu cầu về kỹ năng…</w:t>
+      </w:r>
+    </w:p>
+    <w:p>
+      <w:pPr>
+        <w:rPr>
+          <w:lang w:val="en-US"/>
+        </w:rPr>
+      </w:pPr>
+      <w:r>
+        <w:rPr>
+          <w:lang w:val="en-US"/>
+        </w:rPr>
+        <w:lastRenderedPageBreak/>
+        <w:drawing>
+          <wp:inline distT="0" distB="0" distL="0" distR="0" wp14:anchorId="150FD8BE" wp14:editId="1BFA9B6F">
+            <wp:extent cx="3295650" cy="4038600"/>
+            <wp:effectExtent l="0" t="0" r="0" b="0"/>
+            <wp:docPr id="43" name="Picture 43"/>
+            <wp:cNvGraphicFramePr>
+              <a:graphicFrameLocks xmlns:a="http://schemas.openxmlformats.org/drawingml/2006/main" noChangeAspect="1"/>
+            </wp:cNvGraphicFramePr>
+            <a:graphic xmlns:a="http://schemas.openxmlformats.org/drawingml/2006/main">
+              <a:graphicData uri="http://schemas.openxmlformats.org/drawingml/2006/picture">
+                <pic:pic xmlns:pic="http://schemas.openxmlformats.org/drawingml/2006/picture">
+                  <pic:nvPicPr>
+                    <pic:cNvPr id="0" name=""/>
+                    <pic:cNvPicPr/>
+                  </pic:nvPicPr>
+                  <pic:blipFill>
+                    <a:blip r:embed="rId59"/>
+                    <a:stretch>
+                      <a:fillRect/>
+                    </a:stretch>
+                  </pic:blipFill>
+                  <pic:spPr>
+                    <a:xfrm>
+                      <a:off x="0" y="0"/>
+                      <a:ext cx="3295650" cy="4038600"/>
+                    </a:xfrm>
+                    <a:prstGeom prst="rect">
+                      <a:avLst/>
+                    </a:prstGeom>
+                  </pic:spPr>
+                </pic:pic>
+              </a:graphicData>
+            </a:graphic>
+          </wp:inline>
+        </w:drawing>
+      </w:r>
+    </w:p>
+    <w:p>
+      <w:pPr>
+        <w:rPr>
+          <w:lang w:val="en-US"/>
+        </w:rPr>
+      </w:pPr>
+      <w:r>
+        <w:rPr>
+          <w:lang w:val="en-US"/>
+        </w:rPr>
+        <w:t>Phân tích 2 ví dụ trên, ta rút kết luận rằng việc tổ chức thông tin các Business Entity trong một hệ thống là có cấu trúc phức tạp.</w:t>
+      </w:r>
+      <w:r>
+        <w:rPr>
+          <w:lang w:val="en-US"/>
+        </w:rPr>
+        <w:t xml:space="preserve"> Khi các business entity đó được tổ chức thông tin có cấu trúc phức tạp thì </w:t>
+      </w:r>
+      <w:commentRangeStart w:id="152"/>
+      <w:r>
+        <w:rPr>
+          <w:lang w:val="en-US"/>
+        </w:rPr>
+        <w:t>vấn đề tạo mối tương quan giữa các business entity càng phức tạp hơn.</w:t>
+      </w:r>
+      <w:commentRangeEnd w:id="152"/>
+      <w:r>
+        <w:rPr>
+          <w:rStyle w:val="CommentReference"/>
+        </w:rPr>
+        <w:commentReference w:id="152"/>
+      </w:r>
+    </w:p>
+    <w:p>
+      <w:pPr>
+        <w:rPr>
+          <w:lang w:val="en-US"/>
+        </w:rPr>
+      </w:pPr>
+      <w:r>
+        <w:rPr>
+          <w:lang w:val="en-US"/>
+        </w:rPr>
+        <w:t>Trong phần 6.2 đã trình bày vấn đề khó khăn về tổ chức thông tin phức tạp trong các hệ thống tìm kiếm việc làm &amp; phương pháp giải quyết bằng cách đơn giản và tổ chức lại thông tin cần thiết (các tập attribute) theo dạng Tag</w:t>
+      </w:r>
+      <w:r>
+        <w:rPr>
+          <w:lang w:val="en-US"/>
+        </w:rPr>
+        <w:t>.</w:t>
+      </w:r>
+    </w:p>
+    <w:p>
+      <w:pPr>
+        <w:rPr>
+          <w:lang w:val="en-US"/>
+        </w:rPr>
+      </w:pPr>
+      <w:r>
+        <w:rPr>
+          <w:lang w:val="en-US"/>
+        </w:rPr>
+        <w:t>Giải pháp:</w:t>
+      </w:r>
+      <w:bookmarkStart w:id="153" w:name="_GoBack"/>
+      <w:bookmarkEnd w:id="153"/>
+    </w:p>
+    <w:p>
+      <w:pPr>
+        <w:pStyle w:val="ListParagraph"/>
+        <w:numPr>
+          <w:ilvl w:val="0"/>
+          <w:numId w:val="35"/>
+        </w:numPr>
+        <w:rPr>
+          <w:lang w:val="en-US"/>
+        </w:rPr>
+      </w:pPr>
+      <w:r>
+        <w:rPr>
+          <w:lang w:val="en-US"/>
+        </w:rPr>
+        <w:t>Biểu diễn mối quan hệ tập hợp: tập hợp các thông tin giống nhau lại thành một cụm thông tin và phân biệt với cụm khác thông qua ObjectId.</w:t>
+      </w:r>
+    </w:p>
+    <w:p>
+      <w:pPr>
+        <w:pStyle w:val="ListParagraph"/>
+        <w:numPr>
+          <w:ilvl w:val="0"/>
+          <w:numId w:val="35"/>
+        </w:numPr>
+        <w:rPr>
+          <w:lang w:val="en-US"/>
+        </w:rPr>
+      </w:pPr>
+      <w:r>
+        <w:rPr>
+          <w:lang w:val="en-US"/>
+        </w:rPr>
+        <w:t>Biểu diễn mối quan hệ cha con giữa các thông tin trong tập hợp.</w:t>
+      </w:r>
+    </w:p>
+    <w:p>
+      <w:pPr>
+        <w:pStyle w:val="ListParagraph"/>
+        <w:numPr>
+          <w:ilvl w:val="0"/>
+          <w:numId w:val="35"/>
+        </w:numPr>
+        <w:rPr>
+          <w:lang w:val="en-US"/>
+        </w:rPr>
+      </w:pPr>
+      <w:r>
+        <w:rPr>
+          <w:lang w:val="en-US"/>
+        </w:rPr>
+        <w:t>Biểu diễn mối quan hệ phân hoạch lớ</w:t>
+      </w:r>
+      <w:r>
+        <w:rPr>
+          <w:lang w:val="en-US"/>
+        </w:rPr>
+        <w:t>p của thông tin để phục vụ việc tạo mối tương quan giữa các thông tin với nhau.</w:t>
+      </w:r>
+    </w:p>
+    <w:p>
+      <w:pPr>
+        <w:pStyle w:val="ListParagraph"/>
+        <w:numPr>
+          <w:ilvl w:val="0"/>
+          <w:numId w:val="35"/>
+        </w:numPr>
+        <w:rPr>
+          <w:lang w:val="en-US"/>
+        </w:rPr>
+      </w:pPr>
+      <w:r>
+        <w:rPr>
+          <w:lang w:val="en-US"/>
+        </w:rPr>
+        <w:t>Ví dụ &amp; Giải thích</w:t>
+      </w:r>
+    </w:p>
+    <w:p>
+      <w:pPr>
+        <w:rPr>
+          <w:lang w:val="en-US"/>
+        </w:rPr>
+      </w:pPr>
+    </w:p>
+    <w:p>
+      <w:pPr>
+        <w:rPr>
+          <w:lang w:val="en-US"/>
+        </w:rPr>
+      </w:pPr>
+    </w:p>
+    <w:p>
+      <w:pPr>
+        <w:rPr>
+          <w:lang w:val="en-US"/>
+        </w:rPr>
+      </w:pPr>
+      <w:r>
+        <w:rPr>
+          <w:lang w:val="en-US"/>
+        </w:rPr>
+        <w:lastRenderedPageBreak/>
+        <w:drawing>
+          <wp:inline distT="0" distB="0" distL="0" distR="0" wp14:anchorId="60534B90" wp14:editId="7686C0A1">
+            <wp:extent cx="1914525" cy="4229100"/>
+            <wp:effectExtent l="0" t="0" r="9525" b="0"/>
+            <wp:docPr id="40" name="Picture 40"/>
+            <wp:cNvGraphicFramePr>
+              <a:graphicFrameLocks xmlns:a="http://schemas.openxmlformats.org/drawingml/2006/main" noChangeAspect="1"/>
+            </wp:cNvGraphicFramePr>
+            <a:graphic xmlns:a="http://schemas.openxmlformats.org/drawingml/2006/main">
+              <a:graphicData uri="http://schemas.openxmlformats.org/drawingml/2006/picture">
+                <pic:pic xmlns:pic="http://schemas.openxmlformats.org/drawingml/2006/picture">
+                  <pic:nvPicPr>
+                    <pic:cNvPr id="0" name=""/>
+                    <pic:cNvPicPr/>
+                  </pic:nvPicPr>
+                  <pic:blipFill>
+                    <a:blip r:embed="rId60"/>
+                    <a:stretch>
+                      <a:fillRect/>
+                    </a:stretch>
+                  </pic:blipFill>
+                  <pic:spPr>
+                    <a:xfrm>
+                      <a:off x="0" y="0"/>
+                      <a:ext cx="1914525" cy="4229100"/>
+                    </a:xfrm>
+                    <a:prstGeom prst="rect">
+                      <a:avLst/>
+                    </a:prstGeom>
+                  </pic:spPr>
+                </pic:pic>
+              </a:graphicData>
+            </a:graphic>
+          </wp:inline>
+        </w:drawing>
+      </w:r>
+    </w:p>
+    <w:tbl>
+      <w:tblPr>
+        <w:tblStyle w:val="TableGrid"/>
+        <w:tblW w:w="0" w:type="auto"/>
+        <w:tblLook w:val="04A0" w:firstRow="1" w:lastRow="0" w:firstColumn="1" w:lastColumn="0" w:noHBand="0" w:noVBand="1"/>
+      </w:tblPr>
+      <w:tblGrid>
+        <w:gridCol w:w="1862"/>
+        <w:gridCol w:w="5716"/>
+      </w:tblGrid>
+      <w:tr>
+        <w:tc>
+          <w:tcPr>
+            <w:tcW w:w="1862" w:type="dxa"/>
+          </w:tcPr>
+          <w:p>
+            <w:pPr>
+              <w:rPr>
+                <w:lang w:val="en-US"/>
+              </w:rPr>
+            </w:pPr>
+            <w:r>
+              <w:rPr>
+                <w:lang w:val="en-US"/>
+              </w:rPr>
+              <w:t>TagId</w:t>
+            </w:r>
+          </w:p>
+        </w:tc>
+        <w:tc>
+          <w:tcPr>
+            <w:tcW w:w="5716" w:type="dxa"/>
+          </w:tcPr>
+          <w:p>
+            <w:pPr>
+              <w:rPr>
+                <w:lang w:val="en-US"/>
+              </w:rPr>
+            </w:pPr>
+          </w:p>
+        </w:tc>
+      </w:tr>
+      <w:tr>
+        <w:tc>
+          <w:tcPr>
+            <w:tcW w:w="1862" w:type="dxa"/>
+          </w:tcPr>
+          <w:p>
+            <w:pPr>
+              <w:rPr>
+                <w:lang w:val="en-US"/>
+              </w:rPr>
+            </w:pPr>
+            <w:r>
+              <w:rPr>
+                <w:lang w:val="en-US"/>
+              </w:rPr>
+              <w:t>TagName</w:t>
+            </w:r>
+          </w:p>
+        </w:tc>
+        <w:tc>
+          <w:tcPr>
+            <w:tcW w:w="5716" w:type="dxa"/>
+          </w:tcPr>
+          <w:p>
+            <w:pPr>
+              <w:rPr>
+                <w:lang w:val="en-US"/>
+              </w:rPr>
+            </w:pPr>
+          </w:p>
+        </w:tc>
+      </w:tr>
+      <w:tr>
+        <w:tc>
+          <w:tcPr>
+            <w:tcW w:w="1862" w:type="dxa"/>
+          </w:tcPr>
+          <w:p>
+            <w:pPr>
+              <w:rPr>
+                <w:lang w:val="en-US"/>
+              </w:rPr>
+            </w:pPr>
+            <w:r>
+              <w:rPr>
+                <w:lang w:val="en-US"/>
+              </w:rPr>
+              <w:t>TagValue</w:t>
+            </w:r>
+          </w:p>
+        </w:tc>
+        <w:tc>
+          <w:tcPr>
+            <w:tcW w:w="5716" w:type="dxa"/>
+          </w:tcPr>
+          <w:p>
+            <w:pPr>
+              <w:rPr>
+                <w:lang w:val="en-US"/>
+              </w:rPr>
+            </w:pPr>
+          </w:p>
+        </w:tc>
+      </w:tr>
+      <w:tr>
+        <w:tc>
+          <w:tcPr>
+            <w:tcW w:w="1862" w:type="dxa"/>
+          </w:tcPr>
+          <w:p>
+            <w:pPr>
+              <w:rPr>
+                <w:lang w:val="en-US"/>
+              </w:rPr>
+            </w:pPr>
+            <w:r>
+              <w:rPr>
+                <w:lang w:val="en-US"/>
+              </w:rPr>
+              <w:t>TableReference</w:t>
+            </w:r>
+          </w:p>
+        </w:tc>
+        <w:tc>
+          <w:tcPr>
+            <w:tcW w:w="5716" w:type="dxa"/>
+          </w:tcPr>
+          <w:p>
+            <w:pPr>
+              <w:rPr>
+                <w:lang w:val="en-US"/>
+              </w:rPr>
+            </w:pPr>
+          </w:p>
+        </w:tc>
+      </w:tr>
+      <w:tr>
+        <w:tc>
+          <w:tcPr>
+            <w:tcW w:w="1862" w:type="dxa"/>
+          </w:tcPr>
+          <w:p>
+            <w:pPr>
+              <w:rPr>
+                <w:lang w:val="en-US"/>
+              </w:rPr>
+            </w:pPr>
+            <w:r>
+              <w:rPr>
+                <w:lang w:val="en-US"/>
+              </w:rPr>
+              <w:t>ObjectId</w:t>
+            </w:r>
+          </w:p>
+        </w:tc>
+        <w:tc>
+          <w:tcPr>
+            <w:tcW w:w="5716" w:type="dxa"/>
+          </w:tcPr>
+          <w:p>
+            <w:pPr>
+              <w:rPr>
+                <w:lang w:val="en-US"/>
+              </w:rPr>
+            </w:pPr>
+          </w:p>
+        </w:tc>
+      </w:tr>
+      <w:tr>
+        <w:tc>
+          <w:tcPr>
+            <w:tcW w:w="1862" w:type="dxa"/>
+          </w:tcPr>
+          <w:p>
+            <w:pPr>
+              <w:rPr>
+                <w:lang w:val="en-US"/>
+              </w:rPr>
+            </w:pPr>
+            <w:r>
+              <w:rPr>
+                <w:lang w:val="en-US"/>
+              </w:rPr>
+              <w:t>Parent</w:t>
+            </w:r>
+          </w:p>
+        </w:tc>
+        <w:tc>
+          <w:tcPr>
+            <w:tcW w:w="5716" w:type="dxa"/>
+          </w:tcPr>
+          <w:p>
+            <w:pPr>
+              <w:rPr>
+                <w:lang w:val="en-US"/>
+              </w:rPr>
+            </w:pPr>
+          </w:p>
+        </w:tc>
+      </w:tr>
+      <w:tr>
+        <w:tc>
+          <w:tcPr>
+            <w:tcW w:w="1862" w:type="dxa"/>
+          </w:tcPr>
+          <w:p>
+            <w:pPr>
+              <w:rPr>
+                <w:lang w:val="en-US"/>
+              </w:rPr>
+            </w:pPr>
+          </w:p>
+        </w:tc>
+        <w:tc>
+          <w:tcPr>
+            <w:tcW w:w="5716" w:type="dxa"/>
+          </w:tcPr>
+          <w:p>
+            <w:pPr>
+              <w:rPr>
+                <w:lang w:val="en-US"/>
+              </w:rPr>
+            </w:pPr>
+          </w:p>
+        </w:tc>
+      </w:tr>
+      <w:tr>
+        <w:tc>
+          <w:tcPr>
+            <w:tcW w:w="1862" w:type="dxa"/>
+          </w:tcPr>
+          <w:p>
+            <w:pPr>
+              <w:rPr>
+                <w:lang w:val="en-US"/>
+              </w:rPr>
+            </w:pPr>
+          </w:p>
+        </w:tc>
+        <w:tc>
+          <w:tcPr>
+            <w:tcW w:w="5716" w:type="dxa"/>
+          </w:tcPr>
+          <w:p>
+            <w:pPr>
+              <w:rPr>
+                <w:lang w:val="en-US"/>
+              </w:rPr>
+            </w:pPr>
+          </w:p>
+        </w:tc>
+      </w:tr>
+    </w:tbl>
+    <w:p>
+      <w:pPr>
+        <w:rPr>
+          <w:lang w:val="en-US"/>
+        </w:rPr>
+      </w:pPr>
+    </w:p>
+    <w:p>
+      <w:pPr>
+        <w:pStyle w:val="Heading4"/>
+        <w:rPr>
+          <w:lang w:val="en-US"/>
+        </w:rPr>
+      </w:pPr>
+      <w:r>
+        <w:rPr>
+          <w:lang w:val="en-US"/>
+        </w:rPr>
+        <w:t>Mapping; Giải pháp mô hình hóa thông tin cấu trúc của người dùng thành tập các attribute dạng Tag</w:t>
+      </w:r>
+    </w:p>
+    <w:p>
+      <w:pPr>
+        <w:rPr>
+          <w:lang w:val="en-US"/>
+        </w:rPr>
+      </w:pPr>
     </w:p>
     <w:p>
       <w:pPr>
@@ -44911,7 +45058,7 @@
                     </pic:cNvPicPr>
                   </pic:nvPicPr>
                   <pic:blipFill>
-                    <a:blip r:embed="rId58">
+                    <a:blip r:embed="rId61">
                       <a:extLst>
                         <a:ext uri="{28A0092B-C50C-407E-A947-70E740481C1C}">
                           <a14:useLocalDpi xmlns:a14="http://schemas.microsoft.com/office/drawing/2010/main" val="0"/>
@@ -44986,7 +45133,7 @@
                     <pic:cNvPicPr/>
                   </pic:nvPicPr>
                   <pic:blipFill>
-                    <a:blip r:embed="rId59">
+                    <a:blip r:embed="rId62">
                       <a:extLst>
                         <a:ext uri="{28A0092B-C50C-407E-A947-70E740481C1C}">
                           <a14:useLocalDpi xmlns:a14="http://schemas.microsoft.com/office/drawing/2010/main" val="0"/>
@@ -45027,7 +45174,7 @@
           <w:lang w:val="en-US"/>
         </w:rPr>
       </w:pPr>
-      <w:bookmarkStart w:id="152" w:name="_Toc311896565"/>
+      <w:bookmarkStart w:id="154" w:name="_Toc311896565"/>
       <w:r>
         <w:rPr>
           <w:lang w:val="en-US"/>
@@ -45060,6 +45207,76 @@
         <w:rPr>
           <w:lang w:val="en-US"/>
         </w:rPr>
+        <w:t>Trong phần giới thiệu về kiến trúc tổng quan của JobZoom Framework</w:t>
+      </w:r>
+      <w:r>
+        <w:rPr>
+          <w:lang w:val="en-US"/>
+        </w:rPr>
+        <w:t xml:space="preserve">, đã giới thiệu </w:t>
+      </w:r>
+      <w:r>
+        <w:rPr>
+          <w:lang w:val="en-US"/>
+        </w:rPr>
+        <w:t>các trường hợp sử dụng cụ thể</w:t>
+      </w:r>
+      <w:r>
+        <w:rPr>
+          <w:lang w:val="en-US"/>
+        </w:rPr>
+        <w:t xml:space="preserve"> (Use case)</w:t>
+      </w:r>
+      <w:r>
+        <w:rPr>
+          <w:lang w:val="en-US"/>
+        </w:rPr>
+        <w:t xml:space="preserve"> của một hệ thống thông tin tìm việc hướng đến 2 đối tượng cụ thể</w:t>
+      </w:r>
+      <w:r>
+        <w:rPr>
+          <w:lang w:val="en-US"/>
+        </w:rPr>
+        <w:t xml:space="preserve"> (người dùng đầu cuối)</w:t>
+      </w:r>
+      <w:r>
+        <w:rPr>
+          <w:lang w:val="en-US"/>
+        </w:rPr>
+        <w:t>: người tìm kiếm việc (Job Seeker) và Doanh nghiệp tuyển dụng (Employer).</w:t>
+      </w:r>
+    </w:p>
+    <w:p>
+      <w:pPr>
+        <w:rPr>
+          <w:lang w:val="en-US"/>
+        </w:rPr>
+      </w:pPr>
+    </w:p>
+    <w:p>
+      <w:pPr>
+        <w:rPr>
+          <w:lang w:val="en-US"/>
+        </w:rPr>
+      </w:pPr>
+    </w:p>
+    <w:p>
+      <w:pPr>
+        <w:rPr>
+          <w:lang w:val="en-US"/>
+        </w:rPr>
+      </w:pPr>
+    </w:p>
+    <w:p>
+      <w:pPr>
+        <w:rPr>
+          <w:lang w:val="en-US"/>
+        </w:rPr>
+      </w:pPr>
+      <w:r>
+        <w:rPr>
+          <w:lang w:val="en-US"/>
+        </w:rPr>
         <w:t>Giải pháp: Hierachy 3 cấp: Node Root, Node con (Các Node thể hiện sự phân lớp Classification), Các Node lá + Similar Term giữa các Node Lá</w:t>
       </w:r>
     </w:p>
@@ -45236,7 +45453,7 @@
         </w:rPr>
         <w:t xml:space="preserve"> </w:t>
       </w:r>
-      <w:bookmarkEnd w:id="152"/>
+      <w:bookmarkEnd w:id="154"/>
       <w:r>
         <w:rPr>
           <w:lang w:val="en-US"/>
@@ -45281,6 +45498,7 @@
         <w:rPr>
           <w:lang w:val="en-US"/>
         </w:rPr>
+        <w:lastRenderedPageBreak/>
         <w:t xml:space="preserve"> </w:t>
       </w:r>
       <w:r>
@@ -45343,12 +45561,11 @@
           <w:lang w:val="en-US"/>
         </w:rPr>
       </w:pPr>
-      <w:bookmarkStart w:id="153" w:name="_Toc311896567"/>
-      <w:r>
-        <w:rPr>
-          <w:lang w:val="en-US"/>
-        </w:rPr>
-        <w:lastRenderedPageBreak/>
+      <w:bookmarkStart w:id="155" w:name="_Toc311896567"/>
+      <w:r>
+        <w:rPr>
+          <w:lang w:val="en-US"/>
+        </w:rPr>
         <w:t>Giải pháp hỗ trợ tổ chức thông tin hỗ trợ xây dựng cây quyết định</w:t>
       </w:r>
     </w:p>
@@ -45399,7 +45616,7 @@
         </w:rPr>
         <w:t xml:space="preserve"> hiện tại</w:t>
       </w:r>
-      <w:bookmarkEnd w:id="153"/>
+      <w:bookmarkEnd w:id="155"/>
     </w:p>
     <w:p>
       <w:pPr>
@@ -45704,7 +45921,14 @@
               <w:rPr>
                 <w:lang w:val="en-US"/>
               </w:rPr>
-              <w:t>trí làm việc hay ngành nghề mà ứng viên muốn làm việc, không gợi ý những thông tin có thể quyết định cơ hội việc làm cho ứng viên.</w:t>
+              <w:t xml:space="preserve">trí làm việc hay ngành nghề mà ứng viên muốn làm việc, không gợi ý </w:t>
+            </w:r>
+            <w:r>
+              <w:rPr>
+                <w:lang w:val="en-US"/>
+              </w:rPr>
+              <w:lastRenderedPageBreak/>
+              <w:t>những thông tin có thể quyết định cơ hội việc làm cho ứng viên.</w:t>
             </w:r>
           </w:p>
         </w:tc>
@@ -45728,6 +45952,7 @@
               <w:rPr>
                 <w:lang w:val="en-US"/>
               </w:rPr>
+              <w:lastRenderedPageBreak/>
               <w:t>Hỗ trợ ứng viên viết CV: JobZoom gợi ý những thuộc tính quan trọng giúp ứng viên tạo ấn tượng với CV của mình, đồng thời, những kỹ năng mà JobZoom gợi ý ứng viên chưa có để ứng viên kịp thời bổ sung kiến thức hay kinh nghiệm cho bản thân.</w:t>
             </w:r>
           </w:p>
@@ -45749,6 +45974,7 @@
               <w:rPr>
                 <w:lang w:val="en-US"/>
               </w:rPr>
+              <w:lastRenderedPageBreak/>
               <w:t>4</w:t>
             </w:r>
           </w:p>
@@ -45864,14 +46090,7 @@
               <w:rPr>
                 <w:lang w:val="en-US"/>
               </w:rPr>
-              <w:t xml:space="preserve">JobZoom hỗ trợ nhà tuyển dụng đăng thông tin tuyển dụng bằng phương </w:t>
-            </w:r>
-            <w:r>
-              <w:rPr>
-                <w:lang w:val="en-US"/>
-              </w:rPr>
-              <w:lastRenderedPageBreak/>
-              <w:t>pháp khai thác dữ liệu</w:t>
+              <w:t>JobZoom hỗ trợ nhà tuyển dụng đăng thông tin tuyển dụng bằng phương pháp khai thác dữ liệu</w:t>
             </w:r>
           </w:p>
         </w:tc>
@@ -45884,9 +46103,8 @@
           <w:lang w:val="en-US"/>
         </w:rPr>
       </w:pPr>
-      <w:bookmarkStart w:id="154" w:name="_Toc311802038"/>
-      <w:r>
-        <w:lastRenderedPageBreak/>
+      <w:bookmarkStart w:id="156" w:name="_Toc311802038"/>
+      <w:r>
         <w:t xml:space="preserve">Bảng </w:t>
       </w:r>
       <w:r>
@@ -45910,7 +46128,7 @@
         </w:rPr>
         <w:t>. So sánh JobZoom framework với các website hiện tại</w:t>
       </w:r>
-      <w:bookmarkEnd w:id="154"/>
+      <w:bookmarkEnd w:id="156"/>
     </w:p>
     <w:p>
       <w:pPr>
@@ -45919,14 +46137,14 @@
           <w:lang w:val="en-US"/>
         </w:rPr>
       </w:pPr>
-      <w:bookmarkStart w:id="155" w:name="_Toc311896568"/>
+      <w:bookmarkStart w:id="157" w:name="_Toc311896568"/>
       <w:r>
         <w:rPr>
           <w:lang w:val="en-US"/>
         </w:rPr>
         <w:t>Đánh giá và hướng phát triển</w:t>
       </w:r>
-      <w:bookmarkEnd w:id="155"/>
+      <w:bookmarkEnd w:id="157"/>
     </w:p>
     <w:p>
       <w:pPr>
@@ -45935,14 +46153,14 @@
           <w:lang w:val="en-US"/>
         </w:rPr>
       </w:pPr>
-      <w:bookmarkStart w:id="156" w:name="_Toc311896569"/>
+      <w:bookmarkStart w:id="158" w:name="_Toc311896569"/>
       <w:r>
         <w:rPr>
           <w:lang w:val="en-US"/>
         </w:rPr>
         <w:t>Những điểm làm được</w:t>
       </w:r>
-      <w:bookmarkEnd w:id="156"/>
+      <w:bookmarkEnd w:id="158"/>
     </w:p>
     <w:p>
       <w:pPr>
@@ -46195,7 +46413,14 @@
         <w:rPr>
           <w:lang w:val="en-US"/>
         </w:rPr>
-        <w:t>so khớp, đồng thời đánh giá tính mở rộng, dễ dàng triển khai và tái sử dụng của kiến trúc khi áp dụng trong các lĩnh vực cần lưu trữ và so khớp thông tin</w:t>
+        <w:t xml:space="preserve">so khớp, đồng thời đánh giá tính mở rộng, </w:t>
+      </w:r>
+      <w:r>
+        <w:rPr>
+          <w:lang w:val="en-US"/>
+        </w:rPr>
+        <w:lastRenderedPageBreak/>
+        <w:t>dễ dàng triển khai và tái sử dụng của kiến trúc khi áp dụng trong các lĩnh vực cần lưu trữ và so khớp thông tin</w:t>
       </w:r>
       <w:r>
         <w:rPr>
@@ -46264,14 +46489,7 @@
         <w:rPr>
           <w:lang w:val="en-US"/>
         </w:rPr>
-        <w:t xml:space="preserve">Nhà tuyển dụng dễ dàng đăng tuyển yêu cầu công việc một cách chi tiết và lựa chọn ứng viên phù hợp với vị trí làm việc thông qua hệ thống so khớp và cây quyết </w:t>
-      </w:r>
-      <w:r>
-        <w:rPr>
-          <w:lang w:val="en-US"/>
-        </w:rPr>
-        <w:lastRenderedPageBreak/>
-        <w:t xml:space="preserve">định. Hệ thống so khớp giúp đánh giá ứng viên </w:t>
+        <w:t xml:space="preserve">Nhà tuyển dụng dễ dàng đăng tuyển yêu cầu công việc một cách chi tiết và lựa chọn ứng viên phù hợp với vị trí làm việc thông qua hệ thống so khớp và cây quyết định. Hệ thống so khớp giúp đánh giá ứng viên </w:t>
       </w:r>
       <w:r>
         <w:rPr>
@@ -46348,14 +46566,14 @@
           <w:lang w:val="en-US"/>
         </w:rPr>
       </w:pPr>
-      <w:bookmarkStart w:id="157" w:name="_Toc311896570"/>
+      <w:bookmarkStart w:id="159" w:name="_Toc311896570"/>
       <w:r>
         <w:rPr>
           <w:lang w:val="en-US"/>
         </w:rPr>
         <w:t>Những điểm hạn chế</w:t>
       </w:r>
-      <w:bookmarkEnd w:id="157"/>
+      <w:bookmarkEnd w:id="159"/>
     </w:p>
     <w:p>
       <w:pPr>
@@ -46552,14 +46770,15 @@
           <w:lang w:val="en-US"/>
         </w:rPr>
       </w:pPr>
-      <w:bookmarkStart w:id="158" w:name="_Toc311896571"/>
-      <w:r>
-        <w:rPr>
-          <w:lang w:val="en-US"/>
-        </w:rPr>
+      <w:bookmarkStart w:id="160" w:name="_Toc311896571"/>
+      <w:r>
+        <w:rPr>
+          <w:lang w:val="en-US"/>
+        </w:rPr>
+        <w:lastRenderedPageBreak/>
         <w:t>Hướng phát triển</w:t>
       </w:r>
-      <w:bookmarkEnd w:id="158"/>
+      <w:bookmarkEnd w:id="160"/>
     </w:p>
     <w:p>
       <w:pPr>
@@ -46568,7 +46787,7 @@
           <w:lang w:val="en-US"/>
         </w:rPr>
       </w:pPr>
-      <w:bookmarkStart w:id="159" w:name="_Toc311896572"/>
+      <w:bookmarkStart w:id="161" w:name="_Toc311896572"/>
       <w:r>
         <w:rPr>
           <w:lang w:val="en-US"/>
@@ -46581,7 +46800,7 @@
         </w:rPr>
         <w:t xml:space="preserve"> và yêu cầu tuyển dụng</w:t>
       </w:r>
-      <w:bookmarkEnd w:id="159"/>
+      <w:bookmarkEnd w:id="161"/>
     </w:p>
     <w:p>
       <w:pPr>
@@ -46688,400 +46907,400 @@
           <w:lang w:val="en-US"/>
         </w:rPr>
       </w:pPr>
-      <w:bookmarkStart w:id="160" w:name="_Toc311896573"/>
+      <w:bookmarkStart w:id="162" w:name="_Toc311896573"/>
+      <w:r>
+        <w:rPr>
+          <w:lang w:val="en-US"/>
+        </w:rPr>
+        <w:t xml:space="preserve">Phát triển </w:t>
+      </w:r>
+      <w:r>
+        <w:rPr>
+          <w:lang w:val="en-US"/>
+        </w:rPr>
+        <w:t>Sema</w:t>
+      </w:r>
+      <w:r>
+        <w:rPr>
+          <w:lang w:val="en-US"/>
+        </w:rPr>
+        <w:t>n</w:t>
+      </w:r>
+      <w:r>
+        <w:rPr>
+          <w:lang w:val="en-US"/>
+        </w:rPr>
+        <w:t>tic web</w:t>
+      </w:r>
+      <w:bookmarkEnd w:id="162"/>
+    </w:p>
+    <w:p>
+      <w:pPr>
+        <w:ind w:firstLine="720"/>
+        <w:rPr>
+          <w:lang w:val="en-US"/>
+        </w:rPr>
+      </w:pPr>
+      <w:r>
+        <w:rPr>
+          <w:lang w:val="en-US"/>
+        </w:rPr>
+        <w:t xml:space="preserve">Với hệ thống hiện tại của chúng tôi chỉ mô hình lại kết quả phân tích về </w:t>
+      </w:r>
+      <w:r>
+        <w:rPr>
+          <w:lang w:val="en-US"/>
+        </w:rPr>
+        <w:t xml:space="preserve">tương quan </w:t>
+      </w:r>
+      <w:r>
+        <w:rPr>
+          <w:lang w:val="en-US"/>
+        </w:rPr>
+        <w:t>ngữ nghĩa</w:t>
+      </w:r>
+      <w:r>
+        <w:rPr>
+          <w:lang w:val="en-US"/>
+        </w:rPr>
+        <w:t xml:space="preserve"> (Semantic similarity)</w:t>
+      </w:r>
+      <w:r>
+        <w:rPr>
+          <w:lang w:val="en-US"/>
+        </w:rPr>
+        <w:t xml:space="preserve"> </w:t>
+      </w:r>
+      <w:r>
+        <w:rPr>
+          <w:lang w:val="en-US"/>
+        </w:rPr>
+        <w:t>giữa</w:t>
+      </w:r>
+      <w:r>
+        <w:rPr>
+          <w:lang w:val="en-US"/>
+        </w:rPr>
+        <w:t xml:space="preserve"> các tag </w:t>
+      </w:r>
+      <w:r>
+        <w:rPr>
+          <w:lang w:val="en-US"/>
+        </w:rPr>
+        <w:t xml:space="preserve">và </w:t>
+      </w:r>
+      <w:r>
+        <w:rPr>
+          <w:lang w:val="en-US"/>
+        </w:rPr>
+        <w:t>tích hợp vào hệ thống bằng một interface</w:t>
+      </w:r>
+      <w:r>
+        <w:rPr>
+          <w:lang w:val="en-US"/>
+        </w:rPr>
+        <w:t xml:space="preserve"> cơ bản. Việc xây dựng và triển khai hệ thống Semantic web sẽ hỗ trợ người dùng tìm kiến thông tin nhanh chóng, chuẩ</w:t>
+      </w:r>
+      <w:r>
+        <w:rPr>
+          <w:lang w:val="en-US"/>
+        </w:rPr>
+        <w:t>n xác, thông minh và</w:t>
+      </w:r>
+      <w:r>
+        <w:rPr>
+          <w:lang w:val="en-US"/>
+        </w:rPr>
+        <w:t xml:space="preserve"> </w:t>
+      </w:r>
+      <w:r>
+        <w:rPr>
+          <w:lang w:val="en-US"/>
+        </w:rPr>
+        <w:t>trả</w:t>
+      </w:r>
+      <w:r>
+        <w:rPr>
+          <w:lang w:val="en-US"/>
+        </w:rPr>
+        <w:t xml:space="preserve"> ra </w:t>
+      </w:r>
+      <w:r>
+        <w:rPr>
+          <w:lang w:val="en-US"/>
+        </w:rPr>
+        <w:t>kết quả so khớp chính xác hơn</w:t>
+      </w:r>
+      <w:r>
+        <w:rPr>
+          <w:lang w:val="en-US"/>
+        </w:rPr>
+        <w:t>.</w:t>
+      </w:r>
+      <w:r>
+        <w:rPr>
+          <w:lang w:val="en-US"/>
+        </w:rPr>
+        <w:t xml:space="preserve">  </w:t>
+      </w:r>
+    </w:p>
+    <w:p>
+      <w:pPr>
+        <w:pStyle w:val="Heading3"/>
+        <w:rPr>
+          <w:lang w:val="en-US"/>
+        </w:rPr>
+      </w:pPr>
+      <w:bookmarkStart w:id="163" w:name="_Toc311896574"/>
+      <w:r>
+        <w:rPr>
+          <w:lang w:val="en-US"/>
+        </w:rPr>
+        <w:t>Đ</w:t>
+      </w:r>
+      <w:r>
+        <w:rPr>
+          <w:rFonts w:hint="eastAsia"/>
+          <w:lang w:val="en-US"/>
+        </w:rPr>
+        <w:t>á</w:t>
+      </w:r>
+      <w:r>
+        <w:rPr>
+          <w:lang w:val="en-US"/>
+        </w:rPr>
+        <w:t>nh tr</w:t>
+      </w:r>
+      <w:r>
+        <w:rPr>
+          <w:rFonts w:hint="eastAsia"/>
+          <w:lang w:val="en-US"/>
+        </w:rPr>
+        <w:t>ọ</w:t>
+      </w:r>
+      <w:r>
+        <w:rPr>
+          <w:lang w:val="en-US"/>
+        </w:rPr>
+        <w:t>ng s</w:t>
+      </w:r>
+      <w:r>
+        <w:rPr>
+          <w:rFonts w:hint="eastAsia"/>
+          <w:lang w:val="en-US"/>
+        </w:rPr>
+        <w:t>ố</w:t>
+      </w:r>
+      <w:r>
+        <w:rPr>
+          <w:lang w:val="en-US"/>
+        </w:rPr>
+        <w:t xml:space="preserve"> cho các thu</w:t>
+      </w:r>
+      <w:r>
+        <w:rPr>
+          <w:rFonts w:hint="eastAsia"/>
+          <w:lang w:val="en-US"/>
+        </w:rPr>
+        <w:t>ộ</w:t>
+      </w:r>
+      <w:r>
+        <w:rPr>
+          <w:lang w:val="en-US"/>
+        </w:rPr>
+        <w:t>c tính d</w:t>
+      </w:r>
+      <w:r>
+        <w:rPr>
+          <w:rFonts w:hint="eastAsia"/>
+          <w:lang w:val="en-US"/>
+        </w:rPr>
+        <w:t>ự</w:t>
+      </w:r>
+      <w:r>
+        <w:rPr>
+          <w:lang w:val="en-US"/>
+        </w:rPr>
+        <w:t xml:space="preserve">a vào </w:t>
+      </w:r>
+      <w:r>
+        <w:rPr>
+          <w:rFonts w:hint="eastAsia"/>
+          <w:lang w:val="en-US"/>
+        </w:rPr>
+        <w:t>độ</w:t>
+      </w:r>
+      <w:r>
+        <w:rPr>
+          <w:lang w:val="en-US"/>
+        </w:rPr>
+        <w:t xml:space="preserve"> sâu c</w:t>
+      </w:r>
+      <w:r>
+        <w:rPr>
+          <w:rFonts w:hint="eastAsia"/>
+          <w:lang w:val="en-US"/>
+        </w:rPr>
+        <w:t>ủ</w:t>
+      </w:r>
+      <w:r>
+        <w:rPr>
+          <w:lang w:val="en-US"/>
+        </w:rPr>
+        <w:t>a taxonomy</w:t>
+      </w:r>
+      <w:bookmarkEnd w:id="163"/>
+    </w:p>
+    <w:p>
+      <w:pPr>
+        <w:ind w:firstLine="720"/>
+        <w:rPr>
+          <w:lang w:val="en-US"/>
+        </w:rPr>
+      </w:pPr>
+      <w:r>
+        <w:rPr>
+          <w:lang w:val="en-US"/>
+        </w:rPr>
+        <w:t>Phát triển cây đa cấp d</w:t>
+      </w:r>
+      <w:r>
+        <w:rPr>
+          <w:lang w:val="en-US"/>
+        </w:rPr>
+        <w:t xml:space="preserve">ựa vào semantic web, những </w:t>
+      </w:r>
+      <w:r>
+        <w:rPr>
+          <w:lang w:val="en-US"/>
+        </w:rPr>
+        <w:t xml:space="preserve">tag </w:t>
+      </w:r>
+      <w:r>
+        <w:rPr>
+          <w:lang w:val="en-US"/>
+        </w:rPr>
+        <w:t>có liên quan với những tag khác, khi matching sẽ được một số điểm tương ứng, số điểm này được dựa vào độ sâu của tag.</w:t>
+      </w:r>
+    </w:p>
+    <w:p>
+      <w:pPr>
+        <w:pStyle w:val="Heading3"/>
+        <w:rPr>
+          <w:lang w:val="en-US"/>
+        </w:rPr>
+      </w:pPr>
+      <w:bookmarkStart w:id="164" w:name="_Toc311896575"/>
+      <w:r>
+        <w:rPr>
+          <w:lang w:val="en-US"/>
+        </w:rPr>
+        <w:t xml:space="preserve">Phân </w:t>
+      </w:r>
+      <w:r>
+        <w:rPr>
+          <w:lang w:val="en-US"/>
+        </w:rPr>
+        <w:t>tán</w:t>
+      </w:r>
+      <w:r>
+        <w:rPr>
+          <w:lang w:val="en-US"/>
+        </w:rPr>
+        <w:t xml:space="preserve"> dữ liệu</w:t>
+      </w:r>
+      <w:bookmarkEnd w:id="164"/>
+    </w:p>
+    <w:p>
+      <w:pPr>
+        <w:ind w:firstLine="720"/>
+        <w:rPr>
+          <w:lang w:val="en-US"/>
+        </w:rPr>
+      </w:pPr>
+      <w:r>
+        <w:rPr>
+          <w:lang w:val="en-US"/>
+        </w:rPr>
+        <w:t>Ứng dụng những điểm mạnh của cơ sở dữ liệu phân tán nhằm tăng hiệu năng cho hệ thống.</w:t>
+      </w:r>
+    </w:p>
+    <w:p>
+      <w:pPr>
+        <w:pStyle w:val="Heading3"/>
+        <w:rPr>
+          <w:lang w:val="en-US"/>
+        </w:rPr>
+      </w:pPr>
+      <w:bookmarkStart w:id="165" w:name="_Toc311896576"/>
+      <w:r>
+        <w:rPr>
+          <w:lang w:val="en-US"/>
+        </w:rPr>
+        <w:t>Công cụ hỗ trợ lựa chọn ứng viên</w:t>
+      </w:r>
+      <w:bookmarkEnd w:id="165"/>
+    </w:p>
+    <w:p>
+      <w:pPr>
+        <w:ind w:firstLine="720"/>
+        <w:rPr>
+          <w:lang w:val="en-US"/>
+        </w:rPr>
+      </w:pPr>
+      <w:r>
+        <w:rPr>
+          <w:lang w:val="en-US"/>
+        </w:rPr>
+        <w:t>Công cụ hỗ trợ lựa chọn ứng viên: phỏng vấn trực tuyến, thuyết trình qua internet… có thể được phát triển để hỗ trợ nhà tuyển dụng và ứng viên.</w:t>
+      </w:r>
+    </w:p>
+    <w:p>
+      <w:pPr>
+        <w:pStyle w:val="Heading3"/>
+        <w:rPr>
+          <w:lang w:val="en-US"/>
+        </w:rPr>
+      </w:pPr>
+      <w:bookmarkStart w:id="166" w:name="_Toc311896577"/>
+      <w:r>
+        <w:rPr>
+          <w:lang w:val="en-US"/>
+        </w:rPr>
+        <w:t>Thu thập thông tin việc làm tự động</w:t>
+      </w:r>
+      <w:bookmarkEnd w:id="166"/>
+    </w:p>
+    <w:p>
+      <w:pPr>
+        <w:ind w:left="720"/>
+        <w:rPr>
+          <w:lang w:val="en-US"/>
+        </w:rPr>
+      </w:pPr>
+      <w:r>
+        <w:rPr>
+          <w:lang w:val="en-US"/>
+        </w:rPr>
+        <w:t>Giúp thu thập thông tin việc làm từ các cổng thông tin tìm việc hiện tại.</w:t>
+      </w:r>
+    </w:p>
+    <w:p>
+      <w:pPr>
+        <w:pStyle w:val="Heading3"/>
+        <w:rPr>
+          <w:lang w:val="en-US"/>
+        </w:rPr>
+      </w:pPr>
+      <w:bookmarkStart w:id="167" w:name="_Toc311896578"/>
       <w:r>
         <w:rPr>
           <w:lang w:val="en-US"/>
         </w:rPr>
         <w:lastRenderedPageBreak/>
-        <w:t xml:space="preserve">Phát triển </w:t>
-      </w:r>
-      <w:r>
-        <w:rPr>
-          <w:lang w:val="en-US"/>
-        </w:rPr>
-        <w:t>Sema</w:t>
-      </w:r>
-      <w:r>
-        <w:rPr>
-          <w:lang w:val="en-US"/>
-        </w:rPr>
-        <w:t>n</w:t>
-      </w:r>
-      <w:r>
-        <w:rPr>
-          <w:lang w:val="en-US"/>
-        </w:rPr>
-        <w:t>tic web</w:t>
-      </w:r>
-      <w:bookmarkEnd w:id="160"/>
-    </w:p>
-    <w:p>
-      <w:pPr>
-        <w:ind w:firstLine="720"/>
-        <w:rPr>
-          <w:lang w:val="en-US"/>
-        </w:rPr>
-      </w:pPr>
-      <w:r>
-        <w:rPr>
-          <w:lang w:val="en-US"/>
-        </w:rPr>
-        <w:t xml:space="preserve">Với hệ thống hiện tại của chúng tôi chỉ mô hình lại kết quả phân tích về </w:t>
-      </w:r>
-      <w:r>
-        <w:rPr>
-          <w:lang w:val="en-US"/>
-        </w:rPr>
-        <w:t xml:space="preserve">tương quan </w:t>
-      </w:r>
-      <w:r>
-        <w:rPr>
-          <w:lang w:val="en-US"/>
-        </w:rPr>
-        <w:t>ngữ nghĩa</w:t>
-      </w:r>
-      <w:r>
-        <w:rPr>
-          <w:lang w:val="en-US"/>
-        </w:rPr>
-        <w:t xml:space="preserve"> (Semantic similarity)</w:t>
-      </w:r>
-      <w:r>
-        <w:rPr>
-          <w:lang w:val="en-US"/>
-        </w:rPr>
-        <w:t xml:space="preserve"> </w:t>
-      </w:r>
-      <w:r>
-        <w:rPr>
-          <w:lang w:val="en-US"/>
-        </w:rPr>
-        <w:t>giữa</w:t>
-      </w:r>
-      <w:r>
-        <w:rPr>
-          <w:lang w:val="en-US"/>
-        </w:rPr>
-        <w:t xml:space="preserve"> các tag </w:t>
-      </w:r>
-      <w:r>
-        <w:rPr>
-          <w:lang w:val="en-US"/>
-        </w:rPr>
-        <w:t xml:space="preserve">và </w:t>
-      </w:r>
-      <w:r>
-        <w:rPr>
-          <w:lang w:val="en-US"/>
-        </w:rPr>
-        <w:t>tích hợp vào hệ thống bằng một interface</w:t>
-      </w:r>
-      <w:r>
-        <w:rPr>
-          <w:lang w:val="en-US"/>
-        </w:rPr>
-        <w:t xml:space="preserve"> cơ bản. Việc xây dựng và triển khai hệ thống Semantic web sẽ hỗ trợ người dùng tìm kiến thông tin nhanh chóng, chuẩ</w:t>
-      </w:r>
-      <w:r>
-        <w:rPr>
-          <w:lang w:val="en-US"/>
-        </w:rPr>
-        <w:t>n xác, thông minh và</w:t>
-      </w:r>
-      <w:r>
-        <w:rPr>
-          <w:lang w:val="en-US"/>
-        </w:rPr>
-        <w:t xml:space="preserve"> </w:t>
-      </w:r>
-      <w:r>
-        <w:rPr>
-          <w:lang w:val="en-US"/>
-        </w:rPr>
-        <w:t>trả</w:t>
-      </w:r>
-      <w:r>
-        <w:rPr>
-          <w:lang w:val="en-US"/>
-        </w:rPr>
-        <w:t xml:space="preserve"> ra </w:t>
-      </w:r>
-      <w:r>
-        <w:rPr>
-          <w:lang w:val="en-US"/>
-        </w:rPr>
-        <w:t>kết quả so khớp chính xác hơn</w:t>
-      </w:r>
-      <w:r>
-        <w:rPr>
-          <w:lang w:val="en-US"/>
-        </w:rPr>
-        <w:t>.</w:t>
-      </w:r>
-      <w:r>
-        <w:rPr>
-          <w:lang w:val="en-US"/>
-        </w:rPr>
-        <w:t xml:space="preserve">  </w:t>
-      </w:r>
-    </w:p>
-    <w:p>
-      <w:pPr>
-        <w:pStyle w:val="Heading3"/>
-        <w:rPr>
-          <w:lang w:val="en-US"/>
-        </w:rPr>
-      </w:pPr>
-      <w:bookmarkStart w:id="161" w:name="_Toc311896574"/>
-      <w:r>
-        <w:rPr>
-          <w:lang w:val="en-US"/>
-        </w:rPr>
-        <w:t>Đ</w:t>
-      </w:r>
-      <w:r>
-        <w:rPr>
-          <w:rFonts w:hint="eastAsia"/>
-          <w:lang w:val="en-US"/>
-        </w:rPr>
-        <w:t>á</w:t>
-      </w:r>
-      <w:r>
-        <w:rPr>
-          <w:lang w:val="en-US"/>
-        </w:rPr>
-        <w:t>nh tr</w:t>
-      </w:r>
-      <w:r>
-        <w:rPr>
-          <w:rFonts w:hint="eastAsia"/>
-          <w:lang w:val="en-US"/>
-        </w:rPr>
-        <w:t>ọ</w:t>
-      </w:r>
-      <w:r>
-        <w:rPr>
-          <w:lang w:val="en-US"/>
-        </w:rPr>
-        <w:t>ng s</w:t>
-      </w:r>
-      <w:r>
-        <w:rPr>
-          <w:rFonts w:hint="eastAsia"/>
-          <w:lang w:val="en-US"/>
-        </w:rPr>
-        <w:t>ố</w:t>
-      </w:r>
-      <w:r>
-        <w:rPr>
-          <w:lang w:val="en-US"/>
-        </w:rPr>
-        <w:t xml:space="preserve"> cho các thu</w:t>
-      </w:r>
-      <w:r>
-        <w:rPr>
-          <w:rFonts w:hint="eastAsia"/>
-          <w:lang w:val="en-US"/>
-        </w:rPr>
-        <w:t>ộ</w:t>
-      </w:r>
-      <w:r>
-        <w:rPr>
-          <w:lang w:val="en-US"/>
-        </w:rPr>
-        <w:t>c tính d</w:t>
-      </w:r>
-      <w:r>
-        <w:rPr>
-          <w:rFonts w:hint="eastAsia"/>
-          <w:lang w:val="en-US"/>
-        </w:rPr>
-        <w:t>ự</w:t>
-      </w:r>
-      <w:r>
-        <w:rPr>
-          <w:lang w:val="en-US"/>
-        </w:rPr>
-        <w:t xml:space="preserve">a vào </w:t>
-      </w:r>
-      <w:r>
-        <w:rPr>
-          <w:rFonts w:hint="eastAsia"/>
-          <w:lang w:val="en-US"/>
-        </w:rPr>
-        <w:t>độ</w:t>
-      </w:r>
-      <w:r>
-        <w:rPr>
-          <w:lang w:val="en-US"/>
-        </w:rPr>
-        <w:t xml:space="preserve"> sâu c</w:t>
-      </w:r>
-      <w:r>
-        <w:rPr>
-          <w:rFonts w:hint="eastAsia"/>
-          <w:lang w:val="en-US"/>
-        </w:rPr>
-        <w:t>ủ</w:t>
-      </w:r>
-      <w:r>
-        <w:rPr>
-          <w:lang w:val="en-US"/>
-        </w:rPr>
-        <w:t>a taxonomy</w:t>
-      </w:r>
-      <w:bookmarkEnd w:id="161"/>
-    </w:p>
-    <w:p>
-      <w:pPr>
-        <w:ind w:firstLine="720"/>
-        <w:rPr>
-          <w:lang w:val="en-US"/>
-        </w:rPr>
-      </w:pPr>
-      <w:r>
-        <w:rPr>
-          <w:lang w:val="en-US"/>
-        </w:rPr>
-        <w:t>Phát triển cây đa cấp d</w:t>
-      </w:r>
-      <w:r>
-        <w:rPr>
-          <w:lang w:val="en-US"/>
-        </w:rPr>
-        <w:t xml:space="preserve">ựa vào semantic web, những </w:t>
-      </w:r>
-      <w:r>
-        <w:rPr>
-          <w:lang w:val="en-US"/>
-        </w:rPr>
-        <w:t xml:space="preserve">tag </w:t>
-      </w:r>
-      <w:r>
-        <w:rPr>
-          <w:lang w:val="en-US"/>
-        </w:rPr>
-        <w:t>có liên quan với những tag khác, khi matching sẽ được một số điểm tương ứng, số điểm này được dựa vào độ sâu của tag.</w:t>
-      </w:r>
-    </w:p>
-    <w:p>
-      <w:pPr>
-        <w:pStyle w:val="Heading3"/>
-        <w:rPr>
-          <w:lang w:val="en-US"/>
-        </w:rPr>
-      </w:pPr>
-      <w:bookmarkStart w:id="162" w:name="_Toc311896575"/>
-      <w:r>
-        <w:rPr>
-          <w:lang w:val="en-US"/>
-        </w:rPr>
-        <w:t xml:space="preserve">Phân </w:t>
-      </w:r>
-      <w:r>
-        <w:rPr>
-          <w:lang w:val="en-US"/>
-        </w:rPr>
-        <w:t>tán</w:t>
-      </w:r>
-      <w:r>
-        <w:rPr>
-          <w:lang w:val="en-US"/>
-        </w:rPr>
-        <w:t xml:space="preserve"> dữ liệu</w:t>
-      </w:r>
-      <w:bookmarkEnd w:id="162"/>
-    </w:p>
-    <w:p>
-      <w:pPr>
-        <w:ind w:firstLine="720"/>
-        <w:rPr>
-          <w:lang w:val="en-US"/>
-        </w:rPr>
-      </w:pPr>
-      <w:r>
-        <w:rPr>
-          <w:lang w:val="en-US"/>
-        </w:rPr>
-        <w:t>Ứng dụng những điểm mạnh của cơ sở dữ liệu phân tán nhằm tăng hiệu năng cho hệ thống.</w:t>
-      </w:r>
-    </w:p>
-    <w:p>
-      <w:pPr>
-        <w:pStyle w:val="Heading3"/>
-        <w:rPr>
-          <w:lang w:val="en-US"/>
-        </w:rPr>
-      </w:pPr>
-      <w:bookmarkStart w:id="163" w:name="_Toc311896576"/>
-      <w:r>
-        <w:rPr>
-          <w:lang w:val="en-US"/>
-        </w:rPr>
-        <w:t>Công cụ hỗ trợ lựa chọn ứng viên</w:t>
-      </w:r>
-      <w:bookmarkEnd w:id="163"/>
-    </w:p>
-    <w:p>
-      <w:pPr>
-        <w:ind w:firstLine="720"/>
-        <w:rPr>
-          <w:lang w:val="en-US"/>
-        </w:rPr>
-      </w:pPr>
-      <w:r>
-        <w:rPr>
-          <w:lang w:val="en-US"/>
-        </w:rPr>
-        <w:t>Công cụ hỗ trợ lựa chọn ứng viên: phỏng vấn trực tuyến, thuyết trình qua internet… có thể được phát triển để hỗ trợ nhà tuyển dụng và ứng viên.</w:t>
-      </w:r>
-    </w:p>
-    <w:p>
-      <w:pPr>
-        <w:pStyle w:val="Heading3"/>
-        <w:rPr>
-          <w:lang w:val="en-US"/>
-        </w:rPr>
-      </w:pPr>
-      <w:bookmarkStart w:id="164" w:name="_Toc311896577"/>
-      <w:r>
-        <w:rPr>
-          <w:lang w:val="en-US"/>
-        </w:rPr>
-        <w:t>Thu thập thông tin việc làm tự động</w:t>
-      </w:r>
-      <w:bookmarkEnd w:id="164"/>
-    </w:p>
-    <w:p>
-      <w:pPr>
-        <w:ind w:left="720"/>
-        <w:rPr>
-          <w:lang w:val="en-US"/>
-        </w:rPr>
-      </w:pPr>
-      <w:r>
-        <w:rPr>
-          <w:lang w:val="en-US"/>
-        </w:rPr>
-        <w:t>Giúp thu thập thông tin việc làm từ các cổng thông tin tìm việc hiện tại.</w:t>
-      </w:r>
-    </w:p>
-    <w:p>
-      <w:pPr>
-        <w:pStyle w:val="Heading3"/>
-        <w:rPr>
-          <w:lang w:val="en-US"/>
-        </w:rPr>
-      </w:pPr>
-      <w:bookmarkStart w:id="165" w:name="_Toc311896578"/>
-      <w:r>
-        <w:rPr>
-          <w:lang w:val="en-US"/>
-        </w:rPr>
         <w:t>Áp dụng quy trình tuyển dụng vào hệ thống</w:t>
       </w:r>
-      <w:bookmarkEnd w:id="165"/>
+      <w:bookmarkEnd w:id="167"/>
     </w:p>
     <w:p>
       <w:pPr>
@@ -47123,7 +47342,7 @@
           <w:lang w:val="en-US"/>
         </w:rPr>
       </w:pPr>
-      <w:bookmarkStart w:id="166" w:name="_Toc311896579"/>
+      <w:bookmarkStart w:id="168" w:name="_Toc311896579"/>
       <w:r>
         <w:rPr>
           <w:rStyle w:val="Heading1Char"/>
@@ -47136,7 +47355,7 @@
         <w:lastRenderedPageBreak/>
         <w:t>TÀI LIỆU THAM KHẢO</w:t>
       </w:r>
-      <w:bookmarkEnd w:id="166"/>
+      <w:bookmarkEnd w:id="168"/>
     </w:p>
     <w:bookmarkEnd w:id="1"/>
     <w:p>
@@ -48022,7 +48241,7 @@
       </w:r>
     </w:p>
     <w:sectPr>
-      <w:footerReference w:type="default" r:id="rId60"/>
+      <w:footerReference w:type="default" r:id="rId63"/>
       <w:pgSz w:w="11907" w:h="16839" w:code="9"/>
       <w:pgMar w:top="1440" w:right="1440" w:bottom="1440" w:left="1440" w:header="720" w:footer="720" w:gutter="0"/>
       <w:pgNumType w:start="1"/>
@@ -48429,6 +48648,78 @@
       </w:r>
     </w:p>
   </w:comment>
+  <w:comment w:id="136" w:author="Le Duong Cong Phuc" w:date="2011-12-19T03:19:00Z" w:initials="CPL(RRV">
+    <w:p>
+      <w:pPr>
+        <w:pStyle w:val="CommentText"/>
+        <w:rPr>
+          <w:lang w:val="en-US"/>
+        </w:rPr>
+      </w:pPr>
+      <w:r>
+        <w:rPr>
+          <w:rStyle w:val="CommentReference"/>
+        </w:rPr>
+        <w:annotationRef/>
+      </w:r>
+      <w:r>
+        <w:rPr>
+          <w:lang w:val="en-US"/>
+        </w:rPr>
+        <w:t>Nên sửa lại thành:</w:t>
+      </w:r>
+    </w:p>
+    <w:p>
+      <w:pPr>
+        <w:pStyle w:val="CommentText"/>
+        <w:rPr>
+          <w:lang w:val="en-US"/>
+        </w:rPr>
+      </w:pPr>
+      <w:r>
+        <w:rPr>
+          <w:lang w:val="en-US"/>
+        </w:rPr>
+        <w:t>Những vấn đề cần giải quyết trong JobZoom vì</w:t>
+      </w:r>
+    </w:p>
+    <w:p>
+      <w:pPr>
+        <w:pStyle w:val="CommentText"/>
+        <w:numPr>
+          <w:ilvl w:val="0"/>
+          <w:numId w:val="32"/>
+        </w:numPr>
+        <w:rPr>
+          <w:lang w:val="en-US"/>
+        </w:rPr>
+      </w:pPr>
+      <w:r>
+        <w:rPr>
+          <w:lang w:val="en-US"/>
+        </w:rPr>
+        <w:t>Chú trọng vào giới thiệu vấn đề</w:t>
+      </w:r>
+    </w:p>
+    <w:p>
+      <w:pPr>
+        <w:pStyle w:val="CommentText"/>
+        <w:numPr>
+          <w:ilvl w:val="0"/>
+          <w:numId w:val="32"/>
+        </w:numPr>
+        <w:rPr>
+          <w:lang w:val="en-US"/>
+        </w:rPr>
+      </w:pPr>
+      <w:r>
+        <w:rPr>
+          <w:lang w:val="en-US"/>
+        </w:rPr>
+        <w:t>Không chú trọng cách giải quyết</w:t>
+      </w:r>
+    </w:p>
+  </w:comment>
   <w:comment w:id="144" w:author="Trung Hieu" w:date="2011-12-16T17:14:00Z" w:initials="TH">
     <w:p>
       <w:pPr>
@@ -48448,6 +48739,42 @@
           <w:lang w:val="en-US"/>
         </w:rPr>
         <w:t>Phúc</w:t>
+      </w:r>
+    </w:p>
+  </w:comment>
+  <w:comment w:id="152" w:author="Le Duong Cong Phuc" w:date="2011-12-19T05:02:00Z" w:initials="CPL(RRV">
+    <w:p>
+      <w:pPr>
+        <w:pStyle w:val="CommentText"/>
+        <w:rPr>
+          <w:lang w:val="en-US"/>
+        </w:rPr>
+      </w:pPr>
+      <w:r>
+        <w:rPr>
+          <w:rStyle w:val="CommentReference"/>
+        </w:rPr>
+        <w:annotationRef/>
+      </w:r>
+      <w:r>
+        <w:rPr>
+          <w:lang w:val="en-US"/>
+        </w:rPr>
+        <w:t>Có nên nếu ví dụ về việc tìm kiếm, so sánh giữa 2 Business Entity này với nhau (mối tương quan phức tạp)  để  giải thích</w:t>
+      </w:r>
+    </w:p>
+    <w:p>
+      <w:pPr>
+        <w:pStyle w:val="CommentText"/>
+        <w:rPr>
+          <w:lang w:val="en-US"/>
+        </w:rPr>
+      </w:pPr>
+      <w:r>
+        <w:rPr>
+          <w:lang w:val="en-US"/>
+        </w:rPr>
+        <w:t>????</w:t>
       </w:r>
     </w:p>
   </w:comment>
@@ -48580,7 +48907,6 @@
               <w:dataBinding w:prefixMappings="xmlns:ns0='http://schemas.openxmlformats.org/officeDocument/2006/extended-properties'" w:xpath="/ns0:Properties[1]/ns0:Company[1]" w:storeItemID="{6668398D-A668-4E3E-A5EB-62B293D839F1}"/>
               <w:text/>
             </w:sdtPr>
-            <w:sdtEndPr/>
             <w:sdtContent>
               <w:r>
                 <w:rPr>
@@ -48628,7 +48954,6 @@
           <w:dataBinding w:prefixMappings="xmlns:ns0='http://purl.org/dc/elements/1.1/' xmlns:ns1='http://schemas.openxmlformats.org/package/2006/metadata/core-properties' " w:xpath="/ns1:coreProperties[1]/ns0:title[1]" w:storeItemID="{6C3C8BC8-F283-45AE-878A-BAB7291924A1}"/>
           <w:text/>
         </w:sdtPr>
-        <w:sdtEndPr/>
         <w:sdtContent>
           <w:tc>
             <w:tcPr>
@@ -48744,7 +49069,6 @@
               <w:dataBinding w:prefixMappings="xmlns:ns0='http://purl.org/dc/elements/1.1/' xmlns:ns1='http://schemas.openxmlformats.org/package/2006/metadata/core-properties' " w:xpath="/ns1:coreProperties[1]/ns0:title[1]" w:storeItemID="{6C3C8BC8-F283-45AE-878A-BAB7291924A1}"/>
               <w:text/>
             </w:sdtPr>
-            <w:sdtEndPr/>
             <w:sdtContent>
               <w:r>
                 <w:rPr>
@@ -48767,7 +49091,7 @@
             <w:fldChar w:fldCharType="separate"/>
           </w:r>
           <w:r>
-            <w:t>Áp dụng giải pháp vào bài toán Job Zoom</w:t>
+            <w:t>Giải pháp kiến trúc cổng thông tin tìm việc JobZoom</w:t>
           </w:r>
           <w:r>
             <w:fldChar w:fldCharType="end"/>
@@ -48808,7 +49132,7 @@
             <w:rPr>
               <w:color w:val="FFFFFF" w:themeColor="background1"/>
             </w:rPr>
-            <w:t>62</w:t>
+            <w:t>76</w:t>
           </w:r>
           <w:r>
             <w:rPr>
@@ -49193,7 +49517,6 @@
         <w:dataBinding w:prefixMappings="xmlns:ns0='http://schemas.openxmlformats.org/officeDocument/2006/extended-properties' " w:xpath="/ns0:Properties[1]/ns0:Company[1]" w:storeItemID="{6668398D-A668-4E3E-A5EB-62B293D839F1}"/>
         <w:text/>
       </w:sdtPr>
-      <w:sdtEndPr/>
       <w:sdtContent>
         <w:r>
           <w:rPr>
@@ -49235,7 +49558,6 @@
         <w:dataBinding w:prefixMappings="xmlns:ns0='http://purl.org/dc/elements/1.1/' xmlns:ns1='http://schemas.openxmlformats.org/package/2006/metadata/core-properties' " w:xpath="/ns1:coreProperties[1]/ns0:subject[1]" w:storeItemID="{6C3C8BC8-F283-45AE-878A-BAB7291924A1}"/>
         <w:text/>
       </w:sdtPr>
-      <w:sdtEndPr/>
       <w:sdtContent>
         <w:r>
           <w:rPr>
@@ -49384,6 +49706,119 @@
     </w:lvl>
   </w:abstractNum>
   <w:abstractNum w:abstractNumId="1">
+    <w:nsid w:val="0BE57F18"/>
+    <w:multiLevelType w:val="hybridMultilevel"/>
+    <w:tmpl w:val="A53C6660"/>
+    <w:lvl w:ilvl="0" w:tplc="04090001">
+      <w:start w:val="1"/>
+      <w:numFmt w:val="bullet"/>
+      <w:lvlText w:val=""/>
+      <w:lvlJc w:val="left"/>
+      <w:pPr>
+        <w:ind w:left="720" w:hanging="360"/>
+      </w:pPr>
+      <w:rPr>
+        <w:rFonts w:ascii="Symbol" w:hAnsi="Symbol" w:hint="default"/>
+      </w:rPr>
+    </w:lvl>
+    <w:lvl w:ilvl="1" w:tplc="04090003" w:tentative="1">
+      <w:start w:val="1"/>
+      <w:numFmt w:val="bullet"/>
+      <w:lvlText w:val="o"/>
+      <w:lvlJc w:val="left"/>
+      <w:pPr>
+        <w:ind w:left="1440" w:hanging="360"/>
+      </w:pPr>
+      <w:rPr>
+        <w:rFonts w:ascii="Courier New" w:hAnsi="Courier New" w:cs="Courier New" w:hint="default"/>
+      </w:rPr>
+    </w:lvl>
+    <w:lvl w:ilvl="2" w:tplc="04090005" w:tentative="1">
+      <w:start w:val="1"/>
+      <w:numFmt w:val="bullet"/>
+      <w:lvlText w:val=""/>
+      <w:lvlJc w:val="left"/>
+      <w:pPr>
+        <w:ind w:left="2160" w:hanging="360"/>
+      </w:pPr>
+      <w:rPr>
+        <w:rFonts w:ascii="Wingdings" w:hAnsi="Wingdings" w:hint="default"/>
+      </w:rPr>
+    </w:lvl>
+    <w:lvl w:ilvl="3" w:tplc="04090001" w:tentative="1">
+      <w:start w:val="1"/>
+      <w:numFmt w:val="bullet"/>
+      <w:lvlText w:val=""/>
+      <w:lvlJc w:val="left"/>
+      <w:pPr>
+        <w:ind w:left="2880" w:hanging="360"/>
+      </w:pPr>
+      <w:rPr>
+        <w:rFonts w:ascii="Symbol" w:hAnsi="Symbol" w:hint="default"/>
+      </w:rPr>
+    </w:lvl>
+    <w:lvl w:ilvl="4" w:tplc="04090003" w:tentative="1">
+      <w:start w:val="1"/>
+      <w:numFmt w:val="bullet"/>
+      <w:lvlText w:val="o"/>
+      <w:lvlJc w:val="left"/>
+      <w:pPr>
+        <w:ind w:left="3600" w:hanging="360"/>
+      </w:pPr>
+      <w:rPr>
+        <w:rFonts w:ascii="Courier New" w:hAnsi="Courier New" w:cs="Courier New" w:hint="default"/>
+      </w:rPr>
+    </w:lvl>
+    <w:lvl w:ilvl="5" w:tplc="04090005" w:tentative="1">
+      <w:start w:val="1"/>
+      <w:numFmt w:val="bullet"/>
+      <w:lvlText w:val=""/>
+      <w:lvlJc w:val="left"/>
+      <w:pPr>
+        <w:ind w:left="4320" w:hanging="360"/>
+      </w:pPr>
+      <w:rPr>
+        <w:rFonts w:ascii="Wingdings" w:hAnsi="Wingdings" w:hint="default"/>
+      </w:rPr>
+    </w:lvl>
+    <w:lvl w:ilvl="6" w:tplc="04090001" w:tentative="1">
+      <w:start w:val="1"/>
+      <w:numFmt w:val="bullet"/>
+      <w:lvlText w:val=""/>
+      <w:lvlJc w:val="left"/>
+      <w:pPr>
+        <w:ind w:left="5040" w:hanging="360"/>
+      </w:pPr>
+      <w:rPr>
+        <w:rFonts w:ascii="Symbol" w:hAnsi="Symbol" w:hint="default"/>
+      </w:rPr>
+    </w:lvl>
+    <w:lvl w:ilvl="7" w:tplc="04090003" w:tentative="1">
+      <w:start w:val="1"/>
+      <w:numFmt w:val="bullet"/>
+      <w:lvlText w:val="o"/>
+      <w:lvlJc w:val="left"/>
+      <w:pPr>
+        <w:ind w:left="5760" w:hanging="360"/>
+      </w:pPr>
+      <w:rPr>
+        <w:rFonts w:ascii="Courier New" w:hAnsi="Courier New" w:cs="Courier New" w:hint="default"/>
+      </w:rPr>
+    </w:lvl>
+    <w:lvl w:ilvl="8" w:tplc="04090005" w:tentative="1">
+      <w:start w:val="1"/>
+      <w:numFmt w:val="bullet"/>
+      <w:lvlText w:val=""/>
+      <w:lvlJc w:val="left"/>
+      <w:pPr>
+        <w:ind w:left="6480" w:hanging="360"/>
+      </w:pPr>
+      <w:rPr>
+        <w:rFonts w:ascii="Wingdings" w:hAnsi="Wingdings" w:hint="default"/>
+      </w:rPr>
+    </w:lvl>
+  </w:abstractNum>
+  <w:abstractNum w:abstractNumId="2">
     <w:nsid w:val="0C6B1379"/>
     <w:multiLevelType w:val="hybridMultilevel"/>
     <w:tmpl w:val="5BAE96C0"/>
@@ -49496,7 +49931,7 @@
       </w:rPr>
     </w:lvl>
   </w:abstractNum>
-  <w:abstractNum w:abstractNumId="2">
+  <w:abstractNum w:abstractNumId="3">
     <w:nsid w:val="0D79196A"/>
     <w:multiLevelType w:val="hybridMultilevel"/>
     <w:tmpl w:val="4A2AC1F0"/>
@@ -49609,7 +50044,7 @@
       </w:rPr>
     </w:lvl>
   </w:abstractNum>
-  <w:abstractNum w:abstractNumId="3">
+  <w:abstractNum w:abstractNumId="4">
     <w:nsid w:val="16DF2F77"/>
     <w:multiLevelType w:val="hybridMultilevel"/>
     <w:tmpl w:val="4D7AD60E"/>
@@ -49722,7 +50157,7 @@
       </w:rPr>
     </w:lvl>
   </w:abstractNum>
-  <w:abstractNum w:abstractNumId="4">
+  <w:abstractNum w:abstractNumId="5">
     <w:nsid w:val="22857F72"/>
     <w:multiLevelType w:val="hybridMultilevel"/>
     <w:tmpl w:val="0D4A513A"/>
@@ -49835,7 +50270,7 @@
       </w:rPr>
     </w:lvl>
   </w:abstractNum>
-  <w:abstractNum w:abstractNumId="5">
+  <w:abstractNum w:abstractNumId="6">
     <w:nsid w:val="2A6F16FB"/>
     <w:multiLevelType w:val="hybridMultilevel"/>
     <w:tmpl w:val="C260688E"/>
@@ -49849,118 +50284,6 @@
       </w:pPr>
       <w:rPr>
         <w:rFonts w:ascii="Wingdings" w:hAnsi="Wingdings" w:hint="default"/>
-      </w:rPr>
-    </w:lvl>
-    <w:lvl w:ilvl="1" w:tplc="04090003" w:tentative="1">
-      <w:start w:val="1"/>
-      <w:numFmt w:val="bullet"/>
-      <w:lvlText w:val="o"/>
-      <w:lvlJc w:val="left"/>
-      <w:pPr>
-        <w:ind w:left="1440" w:hanging="360"/>
-      </w:pPr>
-      <w:rPr>
-        <w:rFonts w:ascii="Courier New" w:hAnsi="Courier New" w:cs="Courier New" w:hint="default"/>
-      </w:rPr>
-    </w:lvl>
-    <w:lvl w:ilvl="2" w:tplc="04090005" w:tentative="1">
-      <w:start w:val="1"/>
-      <w:numFmt w:val="bullet"/>
-      <w:lvlText w:val=""/>
-      <w:lvlJc w:val="left"/>
-      <w:pPr>
-        <w:ind w:left="2160" w:hanging="360"/>
-      </w:pPr>
-      <w:rPr>
-        <w:rFonts w:ascii="Wingdings" w:hAnsi="Wingdings" w:hint="default"/>
-      </w:rPr>
-    </w:lvl>
-    <w:lvl w:ilvl="3" w:tplc="04090001" w:tentative="1">
-      <w:start w:val="1"/>
-      <w:numFmt w:val="bullet"/>
-      <w:lvlText w:val=""/>
-      <w:lvlJc w:val="left"/>
-      <w:pPr>
-        <w:ind w:left="2880" w:hanging="360"/>
-      </w:pPr>
-      <w:rPr>
-        <w:rFonts w:ascii="Symbol" w:hAnsi="Symbol" w:hint="default"/>
-      </w:rPr>
-    </w:lvl>
-    <w:lvl w:ilvl="4" w:tplc="04090003" w:tentative="1">
-      <w:start w:val="1"/>
-      <w:numFmt w:val="bullet"/>
-      <w:lvlText w:val="o"/>
-      <w:lvlJc w:val="left"/>
-      <w:pPr>
-        <w:ind w:left="3600" w:hanging="360"/>
-      </w:pPr>
-      <w:rPr>
-        <w:rFonts w:ascii="Courier New" w:hAnsi="Courier New" w:cs="Courier New" w:hint="default"/>
-      </w:rPr>
-    </w:lvl>
-    <w:lvl w:ilvl="5" w:tplc="04090005" w:tentative="1">
-      <w:start w:val="1"/>
-      <w:numFmt w:val="bullet"/>
-      <w:lvlText w:val=""/>
-      <w:lvlJc w:val="left"/>
-      <w:pPr>
-        <w:ind w:left="4320" w:hanging="360"/>
-      </w:pPr>
-      <w:rPr>
-        <w:rFonts w:ascii="Wingdings" w:hAnsi="Wingdings" w:hint="default"/>
-      </w:rPr>
-    </w:lvl>
-    <w:lvl w:ilvl="6" w:tplc="04090001" w:tentative="1">
-      <w:start w:val="1"/>
-      <w:numFmt w:val="bullet"/>
-      <w:lvlText w:val=""/>
-      <w:lvlJc w:val="left"/>
-      <w:pPr>
-        <w:ind w:left="5040" w:hanging="360"/>
-      </w:pPr>
-      <w:rPr>
-        <w:rFonts w:ascii="Symbol" w:hAnsi="Symbol" w:hint="default"/>
-      </w:rPr>
-    </w:lvl>
-    <w:lvl w:ilvl="7" w:tplc="04090003" w:tentative="1">
-      <w:start w:val="1"/>
-      <w:numFmt w:val="bullet"/>
-      <w:lvlText w:val="o"/>
-      <w:lvlJc w:val="left"/>
-      <w:pPr>
-        <w:ind w:left="5760" w:hanging="360"/>
-      </w:pPr>
-      <w:rPr>
-        <w:rFonts w:ascii="Courier New" w:hAnsi="Courier New" w:cs="Courier New" w:hint="default"/>
-      </w:rPr>
-    </w:lvl>
-    <w:lvl w:ilvl="8" w:tplc="04090005" w:tentative="1">
-      <w:start w:val="1"/>
-      <w:numFmt w:val="bullet"/>
-      <w:lvlText w:val=""/>
-      <w:lvlJc w:val="left"/>
-      <w:pPr>
-        <w:ind w:left="6480" w:hanging="360"/>
-      </w:pPr>
-      <w:rPr>
-        <w:rFonts w:ascii="Wingdings" w:hAnsi="Wingdings" w:hint="default"/>
-      </w:rPr>
-    </w:lvl>
-  </w:abstractNum>
-  <w:abstractNum w:abstractNumId="6">
-    <w:nsid w:val="2E9432C7"/>
-    <w:multiLevelType w:val="hybridMultilevel"/>
-    <w:tmpl w:val="68C6EC7E"/>
-    <w:lvl w:ilvl="0" w:tplc="03A882A6">
-      <w:numFmt w:val="bullet"/>
-      <w:lvlText w:val="-"/>
-      <w:lvlJc w:val="left"/>
-      <w:pPr>
-        <w:ind w:left="720" w:hanging="360"/>
-      </w:pPr>
-      <w:rPr>
-        <w:rFonts w:ascii="Times New Roman" w:eastAsiaTheme="minorHAnsi" w:hAnsi="Times New Roman" w:cs="Times New Roman" w:hint="default"/>
       </w:rPr>
     </w:lvl>
     <w:lvl w:ilvl="1" w:tplc="04090003" w:tentative="1">
@@ -53125,22 +53448,22 @@
     <w:abstractNumId w:val="7"/>
   </w:num>
   <w:num w:numId="13">
-    <w:abstractNumId w:val="5"/>
+    <w:abstractNumId w:val="6"/>
   </w:num>
   <w:num w:numId="14">
-    <w:abstractNumId w:val="3"/>
+    <w:abstractNumId w:val="4"/>
   </w:num>
   <w:num w:numId="15">
     <w:abstractNumId w:val="32"/>
   </w:num>
   <w:num w:numId="16">
-    <w:abstractNumId w:val="4"/>
+    <w:abstractNumId w:val="5"/>
   </w:num>
   <w:num w:numId="17">
     <w:abstractNumId w:val="0"/>
   </w:num>
   <w:num w:numId="18">
-    <w:abstractNumId w:val="1"/>
+    <w:abstractNumId w:val="2"/>
   </w:num>
   <w:num w:numId="19">
     <w:abstractNumId w:val="28"/>
@@ -53173,7 +53496,7 @@
     <w:abstractNumId w:val="24"/>
   </w:num>
   <w:num w:numId="29">
-    <w:abstractNumId w:val="2"/>
+    <w:abstractNumId w:val="3"/>
   </w:num>
   <w:num w:numId="30">
     <w:abstractNumId w:val="10"/>
@@ -53191,7 +53514,7 @@
     <w:abstractNumId w:val="22"/>
   </w:num>
   <w:num w:numId="35">
-    <w:abstractNumId w:val="6"/>
+    <w:abstractNumId w:val="1"/>
   </w:num>
   <w:numIdMacAtCleanup w:val="31"/>
 </w:numbering>
@@ -57730,7 +58053,7 @@
 </file>
 
 <file path=customXml/itemProps2.xml><?xml version="1.0" encoding="utf-8"?>
-<ds:datastoreItem xmlns:ds="http://schemas.openxmlformats.org/officeDocument/2006/customXml" ds:itemID="{56E37444-9235-4321-BA63-0DEBF48D89C1}">
+<ds:datastoreItem xmlns:ds="http://schemas.openxmlformats.org/officeDocument/2006/customXml" ds:itemID="{710191EB-D039-4DD6-B9B3-ED1CC62DE3BB}">
   <ds:schemaRefs>
     <ds:schemaRef ds:uri="http://schemas.openxmlformats.org/officeDocument/2006/bibliography"/>
   </ds:schemaRefs>

</xml_diff>

<commit_message>
Hoàn thành 7.2.2.2 Mapping; Giải pháp mô hình hóa thông tin cấu trúc của người dùng thành tập các attribute dạng Tag
</commit_message>
<xml_diff>
--- a/Documents/JobZoom Report.docx
+++ b/Documents/JobZoom Report.docx
@@ -45714,11 +45714,93 @@
           <w:lang w:val="en-US"/>
         </w:rPr>
       </w:pPr>
+      <w:r>
+        <w:rPr>
+          <w:lang w:val="en-US"/>
+        </w:rPr>
+        <w:t>Giải pháp mapping cụ thể mà framework dùng kỹ thuật khai báo (</w:t>
+      </w:r>
+      <w:r>
+        <w:rPr>
+          <w:lang w:val="en-US"/>
+        </w:rPr>
+        <w:t>declaration</w:t>
+      </w:r>
+      <w:r>
+        <w:rPr>
+          <w:lang w:val="en-US"/>
+        </w:rPr>
+        <w:t>) trong 1 business entity class thì các Property nào sẽ được chuyển đổi (mapping) thành thông tin dưới dạng Tag.</w:t>
+      </w:r>
+      <w:r>
+        <w:rPr>
+          <w:lang w:val="en-US"/>
+        </w:rPr>
+        <w:t xml:space="preserve"> Mỗi property của các business entity object sẽ được mapping thành một record của bảng TagAttribute.</w:t>
+      </w:r>
       <w:bookmarkStart w:id="153" w:name="_GoBack"/>
       <w:bookmarkEnd w:id="153"/>
     </w:p>
     <w:p>
       <w:pPr>
+        <w:rPr>
+          <w:lang w:val="en-US"/>
+        </w:rPr>
+      </w:pPr>
+      <w:r>
+        <w:rPr>
+          <w:lang w:val="en-US"/>
+        </w:rPr>
+        <w:lastRenderedPageBreak/>
+        <w:drawing>
+          <wp:inline distT="0" distB="0" distL="0" distR="0" wp14:anchorId="5F850750">
+            <wp:extent cx="5577840" cy="2880360"/>
+            <wp:effectExtent l="0" t="0" r="3810" b="0"/>
+            <wp:docPr id="59" name="Picture 59"/>
+            <wp:cNvGraphicFramePr>
+              <a:graphicFrameLocks xmlns:a="http://schemas.openxmlformats.org/drawingml/2006/main" noChangeAspect="1"/>
+            </wp:cNvGraphicFramePr>
+            <a:graphic xmlns:a="http://schemas.openxmlformats.org/drawingml/2006/main">
+              <a:graphicData uri="http://schemas.openxmlformats.org/drawingml/2006/picture">
+                <pic:pic xmlns:pic="http://schemas.openxmlformats.org/drawingml/2006/picture">
+                  <pic:nvPicPr>
+                    <pic:cNvPr id="0" name="Picture 7"/>
+                    <pic:cNvPicPr>
+                      <a:picLocks noChangeAspect="1" noChangeArrowheads="1"/>
+                    </pic:cNvPicPr>
+                  </pic:nvPicPr>
+                  <pic:blipFill>
+                    <a:blip r:embed="rId62">
+                      <a:extLst>
+                        <a:ext uri="{28A0092B-C50C-407E-A947-70E740481C1C}">
+                          <a14:useLocalDpi xmlns:a14="http://schemas.microsoft.com/office/drawing/2010/main" val="0"/>
+                        </a:ext>
+                      </a:extLst>
+                    </a:blip>
+                    <a:srcRect/>
+                    <a:stretch>
+                      <a:fillRect/>
+                    </a:stretch>
+                  </pic:blipFill>
+                  <pic:spPr bwMode="auto">
+                    <a:xfrm>
+                      <a:off x="0" y="0"/>
+                      <a:ext cx="5577840" cy="2880360"/>
+                    </a:xfrm>
+                    <a:prstGeom prst="rect">
+                      <a:avLst/>
+                    </a:prstGeom>
+                    <a:noFill/>
+                  </pic:spPr>
+                </pic:pic>
+              </a:graphicData>
+            </a:graphic>
+          </wp:inline>
+        </w:drawing>
+      </w:r>
+    </w:p>
+    <w:p>
+      <w:pPr>
         <w:pStyle w:val="Heading3"/>
         <w:rPr>
           <w:lang w:val="en-US"/>
@@ -45728,7 +45810,6 @@
         <w:rPr>
           <w:lang w:val="en-US"/>
         </w:rPr>
-        <w:lastRenderedPageBreak/>
         <w:t>Taxonomy</w:t>
       </w:r>
       <w:bookmarkEnd w:id="151"/>
@@ -45767,7 +45848,7 @@
                     </pic:cNvPicPr>
                   </pic:nvPicPr>
                   <pic:blipFill>
-                    <a:blip r:embed="rId62">
+                    <a:blip r:embed="rId63">
                       <a:extLst>
                         <a:ext uri="{28A0092B-C50C-407E-A947-70E740481C1C}">
                           <a14:useLocalDpi xmlns:a14="http://schemas.microsoft.com/office/drawing/2010/main" val="0"/>
@@ -45813,6 +45894,7 @@
         <w:rPr>
           <w:lang w:val="en-US"/>
         </w:rPr>
+        <w:lastRenderedPageBreak/>
         <w:t>Profile chứa nhiều thông tin con: thông tin cơ bản (Basic), quá trình học hành (Education), Kỹ năng (Skill)…</w:t>
       </w:r>
     </w:p>
@@ -45842,7 +45924,7 @@
                     <pic:cNvPicPr/>
                   </pic:nvPicPr>
                   <pic:blipFill>
-                    <a:blip r:embed="rId63">
+                    <a:blip r:embed="rId64">
                       <a:extLst>
                         <a:ext uri="{28A0092B-C50C-407E-A947-70E740481C1C}">
                           <a14:useLocalDpi xmlns:a14="http://schemas.microsoft.com/office/drawing/2010/main" val="0"/>
@@ -45888,8 +45970,166 @@
         <w:rPr>
           <w:lang w:val="en-US"/>
         </w:rPr>
+        <w:t>Tổ chức thông tin theo theo cây phân cấp</w:t>
+      </w:r>
+    </w:p>
+    <w:p>
+      <w:pPr>
+        <w:rPr>
+          <w:lang w:val="en-US"/>
+        </w:rPr>
+      </w:pPr>
+      <w:r>
+        <w:rPr>
+          <w:highlight w:val="yellow"/>
+          <w:lang w:val="en-US"/>
+        </w:rPr>
+        <w:t>Vấn đề: làm sao tổ chức thông tin theo cây phân cấp hiệu quả nhất (hiệu quả về mặt lưu trữ, hiệu quả về mặt mở rộng)</w:t>
+      </w:r>
+    </w:p>
+    <w:p>
+      <w:pPr>
+        <w:rPr>
+          <w:lang w:val="en-US"/>
+        </w:rPr>
+      </w:pPr>
+      <w:r>
+        <w:rPr>
+          <w:lang w:val="en-US"/>
+        </w:rPr>
+        <w:t>Trong phần giới thiệu về kiến trúc tổng quan của JobZoom Framework</w:t>
+      </w:r>
+      <w:r>
+        <w:rPr>
+          <w:lang w:val="en-US"/>
+        </w:rPr>
+        <w:t xml:space="preserve">, đã giới thiệu </w:t>
+      </w:r>
+      <w:r>
+        <w:rPr>
+          <w:lang w:val="en-US"/>
+        </w:rPr>
+        <w:t>các trường hợp sử dụng cụ thể</w:t>
+      </w:r>
+      <w:r>
+        <w:rPr>
+          <w:lang w:val="en-US"/>
+        </w:rPr>
+        <w:t xml:space="preserve"> (Use case)</w:t>
+      </w:r>
+      <w:r>
+        <w:rPr>
+          <w:lang w:val="en-US"/>
+        </w:rPr>
+        <w:t xml:space="preserve"> của một hệ thống thông tin tìm việc hướng đến 2 đối tượng cụ thể</w:t>
+      </w:r>
+      <w:r>
+        <w:rPr>
+          <w:lang w:val="en-US"/>
+        </w:rPr>
+        <w:t xml:space="preserve"> (người dùng đầu cuối)</w:t>
+      </w:r>
+      <w:r>
+        <w:rPr>
+          <w:lang w:val="en-US"/>
+        </w:rPr>
+        <w:t>: người tìm kiếm việc (Job Seeker) và Doanh nghiệp tuyển dụng (Employer).</w:t>
+      </w:r>
+    </w:p>
+    <w:p>
+      <w:pPr>
+        <w:rPr>
+          <w:lang w:val="en-US"/>
+        </w:rPr>
+      </w:pPr>
+    </w:p>
+    <w:p>
+      <w:pPr>
+        <w:rPr>
+          <w:lang w:val="en-US"/>
+        </w:rPr>
+      </w:pPr>
+    </w:p>
+    <w:p>
+      <w:pPr>
+        <w:rPr>
+          <w:lang w:val="en-US"/>
+        </w:rPr>
+      </w:pPr>
+    </w:p>
+    <w:p>
+      <w:pPr>
+        <w:rPr>
+          <w:lang w:val="en-US"/>
+        </w:rPr>
+      </w:pPr>
+      <w:r>
+        <w:rPr>
+          <w:lang w:val="en-US"/>
+        </w:rPr>
+        <w:t>Giải pháp: Hierachy 3 cấp: Node Root, Node con (Các Node thể hiện sự phân lớp Classification), Các Node lá + Similar Term giữa các Node Lá</w:t>
+      </w:r>
+    </w:p>
+    <w:p>
+      <w:pPr>
+        <w:rPr>
+          <w:lang w:val="en-US"/>
+        </w:rPr>
+      </w:pPr>
+      <w:r>
+        <w:rPr>
+          <w:highlight w:val="green"/>
+          <w:lang w:val="en-US"/>
+        </w:rPr>
+        <w:t>Tại sao phải sử dụng giải pháp này</w:t>
+      </w:r>
+    </w:p>
+    <w:p>
+      <w:pPr>
+        <w:rPr>
+          <w:lang w:val="en-US"/>
+        </w:rPr>
+      </w:pPr>
+      <w:r>
+        <w:rPr>
+          <w:highlight w:val="green"/>
+          <w:lang w:val="en-US"/>
+        </w:rPr>
+        <w:t>Giải pháp này có thuận lợi, bất lợi gì sau này</w:t>
+      </w:r>
+    </w:p>
+    <w:p>
+      <w:pPr>
+        <w:rPr>
+          <w:lang w:val="en-US"/>
+        </w:rPr>
+      </w:pPr>
+      <w:r>
+        <w:rPr>
+          <w:lang w:val="en-US"/>
+        </w:rPr>
+        <w:t>Giải pháp:</w:t>
+      </w:r>
+      <w:r>
+        <w:rPr>
+          <w:lang w:val="en-US"/>
+        </w:rPr>
+        <w:t xml:space="preserve"> Conceptual &amp; Design Pattern</w:t>
+      </w:r>
+    </w:p>
+    <w:p>
+      <w:pPr>
+        <w:pStyle w:val="Heading4"/>
+        <w:rPr>
+          <w:lang w:val="en-US"/>
+        </w:rPr>
+      </w:pPr>
+      <w:r>
+        <w:rPr>
+          <w:lang w:val="en-US"/>
+        </w:rPr>
         <w:lastRenderedPageBreak/>
-        <w:t>Tổ chức thông tin theo theo cây phân cấp</w:t>
+        <w:t>Giải pháp tạo mối tương quan giữa các cây phân cấp</w:t>
       </w:r>
     </w:p>
     <w:p>
@@ -45903,118 +46143,7 @@
           <w:highlight w:val="yellow"/>
           <w:lang w:val="en-US"/>
         </w:rPr>
-        <w:t>Vấn đề: làm sao tổ chức thông tin theo cây phân cấp hiệu quả nhất (hiệu quả về mặt lưu trữ, hiệu quả về mặt mở rộng)</w:t>
-      </w:r>
-    </w:p>
-    <w:p>
-      <w:pPr>
-        <w:rPr>
-          <w:lang w:val="en-US"/>
-        </w:rPr>
-      </w:pPr>
-      <w:r>
-        <w:rPr>
-          <w:lang w:val="en-US"/>
-        </w:rPr>
-        <w:t>Trong phần giới thiệu về kiến trúc tổng quan của JobZoom Framework</w:t>
-      </w:r>
-      <w:r>
-        <w:rPr>
-          <w:lang w:val="en-US"/>
-        </w:rPr>
-        <w:t xml:space="preserve">, đã giới thiệu </w:t>
-      </w:r>
-      <w:r>
-        <w:rPr>
-          <w:lang w:val="en-US"/>
-        </w:rPr>
-        <w:t>các trường hợp sử dụng cụ thể</w:t>
-      </w:r>
-      <w:r>
-        <w:rPr>
-          <w:lang w:val="en-US"/>
-        </w:rPr>
-        <w:t xml:space="preserve"> (Use case)</w:t>
-      </w:r>
-      <w:r>
-        <w:rPr>
-          <w:lang w:val="en-US"/>
-        </w:rPr>
-        <w:t xml:space="preserve"> của một hệ thống thông tin tìm việc hướng đến 2 đối tượng cụ thể</w:t>
-      </w:r>
-      <w:r>
-        <w:rPr>
-          <w:lang w:val="en-US"/>
-        </w:rPr>
-        <w:t xml:space="preserve"> (người dùng đầu cuối)</w:t>
-      </w:r>
-      <w:r>
-        <w:rPr>
-          <w:lang w:val="en-US"/>
-        </w:rPr>
-        <w:t>: người tìm kiếm việc (Job Seeker) và Doanh nghiệp tuyển dụng (Employer).</w:t>
-      </w:r>
-    </w:p>
-    <w:p>
-      <w:pPr>
-        <w:rPr>
-          <w:lang w:val="en-US"/>
-        </w:rPr>
-      </w:pPr>
-    </w:p>
-    <w:p>
-      <w:pPr>
-        <w:rPr>
-          <w:lang w:val="en-US"/>
-        </w:rPr>
-      </w:pPr>
-    </w:p>
-    <w:p>
-      <w:pPr>
-        <w:rPr>
-          <w:lang w:val="en-US"/>
-        </w:rPr>
-      </w:pPr>
-    </w:p>
-    <w:p>
-      <w:pPr>
-        <w:rPr>
-          <w:lang w:val="en-US"/>
-        </w:rPr>
-      </w:pPr>
-      <w:r>
-        <w:rPr>
-          <w:lang w:val="en-US"/>
-        </w:rPr>
-        <w:t>Giải pháp: Hierachy 3 cấp: Node Root, Node con (Các Node thể hiện sự phân lớp Classification), Các Node lá + Similar Term giữa các Node Lá</w:t>
-      </w:r>
-    </w:p>
-    <w:p>
-      <w:pPr>
-        <w:rPr>
-          <w:lang w:val="en-US"/>
-        </w:rPr>
-      </w:pPr>
-      <w:r>
-        <w:rPr>
-          <w:highlight w:val="green"/>
-          <w:lang w:val="en-US"/>
-        </w:rPr>
-        <w:t>Tại sao phải sử dụng giải pháp này</w:t>
-      </w:r>
-    </w:p>
-    <w:p>
-      <w:pPr>
-        <w:rPr>
-          <w:lang w:val="en-US"/>
-        </w:rPr>
-      </w:pPr>
-      <w:r>
-        <w:rPr>
-          <w:highlight w:val="green"/>
-          <w:lang w:val="en-US"/>
-        </w:rPr>
-        <w:t>Giải pháp này có thuận lợi, bất lợi gì sau này</w:t>
+        <w:t>Vấn đề: làm sao tạo mối ràng buộc giúp Client Actor tạo sự tương đồng giữa các cây phân cấp với nhau?</w:t>
       </w:r>
     </w:p>
     <w:p>
@@ -46033,7 +46162,7 @@
         <w:rPr>
           <w:lang w:val="en-US"/>
         </w:rPr>
-        <w:t xml:space="preserve"> Conceptual &amp; Design Pattern</w:t>
+        <w:t xml:space="preserve"> Framework làm sao tạo được sự ràng buộc trong quá trình tạo cây</w:t>
       </w:r>
     </w:p>
     <w:p>
@@ -46047,7 +46176,13 @@
         <w:rPr>
           <w:lang w:val="en-US"/>
         </w:rPr>
-        <w:t>Giải pháp tạo mối tương quan giữa các cây phân cấp</w:t>
+        <w:t>Giải pháp dịch vụ hỗ trợ</w:t>
+      </w:r>
+      <w:r>
+        <w:rPr>
+          <w:lang w:val="en-US"/>
+        </w:rPr>
+        <w:t xml:space="preserve"> xây dựng tổ chức thông tin theo cây phân cấp</w:t>
       </w:r>
     </w:p>
     <w:p>
@@ -46061,7 +46196,14 @@
           <w:highlight w:val="yellow"/>
           <w:lang w:val="en-US"/>
         </w:rPr>
-        <w:t>Vấn đề: làm sao tạo mối ràng buộc giúp Client Actor tạo sự tương đồng giữa các cây phân cấp với nhau?</w:t>
+        <w:t>Vấn đề: Sự không đồng bộ giữa xử lý Core và Client, vấn đề Performance của hệ thống khi phải cập nhật liên tụ</w:t>
+      </w:r>
+      <w:r>
+        <w:rPr>
+          <w:highlight w:val="yellow"/>
+          <w:lang w:val="en-US"/>
+        </w:rPr>
+        <w:t>c cấu trúc thông tin các cây phân cấp với nhau</w:t>
       </w:r>
     </w:p>
     <w:p>
@@ -46076,52 +46218,51 @@
         </w:rPr>
         <w:t>Giải pháp:</w:t>
       </w:r>
-      <w:r>
-        <w:rPr>
-          <w:lang w:val="en-US"/>
-        </w:rPr>
-        <w:t xml:space="preserve"> Framework làm sao tạo được sự ràng buộc trong quá trình tạo cây</w:t>
-      </w:r>
-    </w:p>
-    <w:p>
-      <w:pPr>
-        <w:pStyle w:val="Heading4"/>
-        <w:rPr>
-          <w:lang w:val="en-US"/>
-        </w:rPr>
-      </w:pPr>
-      <w:r>
-        <w:rPr>
-          <w:lang w:val="en-US"/>
-        </w:rPr>
-        <w:t>Giải pháp dịch vụ hỗ trợ</w:t>
-      </w:r>
-      <w:r>
-        <w:rPr>
-          <w:lang w:val="en-US"/>
-        </w:rPr>
-        <w:t xml:space="preserve"> xây dựng tổ chức thông tin theo cây phân cấp</w:t>
-      </w:r>
-    </w:p>
-    <w:p>
-      <w:pPr>
-        <w:rPr>
-          <w:lang w:val="en-US"/>
-        </w:rPr>
-      </w:pPr>
-      <w:r>
-        <w:rPr>
-          <w:highlight w:val="yellow"/>
-          <w:lang w:val="en-US"/>
-        </w:rPr>
-        <w:t>Vấn đề: Sự không đồng bộ giữa xử lý Core và Client, vấn đề Performance của hệ thống khi phải cập nhật liên tụ</w:t>
-      </w:r>
-      <w:r>
-        <w:rPr>
-          <w:highlight w:val="yellow"/>
-          <w:lang w:val="en-US"/>
-        </w:rPr>
-        <w:t>c cấu trúc thông tin các cây phân cấp với nhau</w:t>
+    </w:p>
+    <w:p>
+      <w:pPr>
+        <w:pStyle w:val="Heading3"/>
+        <w:rPr>
+          <w:lang w:val="en-US"/>
+        </w:rPr>
+      </w:pPr>
+      <w:r>
+        <w:rPr>
+          <w:lang w:val="en-US"/>
+        </w:rPr>
+        <w:t>M</w:t>
+      </w:r>
+      <w:r>
+        <w:rPr>
+          <w:lang w:val="en-US"/>
+        </w:rPr>
+        <w:t>atching tool;</w:t>
+      </w:r>
+      <w:r>
+        <w:rPr>
+          <w:lang w:val="en-US"/>
+        </w:rPr>
+        <w:t xml:space="preserve"> </w:t>
+      </w:r>
+      <w:bookmarkEnd w:id="154"/>
+      <w:r>
+        <w:rPr>
+          <w:lang w:val="en-US"/>
+        </w:rPr>
+        <w:t>Giải pháp độ tương quan giữa các Tag</w:t>
+      </w:r>
+    </w:p>
+    <w:p>
+      <w:pPr>
+        <w:rPr>
+          <w:lang w:val="en-US"/>
+        </w:rPr>
+      </w:pPr>
+      <w:r>
+        <w:rPr>
+          <w:lang w:val="en-US"/>
+        </w:rPr>
+        <w:t xml:space="preserve">Vấn đề: </w:t>
       </w:r>
     </w:p>
     <w:p>
@@ -46148,66 +46289,6 @@
         <w:rPr>
           <w:lang w:val="en-US"/>
         </w:rPr>
-        <w:t>M</w:t>
-      </w:r>
-      <w:r>
-        <w:rPr>
-          <w:lang w:val="en-US"/>
-        </w:rPr>
-        <w:t>atching tool;</w:t>
-      </w:r>
-      <w:r>
-        <w:rPr>
-          <w:lang w:val="en-US"/>
-        </w:rPr>
-        <w:t xml:space="preserve"> </w:t>
-      </w:r>
-      <w:bookmarkEnd w:id="154"/>
-      <w:r>
-        <w:rPr>
-          <w:lang w:val="en-US"/>
-        </w:rPr>
-        <w:t>Giải pháp độ tương quan giữa các Tag</w:t>
-      </w:r>
-    </w:p>
-    <w:p>
-      <w:pPr>
-        <w:rPr>
-          <w:lang w:val="en-US"/>
-        </w:rPr>
-      </w:pPr>
-      <w:r>
-        <w:rPr>
-          <w:lang w:val="en-US"/>
-        </w:rPr>
-        <w:t xml:space="preserve">Vấn đề: </w:t>
-      </w:r>
-    </w:p>
-    <w:p>
-      <w:pPr>
-        <w:rPr>
-          <w:lang w:val="en-US"/>
-        </w:rPr>
-      </w:pPr>
-      <w:r>
-        <w:rPr>
-          <w:lang w:val="en-US"/>
-        </w:rPr>
-        <w:t>Giải pháp:</w:t>
-      </w:r>
-    </w:p>
-    <w:p>
-      <w:pPr>
-        <w:pStyle w:val="Heading3"/>
-        <w:rPr>
-          <w:lang w:val="en-US"/>
-        </w:rPr>
-      </w:pPr>
-      <w:r>
-        <w:rPr>
-          <w:lang w:val="en-US"/>
-        </w:rPr>
-        <w:lastRenderedPageBreak/>
         <w:t xml:space="preserve"> </w:t>
       </w:r>
       <w:r>
@@ -46475,7 +46556,14 @@
               <w:rPr>
                 <w:lang w:val="en-US"/>
               </w:rPr>
-              <w:t>thông tin về việc làm</w:t>
+              <w:t xml:space="preserve">thông tin </w:t>
+            </w:r>
+            <w:r>
+              <w:rPr>
+                <w:lang w:val="en-US"/>
+              </w:rPr>
+              <w:lastRenderedPageBreak/>
+              <w:t>về việc làm</w:t>
             </w:r>
             <w:r>
               <w:rPr>
@@ -46506,7 +46594,15 @@
               <w:rPr>
                 <w:lang w:val="en-US"/>
               </w:rPr>
-              <w:t>Đăng thông tin ứng viên và yêu cầu tuyển dụng dưới dạng tag, đạt được sự linh hoạt và dễ dàng so khớp hơn.</w:t>
+              <w:lastRenderedPageBreak/>
+              <w:t xml:space="preserve">Đăng thông tin ứng viên và yêu cầu </w:t>
+            </w:r>
+            <w:r>
+              <w:rPr>
+                <w:lang w:val="en-US"/>
+              </w:rPr>
+              <w:lastRenderedPageBreak/>
+              <w:t>tuyển dụng dưới dạng tag, đạt được sự linh hoạt và dễ dàng so khớp hơn.</w:t>
             </w:r>
           </w:p>
         </w:tc>
@@ -46527,6 +46623,7 @@
               <w:rPr>
                 <w:lang w:val="en-US"/>
               </w:rPr>
+              <w:lastRenderedPageBreak/>
               <w:t>2</w:t>
             </w:r>
           </w:p>
@@ -46630,14 +46727,7 @@
               <w:rPr>
                 <w:lang w:val="en-US"/>
               </w:rPr>
-              <w:t xml:space="preserve">trí làm việc hay ngành nghề mà ứng viên muốn làm việc, không gợi ý </w:t>
-            </w:r>
-            <w:r>
-              <w:rPr>
-                <w:lang w:val="en-US"/>
-              </w:rPr>
-              <w:lastRenderedPageBreak/>
-              <w:t>những thông tin có thể quyết định cơ hội việc làm cho ứng viên.</w:t>
+              <w:t>trí làm việc hay ngành nghề mà ứng viên muốn làm việc, không gợi ý những thông tin có thể quyết định cơ hội việc làm cho ứng viên.</w:t>
             </w:r>
           </w:p>
         </w:tc>
@@ -46661,7 +46751,6 @@
               <w:rPr>
                 <w:lang w:val="en-US"/>
               </w:rPr>
-              <w:lastRenderedPageBreak/>
               <w:t>Hỗ trợ ứng viên viết CV: JobZoom gợi ý những thuộc tính quan trọng giúp ứng viên tạo ấn tượng với CV của mình, đồng thời, những kỹ năng mà JobZoom gợi ý ứng viên chưa có để ứng viên kịp thời bổ sung kiến thức hay kinh nghiệm cho bản thân.</w:t>
             </w:r>
           </w:p>
@@ -46683,7 +46772,6 @@
               <w:rPr>
                 <w:lang w:val="en-US"/>
               </w:rPr>
-              <w:lastRenderedPageBreak/>
               <w:t>4</w:t>
             </w:r>
           </w:p>
@@ -46980,6 +47068,7 @@
         <w:rPr>
           <w:lang w:val="en-US"/>
         </w:rPr>
+        <w:lastRenderedPageBreak/>
         <w:t xml:space="preserve">Kiến trúc dễ dàng triển khai, mở rộng, đồng thời hiệu năng của hệ thống vẫn được đảm bảo khi áp dụng cây quyết định và hệ thống so khớp để gợi ý cho actor </w:t>
       </w:r>
       <w:r>
@@ -47122,14 +47211,7 @@
         <w:rPr>
           <w:lang w:val="en-US"/>
         </w:rPr>
-        <w:t xml:space="preserve">so khớp, đồng thời đánh giá tính mở rộng, </w:t>
-      </w:r>
-      <w:r>
-        <w:rPr>
-          <w:lang w:val="en-US"/>
-        </w:rPr>
-        <w:lastRenderedPageBreak/>
-        <w:t>dễ dàng triển khai và tái sử dụng của kiến trúc khi áp dụng trong các lĩnh vực cần lưu trữ và so khớp thông tin</w:t>
+        <w:t>so khớp, đồng thời đánh giá tính mở rộng, dễ dàng triển khai và tái sử dụng của kiến trúc khi áp dụng trong các lĩnh vực cần lưu trữ và so khớp thông tin</w:t>
       </w:r>
       <w:r>
         <w:rPr>
@@ -47360,6 +47442,7 @@
         <w:rPr>
           <w:lang w:val="en-US"/>
         </w:rPr>
+        <w:lastRenderedPageBreak/>
         <w:t>Chưa được áp dụng vào thực tế nên bài toán kiến trúc vẫn còn ở mức trừu tượng, cần điều chỉnh để đảm bảo tính khách quan và linh hoạt của hệ thống so khớp</w:t>
       </w:r>
       <w:r>
@@ -47484,10 +47567,455 @@
         <w:rPr>
           <w:lang w:val="en-US"/>
         </w:rPr>
+        <w:t>Hướng phát triển</w:t>
+      </w:r>
+      <w:bookmarkEnd w:id="160"/>
+    </w:p>
+    <w:p>
+      <w:pPr>
+        <w:pStyle w:val="Heading3"/>
+        <w:rPr>
+          <w:lang w:val="en-US"/>
+        </w:rPr>
+      </w:pPr>
+      <w:bookmarkStart w:id="161" w:name="_Toc311896572"/>
+      <w:r>
+        <w:rPr>
+          <w:lang w:val="en-US"/>
+        </w:rPr>
+        <w:t>Xác thực độ tin cậy của CV</w:t>
+      </w:r>
+      <w:r>
+        <w:rPr>
+          <w:lang w:val="en-US"/>
+        </w:rPr>
+        <w:t xml:space="preserve"> và yêu cầu tuyển dụng</w:t>
+      </w:r>
+      <w:bookmarkEnd w:id="161"/>
+    </w:p>
+    <w:p>
+      <w:pPr>
+        <w:ind w:firstLine="720"/>
+        <w:rPr>
+          <w:lang w:val="en-US"/>
+        </w:rPr>
+      </w:pPr>
+      <w:r>
+        <w:rPr>
+          <w:lang w:val="en-US"/>
+        </w:rPr>
+        <w:t xml:space="preserve">Các đối tượng tham gia vào những cộng đồng trực tuyến </w:t>
+      </w:r>
+      <w:r>
+        <w:rPr>
+          <w:lang w:val="en-US"/>
+        </w:rPr>
+        <w:t xml:space="preserve">thường </w:t>
+      </w:r>
+      <w:r>
+        <w:rPr>
+          <w:lang w:val="en-US"/>
+        </w:rPr>
+        <w:t>là các đối tượng “ảo” và thường không được xác đị</w:t>
+      </w:r>
+      <w:r>
+        <w:rPr>
+          <w:lang w:val="en-US"/>
+        </w:rPr>
+        <w:t xml:space="preserve">nh tính chính xác, </w:t>
+      </w:r>
+      <w:r>
+        <w:rPr>
+          <w:lang w:val="en-US"/>
+        </w:rPr>
+        <w:t>tính xác thực của các thông tin đăng tả</w:t>
+      </w:r>
+      <w:r>
+        <w:rPr>
+          <w:lang w:val="en-US"/>
+        </w:rPr>
+        <w:t>i</w:t>
+      </w:r>
+      <w:r>
+        <w:rPr>
+          <w:lang w:val="en-US"/>
+        </w:rPr>
+        <w:t xml:space="preserve">. </w:t>
+      </w:r>
+      <w:r>
+        <w:rPr>
+          <w:lang w:val="en-US"/>
+        </w:rPr>
+        <w:t>Việc xác thực độ tin cậy của CV và yêu cầu tuyển dụng sẽ giúp hệ thống vận hành tốt hơn, tránh rủi ro và tạo uy tín với người sử dụng</w:t>
+      </w:r>
+      <w:r>
+        <w:rPr>
+          <w:lang w:val="en-US"/>
+        </w:rPr>
+        <w:t>.</w:t>
+      </w:r>
+      <w:r>
+        <w:rPr>
+          <w:lang w:val="en-US"/>
+        </w:rPr>
+        <w:t xml:space="preserve"> Với kiến trúc linh hoạt của hệ thố</w:t>
+      </w:r>
+      <w:r>
+        <w:rPr>
+          <w:lang w:val="en-US"/>
+        </w:rPr>
+        <w:t xml:space="preserve">ng ta có thể dễ dàng </w:t>
+      </w:r>
+      <w:r>
+        <w:rPr>
+          <w:lang w:val="en-US"/>
+        </w:rPr>
+        <w:t xml:space="preserve">tích hợp công cụ </w:t>
+      </w:r>
+      <w:r>
+        <w:rPr>
+          <w:lang w:val="en-US"/>
+        </w:rPr>
+        <w:t>xác định</w:t>
+      </w:r>
+      <w:r>
+        <w:rPr>
+          <w:lang w:val="en-US"/>
+        </w:rPr>
+        <w:t xml:space="preserve"> độ tin cậy của người dùng </w:t>
+      </w:r>
+      <w:r>
+        <w:rPr>
+          <w:lang w:val="en-US"/>
+        </w:rPr>
+        <w:t>từ đó xác thực thông tin của họ.</w:t>
+      </w:r>
+    </w:p>
+    <w:p>
+      <w:pPr>
+        <w:pStyle w:val="Heading3"/>
+        <w:rPr>
+          <w:lang w:val="en-US"/>
+        </w:rPr>
+      </w:pPr>
+      <w:bookmarkStart w:id="162" w:name="_Toc311896573"/>
+      <w:r>
+        <w:rPr>
+          <w:lang w:val="en-US"/>
+        </w:rPr>
+        <w:t xml:space="preserve">Phát triển </w:t>
+      </w:r>
+      <w:r>
+        <w:rPr>
+          <w:lang w:val="en-US"/>
+        </w:rPr>
+        <w:t>Sema</w:t>
+      </w:r>
+      <w:r>
+        <w:rPr>
+          <w:lang w:val="en-US"/>
+        </w:rPr>
+        <w:t>n</w:t>
+      </w:r>
+      <w:r>
+        <w:rPr>
+          <w:lang w:val="en-US"/>
+        </w:rPr>
+        <w:t>tic web</w:t>
+      </w:r>
+      <w:bookmarkEnd w:id="162"/>
+    </w:p>
+    <w:p>
+      <w:pPr>
+        <w:ind w:firstLine="720"/>
+        <w:rPr>
+          <w:lang w:val="en-US"/>
+        </w:rPr>
+      </w:pPr>
+      <w:r>
+        <w:rPr>
+          <w:lang w:val="en-US"/>
+        </w:rPr>
+        <w:t xml:space="preserve">Với hệ thống hiện tại của chúng tôi chỉ mô hình lại kết quả phân tích về </w:t>
+      </w:r>
+      <w:r>
+        <w:rPr>
+          <w:lang w:val="en-US"/>
+        </w:rPr>
+        <w:t xml:space="preserve">tương quan </w:t>
+      </w:r>
+      <w:r>
+        <w:rPr>
+          <w:lang w:val="en-US"/>
+        </w:rPr>
+        <w:t>ngữ nghĩa</w:t>
+      </w:r>
+      <w:r>
+        <w:rPr>
+          <w:lang w:val="en-US"/>
+        </w:rPr>
+        <w:t xml:space="preserve"> (Semantic similarity)</w:t>
+      </w:r>
+      <w:r>
+        <w:rPr>
+          <w:lang w:val="en-US"/>
+        </w:rPr>
+        <w:t xml:space="preserve"> </w:t>
+      </w:r>
+      <w:r>
+        <w:rPr>
+          <w:lang w:val="en-US"/>
+        </w:rPr>
+        <w:t>giữa</w:t>
+      </w:r>
+      <w:r>
+        <w:rPr>
+          <w:lang w:val="en-US"/>
+        </w:rPr>
+        <w:t xml:space="preserve"> các tag </w:t>
+      </w:r>
+      <w:r>
+        <w:rPr>
+          <w:lang w:val="en-US"/>
+        </w:rPr>
+        <w:t xml:space="preserve">và </w:t>
+      </w:r>
+      <w:r>
+        <w:rPr>
+          <w:lang w:val="en-US"/>
+        </w:rPr>
+        <w:t>tích hợp vào hệ thống bằng một interface</w:t>
+      </w:r>
+      <w:r>
+        <w:rPr>
+          <w:lang w:val="en-US"/>
+        </w:rPr>
+        <w:t xml:space="preserve"> cơ bản. Việc xây dựng và triển khai hệ thống Semantic web sẽ hỗ trợ người dùng tìm kiến thông tin nhanh chóng, chuẩ</w:t>
+      </w:r>
+      <w:r>
+        <w:rPr>
+          <w:lang w:val="en-US"/>
+        </w:rPr>
+        <w:t>n xác, thông minh và</w:t>
+      </w:r>
+      <w:r>
+        <w:rPr>
+          <w:lang w:val="en-US"/>
+        </w:rPr>
+        <w:t xml:space="preserve"> </w:t>
+      </w:r>
+      <w:r>
+        <w:rPr>
+          <w:lang w:val="en-US"/>
+        </w:rPr>
+        <w:t>trả</w:t>
+      </w:r>
+      <w:r>
+        <w:rPr>
+          <w:lang w:val="en-US"/>
+        </w:rPr>
+        <w:t xml:space="preserve"> ra </w:t>
+      </w:r>
+      <w:r>
+        <w:rPr>
+          <w:lang w:val="en-US"/>
+        </w:rPr>
+        <w:t>kết quả so khớp chính xác hơn</w:t>
+      </w:r>
+      <w:r>
+        <w:rPr>
+          <w:lang w:val="en-US"/>
+        </w:rPr>
+        <w:t>.</w:t>
+      </w:r>
+      <w:r>
+        <w:rPr>
+          <w:lang w:val="en-US"/>
+        </w:rPr>
+        <w:t xml:space="preserve">  </w:t>
+      </w:r>
+    </w:p>
+    <w:p>
+      <w:pPr>
+        <w:pStyle w:val="Heading3"/>
+        <w:rPr>
+          <w:lang w:val="en-US"/>
+        </w:rPr>
+      </w:pPr>
+      <w:bookmarkStart w:id="163" w:name="_Toc311896574"/>
+      <w:r>
+        <w:rPr>
+          <w:lang w:val="en-US"/>
+        </w:rPr>
+        <w:t>Đ</w:t>
+      </w:r>
+      <w:r>
+        <w:rPr>
+          <w:rFonts w:hint="eastAsia"/>
+          <w:lang w:val="en-US"/>
+        </w:rPr>
+        <w:t>á</w:t>
+      </w:r>
+      <w:r>
+        <w:rPr>
+          <w:lang w:val="en-US"/>
+        </w:rPr>
+        <w:t>nh tr</w:t>
+      </w:r>
+      <w:r>
+        <w:rPr>
+          <w:rFonts w:hint="eastAsia"/>
+          <w:lang w:val="en-US"/>
+        </w:rPr>
+        <w:t>ọ</w:t>
+      </w:r>
+      <w:r>
+        <w:rPr>
+          <w:lang w:val="en-US"/>
+        </w:rPr>
+        <w:t>ng s</w:t>
+      </w:r>
+      <w:r>
+        <w:rPr>
+          <w:rFonts w:hint="eastAsia"/>
+          <w:lang w:val="en-US"/>
+        </w:rPr>
+        <w:t>ố</w:t>
+      </w:r>
+      <w:r>
+        <w:rPr>
+          <w:lang w:val="en-US"/>
+        </w:rPr>
+        <w:t xml:space="preserve"> cho các thu</w:t>
+      </w:r>
+      <w:r>
+        <w:rPr>
+          <w:rFonts w:hint="eastAsia"/>
+          <w:lang w:val="en-US"/>
+        </w:rPr>
+        <w:t>ộ</w:t>
+      </w:r>
+      <w:r>
+        <w:rPr>
+          <w:lang w:val="en-US"/>
+        </w:rPr>
+        <w:t>c tính d</w:t>
+      </w:r>
+      <w:r>
+        <w:rPr>
+          <w:rFonts w:hint="eastAsia"/>
+          <w:lang w:val="en-US"/>
+        </w:rPr>
+        <w:t>ự</w:t>
+      </w:r>
+      <w:r>
+        <w:rPr>
+          <w:lang w:val="en-US"/>
+        </w:rPr>
+        <w:t xml:space="preserve">a vào </w:t>
+      </w:r>
+      <w:r>
+        <w:rPr>
+          <w:rFonts w:hint="eastAsia"/>
+          <w:lang w:val="en-US"/>
+        </w:rPr>
+        <w:t>độ</w:t>
+      </w:r>
+      <w:r>
+        <w:rPr>
+          <w:lang w:val="en-US"/>
+        </w:rPr>
+        <w:t xml:space="preserve"> sâu c</w:t>
+      </w:r>
+      <w:r>
+        <w:rPr>
+          <w:rFonts w:hint="eastAsia"/>
+          <w:lang w:val="en-US"/>
+        </w:rPr>
+        <w:t>ủ</w:t>
+      </w:r>
+      <w:r>
+        <w:rPr>
+          <w:lang w:val="en-US"/>
+        </w:rPr>
+        <w:t>a taxonomy</w:t>
+      </w:r>
+      <w:bookmarkEnd w:id="163"/>
+    </w:p>
+    <w:p>
+      <w:pPr>
+        <w:ind w:firstLine="720"/>
+        <w:rPr>
+          <w:lang w:val="en-US"/>
+        </w:rPr>
+      </w:pPr>
+      <w:r>
+        <w:rPr>
+          <w:lang w:val="en-US"/>
+        </w:rPr>
+        <w:t>Phát triển cây đa cấp d</w:t>
+      </w:r>
+      <w:r>
+        <w:rPr>
+          <w:lang w:val="en-US"/>
+        </w:rPr>
+        <w:t xml:space="preserve">ựa vào semantic web, những </w:t>
+      </w:r>
+      <w:r>
+        <w:rPr>
+          <w:lang w:val="en-US"/>
+        </w:rPr>
+        <w:t xml:space="preserve">tag </w:t>
+      </w:r>
+      <w:r>
+        <w:rPr>
+          <w:lang w:val="en-US"/>
+        </w:rPr>
+        <w:t>có liên quan với những tag khác, khi matching sẽ được một số điểm tương ứng, số điểm này được dựa vào độ sâu của tag.</w:t>
+      </w:r>
+    </w:p>
+    <w:p>
+      <w:pPr>
+        <w:pStyle w:val="Heading3"/>
+        <w:rPr>
+          <w:lang w:val="en-US"/>
+        </w:rPr>
+      </w:pPr>
+      <w:bookmarkStart w:id="164" w:name="_Toc311896575"/>
+      <w:r>
+        <w:rPr>
+          <w:lang w:val="en-US"/>
+        </w:rPr>
         <w:lastRenderedPageBreak/>
-        <w:t>Hướng phát triển</w:t>
-      </w:r>
-      <w:bookmarkEnd w:id="160"/>
+        <w:t xml:space="preserve">Phân </w:t>
+      </w:r>
+      <w:r>
+        <w:rPr>
+          <w:lang w:val="en-US"/>
+        </w:rPr>
+        <w:t>tán</w:t>
+      </w:r>
+      <w:r>
+        <w:rPr>
+          <w:lang w:val="en-US"/>
+        </w:rPr>
+        <w:t xml:space="preserve"> dữ liệu</w:t>
+      </w:r>
+      <w:bookmarkEnd w:id="164"/>
+    </w:p>
+    <w:p>
+      <w:pPr>
+        <w:ind w:firstLine="720"/>
+        <w:rPr>
+          <w:lang w:val="en-US"/>
+        </w:rPr>
+      </w:pPr>
+      <w:r>
+        <w:rPr>
+          <w:lang w:val="en-US"/>
+        </w:rPr>
+        <w:t>Ứng dụng những điểm mạnh của cơ sở dữ liệu phân tán nhằm tăng hiệu năng cho hệ thống.</w:t>
+      </w:r>
     </w:p>
     <w:p>
       <w:pPr>
@@ -47496,20 +48024,14 @@
           <w:lang w:val="en-US"/>
         </w:rPr>
       </w:pPr>
-      <w:bookmarkStart w:id="161" w:name="_Toc311896572"/>
-      <w:r>
-        <w:rPr>
-          <w:lang w:val="en-US"/>
-        </w:rPr>
-        <w:t>Xác thực độ tin cậy của CV</w:t>
-      </w:r>
-      <w:r>
-        <w:rPr>
-          <w:lang w:val="en-US"/>
-        </w:rPr>
-        <w:t xml:space="preserve"> và yêu cầu tuyển dụng</w:t>
-      </w:r>
-      <w:bookmarkEnd w:id="161"/>
+      <w:bookmarkStart w:id="165" w:name="_Toc311896576"/>
+      <w:r>
+        <w:rPr>
+          <w:lang w:val="en-US"/>
+        </w:rPr>
+        <w:t>Công cụ hỗ trợ lựa chọn ứng viên</w:t>
+      </w:r>
+      <w:bookmarkEnd w:id="165"/>
     </w:p>
     <w:p>
       <w:pPr>
@@ -47522,91 +48044,7 @@
         <w:rPr>
           <w:lang w:val="en-US"/>
         </w:rPr>
-        <w:t xml:space="preserve">Các đối tượng tham gia vào những cộng đồng trực tuyến </w:t>
-      </w:r>
-      <w:r>
-        <w:rPr>
-          <w:lang w:val="en-US"/>
-        </w:rPr>
-        <w:t xml:space="preserve">thường </w:t>
-      </w:r>
-      <w:r>
-        <w:rPr>
-          <w:lang w:val="en-US"/>
-        </w:rPr>
-        <w:t>là các đối tượng “ảo” và thường không được xác đị</w:t>
-      </w:r>
-      <w:r>
-        <w:rPr>
-          <w:lang w:val="en-US"/>
-        </w:rPr>
-        <w:t xml:space="preserve">nh tính chính xác, </w:t>
-      </w:r>
-      <w:r>
-        <w:rPr>
-          <w:lang w:val="en-US"/>
-        </w:rPr>
-        <w:t>tính xác thực của các thông tin đăng tả</w:t>
-      </w:r>
-      <w:r>
-        <w:rPr>
-          <w:lang w:val="en-US"/>
-        </w:rPr>
-        <w:t>i</w:t>
-      </w:r>
-      <w:r>
-        <w:rPr>
-          <w:lang w:val="en-US"/>
-        </w:rPr>
-        <w:t xml:space="preserve">. </w:t>
-      </w:r>
-      <w:r>
-        <w:rPr>
-          <w:lang w:val="en-US"/>
-        </w:rPr>
-        <w:t>Việc xác thực độ tin cậy của CV và yêu cầu tuyển dụng sẽ giúp hệ thống vận hành tốt hơn, tránh rủi ro và tạo uy tín với người sử dụng</w:t>
-      </w:r>
-      <w:r>
-        <w:rPr>
-          <w:lang w:val="en-US"/>
-        </w:rPr>
-        <w:t>.</w:t>
-      </w:r>
-      <w:r>
-        <w:rPr>
-          <w:lang w:val="en-US"/>
-        </w:rPr>
-        <w:t xml:space="preserve"> Với kiến trúc linh hoạt của hệ thố</w:t>
-      </w:r>
-      <w:r>
-        <w:rPr>
-          <w:lang w:val="en-US"/>
-        </w:rPr>
-        <w:t xml:space="preserve">ng ta có thể dễ dàng </w:t>
-      </w:r>
-      <w:r>
-        <w:rPr>
-          <w:lang w:val="en-US"/>
-        </w:rPr>
-        <w:t xml:space="preserve">tích hợp công cụ </w:t>
-      </w:r>
-      <w:r>
-        <w:rPr>
-          <w:lang w:val="en-US"/>
-        </w:rPr>
-        <w:t>xác định</w:t>
-      </w:r>
-      <w:r>
-        <w:rPr>
-          <w:lang w:val="en-US"/>
-        </w:rPr>
-        <w:t xml:space="preserve"> độ tin cậy của người dùng </w:t>
-      </w:r>
-      <w:r>
-        <w:rPr>
-          <w:lang w:val="en-US"/>
-        </w:rPr>
-        <w:t>từ đó xác thực thông tin của họ.</w:t>
+        <w:t>Công cụ hỗ trợ lựa chọn ứng viên: phỏng vấn trực tuyến, thuyết trình qua internet… có thể được phát triển để hỗ trợ nhà tuyển dụng và ứng viên.</w:t>
       </w:r>
     </w:p>
     <w:p>
@@ -47616,141 +48054,27 @@
           <w:lang w:val="en-US"/>
         </w:rPr>
       </w:pPr>
-      <w:bookmarkStart w:id="162" w:name="_Toc311896573"/>
-      <w:r>
-        <w:rPr>
-          <w:lang w:val="en-US"/>
-        </w:rPr>
-        <w:t xml:space="preserve">Phát triển </w:t>
-      </w:r>
-      <w:r>
-        <w:rPr>
-          <w:lang w:val="en-US"/>
-        </w:rPr>
-        <w:t>Sema</w:t>
-      </w:r>
-      <w:r>
-        <w:rPr>
-          <w:lang w:val="en-US"/>
-        </w:rPr>
-        <w:t>n</w:t>
-      </w:r>
-      <w:r>
-        <w:rPr>
-          <w:lang w:val="en-US"/>
-        </w:rPr>
-        <w:t>tic web</w:t>
-      </w:r>
-      <w:bookmarkEnd w:id="162"/>
-    </w:p>
-    <w:p>
-      <w:pPr>
-        <w:ind w:firstLine="720"/>
-        <w:rPr>
-          <w:lang w:val="en-US"/>
-        </w:rPr>
-      </w:pPr>
-      <w:r>
-        <w:rPr>
-          <w:lang w:val="en-US"/>
-        </w:rPr>
-        <w:t xml:space="preserve">Với hệ thống hiện tại của chúng tôi chỉ mô hình lại kết quả phân tích về </w:t>
-      </w:r>
-      <w:r>
-        <w:rPr>
-          <w:lang w:val="en-US"/>
-        </w:rPr>
-        <w:t xml:space="preserve">tương quan </w:t>
-      </w:r>
-      <w:r>
-        <w:rPr>
-          <w:lang w:val="en-US"/>
-        </w:rPr>
-        <w:t>ngữ nghĩa</w:t>
-      </w:r>
-      <w:r>
-        <w:rPr>
-          <w:lang w:val="en-US"/>
-        </w:rPr>
-        <w:t xml:space="preserve"> (Semantic similarity)</w:t>
-      </w:r>
-      <w:r>
-        <w:rPr>
-          <w:lang w:val="en-US"/>
-        </w:rPr>
-        <w:t xml:space="preserve"> </w:t>
-      </w:r>
-      <w:r>
-        <w:rPr>
-          <w:lang w:val="en-US"/>
-        </w:rPr>
-        <w:t>giữa</w:t>
-      </w:r>
-      <w:r>
-        <w:rPr>
-          <w:lang w:val="en-US"/>
-        </w:rPr>
-        <w:t xml:space="preserve"> các tag </w:t>
-      </w:r>
-      <w:r>
-        <w:rPr>
-          <w:lang w:val="en-US"/>
-        </w:rPr>
-        <w:t xml:space="preserve">và </w:t>
-      </w:r>
-      <w:r>
-        <w:rPr>
-          <w:lang w:val="en-US"/>
-        </w:rPr>
-        <w:t>tích hợp vào hệ thống bằng một interface</w:t>
-      </w:r>
-      <w:r>
-        <w:rPr>
-          <w:lang w:val="en-US"/>
-        </w:rPr>
-        <w:t xml:space="preserve"> cơ bản. Việc xây dựng và triển khai hệ thống Semantic web sẽ hỗ trợ người dùng tìm kiến thông tin nhanh chóng, chuẩ</w:t>
-      </w:r>
-      <w:r>
-        <w:rPr>
-          <w:lang w:val="en-US"/>
-        </w:rPr>
-        <w:t>n xác, thông minh và</w:t>
-      </w:r>
-      <w:r>
-        <w:rPr>
-          <w:lang w:val="en-US"/>
-        </w:rPr>
-        <w:t xml:space="preserve"> </w:t>
-      </w:r>
-      <w:r>
-        <w:rPr>
-          <w:lang w:val="en-US"/>
-        </w:rPr>
-        <w:t>trả</w:t>
-      </w:r>
-      <w:r>
-        <w:rPr>
-          <w:lang w:val="en-US"/>
-        </w:rPr>
-        <w:t xml:space="preserve"> ra </w:t>
-      </w:r>
-      <w:r>
-        <w:rPr>
-          <w:lang w:val="en-US"/>
-        </w:rPr>
-        <w:t>kết quả so khớp chính xác hơn</w:t>
-      </w:r>
-      <w:r>
-        <w:rPr>
-          <w:lang w:val="en-US"/>
-        </w:rPr>
-        <w:t>.</w:t>
-      </w:r>
-      <w:r>
-        <w:rPr>
-          <w:lang w:val="en-US"/>
-        </w:rPr>
-        <w:t xml:space="preserve">  </w:t>
+      <w:bookmarkStart w:id="166" w:name="_Toc311896577"/>
+      <w:r>
+        <w:rPr>
+          <w:lang w:val="en-US"/>
+        </w:rPr>
+        <w:t>Thu thập thông tin việc làm tự động</w:t>
+      </w:r>
+      <w:bookmarkEnd w:id="166"/>
+    </w:p>
+    <w:p>
+      <w:pPr>
+        <w:ind w:left="720"/>
+        <w:rPr>
+          <w:lang w:val="en-US"/>
+        </w:rPr>
+      </w:pPr>
+      <w:r>
+        <w:rPr>
+          <w:lang w:val="en-US"/>
+        </w:rPr>
+        <w:t>Giúp thu thập thông tin việc làm từ các cổng thông tin tìm việc hiện tại.</w:t>
       </w:r>
     </w:p>
     <w:p>
@@ -47760,253 +48084,11 @@
           <w:lang w:val="en-US"/>
         </w:rPr>
       </w:pPr>
-      <w:bookmarkStart w:id="163" w:name="_Toc311896574"/>
-      <w:r>
-        <w:rPr>
-          <w:lang w:val="en-US"/>
-        </w:rPr>
-        <w:t>Đ</w:t>
-      </w:r>
-      <w:r>
-        <w:rPr>
-          <w:rFonts w:hint="eastAsia"/>
-          <w:lang w:val="en-US"/>
-        </w:rPr>
-        <w:t>á</w:t>
-      </w:r>
-      <w:r>
-        <w:rPr>
-          <w:lang w:val="en-US"/>
-        </w:rPr>
-        <w:t>nh tr</w:t>
-      </w:r>
-      <w:r>
-        <w:rPr>
-          <w:rFonts w:hint="eastAsia"/>
-          <w:lang w:val="en-US"/>
-        </w:rPr>
-        <w:t>ọ</w:t>
-      </w:r>
-      <w:r>
-        <w:rPr>
-          <w:lang w:val="en-US"/>
-        </w:rPr>
-        <w:t>ng s</w:t>
-      </w:r>
-      <w:r>
-        <w:rPr>
-          <w:rFonts w:hint="eastAsia"/>
-          <w:lang w:val="en-US"/>
-        </w:rPr>
-        <w:t>ố</w:t>
-      </w:r>
-      <w:r>
-        <w:rPr>
-          <w:lang w:val="en-US"/>
-        </w:rPr>
-        <w:t xml:space="preserve"> cho các thu</w:t>
-      </w:r>
-      <w:r>
-        <w:rPr>
-          <w:rFonts w:hint="eastAsia"/>
-          <w:lang w:val="en-US"/>
-        </w:rPr>
-        <w:t>ộ</w:t>
-      </w:r>
-      <w:r>
-        <w:rPr>
-          <w:lang w:val="en-US"/>
-        </w:rPr>
-        <w:t>c tính d</w:t>
-      </w:r>
-      <w:r>
-        <w:rPr>
-          <w:rFonts w:hint="eastAsia"/>
-          <w:lang w:val="en-US"/>
-        </w:rPr>
-        <w:t>ự</w:t>
-      </w:r>
-      <w:r>
-        <w:rPr>
-          <w:lang w:val="en-US"/>
-        </w:rPr>
-        <w:t xml:space="preserve">a vào </w:t>
-      </w:r>
-      <w:r>
-        <w:rPr>
-          <w:rFonts w:hint="eastAsia"/>
-          <w:lang w:val="en-US"/>
-        </w:rPr>
-        <w:t>độ</w:t>
-      </w:r>
-      <w:r>
-        <w:rPr>
-          <w:lang w:val="en-US"/>
-        </w:rPr>
-        <w:t xml:space="preserve"> sâu c</w:t>
-      </w:r>
-      <w:r>
-        <w:rPr>
-          <w:rFonts w:hint="eastAsia"/>
-          <w:lang w:val="en-US"/>
-        </w:rPr>
-        <w:t>ủ</w:t>
-      </w:r>
-      <w:r>
-        <w:rPr>
-          <w:lang w:val="en-US"/>
-        </w:rPr>
-        <w:t>a taxonomy</w:t>
-      </w:r>
-      <w:bookmarkEnd w:id="163"/>
-    </w:p>
-    <w:p>
-      <w:pPr>
-        <w:ind w:firstLine="720"/>
-        <w:rPr>
-          <w:lang w:val="en-US"/>
-        </w:rPr>
-      </w:pPr>
-      <w:r>
-        <w:rPr>
-          <w:lang w:val="en-US"/>
-        </w:rPr>
-        <w:t>Phát triển cây đa cấp d</w:t>
-      </w:r>
-      <w:r>
-        <w:rPr>
-          <w:lang w:val="en-US"/>
-        </w:rPr>
-        <w:t xml:space="preserve">ựa vào semantic web, những </w:t>
-      </w:r>
-      <w:r>
-        <w:rPr>
-          <w:lang w:val="en-US"/>
-        </w:rPr>
-        <w:t xml:space="preserve">tag </w:t>
-      </w:r>
-      <w:r>
-        <w:rPr>
-          <w:lang w:val="en-US"/>
-        </w:rPr>
-        <w:t>có liên quan với những tag khác, khi matching sẽ được một số điểm tương ứng, số điểm này được dựa vào độ sâu của tag.</w:t>
-      </w:r>
-    </w:p>
-    <w:p>
-      <w:pPr>
-        <w:pStyle w:val="Heading3"/>
-        <w:rPr>
-          <w:lang w:val="en-US"/>
-        </w:rPr>
-      </w:pPr>
-      <w:bookmarkStart w:id="164" w:name="_Toc311896575"/>
-      <w:r>
-        <w:rPr>
-          <w:lang w:val="en-US"/>
-        </w:rPr>
-        <w:t xml:space="preserve">Phân </w:t>
-      </w:r>
-      <w:r>
-        <w:rPr>
-          <w:lang w:val="en-US"/>
-        </w:rPr>
-        <w:t>tán</w:t>
-      </w:r>
-      <w:r>
-        <w:rPr>
-          <w:lang w:val="en-US"/>
-        </w:rPr>
-        <w:t xml:space="preserve"> dữ liệu</w:t>
-      </w:r>
-      <w:bookmarkEnd w:id="164"/>
-    </w:p>
-    <w:p>
-      <w:pPr>
-        <w:ind w:firstLine="720"/>
-        <w:rPr>
-          <w:lang w:val="en-US"/>
-        </w:rPr>
-      </w:pPr>
-      <w:r>
-        <w:rPr>
-          <w:lang w:val="en-US"/>
-        </w:rPr>
-        <w:t>Ứng dụng những điểm mạnh của cơ sở dữ liệu phân tán nhằm tăng hiệu năng cho hệ thống.</w:t>
-      </w:r>
-    </w:p>
-    <w:p>
-      <w:pPr>
-        <w:pStyle w:val="Heading3"/>
-        <w:rPr>
-          <w:lang w:val="en-US"/>
-        </w:rPr>
-      </w:pPr>
-      <w:bookmarkStart w:id="165" w:name="_Toc311896576"/>
-      <w:r>
-        <w:rPr>
-          <w:lang w:val="en-US"/>
-        </w:rPr>
-        <w:t>Công cụ hỗ trợ lựa chọn ứng viên</w:t>
-      </w:r>
-      <w:bookmarkEnd w:id="165"/>
-    </w:p>
-    <w:p>
-      <w:pPr>
-        <w:ind w:firstLine="720"/>
-        <w:rPr>
-          <w:lang w:val="en-US"/>
-        </w:rPr>
-      </w:pPr>
-      <w:r>
-        <w:rPr>
-          <w:lang w:val="en-US"/>
-        </w:rPr>
-        <w:t>Công cụ hỗ trợ lựa chọn ứng viên: phỏng vấn trực tuyến, thuyết trình qua internet… có thể được phát triển để hỗ trợ nhà tuyển dụng và ứng viên.</w:t>
-      </w:r>
-    </w:p>
-    <w:p>
-      <w:pPr>
-        <w:pStyle w:val="Heading3"/>
-        <w:rPr>
-          <w:lang w:val="en-US"/>
-        </w:rPr>
-      </w:pPr>
-      <w:bookmarkStart w:id="166" w:name="_Toc311896577"/>
-      <w:r>
-        <w:rPr>
-          <w:lang w:val="en-US"/>
-        </w:rPr>
-        <w:t>Thu thập thông tin việc làm tự động</w:t>
-      </w:r>
-      <w:bookmarkEnd w:id="166"/>
-    </w:p>
-    <w:p>
-      <w:pPr>
-        <w:ind w:left="720"/>
-        <w:rPr>
-          <w:lang w:val="en-US"/>
-        </w:rPr>
-      </w:pPr>
-      <w:r>
-        <w:rPr>
-          <w:lang w:val="en-US"/>
-        </w:rPr>
-        <w:t>Giúp thu thập thông tin việc làm từ các cổng thông tin tìm việc hiện tại.</w:t>
-      </w:r>
-    </w:p>
-    <w:p>
-      <w:pPr>
-        <w:pStyle w:val="Heading3"/>
-        <w:rPr>
-          <w:lang w:val="en-US"/>
-        </w:rPr>
-      </w:pPr>
       <w:bookmarkStart w:id="167" w:name="_Toc311896578"/>
       <w:r>
         <w:rPr>
           <w:lang w:val="en-US"/>
         </w:rPr>
-        <w:lastRenderedPageBreak/>
         <w:t>Áp dụng quy trình tuyển dụng vào hệ thống</w:t>
       </w:r>
       <w:bookmarkEnd w:id="167"/>
@@ -48950,7 +49032,7 @@
       </w:r>
     </w:p>
     <w:sectPr>
-      <w:footerReference w:type="default" r:id="rId64"/>
+      <w:footerReference w:type="default" r:id="rId65"/>
       <w:pgSz w:w="11907" w:h="16839" w:code="9"/>
       <w:pgMar w:top="1440" w:right="1440" w:bottom="1440" w:left="1440" w:header="720" w:footer="720" w:gutter="0"/>
       <w:pgNumType w:start="1"/>
@@ -49929,10 +50011,7 @@
         <w:footnoteRef/>
       </w:r>
       <w:r>
-        <w:t xml:space="preserve"> </w:t>
-      </w:r>
-      <w:r>
-        <w:t>http://www.internetworldstats.com/stats.htm</w:t>
+        <w:t xml:space="preserve"> http://www.internetworldstats.com/stats.htm</w:t>
       </w:r>
     </w:p>
   </w:footnote>
@@ -58880,7 +58959,7 @@
 </file>
 
 <file path=customXml/itemProps2.xml><?xml version="1.0" encoding="utf-8"?>
-<ds:datastoreItem xmlns:ds="http://schemas.openxmlformats.org/officeDocument/2006/customXml" ds:itemID="{97DC8C5A-443B-431F-934B-6493AC7C2FBF}">
+<ds:datastoreItem xmlns:ds="http://schemas.openxmlformats.org/officeDocument/2006/customXml" ds:itemID="{0401FCDE-23BD-436A-928E-4B557B8D03EF}">
   <ds:schemaRefs>
     <ds:schemaRef ds:uri="http://schemas.openxmlformats.org/officeDocument/2006/bibliography"/>
   </ds:schemaRefs>

</xml_diff>

<commit_message>
Đang viết 7.2.3.1 Tổ chức thông tin theo theo cây phân cấp Cần suy nghĩ bổ sung: Trình bày vấn đề khó khăn khi tổ chức đa cấp  suy ra 3 cấp là hiệu quả nhất
</commit_message>
<xml_diff>
--- a/Documents/JobZoom Report.docx
+++ b/Documents/JobZoom Report.docx
@@ -45738,8 +45738,6 @@
         </w:rPr>
         <w:t xml:space="preserve"> Mỗi property của các business entity object sẽ được mapping thành một record của bảng TagAttribute.</w:t>
       </w:r>
-      <w:bookmarkStart w:id="153" w:name="_GoBack"/>
-      <w:bookmarkEnd w:id="153"/>
     </w:p>
     <w:p>
       <w:pPr>
@@ -45822,16 +45820,222 @@
     </w:p>
     <w:p>
       <w:pPr>
-        <w:rPr>
-          <w:lang w:val="en-US"/>
-        </w:rPr>
-      </w:pPr>
-      <w:r>
-        <w:rPr>
-          <w:lang w:val="en-US"/>
-        </w:rPr>
+        <w:pStyle w:val="Heading4"/>
+        <w:rPr>
+          <w:lang w:val="en-US"/>
+        </w:rPr>
+      </w:pPr>
+      <w:bookmarkStart w:id="153" w:name="_Toc311896565"/>
+      <w:r>
+        <w:rPr>
+          <w:lang w:val="en-US"/>
+        </w:rPr>
+        <w:t>Tổ chức thông tin theo theo cây phân cấp</w:t>
+      </w:r>
+    </w:p>
+    <w:p>
+      <w:pPr>
+        <w:rPr>
+          <w:u w:val="single"/>
+          <w:lang w:val="en-US"/>
+        </w:rPr>
+      </w:pPr>
+      <w:r>
+        <w:rPr>
+          <w:u w:val="single"/>
+          <w:lang w:val="en-US"/>
+        </w:rPr>
+        <w:t>Vấn đề: Làm thế nào để tổ chức thông tin theo cây phân cấp hiệu quả nhất</w:t>
+      </w:r>
+    </w:p>
+    <w:p>
+      <w:pPr>
+        <w:rPr>
+          <w:lang w:val="en-US"/>
+        </w:rPr>
+      </w:pPr>
+      <w:r>
+        <w:rPr>
+          <w:lang w:val="en-US"/>
+        </w:rPr>
+        <w:t>Theo hướng giải quyết 6.2 (lưu trữ dưới dạng tag kết hợp tổ chức thông tin theo taxonomy) và trong</w:t>
+      </w:r>
+      <w:r>
+        <w:rPr>
+          <w:lang w:val="en-US"/>
+        </w:rPr>
+        <w:t xml:space="preserve"> kiến trúc tổng quan của JobZoom Framework</w:t>
+      </w:r>
+      <w:r>
+        <w:rPr>
+          <w:lang w:val="en-US"/>
+        </w:rPr>
+        <w:t xml:space="preserve"> trình bày</w:t>
+      </w:r>
+      <w:r>
+        <w:rPr>
+          <w:lang w:val="en-US"/>
+        </w:rPr>
+        <w:t xml:space="preserve"> </w:t>
+      </w:r>
+      <w:r>
+        <w:rPr>
+          <w:lang w:val="en-US"/>
+        </w:rPr>
+        <w:t xml:space="preserve">các </w:t>
+      </w:r>
+      <w:r>
+        <w:rPr>
+          <w:lang w:val="en-US"/>
+        </w:rPr>
+        <w:t>Use</w:t>
+      </w:r>
+      <w:r>
+        <w:rPr>
+          <w:lang w:val="en-US"/>
+        </w:rPr>
+        <w:t xml:space="preserve"> case </w:t>
+      </w:r>
+      <w:r>
+        <w:rPr>
+          <w:lang w:val="en-US"/>
+        </w:rPr>
+        <w:t>của một hệ thống thông tin tìm việc hướng đến 2 đối tượng cụ thể</w:t>
+      </w:r>
+      <w:r>
+        <w:rPr>
+          <w:lang w:val="en-US"/>
+        </w:rPr>
+        <w:t xml:space="preserve"> (người dùng đầu cuối)</w:t>
+      </w:r>
+      <w:r>
+        <w:rPr>
+          <w:lang w:val="en-US"/>
+        </w:rPr>
+        <w:t>: người tìm kiếm việc (Job Seeker) và Doanh nghiệp tuyển dụng (Employer).</w:t>
+      </w:r>
+    </w:p>
+    <w:p>
+      <w:pPr>
+        <w:rPr>
+          <w:lang w:val="en-US"/>
+        </w:rPr>
+      </w:pPr>
+      <w:r>
+        <w:rPr>
+          <w:lang w:val="en-US"/>
+        </w:rPr>
+        <w:t>Vì vậy thông tin tổ chức, lưu trữ tập trung mô tả 2 nguồn thông ti</w:t>
+      </w:r>
+      <w:r>
+        <w:rPr>
+          <w:lang w:val="en-US"/>
+        </w:rPr>
+        <w:t>n chính: Job Seeker và Employer</w:t>
+      </w:r>
+      <w:r>
+        <w:rPr>
+          <w:lang w:val="en-US"/>
+        </w:rPr>
+        <w:t>.</w:t>
+      </w:r>
+    </w:p>
+    <w:p>
+      <w:pPr>
+        <w:rPr>
+          <w:lang w:val="en-US"/>
+        </w:rPr>
+      </w:pPr>
+      <w:r>
+        <w:rPr>
+          <w:highlight w:val="yellow"/>
+          <w:lang w:val="en-US"/>
+        </w:rPr>
+        <w:t xml:space="preserve">Trình bày vấn đề khó khăn khi tổ chức đa cấp </w:t>
+      </w:r>
+      <w:r>
+        <w:rPr>
+          <w:highlight w:val="yellow"/>
+          <w:lang w:val="en-US"/>
+        </w:rPr>
+        <w:sym w:font="Wingdings" w:char="F0E0"/>
+      </w:r>
+      <w:r>
+        <w:rPr>
+          <w:highlight w:val="yellow"/>
+          <w:lang w:val="en-US"/>
+        </w:rPr>
+        <w:t xml:space="preserve"> suy ra 3 cấp là hiệu quả nhất</w:t>
+      </w:r>
+    </w:p>
+    <w:p>
+      <w:pPr>
+        <w:rPr>
+          <w:lang w:val="en-US"/>
+        </w:rPr>
+      </w:pPr>
+      <w:r>
+        <w:rPr>
+          <w:u w:val="single"/>
+          <w:lang w:val="en-US"/>
+        </w:rPr>
+        <w:t xml:space="preserve">Giải pháp: </w:t>
+      </w:r>
+      <w:r>
+        <w:rPr>
+          <w:u w:val="single"/>
+          <w:lang w:val="en-US"/>
+        </w:rPr>
+        <w:t>tổ chức thông tin phân cấp h</w:t>
+      </w:r>
+      <w:r>
+        <w:rPr>
+          <w:u w:val="single"/>
+          <w:lang w:val="en-US"/>
+        </w:rPr>
+        <w:t>ierachy</w:t>
+      </w:r>
+      <w:r>
+        <w:rPr>
+          <w:u w:val="single"/>
+          <w:lang w:val="en-US"/>
+        </w:rPr>
+        <w:t xml:space="preserve"> theo</w:t>
+      </w:r>
+      <w:r>
+        <w:rPr>
+          <w:u w:val="single"/>
+          <w:lang w:val="en-US"/>
+        </w:rPr>
+        <w:t xml:space="preserve"> 3 cấ</w:t>
+      </w:r>
+      <w:r>
+        <w:rPr>
+          <w:u w:val="single"/>
+          <w:lang w:val="en-US"/>
+        </w:rPr>
+        <w:t>p bao gồm:</w:t>
+      </w:r>
+      <w:r>
+        <w:rPr>
+          <w:lang w:val="en-US"/>
+        </w:rPr>
+        <w:t xml:space="preserve"> Root node (level 1), các Node phân lớp - Classification nodes (level 2), node lá (level 3) kết hợp giải pháp tạo mối tương quan giữa các node lá (similar term).</w:t>
+      </w:r>
+    </w:p>
+    <w:p>
+      <w:pPr>
+        <w:rPr>
+          <w:lang w:val="en-US"/>
+        </w:rPr>
+      </w:pPr>
+      <w:r>
+        <w:rPr>
+          <w:lang w:val="en-US"/>
+        </w:rPr>
+        <w:lastRenderedPageBreak/>
         <w:drawing>
-          <wp:inline distT="0" distB="0" distL="0" distR="0" wp14:anchorId="6CEFF9DA">
+          <wp:inline distT="0" distB="0" distL="0" distR="0" wp14:anchorId="491D59F4" wp14:editId="0610BBE3">
             <wp:extent cx="5133094" cy="4286250"/>
             <wp:effectExtent l="0" t="0" r="0" b="0"/>
             <wp:docPr id="57" name="Picture 57"/>
@@ -45883,18 +46087,10 @@
           <w:lang w:val="en-US"/>
         </w:rPr>
       </w:pPr>
-    </w:p>
-    <w:p>
-      <w:pPr>
-        <w:rPr>
-          <w:lang w:val="en-US"/>
-        </w:rPr>
-      </w:pPr>
-      <w:r>
-        <w:rPr>
-          <w:lang w:val="en-US"/>
-        </w:rPr>
-        <w:lastRenderedPageBreak/>
+      <w:r>
+        <w:rPr>
+          <w:lang w:val="en-US"/>
+        </w:rPr>
         <w:t>Profile chứa nhiều thông tin con: thông tin cơ bản (Basic), quá trình học hành (Education), Kỹ năng (Skill)…</w:t>
       </w:r>
     </w:p>
@@ -45909,7 +46105,7 @@
           <w:lang w:val="en-US"/>
         </w:rPr>
         <w:drawing>
-          <wp:inline distT="0" distB="0" distL="0" distR="0">
+          <wp:inline distT="0" distB="0" distL="0" distR="0" wp14:anchorId="2CAC9894" wp14:editId="74662ED1">
             <wp:extent cx="3822192" cy="2468880"/>
             <wp:effectExtent l="0" t="0" r="0" b="0"/>
             <wp:docPr id="30" name="Picture 30"/>
@@ -45957,6 +46153,27 @@
           <w:lang w:val="en-US"/>
         </w:rPr>
       </w:pPr>
+      <w:r>
+        <w:rPr>
+          <w:highlight w:val="green"/>
+          <w:lang w:val="en-US"/>
+        </w:rPr>
+        <w:t>Tại sao phải sử dụng giải pháp này</w:t>
+      </w:r>
+    </w:p>
+    <w:p>
+      <w:pPr>
+        <w:rPr>
+          <w:lang w:val="en-US"/>
+        </w:rPr>
+      </w:pPr>
+      <w:r>
+        <w:rPr>
+          <w:highlight w:val="green"/>
+          <w:lang w:val="en-US"/>
+        </w:rPr>
+        <w:t>Giải pháp này có thuận lợi, bất lợi gì sau này</w:t>
+      </w:r>
     </w:p>
     <w:p>
       <w:pPr>
@@ -45965,165 +46182,8 @@
           <w:lang w:val="en-US"/>
         </w:rPr>
       </w:pPr>
-      <w:bookmarkStart w:id="154" w:name="_Toc311896565"/>
-      <w:r>
-        <w:rPr>
-          <w:lang w:val="en-US"/>
-        </w:rPr>
-        <w:t>Tổ chức thông tin theo theo cây phân cấp</w:t>
-      </w:r>
-    </w:p>
-    <w:p>
-      <w:pPr>
-        <w:rPr>
-          <w:lang w:val="en-US"/>
-        </w:rPr>
-      </w:pPr>
-      <w:r>
-        <w:rPr>
-          <w:highlight w:val="yellow"/>
-          <w:lang w:val="en-US"/>
-        </w:rPr>
-        <w:t>Vấn đề: làm sao tổ chức thông tin theo cây phân cấp hiệu quả nhất (hiệu quả về mặt lưu trữ, hiệu quả về mặt mở rộng)</w:t>
-      </w:r>
-    </w:p>
-    <w:p>
-      <w:pPr>
-        <w:rPr>
-          <w:lang w:val="en-US"/>
-        </w:rPr>
-      </w:pPr>
-      <w:r>
-        <w:rPr>
-          <w:lang w:val="en-US"/>
-        </w:rPr>
-        <w:t>Trong phần giới thiệu về kiến trúc tổng quan của JobZoom Framework</w:t>
-      </w:r>
-      <w:r>
-        <w:rPr>
-          <w:lang w:val="en-US"/>
-        </w:rPr>
-        <w:t xml:space="preserve">, đã giới thiệu </w:t>
-      </w:r>
-      <w:r>
-        <w:rPr>
-          <w:lang w:val="en-US"/>
-        </w:rPr>
-        <w:t>các trường hợp sử dụng cụ thể</w:t>
-      </w:r>
-      <w:r>
-        <w:rPr>
-          <w:lang w:val="en-US"/>
-        </w:rPr>
-        <w:t xml:space="preserve"> (Use case)</w:t>
-      </w:r>
-      <w:r>
-        <w:rPr>
-          <w:lang w:val="en-US"/>
-        </w:rPr>
-        <w:t xml:space="preserve"> của một hệ thống thông tin tìm việc hướng đến 2 đối tượng cụ thể</w:t>
-      </w:r>
-      <w:r>
-        <w:rPr>
-          <w:lang w:val="en-US"/>
-        </w:rPr>
-        <w:t xml:space="preserve"> (người dùng đầu cuối)</w:t>
-      </w:r>
-      <w:r>
-        <w:rPr>
-          <w:lang w:val="en-US"/>
-        </w:rPr>
-        <w:t>: người tìm kiếm việc (Job Seeker) và Doanh nghiệp tuyển dụng (Employer).</w:t>
-      </w:r>
-    </w:p>
-    <w:p>
-      <w:pPr>
-        <w:rPr>
-          <w:lang w:val="en-US"/>
-        </w:rPr>
-      </w:pPr>
-    </w:p>
-    <w:p>
-      <w:pPr>
-        <w:rPr>
-          <w:lang w:val="en-US"/>
-        </w:rPr>
-      </w:pPr>
-    </w:p>
-    <w:p>
-      <w:pPr>
-        <w:rPr>
-          <w:lang w:val="en-US"/>
-        </w:rPr>
-      </w:pPr>
-    </w:p>
-    <w:p>
-      <w:pPr>
-        <w:rPr>
-          <w:lang w:val="en-US"/>
-        </w:rPr>
-      </w:pPr>
-      <w:r>
-        <w:rPr>
-          <w:lang w:val="en-US"/>
-        </w:rPr>
-        <w:t>Giải pháp: Hierachy 3 cấp: Node Root, Node con (Các Node thể hiện sự phân lớp Classification), Các Node lá + Similar Term giữa các Node Lá</w:t>
-      </w:r>
-    </w:p>
-    <w:p>
-      <w:pPr>
-        <w:rPr>
-          <w:lang w:val="en-US"/>
-        </w:rPr>
-      </w:pPr>
-      <w:r>
-        <w:rPr>
-          <w:highlight w:val="green"/>
-          <w:lang w:val="en-US"/>
-        </w:rPr>
-        <w:t>Tại sao phải sử dụng giải pháp này</w:t>
-      </w:r>
-    </w:p>
-    <w:p>
-      <w:pPr>
-        <w:rPr>
-          <w:lang w:val="en-US"/>
-        </w:rPr>
-      </w:pPr>
-      <w:r>
-        <w:rPr>
-          <w:highlight w:val="green"/>
-          <w:lang w:val="en-US"/>
-        </w:rPr>
-        <w:t>Giải pháp này có thuận lợi, bất lợi gì sau này</w:t>
-      </w:r>
-    </w:p>
-    <w:p>
-      <w:pPr>
-        <w:rPr>
-          <w:lang w:val="en-US"/>
-        </w:rPr>
-      </w:pPr>
-      <w:r>
-        <w:rPr>
-          <w:lang w:val="en-US"/>
-        </w:rPr>
-        <w:t>Giải pháp:</w:t>
-      </w:r>
-      <w:r>
-        <w:rPr>
-          <w:lang w:val="en-US"/>
-        </w:rPr>
-        <w:t xml:space="preserve"> Conceptual &amp; Design Pattern</w:t>
-      </w:r>
-    </w:p>
-    <w:p>
-      <w:pPr>
-        <w:pStyle w:val="Heading4"/>
-        <w:rPr>
-          <w:lang w:val="en-US"/>
-        </w:rPr>
-      </w:pPr>
+      <w:bookmarkStart w:id="154" w:name="_GoBack"/>
+      <w:bookmarkEnd w:id="154"/>
       <w:r>
         <w:rPr>
           <w:lang w:val="en-US"/>
@@ -46244,7 +46304,7 @@
         </w:rPr>
         <w:t xml:space="preserve"> </w:t>
       </w:r>
-      <w:bookmarkEnd w:id="154"/>
+      <w:bookmarkEnd w:id="153"/>
       <w:r>
         <w:rPr>
           <w:lang w:val="en-US"/>
@@ -49923,7 +49983,7 @@
             <w:rPr>
               <w:color w:val="FFFFFF" w:themeColor="background1"/>
             </w:rPr>
-            <w:t>79</w:t>
+            <w:t>81</w:t>
           </w:r>
           <w:r>
             <w:rPr>
@@ -50011,7 +50071,10 @@
         <w:footnoteRef/>
       </w:r>
       <w:r>
-        <w:t xml:space="preserve"> http://www.internetworldstats.com/stats.htm</w:t>
+        <w:t xml:space="preserve"> </w:t>
+      </w:r>
+      <w:r>
+        <w:t>http://www.internetworldstats.com/stats.htm</w:t>
       </w:r>
     </w:p>
   </w:footnote>
@@ -58959,7 +59022,7 @@
 </file>
 
 <file path=customXml/itemProps2.xml><?xml version="1.0" encoding="utf-8"?>
-<ds:datastoreItem xmlns:ds="http://schemas.openxmlformats.org/officeDocument/2006/customXml" ds:itemID="{0401FCDE-23BD-436A-928E-4B557B8D03EF}">
+<ds:datastoreItem xmlns:ds="http://schemas.openxmlformats.org/officeDocument/2006/customXml" ds:itemID="{D6CDCDDD-F706-4338-8819-AF8A626E7555}">
   <ds:schemaRefs>
     <ds:schemaRef ds:uri="http://schemas.openxmlformats.org/officeDocument/2006/bibliography"/>
   </ds:schemaRefs>

</xml_diff>

<commit_message>
3.7.6	Các khái niệm cơ bản về kiến trúc phần mềm -> Giới thiệu các Stack cơ bản của khái niệm kiến trúc phần mềm để từ đó xác định những giải pháp của mình thuộc khái niệm nào của kiến trúc phần mềm
</commit_message>
<xml_diff>
--- a/Documents/JobZoom Report.docx
+++ b/Documents/JobZoom Report.docx
@@ -31462,69 +31462,6 @@
     <w:p>
       <w:pPr>
         <w:rPr>
-          <w:lang w:val="en-US"/>
-        </w:rPr>
-      </w:pPr>
-      <w:r>
-        <w:rPr>
-          <w:lang w:val="en-US"/>
-        </w:rPr>
-        <w:t xml:space="preserve">Kiến trúc phần mềm của một chương trình máy tính hay một hệ thống tính toán là cấu trúc của các thành phần trong hệ thống đó. Kiến trúc phần mềm bao gồm các phần tử phần mềm, các thuộc tính và mối quan hệ giữa chúng. Ngoài ra, thuật ngữ "kiến trúc phần mềm" cũng đề cập đến các tài liệu kiến trúc phần mềm của một hệ thống, thuận tiện cho việc trao đổi thông tin giữa các thành viên trong một dự án. Kiến trúc phần mềm giúp việc quyết định ở mức cao trong thiết kế phần mềm dễ dàng hơn và cho phép tái sử dụng các thành phần và mẫu thiết kế </w:t>
-      </w:r>
-      <w:r>
-        <w:rPr>
-          <w:lang w:val="en-US"/>
-        </w:rPr>
-        <w:t xml:space="preserve">(design pattern) </w:t>
-      </w:r>
-      <w:r>
-        <w:rPr>
-          <w:lang w:val="en-US"/>
-        </w:rPr>
-        <w:t>của các dự</w:t>
-      </w:r>
-      <w:r>
-        <w:rPr>
-          <w:lang w:val="en-US"/>
-        </w:rPr>
-        <w:t xml:space="preserve"> án</w:t>
-      </w:r>
-      <w:r>
-        <w:rPr>
-          <w:lang w:val="en-US"/>
-        </w:rPr>
-        <w:t>.</w:t>
-      </w:r>
-    </w:p>
-    <w:p>
-      <w:pPr>
-        <w:rPr>
-          <w:rFonts w:ascii="Arial" w:hAnsi="Arial" w:cs="Arial"/>
-          <w:i/>
-          <w:iCs/>
-          <w:color w:val="000000"/>
-          <w:sz w:val="20"/>
-          <w:szCs w:val="20"/>
-          <w:shd w:val="clear" w:color="auto" w:fill="FFFFFF"/>
-          <w:lang w:val="en-US"/>
-        </w:rPr>
-      </w:pPr>
-      <w:r>
-        <w:rPr>
-          <w:rFonts w:ascii="Arial" w:hAnsi="Arial" w:cs="Arial"/>
-          <w:i/>
-          <w:iCs/>
-          <w:color w:val="000000"/>
-          <w:sz w:val="20"/>
-          <w:szCs w:val="20"/>
-          <w:shd w:val="clear" w:color="auto" w:fill="FFFFFF"/>
-        </w:rPr>
-        <w:t>Len Bass, Paul Clements, Rick Kazman: Software Architecture in Practice, Second Edition. Addison Wesley, Reading 5/9/2003.</w:t>
-      </w:r>
-    </w:p>
-    <w:p>
-      <w:pPr>
-        <w:rPr>
           <w:rFonts w:cs="Times New Roman"/>
           <w:iCs/>
           <w:color w:val="000000"/>
@@ -31542,77 +31479,7 @@
           <w:shd w:val="clear" w:color="auto" w:fill="FFFFFF"/>
           <w:lang w:val="en-US"/>
         </w:rPr>
-        <w:t>Định nghĩa kiến trúc phần mềm hiện đại,</w:t>
-      </w:r>
-    </w:p>
-    <w:p>
-      <w:pPr>
-        <w:rPr>
-          <w:lang w:val="en-US"/>
-        </w:rPr>
-      </w:pPr>
-      <w:hyperlink r:id="rId37" w:history="1">
-        <w:r>
-          <w:rPr>
-            <w:rStyle w:val="Hyperlink"/>
-          </w:rPr>
-          <w:t>http://www.sei.cmu.edu/architecture/start/moderndefs.cfm</w:t>
-        </w:r>
-      </w:hyperlink>
-    </w:p>
-    <w:p>
-      <w:pPr>
-        <w:rPr>
-          <w:lang w:val="en-US"/>
-        </w:rPr>
-      </w:pPr>
-    </w:p>
-    <w:p>
-      <w:pPr>
-        <w:rPr>
-          <w:lang w:val="en-US"/>
-        </w:rPr>
-      </w:pPr>
-      <w:r>
-        <w:rPr>
-          <w:lang w:val="en-US"/>
-        </w:rPr>
-        <w:t>Định nghĩa kiến trúc phần mềm cỗ điển,</w:t>
-      </w:r>
-    </w:p>
-    <w:p>
-      <w:pPr>
-        <w:rPr>
-          <w:lang w:val="en-US"/>
-        </w:rPr>
-      </w:pPr>
-      <w:hyperlink r:id="rId38" w:history="1">
-        <w:r>
-          <w:rPr>
-            <w:rStyle w:val="Hyperlink"/>
-          </w:rPr>
-          <w:t>http://www.sei.cmu.edu/architecture/start/classicdefs.cfm</w:t>
-        </w:r>
-      </w:hyperlink>
-    </w:p>
-    <w:p>
-      <w:pPr>
-        <w:rPr>
-          <w:lang w:val="en-US"/>
-        </w:rPr>
-      </w:pPr>
-    </w:p>
-    <w:p>
-      <w:pPr>
-        <w:rPr>
-          <w:lang w:val="en-US"/>
-        </w:rPr>
-      </w:pPr>
-      <w:r>
-        <w:rPr>
-          <w:lang w:val="en-US"/>
-        </w:rPr>
-        <w:t>Các nền tảng dùng để nghiên cứu kiến trúc phần mềm</w:t>
+        <w:t>Theo Len Bass, Paul Clements, Rick Kazman: Software Architecture in Practice, Second Edition. Addison Wesley:</w:t>
       </w:r>
     </w:p>
     <w:p>
@@ -31626,22 +31493,7 @@
           <w:lang w:val="en-US"/>
         </w:rPr>
       </w:pPr>
-      <w:hyperlink r:id="rId39" w:history="1">
-        <w:r>
-          <w:rPr>
-            <w:rStyle w:val="Hyperlink"/>
-            <w:rFonts w:cs="Times New Roman"/>
-            <w:iCs/>
-            <w:szCs w:val="26"/>
-            <w:shd w:val="clear" w:color="auto" w:fill="FFFFFF"/>
-            <w:lang w:val="en-US"/>
-          </w:rPr>
-          <w:t>http://users.ece.utexas.edu/~perry/work/papers/swa-sen.pdf</w:t>
-        </w:r>
-      </w:hyperlink>
-    </w:p>
-    <w:p>
-      <w:pPr>
+      <w:r>
         <w:rPr>
           <w:rFonts w:cs="Times New Roman"/>
           <w:iCs/>
@@ -31650,7 +31502,8 @@
           <w:shd w:val="clear" w:color="auto" w:fill="FFFFFF"/>
           <w:lang w:val="en-US"/>
         </w:rPr>
-      </w:pPr>
+        <w:t>Khái niệm kiến trúc phần mềm của một chương trình máy tính hay một hệ thống tính toán là cấu trúc của các thành phần trong hệ thống đó. Kiến trúc phần mềm bao gồm các phần tử phần mềm, các thuộc tính và mối quan hệ giữa chúng. Ngoài ra, thuật ngữ "kiến trúc phần mềm" cũng đề cập đến các tài liệu kiến trúc phần mềm của một hệ thống, thuận tiện cho việc trao đổi thông tin giữa các thành viên trong một dự án. Kiến trúc phần mềm giúp việc quyết định ở mức cao trong thiết kế phần mềm dễ dàng hơn và cho phép tái sử dụng các thành phần và mẫu thiết kế (design pattern) của các dự án.</w:t>
+      </w:r>
     </w:p>
     <w:p>
       <w:pPr>
@@ -31672,7 +31525,7 @@
           <w:shd w:val="clear" w:color="auto" w:fill="FFFFFF"/>
           <w:lang w:val="en-US"/>
         </w:rPr>
-        <w:t>Tầm quan trọng của kiến trúc phần mềm</w:t>
+        <w:t>Software Architecture = {Components, Connectors, Constraint}</w:t>
       </w:r>
     </w:p>
     <w:p>
@@ -31695,7 +31548,7 @@
           <w:shd w:val="clear" w:color="auto" w:fill="FFFFFF"/>
           <w:lang w:val="en-US"/>
         </w:rPr>
-        <w:t>Hỗ trợ việc giao tiếp</w:t>
+        <w:t>Components:</w:t>
       </w:r>
     </w:p>
     <w:p>
@@ -31718,7 +31571,7 @@
           <w:shd w:val="clear" w:color="auto" w:fill="FFFFFF"/>
           <w:lang w:val="en-US"/>
         </w:rPr>
-        <w:t>Giúp ra quyết định sớm hơn</w:t>
+        <w:t xml:space="preserve">Connectors: </w:t>
       </w:r>
     </w:p>
     <w:p>
@@ -31741,7 +31594,7 @@
           <w:shd w:val="clear" w:color="auto" w:fill="FFFFFF"/>
           <w:lang w:val="en-US"/>
         </w:rPr>
-        <w:t>Tính khả chuyển cho hệ thống</w:t>
+        <w:t>Contraints:</w:t>
       </w:r>
     </w:p>
     <w:p>
@@ -31764,8 +31617,7 @@
           <w:shd w:val="clear" w:color="auto" w:fill="FFFFFF"/>
           <w:lang w:val="en-US"/>
         </w:rPr>
-        <w:lastRenderedPageBreak/>
-        <w:t>Kiến trúc phần mềm ra đời khoảng hơn 30 năm. Vài thập niên trước, người ta đã thấy nó là công việc có ý nghĩa trong công nghệ phần mềm. Kiến trúc sư phần mềm đóng vai trò quan trọng trong việc hình thành một giải pháp nhằm vào các đích kinh doanh, công nghệ, và công nghệ thông tin của một doanh nghiệp. Việc viết tư liệu một kiến trúc phần mềm là vô cùng quan trọng. Bạn có thể sử dụng việc viết tư liệu để giao tiếp với các cổ đông về một hệ thống đang tiến triển. Việc viết tư liệu cũng rất hữu ích để cho phép các thành viên mới của nhóm thành công một cách nhanh chóng, vì họ có thể sử dụng các viễn cảnh kiến trúc như tiên đề bao bọc và ngữ cảnh khi thực hiện một giải pháp.</w:t>
+        <w:t>OOP Paradigm và Component</w:t>
       </w:r>
     </w:p>
     <w:p>
@@ -31788,7 +31640,7 @@
           <w:shd w:val="clear" w:color="auto" w:fill="FFFFFF"/>
           <w:lang w:val="en-US"/>
         </w:rPr>
-        <w:t>Có nhiều nhầm lẫn về việc cái có tính kiến trúc và cái không có tính kiến trúc về bản chất, và các khía cạnh nào của một hệ thống sẽ được viết tư liệu. Các khuôn mẫu kiến trúc, mà xác định và chuẩn hóa các nội dung trong mỗi kiểu tạo tác, cho phép cách tiếp cận bền vững cho việc viết tư liệu kiến trúc phần mềm.</w:t>
+        <w:t>Các mô hình Classes được sử dụng để thiết kế các blocks trong giai đoạn thiết kế.</w:t>
       </w:r>
     </w:p>
     <w:p>
@@ -31811,8 +31663,299 @@
           <w:shd w:val="clear" w:color="auto" w:fill="FFFFFF"/>
           <w:lang w:val="en-US"/>
         </w:rPr>
-        <w:t>Trong bài viết này, bạn đã tìm hiểu được về kiến trúc phần mềm như một ngành nghiên cứu và về tầm quan trọng của việc viết tư liệu các phần tử cốt lõi của kiến trúc. Bạn cũng đã được đọc một tổng quan về các tạo tác kiến trúc mà được khuyến cáo như một tập nhỏ nhất để viết tư liệu. Hãy đợi phần còn lại của loạt bài này, chúng sẽ chi tiết hoá bằng cách sử dụng một tập hợp các nguyên tắc và cách viết tư liệu cho từng tạo tác.</w:t>
-      </w:r>
+        <w:t>http://www.sei.cmu.edu/architecture/start/moderndefs.cfm</w:t>
+      </w:r>
+    </w:p>
+    <w:p>
+      <w:pPr>
+        <w:rPr>
+          <w:rFonts w:cs="Times New Roman"/>
+          <w:iCs/>
+          <w:color w:val="000000"/>
+          <w:szCs w:val="26"/>
+          <w:shd w:val="clear" w:color="auto" w:fill="FFFFFF"/>
+          <w:lang w:val="en-US"/>
+        </w:rPr>
+      </w:pPr>
+      <w:r>
+        <w:rPr>
+          <w:rFonts w:cs="Times New Roman"/>
+          <w:iCs/>
+          <w:color w:val="000000"/>
+          <w:szCs w:val="26"/>
+          <w:shd w:val="clear" w:color="auto" w:fill="FFFFFF"/>
+          <w:lang w:val="en-US"/>
+        </w:rPr>
+        <w:t>http://www.sei.cmu.edu/architecture/start/classicdefs.cfm</w:t>
+      </w:r>
+    </w:p>
+    <w:p>
+      <w:pPr>
+        <w:rPr>
+          <w:rFonts w:cs="Times New Roman"/>
+          <w:iCs/>
+          <w:color w:val="000000"/>
+          <w:szCs w:val="26"/>
+          <w:shd w:val="clear" w:color="auto" w:fill="FFFFFF"/>
+          <w:lang w:val="en-US"/>
+        </w:rPr>
+      </w:pPr>
+      <w:r>
+        <w:rPr>
+          <w:rFonts w:cs="Times New Roman"/>
+          <w:iCs/>
+          <w:color w:val="000000"/>
+          <w:szCs w:val="26"/>
+          <w:shd w:val="clear" w:color="auto" w:fill="FFFFFF"/>
+          <w:lang w:val="en-US"/>
+        </w:rPr>
+        <w:t>Năm 1998, tại hội thảo quốc tế đầu tiên về kiến trúc phần mềm, phân loại một số khía cạnh về kiến trúc phần mềm:</w:t>
+      </w:r>
+    </w:p>
+    <w:p>
+      <w:pPr>
+        <w:rPr>
+          <w:rFonts w:cs="Times New Roman"/>
+          <w:iCs/>
+          <w:color w:val="000000"/>
+          <w:szCs w:val="26"/>
+          <w:shd w:val="clear" w:color="auto" w:fill="FFFFFF"/>
+          <w:lang w:val="en-US"/>
+        </w:rPr>
+      </w:pPr>
+      <w:r>
+        <w:rPr>
+          <w:rFonts w:cs="Times New Roman"/>
+          <w:iCs/>
+          <w:color w:val="000000"/>
+          <w:szCs w:val="26"/>
+          <w:shd w:val="clear" w:color="auto" w:fill="FFFFFF"/>
+          <w:lang w:val="en-US"/>
+        </w:rPr>
+        <w:t>Structure models: bao gồm các thành phần phần mềm (components), sự kết nối giữa các conponents đó và thường kèm theo một số khía cạnh sau: sự cấu hình (configuration),  các ràng buộc (constraint), semantics, các phân tích (analysis)</w:t>
+      </w:r>
+    </w:p>
+    <w:p>
+      <w:pPr>
+        <w:rPr>
+          <w:rFonts w:cs="Times New Roman"/>
+          <w:iCs/>
+          <w:color w:val="000000"/>
+          <w:szCs w:val="26"/>
+          <w:shd w:val="clear" w:color="auto" w:fill="FFFFFF"/>
+          <w:lang w:val="en-US"/>
+        </w:rPr>
+      </w:pPr>
+      <w:r>
+        <w:rPr>
+          <w:rFonts w:cs="Times New Roman"/>
+          <w:iCs/>
+          <w:color w:val="000000"/>
+          <w:szCs w:val="26"/>
+          <w:shd w:val="clear" w:color="auto" w:fill="FFFFFF"/>
+          <w:lang w:val="en-US"/>
+        </w:rPr>
+        <w:lastRenderedPageBreak/>
+        <w:t xml:space="preserve">Framework models: cung cấp mô hình giải quyết các bài toán kiến trúc phần mềm cụ thể (domain-specific). Ví dụ như CORBA (Common Object Request Broker Architecture), </w:t>
+      </w:r>
+    </w:p>
+    <w:p>
+      <w:pPr>
+        <w:rPr>
+          <w:rFonts w:cs="Times New Roman"/>
+          <w:iCs/>
+          <w:color w:val="000000"/>
+          <w:szCs w:val="26"/>
+          <w:shd w:val="clear" w:color="auto" w:fill="FFFFFF"/>
+          <w:lang w:val="en-US"/>
+        </w:rPr>
+      </w:pPr>
+      <w:r>
+        <w:rPr>
+          <w:rFonts w:cs="Times New Roman"/>
+          <w:iCs/>
+          <w:color w:val="000000"/>
+          <w:szCs w:val="26"/>
+          <w:shd w:val="clear" w:color="auto" w:fill="FFFFFF"/>
+          <w:lang w:val="en-US"/>
+        </w:rPr>
+        <w:t>Giải quyết bài toán kiến trúc trong hệ thống thông tin về tìm kiếm việc làm cũng với mục đích xây dựng một Framework cụ thể muốn hướng tới; gọi là JobZoom Framework.</w:t>
+      </w:r>
+    </w:p>
+    <w:p>
+      <w:pPr>
+        <w:rPr>
+          <w:rFonts w:cs="Times New Roman"/>
+          <w:iCs/>
+          <w:color w:val="000000"/>
+          <w:szCs w:val="26"/>
+          <w:shd w:val="clear" w:color="auto" w:fill="FFFFFF"/>
+          <w:lang w:val="en-US"/>
+        </w:rPr>
+      </w:pPr>
+      <w:r>
+        <w:rPr>
+          <w:rFonts w:cs="Times New Roman"/>
+          <w:iCs/>
+          <w:color w:val="000000"/>
+          <w:szCs w:val="26"/>
+          <w:shd w:val="clear" w:color="auto" w:fill="FFFFFF"/>
+          <w:lang w:val="en-US"/>
+        </w:rPr>
+        <w:t>Các nền tảng dùng để nghiên cứu kiến trúc phần mềm</w:t>
+      </w:r>
+    </w:p>
+    <w:p>
+      <w:pPr>
+        <w:rPr>
+          <w:rFonts w:cs="Times New Roman"/>
+          <w:iCs/>
+          <w:color w:val="000000"/>
+          <w:szCs w:val="26"/>
+          <w:shd w:val="clear" w:color="auto" w:fill="FFFFFF"/>
+          <w:lang w:val="en-US"/>
+        </w:rPr>
+      </w:pPr>
+      <w:r>
+        <w:rPr>
+          <w:rFonts w:cs="Times New Roman"/>
+          <w:iCs/>
+          <w:color w:val="000000"/>
+          <w:szCs w:val="26"/>
+          <w:shd w:val="clear" w:color="auto" w:fill="FFFFFF"/>
+          <w:lang w:val="en-US"/>
+        </w:rPr>
+        <w:t>http://users.ece.utexas.edu/~perry/work/papers/swa-sen.pdf</w:t>
+      </w:r>
+    </w:p>
+    <w:p>
+      <w:pPr>
+        <w:rPr>
+          <w:rFonts w:cs="Times New Roman"/>
+          <w:iCs/>
+          <w:color w:val="000000"/>
+          <w:szCs w:val="26"/>
+          <w:shd w:val="clear" w:color="auto" w:fill="FFFFFF"/>
+          <w:lang w:val="en-US"/>
+        </w:rPr>
+      </w:pPr>
+      <w:r>
+        <w:rPr>
+          <w:rFonts w:cs="Times New Roman"/>
+          <w:iCs/>
+          <w:color w:val="000000"/>
+          <w:szCs w:val="26"/>
+          <w:shd w:val="clear" w:color="auto" w:fill="FFFFFF"/>
+          <w:lang w:val="en-US"/>
+        </w:rPr>
+        <w:t>Tầm quan trọng của kiến trúc phần mềm:</w:t>
+      </w:r>
+    </w:p>
+    <w:p>
+      <w:pPr>
+        <w:rPr>
+          <w:rFonts w:cs="Times New Roman"/>
+          <w:iCs/>
+          <w:color w:val="000000"/>
+          <w:szCs w:val="26"/>
+          <w:shd w:val="clear" w:color="auto" w:fill="FFFFFF"/>
+          <w:lang w:val="en-US"/>
+        </w:rPr>
+      </w:pPr>
+      <w:r>
+        <w:rPr>
+          <w:rFonts w:cs="Times New Roman"/>
+          <w:iCs/>
+          <w:color w:val="000000"/>
+          <w:szCs w:val="26"/>
+          <w:shd w:val="clear" w:color="auto" w:fill="FFFFFF"/>
+          <w:lang w:val="en-US"/>
+        </w:rPr>
+        <w:t>Hỗ trợ việc giao tiếp: Hỗ trợ việc giao tiếp với các thành viên trong dự án. Kiến trúc phần mềm tái hiện một vẻ bề ngoài trừu tượng của hệ thống. Với sự trừu tượng hóa hệ thống với các khái niệm dễ hiểu, những thành viên trong dự án sẽ chỉ cần vận dụng các kiến thức cơ bản của mình về hệ thống trong việc tìm hiểu, dàn xếp, phối hợp làm việc, và bàn bạc trao đổi với nhau.</w:t>
+      </w:r>
+    </w:p>
+    <w:p>
+      <w:pPr>
+        <w:rPr>
+          <w:rFonts w:cs="Times New Roman"/>
+          <w:iCs/>
+          <w:color w:val="000000"/>
+          <w:szCs w:val="26"/>
+          <w:shd w:val="clear" w:color="auto" w:fill="FFFFFF"/>
+          <w:lang w:val="en-US"/>
+        </w:rPr>
+      </w:pPr>
+      <w:r>
+        <w:rPr>
+          <w:rFonts w:cs="Times New Roman"/>
+          <w:iCs/>
+          <w:color w:val="000000"/>
+          <w:szCs w:val="26"/>
+          <w:shd w:val="clear" w:color="auto" w:fill="FFFFFF"/>
+          <w:lang w:val="en-US"/>
+        </w:rPr>
+        <w:t>Giúp ra quyết định sớm hơn: việc ra quyết định được thực hiện sớm hơn. Kiến trúc phần mềm biểu thị các quyết định thiết kế dành cho hệ thống. Như vậy các đội tham gia phát triển, triển khai, kiểm thử và bảo trì phần mềm cũng như các nhóm người dùng và các cấp quản lý sẽ có cái nhìn tổng quan hơn cũng như sớm hơn về hệ thống ngay từ khi nó còn sơ khai. Mỗi đội đó sẽ có các đóng góp ý kiến của mình, các đề xuất cũng như các phản bác của mình khi mọi chuyện chưa quá muộn. Nếu không có quyết định sớm, thì khi phần mềm đã được xây dựng hoàn chỉnh hoặc khá hoàn chỉnh mà đột ngột xuất hiện các yêu cầu thay đổi từ phía nhóm này hoặc nhóm khác, ngoài việc gây trì trệ cho tiến độ công việc mà còn có thể gây ra tâm lý căng thẳng, mâu thuẫn giữa các đội tham gia trong dự án.</w:t>
+      </w:r>
+    </w:p>
+    <w:p>
+      <w:pPr>
+        <w:rPr>
+          <w:rFonts w:cs="Times New Roman"/>
+          <w:iCs/>
+          <w:color w:val="000000"/>
+          <w:szCs w:val="26"/>
+          <w:shd w:val="clear" w:color="auto" w:fill="FFFFFF"/>
+          <w:lang w:val="en-US"/>
+        </w:rPr>
+      </w:pPr>
+      <w:r>
+        <w:rPr>
+          <w:rFonts w:cs="Times New Roman"/>
+          <w:iCs/>
+          <w:color w:val="000000"/>
+          <w:szCs w:val="26"/>
+          <w:shd w:val="clear" w:color="auto" w:fill="FFFFFF"/>
+          <w:lang w:val="en-US"/>
+        </w:rPr>
+        <w:t xml:space="preserve">Tính khả chuyển cho hệ thống: kiến trúc phần mềm không phụ thuộc vào một ngôn ngữ cụ thể nào cả mà chỉ tuân theo một số chuẩn của các ngôn ngữ đặc tả nó. Ngoài ra, kiến trúc phần mềm khi được xây dựng cho một hệ thống, nó tạo thành một mô hình có sự gắn kết tương đối với hệ thống. Kiến trúc phần mềm còn chỉ ra cách thức mà phần mềm làm việc với hệ thống. Do vậy, khi ta muốn chuyển phần mềm sang làm việc ở các hệ thống khác có những điểm tương đồng nhất định với hệ thống cũ thì </w:t>
+      </w:r>
+      <w:r>
+        <w:rPr>
+          <w:rFonts w:cs="Times New Roman"/>
+          <w:iCs/>
+          <w:color w:val="000000"/>
+          <w:szCs w:val="26"/>
+          <w:shd w:val="clear" w:color="auto" w:fill="FFFFFF"/>
+          <w:lang w:val="en-US"/>
+        </w:rPr>
+        <w:lastRenderedPageBreak/>
+        <w:t>phần mềm này cũng sẽ có các thuộc tính chất lượng và các yêu cầu chức năng được đảm bảo là không quá khác so với khi tồn tại ở hệ thống cũ.</w:t>
+      </w:r>
+    </w:p>
+    <w:p>
+      <w:pPr>
+        <w:rPr>
+          <w:rFonts w:cs="Times New Roman"/>
+          <w:iCs/>
+          <w:color w:val="000000"/>
+          <w:szCs w:val="26"/>
+          <w:shd w:val="clear" w:color="auto" w:fill="FFFFFF"/>
+          <w:lang w:val="en-US"/>
+        </w:rPr>
+      </w:pPr>
+      <w:r>
+        <w:rPr>
+          <w:rFonts w:cs="Times New Roman"/>
+          <w:iCs/>
+          <w:color w:val="000000"/>
+          <w:szCs w:val="26"/>
+          <w:shd w:val="clear" w:color="auto" w:fill="FFFFFF"/>
+          <w:lang w:val="en-US"/>
+        </w:rPr>
+        <w:t>Kết luận: kiến trúc phần mềm ra đời khoảng hơn 30 năm. Vài thập niên trước, người ta đã thấy nó là công việc có ý nghĩa trong công nghệ phần mềm. Kiến trúc sư phần mềm đóng vai trò quan trọng trong việc hình thành một giải pháp nhằm vào các đích kinh doanh, công nghệ, và công nghệ thông tin của một doanh nghiệp.</w:t>
+      </w:r>
+      <w:bookmarkStart w:id="105" w:name="_GoBack"/>
+      <w:bookmarkEnd w:id="105"/>
     </w:p>
     <w:p>
       <w:pPr>
@@ -31821,7 +31964,7 @@
           <w:lang w:val="en-US"/>
         </w:rPr>
       </w:pPr>
-      <w:bookmarkStart w:id="105" w:name="_Toc312101407"/>
+      <w:bookmarkStart w:id="106" w:name="_Toc312101407"/>
       <w:r>
         <w:rPr>
           <w:lang w:val="en-US"/>
@@ -31835,7 +31978,7 @@
         </w:rPr>
         <w:footnoteReference w:id="11"/>
       </w:r>
-      <w:bookmarkEnd w:id="105"/>
+      <w:bookmarkEnd w:id="106"/>
     </w:p>
     <w:p>
       <w:pPr>
@@ -31844,7 +31987,7 @@
           <w:lang w:val="en-US"/>
         </w:rPr>
       </w:pPr>
-      <w:hyperlink r:id="rId40" w:history="1">
+      <w:hyperlink r:id="rId37" w:history="1">
         <w:r>
           <w:rPr>
             <w:rStyle w:val="Hyperlink"/>
@@ -31879,47 +32022,47 @@
         <w:rPr>
           <w:lang w:val="en-US"/>
         </w:rPr>
+        <w:t xml:space="preserve">4+1 </w:t>
+      </w:r>
+      <w:r>
+        <w:rPr>
+          <w:lang w:val="en-US"/>
+        </w:rPr>
+        <w:t>Architecture View được thiết kế bởi</w:t>
+      </w:r>
+      <w:r>
+        <w:rPr>
+          <w:lang w:val="en-US"/>
+        </w:rPr>
+        <w:t xml:space="preserve"> Philippe Kruchten</w:t>
+      </w:r>
+      <w:r>
+        <w:rPr>
+          <w:lang w:val="en-US"/>
+        </w:rPr>
+        <w:t xml:space="preserve">. Mô hình </w:t>
+      </w:r>
+      <w:r>
+        <w:t>cho ph</w:t>
+      </w:r>
+      <w:r>
+        <w:rPr>
+          <w:lang w:val="en-US"/>
+        </w:rPr>
+        <w:t>ép mô tả các gốc độ khác nhau của bài toán kiến trúc phần mềm qua các Views khác nhau:</w:t>
+      </w:r>
+    </w:p>
+    <w:p>
+      <w:pPr>
+        <w:rPr>
+          <w:lang w:val="en-US"/>
+        </w:rPr>
+      </w:pPr>
+      <w:r>
+        <w:rPr>
+          <w:lang w:val="en-US"/>
+        </w:rPr>
         <w:lastRenderedPageBreak/>
-        <w:t xml:space="preserve">4+1 </w:t>
-      </w:r>
-      <w:r>
-        <w:rPr>
-          <w:lang w:val="en-US"/>
-        </w:rPr>
-        <w:t>Architecture View được thiết kế bởi</w:t>
-      </w:r>
-      <w:r>
-        <w:rPr>
-          <w:lang w:val="en-US"/>
-        </w:rPr>
-        <w:t xml:space="preserve"> Philippe Kruchten</w:t>
-      </w:r>
-      <w:r>
-        <w:rPr>
-          <w:lang w:val="en-US"/>
-        </w:rPr>
-        <w:t xml:space="preserve">. Mô hình </w:t>
-      </w:r>
-      <w:r>
-        <w:t>cho ph</w:t>
-      </w:r>
-      <w:r>
-        <w:rPr>
-          <w:lang w:val="en-US"/>
-        </w:rPr>
-        <w:t>ép mô tả các gốc độ khác nhau của bài toán kiến trúc phần mềm qua các Views khác nhau:</w:t>
-      </w:r>
-    </w:p>
-    <w:p>
-      <w:pPr>
-        <w:rPr>
-          <w:lang w:val="en-US"/>
-        </w:rPr>
-      </w:pPr>
-      <w:r>
-        <w:rPr>
-          <w:lang w:val="en-US"/>
-        </w:rPr>
         <w:drawing>
           <wp:inline distT="0" distB="0" distL="0" distR="0" wp14:anchorId="1309382B" wp14:editId="63BC735B">
             <wp:extent cx="5724144" cy="3401568"/>
@@ -31938,7 +32081,7 @@
                     </pic:cNvPicPr>
                   </pic:nvPicPr>
                   <pic:blipFill>
-                    <a:blip r:embed="rId41">
+                    <a:blip r:embed="rId38">
                       <a:extLst>
                         <a:ext uri="{28A0092B-C50C-407E-A947-70E740481C1C}">
                           <a14:useLocalDpi xmlns:a14="http://schemas.microsoft.com/office/drawing/2010/main" val="0"/>
@@ -32198,7 +32341,6 @@
           <w:b/>
           <w:bCs/>
         </w:rPr>
-        <w:lastRenderedPageBreak/>
         <w:t>Process view</w:t>
       </w:r>
       <w:r>
@@ -32232,7 +32374,14 @@
         <w:rPr>
           <w:bCs/>
         </w:rPr>
-        <w:t>uan tâm đến khía cạnh động của hệ thống, giải thích về các quy trình hoạt động của hệ thống và cách mà các thành phần giao tiếp với nhau, tập trung vào các hành vi của hệ thống vào thời điểm hoạt động. Nó minh họa quá trình phân hủy hệ thống chính thành biểu đồ của các lớp và các hệ thống con bởi một luồng thực thi tác vụ, một tiến trình hoạt động của chức năng hệ thống. Process View được thể hiện chi tiết ở lược đồ hoạt độ</w:t>
+        <w:t xml:space="preserve">uan tâm đến khía cạnh động của hệ thống, giải thích về các quy trình hoạt động của hệ thống và cách mà các thành phần giao tiếp với nhau, </w:t>
+      </w:r>
+      <w:r>
+        <w:rPr>
+          <w:bCs/>
+        </w:rPr>
+        <w:lastRenderedPageBreak/>
+        <w:t>tập trung vào các hành vi của hệ thống vào thời điểm hoạt động. Nó minh họa quá trình phân hủy hệ thống chính thành biểu đồ của các lớp và các hệ thống con bởi một luồng thực thi tác vụ, một tiến trình hoạt động của chức năng hệ thống. Process View được thể hiện chi tiết ở lược đồ hoạt độ</w:t>
       </w:r>
       <w:r>
         <w:rPr>
@@ -32822,7 +32971,7 @@
                     <pic:cNvPicPr/>
                   </pic:nvPicPr>
                   <pic:blipFill>
-                    <a:blip r:embed="rId42">
+                    <a:blip r:embed="rId39">
                       <a:extLst>
                         <a:ext uri="{28A0092B-C50C-407E-A947-70E740481C1C}">
                           <a14:useLocalDpi xmlns:a14="http://schemas.microsoft.com/office/drawing/2010/main" val="0"/>
@@ -32857,7 +33006,7 @@
           <w:lang w:val="en-US"/>
         </w:rPr>
       </w:pPr>
-      <w:bookmarkStart w:id="106" w:name="_Toc312101471"/>
+      <w:bookmarkStart w:id="107" w:name="_Toc312101471"/>
       <w:r>
         <w:t xml:space="preserve">Hình </w:t>
       </w:r>
@@ -32882,7 +33031,7 @@
         </w:rPr>
         <w:t>. Week association</w:t>
       </w:r>
-      <w:bookmarkEnd w:id="106"/>
+      <w:bookmarkEnd w:id="107"/>
     </w:p>
     <w:p>
       <w:pPr>
@@ -32933,7 +33082,7 @@
                     <pic:cNvPicPr/>
                   </pic:nvPicPr>
                   <pic:blipFill>
-                    <a:blip r:embed="rId43">
+                    <a:blip r:embed="rId40">
                       <a:extLst>
                         <a:ext uri="{28A0092B-C50C-407E-A947-70E740481C1C}">
                           <a14:useLocalDpi xmlns:a14="http://schemas.microsoft.com/office/drawing/2010/main" val="0"/>
@@ -32968,7 +33117,7 @@
           <w:lang w:val="en-US"/>
         </w:rPr>
       </w:pPr>
-      <w:bookmarkStart w:id="107" w:name="_Toc312101472"/>
+      <w:bookmarkStart w:id="108" w:name="_Toc312101472"/>
       <w:r>
         <w:t xml:space="preserve">Hình </w:t>
       </w:r>
@@ -32993,7 +33142,7 @@
         </w:rPr>
         <w:t>. Strong association</w:t>
       </w:r>
-      <w:bookmarkEnd w:id="107"/>
+      <w:bookmarkEnd w:id="108"/>
     </w:p>
     <w:p>
       <w:pPr>
@@ -33047,7 +33196,7 @@
                     <pic:cNvPicPr/>
                   </pic:nvPicPr>
                   <pic:blipFill>
-                    <a:blip r:embed="rId44">
+                    <a:blip r:embed="rId41">
                       <a:extLst>
                         <a:ext uri="{28A0092B-C50C-407E-A947-70E740481C1C}">
                           <a14:useLocalDpi xmlns:a14="http://schemas.microsoft.com/office/drawing/2010/main" val="0"/>
@@ -33082,7 +33231,7 @@
           <w:lang w:val="en-US"/>
         </w:rPr>
       </w:pPr>
-      <w:bookmarkStart w:id="108" w:name="_Toc312101473"/>
+      <w:bookmarkStart w:id="109" w:name="_Toc312101473"/>
       <w:r>
         <w:t xml:space="preserve">Hình </w:t>
       </w:r>
@@ -33107,7 +33256,7 @@
         </w:rPr>
         <w:t>. Aggregation relationship</w:t>
       </w:r>
-      <w:bookmarkEnd w:id="108"/>
+      <w:bookmarkEnd w:id="109"/>
     </w:p>
     <w:p>
       <w:pPr>
@@ -33162,7 +33311,7 @@
                     <pic:cNvPicPr/>
                   </pic:nvPicPr>
                   <pic:blipFill>
-                    <a:blip r:embed="rId45">
+                    <a:blip r:embed="rId42">
                       <a:extLst>
                         <a:ext uri="{28A0092B-C50C-407E-A947-70E740481C1C}">
                           <a14:useLocalDpi xmlns:a14="http://schemas.microsoft.com/office/drawing/2010/main" val="0"/>
@@ -33197,7 +33346,7 @@
           <w:lang w:val="en-US"/>
         </w:rPr>
       </w:pPr>
-      <w:bookmarkStart w:id="109" w:name="_Toc312101474"/>
+      <w:bookmarkStart w:id="110" w:name="_Toc312101474"/>
       <w:r>
         <w:t xml:space="preserve">Hình </w:t>
       </w:r>
@@ -33222,7 +33371,7 @@
         </w:rPr>
         <w:t>. Composition relationship</w:t>
       </w:r>
-      <w:bookmarkEnd w:id="109"/>
+      <w:bookmarkEnd w:id="110"/>
     </w:p>
     <w:p>
       <w:pPr>
@@ -33280,7 +33429,7 @@
           <w:lang w:val="en-US"/>
         </w:rPr>
       </w:pPr>
-      <w:bookmarkStart w:id="110" w:name="_Toc312101406"/>
+      <w:bookmarkStart w:id="111" w:name="_Toc312101406"/>
       <w:r>
         <w:rPr>
           <w:lang w:val="en-US"/>
@@ -33294,7 +33443,7 @@
         </w:rPr>
         <w:footnoteReference w:id="12"/>
       </w:r>
-      <w:bookmarkEnd w:id="110"/>
+      <w:bookmarkEnd w:id="111"/>
     </w:p>
     <w:p>
       <w:pPr>
@@ -34266,18 +34415,18 @@
           <w:lang w:val="en-US"/>
         </w:rPr>
       </w:pPr>
-      <w:bookmarkStart w:id="111" w:name="_Ref310943415"/>
-      <w:bookmarkStart w:id="112" w:name="_Ref310943432"/>
-      <w:bookmarkStart w:id="113" w:name="_Toc312101408"/>
+      <w:bookmarkStart w:id="112" w:name="_Ref310943415"/>
+      <w:bookmarkStart w:id="113" w:name="_Ref310943432"/>
+      <w:bookmarkStart w:id="114" w:name="_Toc312101408"/>
       <w:r>
         <w:rPr>
           <w:lang w:val="en-US"/>
         </w:rPr>
         <w:t>Giải quyết bài toán kiến trúc</w:t>
       </w:r>
-      <w:bookmarkEnd w:id="111"/>
       <w:bookmarkEnd w:id="112"/>
       <w:bookmarkEnd w:id="113"/>
+      <w:bookmarkEnd w:id="114"/>
     </w:p>
     <w:p>
       <w:pPr>
@@ -34565,14 +34714,14 @@
           <w:lang w:val="en-US"/>
         </w:rPr>
       </w:pPr>
-      <w:bookmarkStart w:id="114" w:name="_Toc312101409"/>
+      <w:bookmarkStart w:id="115" w:name="_Toc312101409"/>
       <w:r>
         <w:rPr>
           <w:lang w:val="en-US"/>
         </w:rPr>
         <w:t>Tổ chức thông tin có cấu trúc linh hoạt</w:t>
       </w:r>
-      <w:bookmarkEnd w:id="114"/>
+      <w:bookmarkEnd w:id="115"/>
     </w:p>
     <w:p>
       <w:pPr>
@@ -34581,7 +34730,7 @@
           <w:lang w:val="en-US"/>
         </w:rPr>
       </w:pPr>
-      <w:bookmarkStart w:id="115" w:name="_Toc312101410"/>
+      <w:bookmarkStart w:id="116" w:name="_Toc312101410"/>
       <w:r>
         <w:rPr>
           <w:lang w:val="en-US"/>
@@ -34635,7 +34784,7 @@
                     <pic:cNvPicPr/>
                   </pic:nvPicPr>
                   <pic:blipFill>
-                    <a:blip r:embed="rId46"/>
+                    <a:blip r:embed="rId43"/>
                     <a:stretch>
                       <a:fillRect/>
                     </a:stretch>
@@ -34664,7 +34813,7 @@
           <w:lang w:val="en-US"/>
         </w:rPr>
       </w:pPr>
-      <w:bookmarkStart w:id="116" w:name="_Toc311894456"/>
+      <w:bookmarkStart w:id="117" w:name="_Toc311894456"/>
       <w:r>
         <w:t xml:space="preserve">Hình </w:t>
       </w:r>
@@ -34689,7 +34838,7 @@
         </w:rPr>
         <w:t>. Mô hình tổ chức thông tin theo tag kết hợp taxonomy</w:t>
       </w:r>
-      <w:bookmarkEnd w:id="116"/>
+      <w:bookmarkEnd w:id="117"/>
     </w:p>
     <w:p>
       <w:pPr>
@@ -34753,11 +34902,11 @@
                     </pic:cNvPicPr>
                   </pic:nvPicPr>
                   <pic:blipFill>
-                    <a:blip r:embed="rId47">
+                    <a:blip r:embed="rId44">
                       <a:extLst>
                         <a:ext uri="{BEBA8EAE-BF5A-486C-A8C5-ECC9F3942E4B}">
                           <a14:imgProps xmlns:a14="http://schemas.microsoft.com/office/drawing/2010/main">
-                            <a14:imgLayer r:embed="rId48">
+                            <a14:imgLayer r:embed="rId45">
                               <a14:imgEffect>
                                 <a14:sharpenSoften amount="25000"/>
                               </a14:imgEffect>
@@ -34802,7 +34951,7 @@
           <w:lang w:val="en-US"/>
         </w:rPr>
       </w:pPr>
-      <w:bookmarkStart w:id="117" w:name="_Toc311894457"/>
+      <w:bookmarkStart w:id="118" w:name="_Toc311894457"/>
       <w:r>
         <w:t xml:space="preserve">Hình </w:t>
       </w:r>
@@ -34827,7 +34976,7 @@
         </w:rPr>
         <w:t xml:space="preserve">. Ví dụ tổ chức thông tin </w:t>
       </w:r>
-      <w:bookmarkEnd w:id="117"/>
+      <w:bookmarkEnd w:id="118"/>
       <w:r>
         <w:rPr>
           <w:lang w:val="en-US"/>
@@ -34854,15 +35003,7 @@
         <w:rPr>
           <w:lang w:val="en-US"/>
         </w:rPr>
-        <w:t>Với kiến trúc tổ chức thông tin như trên, đả</w:t>
-      </w:r>
-      <w:bookmarkStart w:id="118" w:name="_GoBack"/>
-      <w:bookmarkEnd w:id="118"/>
-      <w:r>
-        <w:rPr>
-          <w:lang w:val="en-US"/>
-        </w:rPr>
-        <w:t>m bảo tính mở rộng của kiến trúc, khả năng tích hợp vào một hệ thống khác dễ dàng và việc so khớp thông tin giữa các đối tượng khác nhau được thực thi hiệu quả hơn so với mô hình kiến trúc nghiệp vụ thông thường.</w:t>
+        <w:t>Với kiến trúc tổ chức thông tin như trên, đảm bảo tính mở rộng của kiến trúc, khả năng tích hợp vào một hệ thống khác dễ dàng và việc so khớp thông tin giữa các đối tượng khác nhau được thực thi hiệu quả hơn so với mô hình kiến trúc nghiệp vụ thông thường.</w:t>
       </w:r>
     </w:p>
     <w:p>
@@ -34889,7 +35030,7 @@
         </w:rPr>
         <w:t>So khớp kết hợp mức độ tương quan giữa các tag</w:t>
       </w:r>
-      <w:bookmarkEnd w:id="115"/>
+      <w:bookmarkEnd w:id="116"/>
     </w:p>
     <w:p>
       <w:pPr>
@@ -34932,7 +35073,7 @@
                     <pic:cNvPicPr/>
                   </pic:nvPicPr>
                   <pic:blipFill>
-                    <a:blip r:embed="rId49"/>
+                    <a:blip r:embed="rId46"/>
                     <a:stretch>
                       <a:fillRect/>
                     </a:stretch>
@@ -35407,7 +35548,7 @@
                     </pic:cNvPicPr>
                   </pic:nvPicPr>
                   <pic:blipFill>
-                    <a:blip r:embed="rId50" cstate="print">
+                    <a:blip r:embed="rId47" cstate="print">
                       <a:extLst>
                         <a:ext uri="{28A0092B-C50C-407E-A947-70E740481C1C}">
                           <a14:useLocalDpi xmlns:a14="http://schemas.microsoft.com/office/drawing/2010/main" val="0"/>
@@ -39830,7 +39971,7 @@
                     </pic:cNvPicPr>
                   </pic:nvPicPr>
                   <pic:blipFill>
-                    <a:blip r:embed="rId51">
+                    <a:blip r:embed="rId48">
                       <a:extLst>
                         <a:ext uri="{28A0092B-C50C-407E-A947-70E740481C1C}">
                           <a14:useLocalDpi xmlns:a14="http://schemas.microsoft.com/office/drawing/2010/main" val="0"/>
@@ -39929,7 +40070,7 @@
                     </pic:cNvPicPr>
                   </pic:nvPicPr>
                   <pic:blipFill>
-                    <a:blip r:embed="rId52">
+                    <a:blip r:embed="rId49">
                       <a:extLst>
                         <a:ext uri="{28A0092B-C50C-407E-A947-70E740481C1C}">
                           <a14:useLocalDpi xmlns:a14="http://schemas.microsoft.com/office/drawing/2010/main" val="0"/>
@@ -40037,11 +40178,11 @@
                     <pic:cNvPicPr/>
                   </pic:nvPicPr>
                   <pic:blipFill>
-                    <a:blip r:embed="rId53">
+                    <a:blip r:embed="rId50">
                       <a:extLst>
                         <a:ext uri="{BEBA8EAE-BF5A-486C-A8C5-ECC9F3942E4B}">
                           <a14:imgProps xmlns:a14="http://schemas.microsoft.com/office/drawing/2010/main">
-                            <a14:imgLayer r:embed="rId54">
+                            <a14:imgLayer r:embed="rId51">
                               <a14:imgEffect>
                                 <a14:sharpenSoften amount="25000"/>
                               </a14:imgEffect>
@@ -40879,7 +41020,7 @@
                     </pic:cNvPicPr>
                   </pic:nvPicPr>
                   <pic:blipFill rotWithShape="1">
-                    <a:blip r:embed="rId55">
+                    <a:blip r:embed="rId52">
                       <a:extLst>
                         <a:ext uri="{28A0092B-C50C-407E-A947-70E740481C1C}">
                           <a14:useLocalDpi xmlns:a14="http://schemas.microsoft.com/office/drawing/2010/main" val="0"/>
@@ -41915,7 +42056,7 @@
                     </pic:cNvPicPr>
                   </pic:nvPicPr>
                   <pic:blipFill>
-                    <a:blip r:embed="rId56">
+                    <a:blip r:embed="rId53">
                       <a:extLst>
                         <a:ext uri="{28A0092B-C50C-407E-A947-70E740481C1C}">
                           <a14:useLocalDpi xmlns:a14="http://schemas.microsoft.com/office/drawing/2010/main" val="0"/>
@@ -42011,7 +42152,7 @@
                     </pic:cNvPicPr>
                   </pic:nvPicPr>
                   <pic:blipFill>
-                    <a:blip r:embed="rId57">
+                    <a:blip r:embed="rId54">
                       <a:extLst>
                         <a:ext uri="{28A0092B-C50C-407E-A947-70E740481C1C}">
                           <a14:useLocalDpi xmlns:a14="http://schemas.microsoft.com/office/drawing/2010/main" val="0"/>
@@ -42092,7 +42233,7 @@
                     </pic:cNvPicPr>
                   </pic:nvPicPr>
                   <pic:blipFill>
-                    <a:blip r:embed="rId58" cstate="print">
+                    <a:blip r:embed="rId55" cstate="print">
                       <a:extLst>
                         <a:ext uri="{28A0092B-C50C-407E-A947-70E740481C1C}">
                           <a14:useLocalDpi xmlns:a14="http://schemas.microsoft.com/office/drawing/2010/main" val="0"/>
@@ -42205,6 +42346,761 @@
             <wp:extent cx="5819775" cy="4448043"/>
             <wp:effectExtent l="0" t="0" r="0" b="0"/>
             <wp:docPr id="37" name="Picture 37"/>
+            <wp:cNvGraphicFramePr>
+              <a:graphicFrameLocks xmlns:a="http://schemas.openxmlformats.org/drawingml/2006/main" noChangeAspect="1"/>
+            </wp:cNvGraphicFramePr>
+            <a:graphic xmlns:a="http://schemas.openxmlformats.org/drawingml/2006/main">
+              <a:graphicData uri="http://schemas.openxmlformats.org/drawingml/2006/picture">
+                <pic:pic xmlns:pic="http://schemas.openxmlformats.org/drawingml/2006/picture">
+                  <pic:nvPicPr>
+                    <pic:cNvPr id="0" name="Picture 4"/>
+                    <pic:cNvPicPr>
+                      <a:picLocks noChangeAspect="1" noChangeArrowheads="1"/>
+                    </pic:cNvPicPr>
+                  </pic:nvPicPr>
+                  <pic:blipFill>
+                    <a:blip r:embed="rId56" cstate="print">
+                      <a:extLst>
+                        <a:ext uri="{28A0092B-C50C-407E-A947-70E740481C1C}">
+                          <a14:useLocalDpi xmlns:a14="http://schemas.microsoft.com/office/drawing/2010/main" val="0"/>
+                        </a:ext>
+                      </a:extLst>
+                    </a:blip>
+                    <a:srcRect/>
+                    <a:stretch>
+                      <a:fillRect/>
+                    </a:stretch>
+                  </pic:blipFill>
+                  <pic:spPr bwMode="auto">
+                    <a:xfrm>
+                      <a:off x="0" y="0"/>
+                      <a:ext cx="5824728" cy="4451829"/>
+                    </a:xfrm>
+                    <a:prstGeom prst="rect">
+                      <a:avLst/>
+                    </a:prstGeom>
+                    <a:noFill/>
+                  </pic:spPr>
+                </pic:pic>
+              </a:graphicData>
+            </a:graphic>
+          </wp:inline>
+        </w:drawing>
+      </w:r>
+    </w:p>
+    <w:p>
+      <w:pPr>
+        <w:rPr>
+          <w:u w:val="single"/>
+          <w:lang w:val="en-US"/>
+        </w:rPr>
+      </w:pPr>
+      <w:r>
+        <w:rPr>
+          <w:u w:val="single"/>
+          <w:lang w:val="en-US"/>
+        </w:rPr>
+        <w:t>Vấn đề</w:t>
+      </w:r>
+      <w:r>
+        <w:rPr>
+          <w:u w:val="single"/>
+          <w:lang w:val="en-US"/>
+        </w:rPr>
+        <w:t>: về tổ chức thông tin có cấu trúc phức tạp của các Business Entity trong hệ thống tìm việc</w:t>
+      </w:r>
+    </w:p>
+    <w:p>
+      <w:pPr>
+        <w:rPr>
+          <w:lang w:val="en-US"/>
+        </w:rPr>
+      </w:pPr>
+      <w:r>
+        <w:rPr>
+          <w:lang w:val="en-US"/>
+        </w:rPr>
+        <w:t>T</w:t>
+      </w:r>
+      <w:r>
+        <w:rPr>
+          <w:lang w:val="en-US"/>
+        </w:rPr>
+        <w:t>rong các hệ thống tìm việc 2 khái niệm cơ bản nhất  (Business Entity) là : Thông tin hồ sơ ứng viên &amp; Thông tin yêu cầu của một công việc cụ thể.</w:t>
+      </w:r>
+    </w:p>
+    <w:p>
+      <w:pPr>
+        <w:rPr>
+          <w:lang w:val="en-US"/>
+        </w:rPr>
+      </w:pPr>
+      <w:r>
+        <w:rPr>
+          <w:lang w:val="en-US"/>
+        </w:rPr>
+        <w:t xml:space="preserve">Trong mỗi hồ sơ này có rất nhiều loại thông tin khác nhau, tùy theo đặc điểm của mỗi hệ thống tìm việc người ta tổ chức thông tin </w:t>
+      </w:r>
+      <w:r>
+        <w:rPr>
+          <w:lang w:val="en-US"/>
+        </w:rPr>
+        <w:t>cho các Business Entity n</w:t>
+      </w:r>
+      <w:r>
+        <w:rPr>
+          <w:lang w:val="en-US"/>
+        </w:rPr>
+        <w:t>ày cũng hoàn toàn khác nhau.</w:t>
+      </w:r>
+    </w:p>
+    <w:p>
+      <w:pPr>
+        <w:rPr>
+          <w:lang w:val="en-US"/>
+        </w:rPr>
+      </w:pPr>
+      <w:r>
+        <w:rPr>
+          <w:lang w:val="en-US"/>
+        </w:rPr>
+        <w:t xml:space="preserve">Ví dụ 1: Về cách tổ chức thông tin về </w:t>
+      </w:r>
+      <w:r>
+        <w:rPr>
+          <w:lang w:val="en-US"/>
+        </w:rPr>
+        <w:t>“</w:t>
+      </w:r>
+      <w:r>
+        <w:rPr>
+          <w:lang w:val="en-US"/>
+        </w:rPr>
+        <w:t>Hồ sơ thông tin của người tìm việc</w:t>
+      </w:r>
+      <w:r>
+        <w:rPr>
+          <w:lang w:val="en-US"/>
+        </w:rPr>
+        <w:t>”</w:t>
+      </w:r>
+      <w:r>
+        <w:rPr>
+          <w:lang w:val="en-US"/>
+        </w:rPr>
+        <w:t xml:space="preserve"> bao gồm tập hợp các loại: thông tin cơ bản,  quá trình học vấn, quá trình công tác..</w:t>
+      </w:r>
+    </w:p>
+    <w:p>
+      <w:pPr>
+        <w:rPr>
+          <w:lang w:val="en-US"/>
+        </w:rPr>
+      </w:pPr>
+      <w:r>
+        <w:rPr>
+          <w:lang w:val="en-US"/>
+        </w:rPr>
+        <w:lastRenderedPageBreak/>
+        <w:t>Ví dụ 2: Về cách tổ chức thông tin về “Thông tin yêu cầu của một công việc”</w:t>
+      </w:r>
+      <w:r>
+        <w:rPr>
+          <w:lang w:val="en-US"/>
+        </w:rPr>
+        <w:t xml:space="preserve"> bao gồm tập hợp các loại: thông tin cơ bản về công việc, các yêu cầu về bằng cấp, các yêu cầu về kỹ năng…</w:t>
+      </w:r>
+    </w:p>
+    <w:p>
+      <w:pPr>
+        <w:jc w:val="center"/>
+        <w:rPr>
+          <w:lang w:val="en-US"/>
+        </w:rPr>
+      </w:pPr>
+      <w:r>
+        <w:rPr>
+          <w:lang w:val="en-US"/>
+        </w:rPr>
+        <w:drawing>
+          <wp:inline distT="0" distB="0" distL="0" distR="0" wp14:anchorId="56D01BC8" wp14:editId="08C6AF5C">
+            <wp:extent cx="3295650" cy="4038600"/>
+            <wp:effectExtent l="0" t="0" r="0" b="0"/>
+            <wp:docPr id="43" name="Picture 43"/>
+            <wp:cNvGraphicFramePr>
+              <a:graphicFrameLocks xmlns:a="http://schemas.openxmlformats.org/drawingml/2006/main" noChangeAspect="1"/>
+            </wp:cNvGraphicFramePr>
+            <a:graphic xmlns:a="http://schemas.openxmlformats.org/drawingml/2006/main">
+              <a:graphicData uri="http://schemas.openxmlformats.org/drawingml/2006/picture">
+                <pic:pic xmlns:pic="http://schemas.openxmlformats.org/drawingml/2006/picture">
+                  <pic:nvPicPr>
+                    <pic:cNvPr id="0" name=""/>
+                    <pic:cNvPicPr/>
+                  </pic:nvPicPr>
+                  <pic:blipFill>
+                    <a:blip r:embed="rId57"/>
+                    <a:stretch>
+                      <a:fillRect/>
+                    </a:stretch>
+                  </pic:blipFill>
+                  <pic:spPr>
+                    <a:xfrm>
+                      <a:off x="0" y="0"/>
+                      <a:ext cx="3295650" cy="4038600"/>
+                    </a:xfrm>
+                    <a:prstGeom prst="rect">
+                      <a:avLst/>
+                    </a:prstGeom>
+                  </pic:spPr>
+                </pic:pic>
+              </a:graphicData>
+            </a:graphic>
+          </wp:inline>
+        </w:drawing>
+      </w:r>
+    </w:p>
+    <w:p>
+      <w:pPr>
+        <w:rPr>
+          <w:lang w:val="en-US"/>
+        </w:rPr>
+      </w:pPr>
+      <w:r>
+        <w:rPr>
+          <w:lang w:val="en-US"/>
+        </w:rPr>
+        <w:t>Phân tích 2 ví dụ trên, ta rút kết luận rằng việc tổ chức thông tin các Business Entity trong một hệ thống là có cấu trúc phức tạp.</w:t>
+      </w:r>
+      <w:r>
+        <w:rPr>
+          <w:lang w:val="en-US"/>
+        </w:rPr>
+        <w:t xml:space="preserve"> Khi các business entity đó được tổ chức thông tin có cấu trúc phức tạp thì </w:t>
+      </w:r>
+      <w:commentRangeStart w:id="152"/>
+      <w:r>
+        <w:rPr>
+          <w:lang w:val="en-US"/>
+        </w:rPr>
+        <w:t>vấn đề tạo mối tương quan giữa các business entity càng phức tạp hơn.</w:t>
+      </w:r>
+      <w:commentRangeEnd w:id="152"/>
+      <w:r>
+        <w:rPr>
+          <w:rStyle w:val="CommentReference"/>
+        </w:rPr>
+        <w:commentReference w:id="152"/>
+      </w:r>
+    </w:p>
+    <w:p>
+      <w:pPr>
+        <w:rPr>
+          <w:lang w:val="en-US"/>
+        </w:rPr>
+      </w:pPr>
+      <w:r>
+        <w:rPr>
+          <w:lang w:val="en-US"/>
+        </w:rPr>
+        <w:t>Trong phần 6.2 đã trình bày vấn đề khó khăn về tổ chức thông tin phức tạp trong các hệ thống tìm kiếm việc làm &amp; phương pháp giải quyết bằng cách đơn giản và tổ chức lại thông tin cần thiết (các tập attribute) theo dạng Tag.</w:t>
+      </w:r>
+    </w:p>
+    <w:p>
+      <w:pPr>
+        <w:rPr>
+          <w:lang w:val="en-US"/>
+        </w:rPr>
+      </w:pPr>
+      <w:r>
+        <w:rPr>
+          <w:lang w:val="en-US"/>
+        </w:rPr>
+        <w:t>Giải pháp:</w:t>
+      </w:r>
+    </w:p>
+    <w:p>
+      <w:pPr>
+        <w:pStyle w:val="ListParagraph"/>
+        <w:numPr>
+          <w:ilvl w:val="0"/>
+          <w:numId w:val="35"/>
+        </w:numPr>
+        <w:rPr>
+          <w:lang w:val="en-US"/>
+        </w:rPr>
+      </w:pPr>
+      <w:r>
+        <w:rPr>
+          <w:lang w:val="en-US"/>
+        </w:rPr>
+        <w:t>Biểu diễn mối quan hệ tập hợp: tập hợp các thông tin giống nhau lại thành một cụm thông tin và phân biệt với cụm khác thông qua ObjectId.</w:t>
+      </w:r>
+    </w:p>
+    <w:p>
+      <w:pPr>
+        <w:pStyle w:val="ListParagraph"/>
+        <w:numPr>
+          <w:ilvl w:val="0"/>
+          <w:numId w:val="35"/>
+        </w:numPr>
+        <w:rPr>
+          <w:lang w:val="en-US"/>
+        </w:rPr>
+      </w:pPr>
+      <w:r>
+        <w:rPr>
+          <w:lang w:val="en-US"/>
+        </w:rPr>
+        <w:t>Biểu diễn mối quan hệ cha con giữa các thông tin trong tập hợp.</w:t>
+      </w:r>
+    </w:p>
+    <w:p>
+      <w:pPr>
+        <w:pStyle w:val="ListParagraph"/>
+        <w:numPr>
+          <w:ilvl w:val="0"/>
+          <w:numId w:val="35"/>
+        </w:numPr>
+        <w:rPr>
+          <w:lang w:val="en-US"/>
+        </w:rPr>
+      </w:pPr>
+      <w:r>
+        <w:rPr>
+          <w:lang w:val="en-US"/>
+        </w:rPr>
+        <w:t>Biểu diễn mối quan hệ phân hoạch lớ</w:t>
+      </w:r>
+      <w:r>
+        <w:rPr>
+          <w:lang w:val="en-US"/>
+        </w:rPr>
+        <w:t>p của thông tin để phục vụ việc tạo mối tương quan giữa các thông tin với nhau.</w:t>
+      </w:r>
+    </w:p>
+    <w:p>
+      <w:pPr>
+        <w:pStyle w:val="ListParagraph"/>
+        <w:numPr>
+          <w:ilvl w:val="0"/>
+          <w:numId w:val="35"/>
+        </w:numPr>
+        <w:rPr>
+          <w:lang w:val="en-US"/>
+        </w:rPr>
+      </w:pPr>
+      <w:r>
+        <w:rPr>
+          <w:lang w:val="en-US"/>
+        </w:rPr>
+        <w:lastRenderedPageBreak/>
+        <w:t>Ví dụ &amp; Giải thích</w:t>
+      </w:r>
+    </w:p>
+    <w:p>
+      <w:pPr>
+        <w:jc w:val="center"/>
+        <w:rPr>
+          <w:lang w:val="en-US"/>
+        </w:rPr>
+      </w:pPr>
+      <w:r>
+        <w:rPr>
+          <w:lang w:val="en-US"/>
+        </w:rPr>
+        <w:drawing>
+          <wp:inline distT="0" distB="0" distL="0" distR="0" wp14:anchorId="49421EE2" wp14:editId="08A7A25D">
+            <wp:extent cx="1914525" cy="4229100"/>
+            <wp:effectExtent l="0" t="0" r="9525" b="0"/>
+            <wp:docPr id="40" name="Picture 40"/>
+            <wp:cNvGraphicFramePr>
+              <a:graphicFrameLocks xmlns:a="http://schemas.openxmlformats.org/drawingml/2006/main" noChangeAspect="1"/>
+            </wp:cNvGraphicFramePr>
+            <a:graphic xmlns:a="http://schemas.openxmlformats.org/drawingml/2006/main">
+              <a:graphicData uri="http://schemas.openxmlformats.org/drawingml/2006/picture">
+                <pic:pic xmlns:pic="http://schemas.openxmlformats.org/drawingml/2006/picture">
+                  <pic:nvPicPr>
+                    <pic:cNvPr id="0" name=""/>
+                    <pic:cNvPicPr/>
+                  </pic:nvPicPr>
+                  <pic:blipFill>
+                    <a:blip r:embed="rId58"/>
+                    <a:stretch>
+                      <a:fillRect/>
+                    </a:stretch>
+                  </pic:blipFill>
+                  <pic:spPr>
+                    <a:xfrm>
+                      <a:off x="0" y="0"/>
+                      <a:ext cx="1914525" cy="4229100"/>
+                    </a:xfrm>
+                    <a:prstGeom prst="rect">
+                      <a:avLst/>
+                    </a:prstGeom>
+                  </pic:spPr>
+                </pic:pic>
+              </a:graphicData>
+            </a:graphic>
+          </wp:inline>
+        </w:drawing>
+      </w:r>
+    </w:p>
+    <w:tbl>
+      <w:tblPr>
+        <w:tblStyle w:val="TableGrid"/>
+        <w:tblW w:w="0" w:type="auto"/>
+        <w:tblLook w:val="04A0" w:firstRow="1" w:lastRow="0" w:firstColumn="1" w:lastColumn="0" w:noHBand="0" w:noVBand="1"/>
+      </w:tblPr>
+      <w:tblGrid>
+        <w:gridCol w:w="1862"/>
+        <w:gridCol w:w="5716"/>
+      </w:tblGrid>
+      <w:tr>
+        <w:tc>
+          <w:tcPr>
+            <w:tcW w:w="1862" w:type="dxa"/>
+          </w:tcPr>
+          <w:p>
+            <w:pPr>
+              <w:rPr>
+                <w:lang w:val="en-US"/>
+              </w:rPr>
+            </w:pPr>
+            <w:r>
+              <w:rPr>
+                <w:lang w:val="en-US"/>
+              </w:rPr>
+              <w:t>TagId</w:t>
+            </w:r>
+          </w:p>
+        </w:tc>
+        <w:tc>
+          <w:tcPr>
+            <w:tcW w:w="5716" w:type="dxa"/>
+          </w:tcPr>
+          <w:p>
+            <w:pPr>
+              <w:rPr>
+                <w:lang w:val="en-US"/>
+              </w:rPr>
+            </w:pPr>
+          </w:p>
+        </w:tc>
+      </w:tr>
+      <w:tr>
+        <w:tc>
+          <w:tcPr>
+            <w:tcW w:w="1862" w:type="dxa"/>
+          </w:tcPr>
+          <w:p>
+            <w:pPr>
+              <w:rPr>
+                <w:lang w:val="en-US"/>
+              </w:rPr>
+            </w:pPr>
+            <w:r>
+              <w:rPr>
+                <w:lang w:val="en-US"/>
+              </w:rPr>
+              <w:t>TagName</w:t>
+            </w:r>
+          </w:p>
+        </w:tc>
+        <w:tc>
+          <w:tcPr>
+            <w:tcW w:w="5716" w:type="dxa"/>
+          </w:tcPr>
+          <w:p>
+            <w:pPr>
+              <w:rPr>
+                <w:lang w:val="en-US"/>
+              </w:rPr>
+            </w:pPr>
+          </w:p>
+        </w:tc>
+      </w:tr>
+      <w:tr>
+        <w:tc>
+          <w:tcPr>
+            <w:tcW w:w="1862" w:type="dxa"/>
+          </w:tcPr>
+          <w:p>
+            <w:pPr>
+              <w:rPr>
+                <w:lang w:val="en-US"/>
+              </w:rPr>
+            </w:pPr>
+            <w:r>
+              <w:rPr>
+                <w:lang w:val="en-US"/>
+              </w:rPr>
+              <w:t>TagValue</w:t>
+            </w:r>
+          </w:p>
+        </w:tc>
+        <w:tc>
+          <w:tcPr>
+            <w:tcW w:w="5716" w:type="dxa"/>
+          </w:tcPr>
+          <w:p>
+            <w:pPr>
+              <w:rPr>
+                <w:lang w:val="en-US"/>
+              </w:rPr>
+            </w:pPr>
+          </w:p>
+        </w:tc>
+      </w:tr>
+      <w:tr>
+        <w:tc>
+          <w:tcPr>
+            <w:tcW w:w="1862" w:type="dxa"/>
+          </w:tcPr>
+          <w:p>
+            <w:pPr>
+              <w:rPr>
+                <w:lang w:val="en-US"/>
+              </w:rPr>
+            </w:pPr>
+            <w:r>
+              <w:rPr>
+                <w:lang w:val="en-US"/>
+              </w:rPr>
+              <w:t>TableReference</w:t>
+            </w:r>
+          </w:p>
+        </w:tc>
+        <w:tc>
+          <w:tcPr>
+            <w:tcW w:w="5716" w:type="dxa"/>
+          </w:tcPr>
+          <w:p>
+            <w:pPr>
+              <w:rPr>
+                <w:lang w:val="en-US"/>
+              </w:rPr>
+            </w:pPr>
+          </w:p>
+        </w:tc>
+      </w:tr>
+      <w:tr>
+        <w:tc>
+          <w:tcPr>
+            <w:tcW w:w="1862" w:type="dxa"/>
+          </w:tcPr>
+          <w:p>
+            <w:pPr>
+              <w:rPr>
+                <w:lang w:val="en-US"/>
+              </w:rPr>
+            </w:pPr>
+            <w:r>
+              <w:rPr>
+                <w:lang w:val="en-US"/>
+              </w:rPr>
+              <w:t>ObjectId</w:t>
+            </w:r>
+          </w:p>
+        </w:tc>
+        <w:tc>
+          <w:tcPr>
+            <w:tcW w:w="5716" w:type="dxa"/>
+          </w:tcPr>
+          <w:p>
+            <w:pPr>
+              <w:rPr>
+                <w:lang w:val="en-US"/>
+              </w:rPr>
+            </w:pPr>
+          </w:p>
+        </w:tc>
+      </w:tr>
+      <w:tr>
+        <w:tc>
+          <w:tcPr>
+            <w:tcW w:w="1862" w:type="dxa"/>
+          </w:tcPr>
+          <w:p>
+            <w:pPr>
+              <w:rPr>
+                <w:lang w:val="en-US"/>
+              </w:rPr>
+            </w:pPr>
+            <w:r>
+              <w:rPr>
+                <w:lang w:val="en-US"/>
+              </w:rPr>
+              <w:t>Parent</w:t>
+            </w:r>
+          </w:p>
+        </w:tc>
+        <w:tc>
+          <w:tcPr>
+            <w:tcW w:w="5716" w:type="dxa"/>
+          </w:tcPr>
+          <w:p>
+            <w:pPr>
+              <w:rPr>
+                <w:lang w:val="en-US"/>
+              </w:rPr>
+            </w:pPr>
+          </w:p>
+        </w:tc>
+      </w:tr>
+      <w:tr>
+        <w:tc>
+          <w:tcPr>
+            <w:tcW w:w="1862" w:type="dxa"/>
+          </w:tcPr>
+          <w:p>
+            <w:pPr>
+              <w:rPr>
+                <w:lang w:val="en-US"/>
+              </w:rPr>
+            </w:pPr>
+          </w:p>
+        </w:tc>
+        <w:tc>
+          <w:tcPr>
+            <w:tcW w:w="5716" w:type="dxa"/>
+          </w:tcPr>
+          <w:p>
+            <w:pPr>
+              <w:rPr>
+                <w:lang w:val="en-US"/>
+              </w:rPr>
+            </w:pPr>
+          </w:p>
+        </w:tc>
+      </w:tr>
+      <w:tr>
+        <w:tc>
+          <w:tcPr>
+            <w:tcW w:w="1862" w:type="dxa"/>
+          </w:tcPr>
+          <w:p>
+            <w:pPr>
+              <w:rPr>
+                <w:lang w:val="en-US"/>
+              </w:rPr>
+            </w:pPr>
+          </w:p>
+        </w:tc>
+        <w:tc>
+          <w:tcPr>
+            <w:tcW w:w="5716" w:type="dxa"/>
+          </w:tcPr>
+          <w:p>
+            <w:pPr>
+              <w:rPr>
+                <w:lang w:val="en-US"/>
+              </w:rPr>
+            </w:pPr>
+          </w:p>
+        </w:tc>
+      </w:tr>
+    </w:tbl>
+    <w:p>
+      <w:pPr>
+        <w:rPr>
+          <w:lang w:val="en-US"/>
+        </w:rPr>
+      </w:pPr>
+    </w:p>
+    <w:p>
+      <w:pPr>
+        <w:pStyle w:val="Heading4"/>
+        <w:rPr>
+          <w:lang w:val="en-US"/>
+        </w:rPr>
+      </w:pPr>
+      <w:r>
+        <w:rPr>
+          <w:lang w:val="en-US"/>
+        </w:rPr>
+        <w:t>Mapping; Giải pháp mô hình hóa thông tin cấu trúc của người dùng thành tập các attribute dạng Tag</w:t>
+      </w:r>
+    </w:p>
+    <w:p>
+      <w:pPr>
+        <w:rPr>
+          <w:lang w:val="en-US"/>
+        </w:rPr>
+      </w:pPr>
+      <w:r>
+        <w:rPr>
+          <w:lang w:val="en-US"/>
+        </w:rPr>
+        <w:t xml:space="preserve">Vấn đề: </w:t>
+      </w:r>
+    </w:p>
+    <w:p>
+      <w:pPr>
+        <w:rPr>
+          <w:lang w:val="en-US"/>
+        </w:rPr>
+      </w:pPr>
+      <w:r>
+        <w:rPr>
+          <w:lang w:val="en-US"/>
+        </w:rPr>
+        <w:lastRenderedPageBreak/>
+        <w:t>Trong phần 7.2.2.1 đã trình bày vấn đề về các website tìm kiếm việc phải tổ chức thông tin có cấu trúc phức tạp và phương pháp giải quyết là tổ chức lại thông tin dạng Tag. Vấn đề đặt ra framework hỗ trợ việc chuyển đổi thông tin cấu trúc thành dạng Tag thế nào?</w:t>
+      </w:r>
+    </w:p>
+    <w:p>
+      <w:pPr>
+        <w:rPr>
+          <w:lang w:val="en-US"/>
+        </w:rPr>
+      </w:pPr>
+      <w:r>
+        <w:rPr>
+          <w:lang w:val="en-US"/>
+        </w:rPr>
+        <w:t>Dưới gốc độ thiết kế kiến trúc hệ thống nói chung và gốc độ lập trình viên thì thông tin của một ứng dụng phần mềm nói chung thường được thể hiện dưới 2 hình thức; tổ chức thông tin các Business entity và tổ chức thông tin Cơ sở dữ liệu.</w:t>
+      </w:r>
+      <w:r>
+        <w:rPr>
+          <w:lang w:val="en-US"/>
+        </w:rPr>
+        <w:t xml:space="preserve"> Cả 2 có mối quan hệ chặc chẽ với nhau. Các Business Entity được định nghĩa trong các Class; mỗi instance của Class này chính là thông tin </w:t>
+      </w:r>
+      <w:r>
+        <w:rPr>
+          <w:lang w:val="en-US"/>
+        </w:rPr>
+        <w:t>dữ liệu do người dùng khởi tạo</w:t>
+      </w:r>
+      <w:r>
+        <w:rPr>
+          <w:lang w:val="en-US"/>
+        </w:rPr>
+        <w:t>. Sau đó các objects được hệ thống xử lý và lưu trữ xuống xuống các table cơ sở dữ liệu, ở đây cụ thể sẽ được lưu trữ xuống tabl</w:t>
+      </w:r>
+      <w:r>
+        <w:rPr>
+          <w:lang w:val="en-US"/>
+        </w:rPr>
+        <w:t>e TagAttribute (tổ chức thông tin lưu trữ dưới dạng Tag)</w:t>
+      </w:r>
+    </w:p>
+    <w:p>
+      <w:pPr>
+        <w:jc w:val="center"/>
+        <w:rPr>
+          <w:lang w:val="en-US"/>
+        </w:rPr>
+      </w:pPr>
+      <w:r>
+        <w:rPr>
+          <w:lang w:val="en-US"/>
+        </w:rPr>
+        <w:drawing>
+          <wp:inline distT="0" distB="0" distL="0" distR="0" wp14:anchorId="220C9098" wp14:editId="5713E3A5">
+            <wp:extent cx="4315968" cy="2944368"/>
+            <wp:effectExtent l="0" t="0" r="8890" b="0"/>
+            <wp:docPr id="41" name="Picture 41"/>
             <wp:cNvGraphicFramePr>
               <a:graphicFrameLocks xmlns:a="http://schemas.openxmlformats.org/drawingml/2006/main" noChangeAspect="1"/>
             </wp:cNvGraphicFramePr>
@@ -42233,761 +43129,6 @@
                   <pic:spPr bwMode="auto">
                     <a:xfrm>
                       <a:off x="0" y="0"/>
-                      <a:ext cx="5824728" cy="4451829"/>
-                    </a:xfrm>
-                    <a:prstGeom prst="rect">
-                      <a:avLst/>
-                    </a:prstGeom>
-                    <a:noFill/>
-                  </pic:spPr>
-                </pic:pic>
-              </a:graphicData>
-            </a:graphic>
-          </wp:inline>
-        </w:drawing>
-      </w:r>
-    </w:p>
-    <w:p>
-      <w:pPr>
-        <w:rPr>
-          <w:u w:val="single"/>
-          <w:lang w:val="en-US"/>
-        </w:rPr>
-      </w:pPr>
-      <w:r>
-        <w:rPr>
-          <w:u w:val="single"/>
-          <w:lang w:val="en-US"/>
-        </w:rPr>
-        <w:t>Vấn đề</w:t>
-      </w:r>
-      <w:r>
-        <w:rPr>
-          <w:u w:val="single"/>
-          <w:lang w:val="en-US"/>
-        </w:rPr>
-        <w:t>: về tổ chức thông tin có cấu trúc phức tạp của các Business Entity trong hệ thống tìm việc</w:t>
-      </w:r>
-    </w:p>
-    <w:p>
-      <w:pPr>
-        <w:rPr>
-          <w:lang w:val="en-US"/>
-        </w:rPr>
-      </w:pPr>
-      <w:r>
-        <w:rPr>
-          <w:lang w:val="en-US"/>
-        </w:rPr>
-        <w:t>T</w:t>
-      </w:r>
-      <w:r>
-        <w:rPr>
-          <w:lang w:val="en-US"/>
-        </w:rPr>
-        <w:t>rong các hệ thống tìm việc 2 khái niệm cơ bản nhất  (Business Entity) là : Thông tin hồ sơ ứng viên &amp; Thông tin yêu cầu của một công việc cụ thể.</w:t>
-      </w:r>
-    </w:p>
-    <w:p>
-      <w:pPr>
-        <w:rPr>
-          <w:lang w:val="en-US"/>
-        </w:rPr>
-      </w:pPr>
-      <w:r>
-        <w:rPr>
-          <w:lang w:val="en-US"/>
-        </w:rPr>
-        <w:t xml:space="preserve">Trong mỗi hồ sơ này có rất nhiều loại thông tin khác nhau, tùy theo đặc điểm của mỗi hệ thống tìm việc người ta tổ chức thông tin </w:t>
-      </w:r>
-      <w:r>
-        <w:rPr>
-          <w:lang w:val="en-US"/>
-        </w:rPr>
-        <w:t>cho các Business Entity n</w:t>
-      </w:r>
-      <w:r>
-        <w:rPr>
-          <w:lang w:val="en-US"/>
-        </w:rPr>
-        <w:t>ày cũng hoàn toàn khác nhau.</w:t>
-      </w:r>
-    </w:p>
-    <w:p>
-      <w:pPr>
-        <w:rPr>
-          <w:lang w:val="en-US"/>
-        </w:rPr>
-      </w:pPr>
-      <w:r>
-        <w:rPr>
-          <w:lang w:val="en-US"/>
-        </w:rPr>
-        <w:t xml:space="preserve">Ví dụ 1: Về cách tổ chức thông tin về </w:t>
-      </w:r>
-      <w:r>
-        <w:rPr>
-          <w:lang w:val="en-US"/>
-        </w:rPr>
-        <w:t>“</w:t>
-      </w:r>
-      <w:r>
-        <w:rPr>
-          <w:lang w:val="en-US"/>
-        </w:rPr>
-        <w:t>Hồ sơ thông tin của người tìm việc</w:t>
-      </w:r>
-      <w:r>
-        <w:rPr>
-          <w:lang w:val="en-US"/>
-        </w:rPr>
-        <w:t>”</w:t>
-      </w:r>
-      <w:r>
-        <w:rPr>
-          <w:lang w:val="en-US"/>
-        </w:rPr>
-        <w:t xml:space="preserve"> bao gồm tập hợp các loại: thông tin cơ bản,  quá trình học vấn, quá trình công tác..</w:t>
-      </w:r>
-    </w:p>
-    <w:p>
-      <w:pPr>
-        <w:rPr>
-          <w:lang w:val="en-US"/>
-        </w:rPr>
-      </w:pPr>
-      <w:r>
-        <w:rPr>
-          <w:lang w:val="en-US"/>
-        </w:rPr>
-        <w:lastRenderedPageBreak/>
-        <w:t>Ví dụ 2: Về cách tổ chức thông tin về “Thông tin yêu cầu của một công việc”</w:t>
-      </w:r>
-      <w:r>
-        <w:rPr>
-          <w:lang w:val="en-US"/>
-        </w:rPr>
-        <w:t xml:space="preserve"> bao gồm tập hợp các loại: thông tin cơ bản về công việc, các yêu cầu về bằng cấp, các yêu cầu về kỹ năng…</w:t>
-      </w:r>
-    </w:p>
-    <w:p>
-      <w:pPr>
-        <w:jc w:val="center"/>
-        <w:rPr>
-          <w:lang w:val="en-US"/>
-        </w:rPr>
-      </w:pPr>
-      <w:r>
-        <w:rPr>
-          <w:lang w:val="en-US"/>
-        </w:rPr>
-        <w:drawing>
-          <wp:inline distT="0" distB="0" distL="0" distR="0" wp14:anchorId="56D01BC8" wp14:editId="08C6AF5C">
-            <wp:extent cx="3295650" cy="4038600"/>
-            <wp:effectExtent l="0" t="0" r="0" b="0"/>
-            <wp:docPr id="43" name="Picture 43"/>
-            <wp:cNvGraphicFramePr>
-              <a:graphicFrameLocks xmlns:a="http://schemas.openxmlformats.org/drawingml/2006/main" noChangeAspect="1"/>
-            </wp:cNvGraphicFramePr>
-            <a:graphic xmlns:a="http://schemas.openxmlformats.org/drawingml/2006/main">
-              <a:graphicData uri="http://schemas.openxmlformats.org/drawingml/2006/picture">
-                <pic:pic xmlns:pic="http://schemas.openxmlformats.org/drawingml/2006/picture">
-                  <pic:nvPicPr>
-                    <pic:cNvPr id="0" name=""/>
-                    <pic:cNvPicPr/>
-                  </pic:nvPicPr>
-                  <pic:blipFill>
-                    <a:blip r:embed="rId60"/>
-                    <a:stretch>
-                      <a:fillRect/>
-                    </a:stretch>
-                  </pic:blipFill>
-                  <pic:spPr>
-                    <a:xfrm>
-                      <a:off x="0" y="0"/>
-                      <a:ext cx="3295650" cy="4038600"/>
-                    </a:xfrm>
-                    <a:prstGeom prst="rect">
-                      <a:avLst/>
-                    </a:prstGeom>
-                  </pic:spPr>
-                </pic:pic>
-              </a:graphicData>
-            </a:graphic>
-          </wp:inline>
-        </w:drawing>
-      </w:r>
-    </w:p>
-    <w:p>
-      <w:pPr>
-        <w:rPr>
-          <w:lang w:val="en-US"/>
-        </w:rPr>
-      </w:pPr>
-      <w:r>
-        <w:rPr>
-          <w:lang w:val="en-US"/>
-        </w:rPr>
-        <w:t>Phân tích 2 ví dụ trên, ta rút kết luận rằng việc tổ chức thông tin các Business Entity trong một hệ thống là có cấu trúc phức tạp.</w:t>
-      </w:r>
-      <w:r>
-        <w:rPr>
-          <w:lang w:val="en-US"/>
-        </w:rPr>
-        <w:t xml:space="preserve"> Khi các business entity đó được tổ chức thông tin có cấu trúc phức tạp thì </w:t>
-      </w:r>
-      <w:commentRangeStart w:id="152"/>
-      <w:r>
-        <w:rPr>
-          <w:lang w:val="en-US"/>
-        </w:rPr>
-        <w:t>vấn đề tạo mối tương quan giữa các business entity càng phức tạp hơn.</w:t>
-      </w:r>
-      <w:commentRangeEnd w:id="152"/>
-      <w:r>
-        <w:rPr>
-          <w:rStyle w:val="CommentReference"/>
-        </w:rPr>
-        <w:commentReference w:id="152"/>
-      </w:r>
-    </w:p>
-    <w:p>
-      <w:pPr>
-        <w:rPr>
-          <w:lang w:val="en-US"/>
-        </w:rPr>
-      </w:pPr>
-      <w:r>
-        <w:rPr>
-          <w:lang w:val="en-US"/>
-        </w:rPr>
-        <w:t>Trong phần 6.2 đã trình bày vấn đề khó khăn về tổ chức thông tin phức tạp trong các hệ thống tìm kiếm việc làm &amp; phương pháp giải quyết bằng cách đơn giản và tổ chức lại thông tin cần thiết (các tập attribute) theo dạng Tag.</w:t>
-      </w:r>
-    </w:p>
-    <w:p>
-      <w:pPr>
-        <w:rPr>
-          <w:lang w:val="en-US"/>
-        </w:rPr>
-      </w:pPr>
-      <w:r>
-        <w:rPr>
-          <w:lang w:val="en-US"/>
-        </w:rPr>
-        <w:t>Giải pháp:</w:t>
-      </w:r>
-    </w:p>
-    <w:p>
-      <w:pPr>
-        <w:pStyle w:val="ListParagraph"/>
-        <w:numPr>
-          <w:ilvl w:val="0"/>
-          <w:numId w:val="35"/>
-        </w:numPr>
-        <w:rPr>
-          <w:lang w:val="en-US"/>
-        </w:rPr>
-      </w:pPr>
-      <w:r>
-        <w:rPr>
-          <w:lang w:val="en-US"/>
-        </w:rPr>
-        <w:t>Biểu diễn mối quan hệ tập hợp: tập hợp các thông tin giống nhau lại thành một cụm thông tin và phân biệt với cụm khác thông qua ObjectId.</w:t>
-      </w:r>
-    </w:p>
-    <w:p>
-      <w:pPr>
-        <w:pStyle w:val="ListParagraph"/>
-        <w:numPr>
-          <w:ilvl w:val="0"/>
-          <w:numId w:val="35"/>
-        </w:numPr>
-        <w:rPr>
-          <w:lang w:val="en-US"/>
-        </w:rPr>
-      </w:pPr>
-      <w:r>
-        <w:rPr>
-          <w:lang w:val="en-US"/>
-        </w:rPr>
-        <w:t>Biểu diễn mối quan hệ cha con giữa các thông tin trong tập hợp.</w:t>
-      </w:r>
-    </w:p>
-    <w:p>
-      <w:pPr>
-        <w:pStyle w:val="ListParagraph"/>
-        <w:numPr>
-          <w:ilvl w:val="0"/>
-          <w:numId w:val="35"/>
-        </w:numPr>
-        <w:rPr>
-          <w:lang w:val="en-US"/>
-        </w:rPr>
-      </w:pPr>
-      <w:r>
-        <w:rPr>
-          <w:lang w:val="en-US"/>
-        </w:rPr>
-        <w:t>Biểu diễn mối quan hệ phân hoạch lớ</w:t>
-      </w:r>
-      <w:r>
-        <w:rPr>
-          <w:lang w:val="en-US"/>
-        </w:rPr>
-        <w:t>p của thông tin để phục vụ việc tạo mối tương quan giữa các thông tin với nhau.</w:t>
-      </w:r>
-    </w:p>
-    <w:p>
-      <w:pPr>
-        <w:pStyle w:val="ListParagraph"/>
-        <w:numPr>
-          <w:ilvl w:val="0"/>
-          <w:numId w:val="35"/>
-        </w:numPr>
-        <w:rPr>
-          <w:lang w:val="en-US"/>
-        </w:rPr>
-      </w:pPr>
-      <w:r>
-        <w:rPr>
-          <w:lang w:val="en-US"/>
-        </w:rPr>
-        <w:lastRenderedPageBreak/>
-        <w:t>Ví dụ &amp; Giải thích</w:t>
-      </w:r>
-    </w:p>
-    <w:p>
-      <w:pPr>
-        <w:jc w:val="center"/>
-        <w:rPr>
-          <w:lang w:val="en-US"/>
-        </w:rPr>
-      </w:pPr>
-      <w:r>
-        <w:rPr>
-          <w:lang w:val="en-US"/>
-        </w:rPr>
-        <w:drawing>
-          <wp:inline distT="0" distB="0" distL="0" distR="0" wp14:anchorId="49421EE2" wp14:editId="08A7A25D">
-            <wp:extent cx="1914525" cy="4229100"/>
-            <wp:effectExtent l="0" t="0" r="9525" b="0"/>
-            <wp:docPr id="40" name="Picture 40"/>
-            <wp:cNvGraphicFramePr>
-              <a:graphicFrameLocks xmlns:a="http://schemas.openxmlformats.org/drawingml/2006/main" noChangeAspect="1"/>
-            </wp:cNvGraphicFramePr>
-            <a:graphic xmlns:a="http://schemas.openxmlformats.org/drawingml/2006/main">
-              <a:graphicData uri="http://schemas.openxmlformats.org/drawingml/2006/picture">
-                <pic:pic xmlns:pic="http://schemas.openxmlformats.org/drawingml/2006/picture">
-                  <pic:nvPicPr>
-                    <pic:cNvPr id="0" name=""/>
-                    <pic:cNvPicPr/>
-                  </pic:nvPicPr>
-                  <pic:blipFill>
-                    <a:blip r:embed="rId61"/>
-                    <a:stretch>
-                      <a:fillRect/>
-                    </a:stretch>
-                  </pic:blipFill>
-                  <pic:spPr>
-                    <a:xfrm>
-                      <a:off x="0" y="0"/>
-                      <a:ext cx="1914525" cy="4229100"/>
-                    </a:xfrm>
-                    <a:prstGeom prst="rect">
-                      <a:avLst/>
-                    </a:prstGeom>
-                  </pic:spPr>
-                </pic:pic>
-              </a:graphicData>
-            </a:graphic>
-          </wp:inline>
-        </w:drawing>
-      </w:r>
-    </w:p>
-    <w:tbl>
-      <w:tblPr>
-        <w:tblStyle w:val="TableGrid"/>
-        <w:tblW w:w="0" w:type="auto"/>
-        <w:tblLook w:val="04A0" w:firstRow="1" w:lastRow="0" w:firstColumn="1" w:lastColumn="0" w:noHBand="0" w:noVBand="1"/>
-      </w:tblPr>
-      <w:tblGrid>
-        <w:gridCol w:w="1862"/>
-        <w:gridCol w:w="5716"/>
-      </w:tblGrid>
-      <w:tr>
-        <w:tc>
-          <w:tcPr>
-            <w:tcW w:w="1862" w:type="dxa"/>
-          </w:tcPr>
-          <w:p>
-            <w:pPr>
-              <w:rPr>
-                <w:lang w:val="en-US"/>
-              </w:rPr>
-            </w:pPr>
-            <w:r>
-              <w:rPr>
-                <w:lang w:val="en-US"/>
-              </w:rPr>
-              <w:t>TagId</w:t>
-            </w:r>
-          </w:p>
-        </w:tc>
-        <w:tc>
-          <w:tcPr>
-            <w:tcW w:w="5716" w:type="dxa"/>
-          </w:tcPr>
-          <w:p>
-            <w:pPr>
-              <w:rPr>
-                <w:lang w:val="en-US"/>
-              </w:rPr>
-            </w:pPr>
-          </w:p>
-        </w:tc>
-      </w:tr>
-      <w:tr>
-        <w:tc>
-          <w:tcPr>
-            <w:tcW w:w="1862" w:type="dxa"/>
-          </w:tcPr>
-          <w:p>
-            <w:pPr>
-              <w:rPr>
-                <w:lang w:val="en-US"/>
-              </w:rPr>
-            </w:pPr>
-            <w:r>
-              <w:rPr>
-                <w:lang w:val="en-US"/>
-              </w:rPr>
-              <w:t>TagName</w:t>
-            </w:r>
-          </w:p>
-        </w:tc>
-        <w:tc>
-          <w:tcPr>
-            <w:tcW w:w="5716" w:type="dxa"/>
-          </w:tcPr>
-          <w:p>
-            <w:pPr>
-              <w:rPr>
-                <w:lang w:val="en-US"/>
-              </w:rPr>
-            </w:pPr>
-          </w:p>
-        </w:tc>
-      </w:tr>
-      <w:tr>
-        <w:tc>
-          <w:tcPr>
-            <w:tcW w:w="1862" w:type="dxa"/>
-          </w:tcPr>
-          <w:p>
-            <w:pPr>
-              <w:rPr>
-                <w:lang w:val="en-US"/>
-              </w:rPr>
-            </w:pPr>
-            <w:r>
-              <w:rPr>
-                <w:lang w:val="en-US"/>
-              </w:rPr>
-              <w:t>TagValue</w:t>
-            </w:r>
-          </w:p>
-        </w:tc>
-        <w:tc>
-          <w:tcPr>
-            <w:tcW w:w="5716" w:type="dxa"/>
-          </w:tcPr>
-          <w:p>
-            <w:pPr>
-              <w:rPr>
-                <w:lang w:val="en-US"/>
-              </w:rPr>
-            </w:pPr>
-          </w:p>
-        </w:tc>
-      </w:tr>
-      <w:tr>
-        <w:tc>
-          <w:tcPr>
-            <w:tcW w:w="1862" w:type="dxa"/>
-          </w:tcPr>
-          <w:p>
-            <w:pPr>
-              <w:rPr>
-                <w:lang w:val="en-US"/>
-              </w:rPr>
-            </w:pPr>
-            <w:r>
-              <w:rPr>
-                <w:lang w:val="en-US"/>
-              </w:rPr>
-              <w:t>TableReference</w:t>
-            </w:r>
-          </w:p>
-        </w:tc>
-        <w:tc>
-          <w:tcPr>
-            <w:tcW w:w="5716" w:type="dxa"/>
-          </w:tcPr>
-          <w:p>
-            <w:pPr>
-              <w:rPr>
-                <w:lang w:val="en-US"/>
-              </w:rPr>
-            </w:pPr>
-          </w:p>
-        </w:tc>
-      </w:tr>
-      <w:tr>
-        <w:tc>
-          <w:tcPr>
-            <w:tcW w:w="1862" w:type="dxa"/>
-          </w:tcPr>
-          <w:p>
-            <w:pPr>
-              <w:rPr>
-                <w:lang w:val="en-US"/>
-              </w:rPr>
-            </w:pPr>
-            <w:r>
-              <w:rPr>
-                <w:lang w:val="en-US"/>
-              </w:rPr>
-              <w:t>ObjectId</w:t>
-            </w:r>
-          </w:p>
-        </w:tc>
-        <w:tc>
-          <w:tcPr>
-            <w:tcW w:w="5716" w:type="dxa"/>
-          </w:tcPr>
-          <w:p>
-            <w:pPr>
-              <w:rPr>
-                <w:lang w:val="en-US"/>
-              </w:rPr>
-            </w:pPr>
-          </w:p>
-        </w:tc>
-      </w:tr>
-      <w:tr>
-        <w:tc>
-          <w:tcPr>
-            <w:tcW w:w="1862" w:type="dxa"/>
-          </w:tcPr>
-          <w:p>
-            <w:pPr>
-              <w:rPr>
-                <w:lang w:val="en-US"/>
-              </w:rPr>
-            </w:pPr>
-            <w:r>
-              <w:rPr>
-                <w:lang w:val="en-US"/>
-              </w:rPr>
-              <w:t>Parent</w:t>
-            </w:r>
-          </w:p>
-        </w:tc>
-        <w:tc>
-          <w:tcPr>
-            <w:tcW w:w="5716" w:type="dxa"/>
-          </w:tcPr>
-          <w:p>
-            <w:pPr>
-              <w:rPr>
-                <w:lang w:val="en-US"/>
-              </w:rPr>
-            </w:pPr>
-          </w:p>
-        </w:tc>
-      </w:tr>
-      <w:tr>
-        <w:tc>
-          <w:tcPr>
-            <w:tcW w:w="1862" w:type="dxa"/>
-          </w:tcPr>
-          <w:p>
-            <w:pPr>
-              <w:rPr>
-                <w:lang w:val="en-US"/>
-              </w:rPr>
-            </w:pPr>
-          </w:p>
-        </w:tc>
-        <w:tc>
-          <w:tcPr>
-            <w:tcW w:w="5716" w:type="dxa"/>
-          </w:tcPr>
-          <w:p>
-            <w:pPr>
-              <w:rPr>
-                <w:lang w:val="en-US"/>
-              </w:rPr>
-            </w:pPr>
-          </w:p>
-        </w:tc>
-      </w:tr>
-      <w:tr>
-        <w:tc>
-          <w:tcPr>
-            <w:tcW w:w="1862" w:type="dxa"/>
-          </w:tcPr>
-          <w:p>
-            <w:pPr>
-              <w:rPr>
-                <w:lang w:val="en-US"/>
-              </w:rPr>
-            </w:pPr>
-          </w:p>
-        </w:tc>
-        <w:tc>
-          <w:tcPr>
-            <w:tcW w:w="5716" w:type="dxa"/>
-          </w:tcPr>
-          <w:p>
-            <w:pPr>
-              <w:rPr>
-                <w:lang w:val="en-US"/>
-              </w:rPr>
-            </w:pPr>
-          </w:p>
-        </w:tc>
-      </w:tr>
-    </w:tbl>
-    <w:p>
-      <w:pPr>
-        <w:rPr>
-          <w:lang w:val="en-US"/>
-        </w:rPr>
-      </w:pPr>
-    </w:p>
-    <w:p>
-      <w:pPr>
-        <w:pStyle w:val="Heading4"/>
-        <w:rPr>
-          <w:lang w:val="en-US"/>
-        </w:rPr>
-      </w:pPr>
-      <w:r>
-        <w:rPr>
-          <w:lang w:val="en-US"/>
-        </w:rPr>
-        <w:t>Mapping; Giải pháp mô hình hóa thông tin cấu trúc của người dùng thành tập các attribute dạng Tag</w:t>
-      </w:r>
-    </w:p>
-    <w:p>
-      <w:pPr>
-        <w:rPr>
-          <w:lang w:val="en-US"/>
-        </w:rPr>
-      </w:pPr>
-      <w:r>
-        <w:rPr>
-          <w:lang w:val="en-US"/>
-        </w:rPr>
-        <w:t xml:space="preserve">Vấn đề: </w:t>
-      </w:r>
-    </w:p>
-    <w:p>
-      <w:pPr>
-        <w:rPr>
-          <w:lang w:val="en-US"/>
-        </w:rPr>
-      </w:pPr>
-      <w:r>
-        <w:rPr>
-          <w:lang w:val="en-US"/>
-        </w:rPr>
-        <w:lastRenderedPageBreak/>
-        <w:t>Trong phần 7.2.2.1 đã trình bày vấn đề về các website tìm kiếm việc phải tổ chức thông tin có cấu trúc phức tạp và phương pháp giải quyết là tổ chức lại thông tin dạng Tag. Vấn đề đặt ra framework hỗ trợ việc chuyển đổi thông tin cấu trúc thành dạng Tag thế nào?</w:t>
-      </w:r>
-    </w:p>
-    <w:p>
-      <w:pPr>
-        <w:rPr>
-          <w:lang w:val="en-US"/>
-        </w:rPr>
-      </w:pPr>
-      <w:r>
-        <w:rPr>
-          <w:lang w:val="en-US"/>
-        </w:rPr>
-        <w:t>Dưới gốc độ thiết kế kiến trúc hệ thống nói chung và gốc độ lập trình viên thì thông tin của một ứng dụng phần mềm nói chung thường được thể hiện dưới 2 hình thức; tổ chức thông tin các Business entity và tổ chức thông tin Cơ sở dữ liệu.</w:t>
-      </w:r>
-      <w:r>
-        <w:rPr>
-          <w:lang w:val="en-US"/>
-        </w:rPr>
-        <w:t xml:space="preserve"> Cả 2 có mối quan hệ chặc chẽ với nhau. Các Business Entity được định nghĩa trong các Class; mỗi instance của Class này chính là thông tin </w:t>
-      </w:r>
-      <w:r>
-        <w:rPr>
-          <w:lang w:val="en-US"/>
-        </w:rPr>
-        <w:t>dữ liệu do người dùng khởi tạo</w:t>
-      </w:r>
-      <w:r>
-        <w:rPr>
-          <w:lang w:val="en-US"/>
-        </w:rPr>
-        <w:t>. Sau đó các objects được hệ thống xử lý và lưu trữ xuống xuống các table cơ sở dữ liệu, ở đây cụ thể sẽ được lưu trữ xuống tabl</w:t>
-      </w:r>
-      <w:r>
-        <w:rPr>
-          <w:lang w:val="en-US"/>
-        </w:rPr>
-        <w:t>e TagAttribute (tổ chức thông tin lưu trữ dưới dạng Tag)</w:t>
-      </w:r>
-    </w:p>
-    <w:p>
-      <w:pPr>
-        <w:jc w:val="center"/>
-        <w:rPr>
-          <w:lang w:val="en-US"/>
-        </w:rPr>
-      </w:pPr>
-      <w:r>
-        <w:rPr>
-          <w:lang w:val="en-US"/>
-        </w:rPr>
-        <w:drawing>
-          <wp:inline distT="0" distB="0" distL="0" distR="0" wp14:anchorId="220C9098" wp14:editId="5713E3A5">
-            <wp:extent cx="4315968" cy="2944368"/>
-            <wp:effectExtent l="0" t="0" r="8890" b="0"/>
-            <wp:docPr id="41" name="Picture 41"/>
-            <wp:cNvGraphicFramePr>
-              <a:graphicFrameLocks xmlns:a="http://schemas.openxmlformats.org/drawingml/2006/main" noChangeAspect="1"/>
-            </wp:cNvGraphicFramePr>
-            <a:graphic xmlns:a="http://schemas.openxmlformats.org/drawingml/2006/main">
-              <a:graphicData uri="http://schemas.openxmlformats.org/drawingml/2006/picture">
-                <pic:pic xmlns:pic="http://schemas.openxmlformats.org/drawingml/2006/picture">
-                  <pic:nvPicPr>
-                    <pic:cNvPr id="0" name="Picture 4"/>
-                    <pic:cNvPicPr>
-                      <a:picLocks noChangeAspect="1" noChangeArrowheads="1"/>
-                    </pic:cNvPicPr>
-                  </pic:nvPicPr>
-                  <pic:blipFill>
-                    <a:blip r:embed="rId62" cstate="print">
-                      <a:extLst>
-                        <a:ext uri="{28A0092B-C50C-407E-A947-70E740481C1C}">
-                          <a14:useLocalDpi xmlns:a14="http://schemas.microsoft.com/office/drawing/2010/main" val="0"/>
-                        </a:ext>
-                      </a:extLst>
-                    </a:blip>
-                    <a:srcRect/>
-                    <a:stretch>
-                      <a:fillRect/>
-                    </a:stretch>
-                  </pic:blipFill>
-                  <pic:spPr bwMode="auto">
-                    <a:xfrm>
-                      <a:off x="0" y="0"/>
                       <a:ext cx="4315968" cy="2944368"/>
                     </a:xfrm>
                     <a:prstGeom prst="rect">
@@ -43088,7 +43229,7 @@
                     </pic:cNvPicPr>
                   </pic:nvPicPr>
                   <pic:blipFill>
-                    <a:blip r:embed="rId63">
+                    <a:blip r:embed="rId60">
                       <a:extLst>
                         <a:ext uri="{28A0092B-C50C-407E-A947-70E740481C1C}">
                           <a14:useLocalDpi xmlns:a14="http://schemas.microsoft.com/office/drawing/2010/main" val="0"/>
@@ -43394,7 +43535,7 @@
                     </pic:cNvPicPr>
                   </pic:nvPicPr>
                   <pic:blipFill>
-                    <a:blip r:embed="rId64">
+                    <a:blip r:embed="rId61">
                       <a:extLst>
                         <a:ext uri="{28A0092B-C50C-407E-A947-70E740481C1C}">
                           <a14:useLocalDpi xmlns:a14="http://schemas.microsoft.com/office/drawing/2010/main" val="0"/>
@@ -43463,7 +43604,7 @@
                     <pic:cNvPicPr/>
                   </pic:nvPicPr>
                   <pic:blipFill>
-                    <a:blip r:embed="rId65">
+                    <a:blip r:embed="rId62">
                       <a:extLst>
                         <a:ext uri="{28A0092B-C50C-407E-A947-70E740481C1C}">
                           <a14:useLocalDpi xmlns:a14="http://schemas.microsoft.com/office/drawing/2010/main" val="0"/>
@@ -43594,7 +43735,7 @@
                     </pic:cNvPicPr>
                   </pic:nvPicPr>
                   <pic:blipFill>
-                    <a:blip r:embed="rId66">
+                    <a:blip r:embed="rId63">
                       <a:extLst>
                         <a:ext uri="{28A0092B-C50C-407E-A947-70E740481C1C}">
                           <a14:useLocalDpi xmlns:a14="http://schemas.microsoft.com/office/drawing/2010/main" val="0"/>
@@ -43807,7 +43948,7 @@
                     <pic:cNvPicPr/>
                   </pic:nvPicPr>
                   <pic:blipFill>
-                    <a:blip r:embed="rId67"/>
+                    <a:blip r:embed="rId64"/>
                     <a:stretch>
                       <a:fillRect/>
                     </a:stretch>
@@ -43921,7 +44062,7 @@
                     <pic:cNvPicPr/>
                   </pic:nvPicPr>
                   <pic:blipFill>
-                    <a:blip r:embed="rId68"/>
+                    <a:blip r:embed="rId65"/>
                     <a:stretch>
                       <a:fillRect/>
                     </a:stretch>
@@ -44013,7 +44154,7 @@
                     </pic:cNvPicPr>
                   </pic:nvPicPr>
                   <pic:blipFill>
-                    <a:blip r:embed="rId69">
+                    <a:blip r:embed="rId66">
                       <a:extLst>
                         <a:ext uri="{28A0092B-C50C-407E-A947-70E740481C1C}">
                           <a14:useLocalDpi xmlns:a14="http://schemas.microsoft.com/office/drawing/2010/main" val="0"/>
@@ -45602,7 +45743,7 @@
                     </pic:cNvPicPr>
                   </pic:nvPicPr>
                   <pic:blipFill>
-                    <a:blip r:embed="rId51">
+                    <a:blip r:embed="rId48">
                       <a:extLst>
                         <a:ext uri="{28A0092B-C50C-407E-A947-70E740481C1C}">
                           <a14:useLocalDpi xmlns:a14="http://schemas.microsoft.com/office/drawing/2010/main" val="0"/>
@@ -45692,7 +45833,7 @@
                     </pic:cNvPicPr>
                   </pic:nvPicPr>
                   <pic:blipFill>
-                    <a:blip r:embed="rId52">
+                    <a:blip r:embed="rId49">
                       <a:extLst>
                         <a:ext uri="{28A0092B-C50C-407E-A947-70E740481C1C}">
                           <a14:useLocalDpi xmlns:a14="http://schemas.microsoft.com/office/drawing/2010/main" val="0"/>
@@ -45786,11 +45927,11 @@
                     <pic:cNvPicPr/>
                   </pic:nvPicPr>
                   <pic:blipFill>
-                    <a:blip r:embed="rId53">
+                    <a:blip r:embed="rId50">
                       <a:extLst>
                         <a:ext uri="{BEBA8EAE-BF5A-486C-A8C5-ECC9F3942E4B}">
                           <a14:imgProps xmlns:a14="http://schemas.microsoft.com/office/drawing/2010/main">
-                            <a14:imgLayer r:embed="rId54">
+                            <a14:imgLayer r:embed="rId51">
                               <a14:imgEffect>
                                 <a14:sharpenSoften amount="25000"/>
                               </a14:imgEffect>
@@ -51376,7 +51517,7 @@
       </w:r>
     </w:p>
     <w:sectPr>
-      <w:footerReference w:type="default" r:id="rId70"/>
+      <w:footerReference w:type="default" r:id="rId67"/>
       <w:pgSz w:w="11907" w:h="16839" w:code="9"/>
       <w:pgMar w:top="1440" w:right="1440" w:bottom="1440" w:left="1440" w:header="720" w:footer="720" w:gutter="0"/>
       <w:pgNumType w:start="1"/>
@@ -51975,7 +52116,7 @@
             <w:fldChar w:fldCharType="separate"/>
           </w:r>
           <w:r>
-            <w:t>Giải quyết bài toán kiến trúc</w:t>
+            <w:t>Đánh giá và hướng phát triển</w:t>
           </w:r>
           <w:r>
             <w:fldChar w:fldCharType="end"/>
@@ -52016,7 +52157,7 @@
             <w:rPr>
               <w:color w:val="FFFFFF" w:themeColor="background1"/>
             </w:rPr>
-            <w:t>51</w:t>
+            <w:t>99</w:t>
           </w:r>
           <w:r>
             <w:rPr>
@@ -52104,10 +52245,7 @@
         <w:footnoteRef/>
       </w:r>
       <w:r>
-        <w:t xml:space="preserve"> </w:t>
-      </w:r>
-      <w:r>
-        <w:t>http://www.internetworldstats.com/stats.htm</w:t>
+        <w:t xml:space="preserve"> http://www.internetworldstats.com/stats.htm</w:t>
       </w:r>
     </w:p>
   </w:footnote>
@@ -61308,7 +61446,7 @@
 </file>
 
 <file path=customXml/itemProps2.xml><?xml version="1.0" encoding="utf-8"?>
-<ds:datastoreItem xmlns:ds="http://schemas.openxmlformats.org/officeDocument/2006/customXml" ds:itemID="{20693395-F0E2-42BB-9043-89FED64F684F}">
+<ds:datastoreItem xmlns:ds="http://schemas.openxmlformats.org/officeDocument/2006/customXml" ds:itemID="{9DF6F0E0-7064-4B84-853B-45305A595295}">
   <ds:schemaRefs>
     <ds:schemaRef ds:uri="http://schemas.openxmlformats.org/officeDocument/2006/bibliography"/>
   </ds:schemaRefs>

</xml_diff>

<commit_message>
Hoàn thành 4.4	Áp dụng lý thuyết kiến trúc phần mềm vào bài toán
</commit_message>
<xml_diff>
--- a/Documents/JobZoom Report.docx
+++ b/Documents/JobZoom Report.docx
@@ -861,8 +861,6 @@
         </w:rPr>
       </w:pPr>
       <w:bookmarkStart w:id="2" w:name="_Toc312101372"/>
-      <w:bookmarkStart w:id="3" w:name="_GoBack"/>
-      <w:bookmarkEnd w:id="3"/>
       <w:r>
         <w:rPr>
           <w:rStyle w:val="Heading1Char"/>
@@ -1169,7 +1167,7 @@
           <w:lang w:val="en-US"/>
         </w:rPr>
       </w:pPr>
-      <w:bookmarkStart w:id="4" w:name="_Toc312101373"/>
+      <w:bookmarkStart w:id="3" w:name="_Toc312101373"/>
       <w:r>
         <w:rPr>
           <w:rStyle w:val="Heading1Char"/>
@@ -1182,7 +1180,7 @@
         <w:lastRenderedPageBreak/>
         <w:t>LỜI CẢM ƠN</w:t>
       </w:r>
-      <w:bookmarkEnd w:id="4"/>
+      <w:bookmarkEnd w:id="3"/>
     </w:p>
     <w:p>
       <w:pPr>
@@ -1497,7 +1495,7 @@
           <w:lang w:val="en-US"/>
         </w:rPr>
       </w:pPr>
-      <w:bookmarkStart w:id="5" w:name="_Toc312101374"/>
+      <w:bookmarkStart w:id="4" w:name="_Toc312101374"/>
       <w:r>
         <w:rPr>
           <w:rStyle w:val="Heading1Char"/>
@@ -1510,7 +1508,7 @@
         <w:lastRenderedPageBreak/>
         <w:t>MỤC LỤC</w:t>
       </w:r>
-      <w:bookmarkEnd w:id="5"/>
+      <w:bookmarkEnd w:id="4"/>
     </w:p>
     <w:sdt>
       <w:sdtPr>
@@ -7716,7 +7714,7 @@
           <w:lang w:val="en-US"/>
         </w:rPr>
       </w:pPr>
-      <w:bookmarkStart w:id="6" w:name="_Toc312101375"/>
+      <w:bookmarkStart w:id="5" w:name="_Toc312101375"/>
       <w:r>
         <w:rPr>
           <w:rStyle w:val="Heading1Char"/>
@@ -7729,7 +7727,7 @@
         <w:lastRenderedPageBreak/>
         <w:t>DANH MỤC HÌNH ẢNH</w:t>
       </w:r>
-      <w:bookmarkEnd w:id="6"/>
+      <w:bookmarkEnd w:id="5"/>
     </w:p>
     <w:p>
       <w:pPr>
@@ -10449,7 +10447,7 @@
           <w:szCs w:val="48"/>
         </w:rPr>
       </w:pPr>
-      <w:bookmarkStart w:id="7" w:name="_Toc312101376"/>
+      <w:bookmarkStart w:id="6" w:name="_Toc312101376"/>
       <w:r>
         <w:rPr>
           <w:rStyle w:val="Heading1Char"/>
@@ -10460,7 +10458,7 @@
         <w:lastRenderedPageBreak/>
         <w:t>DANH MỤC BẢNG</w:t>
       </w:r>
-      <w:bookmarkEnd w:id="7"/>
+      <w:bookmarkEnd w:id="6"/>
     </w:p>
     <w:p>
       <w:pPr>
@@ -11469,7 +11467,7 @@
           <w:szCs w:val="48"/>
         </w:rPr>
       </w:pPr>
-      <w:bookmarkStart w:id="8" w:name="_Toc312101377"/>
+      <w:bookmarkStart w:id="7" w:name="_Toc312101377"/>
       <w:r>
         <w:rPr>
           <w:rStyle w:val="Heading1Char"/>
@@ -11480,7 +11478,7 @@
         <w:lastRenderedPageBreak/>
         <w:t>DANH MỤC BIỂU ĐỒ</w:t>
       </w:r>
-      <w:bookmarkEnd w:id="8"/>
+      <w:bookmarkEnd w:id="7"/>
     </w:p>
     <w:p>
       <w:pPr>
@@ -11695,7 +11693,7 @@
           <w:lang w:val="en-US"/>
         </w:rPr>
       </w:pPr>
-      <w:bookmarkStart w:id="9" w:name="_Toc312101378"/>
+      <w:bookmarkStart w:id="8" w:name="_Toc312101378"/>
       <w:r>
         <w:rPr>
           <w:rStyle w:val="Heading1Char"/>
@@ -11706,7 +11704,7 @@
         <w:lastRenderedPageBreak/>
         <w:t>THUẬT NGỮ</w:t>
       </w:r>
-      <w:bookmarkEnd w:id="9"/>
+      <w:bookmarkEnd w:id="8"/>
     </w:p>
     <w:tbl>
       <w:tblPr>
@@ -13284,7 +13282,7 @@
           <w:lang w:val="en-US"/>
         </w:rPr>
       </w:pPr>
-      <w:bookmarkStart w:id="10" w:name="_Toc312101379"/>
+      <w:bookmarkStart w:id="9" w:name="_Toc312101379"/>
       <w:r>
         <w:rPr>
           <w:rStyle w:val="Heading1Char"/>
@@ -13296,7 +13294,7 @@
         <w:lastRenderedPageBreak/>
         <w:t>NHẬN XÉT CỦA GIẢNG VIÊN HƯỚNG DẪN</w:t>
       </w:r>
-      <w:bookmarkEnd w:id="10"/>
+      <w:bookmarkEnd w:id="9"/>
     </w:p>
     <w:p>
       <w:pPr>
@@ -13778,7 +13776,7 @@
           <w:lang w:val="en-US"/>
         </w:rPr>
       </w:pPr>
-      <w:bookmarkStart w:id="11" w:name="_Toc312101380"/>
+      <w:bookmarkStart w:id="10" w:name="_Toc312101380"/>
       <w:r>
         <w:rPr>
           <w:lang w:val="en-US"/>
@@ -13786,7 +13784,7 @@
         <w:lastRenderedPageBreak/>
         <w:t>Nhập đề</w:t>
       </w:r>
-      <w:bookmarkEnd w:id="11"/>
+      <w:bookmarkEnd w:id="10"/>
     </w:p>
     <w:p>
       <w:pPr>
@@ -14078,11 +14076,11 @@
           <w:lang w:val="en-US"/>
         </w:rPr>
       </w:pPr>
-      <w:bookmarkStart w:id="12" w:name="_Ref311635093"/>
-      <w:bookmarkStart w:id="13" w:name="_Ref311635096"/>
-      <w:bookmarkStart w:id="14" w:name="_Toc312101381"/>
-      <w:bookmarkStart w:id="15" w:name="OLE_LINK13"/>
-      <w:bookmarkStart w:id="16" w:name="OLE_LINK14"/>
+      <w:bookmarkStart w:id="11" w:name="_Ref311635093"/>
+      <w:bookmarkStart w:id="12" w:name="_Ref311635096"/>
+      <w:bookmarkStart w:id="13" w:name="_Toc312101381"/>
+      <w:bookmarkStart w:id="14" w:name="OLE_LINK13"/>
+      <w:bookmarkStart w:id="15" w:name="OLE_LINK14"/>
       <w:r>
         <w:rPr>
           <w:lang w:val="en-US"/>
@@ -14107,15 +14105,15 @@
         </w:rPr>
         <w:t xml:space="preserve"> kiến trúc</w:t>
       </w:r>
+      <w:bookmarkEnd w:id="11"/>
       <w:bookmarkEnd w:id="12"/>
+      <w:r>
+        <w:rPr>
+          <w:lang w:val="en-US"/>
+        </w:rPr>
+        <w:t xml:space="preserve"> lưu trữ và so khớp thông tin</w:t>
+      </w:r>
       <w:bookmarkEnd w:id="13"/>
-      <w:r>
-        <w:rPr>
-          <w:lang w:val="en-US"/>
-        </w:rPr>
-        <w:t xml:space="preserve"> lưu trữ và so khớp thông tin</w:t>
-      </w:r>
-      <w:bookmarkEnd w:id="14"/>
     </w:p>
     <w:p>
       <w:pPr>
@@ -14264,8 +14262,8 @@
           <w:lang w:val="en-US"/>
         </w:rPr>
       </w:pPr>
-      <w:bookmarkStart w:id="17" w:name="_Ref312062701"/>
-      <w:bookmarkStart w:id="18" w:name="_Toc312101382"/>
+      <w:bookmarkStart w:id="16" w:name="_Ref312062701"/>
+      <w:bookmarkStart w:id="17" w:name="_Toc312101382"/>
       <w:r>
         <w:rPr>
           <w:lang w:val="en-US"/>
@@ -14290,8 +14288,8 @@
         </w:rPr>
         <w:t>ự linh hoạt của hệ thống so khớp</w:t>
       </w:r>
+      <w:bookmarkEnd w:id="16"/>
       <w:bookmarkEnd w:id="17"/>
-      <w:bookmarkEnd w:id="18"/>
     </w:p>
     <w:p>
       <w:pPr>
@@ -14583,7 +14581,7 @@
           <w:lang w:val="en-US"/>
         </w:rPr>
       </w:pPr>
-      <w:bookmarkStart w:id="19" w:name="_Toc312101383"/>
+      <w:bookmarkStart w:id="18" w:name="_Toc312101383"/>
       <w:r>
         <w:rPr>
           <w:lang w:val="en-US"/>
@@ -14608,7 +14606,7 @@
         </w:rPr>
         <w:t xml:space="preserve"> bất kỳ</w:t>
       </w:r>
-      <w:bookmarkEnd w:id="19"/>
+      <w:bookmarkEnd w:id="18"/>
     </w:p>
     <w:p>
       <w:pPr>
@@ -14862,7 +14860,7 @@
           <w:lang w:val="en-US"/>
         </w:rPr>
       </w:pPr>
-      <w:bookmarkStart w:id="20" w:name="_Toc312101384"/>
+      <w:bookmarkStart w:id="19" w:name="_Toc312101384"/>
       <w:r>
         <w:rPr>
           <w:lang w:val="en-US"/>
@@ -14899,241 +14897,241 @@
         </w:rPr>
         <w:t>mức độ tương quan giữa các tag</w:t>
       </w:r>
+      <w:bookmarkEnd w:id="19"/>
+    </w:p>
+    <w:p>
+      <w:pPr>
+        <w:ind w:firstLine="720"/>
+        <w:rPr>
+          <w:lang w:val="en-US"/>
+        </w:rPr>
+      </w:pPr>
+      <w:r>
+        <w:rPr>
+          <w:lang w:val="en-US"/>
+        </w:rPr>
+        <w:t xml:space="preserve">Một khi </w:t>
+      </w:r>
+      <w:r>
+        <w:rPr>
+          <w:lang w:val="en-US"/>
+        </w:rPr>
+        <w:t>nhu</w:t>
+      </w:r>
+      <w:r>
+        <w:rPr>
+          <w:lang w:val="en-US"/>
+        </w:rPr>
+        <w:t xml:space="preserve"> cầu (</w:t>
+      </w:r>
+      <w:r>
+        <w:rPr>
+          <w:lang w:val="en-US"/>
+        </w:rPr>
+        <w:t>NC</w:t>
+      </w:r>
+      <w:r>
+        <w:rPr>
+          <w:lang w:val="en-US"/>
+        </w:rPr>
+        <w:t xml:space="preserve">) và </w:t>
+      </w:r>
+      <w:r>
+        <w:rPr>
+          <w:lang w:val="en-US"/>
+        </w:rPr>
+        <w:t xml:space="preserve">“sản phẩm đáp ứng nhu cầu” </w:t>
+      </w:r>
+      <w:r>
+        <w:rPr>
+          <w:lang w:val="en-US"/>
+        </w:rPr>
+        <w:t>(</w:t>
+      </w:r>
+      <w:r>
+        <w:rPr>
+          <w:lang w:val="en-US"/>
+        </w:rPr>
+        <w:t>SPDUNC</w:t>
+      </w:r>
+      <w:r>
+        <w:rPr>
+          <w:lang w:val="en-US"/>
+        </w:rPr>
+        <w:t xml:space="preserve">)  </w:t>
+      </w:r>
+      <w:r>
+        <w:rPr>
+          <w:lang w:val="en-US"/>
+        </w:rPr>
+        <w:t>được tổ chức lưu trữ dưới dạng cây các tag</w:t>
+      </w:r>
+      <w:r>
+        <w:rPr>
+          <w:lang w:val="en-US"/>
+        </w:rPr>
+        <w:t xml:space="preserve">, thì bài toán tiếp theo là so khớp giữa cây nhu cầu và </w:t>
+      </w:r>
+      <w:r>
+        <w:rPr>
+          <w:lang w:val="en-US"/>
+        </w:rPr>
+        <w:t xml:space="preserve">cây </w:t>
+      </w:r>
+      <w:r>
+        <w:rPr>
+          <w:lang w:val="en-US"/>
+        </w:rPr>
+        <w:t>“</w:t>
+      </w:r>
+      <w:r>
+        <w:rPr>
+          <w:lang w:val="en-US"/>
+        </w:rPr>
+        <w:t>sản phẩm đáp ứng yêu cầu</w:t>
+      </w:r>
+      <w:r>
+        <w:rPr>
+          <w:lang w:val="en-US"/>
+        </w:rPr>
+        <w:t xml:space="preserve">”. </w:t>
+      </w:r>
+      <w:r>
+        <w:rPr>
+          <w:lang w:val="en-US"/>
+        </w:rPr>
+        <w:t>NC</w:t>
+      </w:r>
+      <w:r>
+        <w:rPr>
+          <w:lang w:val="en-US"/>
+        </w:rPr>
+        <w:t xml:space="preserve"> và </w:t>
+      </w:r>
+      <w:r>
+        <w:rPr>
+          <w:lang w:val="en-US"/>
+        </w:rPr>
+        <w:t>SPDUNC</w:t>
+      </w:r>
+      <w:r>
+        <w:rPr>
+          <w:lang w:val="en-US"/>
+        </w:rPr>
+        <w:t xml:space="preserve"> được thể hiện bằng dạng cây thông tin, người dùng được tự do định nghĩa thuộc tính cho riêng mình nên việc so khớp giữa </w:t>
+      </w:r>
+      <w:r>
+        <w:rPr>
+          <w:lang w:val="en-US"/>
+        </w:rPr>
+        <w:t>NC</w:t>
+      </w:r>
+      <w:r>
+        <w:rPr>
+          <w:lang w:val="en-US"/>
+        </w:rPr>
+        <w:t xml:space="preserve"> và </w:t>
+      </w:r>
+      <w:r>
+        <w:rPr>
+          <w:lang w:val="en-US"/>
+        </w:rPr>
+        <w:t>SPDUNC</w:t>
+      </w:r>
+      <w:r>
+        <w:rPr>
+          <w:lang w:val="en-US"/>
+        </w:rPr>
+        <w:t xml:space="preserve"> đòi hỏi phải kết hợp mức độ tương qua giữa các thuộc tính (hay các tag) để đánh giá mức độ so khớp một cách khách quan và linh hoạt hơn. Việc so khớp kết hợp mức độ tương quan sẽ đánh giá được </w:t>
+      </w:r>
+      <w:r>
+        <w:rPr>
+          <w:lang w:val="en-US"/>
+        </w:rPr>
+        <w:t>SPDUNC</w:t>
+      </w:r>
+      <w:r>
+        <w:rPr>
+          <w:lang w:val="en-US"/>
+        </w:rPr>
+        <w:t xml:space="preserve"> đáp ứng được bao nhiêu phần trăm </w:t>
+      </w:r>
+      <w:r>
+        <w:rPr>
+          <w:lang w:val="en-US"/>
+        </w:rPr>
+        <w:t>NC</w:t>
+      </w:r>
+      <w:r>
+        <w:rPr>
+          <w:lang w:val="en-US"/>
+        </w:rPr>
+        <w:t xml:space="preserve"> và </w:t>
+      </w:r>
+      <w:r>
+        <w:rPr>
+          <w:lang w:val="en-US"/>
+        </w:rPr>
+        <w:t>SPDUNC</w:t>
+      </w:r>
+      <w:r>
+        <w:rPr>
+          <w:lang w:val="en-US"/>
+        </w:rPr>
+        <w:t xml:space="preserve"> cần cải thiện điều gì để có thể đáp ứng cao nhất </w:t>
+      </w:r>
+      <w:r>
+        <w:rPr>
+          <w:lang w:val="en-US"/>
+        </w:rPr>
+        <w:t>NC</w:t>
+      </w:r>
+      <w:r>
+        <w:rPr>
+          <w:lang w:val="en-US"/>
+        </w:rPr>
+        <w:t xml:space="preserve">. Mức độ so khớp giữa </w:t>
+      </w:r>
+      <w:r>
+        <w:rPr>
+          <w:lang w:val="en-US"/>
+        </w:rPr>
+        <w:t>NC</w:t>
+      </w:r>
+      <w:r>
+        <w:rPr>
+          <w:lang w:val="en-US"/>
+        </w:rPr>
+        <w:t xml:space="preserve"> và </w:t>
+      </w:r>
+      <w:r>
+        <w:rPr>
+          <w:lang w:val="en-US"/>
+        </w:rPr>
+        <w:t>SPDUNC</w:t>
+      </w:r>
+      <w:r>
+        <w:rPr>
+          <w:lang w:val="en-US"/>
+        </w:rPr>
+        <w:t xml:space="preserve"> sẽ được thể hiện bằng một con số phần trăm, giúp người dùng có thể dễ dàng tiếp cận thông tin và đưa ra quyết định.</w:t>
+      </w:r>
+    </w:p>
+    <w:p>
+      <w:pPr>
+        <w:pStyle w:val="Heading2"/>
+        <w:rPr>
+          <w:lang w:val="en-US"/>
+        </w:rPr>
+      </w:pPr>
+      <w:bookmarkStart w:id="20" w:name="_Toc312101385"/>
+      <w:r>
+        <w:rPr>
+          <w:lang w:val="en-US"/>
+        </w:rPr>
+        <w:t>Kết quả mong muốn</w:t>
+      </w:r>
       <w:bookmarkEnd w:id="20"/>
-    </w:p>
-    <w:p>
-      <w:pPr>
-        <w:ind w:firstLine="720"/>
-        <w:rPr>
-          <w:lang w:val="en-US"/>
-        </w:rPr>
-      </w:pPr>
-      <w:r>
-        <w:rPr>
-          <w:lang w:val="en-US"/>
-        </w:rPr>
-        <w:t xml:space="preserve">Một khi </w:t>
-      </w:r>
-      <w:r>
-        <w:rPr>
-          <w:lang w:val="en-US"/>
-        </w:rPr>
-        <w:t>nhu</w:t>
-      </w:r>
-      <w:r>
-        <w:rPr>
-          <w:lang w:val="en-US"/>
-        </w:rPr>
-        <w:t xml:space="preserve"> cầu (</w:t>
-      </w:r>
-      <w:r>
-        <w:rPr>
-          <w:lang w:val="en-US"/>
-        </w:rPr>
-        <w:t>NC</w:t>
-      </w:r>
-      <w:r>
-        <w:rPr>
-          <w:lang w:val="en-US"/>
-        </w:rPr>
-        <w:t xml:space="preserve">) và </w:t>
-      </w:r>
-      <w:r>
-        <w:rPr>
-          <w:lang w:val="en-US"/>
-        </w:rPr>
-        <w:t xml:space="preserve">“sản phẩm đáp ứng nhu cầu” </w:t>
-      </w:r>
-      <w:r>
-        <w:rPr>
-          <w:lang w:val="en-US"/>
-        </w:rPr>
-        <w:t>(</w:t>
-      </w:r>
-      <w:r>
-        <w:rPr>
-          <w:lang w:val="en-US"/>
-        </w:rPr>
-        <w:t>SPDUNC</w:t>
-      </w:r>
-      <w:r>
-        <w:rPr>
-          <w:lang w:val="en-US"/>
-        </w:rPr>
-        <w:t xml:space="preserve">)  </w:t>
-      </w:r>
-      <w:r>
-        <w:rPr>
-          <w:lang w:val="en-US"/>
-        </w:rPr>
-        <w:t>được tổ chức lưu trữ dưới dạng cây các tag</w:t>
-      </w:r>
-      <w:r>
-        <w:rPr>
-          <w:lang w:val="en-US"/>
-        </w:rPr>
-        <w:t xml:space="preserve">, thì bài toán tiếp theo là so khớp giữa cây nhu cầu và </w:t>
-      </w:r>
-      <w:r>
-        <w:rPr>
-          <w:lang w:val="en-US"/>
-        </w:rPr>
-        <w:t xml:space="preserve">cây </w:t>
-      </w:r>
-      <w:r>
-        <w:rPr>
-          <w:lang w:val="en-US"/>
-        </w:rPr>
-        <w:t>“</w:t>
-      </w:r>
-      <w:r>
-        <w:rPr>
-          <w:lang w:val="en-US"/>
-        </w:rPr>
-        <w:t>sản phẩm đáp ứng yêu cầu</w:t>
-      </w:r>
-      <w:r>
-        <w:rPr>
-          <w:lang w:val="en-US"/>
-        </w:rPr>
-        <w:t xml:space="preserve">”. </w:t>
-      </w:r>
-      <w:r>
-        <w:rPr>
-          <w:lang w:val="en-US"/>
-        </w:rPr>
-        <w:t>NC</w:t>
-      </w:r>
-      <w:r>
-        <w:rPr>
-          <w:lang w:val="en-US"/>
-        </w:rPr>
-        <w:t xml:space="preserve"> và </w:t>
-      </w:r>
-      <w:r>
-        <w:rPr>
-          <w:lang w:val="en-US"/>
-        </w:rPr>
-        <w:t>SPDUNC</w:t>
-      </w:r>
-      <w:r>
-        <w:rPr>
-          <w:lang w:val="en-US"/>
-        </w:rPr>
-        <w:t xml:space="preserve"> được thể hiện bằng dạng cây thông tin, người dùng được tự do định nghĩa thuộc tính cho riêng mình nên việc so khớp giữa </w:t>
-      </w:r>
-      <w:r>
-        <w:rPr>
-          <w:lang w:val="en-US"/>
-        </w:rPr>
-        <w:t>NC</w:t>
-      </w:r>
-      <w:r>
-        <w:rPr>
-          <w:lang w:val="en-US"/>
-        </w:rPr>
-        <w:t xml:space="preserve"> và </w:t>
-      </w:r>
-      <w:r>
-        <w:rPr>
-          <w:lang w:val="en-US"/>
-        </w:rPr>
-        <w:t>SPDUNC</w:t>
-      </w:r>
-      <w:r>
-        <w:rPr>
-          <w:lang w:val="en-US"/>
-        </w:rPr>
-        <w:t xml:space="preserve"> đòi hỏi phải kết hợp mức độ tương qua giữa các thuộc tính (hay các tag) để đánh giá mức độ so khớp một cách khách quan và linh hoạt hơn. Việc so khớp kết hợp mức độ tương quan sẽ đánh giá được </w:t>
-      </w:r>
-      <w:r>
-        <w:rPr>
-          <w:lang w:val="en-US"/>
-        </w:rPr>
-        <w:t>SPDUNC</w:t>
-      </w:r>
-      <w:r>
-        <w:rPr>
-          <w:lang w:val="en-US"/>
-        </w:rPr>
-        <w:t xml:space="preserve"> đáp ứng được bao nhiêu phần trăm </w:t>
-      </w:r>
-      <w:r>
-        <w:rPr>
-          <w:lang w:val="en-US"/>
-        </w:rPr>
-        <w:t>NC</w:t>
-      </w:r>
-      <w:r>
-        <w:rPr>
-          <w:lang w:val="en-US"/>
-        </w:rPr>
-        <w:t xml:space="preserve"> và </w:t>
-      </w:r>
-      <w:r>
-        <w:rPr>
-          <w:lang w:val="en-US"/>
-        </w:rPr>
-        <w:t>SPDUNC</w:t>
-      </w:r>
-      <w:r>
-        <w:rPr>
-          <w:lang w:val="en-US"/>
-        </w:rPr>
-        <w:t xml:space="preserve"> cần cải thiện điều gì để có thể đáp ứng cao nhất </w:t>
-      </w:r>
-      <w:r>
-        <w:rPr>
-          <w:lang w:val="en-US"/>
-        </w:rPr>
-        <w:t>NC</w:t>
-      </w:r>
-      <w:r>
-        <w:rPr>
-          <w:lang w:val="en-US"/>
-        </w:rPr>
-        <w:t xml:space="preserve">. Mức độ so khớp giữa </w:t>
-      </w:r>
-      <w:r>
-        <w:rPr>
-          <w:lang w:val="en-US"/>
-        </w:rPr>
-        <w:t>NC</w:t>
-      </w:r>
-      <w:r>
-        <w:rPr>
-          <w:lang w:val="en-US"/>
-        </w:rPr>
-        <w:t xml:space="preserve"> và </w:t>
-      </w:r>
-      <w:r>
-        <w:rPr>
-          <w:lang w:val="en-US"/>
-        </w:rPr>
-        <w:t>SPDUNC</w:t>
-      </w:r>
-      <w:r>
-        <w:rPr>
-          <w:lang w:val="en-US"/>
-        </w:rPr>
-        <w:t xml:space="preserve"> sẽ được thể hiện bằng một con số phần trăm, giúp người dùng có thể dễ dàng tiếp cận thông tin và đưa ra quyết định.</w:t>
-      </w:r>
-    </w:p>
-    <w:p>
-      <w:pPr>
-        <w:pStyle w:val="Heading2"/>
-        <w:rPr>
-          <w:lang w:val="en-US"/>
-        </w:rPr>
-      </w:pPr>
-      <w:bookmarkStart w:id="21" w:name="_Toc312101385"/>
-      <w:r>
-        <w:rPr>
-          <w:lang w:val="en-US"/>
-        </w:rPr>
-        <w:t>Kết quả mong muốn</w:t>
-      </w:r>
-      <w:bookmarkEnd w:id="21"/>
     </w:p>
     <w:p>
       <w:pPr>
@@ -15478,7 +15476,7 @@
           <w:lang w:val="en-US"/>
         </w:rPr>
       </w:pPr>
-      <w:bookmarkStart w:id="22" w:name="_Toc312101386"/>
+      <w:bookmarkStart w:id="21" w:name="_Toc312101386"/>
       <w:r>
         <w:rPr>
           <w:lang w:val="en-US"/>
@@ -15491,23 +15489,23 @@
         </w:rPr>
         <w:t>ền tảng xây dựng kiến trúc</w:t>
       </w:r>
+      <w:bookmarkEnd w:id="21"/>
+    </w:p>
+    <w:p>
+      <w:pPr>
+        <w:pStyle w:val="Heading2"/>
+        <w:rPr>
+          <w:lang w:val="en-US"/>
+        </w:rPr>
+      </w:pPr>
+      <w:bookmarkStart w:id="22" w:name="_Toc312101387"/>
+      <w:r>
+        <w:rPr>
+          <w:lang w:val="en-US"/>
+        </w:rPr>
+        <w:t>Xu hướng lưu trữ và tìm kiếm thông tin</w:t>
+      </w:r>
       <w:bookmarkEnd w:id="22"/>
-    </w:p>
-    <w:p>
-      <w:pPr>
-        <w:pStyle w:val="Heading2"/>
-        <w:rPr>
-          <w:lang w:val="en-US"/>
-        </w:rPr>
-      </w:pPr>
-      <w:bookmarkStart w:id="23" w:name="_Toc312101387"/>
-      <w:r>
-        <w:rPr>
-          <w:lang w:val="en-US"/>
-        </w:rPr>
-        <w:t>Xu hướng lưu trữ và tìm kiếm thông tin</w:t>
-      </w:r>
-      <w:bookmarkEnd w:id="23"/>
     </w:p>
     <w:p>
       <w:pPr>
@@ -15535,19 +15533,19 @@
         <w:lastRenderedPageBreak/>
         <w:t xml:space="preserve">khuyết điểm của mình: một bài viết nếu cùng thuộc về nhiều chủ đề thì việc phân loại thật sự bộc lộ khuyết điểm của nó (ví dụ bài viết về nghiên cứu hoá sinh thực phẩm, nếu để trong chủ đề “Hoá học” thì khi người dùng vào chủ đề “Sinh học” lại không có và ngược lại), mặc dù có thể giải quyết bằng cách đăng tải bài viết vào tất cả những chủ đề liên quan, nhưng mỗi bài này đều khác nhau, việc phản hồi thông tin trong bài viết trong từng chủ đề cũng không có mối quan hệ với nhau. Vì vậy, kỹ thuật tag ra đời cùng với blog, một cách phân loại bài viết hoàn toàn mới, một bài viết có thể được tag những từ khóa liên quan. Việc phân loại thực sự trở nên dễ dàng và linh động hơn: bài viết về nghiên cứu hoá sinh thực phẩm, sẽ được tag “Hoá học” và “Sinh học”, khi vào chủ đề “Hoá học” hay “Sinh học” thì bài viết “Nghiên cứu hoá sinh thực phẩm” đều được hiển thị, điểm quan trọng ở đây, là bài viết trong cả hai chủ đề này đều dẫn đến một bài viết duy nhất đó là “Nghiên cứu hoá sinh thực phẩm”. Tuy nhiên, các tổ chức thông tin này cũng có khuyết điểm, các tag được người dùng định nghĩa tự do hoàn toàn không có cấu trúc, làm sao biết được mối quan hệ giữa các tag, tag này có mức độ tương quan như thế nào với tag kia. Một ví dụ đơn giản, bài viết giới thiệu về cách nấu món bò nấu đậu, người dùng A có thể tag thông tin “đậu, bò, …”, người dùng B có thể tag thông tin “beans, beef, …”, “beans và đậu” hay “beef và bò” có một độ tương quan nhất định với nhau. Xuất hiện trong vài năm gần đây nhưng thật sự đã trở thành một cơn sốt, đó chính là mạng xã hội, mạng xã hội đã ra đời khắc phục cách tổ chức thông tin theo dạng tag của blog. </w:t>
       </w:r>
-      <w:commentRangeStart w:id="24"/>
+      <w:commentRangeStart w:id="23"/>
       <w:r>
         <w:rPr>
           <w:lang w:val="en-US"/>
         </w:rPr>
         <w:t>Để khắc phục được nhược điểm này, mạng xã hội lưu trữ thông tin dưới dạng tag có cấu trúc, việc lưu trữ này thể hiện ở việc lưu thông tin của người dùng dưới dạng tag, có mức độ tương đồng giữa các thuộc tính giúp cho việc so sánh hay cụ thể là tìm bạn trên mạng xã hội trở nên dễ dàng hơn.</w:t>
       </w:r>
-      <w:commentRangeEnd w:id="24"/>
+      <w:commentRangeEnd w:id="23"/>
       <w:r>
         <w:rPr>
           <w:rStyle w:val="CommentReference"/>
         </w:rPr>
-        <w:commentReference w:id="24"/>
+        <w:commentReference w:id="23"/>
       </w:r>
       <w:r>
         <w:rPr>
@@ -15697,7 +15695,7 @@
           <w:lang w:val="en-US"/>
         </w:rPr>
       </w:pPr>
-      <w:bookmarkStart w:id="25" w:name="_Toc312101388"/>
+      <w:bookmarkStart w:id="24" w:name="_Toc312101388"/>
       <w:r>
         <w:rPr>
           <w:lang w:val="en-US"/>
@@ -15710,7 +15708,7 @@
         </w:rPr>
         <w:t>ều</w:t>
       </w:r>
-      <w:bookmarkEnd w:id="25"/>
+      <w:bookmarkEnd w:id="24"/>
     </w:p>
     <w:p>
       <w:pPr>
@@ -15815,7 +15813,7 @@
           <w:lang w:val="en-US"/>
         </w:rPr>
       </w:pPr>
-      <w:bookmarkStart w:id="26" w:name="_Toc312101389"/>
+      <w:bookmarkStart w:id="25" w:name="_Toc312101389"/>
       <w:r>
         <w:rPr>
           <w:lang w:val="en-US"/>
@@ -15828,7 +15826,7 @@
         </w:rPr>
         <w:t>xây dựng kiến trúc</w:t>
       </w:r>
-      <w:bookmarkEnd w:id="26"/>
+      <w:bookmarkEnd w:id="25"/>
     </w:p>
     <w:p>
       <w:pPr>
@@ -15901,14 +15899,14 @@
           <w:lang w:val="en-US"/>
         </w:rPr>
       </w:pPr>
-      <w:bookmarkStart w:id="27" w:name="_Toc312101390"/>
+      <w:bookmarkStart w:id="26" w:name="_Toc312101390"/>
       <w:r>
         <w:rPr>
           <w:lang w:val="en-US"/>
         </w:rPr>
         <w:t>Khi nào thông tin có thể so khớp được với nhau</w:t>
       </w:r>
-      <w:bookmarkEnd w:id="27"/>
+      <w:bookmarkEnd w:id="26"/>
     </w:p>
     <w:p>
       <w:pPr>
@@ -16009,7 +16007,7 @@
           <w:lang w:val="en-US"/>
         </w:rPr>
       </w:pPr>
-      <w:bookmarkStart w:id="28" w:name="_Toc312101451"/>
+      <w:bookmarkStart w:id="27" w:name="_Toc312101451"/>
       <w:r>
         <w:t xml:space="preserve">Hình </w:t>
       </w:r>
@@ -16034,97 +16032,97 @@
         </w:rPr>
         <w:t>. Tổ chức thông tin dạng cấu trúc tương tự nhau có thể so khớp</w:t>
       </w:r>
+      <w:bookmarkEnd w:id="27"/>
+    </w:p>
+    <w:p>
+      <w:pPr>
+        <w:ind w:firstLine="576"/>
+        <w:rPr>
+          <w:lang w:val="en-US"/>
+        </w:rPr>
+      </w:pPr>
+      <w:r>
+        <w:rPr>
+          <w:lang w:val="en-US"/>
+        </w:rPr>
+        <w:t xml:space="preserve">“Tree 1” và “Tree 2” lưu trữ thông tin về hai đối tượng, cả hai cây này đề có cấu trúc phân loại là “Class A”, “Class B” và “Class C”. </w:t>
+      </w:r>
+    </w:p>
+    <w:p>
+      <w:pPr>
+        <w:ind w:firstLine="576"/>
+        <w:rPr>
+          <w:lang w:val="en-US"/>
+        </w:rPr>
+      </w:pPr>
+      <w:r>
+        <w:rPr>
+          <w:lang w:val="en-US"/>
+        </w:rPr>
+        <w:t xml:space="preserve">Việc so sánh node node A1 của “Tree 1” và “Tree 2” có thể được thực hiện dễ dàng, vì giá trị của hai node này hoàn toàn giống nhau. </w:t>
+      </w:r>
+    </w:p>
+    <w:p>
+      <w:pPr>
+        <w:ind w:firstLine="576"/>
+        <w:rPr>
+          <w:lang w:val="en-US"/>
+        </w:rPr>
+      </w:pPr>
+      <w:r>
+        <w:rPr>
+          <w:lang w:val="en-US"/>
+        </w:rPr>
+        <w:t>Xét node A2, ở “Tree 1” node A2 là con của phân lớp “Class A” còn ở “Tree 2”, node A2 là con của A3, A3 là con của phân lớp “Class A”, giữa hai node này cũng có thể được so sánh với nhau thông qua mối quan hệ với phân lớp “Class A”</w:t>
+      </w:r>
+    </w:p>
+    <w:p>
+      <w:pPr>
+        <w:ind w:firstLine="576"/>
+        <w:rPr>
+          <w:lang w:val="en-US"/>
+        </w:rPr>
+      </w:pPr>
+      <w:r>
+        <w:rPr>
+          <w:lang w:val="en-US"/>
+        </w:rPr>
+        <w:t>Xét node C1 và C1’, node A2 và node A3, giữa các cặp node này có mức độ tương quan nhất định với nhau nên có thể so khớp được với nhau.</w:t>
+      </w:r>
+    </w:p>
+    <w:p>
+      <w:pPr>
+        <w:pStyle w:val="Heading2"/>
+        <w:rPr>
+          <w:lang w:val="en-US"/>
+        </w:rPr>
+      </w:pPr>
+      <w:bookmarkStart w:id="28" w:name="_Toc312101391"/>
+      <w:r>
+        <w:rPr>
+          <w:lang w:val="en-US"/>
+        </w:rPr>
+        <w:t>Tính khả thi của một</w:t>
+      </w:r>
+      <w:r>
+        <w:rPr>
+          <w:lang w:val="en-US"/>
+        </w:rPr>
+        <w:t xml:space="preserve"> kiến trúc </w:t>
+      </w:r>
+      <w:r>
+        <w:rPr>
+          <w:lang w:val="en-US"/>
+        </w:rPr>
+        <w:t xml:space="preserve">chung cho việc </w:t>
+      </w:r>
+      <w:r>
+        <w:rPr>
+          <w:lang w:val="en-US"/>
+        </w:rPr>
+        <w:t>lưu trữ và so khớp thông tin</w:t>
+      </w:r>
       <w:bookmarkEnd w:id="28"/>
-    </w:p>
-    <w:p>
-      <w:pPr>
-        <w:ind w:firstLine="576"/>
-        <w:rPr>
-          <w:lang w:val="en-US"/>
-        </w:rPr>
-      </w:pPr>
-      <w:r>
-        <w:rPr>
-          <w:lang w:val="en-US"/>
-        </w:rPr>
-        <w:t xml:space="preserve">“Tree 1” và “Tree 2” lưu trữ thông tin về hai đối tượng, cả hai cây này đề có cấu trúc phân loại là “Class A”, “Class B” và “Class C”. </w:t>
-      </w:r>
-    </w:p>
-    <w:p>
-      <w:pPr>
-        <w:ind w:firstLine="576"/>
-        <w:rPr>
-          <w:lang w:val="en-US"/>
-        </w:rPr>
-      </w:pPr>
-      <w:r>
-        <w:rPr>
-          <w:lang w:val="en-US"/>
-        </w:rPr>
-        <w:t xml:space="preserve">Việc so sánh node node A1 của “Tree 1” và “Tree 2” có thể được thực hiện dễ dàng, vì giá trị của hai node này hoàn toàn giống nhau. </w:t>
-      </w:r>
-    </w:p>
-    <w:p>
-      <w:pPr>
-        <w:ind w:firstLine="576"/>
-        <w:rPr>
-          <w:lang w:val="en-US"/>
-        </w:rPr>
-      </w:pPr>
-      <w:r>
-        <w:rPr>
-          <w:lang w:val="en-US"/>
-        </w:rPr>
-        <w:t>Xét node A2, ở “Tree 1” node A2 là con của phân lớp “Class A” còn ở “Tree 2”, node A2 là con của A3, A3 là con của phân lớp “Class A”, giữa hai node này cũng có thể được so sánh với nhau thông qua mối quan hệ với phân lớp “Class A”</w:t>
-      </w:r>
-    </w:p>
-    <w:p>
-      <w:pPr>
-        <w:ind w:firstLine="576"/>
-        <w:rPr>
-          <w:lang w:val="en-US"/>
-        </w:rPr>
-      </w:pPr>
-      <w:r>
-        <w:rPr>
-          <w:lang w:val="en-US"/>
-        </w:rPr>
-        <w:t>Xét node C1 và C1’, node A2 và node A3, giữa các cặp node này có mức độ tương quan nhất định với nhau nên có thể so khớp được với nhau.</w:t>
-      </w:r>
-    </w:p>
-    <w:p>
-      <w:pPr>
-        <w:pStyle w:val="Heading2"/>
-        <w:rPr>
-          <w:lang w:val="en-US"/>
-        </w:rPr>
-      </w:pPr>
-      <w:bookmarkStart w:id="29" w:name="_Toc312101391"/>
-      <w:r>
-        <w:rPr>
-          <w:lang w:val="en-US"/>
-        </w:rPr>
-        <w:t>Tính khả thi của một</w:t>
-      </w:r>
-      <w:r>
-        <w:rPr>
-          <w:lang w:val="en-US"/>
-        </w:rPr>
-        <w:t xml:space="preserve"> kiến trúc </w:t>
-      </w:r>
-      <w:r>
-        <w:rPr>
-          <w:lang w:val="en-US"/>
-        </w:rPr>
-        <w:t xml:space="preserve">chung cho việc </w:t>
-      </w:r>
-      <w:r>
-        <w:rPr>
-          <w:lang w:val="en-US"/>
-        </w:rPr>
-        <w:t>lưu trữ và so khớp thông tin</w:t>
-      </w:r>
-      <w:bookmarkEnd w:id="29"/>
     </w:p>
     <w:p>
       <w:pPr>
@@ -16463,15 +16461,15 @@
           <w:lang w:val="en-US"/>
         </w:rPr>
       </w:pPr>
-      <w:bookmarkStart w:id="30" w:name="_Toc312101400"/>
-      <w:bookmarkStart w:id="31" w:name="_Toc312101392"/>
+      <w:bookmarkStart w:id="29" w:name="_Toc312101400"/>
+      <w:bookmarkStart w:id="30" w:name="_Toc312101392"/>
       <w:r>
         <w:rPr>
           <w:lang w:val="en-US"/>
         </w:rPr>
         <w:t>Lý thuyết và phương pháp xây dựng kiến trúc tổ chức thông tin linh hoạt và so khớp thông tin</w:t>
       </w:r>
-      <w:bookmarkEnd w:id="30"/>
+      <w:bookmarkEnd w:id="29"/>
     </w:p>
     <w:p>
       <w:pPr>
@@ -16910,24 +16908,24 @@
           <w:lang w:val="en-US"/>
         </w:rPr>
       </w:pPr>
-      <w:bookmarkStart w:id="32" w:name="_Ref311361423"/>
-      <w:bookmarkStart w:id="33" w:name="_Toc312101401"/>
-      <w:bookmarkStart w:id="34" w:name="_Ref311361472"/>
+      <w:bookmarkStart w:id="31" w:name="_Ref311361423"/>
+      <w:bookmarkStart w:id="32" w:name="_Toc312101401"/>
+      <w:bookmarkStart w:id="33" w:name="_Ref311361472"/>
       <w:r>
         <w:rPr>
           <w:lang w:val="en-US"/>
         </w:rPr>
         <w:t>Tag</w:t>
       </w:r>
+      <w:bookmarkEnd w:id="31"/>
+      <w:r>
+        <w:rPr>
+          <w:rStyle w:val="FootnoteReference"/>
+          <w:lang w:val="en-US"/>
+        </w:rPr>
+        <w:footnoteReference w:id="3"/>
+      </w:r>
       <w:bookmarkEnd w:id="32"/>
-      <w:r>
-        <w:rPr>
-          <w:rStyle w:val="FootnoteReference"/>
-          <w:lang w:val="en-US"/>
-        </w:rPr>
-        <w:footnoteReference w:id="3"/>
-      </w:r>
-      <w:bookmarkEnd w:id="33"/>
     </w:p>
     <w:p>
       <w:pPr>
@@ -17161,24 +17159,24 @@
           <w:lang w:val="en-US"/>
         </w:rPr>
       </w:pPr>
-      <w:bookmarkStart w:id="35" w:name="_Ref311363212"/>
-      <w:bookmarkStart w:id="36" w:name="_Toc312101402"/>
+      <w:bookmarkStart w:id="34" w:name="_Ref311363212"/>
+      <w:bookmarkStart w:id="35" w:name="_Toc312101402"/>
+      <w:bookmarkEnd w:id="33"/>
+      <w:r>
+        <w:rPr>
+          <w:lang w:val="en-US"/>
+        </w:rPr>
+        <w:t>Taxonomy</w:t>
+      </w:r>
       <w:bookmarkEnd w:id="34"/>
       <w:r>
         <w:rPr>
-          <w:lang w:val="en-US"/>
-        </w:rPr>
-        <w:t>Taxonomy</w:t>
+          <w:rStyle w:val="FootnoteReference"/>
+          <w:lang w:val="en-US"/>
+        </w:rPr>
+        <w:footnoteReference w:id="5"/>
       </w:r>
       <w:bookmarkEnd w:id="35"/>
-      <w:r>
-        <w:rPr>
-          <w:rStyle w:val="FootnoteReference"/>
-          <w:lang w:val="en-US"/>
-        </w:rPr>
-        <w:footnoteReference w:id="5"/>
-      </w:r>
-      <w:bookmarkEnd w:id="36"/>
     </w:p>
     <w:p>
       <w:pPr>
@@ -17631,7 +17629,7 @@
           <w:lang w:val="en-US"/>
         </w:rPr>
       </w:pPr>
-      <w:bookmarkStart w:id="37" w:name="_Toc312101452"/>
+      <w:bookmarkStart w:id="36" w:name="_Toc312101452"/>
       <w:r>
         <w:t xml:space="preserve">Hình </w:t>
       </w:r>
@@ -17668,7 +17666,7 @@
         </w:rPr>
         <w:t xml:space="preserve"> đơn giản</w:t>
       </w:r>
-      <w:bookmarkEnd w:id="37"/>
+      <w:bookmarkEnd w:id="36"/>
     </w:p>
     <w:p>
       <w:pPr>
@@ -18007,7 +18005,7 @@
           <w:lang w:val="en-US"/>
         </w:rPr>
       </w:pPr>
-      <w:bookmarkStart w:id="38" w:name="_Toc312101453"/>
+      <w:bookmarkStart w:id="37" w:name="_Toc312101453"/>
       <w:r>
         <w:t xml:space="preserve">Hình </w:t>
       </w:r>
@@ -18032,7 +18030,7 @@
         </w:rPr>
         <w:t>. Ví dụ về flat taxonomy</w:t>
       </w:r>
-      <w:bookmarkEnd w:id="38"/>
+      <w:bookmarkEnd w:id="37"/>
     </w:p>
     <w:p>
       <w:pPr>
@@ -18138,7 +18136,7 @@
           <w:lang w:val="en-US"/>
         </w:rPr>
       </w:pPr>
-      <w:bookmarkStart w:id="39" w:name="_Toc312101454"/>
+      <w:bookmarkStart w:id="38" w:name="_Toc312101454"/>
       <w:r>
         <w:t xml:space="preserve">Hình </w:t>
       </w:r>
@@ -18169,7 +18167,7 @@
         </w:rPr>
         <w:t>ierarchical taxonomy</w:t>
       </w:r>
-      <w:bookmarkEnd w:id="39"/>
+      <w:bookmarkEnd w:id="38"/>
     </w:p>
     <w:p>
       <w:pPr>
@@ -18285,7 +18283,7 @@
           <w:lang w:val="en-US"/>
         </w:rPr>
       </w:pPr>
-      <w:bookmarkStart w:id="40" w:name="_Toc312101455"/>
+      <w:bookmarkStart w:id="39" w:name="_Toc312101455"/>
       <w:r>
         <w:t xml:space="preserve">Hình </w:t>
       </w:r>
@@ -18310,7 +18308,7 @@
         </w:rPr>
         <w:t>. Ví dụ về faceted taxonomy</w:t>
       </w:r>
-      <w:bookmarkEnd w:id="40"/>
+      <w:bookmarkEnd w:id="39"/>
     </w:p>
     <w:p>
       <w:pPr>
@@ -18412,7 +18410,7 @@
           <w:lang w:val="en-US"/>
         </w:rPr>
       </w:pPr>
-      <w:bookmarkStart w:id="41" w:name="_Toc312101456"/>
+      <w:bookmarkStart w:id="40" w:name="_Toc312101456"/>
       <w:r>
         <w:t xml:space="preserve">Hình </w:t>
       </w:r>
@@ -18437,37 +18435,37 @@
         </w:rPr>
         <w:t>. Ví dụ về network taxonomy</w:t>
       </w:r>
+      <w:bookmarkEnd w:id="40"/>
+    </w:p>
+    <w:p>
+      <w:pPr>
+        <w:rPr>
+          <w:lang w:val="en-US"/>
+        </w:rPr>
+      </w:pPr>
+      <w:bookmarkStart w:id="41" w:name="_Ref311361408"/>
+      <w:bookmarkStart w:id="42" w:name="_Ref311633682"/>
+      <w:bookmarkStart w:id="43" w:name="_Ref311633848"/>
+      <w:bookmarkStart w:id="44" w:name="_Ref311633856"/>
+    </w:p>
+    <w:p>
+      <w:pPr>
+        <w:pStyle w:val="Heading3"/>
+      </w:pPr>
+      <w:bookmarkStart w:id="45" w:name="_Ref311361377"/>
+      <w:bookmarkStart w:id="46" w:name="_Toc312101403"/>
       <w:bookmarkEnd w:id="41"/>
-    </w:p>
-    <w:p>
-      <w:pPr>
-        <w:rPr>
-          <w:lang w:val="en-US"/>
-        </w:rPr>
-      </w:pPr>
-      <w:bookmarkStart w:id="42" w:name="_Ref311361408"/>
-      <w:bookmarkStart w:id="43" w:name="_Ref311633682"/>
-      <w:bookmarkStart w:id="44" w:name="_Ref311633848"/>
-      <w:bookmarkStart w:id="45" w:name="_Ref311633856"/>
-    </w:p>
-    <w:p>
-      <w:pPr>
-        <w:pStyle w:val="Heading3"/>
-      </w:pPr>
-      <w:bookmarkStart w:id="46" w:name="_Ref311361377"/>
-      <w:bookmarkStart w:id="47" w:name="_Toc312101403"/>
       <w:bookmarkEnd w:id="42"/>
       <w:bookmarkEnd w:id="43"/>
       <w:bookmarkEnd w:id="44"/>
-      <w:bookmarkEnd w:id="45"/>
-      <w:commentRangeStart w:id="48"/>
+      <w:commentRangeStart w:id="47"/>
       <w:r>
         <w:rPr>
           <w:lang w:val="en-US"/>
         </w:rPr>
         <w:t>Độ  tương quan thông tin giữa các các cây phân cấp</w:t>
       </w:r>
-      <w:commentRangeEnd w:id="48"/>
+      <w:commentRangeEnd w:id="47"/>
       <w:r>
         <w:rPr>
           <w:rStyle w:val="CommentReference"/>
@@ -18476,7 +18474,7 @@
           <w:bCs w:val="0"/>
           <w:color w:val="auto"/>
         </w:rPr>
-        <w:commentReference w:id="48"/>
+        <w:commentReference w:id="47"/>
       </w:r>
     </w:p>
     <w:p>
@@ -18486,30 +18484,30 @@
           <w:lang w:val="en-US"/>
         </w:rPr>
       </w:pPr>
-      <w:bookmarkStart w:id="49" w:name="_Ref309898155"/>
-      <w:bookmarkStart w:id="50" w:name="_Toc312101404"/>
-      <w:bookmarkStart w:id="51" w:name="_Ref312101611"/>
+      <w:bookmarkStart w:id="48" w:name="_Ref309898155"/>
+      <w:bookmarkStart w:id="49" w:name="_Toc312101404"/>
+      <w:bookmarkStart w:id="50" w:name="_Ref312101611"/>
+      <w:bookmarkEnd w:id="45"/>
       <w:bookmarkEnd w:id="46"/>
-      <w:bookmarkEnd w:id="47"/>
       <w:r>
         <w:rPr>
           <w:lang w:val="en-US"/>
         </w:rPr>
         <w:t>Cây quyết định</w:t>
       </w:r>
+      <w:bookmarkEnd w:id="48"/>
       <w:bookmarkEnd w:id="49"/>
       <w:bookmarkEnd w:id="50"/>
+    </w:p>
+    <w:p>
+      <w:pPr>
+        <w:pStyle w:val="Heading4"/>
+      </w:pPr>
+      <w:bookmarkStart w:id="51" w:name="_Ref306103292"/>
+      <w:r>
+        <w:t>Giới thiệu về cây quyết định</w:t>
+      </w:r>
       <w:bookmarkEnd w:id="51"/>
-    </w:p>
-    <w:p>
-      <w:pPr>
-        <w:pStyle w:val="Heading4"/>
-      </w:pPr>
-      <w:bookmarkStart w:id="52" w:name="_Ref306103292"/>
-      <w:r>
-        <w:t>Giới thiệu về cây quyết định</w:t>
-      </w:r>
-      <w:bookmarkEnd w:id="52"/>
       <w:r>
         <w:rPr>
           <w:rStyle w:val="FootnoteReference"/>
@@ -18724,7 +18722,7 @@
               <w:ind w:left="0"/>
               <w:jc w:val="center"/>
             </w:pPr>
-            <w:bookmarkStart w:id="53" w:name="_Hlk306020031"/>
+            <w:bookmarkStart w:id="52" w:name="_Hlk306020031"/>
             <w:r>
               <w:t>Gender</w:t>
             </w:r>
@@ -19627,39 +19625,39 @@
         <w:pStyle w:val="Caption"/>
         <w:spacing w:line="360" w:lineRule="auto"/>
       </w:pPr>
-      <w:bookmarkStart w:id="54" w:name="_Ref306099706"/>
-      <w:bookmarkStart w:id="55" w:name="_Ref306099554"/>
-      <w:bookmarkStart w:id="56" w:name="_Toc312101489"/>
+      <w:bookmarkStart w:id="53" w:name="_Ref306099706"/>
+      <w:bookmarkStart w:id="54" w:name="_Ref306099554"/>
+      <w:bookmarkStart w:id="55" w:name="_Toc312101489"/>
+      <w:bookmarkEnd w:id="52"/>
+      <w:r>
+        <w:t xml:space="preserve">Bảng </w:t>
+      </w:r>
+      <w:r>
+        <w:fldChar w:fldCharType="begin"/>
+      </w:r>
+      <w:r>
+        <w:instrText xml:space="preserve"> SEQ Bảng \* ARABIC </w:instrText>
+      </w:r>
+      <w:r>
+        <w:fldChar w:fldCharType="separate"/>
+      </w:r>
+      <w:r>
+        <w:t>1</w:t>
+      </w:r>
+      <w:r>
+        <w:fldChar w:fldCharType="end"/>
+      </w:r>
       <w:bookmarkEnd w:id="53"/>
       <w:r>
-        <w:t xml:space="preserve">Bảng </w:t>
-      </w:r>
-      <w:r>
-        <w:fldChar w:fldCharType="begin"/>
-      </w:r>
-      <w:r>
-        <w:instrText xml:space="preserve"> SEQ Bảng \* ARABIC </w:instrText>
-      </w:r>
-      <w:r>
-        <w:fldChar w:fldCharType="separate"/>
-      </w:r>
-      <w:r>
-        <w:t>1</w:t>
-      </w:r>
-      <w:r>
-        <w:fldChar w:fldCharType="end"/>
+        <w:t xml:space="preserve">. </w:t>
+      </w:r>
+      <w:bookmarkStart w:id="56" w:name="_Ref306099713"/>
+      <w:r>
+        <w:t>Ví dụ bảng dữ liệu lựa chọn phương tiện di chuyển</w:t>
       </w:r>
       <w:bookmarkEnd w:id="54"/>
-      <w:r>
-        <w:t xml:space="preserve">. </w:t>
-      </w:r>
-      <w:bookmarkStart w:id="57" w:name="_Ref306099713"/>
-      <w:r>
-        <w:t>Ví dụ bảng dữ liệu lựa chọn phương tiện di chuyển</w:t>
-      </w:r>
       <w:bookmarkEnd w:id="55"/>
       <w:bookmarkEnd w:id="56"/>
-      <w:bookmarkEnd w:id="57"/>
     </w:p>
     <w:p>
       <w:pPr>
@@ -19754,9 +19752,9 @@
         <w:pStyle w:val="Caption"/>
         <w:spacing w:line="360" w:lineRule="auto"/>
       </w:pPr>
-      <w:bookmarkStart w:id="58" w:name="_Ref306103906"/>
-      <w:bookmarkStart w:id="59" w:name="_Ref306103887"/>
-      <w:bookmarkStart w:id="60" w:name="_Toc312101457"/>
+      <w:bookmarkStart w:id="57" w:name="_Ref306103906"/>
+      <w:bookmarkStart w:id="58" w:name="_Ref306103887"/>
+      <w:bookmarkStart w:id="59" w:name="_Toc312101457"/>
       <w:r>
         <w:t xml:space="preserve">Hình </w:t>
       </w:r>
@@ -19775,12 +19773,12 @@
       <w:r>
         <w:fldChar w:fldCharType="end"/>
       </w:r>
+      <w:bookmarkEnd w:id="57"/>
+      <w:r>
+        <w:t>. Ví dụ về cây quyết định</w:t>
+      </w:r>
       <w:bookmarkEnd w:id="58"/>
-      <w:r>
-        <w:t>. Ví dụ về cây quyết định</w:t>
-      </w:r>
       <w:bookmarkEnd w:id="59"/>
-      <w:bookmarkEnd w:id="60"/>
     </w:p>
     <w:p>
       <w:pPr>
@@ -20719,8 +20717,8 @@
           <w:lang w:val="en-US"/>
         </w:rPr>
       </w:pPr>
-      <w:bookmarkStart w:id="61" w:name="_Ref306104924"/>
-      <w:bookmarkStart w:id="62" w:name="_Toc312101490"/>
+      <w:bookmarkStart w:id="60" w:name="_Ref306104924"/>
+      <w:bookmarkStart w:id="61" w:name="_Toc312101490"/>
       <w:r>
         <w:t xml:space="preserve">Bảng </w:t>
       </w:r>
@@ -20739,14 +20737,14 @@
       <w:r>
         <w:fldChar w:fldCharType="end"/>
       </w:r>
+      <w:bookmarkEnd w:id="60"/>
+      <w:r>
+        <w:rPr>
+          <w:lang w:val="en-US"/>
+        </w:rPr>
+        <w:t>. Ví dụ về bảng dữ liệu cần dự đoán phương tiện di chuyển</w:t>
+      </w:r>
       <w:bookmarkEnd w:id="61"/>
-      <w:r>
-        <w:rPr>
-          <w:lang w:val="en-US"/>
-        </w:rPr>
-        <w:t>. Ví dụ về bảng dữ liệu cần dự đoán phương tiện di chuyển</w:t>
-      </w:r>
-      <w:bookmarkEnd w:id="62"/>
     </w:p>
     <w:p>
       <w:pPr>
@@ -21809,7 +21807,7 @@
           <w:lang w:val="en-US"/>
         </w:rPr>
       </w:pPr>
-      <w:bookmarkStart w:id="63" w:name="_Toc312101491"/>
+      <w:bookmarkStart w:id="62" w:name="_Toc312101491"/>
       <w:r>
         <w:t xml:space="preserve">Bảng </w:t>
       </w:r>
@@ -21834,7 +21832,7 @@
         </w:rPr>
         <w:t>. Bảng dữ liệu kết quả dự đoán phương tiện di chuyển</w:t>
       </w:r>
-      <w:bookmarkEnd w:id="63"/>
+      <w:bookmarkEnd w:id="62"/>
     </w:p>
     <w:p>
       <w:pPr>
@@ -21917,14 +21915,14 @@
           <w:lang w:val="en-US"/>
         </w:rPr>
       </w:pPr>
-      <w:bookmarkStart w:id="64" w:name="_Ref306374185"/>
+      <w:bookmarkStart w:id="63" w:name="_Ref306374185"/>
       <w:r>
         <w:rPr>
           <w:lang w:val="en-US"/>
         </w:rPr>
         <w:t>Một số độ đo thông dụng</w:t>
       </w:r>
-      <w:bookmarkEnd w:id="64"/>
+      <w:bookmarkEnd w:id="63"/>
     </w:p>
     <w:p>
       <w:pPr>
@@ -21953,8 +21951,8 @@
           <w:oMath/>
         </w:rPr>
       </w:pPr>
-      <w:bookmarkStart w:id="65" w:name="OLE_LINK5"/>
-      <w:bookmarkStart w:id="66" w:name="OLE_LINK6"/>
+      <w:bookmarkStart w:id="64" w:name="OLE_LINK5"/>
+      <w:bookmarkStart w:id="65" w:name="OLE_LINK6"/>
       <m:oMathPara>
         <m:oMathParaPr>
           <m:jc m:val="left"/>
@@ -22111,8 +22109,8 @@
         </m:oMath>
       </m:oMathPara>
     </w:p>
+    <w:bookmarkEnd w:id="64"/>
     <w:bookmarkEnd w:id="65"/>
-    <w:bookmarkEnd w:id="66"/>
     <w:p>
       <w:pPr>
         <w:pStyle w:val="ListParagraph"/>
@@ -22450,8 +22448,8 @@
           <w:lang w:val="en-US"/>
         </w:rPr>
       </w:pPr>
-      <w:bookmarkStart w:id="67" w:name="OLE_LINK7"/>
-      <w:bookmarkStart w:id="68" w:name="OLE_LINK8"/>
+      <w:bookmarkStart w:id="66" w:name="OLE_LINK7"/>
+      <w:bookmarkStart w:id="67" w:name="OLE_LINK8"/>
       <m:oMathPara>
         <m:oMathParaPr>
           <m:jc m:val="left"/>
@@ -22537,8 +22535,8 @@
           </m:r>
         </m:oMath>
       </m:oMathPara>
+      <w:bookmarkEnd w:id="66"/>
       <w:bookmarkEnd w:id="67"/>
-      <w:bookmarkEnd w:id="68"/>
     </w:p>
     <w:p>
       <w:pPr>
@@ -22768,8 +22766,8 @@
           <w:lang w:val="en-US"/>
         </w:rPr>
       </w:pPr>
-      <w:bookmarkStart w:id="69" w:name="OLE_LINK3"/>
-      <w:bookmarkStart w:id="70" w:name="OLE_LINK4"/>
+      <w:bookmarkStart w:id="68" w:name="OLE_LINK3"/>
+      <w:bookmarkStart w:id="69" w:name="OLE_LINK4"/>
       <m:oMathPara>
         <m:oMathParaPr>
           <m:jc m:val="left"/>
@@ -22782,8 +22780,8 @@
             </w:rPr>
             <m:t>Entropy=</m:t>
           </m:r>
+          <w:bookmarkEnd w:id="68"/>
           <w:bookmarkEnd w:id="69"/>
-          <w:bookmarkEnd w:id="70"/>
           <m:nary>
             <m:naryPr>
               <m:chr m:val="∑"/>
@@ -22846,8 +22844,8 @@
               </m:sSub>
             </m:e>
           </m:nary>
-          <w:bookmarkStart w:id="71" w:name="OLE_LINK11"/>
-          <w:bookmarkStart w:id="72" w:name="OLE_LINK12"/>
+          <w:bookmarkStart w:id="70" w:name="OLE_LINK11"/>
+          <w:bookmarkStart w:id="71" w:name="OLE_LINK12"/>
           <m:func>
             <m:funcPr>
               <m:ctrlPr>
@@ -22927,8 +22925,8 @@
               </m:sSub>
             </m:e>
           </m:func>
+          <w:bookmarkEnd w:id="70"/>
           <w:bookmarkEnd w:id="71"/>
-          <w:bookmarkEnd w:id="72"/>
           <m:r>
             <w:rPr>
               <w:rFonts w:ascii="Cambria Math" w:eastAsiaTheme="minorEastAsia" w:hAnsi="Cambria Math" w:cs="Times New Roman"/>
@@ -23687,7 +23685,7 @@
           <w:lang w:val="en-US"/>
         </w:rPr>
       </w:pPr>
-      <w:bookmarkStart w:id="73" w:name="_Toc312101502"/>
+      <w:bookmarkStart w:id="72" w:name="_Toc312101502"/>
       <w:r>
         <w:t xml:space="preserve">Biểu đồ </w:t>
       </w:r>
@@ -23712,7 +23710,7 @@
         </w:rPr>
         <w:t>. Mối liên hệ giữa giá trị Entropy cực đại và số lượng phân lớp</w:t>
       </w:r>
-      <w:bookmarkEnd w:id="73"/>
+      <w:bookmarkEnd w:id="72"/>
     </w:p>
     <w:p>
       <w:pPr>
@@ -24306,7 +24304,7 @@
           <w:lang w:val="en-US"/>
         </w:rPr>
       </w:pPr>
-      <w:bookmarkStart w:id="74" w:name="_Toc312101503"/>
+      <w:bookmarkStart w:id="73" w:name="_Toc312101503"/>
       <w:r>
         <w:t xml:space="preserve">Biểu đồ </w:t>
       </w:r>
@@ -24331,7 +24329,7 @@
         </w:rPr>
         <w:t>. Mối liên hệ giữa giá trị Gini index cực đại và số lượng phân lớp</w:t>
       </w:r>
-      <w:bookmarkEnd w:id="74"/>
+      <w:bookmarkEnd w:id="73"/>
     </w:p>
     <w:p>
       <w:pPr>
@@ -24807,7 +24805,7 @@
           <w:lang w:val="en-US"/>
         </w:rPr>
       </w:pPr>
-      <w:bookmarkStart w:id="75" w:name="_Ref306633886"/>
+      <w:bookmarkStart w:id="74" w:name="_Ref306633886"/>
       <w:r>
         <w:rPr>
           <w:lang w:val="en-US"/>
@@ -24815,7 +24813,7 @@
         <w:lastRenderedPageBreak/>
         <w:t>Lần lặp đầu tiên</w:t>
       </w:r>
-      <w:bookmarkEnd w:id="75"/>
+      <w:bookmarkEnd w:id="74"/>
     </w:p>
     <w:p>
       <w:pPr>
@@ -24841,8 +24839,8 @@
         </w:rPr>
         <w:t xml:space="preserve">Giả sử, chúng ta có một bảng dữ liệu chứa các thuộc tính và thuộc tính phân lớp, tạm gọi bảng này là D. Từ bảng D, chúng ta sẽ lấy ra từng cột thuộc tính trong bảng để đối chiếu với các giá trị của thuộc tính phân lớp. Nếu chúng ta có p cột dữ liệu, và lấy từng phần tử p là tập con của D, tạm gọi từng tập hợp này là </w:t>
       </w:r>
-      <w:bookmarkStart w:id="76" w:name="OLE_LINK1"/>
-      <w:bookmarkStart w:id="77" w:name="OLE_LINK2"/>
+      <w:bookmarkStart w:id="75" w:name="OLE_LINK1"/>
+      <w:bookmarkStart w:id="76" w:name="OLE_LINK2"/>
       <w:r>
         <w:rPr>
           <w:lang w:val="en-US"/>
@@ -24856,8 +24854,8 @@
         </w:rPr>
         <w:t>i</w:t>
       </w:r>
+      <w:bookmarkEnd w:id="75"/>
       <w:bookmarkEnd w:id="76"/>
-      <w:bookmarkEnd w:id="77"/>
       <w:r>
         <w:rPr>
           <w:lang w:val="en-US"/>
@@ -24946,7 +24944,7 @@
           <w:lang w:val="en-US"/>
         </w:rPr>
       </w:pPr>
-      <w:bookmarkStart w:id="78" w:name="_Toc312101458"/>
+      <w:bookmarkStart w:id="77" w:name="_Toc312101458"/>
       <w:r>
         <w:t xml:space="preserve">Hình </w:t>
       </w:r>
@@ -24978,7 +24976,7 @@
         </w:rPr>
         <w:t>i</w:t>
       </w:r>
-      <w:bookmarkEnd w:id="78"/>
+      <w:bookmarkEnd w:id="77"/>
     </w:p>
     <w:p>
       <w:pPr>
@@ -26379,7 +26377,7 @@
           <w:lang w:val="en-US"/>
         </w:rPr>
       </w:pPr>
-      <w:bookmarkStart w:id="79" w:name="_Toc312101459"/>
+      <w:bookmarkStart w:id="78" w:name="_Toc312101459"/>
       <w:r>
         <w:lastRenderedPageBreak/>
         <w:t xml:space="preserve">Hình </w:t>
@@ -26418,7 +26416,7 @@
         </w:rPr>
         <w:t xml:space="preserve"> dựa vào phân lớp</w:t>
       </w:r>
-      <w:bookmarkEnd w:id="79"/>
+      <w:bookmarkEnd w:id="78"/>
     </w:p>
     <w:p>
       <w:pPr>
@@ -26512,7 +26510,7 @@
           <w:lang w:val="en-US"/>
         </w:rPr>
       </w:pPr>
-      <w:bookmarkStart w:id="80" w:name="_Toc312101460"/>
+      <w:bookmarkStart w:id="79" w:name="_Toc312101460"/>
       <w:r>
         <w:t xml:space="preserve">Hình </w:t>
       </w:r>
@@ -26537,7 +26535,7 @@
         </w:rPr>
         <w:t>. Độ lợi thông tin thuộc tính Travel cost/Km</w:t>
       </w:r>
-      <w:bookmarkEnd w:id="80"/>
+      <w:bookmarkEnd w:id="79"/>
     </w:p>
     <w:p>
       <w:pPr>
@@ -26844,8 +26842,8 @@
           <w:lang w:val="en-US"/>
         </w:rPr>
       </w:pPr>
-      <w:bookmarkStart w:id="81" w:name="OLE_LINK9"/>
-      <w:bookmarkStart w:id="82" w:name="OLE_LINK10"/>
+      <w:bookmarkStart w:id="80" w:name="OLE_LINK9"/>
+      <w:bookmarkStart w:id="81" w:name="OLE_LINK10"/>
       <m:oMathPara>
         <m:oMathParaPr>
           <m:jc m:val="left"/>
@@ -26931,8 +26929,8 @@
           </m:r>
         </m:oMath>
       </m:oMathPara>
+      <w:bookmarkEnd w:id="80"/>
       <w:bookmarkEnd w:id="81"/>
-      <w:bookmarkEnd w:id="82"/>
     </w:p>
     <w:p>
       <w:pPr>
@@ -27883,7 +27881,7 @@
           <w:lang w:val="en-US"/>
         </w:rPr>
       </w:pPr>
-      <w:bookmarkStart w:id="83" w:name="_Toc312101492"/>
+      <w:bookmarkStart w:id="82" w:name="_Toc312101492"/>
       <w:r>
         <w:lastRenderedPageBreak/>
         <w:t xml:space="preserve">Bảng </w:t>
@@ -27909,7 +27907,7 @@
         </w:rPr>
         <w:t>. Lợi ích khi chia bảng D theo thuộc tính “Travel cost/km”</w:t>
       </w:r>
-      <w:bookmarkEnd w:id="83"/>
+      <w:bookmarkEnd w:id="82"/>
     </w:p>
     <w:p>
       <w:pPr>
@@ -27995,7 +27993,7 @@
           <w:lang w:val="en-US"/>
         </w:rPr>
       </w:pPr>
-      <w:bookmarkStart w:id="84" w:name="_Toc312101461"/>
+      <w:bookmarkStart w:id="83" w:name="_Toc312101461"/>
       <w:r>
         <w:t xml:space="preserve">Hình </w:t>
       </w:r>
@@ -28046,7 +28044,7 @@
       <w:r>
         <w:t>Bảng 1</w:t>
       </w:r>
-      <w:bookmarkEnd w:id="84"/>
+      <w:bookmarkEnd w:id="83"/>
       <w:r>
         <w:rPr>
           <w:lang w:val="en-US"/>
@@ -28561,7 +28559,7 @@
           <w:lang w:val="en-US"/>
         </w:rPr>
       </w:pPr>
-      <w:bookmarkStart w:id="85" w:name="_Toc312101493"/>
+      <w:bookmarkStart w:id="84" w:name="_Toc312101493"/>
       <w:r>
         <w:t xml:space="preserve">Bảng </w:t>
       </w:r>
@@ -28586,7 +28584,7 @@
         </w:rPr>
         <w:t>. Kết quả độ lợi thông tin sau khi phân chia bảng D theo từng thuộc tính</w:t>
       </w:r>
-      <w:bookmarkEnd w:id="85"/>
+      <w:bookmarkEnd w:id="84"/>
     </w:p>
     <w:p>
       <w:pPr>
@@ -28674,7 +28672,7 @@
           <w:lang w:val="en-US"/>
         </w:rPr>
       </w:pPr>
-      <w:bookmarkStart w:id="86" w:name="_Toc312101462"/>
+      <w:bookmarkStart w:id="85" w:name="_Toc312101462"/>
       <w:r>
         <w:t xml:space="preserve">Hình </w:t>
       </w:r>
@@ -28699,7 +28697,7 @@
         </w:rPr>
         <w:t>. Node gốc của cây quyết định sau lần lặp đầu tiên</w:t>
       </w:r>
-      <w:bookmarkEnd w:id="86"/>
+      <w:bookmarkEnd w:id="85"/>
     </w:p>
     <w:p>
       <w:pPr>
@@ -28800,7 +28798,7 @@
           <w:lang w:val="en-US"/>
         </w:rPr>
       </w:pPr>
-      <w:bookmarkStart w:id="87" w:name="_Toc312101463"/>
+      <w:bookmarkStart w:id="86" w:name="_Toc312101463"/>
       <w:r>
         <w:t xml:space="preserve">Hình </w:t>
       </w:r>
@@ -28825,7 +28823,7 @@
         </w:rPr>
         <w:t>. Bảng D được phân chia sau lần lặp đầu tiên</w:t>
       </w:r>
-      <w:bookmarkEnd w:id="87"/>
+      <w:bookmarkEnd w:id="86"/>
     </w:p>
     <w:p>
       <w:pPr>
@@ -28888,7 +28886,7 @@
           <w:lang w:val="en-US"/>
         </w:rPr>
       </w:pPr>
-      <w:bookmarkStart w:id="88" w:name="_Toc312101464"/>
+      <w:bookmarkStart w:id="87" w:name="_Toc312101464"/>
       <w:r>
         <w:t xml:space="preserve">Hình </w:t>
       </w:r>
@@ -28913,7 +28911,7 @@
         </w:rPr>
         <w:t>. Cây quyết định sau lần lặp đầu tiên</w:t>
       </w:r>
-      <w:bookmarkEnd w:id="88"/>
+      <w:bookmarkEnd w:id="87"/>
     </w:p>
     <w:p>
       <w:pPr>
@@ -29089,7 +29087,7 @@
           <w:lang w:val="en-US"/>
         </w:rPr>
       </w:pPr>
-      <w:bookmarkStart w:id="89" w:name="_Toc312101465"/>
+      <w:bookmarkStart w:id="88" w:name="_Toc312101465"/>
       <w:r>
         <w:t xml:space="preserve">Hình </w:t>
       </w:r>
@@ -29114,7 +29112,7 @@
         </w:rPr>
         <w:t>. Dữ liệu cho lần phân lớp thứ 2</w:t>
       </w:r>
-      <w:bookmarkEnd w:id="89"/>
+      <w:bookmarkEnd w:id="88"/>
     </w:p>
     <w:p>
       <w:pPr>
@@ -29201,7 +29199,7 @@
           <w:lang w:val="en-US"/>
         </w:rPr>
       </w:pPr>
-      <w:bookmarkStart w:id="90" w:name="_Toc312101466"/>
+      <w:bookmarkStart w:id="89" w:name="_Toc312101466"/>
       <w:r>
         <w:t xml:space="preserve">Hình </w:t>
       </w:r>
@@ -29226,7 +29224,7 @@
         </w:rPr>
         <w:t>. Tính Impurity degree cho lần phân lớp thứ 2</w:t>
       </w:r>
-      <w:bookmarkEnd w:id="90"/>
+      <w:bookmarkEnd w:id="89"/>
     </w:p>
     <w:p>
       <w:pPr>
@@ -29314,7 +29312,7 @@
           <w:lang w:val="en-US"/>
         </w:rPr>
       </w:pPr>
-      <w:bookmarkStart w:id="91" w:name="_Toc312101467"/>
+      <w:bookmarkStart w:id="90" w:name="_Toc312101467"/>
       <w:r>
         <w:t xml:space="preserve">Hình </w:t>
       </w:r>
@@ -29339,7 +29337,7 @@
         </w:rPr>
         <w:t>. Tính Impurity degree các thuộc tính cho lần phân lớp thứ 2</w:t>
       </w:r>
-      <w:bookmarkEnd w:id="91"/>
+      <w:bookmarkEnd w:id="90"/>
     </w:p>
     <w:p>
       <w:pPr>
@@ -29425,7 +29423,7 @@
           <w:lang w:val="en-US"/>
         </w:rPr>
       </w:pPr>
-      <w:bookmarkStart w:id="92" w:name="_Toc312101468"/>
+      <w:bookmarkStart w:id="91" w:name="_Toc312101468"/>
       <w:r>
         <w:t xml:space="preserve">Hình </w:t>
       </w:r>
@@ -29450,7 +29448,7 @@
         </w:rPr>
         <w:t>. Bảng dữ liệu sau khi chia theo phân lớp Gender</w:t>
       </w:r>
-      <w:bookmarkEnd w:id="92"/>
+      <w:bookmarkEnd w:id="91"/>
     </w:p>
     <w:p>
       <w:pPr>
@@ -29525,7 +29523,7 @@
           <w:lang w:val="en-US"/>
         </w:rPr>
       </w:pPr>
-      <w:bookmarkStart w:id="93" w:name="_Toc312101469"/>
+      <w:bookmarkStart w:id="92" w:name="_Toc312101469"/>
       <w:r>
         <w:t xml:space="preserve">Hình </w:t>
       </w:r>
@@ -29550,7 +29548,7 @@
         </w:rPr>
         <w:t>. Cây quyết định sau lần phân lớp thứ 2</w:t>
       </w:r>
-      <w:bookmarkEnd w:id="93"/>
+      <w:bookmarkEnd w:id="92"/>
     </w:p>
     <w:p>
       <w:pPr>
@@ -29648,7 +29646,7 @@
           <w:lang w:val="en-US"/>
         </w:rPr>
       </w:pPr>
-      <w:bookmarkStart w:id="94" w:name="_Toc312101494"/>
+      <w:bookmarkStart w:id="93" w:name="_Toc312101494"/>
       <w:r>
         <w:t xml:space="preserve">Bảng </w:t>
       </w:r>
@@ -29673,7 +29671,7 @@
         </w:rPr>
         <w:t>. Bảng dữ liệu cho lần phân lớp thứ 3</w:t>
       </w:r>
-      <w:bookmarkEnd w:id="94"/>
+      <w:bookmarkEnd w:id="93"/>
     </w:p>
     <w:p>
       <w:pPr>
@@ -29754,7 +29752,7 @@
           <w:lang w:val="en-US"/>
         </w:rPr>
       </w:pPr>
-      <w:bookmarkStart w:id="95" w:name="_Toc312101470"/>
+      <w:bookmarkStart w:id="94" w:name="_Toc312101470"/>
       <w:r>
         <w:t xml:space="preserve">Hình </w:t>
       </w:r>
@@ -29779,7 +29777,7 @@
         </w:rPr>
         <w:t>. Cây quyết định đầy đủ sau 3 lần phân lớp</w:t>
       </w:r>
-      <w:bookmarkEnd w:id="95"/>
+      <w:bookmarkEnd w:id="94"/>
     </w:p>
     <w:p>
       <w:pPr>
@@ -30145,15 +30143,15 @@
           <w:lang w:val="en-US"/>
         </w:rPr>
       </w:pPr>
-      <w:bookmarkStart w:id="96" w:name="_Toc312101405"/>
-      <w:commentRangeStart w:id="97"/>
+      <w:bookmarkStart w:id="95" w:name="_Toc312101405"/>
+      <w:commentRangeStart w:id="96"/>
       <w:r>
         <w:rPr>
           <w:lang w:val="en-US"/>
         </w:rPr>
         <w:t>Các khái niệm cơ bản về kiến trúc phần mềm</w:t>
       </w:r>
-      <w:commentRangeEnd w:id="97"/>
+      <w:commentRangeEnd w:id="96"/>
       <w:r>
         <w:rPr>
           <w:rStyle w:val="CommentReference"/>
@@ -30162,7 +30160,7 @@
           <w:bCs w:val="0"/>
           <w:color w:val="auto"/>
         </w:rPr>
-        <w:commentReference w:id="97"/>
+        <w:commentReference w:id="96"/>
       </w:r>
       <w:r>
         <w:rPr>
@@ -30790,7 +30788,7 @@
           <w:lang w:val="en-US"/>
         </w:rPr>
       </w:pPr>
-      <w:bookmarkStart w:id="98" w:name="_Toc312101407"/>
+      <w:bookmarkStart w:id="97" w:name="_Toc312101407"/>
       <w:r>
         <w:rPr>
           <w:lang w:val="en-US"/>
@@ -30804,7 +30802,7 @@
         </w:rPr>
         <w:footnoteReference w:id="11"/>
       </w:r>
-      <w:bookmarkEnd w:id="98"/>
+      <w:bookmarkEnd w:id="97"/>
     </w:p>
     <w:p>
       <w:pPr>
@@ -31681,7 +31679,7 @@
         </w:rPr>
         <w:t>Một số lý thuyết cơ bản OOP Design</w:t>
       </w:r>
-      <w:bookmarkEnd w:id="96"/>
+      <w:bookmarkEnd w:id="95"/>
     </w:p>
     <w:p>
       <w:pPr>
@@ -31809,7 +31807,7 @@
           <w:lang w:val="en-US"/>
         </w:rPr>
       </w:pPr>
-      <w:bookmarkStart w:id="99" w:name="_Toc312101471"/>
+      <w:bookmarkStart w:id="98" w:name="_Toc312101471"/>
       <w:r>
         <w:t xml:space="preserve">Hình </w:t>
       </w:r>
@@ -31834,7 +31832,7 @@
         </w:rPr>
         <w:t>. Week association</w:t>
       </w:r>
-      <w:bookmarkEnd w:id="99"/>
+      <w:bookmarkEnd w:id="98"/>
     </w:p>
     <w:p>
       <w:pPr>
@@ -31920,7 +31918,7 @@
           <w:lang w:val="en-US"/>
         </w:rPr>
       </w:pPr>
-      <w:bookmarkStart w:id="100" w:name="_Toc312101472"/>
+      <w:bookmarkStart w:id="99" w:name="_Toc312101472"/>
       <w:r>
         <w:t xml:space="preserve">Hình </w:t>
       </w:r>
@@ -31945,7 +31943,7 @@
         </w:rPr>
         <w:t>. Strong association</w:t>
       </w:r>
-      <w:bookmarkEnd w:id="100"/>
+      <w:bookmarkEnd w:id="99"/>
     </w:p>
     <w:p>
       <w:pPr>
@@ -32028,7 +32026,7 @@
           <w:lang w:val="en-US"/>
         </w:rPr>
       </w:pPr>
-      <w:bookmarkStart w:id="101" w:name="_Toc312101473"/>
+      <w:bookmarkStart w:id="100" w:name="_Toc312101473"/>
       <w:r>
         <w:t xml:space="preserve">Hình </w:t>
       </w:r>
@@ -32053,7 +32051,7 @@
         </w:rPr>
         <w:t>. Aggregation relationship</w:t>
       </w:r>
-      <w:bookmarkEnd w:id="101"/>
+      <w:bookmarkEnd w:id="100"/>
     </w:p>
     <w:p>
       <w:pPr>
@@ -32137,7 +32135,7 @@
           <w:lang w:val="en-US"/>
         </w:rPr>
       </w:pPr>
-      <w:bookmarkStart w:id="102" w:name="_Toc312101474"/>
+      <w:bookmarkStart w:id="101" w:name="_Toc312101474"/>
       <w:r>
         <w:t xml:space="preserve">Hình </w:t>
       </w:r>
@@ -32162,79 +32160,79 @@
         </w:rPr>
         <w:t>. Composition relationship</w:t>
       </w:r>
+      <w:bookmarkEnd w:id="101"/>
+    </w:p>
+    <w:p>
+      <w:pPr>
+        <w:rPr>
+          <w:lang w:val="en-US"/>
+        </w:rPr>
+      </w:pPr>
+    </w:p>
+    <w:p>
+      <w:pPr>
+        <w:pStyle w:val="Heading4"/>
+        <w:rPr>
+          <w:lang w:val="en-US"/>
+        </w:rPr>
+      </w:pPr>
+      <w:r>
+        <w:rPr>
+          <w:lang w:val="en-US"/>
+        </w:rPr>
+        <w:t>Inheritance</w:t>
+      </w:r>
+    </w:p>
+    <w:p>
+      <w:pPr>
+        <w:rPr>
+          <w:lang w:val="en-US"/>
+        </w:rPr>
+      </w:pPr>
+    </w:p>
+    <w:p>
+      <w:pPr>
+        <w:pStyle w:val="Heading4"/>
+        <w:rPr>
+          <w:lang w:val="en-US"/>
+        </w:rPr>
+      </w:pPr>
+      <w:r>
+        <w:rPr>
+          <w:lang w:val="en-US"/>
+        </w:rPr>
+        <w:t>Polymorphism</w:t>
+      </w:r>
+    </w:p>
+    <w:p>
+      <w:pPr>
+        <w:rPr>
+          <w:lang w:val="en-US"/>
+        </w:rPr>
+      </w:pPr>
+    </w:p>
+    <w:p>
+      <w:pPr>
+        <w:pStyle w:val="Heading3"/>
+        <w:rPr>
+          <w:lang w:val="en-US"/>
+        </w:rPr>
+      </w:pPr>
+      <w:bookmarkStart w:id="102" w:name="_Toc312101406"/>
+      <w:r>
+        <w:rPr>
+          <w:lang w:val="en-US"/>
+        </w:rPr>
+        <w:t>Design Patterns</w:t>
+      </w:r>
+      <w:r>
+        <w:rPr>
+          <w:rStyle w:val="FootnoteReference"/>
+          <w:lang w:val="en-US"/>
+        </w:rPr>
+        <w:footnoteReference w:id="12"/>
+      </w:r>
       <w:bookmarkEnd w:id="102"/>
-    </w:p>
-    <w:p>
-      <w:pPr>
-        <w:rPr>
-          <w:lang w:val="en-US"/>
-        </w:rPr>
-      </w:pPr>
-    </w:p>
-    <w:p>
-      <w:pPr>
-        <w:pStyle w:val="Heading4"/>
-        <w:rPr>
-          <w:lang w:val="en-US"/>
-        </w:rPr>
-      </w:pPr>
-      <w:r>
-        <w:rPr>
-          <w:lang w:val="en-US"/>
-        </w:rPr>
-        <w:t>Inheritance</w:t>
-      </w:r>
-    </w:p>
-    <w:p>
-      <w:pPr>
-        <w:rPr>
-          <w:lang w:val="en-US"/>
-        </w:rPr>
-      </w:pPr>
-    </w:p>
-    <w:p>
-      <w:pPr>
-        <w:pStyle w:val="Heading4"/>
-        <w:rPr>
-          <w:lang w:val="en-US"/>
-        </w:rPr>
-      </w:pPr>
-      <w:r>
-        <w:rPr>
-          <w:lang w:val="en-US"/>
-        </w:rPr>
-        <w:t>Polymorphism</w:t>
-      </w:r>
-    </w:p>
-    <w:p>
-      <w:pPr>
-        <w:rPr>
-          <w:lang w:val="en-US"/>
-        </w:rPr>
-      </w:pPr>
-    </w:p>
-    <w:p>
-      <w:pPr>
-        <w:pStyle w:val="Heading3"/>
-        <w:rPr>
-          <w:lang w:val="en-US"/>
-        </w:rPr>
-      </w:pPr>
-      <w:bookmarkStart w:id="103" w:name="_Toc312101406"/>
-      <w:r>
-        <w:rPr>
-          <w:lang w:val="en-US"/>
-        </w:rPr>
-        <w:t>Design Patterns</w:t>
-      </w:r>
-      <w:r>
-        <w:rPr>
-          <w:rStyle w:val="FootnoteReference"/>
-          <w:lang w:val="en-US"/>
-        </w:rPr>
-        <w:footnoteReference w:id="12"/>
-      </w:r>
-      <w:bookmarkEnd w:id="103"/>
     </w:p>
     <w:p>
       <w:pPr>
@@ -33200,7 +33198,7 @@
         </w:rPr>
         <w:t>Các vấn đề cần giải quyết khi thực hiện kiến trúc lưu trữ và so khớp thông tin</w:t>
       </w:r>
-      <w:bookmarkEnd w:id="31"/>
+      <w:bookmarkEnd w:id="30"/>
     </w:p>
     <w:p>
       <w:pPr>
@@ -33209,14 +33207,14 @@
           <w:lang w:val="en-US"/>
         </w:rPr>
       </w:pPr>
-      <w:bookmarkStart w:id="104" w:name="_Toc312101393"/>
+      <w:bookmarkStart w:id="103" w:name="_Toc312101393"/>
       <w:r>
         <w:rPr>
           <w:lang w:val="en-US"/>
         </w:rPr>
         <w:t>Nắm bắt xu hướng lưu trữ thông tin</w:t>
       </w:r>
-      <w:bookmarkEnd w:id="104"/>
+      <w:bookmarkEnd w:id="103"/>
     </w:p>
     <w:p>
       <w:pPr>
@@ -33348,16 +33346,16 @@
           <w:lang w:val="en-US"/>
         </w:rPr>
       </w:pPr>
-      <w:bookmarkStart w:id="105" w:name="_Toc312101394"/>
-      <w:bookmarkStart w:id="106" w:name="_Ref312101825"/>
+      <w:bookmarkStart w:id="104" w:name="_Toc312101394"/>
+      <w:bookmarkStart w:id="105" w:name="_Ref312101825"/>
       <w:r>
         <w:rPr>
           <w:lang w:val="en-US"/>
         </w:rPr>
         <w:t>Độ tương quan giữa các tag</w:t>
       </w:r>
+      <w:bookmarkEnd w:id="104"/>
       <w:bookmarkEnd w:id="105"/>
-      <w:bookmarkEnd w:id="106"/>
     </w:p>
     <w:p>
       <w:pPr>
@@ -34058,14 +34056,14 @@
           <w:lang w:val="en-US"/>
         </w:rPr>
       </w:pPr>
-      <w:bookmarkStart w:id="107" w:name="_Toc312101395"/>
+      <w:bookmarkStart w:id="106" w:name="_Toc312101395"/>
       <w:r>
         <w:rPr>
           <w:lang w:val="en-US"/>
         </w:rPr>
         <w:t>Hệ thống so khớp linh hoạt</w:t>
       </w:r>
-      <w:bookmarkEnd w:id="107"/>
+      <w:bookmarkEnd w:id="106"/>
     </w:p>
     <w:p>
       <w:pPr>
@@ -34088,7 +34086,7 @@
           <w:lang w:val="en-US"/>
         </w:rPr>
       </w:pPr>
-      <w:bookmarkStart w:id="108" w:name="_Toc312101396"/>
+      <w:bookmarkStart w:id="107" w:name="_Toc312101396"/>
       <w:r>
         <w:rPr>
           <w:lang w:val="en-US"/>
@@ -34096,6 +34094,73 @@
         <w:lastRenderedPageBreak/>
         <w:t>Gợi ý người sử dụng đăng thông tin nhu cầu và “sản phẩm đáp ứng nhu cầu” bằng hệ thống so khớp</w:t>
       </w:r>
+      <w:bookmarkEnd w:id="107"/>
+    </w:p>
+    <w:p>
+      <w:pPr>
+        <w:ind w:firstLine="720"/>
+        <w:rPr>
+          <w:lang w:val="en-US"/>
+        </w:rPr>
+      </w:pPr>
+      <w:r>
+        <w:rPr>
+          <w:lang w:val="en-US"/>
+        </w:rPr>
+        <w:t>Việc so khớp không chỉ dừng lại ở việc cung cấp mức độ so khớp giữa các đối tượng với nhau mà còn giúp cho việc gợi ý cải thiện “nhu cầu” và “sản phẩm đáp ứng nhu cầu.</w:t>
+      </w:r>
+    </w:p>
+    <w:p>
+      <w:pPr>
+        <w:ind w:firstLine="720"/>
+        <w:rPr>
+          <w:i/>
+          <w:lang w:val="en-US"/>
+        </w:rPr>
+      </w:pPr>
+      <w:r>
+        <w:rPr>
+          <w:i/>
+          <w:lang w:val="en-US"/>
+        </w:rPr>
+        <w:t xml:space="preserve">Vấn đề này </w:t>
+      </w:r>
+      <w:r>
+        <w:rPr>
+          <w:i/>
+          <w:lang w:val="en-US"/>
+        </w:rPr>
+        <w:t>có thể giải quyết được việc này bằng hệ thống so khớp?</w:t>
+      </w:r>
+    </w:p>
+    <w:p>
+      <w:pPr>
+        <w:ind w:firstLine="720"/>
+        <w:rPr>
+          <w:lang w:val="en-US"/>
+        </w:rPr>
+      </w:pPr>
+      <w:r>
+        <w:rPr>
+          <w:lang w:val="en-US"/>
+        </w:rPr>
+        <w:t>Khi so khớp giữa nhu cầu và “sản phẩm đáp ứng nhu cầu cụ thể”, hệ thống so khớp sẽ cung cấp mức độ so khớp: thuộc tính nào trong “sản phẩm đáp ứng nhu cầu” thoả mãn nhu cầu được đặt ra và thoả mãn bao nhiêu phần trăm, hệ thống so khớp còn đưa ra những thuộc tính nào chưa được thoả mãn. Từ tập các thuộc tính chưa được thoả mãn này, kiến trúc có thể đưa ra các thuộc tính gợi ý cho người dùng cải thiện “sản phẩm” của mình, đáp ứng tốt hơn nhu cầu của khách hàng hay đối tượng phát sinh nhu cầu.</w:t>
+      </w:r>
+    </w:p>
+    <w:p>
+      <w:pPr>
+        <w:pStyle w:val="Heading3"/>
+        <w:rPr>
+          <w:lang w:val="en-US"/>
+        </w:rPr>
+      </w:pPr>
+      <w:bookmarkStart w:id="108" w:name="_Toc312101397"/>
+      <w:r>
+        <w:rPr>
+          <w:lang w:val="en-US"/>
+        </w:rPr>
+        <w:t>Gợi ý người sử dụng đăng thông tin nhu cầu và “sản phẩm đáp ứng nhu cầu” bằng cây quyết định</w:t>
+      </w:r>
       <w:bookmarkEnd w:id="108"/>
     </w:p>
     <w:p>
@@ -34109,30 +34174,21 @@
         <w:rPr>
           <w:lang w:val="en-US"/>
         </w:rPr>
-        <w:t>Việc so khớp không chỉ dừng lại ở việc cung cấp mức độ so khớp giữa các đối tượng với nhau mà còn giúp cho việc gợi ý cải thiện “nhu cầu” và “sản phẩm đáp ứng nhu cầu.</w:t>
+        <w:t xml:space="preserve">Không chỉ dừng lại ở vấn đề gợi ý cải thiện “sản phẩm đáp ứng nhu cầu”, việc ứng dụng cây quyết định vào kiến trúc sẽ giúp gợi ý cải thiện “sản phẩm đáp ứng nhu cầu” đối với loại nhu cầu có liên quan đến sản phẩm đó. Ví dụ: Nhu cầu của bạn muốn mua một bộ ghế salon, bạn không quan tâm đến việc mình sẽ lựa chọn một nhãn hiệu cụ thể nào đó, công việc của kiến trúc là gợi ý cho bạn, làm sao đăng tải thông tin tìm được một bộ ghế salon vừa ý bạn nhất. </w:t>
       </w:r>
     </w:p>
     <w:p>
       <w:pPr>
         <w:ind w:firstLine="720"/>
         <w:rPr>
-          <w:i/>
-          <w:lang w:val="en-US"/>
-        </w:rPr>
-      </w:pPr>
-      <w:r>
-        <w:rPr>
-          <w:i/>
-          <w:lang w:val="en-US"/>
-        </w:rPr>
-        <w:t xml:space="preserve">Vấn đề này </w:t>
-      </w:r>
-      <w:r>
-        <w:rPr>
-          <w:i/>
-          <w:lang w:val="en-US"/>
-        </w:rPr>
-        <w:t>có thể giải quyết được việc này bằng hệ thống so khớp?</w:t>
+          <w:lang w:val="en-US"/>
+        </w:rPr>
+      </w:pPr>
+      <w:r>
+        <w:rPr>
+          <w:lang w:val="en-US"/>
+        </w:rPr>
+        <w:t>Bên cạnh đó, kiến trúc phải gợi ý cho nhà sản xuất đăng thông tin cho “sản phẩm đáp ứng nhu cầu của họ”, làm sao đăng thông tin một cách nhất quán, làm sao bán được sản phẩm của họ. Ví dụ: khi bạn muốn đăng bán một bộ loa, kiến trúc sẽ xem xét tất cả những nhu cầu mua những bộ loa trên thị trường, từ đó phân tích các thuộc tính, gợi ý cho bạn những thuộc tính phù hợp, giúp bạn bán đi sản phẩm của mình.</w:t>
       </w:r>
     </w:p>
     <w:p>
@@ -34146,7 +34202,7 @@
         <w:rPr>
           <w:lang w:val="en-US"/>
         </w:rPr>
-        <w:t>Khi so khớp giữa nhu cầu và “sản phẩm đáp ứng nhu cầu cụ thể”, hệ thống so khớp sẽ cung cấp mức độ so khớp: thuộc tính nào trong “sản phẩm đáp ứng nhu cầu” thoả mãn nhu cầu được đặt ra và thoả mãn bao nhiêu phần trăm, hệ thống so khớp còn đưa ra những thuộc tính nào chưa được thoả mãn. Từ tập các thuộc tính chưa được thoả mãn này, kiến trúc có thể đưa ra các thuộc tính gợi ý cho người dùng cải thiện “sản phẩm” của mình, đáp ứng tốt hơn nhu cầu của khách hàng hay đối tượng phát sinh nhu cầu.</w:t>
+        <w:t>Để giải quyết các vấn đề nói trên, việc áp dụng cây quyết định là phương pháp tối ưu để xác định mức độ phụ thuộc, liên quan giữa các thuộc tính với nhau. Cây quyết định còn giúp cho việc xây dựng kiến trúc taxonomy.</w:t>
       </w:r>
     </w:p>
     <w:p>
@@ -34156,65 +34212,7 @@
           <w:lang w:val="en-US"/>
         </w:rPr>
       </w:pPr>
-      <w:bookmarkStart w:id="109" w:name="_Toc312101397"/>
-      <w:r>
-        <w:rPr>
-          <w:lang w:val="en-US"/>
-        </w:rPr>
-        <w:t>Gợi ý người sử dụng đăng thông tin nhu cầu và “sản phẩm đáp ứng nhu cầu” bằng cây quyết định</w:t>
-      </w:r>
-      <w:bookmarkEnd w:id="109"/>
-    </w:p>
-    <w:p>
-      <w:pPr>
-        <w:ind w:firstLine="720"/>
-        <w:rPr>
-          <w:lang w:val="en-US"/>
-        </w:rPr>
-      </w:pPr>
-      <w:r>
-        <w:rPr>
-          <w:lang w:val="en-US"/>
-        </w:rPr>
-        <w:t xml:space="preserve">Không chỉ dừng lại ở vấn đề gợi ý cải thiện “sản phẩm đáp ứng nhu cầu”, việc ứng dụng cây quyết định vào kiến trúc sẽ giúp gợi ý cải thiện “sản phẩm đáp ứng nhu cầu” đối với loại nhu cầu có liên quan đến sản phẩm đó. Ví dụ: Nhu cầu của bạn muốn mua một bộ ghế salon, bạn không quan tâm đến việc mình sẽ lựa chọn một nhãn hiệu cụ thể nào đó, công việc của kiến trúc là gợi ý cho bạn, làm sao đăng tải thông tin tìm được một bộ ghế salon vừa ý bạn nhất. </w:t>
-      </w:r>
-    </w:p>
-    <w:p>
-      <w:pPr>
-        <w:ind w:firstLine="720"/>
-        <w:rPr>
-          <w:lang w:val="en-US"/>
-        </w:rPr>
-      </w:pPr>
-      <w:r>
-        <w:rPr>
-          <w:lang w:val="en-US"/>
-        </w:rPr>
-        <w:t>Bên cạnh đó, kiến trúc phải gợi ý cho nhà sản xuất đăng thông tin cho “sản phẩm đáp ứng nhu cầu của họ”, làm sao đăng thông tin một cách nhất quán, làm sao bán được sản phẩm của họ. Ví dụ: khi bạn muốn đăng bán một bộ loa, kiến trúc sẽ xem xét tất cả những nhu cầu mua những bộ loa trên thị trường, từ đó phân tích các thuộc tính, gợi ý cho bạn những thuộc tính phù hợp, giúp bạn bán đi sản phẩm của mình.</w:t>
-      </w:r>
-    </w:p>
-    <w:p>
-      <w:pPr>
-        <w:ind w:firstLine="720"/>
-        <w:rPr>
-          <w:lang w:val="en-US"/>
-        </w:rPr>
-      </w:pPr>
-      <w:r>
-        <w:rPr>
-          <w:lang w:val="en-US"/>
-        </w:rPr>
-        <w:t>Để giải quyết các vấn đề nói trên, việc áp dụng cây quyết định là phương pháp tối ưu để xác định mức độ phụ thuộc, liên quan giữa các thuộc tính với nhau. Cây quyết định còn giúp cho việc xây dựng kiến trúc taxonomy.</w:t>
-      </w:r>
-    </w:p>
-    <w:p>
-      <w:pPr>
-        <w:pStyle w:val="Heading3"/>
-        <w:rPr>
-          <w:lang w:val="en-US"/>
-        </w:rPr>
-      </w:pPr>
-      <w:bookmarkStart w:id="110" w:name="_Toc312101398"/>
+      <w:bookmarkStart w:id="109" w:name="_Toc312101398"/>
       <w:r>
         <w:rPr>
           <w:lang w:val="en-US"/>
@@ -34222,7 +34220,7 @@
         <w:lastRenderedPageBreak/>
         <w:t>Kiến trúc dễ dàng triển khai, mở rộng</w:t>
       </w:r>
-      <w:bookmarkEnd w:id="110"/>
+      <w:bookmarkEnd w:id="109"/>
     </w:p>
     <w:p>
       <w:pPr>
@@ -34283,48 +34281,48 @@
           <w:lang w:val="en-US"/>
         </w:rPr>
       </w:pPr>
-      <w:bookmarkStart w:id="111" w:name="_Toc312101399"/>
+      <w:bookmarkStart w:id="110" w:name="_Toc312101399"/>
       <w:r>
         <w:rPr>
           <w:lang w:val="en-US"/>
         </w:rPr>
         <w:t>Kiến trúc đảm bảo hiệu năng khi áp dụng cây quyết định và hệ thống so khớp</w:t>
       </w:r>
+      <w:bookmarkEnd w:id="110"/>
+    </w:p>
+    <w:p>
+      <w:pPr>
+        <w:ind w:firstLine="576"/>
+        <w:rPr>
+          <w:lang w:val="en-US"/>
+        </w:rPr>
+      </w:pPr>
+      <w:r>
+        <w:rPr>
+          <w:lang w:val="en-US"/>
+        </w:rPr>
+        <w:t>Hệ thống so khớp và cây quyết định làm việc rất tốn nhiều thời gian và chi phí tính toán, làm sao đảm bảo hiệu năng khi xây dựng cây quyết định và hệ thống so khớp. Đây cũng là một trong những vấn đề trọng tâm chúng tôi cần giải quyết khi xây dựng kiến trúc này</w:t>
+      </w:r>
+    </w:p>
+    <w:p>
+      <w:pPr>
+        <w:pStyle w:val="Heading1"/>
+        <w:rPr>
+          <w:lang w:val="en-US"/>
+        </w:rPr>
+      </w:pPr>
+      <w:bookmarkStart w:id="111" w:name="_Ref310943415"/>
+      <w:bookmarkStart w:id="112" w:name="_Ref310943432"/>
+      <w:bookmarkStart w:id="113" w:name="_Toc312101408"/>
+      <w:r>
+        <w:rPr>
+          <w:lang w:val="en-US"/>
+        </w:rPr>
+        <w:t>Giải quyết bài toán kiến trúc</w:t>
+      </w:r>
       <w:bookmarkEnd w:id="111"/>
-    </w:p>
-    <w:p>
-      <w:pPr>
-        <w:ind w:firstLine="576"/>
-        <w:rPr>
-          <w:lang w:val="en-US"/>
-        </w:rPr>
-      </w:pPr>
-      <w:r>
-        <w:rPr>
-          <w:lang w:val="en-US"/>
-        </w:rPr>
-        <w:t>Hệ thống so khớp và cây quyết định làm việc rất tốn nhiều thời gian và chi phí tính toán, làm sao đảm bảo hiệu năng khi xây dựng cây quyết định và hệ thống so khớp. Đây cũng là một trong những vấn đề trọng tâm chúng tôi cần giải quyết khi xây dựng kiến trúc này</w:t>
-      </w:r>
-    </w:p>
-    <w:p>
-      <w:pPr>
-        <w:pStyle w:val="Heading1"/>
-        <w:rPr>
-          <w:lang w:val="en-US"/>
-        </w:rPr>
-      </w:pPr>
-      <w:bookmarkStart w:id="112" w:name="_Ref310943415"/>
-      <w:bookmarkStart w:id="113" w:name="_Ref310943432"/>
-      <w:bookmarkStart w:id="114" w:name="_Toc312101408"/>
-      <w:r>
-        <w:rPr>
-          <w:lang w:val="en-US"/>
-        </w:rPr>
-        <w:t>Giải quyết bài toán kiến trúc</w:t>
-      </w:r>
       <w:bookmarkEnd w:id="112"/>
       <w:bookmarkEnd w:id="113"/>
-      <w:bookmarkEnd w:id="114"/>
     </w:p>
     <w:p>
       <w:pPr>
@@ -34619,14 +34617,14 @@
           <w:lang w:val="en-US"/>
         </w:rPr>
       </w:pPr>
-      <w:bookmarkStart w:id="115" w:name="_Toc312101409"/>
+      <w:bookmarkStart w:id="114" w:name="_Toc312101409"/>
       <w:r>
         <w:rPr>
           <w:lang w:val="en-US"/>
         </w:rPr>
         <w:t>Tổ chức thông tin có cấu trúc linh hoạt</w:t>
       </w:r>
-      <w:bookmarkEnd w:id="115"/>
+      <w:bookmarkEnd w:id="114"/>
     </w:p>
     <w:p>
       <w:pPr>
@@ -34635,7 +34633,7 @@
           <w:lang w:val="en-US"/>
         </w:rPr>
       </w:pPr>
-      <w:bookmarkStart w:id="116" w:name="_Toc312101410"/>
+      <w:bookmarkStart w:id="115" w:name="_Toc312101410"/>
       <w:r>
         <w:rPr>
           <w:lang w:val="en-US"/>
@@ -34878,7 +34876,7 @@
           <w:lang w:val="en-US"/>
         </w:rPr>
       </w:pPr>
-      <w:bookmarkStart w:id="117" w:name="_Toc311894456"/>
+      <w:bookmarkStart w:id="116" w:name="_Toc311894456"/>
       <w:r>
         <w:t xml:space="preserve">Hình </w:t>
       </w:r>
@@ -34903,7 +34901,7 @@
         </w:rPr>
         <w:t>. Mô hình tổ chức thông tin theo tag kết hợp taxonomy</w:t>
       </w:r>
-      <w:bookmarkEnd w:id="117"/>
+      <w:bookmarkEnd w:id="116"/>
     </w:p>
     <w:p>
       <w:pPr>
@@ -35017,7 +35015,7 @@
           <w:lang w:val="en-US"/>
         </w:rPr>
       </w:pPr>
-      <w:bookmarkStart w:id="118" w:name="_Toc311894457"/>
+      <w:bookmarkStart w:id="117" w:name="_Toc311894457"/>
       <w:r>
         <w:t xml:space="preserve">Hình </w:t>
       </w:r>
@@ -35042,7 +35040,7 @@
         </w:rPr>
         <w:t xml:space="preserve">. Ví dụ tổ chức thông tin </w:t>
       </w:r>
-      <w:bookmarkEnd w:id="118"/>
+      <w:bookmarkEnd w:id="117"/>
       <w:r>
         <w:rPr>
           <w:lang w:val="en-US"/>
@@ -35096,7 +35094,7 @@
         </w:rPr>
         <w:t>So khớp kết hợp mức độ tương quan giữa các tag</w:t>
       </w:r>
-      <w:bookmarkEnd w:id="116"/>
+      <w:bookmarkEnd w:id="115"/>
     </w:p>
     <w:p>
       <w:pPr>
@@ -35181,7 +35179,7 @@
           <w:lang w:val="en-US"/>
         </w:rPr>
       </w:pPr>
-      <w:bookmarkStart w:id="119" w:name="_Toc312101477"/>
+      <w:bookmarkStart w:id="118" w:name="_Toc312101477"/>
       <w:r>
         <w:t xml:space="preserve">Hình </w:t>
       </w:r>
@@ -35218,7 +35216,7 @@
         </w:rPr>
         <w:t xml:space="preserve"> giữa các tag theo góc nhìn</w:t>
       </w:r>
-      <w:bookmarkEnd w:id="119"/>
+      <w:bookmarkEnd w:id="118"/>
     </w:p>
     <w:p>
       <w:pPr>
@@ -35458,7 +35456,7 @@
           <w:lang w:val="en-US"/>
         </w:rPr>
       </w:pPr>
-      <w:bookmarkStart w:id="120" w:name="_Toc312101411"/>
+      <w:bookmarkStart w:id="119" w:name="_Toc312101411"/>
       <w:r>
         <w:rPr>
           <w:lang w:val="en-US"/>
@@ -35471,7 +35469,7 @@
         </w:rPr>
         <w:t xml:space="preserve"> vào bài toán</w:t>
       </w:r>
-      <w:bookmarkEnd w:id="120"/>
+      <w:bookmarkEnd w:id="119"/>
     </w:p>
     <w:p>
       <w:pPr>
@@ -35639,7 +35637,7 @@
           <w:lang w:val="en-US"/>
         </w:rPr>
       </w:pPr>
-      <w:bookmarkStart w:id="121" w:name="_Toc312101478"/>
+      <w:bookmarkStart w:id="120" w:name="_Toc312101478"/>
       <w:r>
         <w:t xml:space="preserve">Hình </w:t>
       </w:r>
@@ -35664,7 +35662,7 @@
         </w:rPr>
         <w:t>. Ví dụ về lưu trữ thông tin thông qua taxonomy</w:t>
       </w:r>
-      <w:bookmarkEnd w:id="121"/>
+      <w:bookmarkEnd w:id="120"/>
     </w:p>
     <w:p>
       <w:pPr>
@@ -36624,7 +36622,7 @@
           <w:lang w:val="en-US"/>
         </w:rPr>
       </w:pPr>
-      <w:bookmarkStart w:id="122" w:name="_Toc312101415"/>
+      <w:bookmarkStart w:id="121" w:name="_Toc312101415"/>
       <w:r>
         <w:rPr>
           <w:lang w:val="en-US"/>
@@ -36643,14 +36641,82 @@
         </w:rPr>
         <w:t xml:space="preserve"> kiến trúc phần mềm vào bài toán</w:t>
       </w:r>
+      <w:bookmarkEnd w:id="121"/>
+    </w:p>
+    <w:p>
+      <w:pPr>
+        <w:rPr>
+          <w:lang w:val="en-US"/>
+        </w:rPr>
+      </w:pPr>
+      <w:r>
+        <w:rPr>
+          <w:lang w:val="en-US"/>
+        </w:rPr>
+        <w:t>Như đã trình bày tổng quan một số lý thuyết cơ sở về kiến trúc phần mềm (tổng cộng 5 phần từ 3.7.6 đến 3.7.10). Vậy làm thế nào áp dụng các cơ sở lý thuyết trên vào xây dựng kiến trúc phần mềm hiện thực giải pháp 3 bài toán chính trên.</w:t>
+      </w:r>
+    </w:p>
+    <w:p>
+      <w:pPr>
+        <w:pStyle w:val="ListParagraph"/>
+        <w:numPr>
+          <w:ilvl w:val="0"/>
+          <w:numId w:val="45"/>
+        </w:numPr>
+        <w:rPr>
+          <w:lang w:val="en-US"/>
+        </w:rPr>
+      </w:pPr>
+      <w:r>
+        <w:rPr>
+          <w:lang w:val="en-US"/>
+        </w:rPr>
+        <w:t>Cơ sở lý thuyết về mô hình 4+1 View architecture model: giúp mô tả giải pháp của mỗi bài toán dưới nhiều gốc độ khác nhau: Senarios, Logical, Process, Development, Physical. Từ đó xác định 3 khía cạnh chính của kiến trúc phần mềm: Components, Connecters, Constraint.</w:t>
+      </w:r>
+    </w:p>
+    <w:p>
+      <w:pPr>
+        <w:pStyle w:val="ListParagraph"/>
+        <w:numPr>
+          <w:ilvl w:val="0"/>
+          <w:numId w:val="45"/>
+        </w:numPr>
+        <w:rPr>
+          <w:lang w:val="en-US"/>
+        </w:rPr>
+      </w:pPr>
+      <w:r>
+        <w:rPr>
+          <w:lang w:val="en-US"/>
+        </w:rPr>
+        <w:t>Cơ sở lý thuyết về OOP Paradig</w:t>
+      </w:r>
+      <w:bookmarkStart w:id="122" w:name="_GoBack"/>
       <w:bookmarkEnd w:id="122"/>
-    </w:p>
-    <w:p>
-      <w:pPr>
-        <w:rPr>
-          <w:lang w:val="en-US"/>
-        </w:rPr>
-      </w:pPr>
+      <w:r>
+        <w:rPr>
+          <w:lang w:val="en-US"/>
+        </w:rPr>
+        <w:t>m, Design Pattern giúp thiết kế kiến trúc mức chi tiết.</w:t>
+      </w:r>
+    </w:p>
+    <w:p>
+      <w:pPr>
+        <w:pStyle w:val="ListParagraph"/>
+        <w:numPr>
+          <w:ilvl w:val="0"/>
+          <w:numId w:val="45"/>
+        </w:numPr>
+        <w:rPr>
+          <w:lang w:val="en-US"/>
+        </w:rPr>
+      </w:pPr>
+      <w:r>
+        <w:rPr>
+          <w:lang w:val="en-US"/>
+        </w:rPr>
+        <w:t>Ngoài ra với các yêu cầu khác về chất lượng của kiến trúc phần mềm (như tính mở rộng, tính khả chuyển, tính hiệu năng…) mà áp dụng sự tổng hợp các cơ sở lý thuyết về kiến trúc để thiết kế kiến trúc phần mềm.</w:t>
+      </w:r>
     </w:p>
     <w:p>
       <w:pPr>
@@ -36757,6 +36823,7 @@
         <w:rPr>
           <w:lang w:val="en-US"/>
         </w:rPr>
+        <w:lastRenderedPageBreak/>
         <w:t>Không hỗ trợ ứng viên viết CV, không thể hiện kiến thức, kỹ năng nào có mức độ quan trọng đối với công việc hiện tại mà họ muốn apply, không thể hiện cho ứng viên biết kỹ năng nào ứng viên còn thiếu sót cần học tập, trau dồi thêm. Các website hiện tại, chức năng gợi ý cho ứng viên bổ sung thông tin hồ sơ còn đơn giản (chỉ gợi ý ứng viên nên cập nhật các thông tin quan trọng như kinh nghiệm làm việc, học vấn), không có hướng đến một vị trí làm việc hay ngành nghề mà ứng viên muốn làm việc, không gợi ý những thông tin có thể quyết định cơ hội việc làm cho ứng viên.</w:t>
       </w:r>
     </w:p>
@@ -36891,7 +36958,6 @@
         <w:rPr>
           <w:lang w:val="en-US"/>
         </w:rPr>
-        <w:lastRenderedPageBreak/>
         <w:t>Những vấn đề Job Zoom cần giải quyết</w:t>
       </w:r>
       <w:bookmarkEnd w:id="125"/>
@@ -37044,6 +37110,7 @@
         <w:rPr>
           <w:lang w:val="en-US"/>
         </w:rPr>
+        <w:lastRenderedPageBreak/>
         <w:t>Vấn đề</w:t>
       </w:r>
       <w:r>
@@ -37221,14 +37288,7 @@
         <w:rPr>
           <w:lang w:val="en-US"/>
         </w:rPr>
-        <w:t xml:space="preserve"> công việc. Ứng </w:t>
-      </w:r>
-      <w:r>
-        <w:rPr>
-          <w:lang w:val="en-US"/>
-        </w:rPr>
-        <w:lastRenderedPageBreak/>
-        <w:t>dụng đánh giá mức độ phù hợp của ứng viên và liệt kê những ứ</w:t>
+        <w:t xml:space="preserve"> công việc. Ứng dụng đánh giá mức độ phù hợp của ứng viên và liệt kê những ứ</w:t>
       </w:r>
       <w:r>
         <w:rPr>
@@ -37501,6 +37561,7 @@
         <w:rPr>
           <w:lang w:val="en-US"/>
         </w:rPr>
+        <w:lastRenderedPageBreak/>
         <w:t>Kết hợp phương pháp khai thác dữ liệu</w:t>
       </w:r>
       <w:r>
@@ -37618,16 +37679,94 @@
         <w:rPr>
           <w:lang w:val="en-US"/>
         </w:rPr>
+        <w:t xml:space="preserve">Khái quát phương pháp giải quyết </w:t>
+      </w:r>
+      <w:r>
+        <w:rPr>
+          <w:lang w:val="en-US"/>
+        </w:rPr>
+        <w:t>vấn đề</w:t>
+      </w:r>
+      <w:bookmarkEnd w:id="130"/>
+    </w:p>
+    <w:p>
+      <w:pPr>
+        <w:ind w:firstLine="576"/>
+        <w:rPr>
+          <w:lang w:val="en-US"/>
+        </w:rPr>
+      </w:pPr>
+      <w:r>
+        <w:rPr>
+          <w:lang w:val="en-US"/>
+        </w:rPr>
+        <w:t>Những vấn đề của JobZoom framework xoay quanh bài toán kiến trúc của chúng tôi. Những phương pháp để ra để thực hiện “kiến trúc lưu trữ và so khớp thông tin” đã được chúng tôi hiện thực hoá, áp dụng vào lĩnh vực cụ thể đó là lĩnh vực tìm kiếm việc làm và tuyển dụng trực tuyến. Nhằm hỗ trợ so khớp giữa các hồ sơ của ứng viên và yêu cầu tuyển dụng, đòi hỏi thông tin về hồ sơ ứng viên cũng như yêu cầu tuyển dụng cần phải đạt mức độ linh hoạt, có mối quan hệ tương đồng trong quá trình phân loại, lưu trữ thông tin sao cho có thể dễ dàng so khớp.</w:t>
+      </w:r>
+    </w:p>
+    <w:p>
+      <w:pPr>
+        <w:ind w:firstLine="576"/>
+        <w:rPr>
+          <w:lang w:val="en-US"/>
+        </w:rPr>
+      </w:pPr>
+      <w:r>
+        <w:rPr>
+          <w:lang w:val="en-US"/>
+        </w:rPr>
+        <w:t xml:space="preserve">JobZoom framework còn ứng dụng cây quyết định và hệ thống so khớp sẽ giúp nhà tuyển dụng dễ dàng hơn trong việc đăng tải yêu cầu công việ, giúp cho người tìm việc dễ dàng viết một hồ sơ xin việc một cách chi tiết, rõ ràng hơn. </w:t>
+      </w:r>
+    </w:p>
+    <w:p>
+      <w:pPr>
+        <w:ind w:firstLine="576"/>
+        <w:rPr>
+          <w:lang w:val="en-US"/>
+        </w:rPr>
+      </w:pPr>
+      <w:r>
+        <w:rPr>
+          <w:lang w:val="en-US"/>
+        </w:rPr>
+        <w:t>Bên cạnh đó, giải pháp đảm bảo hiệu năng và kiến trúc dễ dàng triển khai mở rộng, cũng được chúng tôi chứng minh và hiện thực thông qua JobZoom framework.</w:t>
+      </w:r>
+    </w:p>
+    <w:p>
+      <w:pPr>
+        <w:pStyle w:val="Heading2"/>
+        <w:rPr>
+          <w:lang w:val="en-US"/>
+        </w:rPr>
+      </w:pPr>
+      <w:bookmarkStart w:id="131" w:name="_Toc312101425"/>
+      <w:r>
+        <w:rPr>
+          <w:lang w:val="en-US"/>
+        </w:rPr>
+        <w:t>Ứng dụng lưu trữ dưới dạng tag kết hợp taxonomy</w:t>
+      </w:r>
+      <w:bookmarkEnd w:id="131"/>
+    </w:p>
+    <w:p>
+      <w:pPr>
+        <w:ind w:firstLine="576"/>
+        <w:rPr>
+          <w:lang w:val="en-US"/>
+        </w:rPr>
+      </w:pPr>
+      <w:r>
+        <w:rPr>
+          <w:lang w:val="en-US"/>
+        </w:rPr>
+        <w:t xml:space="preserve">Khi vào các website tuyển dụng hiện nay, bạn có thể thấy thông tin ứng viên được khai báo theo những cụm thuộc tính đã được liệt kê sẵn, hoàn toàn không có sự linh động. Đồng thời, thông tin về yêu cầu về tuyển dụng cũng được lưu trữ dưới dạng </w:t>
+      </w:r>
+      <w:r>
+        <w:rPr>
+          <w:lang w:val="en-US"/>
+        </w:rPr>
         <w:lastRenderedPageBreak/>
-        <w:t xml:space="preserve">Khái quát phương pháp giải quyết </w:t>
-      </w:r>
-      <w:r>
-        <w:rPr>
-          <w:lang w:val="en-US"/>
-        </w:rPr>
-        <w:t>vấn đề</w:t>
-      </w:r>
-      <w:bookmarkEnd w:id="130"/>
+        <w:t xml:space="preserve">văn bản, gây khó khăn trong việc so khớp giữa hồ sơ xin việc và yêu cầu tuyển dụng của doanh nghiệp. Chúng tôi nhận thấy kiến trúc chúng tôi tạo ra khi áp dụng vào lĩnh vực tuyển dụng rất hiệu quả. Các website tuyển dụng cần có một tổ chức thông tin linh hoạt và so khớp nhanh nhưng hiệu quả. </w:t>
+      </w:r>
     </w:p>
     <w:p>
       <w:pPr>
@@ -37640,35 +37779,7 @@
         <w:rPr>
           <w:lang w:val="en-US"/>
         </w:rPr>
-        <w:t>Những vấn đề của JobZoom framework xoay quanh bài toán kiến trúc của chúng tôi. Những phương pháp để ra để thực hiện “kiến trúc lưu trữ và so khớp thông tin” đã được chúng tôi hiện thực hoá, áp dụng vào lĩnh vực cụ thể đó là lĩnh vực tìm kiếm việc làm và tuyển dụng trực tuyến. Nhằm hỗ trợ so khớp giữa các hồ sơ của ứng viên và yêu cầu tuyển dụng, đòi hỏi thông tin về hồ sơ ứng viên cũng như yêu cầu tuyển dụng cần phải đạt mức độ linh hoạt, có mối quan hệ tương đồng trong quá trình phân loại, lưu trữ thông tin sao cho có thể dễ dàng so khớp.</w:t>
-      </w:r>
-    </w:p>
-    <w:p>
-      <w:pPr>
-        <w:ind w:firstLine="576"/>
-        <w:rPr>
-          <w:lang w:val="en-US"/>
-        </w:rPr>
-      </w:pPr>
-      <w:r>
-        <w:rPr>
-          <w:lang w:val="en-US"/>
-        </w:rPr>
-        <w:t xml:space="preserve">JobZoom framework còn ứng dụng cây quyết định và hệ thống so khớp sẽ giúp nhà tuyển dụng dễ dàng hơn trong việc đăng tải yêu cầu công việ, giúp cho người tìm việc dễ dàng viết một hồ sơ xin việc một cách chi tiết, rõ ràng hơn. </w:t>
-      </w:r>
-    </w:p>
-    <w:p>
-      <w:pPr>
-        <w:ind w:firstLine="576"/>
-        <w:rPr>
-          <w:lang w:val="en-US"/>
-        </w:rPr>
-      </w:pPr>
-      <w:r>
-        <w:rPr>
-          <w:lang w:val="en-US"/>
-        </w:rPr>
-        <w:t>Bên cạnh đó, giải pháp đảm bảo hiệu năng và kiến trúc dễ dàng triển khai mở rộng, cũng được chúng tôi chứng minh và hiện thực thông qua JobZoom framework.</w:t>
+        <w:t>Khi ứng dụng lưu trữ dưới dạng tag kết hợp taxonomy, CV của người tìm việc và yêu cầu tuyển dụng của doanh nghiệp được mô tả rất linh hoạt. Thông tin được lưu trữ dưới dạng cấu trúc cây phân cấp, có mức độ tương đồng giữa cây thông tin về CV và yêu cầu tuyển dụng nên việc so khớp có thể được thực hiện.</w:t>
       </w:r>
     </w:p>
     <w:p>
@@ -37678,50 +37789,6 @@
           <w:lang w:val="en-US"/>
         </w:rPr>
       </w:pPr>
-      <w:bookmarkStart w:id="131" w:name="_Toc312101425"/>
-      <w:r>
-        <w:rPr>
-          <w:lang w:val="en-US"/>
-        </w:rPr>
-        <w:t>Ứng dụng lưu trữ dưới dạng tag kết hợp taxonomy</w:t>
-      </w:r>
-      <w:bookmarkEnd w:id="131"/>
-    </w:p>
-    <w:p>
-      <w:pPr>
-        <w:ind w:firstLine="576"/>
-        <w:rPr>
-          <w:lang w:val="en-US"/>
-        </w:rPr>
-      </w:pPr>
-      <w:r>
-        <w:rPr>
-          <w:lang w:val="en-US"/>
-        </w:rPr>
-        <w:t xml:space="preserve">Khi vào các website tuyển dụng hiện nay, bạn có thể thấy thông tin ứng viên được khai báo theo những cụm thuộc tính đã được liệt kê sẵn, hoàn toàn không có sự linh động. Đồng thời, thông tin về yêu cầu về tuyển dụng cũng được lưu trữ dưới dạng văn bản, gây khó khăn trong việc so khớp giữa hồ sơ xin việc và yêu cầu tuyển dụng của doanh nghiệp. Chúng tôi nhận thấy kiến trúc chúng tôi tạo ra khi áp dụng vào lĩnh vực tuyển dụng rất hiệu quả. Các website tuyển dụng cần có một tổ chức thông tin linh hoạt và so khớp nhanh nhưng hiệu quả. </w:t>
-      </w:r>
-    </w:p>
-    <w:p>
-      <w:pPr>
-        <w:ind w:firstLine="576"/>
-        <w:rPr>
-          <w:lang w:val="en-US"/>
-        </w:rPr>
-      </w:pPr>
-      <w:r>
-        <w:rPr>
-          <w:lang w:val="en-US"/>
-        </w:rPr>
-        <w:t>Khi ứng dụng lưu trữ dưới dạng tag kết hợp taxonomy, CV của người tìm việc và yêu cầu tuyển dụng của doanh nghiệp được mô tả rất linh hoạt. Thông tin được lưu trữ dưới dạng cấu trúc cây phân cấp, có mức độ tương đồng giữa cây thông tin về CV và yêu cầu tuyển dụng nên việc so khớp có thể được thực hiện.</w:t>
-      </w:r>
-    </w:p>
-    <w:p>
-      <w:pPr>
-        <w:pStyle w:val="Heading2"/>
-        <w:rPr>
-          <w:lang w:val="en-US"/>
-        </w:rPr>
-      </w:pPr>
       <w:bookmarkStart w:id="132" w:name="_Toc312101426"/>
       <w:r>
         <w:rPr>
@@ -37731,8 +37798,8 @@
       </w:r>
       <w:bookmarkEnd w:id="132"/>
     </w:p>
+    <w:bookmarkEnd w:id="14"/>
     <w:bookmarkEnd w:id="15"/>
-    <w:bookmarkEnd w:id="16"/>
     <w:p>
       <w:pPr>
         <w:ind w:firstLine="720"/>
@@ -37744,42 +37811,42 @@
         <w:rPr>
           <w:lang w:val="en-US"/>
         </w:rPr>
-        <w:t xml:space="preserve">Thông tin yêu cầu tuyển dụng và hồ sơ ứng viên được tổ chức linh hoạt bằng tag và được phân loại bằng hierarchy taxonomy nhằm tạo ra một cấu trúc chung giữa yêu cầu tuyển dụng và hồ sơ của ứng viên, nói cách khác là tạo ra cơ sở để thực hiện </w:t>
+        <w:t xml:space="preserve">Thông tin yêu cầu tuyển dụng và hồ sơ ứng viên được tổ chức linh hoạt bằng tag và được phân loại bằng hierarchy taxonomy nhằm tạo ra một cấu trúc chung giữa yêu cầu tuyển dụng và hồ sơ của ứng viên, nói cách khác là tạo ra cơ sở để thực hiện việc so khớp. Hệ thống so khớp của kiến trúc được áp dụng vào việc so khớp yêu cầu tuyển dụng và hồ sơ ứng viên, tìm kiếm điểm tương đồng giữa chúng. </w:t>
+      </w:r>
+    </w:p>
+    <w:p>
+      <w:pPr>
+        <w:ind w:firstLine="720"/>
+        <w:rPr>
+          <w:lang w:val="en-US"/>
+        </w:rPr>
+      </w:pPr>
+      <w:r>
+        <w:rPr>
+          <w:lang w:val="en-US"/>
+        </w:rPr>
+        <w:t xml:space="preserve">Vấn đề đặt ra là thông tin của một yêu cầu công việc và một hồ sơ của ứng viên bất kỳ không có khớp hoàn toàn với nhau, do các từ khóa được người dùng tự do gắn kết vào thông tin (nhà tuyển dụng và người xin việc có thể sử dụng những thuật ngữ để mô tả thông tin khác nhau) nhưng các từ khóa này sẽ có một mối tương quan nào đó. Vậy làm sao hệ thống có thể so khớp hai cây thông tin này để đưa ra mức độ khớp của chúng ? </w:t>
+      </w:r>
+    </w:p>
+    <w:p>
+      <w:pPr>
+        <w:ind w:firstLine="720"/>
+        <w:rPr>
+          <w:lang w:val="en-US"/>
+        </w:rPr>
+      </w:pPr>
+      <w:r>
+        <w:rPr>
+          <w:lang w:val="en-US"/>
+        </w:rPr>
+        <w:t xml:space="preserve">Nhóm đưa ra giải pháp là duyệt kết hợp với tìm kiếm trong cấu trúc cây, cụ thể ta sẽ duyệt cây thông tin yêu cầu tuyển dụng, ứng với mỗi tiêu chí thuộc một phân lớp cụ thể (như kỹ năng, học vấn, kinh nghiệm) của một vị trí tuyển dụng sẽ thực hiện tìm kiếm trong cây thông tin hồ sơ ứng viên với phân lớp giống nhau. Nếu không khớp nhau, ta thay thế tiêu chí cần tìm này bằng các từ khóa có độ tương quan cao nhất với nó (bảng SimilarityTerm), sau đó lặp lại quy trình tìm kiếm trong cây thông tin hồ sơ ứng viên. Kết quả ta được danh sách kỹ năng, học vấn và kinh nghiệm của ứng viên phù hợp với các tiêu chí mà nhà tuyển dụng đưa ra. Hơn nữa, hệ thống hỗ trợ nhà tuyển dụng đặt trọng số (weight) và trình độ yêu cầu (level) cho các tiêu chí của một yêu cầu tuyển dụng, tương tự các kỹ năng hoặc kinh nghiệm của ứng viên cũng có </w:t>
       </w:r>
       <w:r>
         <w:rPr>
           <w:lang w:val="en-US"/>
         </w:rPr>
         <w:lastRenderedPageBreak/>
-        <w:t xml:space="preserve">việc so khớp. Hệ thống so khớp của kiến trúc được áp dụng vào việc so khớp yêu cầu tuyển dụng và hồ sơ ứng viên, tìm kiếm điểm tương đồng giữa chúng. </w:t>
-      </w:r>
-    </w:p>
-    <w:p>
-      <w:pPr>
-        <w:ind w:firstLine="720"/>
-        <w:rPr>
-          <w:lang w:val="en-US"/>
-        </w:rPr>
-      </w:pPr>
-      <w:r>
-        <w:rPr>
-          <w:lang w:val="en-US"/>
-        </w:rPr>
-        <w:t xml:space="preserve">Vấn đề đặt ra là thông tin của một yêu cầu công việc và một hồ sơ của ứng viên bất kỳ không có khớp hoàn toàn với nhau, do các từ khóa được người dùng tự do gắn kết vào thông tin (nhà tuyển dụng và người xin việc có thể sử dụng những thuật ngữ để mô tả thông tin khác nhau) nhưng các từ khóa này sẽ có một mối tương quan nào đó. Vậy làm sao hệ thống có thể so khớp hai cây thông tin này để đưa ra mức độ khớp của chúng ? </w:t>
-      </w:r>
-    </w:p>
-    <w:p>
-      <w:pPr>
-        <w:ind w:firstLine="720"/>
-        <w:rPr>
-          <w:lang w:val="en-US"/>
-        </w:rPr>
-      </w:pPr>
-      <w:r>
-        <w:rPr>
-          <w:lang w:val="en-US"/>
-        </w:rPr>
-        <w:t xml:space="preserve">Nhóm đưa ra giải pháp là duyệt kết hợp với tìm kiếm trong cấu trúc cây, cụ thể ta sẽ duyệt cây thông tin yêu cầu tuyển dụng, ứng với mỗi tiêu chí thuộc một phân lớp cụ thể (như kỹ năng, học vấn, kinh nghiệm) của một vị trí tuyển dụng sẽ thực hiện tìm kiếm trong cây thông tin hồ sơ ứng viên với phân lớp giống nhau. Nếu không khớp nhau, ta thay thế tiêu chí cần tìm này bằng các từ khóa có độ tương quan cao nhất với nó (bảng SimilarityTerm), sau đó lặp lại quy trình tìm kiếm trong cây thông tin hồ sơ ứng viên. Kết quả ta được danh sách kỹ năng, học vấn và kinh nghiệm của ứng viên phù hợp với các tiêu chí mà nhà tuyển dụng đưa ra. Hơn nữa, hệ thống hỗ trợ nhà tuyển dụng đặt trọng số (weight) và trình độ yêu cầu (level) cho các tiêu chí của một yêu cầu tuyển dụng, tương tự các kỹ năng hoặc kinh nghiệm của ứng viên cũng có một trình độ hay mức độ hiểu biết (level) về lĩnh vực đó, vì vậy kết quả của quá trinh so khớp, ta còn có được tỉ lệ phần trăm so khớp là số điểm mà ứng viên đạt được trên tổng điểm yêu cầu của nhà tuyển dụng như sau: </w:t>
+        <w:t xml:space="preserve">một trình độ hay mức độ hiểu biết (level) về lĩnh vực đó, vì vậy kết quả của quá trinh so khớp, ta còn có được tỉ lệ phần trăm so khớp là số điểm mà ứng viên đạt được trên tổng điểm yêu cầu của nhà tuyển dụng như sau: </w:t>
       </w:r>
     </w:p>
     <w:p>
@@ -38301,78 +38368,78 @@
         <w:rPr>
           <w:lang w:val="en-US"/>
         </w:rPr>
-        <w:t xml:space="preserve">Không chỉ dừng lại ở vấn đề gợi ý cho ứng viên viết CV gây ấn tượng tốt, có được cơ hội việc làm cao nhất, việc ứng dụng cây quyết định vào JobZoom framework còn giúp gợi ý nhà tuyển dụng đăng thông tin tuyển dụng của mình, các </w:t>
+        <w:t>Không chỉ dừng lại ở vấn đề gợi ý cho ứng viên viết CV gây ấn tượng tốt, có được cơ hội việc làm cao nhất, việc ứng dụng cây quyết định vào JobZoom framework còn giúp gợi ý nhà tuyển dụng đăng thông tin tuyển dụng của mình, các thuộc tính nào doanh nghiệp cần và những thuộc tính đó thường được ứng viên miêu tả ra sao đối với vị trí tuyển dụng của họ đang cần đăng tuyển.</w:t>
+      </w:r>
+    </w:p>
+    <w:p>
+      <w:pPr>
+        <w:ind w:firstLine="720"/>
+        <w:rPr>
+          <w:lang w:val="en-US"/>
+        </w:rPr>
+      </w:pPr>
+      <w:r>
+        <w:rPr>
+          <w:lang w:val="en-US"/>
+        </w:rPr>
+        <w:t>T</w:t>
+      </w:r>
+      <w:r>
+        <w:rPr>
+          <w:lang w:val="en-US"/>
+        </w:rPr>
+        <w:t>huộc tính phân lớp “Is Approve” (thuộc tính xác định ứng viên có được nhà tuyển dụng nhận hay không sau khi apply) đóng vai trò là thuộc tính phân lớp. Như vậy, khi khai thác dữ liệu, hệ thống sẽ sinh ra rất nhiều cây quyết định theo từng vị trí làm việc, những cây này sẽ được gom lại giúp việc truy vấn kết quả trở nên dễ</w:t>
+      </w:r>
+      <w:r>
+        <w:rPr>
+          <w:lang w:val="en-US"/>
+        </w:rPr>
+        <w:t xml:space="preserve"> dàng hơn</w:t>
+      </w:r>
+      <w:r>
+        <w:rPr>
+          <w:lang w:val="en-US"/>
+        </w:rPr>
+        <w:t>.</w:t>
+      </w:r>
+    </w:p>
+    <w:p>
+      <w:pPr>
+        <w:ind w:firstLine="720"/>
+        <w:rPr>
+          <w:lang w:val="en-US"/>
+        </w:rPr>
+      </w:pPr>
+      <w:r>
+        <w:rPr>
+          <w:lang w:val="en-US"/>
+        </w:rPr>
+        <w:t>Kết quả khi tạo cây quyết định thể hiện chúng ta</w:t>
+      </w:r>
+      <w:r>
+        <w:rPr>
+          <w:lang w:val="en-US"/>
+        </w:rPr>
+        <w:t xml:space="preserve"> có thể</w:t>
+      </w:r>
+      <w:r>
+        <w:rPr>
+          <w:lang w:val="en-US"/>
+        </w:rPr>
+        <w:t xml:space="preserve"> thấy mức độ phụ thuộc, tầm quan trọng của các thuộc tính trong việc lựa chọn ứng viên vào một ví trí cụ thể. Những thuộc tính này gợi ý cho người dùng những kỹ năng, kiến thức người tìm việc nên có đối với vị trí làm việc mà họ đang tìm. Như vậy, khi người dùng sử dụng chương trình, chương trình sẽ đặt câu hỏi và liệt kê các thuộc tính (kỹ năng, kinh nghiệm) có mức độ phụ thuộc cao vào xác suất ứng viên được nhận, ứng viên có thể thay đổi CV cho phù hợp với vị trí mình đang cần ứng tuyển. Nếu một trong những thuộc tính mà Job Zoom gợi ý người tìm việc không thể đáp ứng được, thì Job Zoom có thể gợi ý cho ứng viên những thuộc tính khác hoặc ứng viên có thể học tập, rèn luyện để bổ sung kịp thời những thuộc tính đó nhằm tăng xác suất và tính cạnh tranh của họ khi apply vào công việc.</w:t>
+      </w:r>
+      <w:r>
+        <w:rPr>
+          <w:lang w:val="en-US"/>
+        </w:rPr>
+        <w:t xml:space="preserve"> Bên cạnh đó, khi áp dụng kiến trúc trên, JobZoom </w:t>
       </w:r>
       <w:r>
         <w:rPr>
           <w:lang w:val="en-US"/>
         </w:rPr>
         <w:lastRenderedPageBreak/>
-        <w:t>thuộc tính nào doanh nghiệp cần và những thuộc tính đó thường được ứng viên miêu tả ra sao đối với vị trí tuyển dụng của họ đang cần đăng tuyển.</w:t>
-      </w:r>
-    </w:p>
-    <w:p>
-      <w:pPr>
-        <w:ind w:firstLine="720"/>
-        <w:rPr>
-          <w:lang w:val="en-US"/>
-        </w:rPr>
-      </w:pPr>
-      <w:r>
-        <w:rPr>
-          <w:lang w:val="en-US"/>
-        </w:rPr>
-        <w:t>T</w:t>
-      </w:r>
-      <w:r>
-        <w:rPr>
-          <w:lang w:val="en-US"/>
-        </w:rPr>
-        <w:t>huộc tính phân lớp “Is Approve” (thuộc tính xác định ứng viên có được nhà tuyển dụng nhận hay không sau khi apply) đóng vai trò là thuộc tính phân lớp. Như vậy, khi khai thác dữ liệu, hệ thống sẽ sinh ra rất nhiều cây quyết định theo từng vị trí làm việc, những cây này sẽ được gom lại giúp việc truy vấn kết quả trở nên dễ</w:t>
-      </w:r>
-      <w:r>
-        <w:rPr>
-          <w:lang w:val="en-US"/>
-        </w:rPr>
-        <w:t xml:space="preserve"> dàng hơn</w:t>
-      </w:r>
-      <w:r>
-        <w:rPr>
-          <w:lang w:val="en-US"/>
-        </w:rPr>
-        <w:t>.</w:t>
-      </w:r>
-    </w:p>
-    <w:p>
-      <w:pPr>
-        <w:ind w:firstLine="720"/>
-        <w:rPr>
-          <w:lang w:val="en-US"/>
-        </w:rPr>
-      </w:pPr>
-      <w:r>
-        <w:rPr>
-          <w:lang w:val="en-US"/>
-        </w:rPr>
-        <w:t>Kết quả khi tạo cây quyết định thể hiện chúng ta</w:t>
-      </w:r>
-      <w:r>
-        <w:rPr>
-          <w:lang w:val="en-US"/>
-        </w:rPr>
-        <w:t xml:space="preserve"> có thể</w:t>
-      </w:r>
-      <w:r>
-        <w:rPr>
-          <w:lang w:val="en-US"/>
-        </w:rPr>
-        <w:t xml:space="preserve"> thấy mức độ phụ thuộc, tầm quan trọng của các thuộc tính trong việc lựa chọn ứng viên vào một ví trí cụ thể. Những thuộc tính này gợi ý cho người dùng những kỹ năng, kiến thức người tìm việc nên có đối với vị trí làm việc mà họ đang tìm. Như vậy, khi người dùng sử dụng chương trình, chương trình sẽ đặt câu hỏi và liệt kê các thuộc tính (kỹ năng, kinh nghiệm) có mức độ phụ thuộc cao vào xác suất ứng viên được nhận, ứng viên có thể thay đổi CV cho phù hợp với vị trí mình đang cần ứng tuyển. Nếu một trong những thuộc tính mà Job Zoom gợi ý người tìm việc không thể đáp ứng được, thì Job Zoom có thể gợi ý cho ứng viên những thuộc tính khác hoặc ứng viên có thể học tập, rèn luyện để bổ sung kịp thời những thuộc tính đó nhằm tăng xác suất và tính cạnh tranh của họ khi apply vào công việc.</w:t>
-      </w:r>
-      <w:r>
-        <w:rPr>
-          <w:lang w:val="en-US"/>
-        </w:rPr>
-        <w:t xml:space="preserve"> Bên cạnh đó, khi áp dụng kiến trúc trên, JobZoom framework còn đưa ra danh sách các tập thuộc tính mô tả công việc thường dùng đối với vị trí mà doanh nghiệp đang cần tuyển dụng, giúp cho doanh nghiệp thực hiện đăng tải yêu cầu công việc một cách hiệu quả hơn.</w:t>
+        <w:t>framework còn đưa ra danh sách các tập thuộc tính mô tả công việc thường dùng đối với vị trí mà doanh nghiệp đang cần tuyển dụng, giúp cho doanh nghiệp thực hiện đăng tải yêu cầu công việc một cách hiệu quả hơn.</w:t>
       </w:r>
     </w:p>
     <w:p>
@@ -38484,7 +38551,6 @@
           <w:szCs w:val="24"/>
           <w:lang w:val="en-US"/>
         </w:rPr>
-        <w:lastRenderedPageBreak/>
         <w:t xml:space="preserve">Trong quá trình xây dựng cây quyết định thông qua giải pháp </w:t>
       </w:r>
       <w:r>
@@ -39319,6 +39385,7 @@
           <w:rFonts w:cs="Times New Roman"/>
           <w:szCs w:val="24"/>
         </w:rPr>
+        <w:lastRenderedPageBreak/>
         <w:t>Bảng sau thể hiện kết quả sau khi Pivot Transformation</w:t>
       </w:r>
     </w:p>
@@ -39960,7 +40027,6 @@
         <w:rPr>
           <w:lang w:val="en-US"/>
         </w:rPr>
-        <w:lastRenderedPageBreak/>
         <w:drawing>
           <wp:inline distT="0" distB="0" distL="0" distR="0" wp14:anchorId="0D09ACB0" wp14:editId="47328A18">
             <wp:extent cx="5732145" cy="1216136"/>
@@ -40168,7 +40234,6 @@
         <w:rPr>
           <w:lang w:val="en-US"/>
         </w:rPr>
-        <w:lastRenderedPageBreak/>
         <w:drawing>
           <wp:inline distT="0" distB="0" distL="0" distR="0" wp14:anchorId="7C689A6C" wp14:editId="53F90EC7">
             <wp:extent cx="5732145" cy="3363595"/>
@@ -51560,7 +51625,7 @@
 
 <file path=word/comments.xml><?xml version="1.0" encoding="utf-8"?>
 <w:comments xmlns:wpc="http://schemas.microsoft.com/office/word/2010/wordprocessingCanvas" xmlns:mc="http://schemas.openxmlformats.org/markup-compatibility/2006" xmlns:o="urn:schemas-microsoft-com:office:office" xmlns:r="http://schemas.openxmlformats.org/officeDocument/2006/relationships" xmlns:m="http://schemas.openxmlformats.org/officeDocument/2006/math" xmlns:v="urn:schemas-microsoft-com:vml" xmlns:wp14="http://schemas.microsoft.com/office/word/2010/wordprocessingDrawing" xmlns:wp="http://schemas.openxmlformats.org/drawingml/2006/wordprocessingDrawing" xmlns:w10="urn:schemas-microsoft-com:office:word" xmlns:w="http://schemas.openxmlformats.org/wordprocessingml/2006/main" xmlns:w14="http://schemas.microsoft.com/office/word/2010/wordml" xmlns:wpg="http://schemas.microsoft.com/office/word/2010/wordprocessingGroup" xmlns:wpi="http://schemas.microsoft.com/office/word/2010/wordprocessingInk" xmlns:wne="http://schemas.microsoft.com/office/word/2006/wordml" xmlns:wps="http://schemas.microsoft.com/office/word/2010/wordprocessingShape" mc:Ignorable="w14 wp14">
-  <w:comment w:id="24" w:author="Le Duong Cong Phuc" w:date="2011-12-18T15:31:00Z" w:initials="CPL(RRV">
+  <w:comment w:id="23" w:author="Le Duong Cong Phuc" w:date="2011-12-18T15:31:00Z" w:initials="CPL(RRV">
     <w:p>
       <w:pPr>
         <w:pStyle w:val="CommentText"/>
@@ -51604,7 +51669,7 @@
       </w:r>
     </w:p>
   </w:comment>
-  <w:comment w:id="48" w:author="Le Duong Cong Phuc" w:date="2011-12-20T15:22:00Z" w:initials="CPL(RRV">
+  <w:comment w:id="47" w:author="Le Duong Cong Phuc" w:date="2011-12-20T15:22:00Z" w:initials="CPL(RRV">
     <w:p>
       <w:pPr>
         <w:pStyle w:val="CommentText"/>
@@ -51626,7 +51691,7 @@
       </w:r>
     </w:p>
   </w:comment>
-  <w:comment w:id="97" w:author="Le Duong Cong Phuc" w:date="2011-12-20T15:22:00Z" w:initials="CPL(RRV">
+  <w:comment w:id="96" w:author="Le Duong Cong Phuc" w:date="2011-12-20T15:22:00Z" w:initials="CPL(RRV">
     <w:p>
       <w:pPr>
         <w:pStyle w:val="CommentText"/>
@@ -51959,7 +52024,7 @@
             <w:rPr>
               <w:color w:val="FFFFFF" w:themeColor="background1"/>
             </w:rPr>
-            <w:t>i</w:t>
+            <w:t>xiii</w:t>
           </w:r>
           <w:r>
             <w:rPr>
@@ -52040,7 +52105,7 @@
             <w:fldChar w:fldCharType="separate"/>
           </w:r>
           <w:r>
-            <w:t>Đánh giá và hướng phát triển</w:t>
+            <w:t>Áp dụng giải pháp vào bài toán Job Zoom</w:t>
           </w:r>
           <w:r>
             <w:fldChar w:fldCharType="end"/>
@@ -52081,7 +52146,7 @@
             <w:rPr>
               <w:color w:val="FFFFFF" w:themeColor="background1"/>
             </w:rPr>
-            <w:t>97</w:t>
+            <w:t>61</w:t>
           </w:r>
           <w:r>
             <w:rPr>
@@ -53684,9 +53749,9 @@
     </w:lvl>
   </w:abstractNum>
   <w:abstractNum w:abstractNumId="9">
-    <w:nsid w:val="2E9432C7"/>
+    <w:nsid w:val="2C7C447E"/>
     <w:multiLevelType w:val="hybridMultilevel"/>
-    <w:tmpl w:val="68C6EC7E"/>
+    <w:tmpl w:val="94B8D984"/>
     <w:lvl w:ilvl="0" w:tplc="03A882A6">
       <w:numFmt w:val="bullet"/>
       <w:lvlText w:val="-"/>
@@ -53796,6 +53861,118 @@
     </w:lvl>
   </w:abstractNum>
   <w:abstractNum w:abstractNumId="10">
+    <w:nsid w:val="2E9432C7"/>
+    <w:multiLevelType w:val="hybridMultilevel"/>
+    <w:tmpl w:val="68C6EC7E"/>
+    <w:lvl w:ilvl="0" w:tplc="03A882A6">
+      <w:numFmt w:val="bullet"/>
+      <w:lvlText w:val="-"/>
+      <w:lvlJc w:val="left"/>
+      <w:pPr>
+        <w:ind w:left="720" w:hanging="360"/>
+      </w:pPr>
+      <w:rPr>
+        <w:rFonts w:ascii="Times New Roman" w:eastAsiaTheme="minorHAnsi" w:hAnsi="Times New Roman" w:cs="Times New Roman" w:hint="default"/>
+      </w:rPr>
+    </w:lvl>
+    <w:lvl w:ilvl="1" w:tplc="04090003" w:tentative="1">
+      <w:start w:val="1"/>
+      <w:numFmt w:val="bullet"/>
+      <w:lvlText w:val="o"/>
+      <w:lvlJc w:val="left"/>
+      <w:pPr>
+        <w:ind w:left="1440" w:hanging="360"/>
+      </w:pPr>
+      <w:rPr>
+        <w:rFonts w:ascii="Courier New" w:hAnsi="Courier New" w:cs="Courier New" w:hint="default"/>
+      </w:rPr>
+    </w:lvl>
+    <w:lvl w:ilvl="2" w:tplc="04090005" w:tentative="1">
+      <w:start w:val="1"/>
+      <w:numFmt w:val="bullet"/>
+      <w:lvlText w:val=""/>
+      <w:lvlJc w:val="left"/>
+      <w:pPr>
+        <w:ind w:left="2160" w:hanging="360"/>
+      </w:pPr>
+      <w:rPr>
+        <w:rFonts w:ascii="Wingdings" w:hAnsi="Wingdings" w:hint="default"/>
+      </w:rPr>
+    </w:lvl>
+    <w:lvl w:ilvl="3" w:tplc="04090001" w:tentative="1">
+      <w:start w:val="1"/>
+      <w:numFmt w:val="bullet"/>
+      <w:lvlText w:val=""/>
+      <w:lvlJc w:val="left"/>
+      <w:pPr>
+        <w:ind w:left="2880" w:hanging="360"/>
+      </w:pPr>
+      <w:rPr>
+        <w:rFonts w:ascii="Symbol" w:hAnsi="Symbol" w:hint="default"/>
+      </w:rPr>
+    </w:lvl>
+    <w:lvl w:ilvl="4" w:tplc="04090003" w:tentative="1">
+      <w:start w:val="1"/>
+      <w:numFmt w:val="bullet"/>
+      <w:lvlText w:val="o"/>
+      <w:lvlJc w:val="left"/>
+      <w:pPr>
+        <w:ind w:left="3600" w:hanging="360"/>
+      </w:pPr>
+      <w:rPr>
+        <w:rFonts w:ascii="Courier New" w:hAnsi="Courier New" w:cs="Courier New" w:hint="default"/>
+      </w:rPr>
+    </w:lvl>
+    <w:lvl w:ilvl="5" w:tplc="04090005" w:tentative="1">
+      <w:start w:val="1"/>
+      <w:numFmt w:val="bullet"/>
+      <w:lvlText w:val=""/>
+      <w:lvlJc w:val="left"/>
+      <w:pPr>
+        <w:ind w:left="4320" w:hanging="360"/>
+      </w:pPr>
+      <w:rPr>
+        <w:rFonts w:ascii="Wingdings" w:hAnsi="Wingdings" w:hint="default"/>
+      </w:rPr>
+    </w:lvl>
+    <w:lvl w:ilvl="6" w:tplc="04090001" w:tentative="1">
+      <w:start w:val="1"/>
+      <w:numFmt w:val="bullet"/>
+      <w:lvlText w:val=""/>
+      <w:lvlJc w:val="left"/>
+      <w:pPr>
+        <w:ind w:left="5040" w:hanging="360"/>
+      </w:pPr>
+      <w:rPr>
+        <w:rFonts w:ascii="Symbol" w:hAnsi="Symbol" w:hint="default"/>
+      </w:rPr>
+    </w:lvl>
+    <w:lvl w:ilvl="7" w:tplc="04090003" w:tentative="1">
+      <w:start w:val="1"/>
+      <w:numFmt w:val="bullet"/>
+      <w:lvlText w:val="o"/>
+      <w:lvlJc w:val="left"/>
+      <w:pPr>
+        <w:ind w:left="5760" w:hanging="360"/>
+      </w:pPr>
+      <w:rPr>
+        <w:rFonts w:ascii="Courier New" w:hAnsi="Courier New" w:cs="Courier New" w:hint="default"/>
+      </w:rPr>
+    </w:lvl>
+    <w:lvl w:ilvl="8" w:tplc="04090005" w:tentative="1">
+      <w:start w:val="1"/>
+      <w:numFmt w:val="bullet"/>
+      <w:lvlText w:val=""/>
+      <w:lvlJc w:val="left"/>
+      <w:pPr>
+        <w:ind w:left="6480" w:hanging="360"/>
+      </w:pPr>
+      <w:rPr>
+        <w:rFonts w:ascii="Wingdings" w:hAnsi="Wingdings" w:hint="default"/>
+      </w:rPr>
+    </w:lvl>
+  </w:abstractNum>
+  <w:abstractNum w:abstractNumId="11">
     <w:nsid w:val="353D1C10"/>
     <w:multiLevelType w:val="hybridMultilevel"/>
     <w:tmpl w:val="3B5A59FA"/>
@@ -53908,7 +54085,7 @@
       </w:rPr>
     </w:lvl>
   </w:abstractNum>
-  <w:abstractNum w:abstractNumId="11">
+  <w:abstractNum w:abstractNumId="12">
     <w:nsid w:val="38292A74"/>
     <w:multiLevelType w:val="hybridMultilevel"/>
     <w:tmpl w:val="A2BCA81E"/>
@@ -54021,7 +54198,7 @@
       </w:rPr>
     </w:lvl>
   </w:abstractNum>
-  <w:abstractNum w:abstractNumId="12">
+  <w:abstractNum w:abstractNumId="13">
     <w:nsid w:val="393D0657"/>
     <w:multiLevelType w:val="hybridMultilevel"/>
     <w:tmpl w:val="D75EDBAA"/>
@@ -54134,7 +54311,7 @@
       </w:rPr>
     </w:lvl>
   </w:abstractNum>
-  <w:abstractNum w:abstractNumId="13">
+  <w:abstractNum w:abstractNumId="14">
     <w:nsid w:val="39E36FC9"/>
     <w:multiLevelType w:val="hybridMultilevel"/>
     <w:tmpl w:val="7C0AFA4A"/>
@@ -54246,7 +54423,7 @@
       </w:rPr>
     </w:lvl>
   </w:abstractNum>
-  <w:abstractNum w:abstractNumId="14">
+  <w:abstractNum w:abstractNumId="15">
     <w:nsid w:val="3B880E86"/>
     <w:multiLevelType w:val="hybridMultilevel"/>
     <w:tmpl w:val="C29C960A"/>
@@ -54359,7 +54536,7 @@
       </w:rPr>
     </w:lvl>
   </w:abstractNum>
-  <w:abstractNum w:abstractNumId="15">
+  <w:abstractNum w:abstractNumId="16">
     <w:nsid w:val="3DAC2D4D"/>
     <w:multiLevelType w:val="hybridMultilevel"/>
     <w:tmpl w:val="27765ED2"/>
@@ -54472,7 +54649,7 @@
       </w:rPr>
     </w:lvl>
   </w:abstractNum>
-  <w:abstractNum w:abstractNumId="16">
+  <w:abstractNum w:abstractNumId="17">
     <w:nsid w:val="3EAC106C"/>
     <w:multiLevelType w:val="hybridMultilevel"/>
     <w:tmpl w:val="7ECE070A"/>
@@ -54585,7 +54762,7 @@
       </w:rPr>
     </w:lvl>
   </w:abstractNum>
-  <w:abstractNum w:abstractNumId="17">
+  <w:abstractNum w:abstractNumId="18">
     <w:nsid w:val="40D458B5"/>
     <w:multiLevelType w:val="hybridMultilevel"/>
     <w:tmpl w:val="9E06FE10"/>
@@ -54697,7 +54874,7 @@
       </w:rPr>
     </w:lvl>
   </w:abstractNum>
-  <w:abstractNum w:abstractNumId="18">
+  <w:abstractNum w:abstractNumId="19">
     <w:nsid w:val="487F78FC"/>
     <w:multiLevelType w:val="hybridMultilevel"/>
     <w:tmpl w:val="3F0C15B8"/>
@@ -54809,7 +54986,7 @@
       </w:rPr>
     </w:lvl>
   </w:abstractNum>
-  <w:abstractNum w:abstractNumId="19">
+  <w:abstractNum w:abstractNumId="20">
     <w:nsid w:val="4D4215CB"/>
     <w:multiLevelType w:val="hybridMultilevel"/>
     <w:tmpl w:val="76B09C3E"/>
@@ -54922,7 +55099,7 @@
       </w:rPr>
     </w:lvl>
   </w:abstractNum>
-  <w:abstractNum w:abstractNumId="20">
+  <w:abstractNum w:abstractNumId="21">
     <w:nsid w:val="51903A2C"/>
     <w:multiLevelType w:val="hybridMultilevel"/>
     <w:tmpl w:val="E7F08FA6"/>
@@ -55035,7 +55212,7 @@
       </w:rPr>
     </w:lvl>
   </w:abstractNum>
-  <w:abstractNum w:abstractNumId="21">
+  <w:abstractNum w:abstractNumId="22">
     <w:nsid w:val="549E7A66"/>
     <w:multiLevelType w:val="hybridMultilevel"/>
     <w:tmpl w:val="76FAF8AC"/>
@@ -55147,7 +55324,7 @@
       </w:rPr>
     </w:lvl>
   </w:abstractNum>
-  <w:abstractNum w:abstractNumId="22">
+  <w:abstractNum w:abstractNumId="23">
     <w:nsid w:val="56EA0BB3"/>
     <w:multiLevelType w:val="hybridMultilevel"/>
     <w:tmpl w:val="1F08C58C"/>
@@ -55260,7 +55437,7 @@
       </w:rPr>
     </w:lvl>
   </w:abstractNum>
-  <w:abstractNum w:abstractNumId="23">
+  <w:abstractNum w:abstractNumId="24">
     <w:nsid w:val="58590F41"/>
     <w:multiLevelType w:val="hybridMultilevel"/>
     <w:tmpl w:val="A3A20562"/>
@@ -55373,7 +55550,7 @@
       </w:rPr>
     </w:lvl>
   </w:abstractNum>
-  <w:abstractNum w:abstractNumId="24">
+  <w:abstractNum w:abstractNumId="25">
     <w:nsid w:val="5B7025F0"/>
     <w:multiLevelType w:val="hybridMultilevel"/>
     <w:tmpl w:val="54F0D928"/>
@@ -55485,7 +55662,7 @@
       </w:rPr>
     </w:lvl>
   </w:abstractNum>
-  <w:abstractNum w:abstractNumId="25">
+  <w:abstractNum w:abstractNumId="26">
     <w:nsid w:val="5D8922B1"/>
     <w:multiLevelType w:val="hybridMultilevel"/>
     <w:tmpl w:val="56C2CB4C"/>
@@ -55597,7 +55774,7 @@
       </w:rPr>
     </w:lvl>
   </w:abstractNum>
-  <w:abstractNum w:abstractNumId="26">
+  <w:abstractNum w:abstractNumId="27">
     <w:nsid w:val="5D8E6C65"/>
     <w:multiLevelType w:val="multilevel"/>
     <w:tmpl w:val="04090025"/>
@@ -55692,7 +55869,7 @@
       </w:pPr>
     </w:lvl>
   </w:abstractNum>
-  <w:abstractNum w:abstractNumId="27">
+  <w:abstractNum w:abstractNumId="28">
     <w:nsid w:val="63340C8A"/>
     <w:multiLevelType w:val="hybridMultilevel"/>
     <w:tmpl w:val="6F50C1E8"/>
@@ -55805,7 +55982,7 @@
       </w:rPr>
     </w:lvl>
   </w:abstractNum>
-  <w:abstractNum w:abstractNumId="28">
+  <w:abstractNum w:abstractNumId="29">
     <w:nsid w:val="63F151D5"/>
     <w:multiLevelType w:val="hybridMultilevel"/>
     <w:tmpl w:val="A3F2EF7E"/>
@@ -55918,7 +56095,7 @@
       </w:rPr>
     </w:lvl>
   </w:abstractNum>
-  <w:abstractNum w:abstractNumId="29">
+  <w:abstractNum w:abstractNumId="30">
     <w:nsid w:val="67FB468B"/>
     <w:multiLevelType w:val="hybridMultilevel"/>
     <w:tmpl w:val="E68C1B38"/>
@@ -56032,7 +56209,7 @@
       </w:rPr>
     </w:lvl>
   </w:abstractNum>
-  <w:abstractNum w:abstractNumId="30">
+  <w:abstractNum w:abstractNumId="31">
     <w:nsid w:val="6EFF0669"/>
     <w:multiLevelType w:val="hybridMultilevel"/>
     <w:tmpl w:val="515E02E0"/>
@@ -56145,7 +56322,7 @@
       </w:rPr>
     </w:lvl>
   </w:abstractNum>
-  <w:abstractNum w:abstractNumId="31">
+  <w:abstractNum w:abstractNumId="32">
     <w:nsid w:val="6FF54C3C"/>
     <w:multiLevelType w:val="hybridMultilevel"/>
     <w:tmpl w:val="BF74575E"/>
@@ -56258,7 +56435,7 @@
       </w:rPr>
     </w:lvl>
   </w:abstractNum>
-  <w:abstractNum w:abstractNumId="32">
+  <w:abstractNum w:abstractNumId="33">
     <w:nsid w:val="70B06741"/>
     <w:multiLevelType w:val="hybridMultilevel"/>
     <w:tmpl w:val="89389498"/>
@@ -56371,7 +56548,7 @@
       </w:rPr>
     </w:lvl>
   </w:abstractNum>
-  <w:abstractNum w:abstractNumId="33">
+  <w:abstractNum w:abstractNumId="34">
     <w:nsid w:val="7117431E"/>
     <w:multiLevelType w:val="hybridMultilevel"/>
     <w:tmpl w:val="1F323D28"/>
@@ -56484,7 +56661,7 @@
       </w:rPr>
     </w:lvl>
   </w:abstractNum>
-  <w:abstractNum w:abstractNumId="34">
+  <w:abstractNum w:abstractNumId="35">
     <w:nsid w:val="71923ED4"/>
     <w:multiLevelType w:val="hybridMultilevel"/>
     <w:tmpl w:val="951A7E56"/>
@@ -56596,7 +56773,7 @@
       </w:rPr>
     </w:lvl>
   </w:abstractNum>
-  <w:abstractNum w:abstractNumId="35">
+  <w:abstractNum w:abstractNumId="36">
     <w:nsid w:val="728771CE"/>
     <w:multiLevelType w:val="hybridMultilevel"/>
     <w:tmpl w:val="8E42EFE0"/>
@@ -56709,7 +56886,7 @@
       </w:rPr>
     </w:lvl>
   </w:abstractNum>
-  <w:abstractNum w:abstractNumId="36">
+  <w:abstractNum w:abstractNumId="37">
     <w:nsid w:val="7A16724D"/>
     <w:multiLevelType w:val="hybridMultilevel"/>
     <w:tmpl w:val="897E1AC4"/>
@@ -56822,7 +56999,7 @@
       </w:rPr>
     </w:lvl>
   </w:abstractNum>
-  <w:abstractNum w:abstractNumId="37">
+  <w:abstractNum w:abstractNumId="38">
     <w:nsid w:val="7C0762DD"/>
     <w:multiLevelType w:val="hybridMultilevel"/>
     <w:tmpl w:val="2CA4055C"/>
@@ -56936,40 +57113,40 @@
     </w:lvl>
   </w:abstractNum>
   <w:num w:numId="1">
-    <w:abstractNumId w:val="26"/>
+    <w:abstractNumId w:val="27"/>
   </w:num>
   <w:num w:numId="2">
-    <w:abstractNumId w:val="11"/>
+    <w:abstractNumId w:val="12"/>
   </w:num>
   <w:num w:numId="3">
-    <w:abstractNumId w:val="16"/>
+    <w:abstractNumId w:val="17"/>
   </w:num>
   <w:num w:numId="4">
-    <w:abstractNumId w:val="33"/>
+    <w:abstractNumId w:val="34"/>
   </w:num>
   <w:num w:numId="5">
+    <w:abstractNumId w:val="32"/>
+  </w:num>
+  <w:num w:numId="6">
+    <w:abstractNumId w:val="36"/>
+  </w:num>
+  <w:num w:numId="7">
+    <w:abstractNumId w:val="23"/>
+  </w:num>
+  <w:num w:numId="8">
+    <w:abstractNumId w:val="28"/>
+  </w:num>
+  <w:num w:numId="9">
     <w:abstractNumId w:val="31"/>
   </w:num>
-  <w:num w:numId="6">
-    <w:abstractNumId w:val="35"/>
-  </w:num>
-  <w:num w:numId="7">
-    <w:abstractNumId w:val="22"/>
-  </w:num>
-  <w:num w:numId="8">
-    <w:abstractNumId w:val="27"/>
-  </w:num>
-  <w:num w:numId="9">
-    <w:abstractNumId w:val="30"/>
-  </w:num>
   <w:num w:numId="10">
-    <w:abstractNumId w:val="19"/>
+    <w:abstractNumId w:val="20"/>
   </w:num>
   <w:num w:numId="11">
-    <w:abstractNumId w:val="20"/>
+    <w:abstractNumId w:val="21"/>
   </w:num>
   <w:num w:numId="12">
-    <w:abstractNumId w:val="10"/>
+    <w:abstractNumId w:val="11"/>
   </w:num>
   <w:num w:numId="13">
     <w:abstractNumId w:val="8"/>
@@ -56978,7 +57155,7 @@
     <w:abstractNumId w:val="4"/>
   </w:num>
   <w:num w:numId="15">
-    <w:abstractNumId w:val="36"/>
+    <w:abstractNumId w:val="37"/>
   </w:num>
   <w:num w:numId="16">
     <w:abstractNumId w:val="6"/>
@@ -56990,82 +57167,85 @@
     <w:abstractNumId w:val="2"/>
   </w:num>
   <w:num w:numId="19">
-    <w:abstractNumId w:val="32"/>
+    <w:abstractNumId w:val="33"/>
   </w:num>
   <w:num w:numId="20">
+    <w:abstractNumId w:val="16"/>
+  </w:num>
+  <w:num w:numId="21">
+    <w:abstractNumId w:val="38"/>
+  </w:num>
+  <w:num w:numId="22">
+    <w:abstractNumId w:val="13"/>
+  </w:num>
+  <w:num w:numId="23">
+    <w:abstractNumId w:val="30"/>
+  </w:num>
+  <w:num w:numId="24">
     <w:abstractNumId w:val="15"/>
   </w:num>
-  <w:num w:numId="21">
-    <w:abstractNumId w:val="37"/>
-  </w:num>
-  <w:num w:numId="22">
-    <w:abstractNumId w:val="12"/>
-  </w:num>
-  <w:num w:numId="23">
-    <w:abstractNumId w:val="29"/>
-  </w:num>
-  <w:num w:numId="24">
-    <w:abstractNumId w:val="14"/>
-  </w:num>
   <w:num w:numId="25">
-    <w:abstractNumId w:val="24"/>
+    <w:abstractNumId w:val="25"/>
   </w:num>
   <w:num w:numId="26">
-    <w:abstractNumId w:val="34"/>
+    <w:abstractNumId w:val="35"/>
   </w:num>
   <w:num w:numId="27">
-    <w:abstractNumId w:val="18"/>
+    <w:abstractNumId w:val="19"/>
   </w:num>
   <w:num w:numId="28">
-    <w:abstractNumId w:val="28"/>
+    <w:abstractNumId w:val="29"/>
   </w:num>
   <w:num w:numId="29">
     <w:abstractNumId w:val="3"/>
   </w:num>
   <w:num w:numId="30">
-    <w:abstractNumId w:val="13"/>
+    <w:abstractNumId w:val="14"/>
   </w:num>
   <w:num w:numId="31">
-    <w:abstractNumId w:val="25"/>
+    <w:abstractNumId w:val="26"/>
   </w:num>
   <w:num w:numId="32">
-    <w:abstractNumId w:val="21"/>
+    <w:abstractNumId w:val="22"/>
   </w:num>
   <w:num w:numId="33">
-    <w:abstractNumId w:val="23"/>
+    <w:abstractNumId w:val="24"/>
   </w:num>
   <w:num w:numId="34">
-    <w:abstractNumId w:val="26"/>
+    <w:abstractNumId w:val="27"/>
   </w:num>
   <w:num w:numId="35">
     <w:abstractNumId w:val="1"/>
   </w:num>
   <w:num w:numId="36">
-    <w:abstractNumId w:val="9"/>
+    <w:abstractNumId w:val="10"/>
   </w:num>
   <w:num w:numId="37">
-    <w:abstractNumId w:val="26"/>
+    <w:abstractNumId w:val="27"/>
   </w:num>
   <w:num w:numId="38">
-    <w:abstractNumId w:val="26"/>
+    <w:abstractNumId w:val="27"/>
   </w:num>
   <w:num w:numId="39">
-    <w:abstractNumId w:val="17"/>
+    <w:abstractNumId w:val="18"/>
   </w:num>
   <w:num w:numId="40">
-    <w:abstractNumId w:val="26"/>
+    <w:abstractNumId w:val="27"/>
   </w:num>
   <w:num w:numId="41">
-    <w:abstractNumId w:val="26"/>
+    <w:abstractNumId w:val="27"/>
   </w:num>
   <w:num w:numId="42">
-    <w:abstractNumId w:val="26"/>
+    <w:abstractNumId w:val="27"/>
   </w:num>
   <w:num w:numId="43">
     <w:abstractNumId w:val="7"/>
   </w:num>
   <w:num w:numId="44">
     <w:abstractNumId w:val="5"/>
+  </w:num>
+  <w:num w:numId="45">
+    <w:abstractNumId w:val="9"/>
   </w:num>
   <w:numIdMacAtCleanup w:val="31"/>
 </w:numbering>
@@ -61600,7 +61780,7 @@
 </file>
 
 <file path=customXml/itemProps2.xml><?xml version="1.0" encoding="utf-8"?>
-<ds:datastoreItem xmlns:ds="http://schemas.openxmlformats.org/officeDocument/2006/customXml" ds:itemID="{B2CCCEB4-3005-44FF-8950-A4BB0DBDADE8}">
+<ds:datastoreItem xmlns:ds="http://schemas.openxmlformats.org/officeDocument/2006/customXml" ds:itemID="{8721C5BB-05A5-4F59-86F5-FAC510AC1A89}">
   <ds:schemaRefs>
     <ds:schemaRef ds:uri="http://schemas.openxmlformats.org/officeDocument/2006/bibliography"/>
   </ds:schemaRefs>

</xml_diff>

<commit_message>
Đã bổ sung 7.2.1 Kiến trúc tổng quan framework (giới thiệu)
</commit_message>
<xml_diff>
--- a/Documents/JobZoom Report.docx
+++ b/Documents/JobZoom Report.docx
@@ -15160,19 +15160,7 @@
         <w:rPr>
           <w:lang w:val="en-US"/>
         </w:rPr>
-        <w:t>N</w:t>
-      </w:r>
-      <w:r>
-        <w:rPr>
-          <w:lang w:val="en-US"/>
-        </w:rPr>
-        <w:t>hu cầu</w:t>
-      </w:r>
-      <w:r>
-        <w:rPr>
-          <w:lang w:val="en-US"/>
-        </w:rPr>
-        <w:t xml:space="preserve"> </w:t>
+        <w:t xml:space="preserve">Nhu cầu </w:t>
       </w:r>
       <w:r>
         <w:rPr>
@@ -15208,19 +15196,7 @@
         <w:rPr>
           <w:lang w:val="en-US"/>
         </w:rPr>
-        <w:t>N</w:t>
-      </w:r>
-      <w:r>
-        <w:rPr>
-          <w:lang w:val="en-US"/>
-        </w:rPr>
-        <w:t>hu cầu</w:t>
-      </w:r>
-      <w:r>
-        <w:rPr>
-          <w:lang w:val="en-US"/>
-        </w:rPr>
-        <w:t xml:space="preserve"> </w:t>
+        <w:t xml:space="preserve">Nhu cầu </w:t>
       </w:r>
       <w:r>
         <w:rPr>
@@ -15244,13 +15220,7 @@
         <w:rPr>
           <w:lang w:val="en-US"/>
         </w:rPr>
-        <w:t>N</w:t>
-      </w:r>
-      <w:r>
-        <w:rPr>
-          <w:lang w:val="en-US"/>
-        </w:rPr>
-        <w:t>hu cầu</w:t>
+        <w:t>Nhu cầu</w:t>
       </w:r>
       <w:r>
         <w:rPr>
@@ -15262,19 +15232,7 @@
         <w:rPr>
           <w:lang w:val="en-US"/>
         </w:rPr>
-        <w:t>N</w:t>
-      </w:r>
-      <w:r>
-        <w:rPr>
-          <w:lang w:val="en-US"/>
-        </w:rPr>
-        <w:t>hu cầu</w:t>
-      </w:r>
-      <w:r>
-        <w:rPr>
-          <w:lang w:val="en-US"/>
-        </w:rPr>
-        <w:t xml:space="preserve"> </w:t>
+        <w:t xml:space="preserve">Nhu cầu </w:t>
       </w:r>
       <w:r>
         <w:rPr>
@@ -16027,8 +15985,6 @@
         </w:rPr>
       </w:pPr>
       <w:bookmarkStart w:id="24" w:name="_Toc312162613"/>
-      <w:bookmarkStart w:id="25" w:name="_GoBack"/>
-      <w:bookmarkEnd w:id="25"/>
       <w:r>
         <w:rPr>
           <w:lang w:val="en-US"/>
@@ -16054,13 +16010,7 @@
         <w:rPr>
           <w:lang w:val="en-US"/>
         </w:rPr>
-        <w:t>Có nhiều cách lưu trữ thông tin khác nhau: lưu trữ thông tin dạng quan hệ (danh sách liên kết), ngang hàng (dạng mảng), lưu trữ dạng cây và đồ thị.</w:t>
-      </w:r>
-      <w:r>
-        <w:rPr>
-          <w:lang w:val="en-US"/>
-        </w:rPr>
-        <w:t xml:space="preserve"> </w:t>
+        <w:t xml:space="preserve">Có nhiều cách lưu trữ thông tin khác nhau: lưu trữ thông tin dạng quan hệ (danh sách liên kết), ngang hàng (dạng mảng), lưu trữ dạng cây và đồ thị. </w:t>
       </w:r>
       <w:r>
         <w:rPr>
@@ -16112,14 +16062,14 @@
           <w:lang w:val="en-US"/>
         </w:rPr>
       </w:pPr>
-      <w:bookmarkStart w:id="26" w:name="_Toc312162614"/>
+      <w:bookmarkStart w:id="25" w:name="_Toc312162614"/>
       <w:r>
         <w:rPr>
           <w:lang w:val="en-US"/>
         </w:rPr>
         <w:t>Khi nào thông tin có thể so khớp được với nhau</w:t>
       </w:r>
-      <w:bookmarkEnd w:id="26"/>
+      <w:bookmarkEnd w:id="25"/>
     </w:p>
     <w:p>
       <w:pPr>
@@ -16220,7 +16170,7 @@
           <w:lang w:val="en-US"/>
         </w:rPr>
       </w:pPr>
-      <w:bookmarkStart w:id="27" w:name="_Toc312162713"/>
+      <w:bookmarkStart w:id="26" w:name="_Toc312162713"/>
       <w:r>
         <w:t xml:space="preserve">Hình </w:t>
       </w:r>
@@ -16245,97 +16195,97 @@
         </w:rPr>
         <w:t>. Tổ chức thông tin dạng cấu trúc tương tự nhau có thể so khớp</w:t>
       </w:r>
+      <w:bookmarkEnd w:id="26"/>
+    </w:p>
+    <w:p>
+      <w:pPr>
+        <w:ind w:firstLine="576"/>
+        <w:rPr>
+          <w:lang w:val="en-US"/>
+        </w:rPr>
+      </w:pPr>
+      <w:r>
+        <w:rPr>
+          <w:lang w:val="en-US"/>
+        </w:rPr>
+        <w:t xml:space="preserve">“Tree 1” và “Tree 2” lưu trữ thông tin về hai đối tượng, cả hai cây này đề có cấu trúc phân loại là “Class A”, “Class B” và “Class C”. </w:t>
+      </w:r>
+    </w:p>
+    <w:p>
+      <w:pPr>
+        <w:ind w:firstLine="576"/>
+        <w:rPr>
+          <w:lang w:val="en-US"/>
+        </w:rPr>
+      </w:pPr>
+      <w:r>
+        <w:rPr>
+          <w:lang w:val="en-US"/>
+        </w:rPr>
+        <w:t xml:space="preserve">Việc so sánh node node A1 của “Tree 1” và “Tree 2” có thể được thực hiện dễ dàng, vì giá trị của hai node này hoàn toàn giống nhau. </w:t>
+      </w:r>
+    </w:p>
+    <w:p>
+      <w:pPr>
+        <w:ind w:firstLine="576"/>
+        <w:rPr>
+          <w:lang w:val="en-US"/>
+        </w:rPr>
+      </w:pPr>
+      <w:r>
+        <w:rPr>
+          <w:lang w:val="en-US"/>
+        </w:rPr>
+        <w:t>Xét node A2, ở “Tree 1” node A2 là con của phân lớp “Class A” còn ở “Tree 2”, node A2 là con của A3, A3 là con của phân lớp “Class A”, giữa hai node này cũng có thể được so sánh với nhau thông qua mối quan hệ với phân lớp “Class A”</w:t>
+      </w:r>
+    </w:p>
+    <w:p>
+      <w:pPr>
+        <w:ind w:firstLine="576"/>
+        <w:rPr>
+          <w:lang w:val="en-US"/>
+        </w:rPr>
+      </w:pPr>
+      <w:r>
+        <w:rPr>
+          <w:lang w:val="en-US"/>
+        </w:rPr>
+        <w:t>Xét node C1 và C1’, node A2 và node A3, giữa các cặp node này có mức độ tương quan nhất định với nhau nên có thể so khớp được với nhau.</w:t>
+      </w:r>
+    </w:p>
+    <w:p>
+      <w:pPr>
+        <w:pStyle w:val="Heading2"/>
+        <w:rPr>
+          <w:lang w:val="en-US"/>
+        </w:rPr>
+      </w:pPr>
+      <w:bookmarkStart w:id="27" w:name="_Toc312162615"/>
+      <w:r>
+        <w:rPr>
+          <w:lang w:val="en-US"/>
+        </w:rPr>
+        <w:t>Tính khả thi của một</w:t>
+      </w:r>
+      <w:r>
+        <w:rPr>
+          <w:lang w:val="en-US"/>
+        </w:rPr>
+        <w:t xml:space="preserve"> kiến trúc </w:t>
+      </w:r>
+      <w:r>
+        <w:rPr>
+          <w:lang w:val="en-US"/>
+        </w:rPr>
+        <w:t xml:space="preserve">chung cho việc </w:t>
+      </w:r>
+      <w:r>
+        <w:rPr>
+          <w:lang w:val="en-US"/>
+        </w:rPr>
+        <w:t>lưu trữ và so khớp thông tin</w:t>
+      </w:r>
       <w:bookmarkEnd w:id="27"/>
-    </w:p>
-    <w:p>
-      <w:pPr>
-        <w:ind w:firstLine="576"/>
-        <w:rPr>
-          <w:lang w:val="en-US"/>
-        </w:rPr>
-      </w:pPr>
-      <w:r>
-        <w:rPr>
-          <w:lang w:val="en-US"/>
-        </w:rPr>
-        <w:t xml:space="preserve">“Tree 1” và “Tree 2” lưu trữ thông tin về hai đối tượng, cả hai cây này đề có cấu trúc phân loại là “Class A”, “Class B” và “Class C”. </w:t>
-      </w:r>
-    </w:p>
-    <w:p>
-      <w:pPr>
-        <w:ind w:firstLine="576"/>
-        <w:rPr>
-          <w:lang w:val="en-US"/>
-        </w:rPr>
-      </w:pPr>
-      <w:r>
-        <w:rPr>
-          <w:lang w:val="en-US"/>
-        </w:rPr>
-        <w:t xml:space="preserve">Việc so sánh node node A1 của “Tree 1” và “Tree 2” có thể được thực hiện dễ dàng, vì giá trị của hai node này hoàn toàn giống nhau. </w:t>
-      </w:r>
-    </w:p>
-    <w:p>
-      <w:pPr>
-        <w:ind w:firstLine="576"/>
-        <w:rPr>
-          <w:lang w:val="en-US"/>
-        </w:rPr>
-      </w:pPr>
-      <w:r>
-        <w:rPr>
-          <w:lang w:val="en-US"/>
-        </w:rPr>
-        <w:t>Xét node A2, ở “Tree 1” node A2 là con của phân lớp “Class A” còn ở “Tree 2”, node A2 là con của A3, A3 là con của phân lớp “Class A”, giữa hai node này cũng có thể được so sánh với nhau thông qua mối quan hệ với phân lớp “Class A”</w:t>
-      </w:r>
-    </w:p>
-    <w:p>
-      <w:pPr>
-        <w:ind w:firstLine="576"/>
-        <w:rPr>
-          <w:lang w:val="en-US"/>
-        </w:rPr>
-      </w:pPr>
-      <w:r>
-        <w:rPr>
-          <w:lang w:val="en-US"/>
-        </w:rPr>
-        <w:t>Xét node C1 và C1’, node A2 và node A3, giữa các cặp node này có mức độ tương quan nhất định với nhau nên có thể so khớp được với nhau.</w:t>
-      </w:r>
-    </w:p>
-    <w:p>
-      <w:pPr>
-        <w:pStyle w:val="Heading2"/>
-        <w:rPr>
-          <w:lang w:val="en-US"/>
-        </w:rPr>
-      </w:pPr>
-      <w:bookmarkStart w:id="28" w:name="_Toc312162615"/>
-      <w:r>
-        <w:rPr>
-          <w:lang w:val="en-US"/>
-        </w:rPr>
-        <w:t>Tính khả thi của một</w:t>
-      </w:r>
-      <w:r>
-        <w:rPr>
-          <w:lang w:val="en-US"/>
-        </w:rPr>
-        <w:t xml:space="preserve"> kiến trúc </w:t>
-      </w:r>
-      <w:r>
-        <w:rPr>
-          <w:lang w:val="en-US"/>
-        </w:rPr>
-        <w:t xml:space="preserve">chung cho việc </w:t>
-      </w:r>
-      <w:r>
-        <w:rPr>
-          <w:lang w:val="en-US"/>
-        </w:rPr>
-        <w:t>lưu trữ và so khớp thông tin</w:t>
-      </w:r>
-      <w:bookmarkEnd w:id="28"/>
     </w:p>
     <w:p>
       <w:pPr>
@@ -16674,14 +16624,14 @@
           <w:lang w:val="en-US"/>
         </w:rPr>
       </w:pPr>
-      <w:bookmarkStart w:id="29" w:name="_Toc312162616"/>
+      <w:bookmarkStart w:id="28" w:name="_Toc312162616"/>
       <w:r>
         <w:rPr>
           <w:lang w:val="en-US"/>
         </w:rPr>
         <w:t>Lý thuyết và phương pháp xây dựng kiến trúc tổ chức thông tin linh hoạt và so khớp thông tin</w:t>
       </w:r>
-      <w:bookmarkEnd w:id="29"/>
+      <w:bookmarkEnd w:id="28"/>
     </w:p>
     <w:p>
       <w:pPr>
@@ -17120,24 +17070,24 @@
           <w:lang w:val="en-US"/>
         </w:rPr>
       </w:pPr>
-      <w:bookmarkStart w:id="30" w:name="_Ref311361423"/>
-      <w:bookmarkStart w:id="31" w:name="_Toc312162617"/>
-      <w:bookmarkStart w:id="32" w:name="_Ref311361472"/>
+      <w:bookmarkStart w:id="29" w:name="_Ref311361423"/>
+      <w:bookmarkStart w:id="30" w:name="_Toc312162617"/>
+      <w:bookmarkStart w:id="31" w:name="_Ref311361472"/>
       <w:r>
         <w:rPr>
           <w:lang w:val="en-US"/>
         </w:rPr>
         <w:t>Tag</w:t>
       </w:r>
+      <w:bookmarkEnd w:id="29"/>
+      <w:r>
+        <w:rPr>
+          <w:rStyle w:val="FootnoteReference"/>
+          <w:lang w:val="en-US"/>
+        </w:rPr>
+        <w:footnoteReference w:id="4"/>
+      </w:r>
       <w:bookmarkEnd w:id="30"/>
-      <w:r>
-        <w:rPr>
-          <w:rStyle w:val="FootnoteReference"/>
-          <w:lang w:val="en-US"/>
-        </w:rPr>
-        <w:footnoteReference w:id="4"/>
-      </w:r>
-      <w:bookmarkEnd w:id="31"/>
     </w:p>
     <w:p>
       <w:pPr>
@@ -17371,24 +17321,24 @@
           <w:lang w:val="en-US"/>
         </w:rPr>
       </w:pPr>
-      <w:bookmarkStart w:id="33" w:name="_Ref311363212"/>
-      <w:bookmarkStart w:id="34" w:name="_Toc312162618"/>
+      <w:bookmarkStart w:id="32" w:name="_Ref311363212"/>
+      <w:bookmarkStart w:id="33" w:name="_Toc312162618"/>
+      <w:bookmarkEnd w:id="31"/>
+      <w:r>
+        <w:rPr>
+          <w:lang w:val="en-US"/>
+        </w:rPr>
+        <w:t>Taxonomy</w:t>
+      </w:r>
       <w:bookmarkEnd w:id="32"/>
       <w:r>
         <w:rPr>
-          <w:lang w:val="en-US"/>
-        </w:rPr>
-        <w:t>Taxonomy</w:t>
+          <w:rStyle w:val="FootnoteReference"/>
+          <w:lang w:val="en-US"/>
+        </w:rPr>
+        <w:footnoteReference w:id="6"/>
       </w:r>
       <w:bookmarkEnd w:id="33"/>
-      <w:r>
-        <w:rPr>
-          <w:rStyle w:val="FootnoteReference"/>
-          <w:lang w:val="en-US"/>
-        </w:rPr>
-        <w:footnoteReference w:id="6"/>
-      </w:r>
-      <w:bookmarkEnd w:id="34"/>
     </w:p>
     <w:p>
       <w:pPr>
@@ -17841,7 +17791,7 @@
           <w:lang w:val="en-US"/>
         </w:rPr>
       </w:pPr>
-      <w:bookmarkStart w:id="35" w:name="_Toc312162714"/>
+      <w:bookmarkStart w:id="34" w:name="_Toc312162714"/>
       <w:r>
         <w:t xml:space="preserve">Hình </w:t>
       </w:r>
@@ -17878,7 +17828,7 @@
         </w:rPr>
         <w:t xml:space="preserve"> đơn giản</w:t>
       </w:r>
-      <w:bookmarkEnd w:id="35"/>
+      <w:bookmarkEnd w:id="34"/>
     </w:p>
     <w:p>
       <w:pPr>
@@ -18217,7 +18167,7 @@
           <w:lang w:val="en-US"/>
         </w:rPr>
       </w:pPr>
-      <w:bookmarkStart w:id="36" w:name="_Toc312162715"/>
+      <w:bookmarkStart w:id="35" w:name="_Toc312162715"/>
       <w:r>
         <w:t xml:space="preserve">Hình </w:t>
       </w:r>
@@ -18242,7 +18192,7 @@
         </w:rPr>
         <w:t>. Ví dụ về flat taxonomy</w:t>
       </w:r>
-      <w:bookmarkEnd w:id="36"/>
+      <w:bookmarkEnd w:id="35"/>
     </w:p>
     <w:p>
       <w:pPr>
@@ -18348,7 +18298,7 @@
           <w:lang w:val="en-US"/>
         </w:rPr>
       </w:pPr>
-      <w:bookmarkStart w:id="37" w:name="_Toc312162716"/>
+      <w:bookmarkStart w:id="36" w:name="_Toc312162716"/>
       <w:r>
         <w:t xml:space="preserve">Hình </w:t>
       </w:r>
@@ -18379,7 +18329,7 @@
         </w:rPr>
         <w:t>ierarchical taxonomy</w:t>
       </w:r>
-      <w:bookmarkEnd w:id="37"/>
+      <w:bookmarkEnd w:id="36"/>
     </w:p>
     <w:p>
       <w:pPr>
@@ -18495,7 +18445,7 @@
           <w:lang w:val="en-US"/>
         </w:rPr>
       </w:pPr>
-      <w:bookmarkStart w:id="38" w:name="_Toc312162717"/>
+      <w:bookmarkStart w:id="37" w:name="_Toc312162717"/>
       <w:r>
         <w:t xml:space="preserve">Hình </w:t>
       </w:r>
@@ -18520,7 +18470,7 @@
         </w:rPr>
         <w:t>. Ví dụ về faceted taxonomy</w:t>
       </w:r>
-      <w:bookmarkEnd w:id="38"/>
+      <w:bookmarkEnd w:id="37"/>
     </w:p>
     <w:p>
       <w:pPr>
@@ -18622,7 +18572,7 @@
           <w:lang w:val="en-US"/>
         </w:rPr>
       </w:pPr>
-      <w:bookmarkStart w:id="39" w:name="_Toc312162718"/>
+      <w:bookmarkStart w:id="38" w:name="_Toc312162718"/>
       <w:r>
         <w:t xml:space="preserve">Hình </w:t>
       </w:r>
@@ -18647,30 +18597,30 @@
         </w:rPr>
         <w:t>. Ví dụ về network taxonomy</w:t>
       </w:r>
-      <w:bookmarkStart w:id="40" w:name="_Ref311361408"/>
-      <w:bookmarkStart w:id="41" w:name="_Ref311633682"/>
-      <w:bookmarkStart w:id="42" w:name="_Ref311633848"/>
-      <w:bookmarkStart w:id="43" w:name="_Ref311633856"/>
+      <w:bookmarkStart w:id="39" w:name="_Ref311361408"/>
+      <w:bookmarkStart w:id="40" w:name="_Ref311633682"/>
+      <w:bookmarkStart w:id="41" w:name="_Ref311633848"/>
+      <w:bookmarkStart w:id="42" w:name="_Ref311633856"/>
+      <w:bookmarkEnd w:id="38"/>
+    </w:p>
+    <w:p>
+      <w:pPr>
+        <w:pStyle w:val="Heading3"/>
+      </w:pPr>
+      <w:bookmarkStart w:id="43" w:name="_Toc312162619"/>
+      <w:bookmarkStart w:id="44" w:name="_Ref311361377"/>
       <w:bookmarkEnd w:id="39"/>
-    </w:p>
-    <w:p>
-      <w:pPr>
-        <w:pStyle w:val="Heading3"/>
-      </w:pPr>
-      <w:bookmarkStart w:id="44" w:name="_Toc312162619"/>
-      <w:bookmarkStart w:id="45" w:name="_Ref311361377"/>
       <w:bookmarkEnd w:id="40"/>
       <w:bookmarkEnd w:id="41"/>
       <w:bookmarkEnd w:id="42"/>
-      <w:bookmarkEnd w:id="43"/>
-      <w:commentRangeStart w:id="46"/>
+      <w:commentRangeStart w:id="45"/>
       <w:r>
         <w:rPr>
           <w:lang w:val="en-US"/>
         </w:rPr>
         <w:t>Độ  tương quan thông tin giữa các các cây phân cấp</w:t>
       </w:r>
-      <w:commentRangeEnd w:id="46"/>
+      <w:commentRangeEnd w:id="45"/>
       <w:r>
         <w:rPr>
           <w:rStyle w:val="CommentReference"/>
@@ -18679,40 +18629,40 @@
           <w:bCs w:val="0"/>
           <w:color w:val="auto"/>
         </w:rPr>
-        <w:commentReference w:id="46"/>
-      </w:r>
+        <w:commentReference w:id="45"/>
+      </w:r>
+      <w:bookmarkEnd w:id="43"/>
+    </w:p>
+    <w:p>
+      <w:pPr>
+        <w:pStyle w:val="Heading3"/>
+        <w:rPr>
+          <w:lang w:val="en-US"/>
+        </w:rPr>
+      </w:pPr>
+      <w:bookmarkStart w:id="46" w:name="_Ref309898155"/>
+      <w:bookmarkStart w:id="47" w:name="_Ref312101611"/>
+      <w:bookmarkStart w:id="48" w:name="_Toc312162620"/>
       <w:bookmarkEnd w:id="44"/>
-    </w:p>
-    <w:p>
-      <w:pPr>
-        <w:pStyle w:val="Heading3"/>
-        <w:rPr>
-          <w:lang w:val="en-US"/>
-        </w:rPr>
-      </w:pPr>
-      <w:bookmarkStart w:id="47" w:name="_Ref309898155"/>
-      <w:bookmarkStart w:id="48" w:name="_Ref312101611"/>
-      <w:bookmarkStart w:id="49" w:name="_Toc312162620"/>
-      <w:bookmarkEnd w:id="45"/>
       <w:r>
         <w:rPr>
           <w:lang w:val="en-US"/>
         </w:rPr>
         <w:t>Cây quyết định</w:t>
       </w:r>
+      <w:bookmarkEnd w:id="46"/>
       <w:bookmarkEnd w:id="47"/>
       <w:bookmarkEnd w:id="48"/>
+    </w:p>
+    <w:p>
+      <w:pPr>
+        <w:pStyle w:val="Heading4"/>
+      </w:pPr>
+      <w:bookmarkStart w:id="49" w:name="_Ref306103292"/>
+      <w:r>
+        <w:t>Giới thiệu về cây quyết định</w:t>
+      </w:r>
       <w:bookmarkEnd w:id="49"/>
-    </w:p>
-    <w:p>
-      <w:pPr>
-        <w:pStyle w:val="Heading4"/>
-      </w:pPr>
-      <w:bookmarkStart w:id="50" w:name="_Ref306103292"/>
-      <w:r>
-        <w:t>Giới thiệu về cây quyết định</w:t>
-      </w:r>
-      <w:bookmarkEnd w:id="50"/>
       <w:r>
         <w:rPr>
           <w:rStyle w:val="FootnoteReference"/>
@@ -18927,7 +18877,7 @@
               <w:ind w:left="0"/>
               <w:jc w:val="center"/>
             </w:pPr>
-            <w:bookmarkStart w:id="51" w:name="_Hlk306020031"/>
+            <w:bookmarkStart w:id="50" w:name="_Hlk306020031"/>
             <w:r>
               <w:t>Gender</w:t>
             </w:r>
@@ -19830,39 +19780,39 @@
         <w:pStyle w:val="Caption"/>
         <w:spacing w:line="360" w:lineRule="auto"/>
       </w:pPr>
-      <w:bookmarkStart w:id="52" w:name="_Ref306099706"/>
-      <w:bookmarkStart w:id="53" w:name="_Ref306099554"/>
-      <w:bookmarkStart w:id="54" w:name="_Toc312162752"/>
+      <w:bookmarkStart w:id="51" w:name="_Ref306099706"/>
+      <w:bookmarkStart w:id="52" w:name="_Ref306099554"/>
+      <w:bookmarkStart w:id="53" w:name="_Toc312162752"/>
+      <w:bookmarkEnd w:id="50"/>
+      <w:r>
+        <w:t xml:space="preserve">Bảng </w:t>
+      </w:r>
+      <w:r>
+        <w:fldChar w:fldCharType="begin"/>
+      </w:r>
+      <w:r>
+        <w:instrText xml:space="preserve"> SEQ Bảng \* ARABIC </w:instrText>
+      </w:r>
+      <w:r>
+        <w:fldChar w:fldCharType="separate"/>
+      </w:r>
+      <w:r>
+        <w:t>1</w:t>
+      </w:r>
+      <w:r>
+        <w:fldChar w:fldCharType="end"/>
+      </w:r>
       <w:bookmarkEnd w:id="51"/>
       <w:r>
-        <w:t xml:space="preserve">Bảng </w:t>
-      </w:r>
-      <w:r>
-        <w:fldChar w:fldCharType="begin"/>
-      </w:r>
-      <w:r>
-        <w:instrText xml:space="preserve"> SEQ Bảng \* ARABIC </w:instrText>
-      </w:r>
-      <w:r>
-        <w:fldChar w:fldCharType="separate"/>
-      </w:r>
-      <w:r>
-        <w:t>1</w:t>
-      </w:r>
-      <w:r>
-        <w:fldChar w:fldCharType="end"/>
+        <w:t xml:space="preserve">. </w:t>
+      </w:r>
+      <w:bookmarkStart w:id="54" w:name="_Ref306099713"/>
+      <w:r>
+        <w:t>Ví dụ bảng dữ liệu lựa chọn phương tiện di chuyển</w:t>
       </w:r>
       <w:bookmarkEnd w:id="52"/>
-      <w:r>
-        <w:t xml:space="preserve">. </w:t>
-      </w:r>
-      <w:bookmarkStart w:id="55" w:name="_Ref306099713"/>
-      <w:r>
-        <w:t>Ví dụ bảng dữ liệu lựa chọn phương tiện di chuyển</w:t>
-      </w:r>
       <w:bookmarkEnd w:id="53"/>
       <w:bookmarkEnd w:id="54"/>
-      <w:bookmarkEnd w:id="55"/>
     </w:p>
     <w:p>
       <w:pPr>
@@ -19957,9 +19907,9 @@
         <w:pStyle w:val="Caption"/>
         <w:spacing w:line="360" w:lineRule="auto"/>
       </w:pPr>
-      <w:bookmarkStart w:id="56" w:name="_Ref306103906"/>
-      <w:bookmarkStart w:id="57" w:name="_Ref306103887"/>
-      <w:bookmarkStart w:id="58" w:name="_Toc312162719"/>
+      <w:bookmarkStart w:id="55" w:name="_Ref306103906"/>
+      <w:bookmarkStart w:id="56" w:name="_Ref306103887"/>
+      <w:bookmarkStart w:id="57" w:name="_Toc312162719"/>
       <w:r>
         <w:t xml:space="preserve">Hình </w:t>
       </w:r>
@@ -19978,12 +19928,12 @@
       <w:r>
         <w:fldChar w:fldCharType="end"/>
       </w:r>
+      <w:bookmarkEnd w:id="55"/>
+      <w:r>
+        <w:t>. Ví dụ về cây quyết định</w:t>
+      </w:r>
       <w:bookmarkEnd w:id="56"/>
-      <w:r>
-        <w:t>. Ví dụ về cây quyết định</w:t>
-      </w:r>
       <w:bookmarkEnd w:id="57"/>
-      <w:bookmarkEnd w:id="58"/>
     </w:p>
     <w:p>
       <w:pPr>
@@ -20922,8 +20872,8 @@
           <w:lang w:val="en-US"/>
         </w:rPr>
       </w:pPr>
-      <w:bookmarkStart w:id="59" w:name="_Ref306104924"/>
-      <w:bookmarkStart w:id="60" w:name="_Toc312162753"/>
+      <w:bookmarkStart w:id="58" w:name="_Ref306104924"/>
+      <w:bookmarkStart w:id="59" w:name="_Toc312162753"/>
       <w:r>
         <w:t xml:space="preserve">Bảng </w:t>
       </w:r>
@@ -20942,14 +20892,14 @@
       <w:r>
         <w:fldChar w:fldCharType="end"/>
       </w:r>
+      <w:bookmarkEnd w:id="58"/>
+      <w:r>
+        <w:rPr>
+          <w:lang w:val="en-US"/>
+        </w:rPr>
+        <w:t>. Ví dụ về bảng dữ liệu cần dự đoán phương tiện di chuyển</w:t>
+      </w:r>
       <w:bookmarkEnd w:id="59"/>
-      <w:r>
-        <w:rPr>
-          <w:lang w:val="en-US"/>
-        </w:rPr>
-        <w:t>. Ví dụ về bảng dữ liệu cần dự đoán phương tiện di chuyển</w:t>
-      </w:r>
-      <w:bookmarkEnd w:id="60"/>
     </w:p>
     <w:p>
       <w:pPr>
@@ -22011,7 +21961,7 @@
           <w:lang w:val="en-US"/>
         </w:rPr>
       </w:pPr>
-      <w:bookmarkStart w:id="61" w:name="_Toc312162754"/>
+      <w:bookmarkStart w:id="60" w:name="_Toc312162754"/>
       <w:r>
         <w:t xml:space="preserve">Bảng </w:t>
       </w:r>
@@ -22036,7 +21986,7 @@
         </w:rPr>
         <w:t>. Bảng dữ liệu kết quả dự đoán phương tiện di chuyển</w:t>
       </w:r>
-      <w:bookmarkEnd w:id="61"/>
+      <w:bookmarkEnd w:id="60"/>
     </w:p>
     <w:p>
       <w:pPr>
@@ -22120,14 +22070,14 @@
           <w:lang w:val="en-US"/>
         </w:rPr>
       </w:pPr>
-      <w:bookmarkStart w:id="62" w:name="_Ref306374185"/>
+      <w:bookmarkStart w:id="61" w:name="_Ref306374185"/>
       <w:r>
         <w:rPr>
           <w:lang w:val="en-US"/>
         </w:rPr>
         <w:t>Một số độ đo thông dụng</w:t>
       </w:r>
-      <w:bookmarkEnd w:id="62"/>
+      <w:bookmarkEnd w:id="61"/>
     </w:p>
     <w:p>
       <w:pPr>
@@ -22156,8 +22106,8 @@
           <w:oMath/>
         </w:rPr>
       </w:pPr>
-      <w:bookmarkStart w:id="63" w:name="OLE_LINK5"/>
-      <w:bookmarkStart w:id="64" w:name="OLE_LINK6"/>
+      <w:bookmarkStart w:id="62" w:name="OLE_LINK5"/>
+      <w:bookmarkStart w:id="63" w:name="OLE_LINK6"/>
       <m:oMathPara>
         <m:oMathParaPr>
           <m:jc m:val="left"/>
@@ -22314,8 +22264,8 @@
         </m:oMath>
       </m:oMathPara>
     </w:p>
+    <w:bookmarkEnd w:id="62"/>
     <w:bookmarkEnd w:id="63"/>
-    <w:bookmarkEnd w:id="64"/>
     <w:p>
       <w:pPr>
         <w:pStyle w:val="ListParagraph"/>
@@ -22654,8 +22604,8 @@
           <w:lang w:val="en-US"/>
         </w:rPr>
       </w:pPr>
-      <w:bookmarkStart w:id="65" w:name="OLE_LINK7"/>
-      <w:bookmarkStart w:id="66" w:name="OLE_LINK8"/>
+      <w:bookmarkStart w:id="64" w:name="OLE_LINK7"/>
+      <w:bookmarkStart w:id="65" w:name="OLE_LINK8"/>
       <m:oMathPara>
         <m:oMathParaPr>
           <m:jc m:val="left"/>
@@ -22741,8 +22691,8 @@
           </m:r>
         </m:oMath>
       </m:oMathPara>
+      <w:bookmarkEnd w:id="64"/>
       <w:bookmarkEnd w:id="65"/>
-      <w:bookmarkEnd w:id="66"/>
     </w:p>
     <w:p>
       <w:pPr>
@@ -22972,8 +22922,8 @@
           <w:lang w:val="en-US"/>
         </w:rPr>
       </w:pPr>
-      <w:bookmarkStart w:id="67" w:name="OLE_LINK3"/>
-      <w:bookmarkStart w:id="68" w:name="OLE_LINK4"/>
+      <w:bookmarkStart w:id="66" w:name="OLE_LINK3"/>
+      <w:bookmarkStart w:id="67" w:name="OLE_LINK4"/>
       <m:oMathPara>
         <m:oMathParaPr>
           <m:jc m:val="left"/>
@@ -22986,8 +22936,8 @@
             </w:rPr>
             <m:t>Entropy=</m:t>
           </m:r>
+          <w:bookmarkEnd w:id="66"/>
           <w:bookmarkEnd w:id="67"/>
-          <w:bookmarkEnd w:id="68"/>
           <m:nary>
             <m:naryPr>
               <m:chr m:val="∑"/>
@@ -23050,8 +23000,8 @@
               </m:sSub>
             </m:e>
           </m:nary>
-          <w:bookmarkStart w:id="69" w:name="OLE_LINK11"/>
-          <w:bookmarkStart w:id="70" w:name="OLE_LINK12"/>
+          <w:bookmarkStart w:id="68" w:name="OLE_LINK11"/>
+          <w:bookmarkStart w:id="69" w:name="OLE_LINK12"/>
           <m:func>
             <m:funcPr>
               <m:ctrlPr>
@@ -23131,8 +23081,8 @@
               </m:sSub>
             </m:e>
           </m:func>
+          <w:bookmarkEnd w:id="68"/>
           <w:bookmarkEnd w:id="69"/>
-          <w:bookmarkEnd w:id="70"/>
           <m:r>
             <w:rPr>
               <w:rFonts w:ascii="Cambria Math" w:eastAsiaTheme="minorEastAsia" w:hAnsi="Cambria Math" w:cs="Times New Roman"/>
@@ -23891,7 +23841,7 @@
           <w:lang w:val="en-US"/>
         </w:rPr>
       </w:pPr>
-      <w:bookmarkStart w:id="71" w:name="_Toc312162766"/>
+      <w:bookmarkStart w:id="70" w:name="_Toc312162766"/>
       <w:r>
         <w:t xml:space="preserve">Biểu đồ </w:t>
       </w:r>
@@ -23916,7 +23866,7 @@
         </w:rPr>
         <w:t>. Mối liên hệ giữa giá trị Entropy cực đại và số lượng phân lớp</w:t>
       </w:r>
-      <w:bookmarkEnd w:id="71"/>
+      <w:bookmarkEnd w:id="70"/>
     </w:p>
     <w:p>
       <w:pPr>
@@ -24510,7 +24460,7 @@
           <w:lang w:val="en-US"/>
         </w:rPr>
       </w:pPr>
-      <w:bookmarkStart w:id="72" w:name="_Toc312162767"/>
+      <w:bookmarkStart w:id="71" w:name="_Toc312162767"/>
       <w:r>
         <w:t xml:space="preserve">Biểu đồ </w:t>
       </w:r>
@@ -24535,7 +24485,7 @@
         </w:rPr>
         <w:t>. Mối liên hệ giữa giá trị Gini index cực đại và số lượng phân lớp</w:t>
       </w:r>
-      <w:bookmarkEnd w:id="72"/>
+      <w:bookmarkEnd w:id="71"/>
     </w:p>
     <w:p>
       <w:pPr>
@@ -25011,7 +24961,7 @@
           <w:lang w:val="en-US"/>
         </w:rPr>
       </w:pPr>
-      <w:bookmarkStart w:id="73" w:name="_Ref306633886"/>
+      <w:bookmarkStart w:id="72" w:name="_Ref306633886"/>
       <w:r>
         <w:rPr>
           <w:lang w:val="en-US"/>
@@ -25019,7 +24969,7 @@
         <w:lastRenderedPageBreak/>
         <w:t>Lần lặp đầu tiên</w:t>
       </w:r>
-      <w:bookmarkEnd w:id="73"/>
+      <w:bookmarkEnd w:id="72"/>
     </w:p>
     <w:p>
       <w:pPr>
@@ -25045,8 +24995,8 @@
         </w:rPr>
         <w:t xml:space="preserve">Giả sử, chúng ta có một bảng dữ liệu chứa các thuộc tính và thuộc tính phân lớp, tạm gọi bảng này là D. Từ bảng D, chúng ta sẽ lấy ra từng cột thuộc tính trong bảng để đối chiếu với các giá trị của thuộc tính phân lớp. Nếu chúng ta có p cột dữ liệu, và lấy từng phần tử p là tập con của D, tạm gọi từng tập hợp này là </w:t>
       </w:r>
-      <w:bookmarkStart w:id="74" w:name="OLE_LINK1"/>
-      <w:bookmarkStart w:id="75" w:name="OLE_LINK2"/>
+      <w:bookmarkStart w:id="73" w:name="OLE_LINK1"/>
+      <w:bookmarkStart w:id="74" w:name="OLE_LINK2"/>
       <w:r>
         <w:rPr>
           <w:lang w:val="en-US"/>
@@ -25060,8 +25010,8 @@
         </w:rPr>
         <w:t>i</w:t>
       </w:r>
+      <w:bookmarkEnd w:id="73"/>
       <w:bookmarkEnd w:id="74"/>
-      <w:bookmarkEnd w:id="75"/>
       <w:r>
         <w:rPr>
           <w:lang w:val="en-US"/>
@@ -25150,7 +25100,7 @@
           <w:lang w:val="en-US"/>
         </w:rPr>
       </w:pPr>
-      <w:bookmarkStart w:id="76" w:name="_Toc312162720"/>
+      <w:bookmarkStart w:id="75" w:name="_Toc312162720"/>
       <w:r>
         <w:t xml:space="preserve">Hình </w:t>
       </w:r>
@@ -25182,7 +25132,7 @@
         </w:rPr>
         <w:t>i</w:t>
       </w:r>
-      <w:bookmarkEnd w:id="76"/>
+      <w:bookmarkEnd w:id="75"/>
     </w:p>
     <w:p>
       <w:pPr>
@@ -26583,7 +26533,7 @@
           <w:lang w:val="en-US"/>
         </w:rPr>
       </w:pPr>
-      <w:bookmarkStart w:id="77" w:name="_Toc312162721"/>
+      <w:bookmarkStart w:id="76" w:name="_Toc312162721"/>
       <w:r>
         <w:lastRenderedPageBreak/>
         <w:t xml:space="preserve">Hình </w:t>
@@ -26622,7 +26572,7 @@
         </w:rPr>
         <w:t xml:space="preserve"> dựa vào phân lớp</w:t>
       </w:r>
-      <w:bookmarkEnd w:id="77"/>
+      <w:bookmarkEnd w:id="76"/>
     </w:p>
     <w:p>
       <w:pPr>
@@ -26716,7 +26666,7 @@
           <w:lang w:val="en-US"/>
         </w:rPr>
       </w:pPr>
-      <w:bookmarkStart w:id="78" w:name="_Toc312162722"/>
+      <w:bookmarkStart w:id="77" w:name="_Toc312162722"/>
       <w:r>
         <w:t xml:space="preserve">Hình </w:t>
       </w:r>
@@ -26741,7 +26691,7 @@
         </w:rPr>
         <w:t>. Độ lợi thông tin thuộc tính Travel cost/Km</w:t>
       </w:r>
-      <w:bookmarkEnd w:id="78"/>
+      <w:bookmarkEnd w:id="77"/>
     </w:p>
     <w:p>
       <w:pPr>
@@ -26874,7 +26824,15 @@
               <w:szCs w:val="24"/>
               <w:lang w:val="en-US"/>
             </w:rPr>
-            <m:t>Information gain                                                                                                                            = Entropy of Parent table-</m:t>
+            <m:t>Information gain                                                                                                                            = Entrop</m:t>
+          </m:r>
+          <m:r>
+            <w:rPr>
+              <w:rFonts w:ascii="Cambria Math" w:hAnsi="Cambria Math" w:cs="Times New Roman"/>
+              <w:szCs w:val="24"/>
+              <w:lang w:val="en-US"/>
+            </w:rPr>
+            <m:t>y of Parent table-</m:t>
           </m:r>
           <m:nary>
             <m:naryPr>
@@ -27040,8 +26998,8 @@
           <w:lang w:val="en-US"/>
         </w:rPr>
       </w:pPr>
-      <w:bookmarkStart w:id="79" w:name="OLE_LINK9"/>
-      <w:bookmarkStart w:id="80" w:name="OLE_LINK10"/>
+      <w:bookmarkStart w:id="78" w:name="OLE_LINK9"/>
+      <w:bookmarkStart w:id="79" w:name="OLE_LINK10"/>
       <m:oMathPara>
         <m:oMathParaPr>
           <m:jc m:val="left"/>
@@ -27127,8 +27085,8 @@
           </m:r>
         </m:oMath>
       </m:oMathPara>
+      <w:bookmarkEnd w:id="78"/>
       <w:bookmarkEnd w:id="79"/>
-      <w:bookmarkEnd w:id="80"/>
     </w:p>
     <w:p>
       <w:pPr>
@@ -27635,15 +27593,7 @@
               <w:szCs w:val="24"/>
               <w:lang w:val="en-US"/>
             </w:rPr>
-            <m:t>Inform</m:t>
-          </m:r>
-          <m:r>
-            <w:rPr>
-              <w:rFonts w:ascii="Cambria Math" w:hAnsi="Cambria Math" w:cs="Times New Roman"/>
-              <w:szCs w:val="24"/>
-              <w:lang w:val="en-US"/>
-            </w:rPr>
-            <m:t>ation gain                                                                                                                          =Entropy of Parent table-</m:t>
+            <m:t>Information gain                                                                                                                          =Entropy of Parent table-</m:t>
           </m:r>
           <m:nary>
             <m:naryPr>
@@ -28087,7 +28037,7 @@
           <w:lang w:val="en-US"/>
         </w:rPr>
       </w:pPr>
-      <w:bookmarkStart w:id="81" w:name="_Toc312162755"/>
+      <w:bookmarkStart w:id="80" w:name="_Toc312162755"/>
       <w:r>
         <w:lastRenderedPageBreak/>
         <w:t xml:space="preserve">Bảng </w:t>
@@ -28113,7 +28063,7 @@
         </w:rPr>
         <w:t>. Lợi ích khi chia bảng D theo thuộc tính “Travel cost/km”</w:t>
       </w:r>
-      <w:bookmarkEnd w:id="81"/>
+      <w:bookmarkEnd w:id="80"/>
     </w:p>
     <w:p>
       <w:pPr>
@@ -28199,7 +28149,7 @@
           <w:lang w:val="en-US"/>
         </w:rPr>
       </w:pPr>
-      <w:bookmarkStart w:id="82" w:name="_Toc312162723"/>
+      <w:bookmarkStart w:id="81" w:name="_Toc312162723"/>
       <w:r>
         <w:t xml:space="preserve">Hình </w:t>
       </w:r>
@@ -28250,7 +28200,7 @@
       <w:r>
         <w:t>Bảng 1</w:t>
       </w:r>
-      <w:bookmarkEnd w:id="82"/>
+      <w:bookmarkEnd w:id="81"/>
       <w:r>
         <w:rPr>
           <w:lang w:val="en-US"/>
@@ -28765,7 +28715,7 @@
           <w:lang w:val="en-US"/>
         </w:rPr>
       </w:pPr>
-      <w:bookmarkStart w:id="83" w:name="_Toc312162756"/>
+      <w:bookmarkStart w:id="82" w:name="_Toc312162756"/>
       <w:r>
         <w:t xml:space="preserve">Bảng </w:t>
       </w:r>
@@ -28790,7 +28740,7 @@
         </w:rPr>
         <w:t>. Kết quả độ lợi thông tin sau khi phân chia bảng D theo từng thuộc tính</w:t>
       </w:r>
-      <w:bookmarkEnd w:id="83"/>
+      <w:bookmarkEnd w:id="82"/>
     </w:p>
     <w:p>
       <w:pPr>
@@ -28878,7 +28828,7 @@
           <w:lang w:val="en-US"/>
         </w:rPr>
       </w:pPr>
-      <w:bookmarkStart w:id="84" w:name="_Toc312162724"/>
+      <w:bookmarkStart w:id="83" w:name="_Toc312162724"/>
       <w:r>
         <w:t xml:space="preserve">Hình </w:t>
       </w:r>
@@ -28903,7 +28853,7 @@
         </w:rPr>
         <w:t>. Node gốc của cây quyết định sau lần lặp đầu tiên</w:t>
       </w:r>
-      <w:bookmarkEnd w:id="84"/>
+      <w:bookmarkEnd w:id="83"/>
     </w:p>
     <w:p>
       <w:pPr>
@@ -29004,7 +28954,7 @@
           <w:lang w:val="en-US"/>
         </w:rPr>
       </w:pPr>
-      <w:bookmarkStart w:id="85" w:name="_Toc312162725"/>
+      <w:bookmarkStart w:id="84" w:name="_Toc312162725"/>
       <w:r>
         <w:t xml:space="preserve">Hình </w:t>
       </w:r>
@@ -29029,7 +28979,7 @@
         </w:rPr>
         <w:t>. Bảng D được phân chia sau lần lặp đầu tiên</w:t>
       </w:r>
-      <w:bookmarkEnd w:id="85"/>
+      <w:bookmarkEnd w:id="84"/>
     </w:p>
     <w:p>
       <w:pPr>
@@ -29092,7 +29042,7 @@
           <w:lang w:val="en-US"/>
         </w:rPr>
       </w:pPr>
-      <w:bookmarkStart w:id="86" w:name="_Toc312162726"/>
+      <w:bookmarkStart w:id="85" w:name="_Toc312162726"/>
       <w:r>
         <w:t xml:space="preserve">Hình </w:t>
       </w:r>
@@ -29117,7 +29067,7 @@
         </w:rPr>
         <w:t>. Cây quyết định sau lần lặp đầu tiên</w:t>
       </w:r>
-      <w:bookmarkEnd w:id="86"/>
+      <w:bookmarkEnd w:id="85"/>
     </w:p>
     <w:p>
       <w:pPr>
@@ -29293,7 +29243,7 @@
           <w:lang w:val="en-US"/>
         </w:rPr>
       </w:pPr>
-      <w:bookmarkStart w:id="87" w:name="_Toc312162727"/>
+      <w:bookmarkStart w:id="86" w:name="_Toc312162727"/>
       <w:r>
         <w:t xml:space="preserve">Hình </w:t>
       </w:r>
@@ -29318,7 +29268,7 @@
         </w:rPr>
         <w:t>. Dữ liệu cho lần phân lớp thứ 2</w:t>
       </w:r>
-      <w:bookmarkEnd w:id="87"/>
+      <w:bookmarkEnd w:id="86"/>
     </w:p>
     <w:p>
       <w:pPr>
@@ -29405,7 +29355,7 @@
           <w:lang w:val="en-US"/>
         </w:rPr>
       </w:pPr>
-      <w:bookmarkStart w:id="88" w:name="_Toc312162728"/>
+      <w:bookmarkStart w:id="87" w:name="_Toc312162728"/>
       <w:r>
         <w:t xml:space="preserve">Hình </w:t>
       </w:r>
@@ -29430,7 +29380,7 @@
         </w:rPr>
         <w:t>. Tính Impurity degree cho lần phân lớp thứ 2</w:t>
       </w:r>
-      <w:bookmarkEnd w:id="88"/>
+      <w:bookmarkEnd w:id="87"/>
     </w:p>
     <w:p>
       <w:pPr>
@@ -29518,7 +29468,7 @@
           <w:lang w:val="en-US"/>
         </w:rPr>
       </w:pPr>
-      <w:bookmarkStart w:id="89" w:name="_Toc312162729"/>
+      <w:bookmarkStart w:id="88" w:name="_Toc312162729"/>
       <w:r>
         <w:t xml:space="preserve">Hình </w:t>
       </w:r>
@@ -29543,7 +29493,7 @@
         </w:rPr>
         <w:t>. Tính Impurity degree các thuộc tính cho lần phân lớp thứ 2</w:t>
       </w:r>
-      <w:bookmarkEnd w:id="89"/>
+      <w:bookmarkEnd w:id="88"/>
     </w:p>
     <w:p>
       <w:pPr>
@@ -29629,7 +29579,7 @@
           <w:lang w:val="en-US"/>
         </w:rPr>
       </w:pPr>
-      <w:bookmarkStart w:id="90" w:name="_Toc312162730"/>
+      <w:bookmarkStart w:id="89" w:name="_Toc312162730"/>
       <w:r>
         <w:t xml:space="preserve">Hình </w:t>
       </w:r>
@@ -29654,7 +29604,7 @@
         </w:rPr>
         <w:t>. Bảng dữ liệu sau khi chia theo phân lớp Gender</w:t>
       </w:r>
-      <w:bookmarkEnd w:id="90"/>
+      <w:bookmarkEnd w:id="89"/>
     </w:p>
     <w:p>
       <w:pPr>
@@ -29729,7 +29679,7 @@
           <w:lang w:val="en-US"/>
         </w:rPr>
       </w:pPr>
-      <w:bookmarkStart w:id="91" w:name="_Toc312162731"/>
+      <w:bookmarkStart w:id="90" w:name="_Toc312162731"/>
       <w:r>
         <w:t xml:space="preserve">Hình </w:t>
       </w:r>
@@ -29754,7 +29704,7 @@
         </w:rPr>
         <w:t>. Cây quyết định sau lần phân lớp thứ 2</w:t>
       </w:r>
-      <w:bookmarkEnd w:id="91"/>
+      <w:bookmarkEnd w:id="90"/>
     </w:p>
     <w:p>
       <w:pPr>
@@ -29852,7 +29802,7 @@
           <w:lang w:val="en-US"/>
         </w:rPr>
       </w:pPr>
-      <w:bookmarkStart w:id="92" w:name="_Toc312162757"/>
+      <w:bookmarkStart w:id="91" w:name="_Toc312162757"/>
       <w:r>
         <w:t xml:space="preserve">Bảng </w:t>
       </w:r>
@@ -29877,7 +29827,7 @@
         </w:rPr>
         <w:t>. Bảng dữ liệu cho lần phân lớp thứ 3</w:t>
       </w:r>
-      <w:bookmarkEnd w:id="92"/>
+      <w:bookmarkEnd w:id="91"/>
     </w:p>
     <w:p>
       <w:pPr>
@@ -29958,7 +29908,7 @@
           <w:lang w:val="en-US"/>
         </w:rPr>
       </w:pPr>
-      <w:bookmarkStart w:id="93" w:name="_Toc312162732"/>
+      <w:bookmarkStart w:id="92" w:name="_Toc312162732"/>
       <w:r>
         <w:t xml:space="preserve">Hình </w:t>
       </w:r>
@@ -29983,7 +29933,7 @@
         </w:rPr>
         <w:t>. Cây quyết định đầy đủ sau 3 lần phân lớp</w:t>
       </w:r>
-      <w:bookmarkEnd w:id="93"/>
+      <w:bookmarkEnd w:id="92"/>
     </w:p>
     <w:p>
       <w:pPr>
@@ -30349,15 +30299,15 @@
           <w:lang w:val="en-US"/>
         </w:rPr>
       </w:pPr>
-      <w:bookmarkStart w:id="94" w:name="_Toc312162621"/>
-      <w:commentRangeStart w:id="95"/>
+      <w:bookmarkStart w:id="93" w:name="_Toc312162621"/>
+      <w:commentRangeStart w:id="94"/>
       <w:r>
         <w:rPr>
           <w:lang w:val="en-US"/>
         </w:rPr>
         <w:t>Các khái niệm cơ bản về kiến trúc phần mềm</w:t>
       </w:r>
-      <w:commentRangeEnd w:id="95"/>
+      <w:commentRangeEnd w:id="94"/>
       <w:r>
         <w:rPr>
           <w:rStyle w:val="CommentReference"/>
@@ -30366,7 +30316,7 @@
           <w:bCs w:val="0"/>
           <w:color w:val="auto"/>
         </w:rPr>
-        <w:commentReference w:id="95"/>
+        <w:commentReference w:id="94"/>
       </w:r>
       <w:r>
         <w:rPr>
@@ -30374,7 +30324,7 @@
         </w:rPr>
         <w:t xml:space="preserve"> (Đủ ý cần sữa cho mượt mà)</w:t>
       </w:r>
-      <w:bookmarkEnd w:id="94"/>
+      <w:bookmarkEnd w:id="93"/>
     </w:p>
     <w:p>
       <w:pPr>
@@ -30963,7 +30913,7 @@
           <w:lang w:val="en-US"/>
         </w:rPr>
       </w:pPr>
-      <w:bookmarkStart w:id="96" w:name="_Toc312162733"/>
+      <w:bookmarkStart w:id="95" w:name="_Toc312162733"/>
       <w:r>
         <w:t xml:space="preserve">Hình </w:t>
       </w:r>
@@ -30988,30 +30938,30 @@
         </w:rPr>
         <w:t>. Các khái niệm cơ bản về kiến trúc phần mềm</w:t>
       </w:r>
+      <w:bookmarkEnd w:id="95"/>
+    </w:p>
+    <w:p>
+      <w:pPr>
+        <w:pStyle w:val="Heading3"/>
+        <w:rPr>
+          <w:lang w:val="en-US"/>
+        </w:rPr>
+      </w:pPr>
+      <w:bookmarkStart w:id="96" w:name="_Toc312162622"/>
+      <w:r>
+        <w:rPr>
+          <w:lang w:val="en-US"/>
+        </w:rPr>
+        <w:t>4+1 Architecture View Model</w:t>
+      </w:r>
+      <w:r>
+        <w:rPr>
+          <w:rStyle w:val="FootnoteReference"/>
+          <w:lang w:val="en-US"/>
+        </w:rPr>
+        <w:footnoteReference w:id="12"/>
+      </w:r>
       <w:bookmarkEnd w:id="96"/>
-    </w:p>
-    <w:p>
-      <w:pPr>
-        <w:pStyle w:val="Heading3"/>
-        <w:rPr>
-          <w:lang w:val="en-US"/>
-        </w:rPr>
-      </w:pPr>
-      <w:bookmarkStart w:id="97" w:name="_Toc312162622"/>
-      <w:r>
-        <w:rPr>
-          <w:lang w:val="en-US"/>
-        </w:rPr>
-        <w:t>4+1 Architecture View Model</w:t>
-      </w:r>
-      <w:r>
-        <w:rPr>
-          <w:rStyle w:val="FootnoteReference"/>
-          <w:lang w:val="en-US"/>
-        </w:rPr>
-        <w:footnoteReference w:id="12"/>
-      </w:r>
-      <w:bookmarkEnd w:id="97"/>
     </w:p>
     <w:p>
       <w:pPr>
@@ -31131,7 +31081,7 @@
           <w:lang w:val="en-US"/>
         </w:rPr>
       </w:pPr>
-      <w:bookmarkStart w:id="98" w:name="_Toc312162734"/>
+      <w:bookmarkStart w:id="97" w:name="_Toc312162734"/>
       <w:r>
         <w:t xml:space="preserve">Hình </w:t>
       </w:r>
@@ -31156,7 +31106,7 @@
         </w:rPr>
         <w:t>. Mô hình 4+1 View Model</w:t>
       </w:r>
-      <w:bookmarkEnd w:id="98"/>
+      <w:bookmarkEnd w:id="97"/>
       <w:r>
         <w:rPr>
           <w:lang w:val="en-US"/>
@@ -31763,7 +31713,7 @@
           <w:lang w:val="en-US"/>
         </w:rPr>
       </w:pPr>
-      <w:bookmarkStart w:id="99" w:name="_Toc312162623"/>
+      <w:bookmarkStart w:id="98" w:name="_Toc312162623"/>
       <w:r>
         <w:rPr>
           <w:lang w:val="en-US"/>
@@ -31777,7 +31727,7 @@
         </w:rPr>
         <w:footnoteReference w:id="13"/>
       </w:r>
-      <w:bookmarkEnd w:id="99"/>
+      <w:bookmarkEnd w:id="98"/>
     </w:p>
     <w:p>
       <w:pPr>
@@ -32312,14 +32262,14 @@
           <w:lang w:val="en-US"/>
         </w:rPr>
       </w:pPr>
-      <w:bookmarkStart w:id="100" w:name="_Toc312162624"/>
+      <w:bookmarkStart w:id="99" w:name="_Toc312162624"/>
       <w:r>
         <w:rPr>
           <w:lang w:val="en-US"/>
         </w:rPr>
         <w:t>Một số lý thuyết cơ bản OOP Design</w:t>
       </w:r>
-      <w:bookmarkEnd w:id="100"/>
+      <w:bookmarkEnd w:id="99"/>
     </w:p>
     <w:p>
       <w:pPr>
@@ -32446,7 +32396,7 @@
           <w:lang w:val="en-US"/>
         </w:rPr>
       </w:pPr>
-      <w:bookmarkStart w:id="101" w:name="_Toc312162735"/>
+      <w:bookmarkStart w:id="100" w:name="_Toc312162735"/>
       <w:r>
         <w:t xml:space="preserve">Hình </w:t>
       </w:r>
@@ -32471,7 +32421,7 @@
         </w:rPr>
         <w:t>. Week association</w:t>
       </w:r>
-      <w:bookmarkEnd w:id="101"/>
+      <w:bookmarkEnd w:id="100"/>
     </w:p>
     <w:p>
       <w:pPr>
@@ -32557,7 +32507,7 @@
           <w:lang w:val="en-US"/>
         </w:rPr>
       </w:pPr>
-      <w:bookmarkStart w:id="102" w:name="_Toc312162736"/>
+      <w:bookmarkStart w:id="101" w:name="_Toc312162736"/>
       <w:r>
         <w:t xml:space="preserve">Hình </w:t>
       </w:r>
@@ -32582,7 +32532,7 @@
         </w:rPr>
         <w:t>. Strong association</w:t>
       </w:r>
-      <w:bookmarkEnd w:id="102"/>
+      <w:bookmarkEnd w:id="101"/>
     </w:p>
     <w:p>
       <w:pPr>
@@ -32666,7 +32616,7 @@
           <w:lang w:val="en-US"/>
         </w:rPr>
       </w:pPr>
-      <w:bookmarkStart w:id="103" w:name="_Toc312162737"/>
+      <w:bookmarkStart w:id="102" w:name="_Toc312162737"/>
       <w:r>
         <w:t xml:space="preserve">Hình </w:t>
       </w:r>
@@ -32691,7 +32641,7 @@
         </w:rPr>
         <w:t>. Aggregation relationship</w:t>
       </w:r>
-      <w:bookmarkEnd w:id="103"/>
+      <w:bookmarkEnd w:id="102"/>
     </w:p>
     <w:p>
       <w:pPr>
@@ -32774,7 +32724,7 @@
           <w:lang w:val="en-US"/>
         </w:rPr>
       </w:pPr>
-      <w:bookmarkStart w:id="104" w:name="_Toc312162738"/>
+      <w:bookmarkStart w:id="103" w:name="_Toc312162738"/>
       <w:r>
         <w:t xml:space="preserve">Hình </w:t>
       </w:r>
@@ -32799,7 +32749,7 @@
         </w:rPr>
         <w:t>. Composition relationship</w:t>
       </w:r>
-      <w:bookmarkEnd w:id="104"/>
+      <w:bookmarkEnd w:id="103"/>
     </w:p>
     <w:p>
       <w:pPr>
@@ -32857,7 +32807,7 @@
           <w:lang w:val="en-US"/>
         </w:rPr>
       </w:pPr>
-      <w:bookmarkStart w:id="105" w:name="_Toc312162625"/>
+      <w:bookmarkStart w:id="104" w:name="_Toc312162625"/>
       <w:r>
         <w:rPr>
           <w:lang w:val="en-US"/>
@@ -32872,7 +32822,7 @@
         </w:rPr>
         <w:footnoteReference w:id="14"/>
       </w:r>
-      <w:bookmarkEnd w:id="105"/>
+      <w:bookmarkEnd w:id="104"/>
     </w:p>
     <w:p>
       <w:pPr>
@@ -33831,30 +33781,30 @@
           <w:lang w:val="en-US"/>
         </w:rPr>
       </w:pPr>
-      <w:bookmarkStart w:id="106" w:name="_Toc312162626"/>
+      <w:bookmarkStart w:id="105" w:name="_Toc312162626"/>
       <w:r>
         <w:rPr>
           <w:lang w:val="en-US"/>
         </w:rPr>
         <w:t>Các vấn đề cần giải quyết khi thực hiện kiến trúc lưu trữ và so khớp thông tin</w:t>
       </w:r>
+      <w:bookmarkEnd w:id="105"/>
+    </w:p>
+    <w:p>
+      <w:pPr>
+        <w:pStyle w:val="Heading3"/>
+        <w:rPr>
+          <w:lang w:val="en-US"/>
+        </w:rPr>
+      </w:pPr>
+      <w:bookmarkStart w:id="106" w:name="_Toc312162627"/>
+      <w:r>
+        <w:rPr>
+          <w:lang w:val="en-US"/>
+        </w:rPr>
+        <w:t>Nắm bắt xu hướng lưu trữ thông tin</w:t>
+      </w:r>
       <w:bookmarkEnd w:id="106"/>
-    </w:p>
-    <w:p>
-      <w:pPr>
-        <w:pStyle w:val="Heading3"/>
-        <w:rPr>
-          <w:lang w:val="en-US"/>
-        </w:rPr>
-      </w:pPr>
-      <w:bookmarkStart w:id="107" w:name="_Toc312162627"/>
-      <w:r>
-        <w:rPr>
-          <w:lang w:val="en-US"/>
-        </w:rPr>
-        <w:t>Nắm bắt xu hướng lưu trữ thông tin</w:t>
-      </w:r>
-      <w:bookmarkEnd w:id="107"/>
     </w:p>
     <w:p>
       <w:pPr>
@@ -33986,16 +33936,16 @@
           <w:lang w:val="en-US"/>
         </w:rPr>
       </w:pPr>
-      <w:bookmarkStart w:id="108" w:name="_Ref312101825"/>
-      <w:bookmarkStart w:id="109" w:name="_Toc312162628"/>
+      <w:bookmarkStart w:id="107" w:name="_Ref312101825"/>
+      <w:bookmarkStart w:id="108" w:name="_Toc312162628"/>
       <w:r>
         <w:rPr>
           <w:lang w:val="en-US"/>
         </w:rPr>
         <w:t>Độ tương quan giữa các tag</w:t>
       </w:r>
+      <w:bookmarkEnd w:id="107"/>
       <w:bookmarkEnd w:id="108"/>
-      <w:bookmarkEnd w:id="109"/>
     </w:p>
     <w:p>
       <w:pPr>
@@ -34704,13 +34654,43 @@
           <w:lang w:val="en-US"/>
         </w:rPr>
       </w:pPr>
-      <w:bookmarkStart w:id="110" w:name="_Toc312162629"/>
+      <w:bookmarkStart w:id="109" w:name="_Toc312162629"/>
       <w:r>
         <w:rPr>
           <w:lang w:val="en-US"/>
         </w:rPr>
         <w:t>Hệ thống so khớp linh hoạt</w:t>
       </w:r>
+      <w:bookmarkEnd w:id="109"/>
+    </w:p>
+    <w:p>
+      <w:pPr>
+        <w:ind w:firstLine="720"/>
+        <w:rPr>
+          <w:lang w:val="en-US"/>
+        </w:rPr>
+      </w:pPr>
+      <w:r>
+        <w:rPr>
+          <w:lang w:val="en-US"/>
+        </w:rPr>
+        <w:t>Một khi thông tin đã được lưu trữ theo dạng taxonomy, hệ thống có thể dễ dàng so khớp thông tin giữa các đối tượng bất kỳ với nhau. Tuy nhiên, để tăng sự linh hoạt của việc so khớp và khắc phục tình trạng các tag có độ tương quan nhưng không thể khớp với nhau, đó chính là vấn đề tiếp theo mà kiến trúc cần giải quyết. Chính việc kết hợp giữa hệ thống so khớp cùng với độ tương quan giữa các tag đã góp phần làm cho hệ thống so khớp được linh hoạt và uyển chuyển hơn, đem lại kết quả tốt hơn khi so khớp thông tin.</w:t>
+      </w:r>
+    </w:p>
+    <w:p>
+      <w:pPr>
+        <w:pStyle w:val="Heading3"/>
+        <w:rPr>
+          <w:lang w:val="en-US"/>
+        </w:rPr>
+      </w:pPr>
+      <w:bookmarkStart w:id="110" w:name="_Toc312162630"/>
+      <w:r>
+        <w:rPr>
+          <w:lang w:val="en-US"/>
+        </w:rPr>
+        <w:t>Gợi ý người sử dụng đăng thông tin nhu cầu và “sản phẩm đáp ứng nhu cầu” bằng hệ thống so khớp</w:t>
+      </w:r>
       <w:bookmarkEnd w:id="110"/>
     </w:p>
     <w:p>
@@ -34724,7 +34704,44 @@
         <w:rPr>
           <w:lang w:val="en-US"/>
         </w:rPr>
-        <w:t>Một khi thông tin đã được lưu trữ theo dạng taxonomy, hệ thống có thể dễ dàng so khớp thông tin giữa các đối tượng bất kỳ với nhau. Tuy nhiên, để tăng sự linh hoạt của việc so khớp và khắc phục tình trạng các tag có độ tương quan nhưng không thể khớp với nhau, đó chính là vấn đề tiếp theo mà kiến trúc cần giải quyết. Chính việc kết hợp giữa hệ thống so khớp cùng với độ tương quan giữa các tag đã góp phần làm cho hệ thống so khớp được linh hoạt và uyển chuyển hơn, đem lại kết quả tốt hơn khi so khớp thông tin.</w:t>
+        <w:t>Việc so khớp không chỉ dừng lại ở việc cung cấp mức độ so khớp giữa các đối tượng với nhau mà còn giúp cho việc gợi ý cải thiện “nhu cầu” và “sản phẩm đáp ứng nhu cầu.</w:t>
+      </w:r>
+    </w:p>
+    <w:p>
+      <w:pPr>
+        <w:ind w:firstLine="720"/>
+        <w:rPr>
+          <w:i/>
+          <w:lang w:val="en-US"/>
+        </w:rPr>
+      </w:pPr>
+      <w:r>
+        <w:rPr>
+          <w:i/>
+          <w:lang w:val="en-US"/>
+        </w:rPr>
+        <w:t xml:space="preserve">Vấn đề này </w:t>
+      </w:r>
+      <w:r>
+        <w:rPr>
+          <w:i/>
+          <w:lang w:val="en-US"/>
+        </w:rPr>
+        <w:t>có thể giải quyết được việc này bằng hệ thống so khớp?</w:t>
+      </w:r>
+    </w:p>
+    <w:p>
+      <w:pPr>
+        <w:ind w:firstLine="720"/>
+        <w:rPr>
+          <w:lang w:val="en-US"/>
+        </w:rPr>
+      </w:pPr>
+      <w:r>
+        <w:rPr>
+          <w:lang w:val="en-US"/>
+        </w:rPr>
+        <w:t>Khi so khớp giữa nhu cầu và “sản phẩm đáp ứng nhu cầu cụ thể”, hệ thống so khớp sẽ cung cấp mức độ so khớp: thuộc tính nào trong “sản phẩm đáp ứng nhu cầu” thoả mãn nhu cầu được đặt ra và thoả mãn bao nhiêu phần trăm, hệ thống so khớp còn đưa ra những thuộc tính nào chưa được thoả mãn. Từ tập các thuộc tính chưa được thoả mãn này, kiến trúc có thể đưa ra các thuộc tính gợi ý cho người dùng cải thiện “sản phẩm” của mình, đáp ứng tốt hơn nhu cầu của khách hàng hay đối tượng phát sinh nhu cầu.</w:t>
       </w:r>
     </w:p>
     <w:p>
@@ -34734,74 +34751,7 @@
           <w:lang w:val="en-US"/>
         </w:rPr>
       </w:pPr>
-      <w:bookmarkStart w:id="111" w:name="_Toc312162630"/>
-      <w:r>
-        <w:rPr>
-          <w:lang w:val="en-US"/>
-        </w:rPr>
-        <w:t>Gợi ý người sử dụng đăng thông tin nhu cầu và “sản phẩm đáp ứng nhu cầu” bằng hệ thống so khớp</w:t>
-      </w:r>
-      <w:bookmarkEnd w:id="111"/>
-    </w:p>
-    <w:p>
-      <w:pPr>
-        <w:ind w:firstLine="720"/>
-        <w:rPr>
-          <w:lang w:val="en-US"/>
-        </w:rPr>
-      </w:pPr>
-      <w:r>
-        <w:rPr>
-          <w:lang w:val="en-US"/>
-        </w:rPr>
-        <w:t>Việc so khớp không chỉ dừng lại ở việc cung cấp mức độ so khớp giữa các đối tượng với nhau mà còn giúp cho việc gợi ý cải thiện “nhu cầu” và “sản phẩm đáp ứng nhu cầu.</w:t>
-      </w:r>
-    </w:p>
-    <w:p>
-      <w:pPr>
-        <w:ind w:firstLine="720"/>
-        <w:rPr>
-          <w:i/>
-          <w:lang w:val="en-US"/>
-        </w:rPr>
-      </w:pPr>
-      <w:r>
-        <w:rPr>
-          <w:i/>
-          <w:lang w:val="en-US"/>
-        </w:rPr>
-        <w:t xml:space="preserve">Vấn đề này </w:t>
-      </w:r>
-      <w:r>
-        <w:rPr>
-          <w:i/>
-          <w:lang w:val="en-US"/>
-        </w:rPr>
-        <w:t>có thể giải quyết được việc này bằng hệ thống so khớp?</w:t>
-      </w:r>
-    </w:p>
-    <w:p>
-      <w:pPr>
-        <w:ind w:firstLine="720"/>
-        <w:rPr>
-          <w:lang w:val="en-US"/>
-        </w:rPr>
-      </w:pPr>
-      <w:r>
-        <w:rPr>
-          <w:lang w:val="en-US"/>
-        </w:rPr>
-        <w:t>Khi so khớp giữa nhu cầu và “sản phẩm đáp ứng nhu cầu cụ thể”, hệ thống so khớp sẽ cung cấp mức độ so khớp: thuộc tính nào trong “sản phẩm đáp ứng nhu cầu” thoả mãn nhu cầu được đặt ra và thoả mãn bao nhiêu phần trăm, hệ thống so khớp còn đưa ra những thuộc tính nào chưa được thoả mãn. Từ tập các thuộc tính chưa được thoả mãn này, kiến trúc có thể đưa ra các thuộc tính gợi ý cho người dùng cải thiện “sản phẩm” của mình, đáp ứng tốt hơn nhu cầu của khách hàng hay đối tượng phát sinh nhu cầu.</w:t>
-      </w:r>
-    </w:p>
-    <w:p>
-      <w:pPr>
-        <w:pStyle w:val="Heading3"/>
-        <w:rPr>
-          <w:lang w:val="en-US"/>
-        </w:rPr>
-      </w:pPr>
-      <w:bookmarkStart w:id="112" w:name="_Toc312162631"/>
+      <w:bookmarkStart w:id="111" w:name="_Toc312162631"/>
       <w:r>
         <w:rPr>
           <w:lang w:val="en-US"/>
@@ -34809,65 +34759,65 @@
         <w:lastRenderedPageBreak/>
         <w:t>Gợi ý người sử dụng đăng thông tin nhu cầu và “sản phẩm đáp ứng nhu cầu” bằng cây quyết định</w:t>
       </w:r>
+      <w:bookmarkEnd w:id="111"/>
+    </w:p>
+    <w:p>
+      <w:pPr>
+        <w:ind w:firstLine="720"/>
+        <w:rPr>
+          <w:lang w:val="en-US"/>
+        </w:rPr>
+      </w:pPr>
+      <w:r>
+        <w:rPr>
+          <w:lang w:val="en-US"/>
+        </w:rPr>
+        <w:t xml:space="preserve">Không chỉ dừng lại ở vấn đề gợi ý cải thiện “sản phẩm đáp ứng nhu cầu”, việc ứng dụng cây quyết định vào kiến trúc sẽ giúp gợi ý cải thiện “sản phẩm đáp ứng nhu cầu” đối với loại nhu cầu có liên quan đến sản phẩm đó. Ví dụ: Nhu cầu của bạn muốn mua một bộ ghế salon, bạn không quan tâm đến việc mình sẽ lựa chọn một nhãn hiệu cụ thể nào đó, công việc của kiến trúc là gợi ý cho bạn, làm sao đăng tải thông tin tìm được một bộ ghế salon vừa ý bạn nhất. </w:t>
+      </w:r>
+    </w:p>
+    <w:p>
+      <w:pPr>
+        <w:ind w:firstLine="720"/>
+        <w:rPr>
+          <w:lang w:val="en-US"/>
+        </w:rPr>
+      </w:pPr>
+      <w:r>
+        <w:rPr>
+          <w:lang w:val="en-US"/>
+        </w:rPr>
+        <w:t>Bên cạnh đó, kiến trúc phải gợi ý cho nhà sản xuất đăng thông tin cho “sản phẩm đáp ứng nhu cầu của họ”, làm sao đăng thông tin một cách nhất quán, làm sao bán được sản phẩm của họ. Ví dụ: khi bạn muốn đăng bán một bộ loa, kiến trúc sẽ xem xét tất cả những nhu cầu mua những bộ loa trên thị trường, từ đó phân tích các thuộc tính, gợi ý cho bạn những thuộc tính phù hợp, giúp bạn bán đi sản phẩm của mình.</w:t>
+      </w:r>
+    </w:p>
+    <w:p>
+      <w:pPr>
+        <w:ind w:firstLine="720"/>
+        <w:rPr>
+          <w:lang w:val="en-US"/>
+        </w:rPr>
+      </w:pPr>
+      <w:r>
+        <w:rPr>
+          <w:lang w:val="en-US"/>
+        </w:rPr>
+        <w:t>Để giải quyết các vấn đề nói trên, việc áp dụng cây quyết định là phương pháp tối ưu để xác định mức độ phụ thuộc, liên quan giữa các thuộc tính với nhau. Cây quyết định còn giúp cho việc xây dựng kiến trúc taxonomy.</w:t>
+      </w:r>
+    </w:p>
+    <w:p>
+      <w:pPr>
+        <w:pStyle w:val="Heading3"/>
+        <w:rPr>
+          <w:lang w:val="en-US"/>
+        </w:rPr>
+      </w:pPr>
+      <w:bookmarkStart w:id="112" w:name="_Toc312162632"/>
+      <w:r>
+        <w:rPr>
+          <w:lang w:val="en-US"/>
+        </w:rPr>
+        <w:t>Kiến trúc dễ dàng triển khai, mở rộng</w:t>
+      </w:r>
       <w:bookmarkEnd w:id="112"/>
-    </w:p>
-    <w:p>
-      <w:pPr>
-        <w:ind w:firstLine="720"/>
-        <w:rPr>
-          <w:lang w:val="en-US"/>
-        </w:rPr>
-      </w:pPr>
-      <w:r>
-        <w:rPr>
-          <w:lang w:val="en-US"/>
-        </w:rPr>
-        <w:t xml:space="preserve">Không chỉ dừng lại ở vấn đề gợi ý cải thiện “sản phẩm đáp ứng nhu cầu”, việc ứng dụng cây quyết định vào kiến trúc sẽ giúp gợi ý cải thiện “sản phẩm đáp ứng nhu cầu” đối với loại nhu cầu có liên quan đến sản phẩm đó. Ví dụ: Nhu cầu của bạn muốn mua một bộ ghế salon, bạn không quan tâm đến việc mình sẽ lựa chọn một nhãn hiệu cụ thể nào đó, công việc của kiến trúc là gợi ý cho bạn, làm sao đăng tải thông tin tìm được một bộ ghế salon vừa ý bạn nhất. </w:t>
-      </w:r>
-    </w:p>
-    <w:p>
-      <w:pPr>
-        <w:ind w:firstLine="720"/>
-        <w:rPr>
-          <w:lang w:val="en-US"/>
-        </w:rPr>
-      </w:pPr>
-      <w:r>
-        <w:rPr>
-          <w:lang w:val="en-US"/>
-        </w:rPr>
-        <w:t>Bên cạnh đó, kiến trúc phải gợi ý cho nhà sản xuất đăng thông tin cho “sản phẩm đáp ứng nhu cầu của họ”, làm sao đăng thông tin một cách nhất quán, làm sao bán được sản phẩm của họ. Ví dụ: khi bạn muốn đăng bán một bộ loa, kiến trúc sẽ xem xét tất cả những nhu cầu mua những bộ loa trên thị trường, từ đó phân tích các thuộc tính, gợi ý cho bạn những thuộc tính phù hợp, giúp bạn bán đi sản phẩm của mình.</w:t>
-      </w:r>
-    </w:p>
-    <w:p>
-      <w:pPr>
-        <w:ind w:firstLine="720"/>
-        <w:rPr>
-          <w:lang w:val="en-US"/>
-        </w:rPr>
-      </w:pPr>
-      <w:r>
-        <w:rPr>
-          <w:lang w:val="en-US"/>
-        </w:rPr>
-        <w:t>Để giải quyết các vấn đề nói trên, việc áp dụng cây quyết định là phương pháp tối ưu để xác định mức độ phụ thuộc, liên quan giữa các thuộc tính với nhau. Cây quyết định còn giúp cho việc xây dựng kiến trúc taxonomy.</w:t>
-      </w:r>
-    </w:p>
-    <w:p>
-      <w:pPr>
-        <w:pStyle w:val="Heading3"/>
-        <w:rPr>
-          <w:lang w:val="en-US"/>
-        </w:rPr>
-      </w:pPr>
-      <w:bookmarkStart w:id="113" w:name="_Toc312162632"/>
-      <w:r>
-        <w:rPr>
-          <w:lang w:val="en-US"/>
-        </w:rPr>
-        <w:t>Kiến trúc dễ dàng triển khai, mở rộng</w:t>
-      </w:r>
-      <w:bookmarkEnd w:id="113"/>
     </w:p>
     <w:p>
       <w:pPr>
@@ -34935,48 +34885,48 @@
           <w:lang w:val="en-US"/>
         </w:rPr>
       </w:pPr>
-      <w:bookmarkStart w:id="114" w:name="_Toc312162633"/>
+      <w:bookmarkStart w:id="113" w:name="_Toc312162633"/>
       <w:r>
         <w:rPr>
           <w:lang w:val="en-US"/>
         </w:rPr>
         <w:t>Kiến trúc đảm bảo hiệu năng khi áp dụng cây quyết định và hệ thống so khớp</w:t>
       </w:r>
+      <w:bookmarkEnd w:id="113"/>
+    </w:p>
+    <w:p>
+      <w:pPr>
+        <w:ind w:firstLine="576"/>
+        <w:rPr>
+          <w:lang w:val="en-US"/>
+        </w:rPr>
+      </w:pPr>
+      <w:r>
+        <w:rPr>
+          <w:lang w:val="en-US"/>
+        </w:rPr>
+        <w:t>Hệ thống so khớp và cây quyết định làm việc rất tốn nhiều thời gian và chi phí tính toán, làm sao đảm bảo hiệu năng khi xây dựng cây quyết định và hệ thống so khớp. Đây cũng là một trong những vấn đề trọng tâm chúng tôi cần giải quyết khi xây dựng kiến trúc này</w:t>
+      </w:r>
+    </w:p>
+    <w:p>
+      <w:pPr>
+        <w:pStyle w:val="Heading1"/>
+        <w:rPr>
+          <w:lang w:val="en-US"/>
+        </w:rPr>
+      </w:pPr>
+      <w:bookmarkStart w:id="114" w:name="_Ref310943415"/>
+      <w:bookmarkStart w:id="115" w:name="_Ref310943432"/>
+      <w:bookmarkStart w:id="116" w:name="_Toc312162634"/>
+      <w:r>
+        <w:rPr>
+          <w:lang w:val="en-US"/>
+        </w:rPr>
+        <w:t>Giải quyết bài toán kiến trúc</w:t>
+      </w:r>
       <w:bookmarkEnd w:id="114"/>
-    </w:p>
-    <w:p>
-      <w:pPr>
-        <w:ind w:firstLine="576"/>
-        <w:rPr>
-          <w:lang w:val="en-US"/>
-        </w:rPr>
-      </w:pPr>
-      <w:r>
-        <w:rPr>
-          <w:lang w:val="en-US"/>
-        </w:rPr>
-        <w:t>Hệ thống so khớp và cây quyết định làm việc rất tốn nhiều thời gian và chi phí tính toán, làm sao đảm bảo hiệu năng khi xây dựng cây quyết định và hệ thống so khớp. Đây cũng là một trong những vấn đề trọng tâm chúng tôi cần giải quyết khi xây dựng kiến trúc này</w:t>
-      </w:r>
-    </w:p>
-    <w:p>
-      <w:pPr>
-        <w:pStyle w:val="Heading1"/>
-        <w:rPr>
-          <w:lang w:val="en-US"/>
-        </w:rPr>
-      </w:pPr>
-      <w:bookmarkStart w:id="115" w:name="_Ref310943415"/>
-      <w:bookmarkStart w:id="116" w:name="_Ref310943432"/>
-      <w:bookmarkStart w:id="117" w:name="_Toc312162634"/>
-      <w:r>
-        <w:rPr>
-          <w:lang w:val="en-US"/>
-        </w:rPr>
-        <w:t>Giải quyết bài toán kiến trúc</w:t>
-      </w:r>
       <w:bookmarkEnd w:id="115"/>
       <w:bookmarkEnd w:id="116"/>
-      <w:bookmarkEnd w:id="117"/>
     </w:p>
     <w:p>
       <w:pPr>
@@ -35264,14 +35214,14 @@
           <w:lang w:val="en-US"/>
         </w:rPr>
       </w:pPr>
-      <w:bookmarkStart w:id="118" w:name="_Toc312162635"/>
+      <w:bookmarkStart w:id="117" w:name="_Toc312162635"/>
       <w:r>
         <w:rPr>
           <w:lang w:val="en-US"/>
         </w:rPr>
         <w:t>Tổ chức thông tin có cấu trúc linh hoạt</w:t>
       </w:r>
-      <w:bookmarkEnd w:id="118"/>
+      <w:bookmarkEnd w:id="117"/>
     </w:p>
     <w:p>
       <w:pPr>
@@ -35565,8 +35515,8 @@
           <w:lang w:val="en-US"/>
         </w:rPr>
       </w:pPr>
-      <w:bookmarkStart w:id="119" w:name="_Toc311894456"/>
-      <w:bookmarkStart w:id="120" w:name="_Toc312162739"/>
+      <w:bookmarkStart w:id="118" w:name="_Toc311894456"/>
+      <w:bookmarkStart w:id="119" w:name="_Toc312162739"/>
       <w:r>
         <w:t xml:space="preserve">Hình </w:t>
       </w:r>
@@ -35591,8 +35541,8 @@
         </w:rPr>
         <w:t>. Mô hình tổ chức thông tin theo tag kết hợp taxonomy</w:t>
       </w:r>
+      <w:bookmarkEnd w:id="118"/>
       <w:bookmarkEnd w:id="119"/>
-      <w:bookmarkEnd w:id="120"/>
     </w:p>
     <w:p>
       <w:pPr>
@@ -35728,8 +35678,8 @@
           <w:lang w:val="en-US"/>
         </w:rPr>
       </w:pPr>
-      <w:bookmarkStart w:id="121" w:name="_Toc311894457"/>
-      <w:bookmarkStart w:id="122" w:name="_Toc312162740"/>
+      <w:bookmarkStart w:id="120" w:name="_Toc311894457"/>
+      <w:bookmarkStart w:id="121" w:name="_Toc312162740"/>
       <w:r>
         <w:t xml:space="preserve">Hình </w:t>
       </w:r>
@@ -35754,14 +35704,14 @@
         </w:rPr>
         <w:t xml:space="preserve">. Ví dụ tổ chức thông tin </w:t>
       </w:r>
+      <w:bookmarkEnd w:id="120"/>
+      <w:r>
+        <w:rPr>
+          <w:lang w:val="en-US"/>
+        </w:rPr>
+        <w:t>có cấu trúc linh hoạt</w:t>
+      </w:r>
       <w:bookmarkEnd w:id="121"/>
-      <w:r>
-        <w:rPr>
-          <w:lang w:val="en-US"/>
-        </w:rPr>
-        <w:t>có cấu trúc linh hoạt</w:t>
-      </w:r>
-      <w:bookmarkEnd w:id="122"/>
     </w:p>
     <w:p>
       <w:pPr>
@@ -36445,9 +36395,9 @@
           <w:lang w:val="en-US"/>
         </w:rPr>
       </w:pPr>
-      <w:bookmarkStart w:id="123" w:name="_Ref312160404"/>
-      <w:bookmarkStart w:id="124" w:name="_Ref312160368"/>
-      <w:bookmarkStart w:id="125" w:name="_Toc312162758"/>
+      <w:bookmarkStart w:id="122" w:name="_Ref312160404"/>
+      <w:bookmarkStart w:id="123" w:name="_Ref312160368"/>
+      <w:bookmarkStart w:id="124" w:name="_Toc312162758"/>
       <w:r>
         <w:t xml:space="preserve">Bảng </w:t>
       </w:r>
@@ -36466,15 +36416,15 @@
       <w:r>
         <w:fldChar w:fldCharType="end"/>
       </w:r>
+      <w:bookmarkEnd w:id="122"/>
+      <w:r>
+        <w:rPr>
+          <w:lang w:val="en-US"/>
+        </w:rPr>
+        <w:t>. Dữ liệu ví dụ trước khi xử lý bằng kỹ thuật Pivot Transformation</w:t>
+      </w:r>
       <w:bookmarkEnd w:id="123"/>
-      <w:r>
-        <w:rPr>
-          <w:lang w:val="en-US"/>
-        </w:rPr>
-        <w:t>. Dữ liệu ví dụ trước khi xử lý bằng kỹ thuật Pivot Transformation</w:t>
-      </w:r>
       <w:bookmarkEnd w:id="124"/>
-      <w:bookmarkEnd w:id="125"/>
       <w:r>
         <w:rPr>
           <w:lang w:val="en-US"/>
@@ -37618,7 +37568,7 @@
           <w:lang w:val="en-US"/>
         </w:rPr>
       </w:pPr>
-      <w:bookmarkStart w:id="126" w:name="_Toc312162759"/>
+      <w:bookmarkStart w:id="125" w:name="_Toc312162759"/>
       <w:r>
         <w:t xml:space="preserve">Bảng </w:t>
       </w:r>
@@ -37699,51 +37649,51 @@
         </w:rPr>
         <w:t>sau khi xử lý bằng kỹ thuật Pivot Transformation</w:t>
       </w:r>
+      <w:bookmarkEnd w:id="125"/>
+    </w:p>
+    <w:p>
+      <w:pPr>
+        <w:ind w:firstLine="720"/>
+        <w:rPr>
+          <w:lang w:val="en-US"/>
+        </w:rPr>
+      </w:pPr>
+      <w:r>
+        <w:rPr>
+          <w:lang w:val="en-US"/>
+        </w:rPr>
+        <w:t>Kỹ thuật Pivot Transformation giúp cho việc phân lớp được thực hiện dễ dàng hơn.</w:t>
+      </w:r>
+    </w:p>
+    <w:p>
+      <w:pPr>
+        <w:ind w:firstLine="720"/>
+        <w:rPr>
+          <w:lang w:val="en-US"/>
+        </w:rPr>
+      </w:pPr>
+      <w:r>
+        <w:rPr>
+          <w:lang w:val="en-US"/>
+        </w:rPr>
+        <w:t>Với kiến trúc tổ chức thông tin như trên, đảm bảo tính mở rộng của kiến trúc, khả năng tích hợp vào một hệ thống khác dễ dàng và việc so khớp thông tin giữa các đối tượng khác nhau được thực thi hiệu quả hơn so với mô hình kiến trúc nghiệp vụ thông thường.</w:t>
+      </w:r>
+    </w:p>
+    <w:p>
+      <w:pPr>
+        <w:pStyle w:val="Heading2"/>
+        <w:rPr>
+          <w:lang w:val="en-US"/>
+        </w:rPr>
+      </w:pPr>
+      <w:bookmarkStart w:id="126" w:name="_Toc312162636"/>
+      <w:r>
+        <w:rPr>
+          <w:lang w:val="en-US"/>
+        </w:rPr>
+        <w:t>So khớp kết hợp mức độ tương quan giữa các tag</w:t>
+      </w:r>
       <w:bookmarkEnd w:id="126"/>
-    </w:p>
-    <w:p>
-      <w:pPr>
-        <w:ind w:firstLine="720"/>
-        <w:rPr>
-          <w:lang w:val="en-US"/>
-        </w:rPr>
-      </w:pPr>
-      <w:r>
-        <w:rPr>
-          <w:lang w:val="en-US"/>
-        </w:rPr>
-        <w:t>Kỹ thuật Pivot Transformation giúp cho việc phân lớp được thực hiện dễ dàng hơn.</w:t>
-      </w:r>
-    </w:p>
-    <w:p>
-      <w:pPr>
-        <w:ind w:firstLine="720"/>
-        <w:rPr>
-          <w:lang w:val="en-US"/>
-        </w:rPr>
-      </w:pPr>
-      <w:r>
-        <w:rPr>
-          <w:lang w:val="en-US"/>
-        </w:rPr>
-        <w:t>Với kiến trúc tổ chức thông tin như trên, đảm bảo tính mở rộng của kiến trúc, khả năng tích hợp vào một hệ thống khác dễ dàng và việc so khớp thông tin giữa các đối tượng khác nhau được thực thi hiệu quả hơn so với mô hình kiến trúc nghiệp vụ thông thường.</w:t>
-      </w:r>
-    </w:p>
-    <w:p>
-      <w:pPr>
-        <w:pStyle w:val="Heading2"/>
-        <w:rPr>
-          <w:lang w:val="en-US"/>
-        </w:rPr>
-      </w:pPr>
-      <w:bookmarkStart w:id="127" w:name="_Toc312162636"/>
-      <w:r>
-        <w:rPr>
-          <w:lang w:val="en-US"/>
-        </w:rPr>
-        <w:t>So khớp kết hợp mức độ tương quan giữa các tag</w:t>
-      </w:r>
-      <w:bookmarkEnd w:id="127"/>
     </w:p>
     <w:p>
       <w:pPr>
@@ -37822,7 +37772,7 @@
           <w:lang w:val="en-US"/>
         </w:rPr>
       </w:pPr>
-      <w:bookmarkStart w:id="128" w:name="_Toc312162741"/>
+      <w:bookmarkStart w:id="127" w:name="_Toc312162741"/>
       <w:r>
         <w:t xml:space="preserve">Hình </w:t>
       </w:r>
@@ -37859,7 +37809,7 @@
         </w:rPr>
         <w:t xml:space="preserve"> giữa các tag theo góc nhìn</w:t>
       </w:r>
-      <w:bookmarkEnd w:id="128"/>
+      <w:bookmarkEnd w:id="127"/>
     </w:p>
     <w:p>
       <w:pPr>
@@ -38106,7 +38056,7 @@
           <w:lang w:val="en-US"/>
         </w:rPr>
       </w:pPr>
-      <w:bookmarkStart w:id="129" w:name="_Toc312162637"/>
+      <w:bookmarkStart w:id="128" w:name="_Toc312162637"/>
       <w:r>
         <w:rPr>
           <w:lang w:val="en-US"/>
@@ -38119,7 +38069,7 @@
         </w:rPr>
         <w:t xml:space="preserve"> vào bài toán</w:t>
       </w:r>
-      <w:bookmarkEnd w:id="129"/>
+      <w:bookmarkEnd w:id="128"/>
     </w:p>
     <w:p>
       <w:pPr>
@@ -38287,7 +38237,7 @@
           <w:lang w:val="en-US"/>
         </w:rPr>
       </w:pPr>
-      <w:bookmarkStart w:id="130" w:name="_Toc312162742"/>
+      <w:bookmarkStart w:id="129" w:name="_Toc312162742"/>
       <w:r>
         <w:t xml:space="preserve">Hình </w:t>
       </w:r>
@@ -38312,7 +38262,7 @@
         </w:rPr>
         <w:t>. Ví dụ về lưu trữ thông tin thông qua taxonomy</w:t>
       </w:r>
-      <w:bookmarkEnd w:id="130"/>
+      <w:bookmarkEnd w:id="129"/>
     </w:p>
     <w:p>
       <w:pPr>
@@ -39074,7 +39024,7 @@
           <w:lang w:val="en-US"/>
         </w:rPr>
       </w:pPr>
-      <w:bookmarkStart w:id="131" w:name="_Toc312162760"/>
+      <w:bookmarkStart w:id="130" w:name="_Toc312162760"/>
       <w:r>
         <w:t xml:space="preserve">Bảng </w:t>
       </w:r>
@@ -39105,7 +39055,7 @@
         </w:rPr>
         <w:t>Microsoft Business Intelligence</w:t>
       </w:r>
-      <w:bookmarkEnd w:id="131"/>
+      <w:bookmarkEnd w:id="130"/>
     </w:p>
     <w:p>
       <w:pPr>
@@ -39274,7 +39224,7 @@
           <w:lang w:val="en-US"/>
         </w:rPr>
       </w:pPr>
-      <w:bookmarkStart w:id="132" w:name="_Toc312162638"/>
+      <w:bookmarkStart w:id="131" w:name="_Toc312162638"/>
       <w:r>
         <w:rPr>
           <w:lang w:val="en-US"/>
@@ -39293,7 +39243,7 @@
         </w:rPr>
         <w:t xml:space="preserve"> kiến trúc phần mềm vào bài toán</w:t>
       </w:r>
-      <w:bookmarkEnd w:id="132"/>
+      <w:bookmarkEnd w:id="131"/>
     </w:p>
     <w:p>
       <w:pPr>
@@ -39415,30 +39365,30 @@
           <w:lang w:val="en-US"/>
         </w:rPr>
       </w:pPr>
-      <w:bookmarkStart w:id="133" w:name="_Toc312162639"/>
+      <w:bookmarkStart w:id="132" w:name="_Toc312162639"/>
       <w:r>
         <w:rPr>
           <w:lang w:val="en-US"/>
         </w:rPr>
         <w:t>Áp dụng giải pháp vào bài toán Job Zoom</w:t>
       </w:r>
+      <w:bookmarkEnd w:id="132"/>
+    </w:p>
+    <w:p>
+      <w:pPr>
+        <w:pStyle w:val="Heading2"/>
+        <w:rPr>
+          <w:lang w:val="en-US"/>
+        </w:rPr>
+      </w:pPr>
+      <w:bookmarkStart w:id="133" w:name="_Toc312162640"/>
+      <w:r>
+        <w:rPr>
+          <w:lang w:val="en-US"/>
+        </w:rPr>
+        <w:t>Thực trạng các website tuyển dụng hiện nay</w:t>
+      </w:r>
       <w:bookmarkEnd w:id="133"/>
-    </w:p>
-    <w:p>
-      <w:pPr>
-        <w:pStyle w:val="Heading2"/>
-        <w:rPr>
-          <w:lang w:val="en-US"/>
-        </w:rPr>
-      </w:pPr>
-      <w:bookmarkStart w:id="134" w:name="_Toc312162640"/>
-      <w:r>
-        <w:rPr>
-          <w:lang w:val="en-US"/>
-        </w:rPr>
-        <w:t>Thực trạng các website tuyển dụng hiện nay</w:t>
-      </w:r>
-      <w:bookmarkEnd w:id="134"/>
     </w:p>
     <w:p>
       <w:pPr>
@@ -39643,36 +39593,36 @@
           <w:lang w:val="en-US"/>
         </w:rPr>
       </w:pPr>
-      <w:bookmarkStart w:id="135" w:name="_Toc312162641"/>
+      <w:bookmarkStart w:id="134" w:name="_Toc312162641"/>
       <w:r>
         <w:rPr>
           <w:lang w:val="en-US"/>
         </w:rPr>
         <w:t>Những vấn đề Job Zoom cần giải quyết</w:t>
       </w:r>
+      <w:bookmarkEnd w:id="134"/>
+    </w:p>
+    <w:p>
+      <w:pPr>
+        <w:pStyle w:val="Heading3"/>
+        <w:rPr>
+          <w:lang w:val="en-US"/>
+        </w:rPr>
+      </w:pPr>
+      <w:bookmarkStart w:id="135" w:name="_Toc312162642"/>
+      <w:r>
+        <w:rPr>
+          <w:lang w:val="en-US"/>
+        </w:rPr>
+        <w:t>Vấn đề</w:t>
+      </w:r>
+      <w:r>
+        <w:rPr>
+          <w:lang w:val="en-US"/>
+        </w:rPr>
+        <w:t xml:space="preserve"> 1: Hỗ trợ người dùng viết CV theo ngành nghề.</w:t>
+      </w:r>
       <w:bookmarkEnd w:id="135"/>
-    </w:p>
-    <w:p>
-      <w:pPr>
-        <w:pStyle w:val="Heading3"/>
-        <w:rPr>
-          <w:lang w:val="en-US"/>
-        </w:rPr>
-      </w:pPr>
-      <w:bookmarkStart w:id="136" w:name="_Toc312162642"/>
-      <w:r>
-        <w:rPr>
-          <w:lang w:val="en-US"/>
-        </w:rPr>
-        <w:t>Vấn đề</w:t>
-      </w:r>
-      <w:r>
-        <w:rPr>
-          <w:lang w:val="en-US"/>
-        </w:rPr>
-        <w:t xml:space="preserve"> 1: Hỗ trợ người dùng viết CV theo ngành nghề.</w:t>
-      </w:r>
-      <w:bookmarkEnd w:id="136"/>
       <w:r>
         <w:rPr>
           <w:lang w:val="en-US"/>
@@ -39795,7 +39745,7 @@
           <w:lang w:val="en-US"/>
         </w:rPr>
       </w:pPr>
-      <w:bookmarkStart w:id="137" w:name="_Toc312162643"/>
+      <w:bookmarkStart w:id="136" w:name="_Toc312162643"/>
       <w:r>
         <w:rPr>
           <w:lang w:val="en-US"/>
@@ -39827,7 +39777,7 @@
         </w:rPr>
         <w:t>theo ngành nghề.</w:t>
       </w:r>
-      <w:bookmarkEnd w:id="137"/>
+      <w:bookmarkEnd w:id="136"/>
     </w:p>
     <w:p>
       <w:pPr>
@@ -40012,7 +39962,7 @@
           <w:lang w:val="en-US"/>
         </w:rPr>
       </w:pPr>
-      <w:bookmarkStart w:id="138" w:name="_Toc312162644"/>
+      <w:bookmarkStart w:id="137" w:name="_Toc312162644"/>
       <w:r>
         <w:rPr>
           <w:lang w:val="en-US"/>
@@ -40025,137 +39975,137 @@
         </w:rPr>
         <w:t>So khớp hồ sơ ứng viên với yêu cầu tuyển dụng</w:t>
       </w:r>
+      <w:bookmarkEnd w:id="137"/>
+    </w:p>
+    <w:p>
+      <w:pPr>
+        <w:ind w:firstLine="720"/>
+        <w:rPr>
+          <w:lang w:val="en-US"/>
+        </w:rPr>
+      </w:pPr>
+      <w:r>
+        <w:rPr>
+          <w:lang w:val="en-US"/>
+        </w:rPr>
+        <w:t xml:space="preserve">Sau quá trình phân tích nghiệp vụ tuyển dụng, nhóm thấy được cấu trúc thông tin của yêu cầu tuyển dụng và hồ sơ ứng viên có một cấu trúc tương tự với nhau. Vì vậy ta có thể thực hiện so khớp thông tin của chúng với nhau. </w:t>
+      </w:r>
+    </w:p>
+    <w:p>
+      <w:pPr>
+        <w:ind w:firstLine="720"/>
+        <w:rPr>
+          <w:lang w:val="en-US"/>
+        </w:rPr>
+      </w:pPr>
+      <w:r>
+        <w:rPr>
+          <w:lang w:val="en-US"/>
+        </w:rPr>
+        <w:t xml:space="preserve">Đối với người tìm việc: </w:t>
+      </w:r>
+      <w:r>
+        <w:rPr>
+          <w:lang w:val="en-US"/>
+        </w:rPr>
+        <w:t xml:space="preserve">Hệ </w:t>
+      </w:r>
+      <w:r>
+        <w:rPr>
+          <w:lang w:val="en-US"/>
+        </w:rPr>
+        <w:t xml:space="preserve">thống </w:t>
+      </w:r>
+      <w:r>
+        <w:rPr>
+          <w:lang w:val="en-US"/>
+        </w:rPr>
+        <w:t>so khớp</w:t>
+      </w:r>
+      <w:r>
+        <w:rPr>
+          <w:lang w:val="en-US"/>
+        </w:rPr>
+        <w:t xml:space="preserve"> gợi ý người dùng hoàn thiện, bổ sung những thiếu sót của CV, tăng cơ hội </w:t>
+      </w:r>
+      <w:r>
+        <w:rPr>
+          <w:lang w:val="en-US"/>
+        </w:rPr>
+        <w:t>ứng tuyển</w:t>
+      </w:r>
+      <w:r>
+        <w:rPr>
+          <w:lang w:val="en-US"/>
+        </w:rPr>
+        <w:t xml:space="preserve"> vào một vị trí tại một công ty cụ thể. </w:t>
+      </w:r>
+    </w:p>
+    <w:p>
+      <w:pPr>
+        <w:ind w:firstLine="576"/>
+        <w:rPr>
+          <w:lang w:val="en-US"/>
+        </w:rPr>
+      </w:pPr>
+      <w:r>
+        <w:rPr>
+          <w:lang w:val="en-US"/>
+        </w:rPr>
+        <w:t xml:space="preserve">Đối với nhà tuyển dụng: </w:t>
+      </w:r>
+      <w:r>
+        <w:rPr>
+          <w:lang w:val="en-US"/>
+        </w:rPr>
+        <w:t xml:space="preserve">Hệ </w:t>
+      </w:r>
+      <w:r>
+        <w:rPr>
+          <w:lang w:val="en-US"/>
+        </w:rPr>
+        <w:t xml:space="preserve">thống </w:t>
+      </w:r>
+      <w:r>
+        <w:rPr>
+          <w:lang w:val="en-US"/>
+        </w:rPr>
+        <w:t xml:space="preserve">so khớp </w:t>
+      </w:r>
+      <w:r>
+        <w:rPr>
+          <w:lang w:val="en-US"/>
+        </w:rPr>
+        <w:t xml:space="preserve">đánh giá ứng viên xin </w:t>
+      </w:r>
+      <w:r>
+        <w:rPr>
+          <w:lang w:val="en-US"/>
+        </w:rPr>
+        <w:t>ứng tuyển</w:t>
+      </w:r>
+      <w:r>
+        <w:rPr>
+          <w:lang w:val="en-US"/>
+        </w:rPr>
+        <w:t xml:space="preserve"> vào công việc, hỗ trợ cho nhà tuyển dụng trong việc đánh giá ứng viên</w:t>
+      </w:r>
+    </w:p>
+    <w:p>
+      <w:pPr>
+        <w:pStyle w:val="Heading2"/>
+        <w:rPr>
+          <w:lang w:val="en-US"/>
+        </w:rPr>
+      </w:pPr>
+      <w:bookmarkStart w:id="138" w:name="_Toc312162645"/>
+      <w:r>
+        <w:rPr>
+          <w:lang w:val="en-US"/>
+        </w:rPr>
+        <w:t>Kết quả mong muốn</w:t>
+      </w:r>
       <w:bookmarkEnd w:id="138"/>
-    </w:p>
-    <w:p>
-      <w:pPr>
-        <w:ind w:firstLine="720"/>
-        <w:rPr>
-          <w:lang w:val="en-US"/>
-        </w:rPr>
-      </w:pPr>
-      <w:r>
-        <w:rPr>
-          <w:lang w:val="en-US"/>
-        </w:rPr>
-        <w:t xml:space="preserve">Sau quá trình phân tích nghiệp vụ tuyển dụng, nhóm thấy được cấu trúc thông tin của yêu cầu tuyển dụng và hồ sơ ứng viên có một cấu trúc tương tự với nhau. Vì vậy ta có thể thực hiện so khớp thông tin của chúng với nhau. </w:t>
-      </w:r>
-    </w:p>
-    <w:p>
-      <w:pPr>
-        <w:ind w:firstLine="720"/>
-        <w:rPr>
-          <w:lang w:val="en-US"/>
-        </w:rPr>
-      </w:pPr>
-      <w:r>
-        <w:rPr>
-          <w:lang w:val="en-US"/>
-        </w:rPr>
-        <w:t xml:space="preserve">Đối với người tìm việc: </w:t>
-      </w:r>
-      <w:r>
-        <w:rPr>
-          <w:lang w:val="en-US"/>
-        </w:rPr>
-        <w:t xml:space="preserve">Hệ </w:t>
-      </w:r>
-      <w:r>
-        <w:rPr>
-          <w:lang w:val="en-US"/>
-        </w:rPr>
-        <w:t xml:space="preserve">thống </w:t>
-      </w:r>
-      <w:r>
-        <w:rPr>
-          <w:lang w:val="en-US"/>
-        </w:rPr>
-        <w:t>so khớp</w:t>
-      </w:r>
-      <w:r>
-        <w:rPr>
-          <w:lang w:val="en-US"/>
-        </w:rPr>
-        <w:t xml:space="preserve"> gợi ý người dùng hoàn thiện, bổ sung những thiếu sót của CV, tăng cơ hội </w:t>
-      </w:r>
-      <w:r>
-        <w:rPr>
-          <w:lang w:val="en-US"/>
-        </w:rPr>
-        <w:t>ứng tuyển</w:t>
-      </w:r>
-      <w:r>
-        <w:rPr>
-          <w:lang w:val="en-US"/>
-        </w:rPr>
-        <w:t xml:space="preserve"> vào một vị trí tại một công ty cụ thể. </w:t>
-      </w:r>
-    </w:p>
-    <w:p>
-      <w:pPr>
-        <w:ind w:firstLine="576"/>
-        <w:rPr>
-          <w:lang w:val="en-US"/>
-        </w:rPr>
-      </w:pPr>
-      <w:r>
-        <w:rPr>
-          <w:lang w:val="en-US"/>
-        </w:rPr>
-        <w:t xml:space="preserve">Đối với nhà tuyển dụng: </w:t>
-      </w:r>
-      <w:r>
-        <w:rPr>
-          <w:lang w:val="en-US"/>
-        </w:rPr>
-        <w:t xml:space="preserve">Hệ </w:t>
-      </w:r>
-      <w:r>
-        <w:rPr>
-          <w:lang w:val="en-US"/>
-        </w:rPr>
-        <w:t xml:space="preserve">thống </w:t>
-      </w:r>
-      <w:r>
-        <w:rPr>
-          <w:lang w:val="en-US"/>
-        </w:rPr>
-        <w:t xml:space="preserve">so khớp </w:t>
-      </w:r>
-      <w:r>
-        <w:rPr>
-          <w:lang w:val="en-US"/>
-        </w:rPr>
-        <w:t xml:space="preserve">đánh giá ứng viên xin </w:t>
-      </w:r>
-      <w:r>
-        <w:rPr>
-          <w:lang w:val="en-US"/>
-        </w:rPr>
-        <w:t>ứng tuyển</w:t>
-      </w:r>
-      <w:r>
-        <w:rPr>
-          <w:lang w:val="en-US"/>
-        </w:rPr>
-        <w:t xml:space="preserve"> vào công việc, hỗ trợ cho nhà tuyển dụng trong việc đánh giá ứng viên</w:t>
-      </w:r>
-    </w:p>
-    <w:p>
-      <w:pPr>
-        <w:pStyle w:val="Heading2"/>
-        <w:rPr>
-          <w:lang w:val="en-US"/>
-        </w:rPr>
-      </w:pPr>
-      <w:bookmarkStart w:id="139" w:name="_Toc312162645"/>
-      <w:r>
-        <w:rPr>
-          <w:lang w:val="en-US"/>
-        </w:rPr>
-        <w:t>Kết quả mong muốn</w:t>
-      </w:r>
-      <w:bookmarkEnd w:id="139"/>
     </w:p>
     <w:p>
       <w:pPr>
@@ -40360,13 +40310,49 @@
           <w:lang w:val="en-US"/>
         </w:rPr>
       </w:pPr>
-      <w:bookmarkStart w:id="140" w:name="_Toc312162646"/>
+      <w:bookmarkStart w:id="139" w:name="_Toc312162646"/>
       <w:r>
         <w:rPr>
           <w:lang w:val="en-US"/>
         </w:rPr>
         <w:t>Những vấn đề cần giải quyết trong JobZoom framework</w:t>
       </w:r>
+      <w:bookmarkEnd w:id="139"/>
+    </w:p>
+    <w:p>
+      <w:pPr>
+        <w:ind w:firstLine="576"/>
+        <w:rPr>
+          <w:lang w:val="en-US"/>
+        </w:rPr>
+      </w:pPr>
+      <w:r>
+        <w:rPr>
+          <w:lang w:val="en-US"/>
+        </w:rPr>
+        <w:t>Trong phần này, chúng tôi sẽ giới thiệu các lý thuyết và phương pháp chúng tôi áp dụng được từ giải pháp kiến trúc mà chúng tôi xây dựng ở trên: “kiến trúc lưu trữ và so khớp thông tin”, sau đó sẽ giới thiệu kiến trúc một cách chi tiết hơn ở phần “Giải pháp kiến trúc cổng thông tin tìm việc JobZoom.</w:t>
+      </w:r>
+    </w:p>
+    <w:p>
+      <w:pPr>
+        <w:pStyle w:val="Heading2"/>
+        <w:rPr>
+          <w:lang w:val="en-US"/>
+        </w:rPr>
+      </w:pPr>
+      <w:bookmarkStart w:id="140" w:name="_Toc312162647"/>
+      <w:r>
+        <w:rPr>
+          <w:lang w:val="en-US"/>
+        </w:rPr>
+        <w:t xml:space="preserve">Khái quát phương pháp giải quyết </w:t>
+      </w:r>
+      <w:r>
+        <w:rPr>
+          <w:lang w:val="en-US"/>
+        </w:rPr>
+        <w:t>vấn đề</w:t>
+      </w:r>
       <w:bookmarkEnd w:id="140"/>
     </w:p>
     <w:p>
@@ -40380,7 +40366,35 @@
         <w:rPr>
           <w:lang w:val="en-US"/>
         </w:rPr>
-        <w:t>Trong phần này, chúng tôi sẽ giới thiệu các lý thuyết và phương pháp chúng tôi áp dụng được từ giải pháp kiến trúc mà chúng tôi xây dựng ở trên: “kiến trúc lưu trữ và so khớp thông tin”, sau đó sẽ giới thiệu kiến trúc một cách chi tiết hơn ở phần “Giải pháp kiến trúc cổng thông tin tìm việc JobZoom.</w:t>
+        <w:t>Những vấn đề của JobZoom framework xoay quanh bài toán kiến trúc của chúng tôi. Những phương pháp để ra để thực hiện “kiến trúc lưu trữ và so khớp thông tin” đã được chúng tôi hiện thực hoá, áp dụng vào lĩnh vực cụ thể đó là lĩnh vực tìm kiếm việc làm và tuyển dụng trực tuyến. Nhằm hỗ trợ so khớp giữa các hồ sơ của ứng viên và yêu cầu tuyển dụng, đòi hỏi thông tin về hồ sơ ứng viên cũng như yêu cầu tuyển dụng cần phải đạt mức độ linh hoạt, có mối quan hệ tương đồng trong quá trình phân loại, lưu trữ thông tin sao cho có thể dễ dàng so khớp.</w:t>
+      </w:r>
+    </w:p>
+    <w:p>
+      <w:pPr>
+        <w:ind w:firstLine="576"/>
+        <w:rPr>
+          <w:lang w:val="en-US"/>
+        </w:rPr>
+      </w:pPr>
+      <w:r>
+        <w:rPr>
+          <w:lang w:val="en-US"/>
+        </w:rPr>
+        <w:t xml:space="preserve">JobZoom framework còn ứng dụng cây quyết định và hệ thống so khớp sẽ giúp nhà tuyển dụng dễ dàng hơn trong việc đăng tải yêu cầu công việ, giúp cho người tìm việc dễ dàng viết một hồ sơ xin việc một cách chi tiết, rõ ràng hơn. </w:t>
+      </w:r>
+    </w:p>
+    <w:p>
+      <w:pPr>
+        <w:ind w:firstLine="576"/>
+        <w:rPr>
+          <w:lang w:val="en-US"/>
+        </w:rPr>
+      </w:pPr>
+      <w:r>
+        <w:rPr>
+          <w:lang w:val="en-US"/>
+        </w:rPr>
+        <w:t>Bên cạnh đó, giải pháp đảm bảo hiệu năng và kiến trúc dễ dàng triển khai mở rộng, cũng được chúng tôi chứng minh và hiện thực thông qua JobZoom framework.</w:t>
       </w:r>
     </w:p>
     <w:p>
@@ -40390,78 +40404,14 @@
           <w:lang w:val="en-US"/>
         </w:rPr>
       </w:pPr>
-      <w:bookmarkStart w:id="141" w:name="_Toc312162647"/>
-      <w:r>
-        <w:rPr>
-          <w:lang w:val="en-US"/>
-        </w:rPr>
-        <w:t xml:space="preserve">Khái quát phương pháp giải quyết </w:t>
-      </w:r>
-      <w:r>
-        <w:rPr>
-          <w:lang w:val="en-US"/>
-        </w:rPr>
-        <w:t>vấn đề</w:t>
+      <w:bookmarkStart w:id="141" w:name="_Toc312162648"/>
+      <w:r>
+        <w:rPr>
+          <w:lang w:val="en-US"/>
+        </w:rPr>
+        <w:t>Ứng dụng lưu trữ dưới dạng tag kết hợp taxonomy</w:t>
       </w:r>
       <w:bookmarkEnd w:id="141"/>
-    </w:p>
-    <w:p>
-      <w:pPr>
-        <w:ind w:firstLine="576"/>
-        <w:rPr>
-          <w:lang w:val="en-US"/>
-        </w:rPr>
-      </w:pPr>
-      <w:r>
-        <w:rPr>
-          <w:lang w:val="en-US"/>
-        </w:rPr>
-        <w:t>Những vấn đề của JobZoom framework xoay quanh bài toán kiến trúc của chúng tôi. Những phương pháp để ra để thực hiện “kiến trúc lưu trữ và so khớp thông tin” đã được chúng tôi hiện thực hoá, áp dụng vào lĩnh vực cụ thể đó là lĩnh vực tìm kiếm việc làm và tuyển dụng trực tuyến. Nhằm hỗ trợ so khớp giữa các hồ sơ của ứng viên và yêu cầu tuyển dụng, đòi hỏi thông tin về hồ sơ ứng viên cũng như yêu cầu tuyển dụng cần phải đạt mức độ linh hoạt, có mối quan hệ tương đồng trong quá trình phân loại, lưu trữ thông tin sao cho có thể dễ dàng so khớp.</w:t>
-      </w:r>
-    </w:p>
-    <w:p>
-      <w:pPr>
-        <w:ind w:firstLine="576"/>
-        <w:rPr>
-          <w:lang w:val="en-US"/>
-        </w:rPr>
-      </w:pPr>
-      <w:r>
-        <w:rPr>
-          <w:lang w:val="en-US"/>
-        </w:rPr>
-        <w:t xml:space="preserve">JobZoom framework còn ứng dụng cây quyết định và hệ thống so khớp sẽ giúp nhà tuyển dụng dễ dàng hơn trong việc đăng tải yêu cầu công việ, giúp cho người tìm việc dễ dàng viết một hồ sơ xin việc một cách chi tiết, rõ ràng hơn. </w:t>
-      </w:r>
-    </w:p>
-    <w:p>
-      <w:pPr>
-        <w:ind w:firstLine="576"/>
-        <w:rPr>
-          <w:lang w:val="en-US"/>
-        </w:rPr>
-      </w:pPr>
-      <w:r>
-        <w:rPr>
-          <w:lang w:val="en-US"/>
-        </w:rPr>
-        <w:t>Bên cạnh đó, giải pháp đảm bảo hiệu năng và kiến trúc dễ dàng triển khai mở rộng, cũng được chúng tôi chứng minh và hiện thực thông qua JobZoom framework.</w:t>
-      </w:r>
-    </w:p>
-    <w:p>
-      <w:pPr>
-        <w:pStyle w:val="Heading2"/>
-        <w:rPr>
-          <w:lang w:val="en-US"/>
-        </w:rPr>
-      </w:pPr>
-      <w:bookmarkStart w:id="142" w:name="_Toc312162648"/>
-      <w:r>
-        <w:rPr>
-          <w:lang w:val="en-US"/>
-        </w:rPr>
-        <w:t>Ứng dụng lưu trữ dưới dạng tag kết hợp taxonomy</w:t>
-      </w:r>
-      <w:bookmarkEnd w:id="142"/>
     </w:p>
     <w:p>
       <w:pPr>
@@ -40505,14 +40455,14 @@
           <w:lang w:val="en-US"/>
         </w:rPr>
       </w:pPr>
-      <w:bookmarkStart w:id="143" w:name="_Toc312162649"/>
+      <w:bookmarkStart w:id="142" w:name="_Toc312162649"/>
       <w:r>
         <w:rPr>
           <w:lang w:val="en-US"/>
         </w:rPr>
         <w:t>Ứng dụng hệ thống so khớp kết hợp mức độ tương quan</w:t>
       </w:r>
-      <w:bookmarkEnd w:id="143"/>
+      <w:bookmarkEnd w:id="142"/>
     </w:p>
     <w:bookmarkEnd w:id="14"/>
     <w:bookmarkEnd w:id="15"/>
@@ -40551,11 +40501,11 @@
           <w:lang w:val="en-US"/>
         </w:rPr>
       </w:pPr>
-      <w:bookmarkStart w:id="144" w:name="_Toc312162650"/>
+      <w:bookmarkStart w:id="143" w:name="_Toc312162650"/>
       <w:r>
         <w:t>Ứng dụng cây quyết định</w:t>
       </w:r>
-      <w:bookmarkEnd w:id="144"/>
+      <w:bookmarkEnd w:id="143"/>
     </w:p>
     <w:p>
       <w:pPr>
@@ -40621,11 +40571,11 @@
           <w:lang w:val="en-US"/>
         </w:rPr>
       </w:pPr>
-      <w:bookmarkStart w:id="145" w:name="_Toc312162651"/>
+      <w:bookmarkStart w:id="144" w:name="_Toc312162651"/>
       <w:r>
         <w:t>Ứng dụng kiến trúc dễ dàng triển khai và mở rộng</w:t>
       </w:r>
-      <w:bookmarkEnd w:id="145"/>
+      <w:bookmarkEnd w:id="144"/>
       <w:r>
         <w:t xml:space="preserve"> </w:t>
       </w:r>
@@ -40693,7 +40643,7 @@
       <w:pPr>
         <w:pStyle w:val="Heading2"/>
       </w:pPr>
-      <w:bookmarkStart w:id="146" w:name="_Toc312162652"/>
+      <w:bookmarkStart w:id="145" w:name="_Toc312162652"/>
       <w:r>
         <w:t xml:space="preserve">Ứng dụng kiến trúc </w:t>
       </w:r>
@@ -40703,7 +40653,7 @@
         </w:rPr>
         <w:t>đảm bảo hiệu năng khi áp dụng cây quyết định và hệ thống so khớp</w:t>
       </w:r>
-      <w:bookmarkEnd w:id="146"/>
+      <w:bookmarkEnd w:id="145"/>
       <w:r>
         <w:t xml:space="preserve"> </w:t>
       </w:r>
@@ -40798,7 +40748,7 @@
           <w:lang w:val="en-US"/>
         </w:rPr>
       </w:pPr>
-      <w:bookmarkStart w:id="147" w:name="_Toc312162653"/>
+      <w:bookmarkStart w:id="146" w:name="_Toc312162653"/>
       <w:r>
         <w:rPr>
           <w:lang w:val="en-US"/>
@@ -40812,13 +40762,245 @@
         </w:rPr>
         <w:t>iến trúc cổng thông tin tìm việc JobZoom</w:t>
       </w:r>
+      <w:bookmarkEnd w:id="146"/>
+      <w:r>
+        <w:rPr>
+          <w:lang w:val="en-US"/>
+        </w:rPr>
+        <w:t xml:space="preserve"> </w:t>
+      </w:r>
+    </w:p>
+    <w:p>
+      <w:pPr>
+        <w:pStyle w:val="Heading2"/>
+        <w:rPr>
+          <w:lang w:val="en-US"/>
+        </w:rPr>
+      </w:pPr>
+      <w:bookmarkStart w:id="147" w:name="_Toc312162654"/>
+      <w:r>
+        <w:rPr>
+          <w:lang w:val="en-US"/>
+        </w:rPr>
+        <w:t>Điều kiện ra đời</w:t>
+      </w:r>
       <w:bookmarkEnd w:id="147"/>
-      <w:r>
-        <w:rPr>
-          <w:lang w:val="en-US"/>
-        </w:rPr>
-        <w:t xml:space="preserve"> </w:t>
-      </w:r>
+    </w:p>
+    <w:p>
+      <w:pPr>
+        <w:ind w:firstLine="432"/>
+        <w:rPr>
+          <w:lang w:val="en-US"/>
+        </w:rPr>
+      </w:pPr>
+      <w:r>
+        <w:rPr>
+          <w:lang w:val="en-US"/>
+        </w:rPr>
+        <w:t xml:space="preserve">Ngày nay, internet đã dần chiếm hữu cuộc sống hiện tại, hết thảy mọi việc đều được “số hoá” cũng là lúc tuyển dụng và người tìm việc đều chọn các website tìm việc làm cầu nối cho mình. </w:t>
+      </w:r>
+    </w:p>
+    <w:p>
+      <w:pPr>
+        <w:ind w:firstLine="432"/>
+        <w:rPr>
+          <w:lang w:val="en-US"/>
+        </w:rPr>
+      </w:pPr>
+      <w:r>
+        <w:t>Theo số liệu thống kê của tổ chức Internet Usage World Stats</w:t>
+      </w:r>
+      <w:r>
+        <w:rPr>
+          <w:rStyle w:val="FootnoteReference"/>
+        </w:rPr>
+        <w:footnoteReference w:id="15"/>
+      </w:r>
+      <w:r>
+        <w:t xml:space="preserve">, tính đến nay có hơn </w:t>
+      </w:r>
+      <w:r>
+        <w:rPr>
+          <w:lang w:val="en-US"/>
+        </w:rPr>
+        <w:t>2,1</w:t>
+      </w:r>
+      <w:r>
+        <w:t xml:space="preserve"> tỉ người trên thế giới sử dụng Internet</w:t>
+      </w:r>
+      <w:r>
+        <w:rPr>
+          <w:lang w:val="en-US"/>
+        </w:rPr>
+        <w:t>. Bên cạnh đó, nghiên cứu về người tiêu dùng do Mintel International Group Ltd. (tổ chức quốc tế chuyên nghiên cứu về thị trường và người tiêu dùng) tiến hành cho thấy có đến 30% số người dùng Internet đã tham khảo các website tuyển dụng trực tuyến để tìm kiếm thông tin về việc làm. Chúng ta có thể thấy xu hướng tìm việc trực tuyến đang ngày càng phát triển với tốc độc rất nhanh.</w:t>
+      </w:r>
+    </w:p>
+    <w:p>
+      <w:pPr>
+        <w:ind w:firstLine="432"/>
+        <w:rPr>
+          <w:lang w:val="en-US"/>
+        </w:rPr>
+      </w:pPr>
+      <w:r>
+        <w:rPr>
+          <w:lang w:val="en-US"/>
+        </w:rPr>
+        <w:t>Việt Nam là quốc gia đang phát triển với dân số trên 90 triệu người với trên 28,6 triệu người sử dụng internet chiếm khoảng 31,6% dân số (2011)</w:t>
+      </w:r>
+      <w:r>
+        <w:rPr>
+          <w:rStyle w:val="FootnoteReference"/>
+          <w:lang w:val="en-US"/>
+        </w:rPr>
+        <w:footnoteReference w:id="16"/>
+      </w:r>
+      <w:r>
+        <w:rPr>
+          <w:lang w:val="en-US"/>
+        </w:rPr>
+        <w:t xml:space="preserve">. </w:t>
+      </w:r>
+      <w:r>
+        <w:t>Các trang web về lao động việc làm ra đời đã</w:t>
+      </w:r>
+      <w:r>
+        <w:rPr>
+          <w:lang w:val="en-US"/>
+        </w:rPr>
+        <w:t xml:space="preserve"> ngày càng</w:t>
+      </w:r>
+      <w:r>
+        <w:t xml:space="preserve"> đem lại nhiều thông tin tổng hợp, đa dạng về công việc, mở ra những cơ hội lớn hơn cho người tìm việc, đồng thời giúp doanh nghiệp giải quyết nhu cầu nhân sự nhanh chóng và hiệu quả hơn.</w:t>
+      </w:r>
+      <w:r>
+        <w:rPr>
+          <w:lang w:val="en-US"/>
+        </w:rPr>
+        <w:t xml:space="preserve"> Tuy nhiên, thực trạng chung của các website tìm việc hiện nay chưa ứng dụng triệt để khai thác dữ liệu trong việc việc gợi ý người dùng viết CV hay hỗ trợ doanh nghiệp trong việc đánh giá ứng viên thông qua thông tin ứng viên cung cấp. Để góp phần đáp ứng những yêu cầu thực tiễn này, đề tài “</w:t>
+      </w:r>
+      <w:r>
+        <w:rPr>
+          <w:b/>
+          <w:lang w:val="en-US"/>
+        </w:rPr>
+        <w:t>xây dựng kiến trúc hệ thống cổng thông tin tìm việc</w:t>
+      </w:r>
+      <w:r>
+        <w:rPr>
+          <w:lang w:val="en-US"/>
+        </w:rPr>
+        <w:t>” được ra đời.</w:t>
+      </w:r>
+    </w:p>
+    <w:p>
+      <w:pPr>
+        <w:ind w:firstLine="432"/>
+        <w:rPr>
+          <w:lang w:val="en-US"/>
+        </w:rPr>
+      </w:pPr>
+      <w:r>
+        <w:rPr>
+          <w:lang w:val="en-US"/>
+        </w:rPr>
+        <w:t xml:space="preserve">JobZoom framework được phát triển dựa theo phần </w:t>
+      </w:r>
+      <w:r>
+        <w:rPr>
+          <w:lang w:val="en-US"/>
+        </w:rPr>
+        <w:fldChar w:fldCharType="begin"/>
+      </w:r>
+      <w:r>
+        <w:rPr>
+          <w:lang w:val="en-US"/>
+        </w:rPr>
+        <w:instrText xml:space="preserve"> REF _Ref310943415 \r \h </w:instrText>
+      </w:r>
+      <w:r>
+        <w:rPr>
+          <w:lang w:val="en-US"/>
+        </w:rPr>
+        <w:instrText xml:space="preserve"> \* MERGEFORMAT </w:instrText>
+      </w:r>
+      <w:r>
+        <w:rPr>
+          <w:lang w:val="en-US"/>
+        </w:rPr>
+      </w:r>
+      <w:r>
+        <w:rPr>
+          <w:lang w:val="en-US"/>
+        </w:rPr>
+        <w:fldChar w:fldCharType="separate"/>
+      </w:r>
+      <w:r>
+        <w:rPr>
+          <w:lang w:val="en-US"/>
+        </w:rPr>
+        <w:t>4</w:t>
+      </w:r>
+      <w:r>
+        <w:rPr>
+          <w:lang w:val="en-US"/>
+        </w:rPr>
+        <w:fldChar w:fldCharType="end"/>
+      </w:r>
+      <w:r>
+        <w:rPr>
+          <w:lang w:val="en-US"/>
+        </w:rPr>
+        <w:t xml:space="preserve"> - </w:t>
+      </w:r>
+      <w:r>
+        <w:rPr>
+          <w:lang w:val="en-US"/>
+        </w:rPr>
+        <w:fldChar w:fldCharType="begin"/>
+      </w:r>
+      <w:r>
+        <w:rPr>
+          <w:lang w:val="en-US"/>
+        </w:rPr>
+        <w:instrText xml:space="preserve"> REF _Ref310943432 \h </w:instrText>
+      </w:r>
+      <w:r>
+        <w:rPr>
+          <w:lang w:val="en-US"/>
+        </w:rPr>
+        <w:instrText xml:space="preserve"> \* MERGEFORMAT </w:instrText>
+      </w:r>
+      <w:r>
+        <w:rPr>
+          <w:lang w:val="en-US"/>
+        </w:rPr>
+      </w:r>
+      <w:r>
+        <w:rPr>
+          <w:lang w:val="en-US"/>
+        </w:rPr>
+        <w:fldChar w:fldCharType="separate"/>
+      </w:r>
+      <w:r>
+        <w:rPr>
+          <w:lang w:val="en-US"/>
+        </w:rPr>
+        <w:t>Giải quyết bài toán kiến trúc</w:t>
+      </w:r>
+      <w:r>
+        <w:rPr>
+          <w:lang w:val="en-US"/>
+        </w:rPr>
+        <w:fldChar w:fldCharType="end"/>
+      </w:r>
+      <w:r>
+        <w:rPr>
+          <w:lang w:val="en-US"/>
+        </w:rPr>
+        <w:t>.</w:t>
+      </w:r>
+      <w:bookmarkStart w:id="148" w:name="_Toc310954208"/>
     </w:p>
     <w:p>
       <w:pPr>
@@ -40827,239 +41009,7 @@
           <w:lang w:val="en-US"/>
         </w:rPr>
       </w:pPr>
-      <w:bookmarkStart w:id="148" w:name="_Toc312162654"/>
-      <w:r>
-        <w:rPr>
-          <w:lang w:val="en-US"/>
-        </w:rPr>
-        <w:t>Điều kiện ra đời</w:t>
-      </w:r>
-      <w:bookmarkEnd w:id="148"/>
-    </w:p>
-    <w:p>
-      <w:pPr>
-        <w:ind w:firstLine="432"/>
-        <w:rPr>
-          <w:lang w:val="en-US"/>
-        </w:rPr>
-      </w:pPr>
-      <w:r>
-        <w:rPr>
-          <w:lang w:val="en-US"/>
-        </w:rPr>
-        <w:t xml:space="preserve">Ngày nay, internet đã dần chiếm hữu cuộc sống hiện tại, hết thảy mọi việc đều được “số hoá” cũng là lúc tuyển dụng và người tìm việc đều chọn các website tìm việc làm cầu nối cho mình. </w:t>
-      </w:r>
-    </w:p>
-    <w:p>
-      <w:pPr>
-        <w:ind w:firstLine="432"/>
-        <w:rPr>
-          <w:lang w:val="en-US"/>
-        </w:rPr>
-      </w:pPr>
-      <w:r>
-        <w:t>Theo số liệu thống kê của tổ chức Internet Usage World Stats</w:t>
-      </w:r>
-      <w:r>
-        <w:rPr>
-          <w:rStyle w:val="FootnoteReference"/>
-        </w:rPr>
-        <w:footnoteReference w:id="15"/>
-      </w:r>
-      <w:r>
-        <w:t xml:space="preserve">, tính đến nay có hơn </w:t>
-      </w:r>
-      <w:r>
-        <w:rPr>
-          <w:lang w:val="en-US"/>
-        </w:rPr>
-        <w:t>2,1</w:t>
-      </w:r>
-      <w:r>
-        <w:t xml:space="preserve"> tỉ người trên thế giới sử dụng Internet</w:t>
-      </w:r>
-      <w:r>
-        <w:rPr>
-          <w:lang w:val="en-US"/>
-        </w:rPr>
-        <w:t>. Bên cạnh đó, nghiên cứu về người tiêu dùng do Mintel International Group Ltd. (tổ chức quốc tế chuyên nghiên cứu về thị trường và người tiêu dùng) tiến hành cho thấy có đến 30% số người dùng Internet đã tham khảo các website tuyển dụng trực tuyến để tìm kiếm thông tin về việc làm. Chúng ta có thể thấy xu hướng tìm việc trực tuyến đang ngày càng phát triển với tốc độc rất nhanh.</w:t>
-      </w:r>
-    </w:p>
-    <w:p>
-      <w:pPr>
-        <w:ind w:firstLine="432"/>
-        <w:rPr>
-          <w:lang w:val="en-US"/>
-        </w:rPr>
-      </w:pPr>
-      <w:r>
-        <w:rPr>
-          <w:lang w:val="en-US"/>
-        </w:rPr>
-        <w:t>Việt Nam là quốc gia đang phát triển với dân số trên 90 triệu người với trên 28,6 triệu người sử dụng internet chiếm khoảng 31,6% dân số (2011)</w:t>
-      </w:r>
-      <w:r>
-        <w:rPr>
-          <w:rStyle w:val="FootnoteReference"/>
-          <w:lang w:val="en-US"/>
-        </w:rPr>
-        <w:footnoteReference w:id="16"/>
-      </w:r>
-      <w:r>
-        <w:rPr>
-          <w:lang w:val="en-US"/>
-        </w:rPr>
-        <w:t xml:space="preserve">. </w:t>
-      </w:r>
-      <w:r>
-        <w:t>Các trang web về lao động việc làm ra đời đã</w:t>
-      </w:r>
-      <w:r>
-        <w:rPr>
-          <w:lang w:val="en-US"/>
-        </w:rPr>
-        <w:t xml:space="preserve"> ngày càng</w:t>
-      </w:r>
-      <w:r>
-        <w:t xml:space="preserve"> đem lại nhiều thông tin tổng hợp, đa dạng về công việc, mở ra những cơ hội lớn hơn cho người tìm việc, đồng thời giúp doanh nghiệp giải quyết nhu cầu nhân sự nhanh chóng và hiệu quả hơn.</w:t>
-      </w:r>
-      <w:r>
-        <w:rPr>
-          <w:lang w:val="en-US"/>
-        </w:rPr>
-        <w:t xml:space="preserve"> Tuy nhiên, thực trạng chung của các website tìm việc hiện nay chưa ứng dụng triệt để khai thác dữ liệu trong việc việc gợi ý người dùng viết CV hay hỗ trợ doanh nghiệp trong việc đánh giá ứng viên thông qua thông tin ứng viên cung cấp. Để góp phần đáp ứng những yêu cầu thực tiễn này, đề tài “</w:t>
-      </w:r>
-      <w:r>
-        <w:rPr>
-          <w:b/>
-          <w:lang w:val="en-US"/>
-        </w:rPr>
-        <w:t>xây dựng kiến trúc hệ thống cổng thông tin tìm việc</w:t>
-      </w:r>
-      <w:r>
-        <w:rPr>
-          <w:lang w:val="en-US"/>
-        </w:rPr>
-        <w:t>” được ra đời.</w:t>
-      </w:r>
-    </w:p>
-    <w:p>
-      <w:pPr>
-        <w:ind w:firstLine="432"/>
-        <w:rPr>
-          <w:lang w:val="en-US"/>
-        </w:rPr>
-      </w:pPr>
-      <w:r>
-        <w:rPr>
-          <w:lang w:val="en-US"/>
-        </w:rPr>
-        <w:t xml:space="preserve">JobZoom framework được phát triển dựa theo phần </w:t>
-      </w:r>
-      <w:r>
-        <w:rPr>
-          <w:lang w:val="en-US"/>
-        </w:rPr>
-        <w:fldChar w:fldCharType="begin"/>
-      </w:r>
-      <w:r>
-        <w:rPr>
-          <w:lang w:val="en-US"/>
-        </w:rPr>
-        <w:instrText xml:space="preserve"> REF _Ref310943415 \r \h </w:instrText>
-      </w:r>
-      <w:r>
-        <w:rPr>
-          <w:lang w:val="en-US"/>
-        </w:rPr>
-        <w:instrText xml:space="preserve"> \* MERGEFORMAT </w:instrText>
-      </w:r>
-      <w:r>
-        <w:rPr>
-          <w:lang w:val="en-US"/>
-        </w:rPr>
-      </w:r>
-      <w:r>
-        <w:rPr>
-          <w:lang w:val="en-US"/>
-        </w:rPr>
-        <w:fldChar w:fldCharType="separate"/>
-      </w:r>
-      <w:r>
-        <w:rPr>
-          <w:lang w:val="en-US"/>
-        </w:rPr>
-        <w:t>4</w:t>
-      </w:r>
-      <w:r>
-        <w:rPr>
-          <w:lang w:val="en-US"/>
-        </w:rPr>
-        <w:fldChar w:fldCharType="end"/>
-      </w:r>
-      <w:r>
-        <w:rPr>
-          <w:lang w:val="en-US"/>
-        </w:rPr>
-        <w:t xml:space="preserve"> - </w:t>
-      </w:r>
-      <w:r>
-        <w:rPr>
-          <w:lang w:val="en-US"/>
-        </w:rPr>
-        <w:fldChar w:fldCharType="begin"/>
-      </w:r>
-      <w:r>
-        <w:rPr>
-          <w:lang w:val="en-US"/>
-        </w:rPr>
-        <w:instrText xml:space="preserve"> REF _Ref310943432 \h </w:instrText>
-      </w:r>
-      <w:r>
-        <w:rPr>
-          <w:lang w:val="en-US"/>
-        </w:rPr>
-        <w:instrText xml:space="preserve"> \* MERGEFORMAT </w:instrText>
-      </w:r>
-      <w:r>
-        <w:rPr>
-          <w:lang w:val="en-US"/>
-        </w:rPr>
-      </w:r>
-      <w:r>
-        <w:rPr>
-          <w:lang w:val="en-US"/>
-        </w:rPr>
-        <w:fldChar w:fldCharType="separate"/>
-      </w:r>
-      <w:r>
-        <w:rPr>
-          <w:lang w:val="en-US"/>
-        </w:rPr>
-        <w:t>Giải quyết bài toán kiến trúc</w:t>
-      </w:r>
-      <w:r>
-        <w:rPr>
-          <w:lang w:val="en-US"/>
-        </w:rPr>
-        <w:fldChar w:fldCharType="end"/>
-      </w:r>
-      <w:r>
-        <w:rPr>
-          <w:lang w:val="en-US"/>
-        </w:rPr>
-        <w:t>.</w:t>
-      </w:r>
-      <w:bookmarkStart w:id="149" w:name="_Toc310954208"/>
-    </w:p>
-    <w:p>
-      <w:pPr>
-        <w:pStyle w:val="Heading2"/>
-        <w:rPr>
-          <w:lang w:val="en-US"/>
-        </w:rPr>
-      </w:pPr>
-      <w:bookmarkStart w:id="150" w:name="_Toc312162655"/>
+      <w:bookmarkStart w:id="149" w:name="_Toc312162655"/>
       <w:r>
         <w:rPr>
           <w:lang w:val="en-US"/>
@@ -41079,13 +41029,14 @@
         </w:rPr>
         <w:t>framework</w:t>
       </w:r>
+      <w:bookmarkEnd w:id="148"/>
       <w:bookmarkEnd w:id="149"/>
-      <w:bookmarkEnd w:id="150"/>
     </w:p>
     <w:p>
       <w:pPr>
         <w:pStyle w:val="Heading3"/>
         <w:rPr>
+          <w:ins w:id="150" w:author="Le Duong Cong Phuc" w:date="2011-12-21T12:03:00Z"/>
           <w:lang w:val="en-US"/>
         </w:rPr>
       </w:pPr>
@@ -41102,6 +41053,134 @@
     </w:p>
     <w:p>
       <w:pPr>
+        <w:rPr>
+          <w:ins w:id="153" w:author="Le Duong Cong Phuc" w:date="2011-12-21T12:03:00Z"/>
+          <w:lang w:val="en-US"/>
+        </w:rPr>
+      </w:pPr>
+      <w:ins w:id="154" w:author="Le Duong Cong Phuc" w:date="2011-12-21T12:03:00Z">
+        <w:r>
+          <w:rPr>
+            <w:lang w:val="en-US"/>
+          </w:rPr>
+          <w:t xml:space="preserve">Kiến trúc tổng quan của JobZoom framework được mô tả cụ thể qua mô hình 4+1 architecture view với cái nhìn với nhiều gốc độ khác nhau: </w:t>
+        </w:r>
+      </w:ins>
+    </w:p>
+    <w:p>
+      <w:pPr>
+        <w:pStyle w:val="ListParagraph"/>
+        <w:numPr>
+          <w:ilvl w:val="0"/>
+          <w:numId w:val="19"/>
+        </w:numPr>
+        <w:rPr>
+          <w:ins w:id="155" w:author="Le Duong Cong Phuc" w:date="2011-12-21T12:03:00Z"/>
+          <w:lang w:val="en-US"/>
+        </w:rPr>
+      </w:pPr>
+      <w:ins w:id="156" w:author="Le Duong Cong Phuc" w:date="2011-12-21T12:03:00Z">
+        <w:r>
+          <w:rPr>
+            <w:lang w:val="en-US"/>
+          </w:rPr>
+          <w:t>Senarios: mô tả các trường hợp sử dụng cụ thể của JobZoom framework, được mô tả thông qua sơ đồ Use case model.</w:t>
+        </w:r>
+      </w:ins>
+    </w:p>
+    <w:p>
+      <w:pPr>
+        <w:pStyle w:val="ListParagraph"/>
+        <w:numPr>
+          <w:ilvl w:val="0"/>
+          <w:numId w:val="47"/>
+        </w:numPr>
+        <w:rPr>
+          <w:ins w:id="157" w:author="Le Duong Cong Phuc" w:date="2011-12-21T12:03:00Z"/>
+          <w:lang w:val="en-US"/>
+        </w:rPr>
+      </w:pPr>
+      <w:ins w:id="158" w:author="Le Duong Cong Phuc" w:date="2011-12-21T12:03:00Z">
+        <w:r>
+          <w:rPr>
+            <w:lang w:val="en-US"/>
+          </w:rPr>
+          <w:t>Logical view: mô tả kiến kiến JobZoom framework dưới gốc độ của của người sử dụng framework. Ở đây có 2 mô hình mô tả logical view đó là: class diagram và layer diagram.</w:t>
+        </w:r>
+      </w:ins>
+    </w:p>
+    <w:p>
+      <w:pPr>
+        <w:pStyle w:val="ListParagraph"/>
+        <w:numPr>
+          <w:ilvl w:val="0"/>
+          <w:numId w:val="47"/>
+        </w:numPr>
+        <w:rPr>
+          <w:ins w:id="159" w:author="Le Duong Cong Phuc" w:date="2011-12-21T12:03:00Z"/>
+          <w:lang w:val="en-US"/>
+        </w:rPr>
+      </w:pPr>
+      <w:ins w:id="160" w:author="Le Duong Cong Phuc" w:date="2011-12-21T12:03:00Z">
+        <w:r>
+          <w:rPr>
+            <w:lang w:val="en-US"/>
+          </w:rPr>
+          <w:t>Development view: mô tả kiến trúc JobZoom framework dưới gốc độ của người lập trình viên phát triển JobZoom framework được thể hiện thông qua sơ đồ component diagram.</w:t>
+        </w:r>
+      </w:ins>
+    </w:p>
+    <w:p>
+      <w:pPr>
+        <w:pStyle w:val="ListParagraph"/>
+        <w:numPr>
+          <w:ilvl w:val="0"/>
+          <w:numId w:val="47"/>
+        </w:numPr>
+        <w:rPr>
+          <w:ins w:id="161" w:author="Le Duong Cong Phuc" w:date="2011-12-21T12:03:00Z"/>
+          <w:lang w:val="en-US"/>
+        </w:rPr>
+      </w:pPr>
+      <w:ins w:id="162" w:author="Le Duong Cong Phuc" w:date="2011-12-21T12:03:00Z">
+        <w:r>
+          <w:rPr>
+            <w:lang w:val="en-US"/>
+          </w:rPr>
+          <w:t>Process view</w:t>
+        </w:r>
+        <w:bookmarkStart w:id="163" w:name="_GoBack"/>
+        <w:bookmarkEnd w:id="163"/>
+        <w:r>
+          <w:rPr>
+            <w:lang w:val="en-US"/>
+          </w:rPr>
+          <w:t>: mô tả kiến trúc JobZoom framework dưới gốc độ của người tích hợp hệ thống cần nắm các quy trình xử lý của hệ thống, được thể hiện qua mô hình activity diagram.</w:t>
+        </w:r>
+      </w:ins>
+    </w:p>
+    <w:p>
+      <w:pPr>
+        <w:rPr>
+          <w:lang w:val="en-US"/>
+        </w:rPr>
+        <w:pPrChange w:id="164" w:author="Le Duong Cong Phuc" w:date="2011-12-21T12:03:00Z">
+          <w:pPr>
+            <w:pStyle w:val="Heading3"/>
+          </w:pPr>
+        </w:pPrChange>
+      </w:pPr>
+      <w:ins w:id="165" w:author="Le Duong Cong Phuc" w:date="2011-12-21T12:03:00Z">
+        <w:r>
+          <w:rPr>
+            <w:lang w:val="en-US"/>
+          </w:rPr>
+          <w:t>Physical view: mô tả kiến trúc JobZoom framework dưới gốc độ của người triển khai hệ thống phải làm việc với các Tier mức vật lý của hệ thống, được thể hiên qua mô hình logic vật lý.</w:t>
+        </w:r>
+      </w:ins>
+    </w:p>
+    <w:p>
+      <w:pPr>
         <w:pStyle w:val="Heading4"/>
         <w:rPr>
           <w:lang w:val="en-US"/>
@@ -41111,6 +41190,7 @@
         <w:rPr>
           <w:lang w:val="en-US"/>
         </w:rPr>
+        <w:lastRenderedPageBreak/>
         <w:t>Senarios (Use Case)</w:t>
       </w:r>
       <w:r>
@@ -41366,7 +41446,6 @@
               <w:rPr>
                 <w:lang w:val="en-US"/>
               </w:rPr>
-              <w:lastRenderedPageBreak/>
               <w:t>Employer</w:t>
             </w:r>
           </w:p>
@@ -41429,7 +41508,14 @@
               <w:rPr>
                 <w:lang w:val="en-US"/>
               </w:rPr>
-              <w:t>Lập trình viên phát triển hệ thống tìm việc (ứng dụng JobZoom Framework)</w:t>
+              <w:t xml:space="preserve">Lập trình viên phát triển hệ thống tìm việc (ứng dụng JobZoom </w:t>
+            </w:r>
+            <w:r>
+              <w:rPr>
+                <w:lang w:val="en-US"/>
+              </w:rPr>
+              <w:lastRenderedPageBreak/>
+              <w:t>Framework)</w:t>
             </w:r>
           </w:p>
         </w:tc>
@@ -42439,7 +42525,7 @@
           <w:lang w:val="en-US"/>
         </w:rPr>
       </w:pPr>
-      <w:bookmarkStart w:id="153" w:name="_Toc312162657"/>
+      <w:bookmarkStart w:id="166" w:name="_Toc312162657"/>
       <w:r>
         <w:rPr>
           <w:lang w:val="en-US"/>
@@ -42459,7 +42545,7 @@
         </w:rPr>
         <w:t>thông tin linh hoạt ứng dụng trong JobZoom framework</w:t>
       </w:r>
-      <w:bookmarkEnd w:id="153"/>
+      <w:bookmarkEnd w:id="166"/>
     </w:p>
     <w:p>
       <w:pPr>
@@ -42728,19 +42814,19 @@
         </w:rPr>
         <w:t xml:space="preserve"> Khi các business entity đó được tổ chức thông tin có cấu trúc phức tạp thì </w:t>
       </w:r>
-      <w:commentRangeStart w:id="154"/>
+      <w:commentRangeStart w:id="167"/>
       <w:r>
         <w:rPr>
           <w:lang w:val="en-US"/>
         </w:rPr>
         <w:t>vấn đề tạo mối tương quan giữa các business entity càng phức tạp hơn.</w:t>
       </w:r>
-      <w:commentRangeEnd w:id="154"/>
+      <w:commentRangeEnd w:id="167"/>
       <w:r>
         <w:rPr>
           <w:rStyle w:val="CommentReference"/>
         </w:rPr>
-        <w:commentReference w:id="154"/>
+        <w:commentReference w:id="167"/>
       </w:r>
     </w:p>
     <w:p>
@@ -43416,7 +43502,7 @@
           <w:lang w:val="en-US"/>
         </w:rPr>
       </w:pPr>
-      <w:bookmarkStart w:id="155" w:name="_Toc312162658"/>
+      <w:bookmarkStart w:id="168" w:name="_Toc312162658"/>
       <w:r>
         <w:rPr>
           <w:lang w:val="en-US"/>
@@ -43435,7 +43521,7 @@
         </w:rPr>
         <w:t xml:space="preserve"> giải pháp ứng dụng cấu trúc phân loại và lưu trữ thông tin ứng dụng vào JobZoom framework</w:t>
       </w:r>
-      <w:bookmarkEnd w:id="155"/>
+      <w:bookmarkEnd w:id="168"/>
     </w:p>
     <w:p>
       <w:pPr>
@@ -43982,7 +44068,7 @@
           <w:lang w:val="en-US"/>
         </w:rPr>
       </w:pPr>
-      <w:bookmarkStart w:id="156" w:name="_Toc312162659"/>
+      <w:bookmarkStart w:id="169" w:name="_Toc312162659"/>
       <w:r>
         <w:rPr>
           <w:lang w:val="en-US"/>
@@ -44008,7 +44094,7 @@
         </w:rPr>
         <w:t>Giải pháp độ tương quan giữa các Tag</w:t>
       </w:r>
-      <w:bookmarkEnd w:id="156"/>
+      <w:bookmarkEnd w:id="169"/>
     </w:p>
     <w:p>
       <w:pPr>
@@ -44035,19 +44121,19 @@
         </w:rPr>
         <w:t xml:space="preserve">Giải </w:t>
       </w:r>
-      <w:commentRangeStart w:id="157"/>
+      <w:commentRangeStart w:id="170"/>
       <w:r>
         <w:rPr>
           <w:lang w:val="en-US"/>
         </w:rPr>
         <w:t>pháp</w:t>
       </w:r>
-      <w:commentRangeEnd w:id="157"/>
+      <w:commentRangeEnd w:id="170"/>
       <w:r>
         <w:rPr>
           <w:rStyle w:val="CommentReference"/>
         </w:rPr>
-        <w:commentReference w:id="157"/>
+        <w:commentReference w:id="170"/>
       </w:r>
       <w:r>
         <w:rPr>
@@ -44585,10 +44671,10 @@
         </w:rPr>
         <w:t xml:space="preserve"> </w:t>
       </w:r>
-      <w:bookmarkStart w:id="158" w:name="_Ref312160165"/>
-      <w:bookmarkStart w:id="159" w:name="_Ref312160168"/>
-      <w:bookmarkStart w:id="160" w:name="_Ref312160172"/>
-      <w:bookmarkStart w:id="161" w:name="_Toc312162660"/>
+      <w:bookmarkStart w:id="171" w:name="_Ref312160165"/>
+      <w:bookmarkStart w:id="172" w:name="_Ref312160168"/>
+      <w:bookmarkStart w:id="173" w:name="_Ref312160172"/>
+      <w:bookmarkStart w:id="174" w:name="_Toc312162660"/>
       <w:r>
         <w:rPr>
           <w:lang w:val="en-US"/>
@@ -44607,10 +44693,10 @@
         </w:rPr>
         <w:t xml:space="preserve"> giải pháp ứng dụng Decision Tree vào kiến trúc JobZoom framework</w:t>
       </w:r>
-      <w:bookmarkEnd w:id="158"/>
-      <w:bookmarkEnd w:id="159"/>
-      <w:bookmarkEnd w:id="160"/>
-      <w:bookmarkEnd w:id="161"/>
+      <w:bookmarkEnd w:id="171"/>
+      <w:bookmarkEnd w:id="172"/>
+      <w:bookmarkEnd w:id="173"/>
+      <w:bookmarkEnd w:id="174"/>
     </w:p>
     <w:p>
       <w:pPr>
@@ -45406,7 +45492,7 @@
           <w:lang w:val="en-US"/>
         </w:rPr>
       </w:pPr>
-      <w:bookmarkStart w:id="162" w:name="_Toc312162761"/>
+      <w:bookmarkStart w:id="175" w:name="_Toc312162761"/>
       <w:r>
         <w:t xml:space="preserve">Bảng </w:t>
       </w:r>
@@ -45446,7 +45532,7 @@
         </w:rPr>
         <w:t>ữ liệu các thông tin tuyển dụng trước khi Pivot trên cột Tag</w:t>
       </w:r>
-      <w:bookmarkEnd w:id="162"/>
+      <w:bookmarkEnd w:id="175"/>
     </w:p>
     <w:p>
       <w:pPr>
@@ -46046,7 +46132,7 @@
           <w:lang w:val="en-US"/>
         </w:rPr>
       </w:pPr>
-      <w:bookmarkStart w:id="163" w:name="_Toc312162762"/>
+      <w:bookmarkStart w:id="176" w:name="_Toc312162762"/>
       <w:r>
         <w:t xml:space="preserve">Bảng </w:t>
       </w:r>
@@ -46086,7 +46172,7 @@
         </w:rPr>
         <w:t>ết quả sau khi Pivot Transformation</w:t>
       </w:r>
-      <w:bookmarkEnd w:id="163"/>
+      <w:bookmarkEnd w:id="176"/>
     </w:p>
     <w:p>
       <w:pPr>
@@ -46151,7 +46237,7 @@
           <w:lang w:val="en-US"/>
         </w:rPr>
       </w:pPr>
-      <w:bookmarkStart w:id="164" w:name="_Toc312162743"/>
+      <w:bookmarkStart w:id="177" w:name="_Toc312162743"/>
       <w:r>
         <w:t xml:space="preserve">Hình </w:t>
       </w:r>
@@ -46176,7 +46262,7 @@
         </w:rPr>
         <w:t>. Dữ liệu đầu vào và đầu ra Decision Tree Engine của JobZoom framework</w:t>
       </w:r>
-      <w:bookmarkEnd w:id="164"/>
+      <w:bookmarkEnd w:id="177"/>
     </w:p>
     <w:p>
       <w:pPr>
@@ -46250,7 +46336,7 @@
           <w:lang w:val="en-US"/>
         </w:rPr>
       </w:pPr>
-      <w:bookmarkStart w:id="165" w:name="_Toc312162744"/>
+      <w:bookmarkStart w:id="178" w:name="_Toc312162744"/>
       <w:r>
         <w:t xml:space="preserve">Hình </w:t>
       </w:r>
@@ -46275,7 +46361,7 @@
         </w:rPr>
         <w:t>. Các bước xây dựng cây quyết định trên JobZoom framework</w:t>
       </w:r>
-      <w:bookmarkEnd w:id="165"/>
+      <w:bookmarkEnd w:id="178"/>
     </w:p>
     <w:p>
       <w:pPr>
@@ -46350,7 +46436,7 @@
           <w:lang w:val="en-US"/>
         </w:rPr>
       </w:pPr>
-      <w:bookmarkStart w:id="166" w:name="_Toc312162745"/>
+      <w:bookmarkStart w:id="179" w:name="_Toc312162745"/>
       <w:r>
         <w:t xml:space="preserve">Hình </w:t>
       </w:r>
@@ -46375,7 +46461,7 @@
         </w:rPr>
         <w:t>. Cấu trúc bảng DecisionTreeNode và DecisionTreeNodeDistribution</w:t>
       </w:r>
-      <w:bookmarkEnd w:id="166"/>
+      <w:bookmarkEnd w:id="179"/>
     </w:p>
     <w:p>
       <w:pPr>
@@ -46634,7 +46720,7 @@
           <w:lang w:val="en-US"/>
         </w:rPr>
       </w:pPr>
-      <w:bookmarkStart w:id="167" w:name="_Toc312162746"/>
+      <w:bookmarkStart w:id="180" w:name="_Toc312162746"/>
       <w:r>
         <w:t xml:space="preserve">Hình </w:t>
       </w:r>
@@ -46659,7 +46745,7 @@
         </w:rPr>
         <w:t>. Cấu trúc dữ liệu cây quyết định #1</w:t>
       </w:r>
-      <w:bookmarkEnd w:id="167"/>
+      <w:bookmarkEnd w:id="180"/>
     </w:p>
     <w:p>
       <w:pPr>
@@ -46749,7 +46835,7 @@
           <w:lang w:val="en-US"/>
         </w:rPr>
       </w:pPr>
-      <w:bookmarkStart w:id="168" w:name="_Toc312162747"/>
+      <w:bookmarkStart w:id="181" w:name="_Toc312162747"/>
       <w:r>
         <w:t xml:space="preserve">Hình </w:t>
       </w:r>
@@ -46781,7 +46867,7 @@
         </w:rPr>
         <w:footnoteReference w:id="17"/>
       </w:r>
-      <w:bookmarkEnd w:id="168"/>
+      <w:bookmarkEnd w:id="181"/>
     </w:p>
     <w:p>
       <w:pPr>
@@ -46853,7 +46939,7 @@
           <w:lang w:val="en-US"/>
         </w:rPr>
       </w:pPr>
-      <w:bookmarkStart w:id="169" w:name="_Toc312162748"/>
+      <w:bookmarkStart w:id="182" w:name="_Toc312162748"/>
       <w:r>
         <w:t xml:space="preserve">Hình </w:t>
       </w:r>
@@ -46878,7 +46964,7 @@
         </w:rPr>
         <w:t>. Dữ liệu nhập xuất khi sử dụng MS Analysis Services API</w:t>
       </w:r>
-      <w:bookmarkEnd w:id="169"/>
+      <w:bookmarkEnd w:id="182"/>
     </w:p>
     <w:p>
       <w:pPr>
@@ -47163,7 +47249,7 @@
           <w:lang w:val="en-US"/>
         </w:rPr>
       </w:pPr>
-      <w:bookmarkStart w:id="170" w:name="_Toc312162763"/>
+      <w:bookmarkStart w:id="183" w:name="_Toc312162763"/>
       <w:r>
         <w:t xml:space="preserve">Bảng </w:t>
       </w:r>
@@ -47188,7 +47274,7 @@
         </w:rPr>
         <w:t>. Bảng mô tả dữ liệu đầu vào khi sử dụng MS Analysis Services</w:t>
       </w:r>
-      <w:bookmarkEnd w:id="170"/>
+      <w:bookmarkEnd w:id="183"/>
     </w:p>
     <w:tbl>
       <w:tblPr>
@@ -48303,7 +48389,7 @@
           <w:lang w:val="en-US"/>
         </w:rPr>
       </w:pPr>
-      <w:bookmarkStart w:id="171" w:name="_Toc312162764"/>
+      <w:bookmarkStart w:id="184" w:name="_Toc312162764"/>
       <w:r>
         <w:t xml:space="preserve">Bảng </w:t>
       </w:r>
@@ -48328,7 +48414,7 @@
         </w:rPr>
         <w:t>. Bảng mô tả dữ liệu đầu ra khi sử dụng MS Analysis Services</w:t>
       </w:r>
-      <w:bookmarkEnd w:id="171"/>
+      <w:bookmarkEnd w:id="184"/>
     </w:p>
     <w:p>
       <w:pPr>
@@ -48432,7 +48518,7 @@
           <w:lang w:val="en-US"/>
         </w:rPr>
       </w:pPr>
-      <w:bookmarkStart w:id="172" w:name="_Toc312162749"/>
+      <w:bookmarkStart w:id="185" w:name="_Toc312162749"/>
       <w:r>
         <w:t xml:space="preserve">Hình </w:t>
       </w:r>
@@ -48457,7 +48543,7 @@
         </w:rPr>
         <w:t>. Dữ liệu đầu vào và đầu ra của Decision Tree Engine</w:t>
       </w:r>
-      <w:bookmarkEnd w:id="172"/>
+      <w:bookmarkEnd w:id="185"/>
     </w:p>
     <w:p>
       <w:pPr>
@@ -48523,7 +48609,7 @@
           <w:lang w:val="en-US"/>
         </w:rPr>
       </w:pPr>
-      <w:bookmarkStart w:id="173" w:name="_Toc312162750"/>
+      <w:bookmarkStart w:id="186" w:name="_Toc312162750"/>
       <w:r>
         <w:t xml:space="preserve">Hình </w:t>
       </w:r>
@@ -48548,7 +48634,7 @@
         </w:rPr>
         <w:t>. Tiến trình xây dựng cây quyết định của kiến trúc</w:t>
       </w:r>
-      <w:bookmarkEnd w:id="173"/>
+      <w:bookmarkEnd w:id="186"/>
     </w:p>
     <w:p>
       <w:pPr>
@@ -48623,7 +48709,7 @@
           <w:lang w:val="en-US"/>
         </w:rPr>
       </w:pPr>
-      <w:bookmarkStart w:id="174" w:name="_Toc312162751"/>
+      <w:bookmarkStart w:id="187" w:name="_Toc312162751"/>
       <w:r>
         <w:t xml:space="preserve">Hình </w:t>
       </w:r>
@@ -48648,7 +48734,7 @@
         </w:rPr>
         <w:t>. Cấu trúc bảng DecisionTreeNode và DecisionTreeNodeDistribution</w:t>
       </w:r>
-      <w:bookmarkEnd w:id="174"/>
+      <w:bookmarkEnd w:id="187"/>
     </w:p>
     <w:p>
       <w:pPr>
@@ -49566,7 +49652,7 @@
           <w:lang w:val="en-US"/>
         </w:rPr>
       </w:pPr>
-      <w:bookmarkStart w:id="175" w:name="_Toc312162661"/>
+      <w:bookmarkStart w:id="188" w:name="_Toc312162661"/>
       <w:r>
         <w:rPr>
           <w:lang w:val="en-US"/>
@@ -49585,7 +49671,7 @@
         </w:rPr>
         <w:t xml:space="preserve"> hiện tại</w:t>
       </w:r>
-      <w:bookmarkEnd w:id="175"/>
+      <w:bookmarkEnd w:id="188"/>
     </w:p>
     <w:p>
       <w:pPr>
@@ -50076,7 +50162,7 @@
           <w:lang w:val="en-US"/>
         </w:rPr>
       </w:pPr>
-      <w:bookmarkStart w:id="176" w:name="_Toc312162765"/>
+      <w:bookmarkStart w:id="189" w:name="_Toc312162765"/>
       <w:r>
         <w:t xml:space="preserve">Bảng </w:t>
       </w:r>
@@ -50101,7 +50187,7 @@
         </w:rPr>
         <w:t>. So sánh JobZoom framework với các website hiện tại</w:t>
       </w:r>
-      <w:bookmarkEnd w:id="176"/>
+      <w:bookmarkEnd w:id="189"/>
     </w:p>
     <w:p>
       <w:pPr>
@@ -50110,14 +50196,14 @@
           <w:lang w:val="en-US"/>
         </w:rPr>
       </w:pPr>
-      <w:bookmarkStart w:id="177" w:name="_Toc312162662"/>
+      <w:bookmarkStart w:id="190" w:name="_Toc312162662"/>
       <w:r>
         <w:rPr>
           <w:lang w:val="en-US"/>
         </w:rPr>
         <w:t>Đánh giá và hướng phát triển</w:t>
       </w:r>
-      <w:bookmarkEnd w:id="177"/>
+      <w:bookmarkEnd w:id="190"/>
     </w:p>
     <w:p>
       <w:pPr>
@@ -50126,14 +50212,14 @@
           <w:lang w:val="en-US"/>
         </w:rPr>
       </w:pPr>
-      <w:bookmarkStart w:id="178" w:name="_Toc312162663"/>
+      <w:bookmarkStart w:id="191" w:name="_Toc312162663"/>
       <w:r>
         <w:rPr>
           <w:lang w:val="en-US"/>
         </w:rPr>
         <w:t>Những điểm làm được</w:t>
       </w:r>
-      <w:bookmarkEnd w:id="178"/>
+      <w:bookmarkEnd w:id="191"/>
     </w:p>
     <w:p>
       <w:pPr>
@@ -50533,14 +50619,14 @@
           <w:lang w:val="en-US"/>
         </w:rPr>
       </w:pPr>
-      <w:bookmarkStart w:id="179" w:name="_Toc312162664"/>
+      <w:bookmarkStart w:id="192" w:name="_Toc312162664"/>
       <w:r>
         <w:rPr>
           <w:lang w:val="en-US"/>
         </w:rPr>
         <w:t>Những điểm hạn chế</w:t>
       </w:r>
-      <w:bookmarkEnd w:id="179"/>
+      <w:bookmarkEnd w:id="192"/>
     </w:p>
     <w:p>
       <w:pPr>
@@ -50749,14 +50835,14 @@
           <w:lang w:val="en-US"/>
         </w:rPr>
       </w:pPr>
-      <w:bookmarkStart w:id="180" w:name="_Toc312162665"/>
+      <w:bookmarkStart w:id="193" w:name="_Toc312162665"/>
       <w:r>
         <w:rPr>
           <w:lang w:val="en-US"/>
         </w:rPr>
         <w:t>Hướng phát triển</w:t>
       </w:r>
-      <w:bookmarkEnd w:id="180"/>
+      <w:bookmarkEnd w:id="193"/>
     </w:p>
     <w:p>
       <w:pPr>
@@ -50765,7 +50851,7 @@
           <w:lang w:val="en-US"/>
         </w:rPr>
       </w:pPr>
-      <w:bookmarkStart w:id="181" w:name="_Toc312162666"/>
+      <w:bookmarkStart w:id="194" w:name="_Toc312162666"/>
       <w:r>
         <w:rPr>
           <w:lang w:val="en-US"/>
@@ -50778,7 +50864,7 @@
         </w:rPr>
         <w:t xml:space="preserve"> và yêu cầu tuyển dụng</w:t>
       </w:r>
-      <w:bookmarkEnd w:id="181"/>
+      <w:bookmarkEnd w:id="194"/>
     </w:p>
     <w:p>
       <w:pPr>
@@ -50892,7 +50978,7 @@
           <w:lang w:val="en-US"/>
         </w:rPr>
       </w:pPr>
-      <w:bookmarkStart w:id="182" w:name="_Toc312162667"/>
+      <w:bookmarkStart w:id="195" w:name="_Toc312162667"/>
       <w:r>
         <w:rPr>
           <w:lang w:val="en-US"/>
@@ -50917,7 +51003,7 @@
         </w:rPr>
         <w:t>tic web</w:t>
       </w:r>
-      <w:bookmarkEnd w:id="182"/>
+      <w:bookmarkEnd w:id="195"/>
     </w:p>
     <w:p>
       <w:pPr>
@@ -51036,7 +51122,7 @@
           <w:lang w:val="en-US"/>
         </w:rPr>
       </w:pPr>
-      <w:bookmarkStart w:id="183" w:name="_Toc312162668"/>
+      <w:bookmarkStart w:id="196" w:name="_Toc312162668"/>
       <w:r>
         <w:rPr>
           <w:lang w:val="en-US"/>
@@ -51134,7 +51220,7 @@
         </w:rPr>
         <w:t>a taxonomy</w:t>
       </w:r>
-      <w:bookmarkEnd w:id="183"/>
+      <w:bookmarkEnd w:id="196"/>
     </w:p>
     <w:p>
       <w:pPr>
@@ -51175,7 +51261,7 @@
           <w:lang w:val="en-US"/>
         </w:rPr>
       </w:pPr>
-      <w:bookmarkStart w:id="184" w:name="_Toc312162669"/>
+      <w:bookmarkStart w:id="197" w:name="_Toc312162669"/>
       <w:r>
         <w:rPr>
           <w:lang w:val="en-US"/>
@@ -51194,7 +51280,7 @@
         </w:rPr>
         <w:t xml:space="preserve"> dữ liệu</w:t>
       </w:r>
-      <w:bookmarkEnd w:id="184"/>
+      <w:bookmarkEnd w:id="197"/>
     </w:p>
     <w:p>
       <w:pPr>
@@ -51217,14 +51303,14 @@
           <w:lang w:val="en-US"/>
         </w:rPr>
       </w:pPr>
-      <w:bookmarkStart w:id="185" w:name="_Toc312162670"/>
+      <w:bookmarkStart w:id="198" w:name="_Toc312162670"/>
       <w:r>
         <w:rPr>
           <w:lang w:val="en-US"/>
         </w:rPr>
         <w:t>Công cụ hỗ trợ lựa chọn ứng viên</w:t>
       </w:r>
-      <w:bookmarkEnd w:id="185"/>
+      <w:bookmarkEnd w:id="198"/>
     </w:p>
     <w:p>
       <w:pPr>
@@ -51247,14 +51333,14 @@
           <w:lang w:val="en-US"/>
         </w:rPr>
       </w:pPr>
-      <w:bookmarkStart w:id="186" w:name="_Toc312162671"/>
+      <w:bookmarkStart w:id="199" w:name="_Toc312162671"/>
       <w:r>
         <w:rPr>
           <w:lang w:val="en-US"/>
         </w:rPr>
         <w:t>Thu thập thông tin việc làm tự động</w:t>
       </w:r>
-      <w:bookmarkEnd w:id="186"/>
+      <w:bookmarkEnd w:id="199"/>
     </w:p>
     <w:p>
       <w:pPr>
@@ -51277,14 +51363,14 @@
           <w:lang w:val="en-US"/>
         </w:rPr>
       </w:pPr>
-      <w:bookmarkStart w:id="187" w:name="_Toc312162672"/>
+      <w:bookmarkStart w:id="200" w:name="_Toc312162672"/>
       <w:r>
         <w:rPr>
           <w:lang w:val="en-US"/>
         </w:rPr>
         <w:t>Áp dụng quy trình tuyển dụng vào hệ thống</w:t>
       </w:r>
-      <w:bookmarkEnd w:id="187"/>
+      <w:bookmarkEnd w:id="200"/>
     </w:p>
     <w:p>
       <w:pPr>
@@ -51327,7 +51413,7 @@
           <w:lang w:val="en-US"/>
         </w:rPr>
       </w:pPr>
-      <w:bookmarkStart w:id="188" w:name="_Toc312162673"/>
+      <w:bookmarkStart w:id="201" w:name="_Toc312162673"/>
       <w:r>
         <w:rPr>
           <w:rStyle w:val="Heading1Char"/>
@@ -51340,7 +51426,7 @@
         <w:lastRenderedPageBreak/>
         <w:t>TÀI LIỆU THAM KHẢO</w:t>
       </w:r>
-      <w:bookmarkEnd w:id="188"/>
+      <w:bookmarkEnd w:id="201"/>
     </w:p>
     <w:bookmarkEnd w:id="1"/>
     <w:p>
@@ -52342,7 +52428,7 @@
 
 <file path=word/comments.xml><?xml version="1.0" encoding="utf-8"?>
 <w:comments xmlns:wpc="http://schemas.microsoft.com/office/word/2010/wordprocessingCanvas" xmlns:mc="http://schemas.openxmlformats.org/markup-compatibility/2006" xmlns:o="urn:schemas-microsoft-com:office:office" xmlns:r="http://schemas.openxmlformats.org/officeDocument/2006/relationships" xmlns:m="http://schemas.openxmlformats.org/officeDocument/2006/math" xmlns:v="urn:schemas-microsoft-com:vml" xmlns:wp14="http://schemas.microsoft.com/office/word/2010/wordprocessingDrawing" xmlns:wp="http://schemas.openxmlformats.org/drawingml/2006/wordprocessingDrawing" xmlns:w10="urn:schemas-microsoft-com:office:word" xmlns:w="http://schemas.openxmlformats.org/wordprocessingml/2006/main" xmlns:w14="http://schemas.microsoft.com/office/word/2010/wordml" xmlns:wpg="http://schemas.microsoft.com/office/word/2010/wordprocessingGroup" xmlns:wpi="http://schemas.microsoft.com/office/word/2010/wordprocessingInk" xmlns:wne="http://schemas.microsoft.com/office/word/2006/wordml" xmlns:wps="http://schemas.microsoft.com/office/word/2010/wordprocessingShape" mc:Ignorable="w14 wp14">
-  <w:comment w:id="46" w:author="Le Duong Cong Phuc" w:date="2011-12-20T15:22:00Z" w:initials="CPL(RRV">
+  <w:comment w:id="45" w:author="Le Duong Cong Phuc" w:date="2011-12-20T15:22:00Z" w:initials="CPL(RRV">
     <w:p>
       <w:pPr>
         <w:pStyle w:val="CommentText"/>
@@ -52364,7 +52450,7 @@
       </w:r>
     </w:p>
   </w:comment>
-  <w:comment w:id="95" w:author="Le Duong Cong Phuc" w:date="2011-12-20T15:22:00Z" w:initials="CPL(RRV">
+  <w:comment w:id="94" w:author="Le Duong Cong Phuc" w:date="2011-12-20T15:22:00Z" w:initials="CPL(RRV">
     <w:p>
       <w:pPr>
         <w:pStyle w:val="CommentText"/>
@@ -52426,7 +52512,7 @@
       </w:r>
     </w:p>
   </w:comment>
-  <w:comment w:id="154" w:author="Le Duong Cong Phuc" w:date="2011-12-19T05:02:00Z" w:initials="CPL(RRV">
+  <w:comment w:id="167" w:author="Le Duong Cong Phuc" w:date="2011-12-19T05:02:00Z" w:initials="CPL(RRV">
     <w:p>
       <w:pPr>
         <w:pStyle w:val="CommentText"/>
@@ -52462,7 +52548,7 @@
       </w:r>
     </w:p>
   </w:comment>
-  <w:comment w:id="157" w:author="Kyo" w:date="2011-12-20T17:49:00Z" w:initials="K">
+  <w:comment w:id="170" w:author="Kyo" w:date="2011-12-20T17:49:00Z" w:initials="K">
     <w:p>
       <w:pPr>
         <w:pStyle w:val="CommentText"/>
@@ -52613,6 +52699,7 @@
               <w:dataBinding w:prefixMappings="xmlns:ns0='http://schemas.openxmlformats.org/officeDocument/2006/extended-properties'" w:xpath="/ns0:Properties[1]/ns0:Company[1]" w:storeItemID="{6668398D-A668-4E3E-A5EB-62B293D839F1}"/>
               <w:text/>
             </w:sdtPr>
+            <w:sdtEndPr/>
             <w:sdtContent>
               <w:r>
                 <w:rPr>
@@ -52660,6 +52747,7 @@
           <w:dataBinding w:prefixMappings="xmlns:ns0='http://purl.org/dc/elements/1.1/' xmlns:ns1='http://schemas.openxmlformats.org/package/2006/metadata/core-properties' " w:xpath="/ns1:coreProperties[1]/ns0:title[1]" w:storeItemID="{6C3C8BC8-F283-45AE-878A-BAB7291924A1}"/>
           <w:text/>
         </w:sdtPr>
+        <w:sdtEndPr/>
         <w:sdtContent>
           <w:tc>
             <w:tcPr>
@@ -52775,6 +52863,7 @@
               <w:dataBinding w:prefixMappings="xmlns:ns0='http://purl.org/dc/elements/1.1/' xmlns:ns1='http://schemas.openxmlformats.org/package/2006/metadata/core-properties' " w:xpath="/ns1:coreProperties[1]/ns0:title[1]" w:storeItemID="{6C3C8BC8-F283-45AE-878A-BAB7291924A1}"/>
               <w:text/>
             </w:sdtPr>
+            <w:sdtEndPr/>
             <w:sdtContent>
               <w:r>
                 <w:rPr>
@@ -52797,7 +52886,7 @@
             <w:fldChar w:fldCharType="separate"/>
           </w:r>
           <w:r>
-            <w:t>Cơ sở và nền tảng xây dựng kiến trúc</w:t>
+            <w:t>Giải pháp kiến trúc cổng thông tin tìm việc JobZoom</w:t>
           </w:r>
           <w:r>
             <w:fldChar w:fldCharType="end"/>
@@ -52838,7 +52927,7 @@
             <w:rPr>
               <w:color w:val="FFFFFF" w:themeColor="background1"/>
             </w:rPr>
-            <w:t>9</w:t>
+            <w:t>70</w:t>
           </w:r>
           <w:r>
             <w:rPr>
@@ -52926,10 +53015,7 @@
         <w:footnoteRef/>
       </w:r>
       <w:r>
-        <w:t xml:space="preserve"> </w:t>
-      </w:r>
-      <w:r>
-        <w:t>http://www.internetworldstats.com/stats.htm</w:t>
+        <w:t xml:space="preserve"> http://www.internetworldstats.com/stats.htm</w:t>
       </w:r>
     </w:p>
   </w:footnote>
@@ -53407,6 +53493,7 @@
         <w:dataBinding w:prefixMappings="xmlns:ns0='http://schemas.openxmlformats.org/officeDocument/2006/extended-properties' " w:xpath="/ns0:Properties[1]/ns0:Company[1]" w:storeItemID="{6668398D-A668-4E3E-A5EB-62B293D839F1}"/>
         <w:text/>
       </w:sdtPr>
+      <w:sdtEndPr/>
       <w:sdtContent>
         <w:r>
           <w:rPr>
@@ -53448,6 +53535,7 @@
         <w:dataBinding w:prefixMappings="xmlns:ns0='http://purl.org/dc/elements/1.1/' xmlns:ns1='http://schemas.openxmlformats.org/package/2006/metadata/core-properties' " w:xpath="/ns1:coreProperties[1]/ns0:subject[1]" w:storeItemID="{6C3C8BC8-F283-45AE-878A-BAB7291924A1}"/>
         <w:text/>
       </w:sdtPr>
+      <w:sdtEndPr/>
       <w:sdtContent>
         <w:r>
           <w:rPr>
@@ -55962,6 +56050,119 @@
     </w:lvl>
   </w:abstractNum>
   <w:abstractNum w:abstractNumId="22">
+    <w:nsid w:val="4E834B35"/>
+    <w:multiLevelType w:val="hybridMultilevel"/>
+    <w:tmpl w:val="EFE487A4"/>
+    <w:lvl w:ilvl="0" w:tplc="04090009">
+      <w:start w:val="1"/>
+      <w:numFmt w:val="bullet"/>
+      <w:lvlText w:val=""/>
+      <w:lvlJc w:val="left"/>
+      <w:pPr>
+        <w:ind w:left="720" w:hanging="360"/>
+      </w:pPr>
+      <w:rPr>
+        <w:rFonts w:ascii="Wingdings" w:hAnsi="Wingdings" w:hint="default"/>
+      </w:rPr>
+    </w:lvl>
+    <w:lvl w:ilvl="1" w:tplc="04090003" w:tentative="1">
+      <w:start w:val="1"/>
+      <w:numFmt w:val="bullet"/>
+      <w:lvlText w:val="o"/>
+      <w:lvlJc w:val="left"/>
+      <w:pPr>
+        <w:ind w:left="1440" w:hanging="360"/>
+      </w:pPr>
+      <w:rPr>
+        <w:rFonts w:ascii="Courier New" w:hAnsi="Courier New" w:cs="Courier New" w:hint="default"/>
+      </w:rPr>
+    </w:lvl>
+    <w:lvl w:ilvl="2" w:tplc="04090005" w:tentative="1">
+      <w:start w:val="1"/>
+      <w:numFmt w:val="bullet"/>
+      <w:lvlText w:val=""/>
+      <w:lvlJc w:val="left"/>
+      <w:pPr>
+        <w:ind w:left="2160" w:hanging="360"/>
+      </w:pPr>
+      <w:rPr>
+        <w:rFonts w:ascii="Wingdings" w:hAnsi="Wingdings" w:hint="default"/>
+      </w:rPr>
+    </w:lvl>
+    <w:lvl w:ilvl="3" w:tplc="04090001" w:tentative="1">
+      <w:start w:val="1"/>
+      <w:numFmt w:val="bullet"/>
+      <w:lvlText w:val=""/>
+      <w:lvlJc w:val="left"/>
+      <w:pPr>
+        <w:ind w:left="2880" w:hanging="360"/>
+      </w:pPr>
+      <w:rPr>
+        <w:rFonts w:ascii="Symbol" w:hAnsi="Symbol" w:hint="default"/>
+      </w:rPr>
+    </w:lvl>
+    <w:lvl w:ilvl="4" w:tplc="04090003" w:tentative="1">
+      <w:start w:val="1"/>
+      <w:numFmt w:val="bullet"/>
+      <w:lvlText w:val="o"/>
+      <w:lvlJc w:val="left"/>
+      <w:pPr>
+        <w:ind w:left="3600" w:hanging="360"/>
+      </w:pPr>
+      <w:rPr>
+        <w:rFonts w:ascii="Courier New" w:hAnsi="Courier New" w:cs="Courier New" w:hint="default"/>
+      </w:rPr>
+    </w:lvl>
+    <w:lvl w:ilvl="5" w:tplc="04090005" w:tentative="1">
+      <w:start w:val="1"/>
+      <w:numFmt w:val="bullet"/>
+      <w:lvlText w:val=""/>
+      <w:lvlJc w:val="left"/>
+      <w:pPr>
+        <w:ind w:left="4320" w:hanging="360"/>
+      </w:pPr>
+      <w:rPr>
+        <w:rFonts w:ascii="Wingdings" w:hAnsi="Wingdings" w:hint="default"/>
+      </w:rPr>
+    </w:lvl>
+    <w:lvl w:ilvl="6" w:tplc="04090001" w:tentative="1">
+      <w:start w:val="1"/>
+      <w:numFmt w:val="bullet"/>
+      <w:lvlText w:val=""/>
+      <w:lvlJc w:val="left"/>
+      <w:pPr>
+        <w:ind w:left="5040" w:hanging="360"/>
+      </w:pPr>
+      <w:rPr>
+        <w:rFonts w:ascii="Symbol" w:hAnsi="Symbol" w:hint="default"/>
+      </w:rPr>
+    </w:lvl>
+    <w:lvl w:ilvl="7" w:tplc="04090003" w:tentative="1">
+      <w:start w:val="1"/>
+      <w:numFmt w:val="bullet"/>
+      <w:lvlText w:val="o"/>
+      <w:lvlJc w:val="left"/>
+      <w:pPr>
+        <w:ind w:left="5760" w:hanging="360"/>
+      </w:pPr>
+      <w:rPr>
+        <w:rFonts w:ascii="Courier New" w:hAnsi="Courier New" w:cs="Courier New" w:hint="default"/>
+      </w:rPr>
+    </w:lvl>
+    <w:lvl w:ilvl="8" w:tplc="04090005" w:tentative="1">
+      <w:start w:val="1"/>
+      <w:numFmt w:val="bullet"/>
+      <w:lvlText w:val=""/>
+      <w:lvlJc w:val="left"/>
+      <w:pPr>
+        <w:ind w:left="6480" w:hanging="360"/>
+      </w:pPr>
+      <w:rPr>
+        <w:rFonts w:ascii="Wingdings" w:hAnsi="Wingdings" w:hint="default"/>
+      </w:rPr>
+    </w:lvl>
+  </w:abstractNum>
+  <w:abstractNum w:abstractNumId="23">
     <w:nsid w:val="51903A2C"/>
     <w:multiLevelType w:val="hybridMultilevel"/>
     <w:tmpl w:val="E7F08FA6"/>
@@ -56074,7 +56275,7 @@
       </w:rPr>
     </w:lvl>
   </w:abstractNum>
-  <w:abstractNum w:abstractNumId="23">
+  <w:abstractNum w:abstractNumId="24">
     <w:nsid w:val="549E7A66"/>
     <w:multiLevelType w:val="hybridMultilevel"/>
     <w:tmpl w:val="76FAF8AC"/>
@@ -56186,7 +56387,7 @@
       </w:rPr>
     </w:lvl>
   </w:abstractNum>
-  <w:abstractNum w:abstractNumId="24">
+  <w:abstractNum w:abstractNumId="25">
     <w:nsid w:val="56EA0BB3"/>
     <w:multiLevelType w:val="hybridMultilevel"/>
     <w:tmpl w:val="1F08C58C"/>
@@ -56299,7 +56500,7 @@
       </w:rPr>
     </w:lvl>
   </w:abstractNum>
-  <w:abstractNum w:abstractNumId="25">
+  <w:abstractNum w:abstractNumId="26">
     <w:nsid w:val="58590F41"/>
     <w:multiLevelType w:val="hybridMultilevel"/>
     <w:tmpl w:val="A3A20562"/>
@@ -56412,7 +56613,7 @@
       </w:rPr>
     </w:lvl>
   </w:abstractNum>
-  <w:abstractNum w:abstractNumId="26">
+  <w:abstractNum w:abstractNumId="27">
     <w:nsid w:val="5B7025F0"/>
     <w:multiLevelType w:val="hybridMultilevel"/>
     <w:tmpl w:val="54F0D928"/>
@@ -56524,7 +56725,7 @@
       </w:rPr>
     </w:lvl>
   </w:abstractNum>
-  <w:abstractNum w:abstractNumId="27">
+  <w:abstractNum w:abstractNumId="28">
     <w:nsid w:val="5D8922B1"/>
     <w:multiLevelType w:val="hybridMultilevel"/>
     <w:tmpl w:val="56C2CB4C"/>
@@ -56636,7 +56837,7 @@
       </w:rPr>
     </w:lvl>
   </w:abstractNum>
-  <w:abstractNum w:abstractNumId="28">
+  <w:abstractNum w:abstractNumId="29">
     <w:nsid w:val="5D8E6C65"/>
     <w:multiLevelType w:val="multilevel"/>
     <w:tmpl w:val="04090025"/>
@@ -56731,7 +56932,7 @@
       </w:pPr>
     </w:lvl>
   </w:abstractNum>
-  <w:abstractNum w:abstractNumId="29">
+  <w:abstractNum w:abstractNumId="30">
     <w:nsid w:val="63340C8A"/>
     <w:multiLevelType w:val="hybridMultilevel"/>
     <w:tmpl w:val="6F50C1E8"/>
@@ -56844,7 +57045,7 @@
       </w:rPr>
     </w:lvl>
   </w:abstractNum>
-  <w:abstractNum w:abstractNumId="30">
+  <w:abstractNum w:abstractNumId="31">
     <w:nsid w:val="63F151D5"/>
     <w:multiLevelType w:val="hybridMultilevel"/>
     <w:tmpl w:val="A3F2EF7E"/>
@@ -56957,7 +57158,7 @@
       </w:rPr>
     </w:lvl>
   </w:abstractNum>
-  <w:abstractNum w:abstractNumId="31">
+  <w:abstractNum w:abstractNumId="32">
     <w:nsid w:val="67FB468B"/>
     <w:multiLevelType w:val="hybridMultilevel"/>
     <w:tmpl w:val="E68C1B38"/>
@@ -57071,7 +57272,7 @@
       </w:rPr>
     </w:lvl>
   </w:abstractNum>
-  <w:abstractNum w:abstractNumId="32">
+  <w:abstractNum w:abstractNumId="33">
     <w:nsid w:val="6EFF0669"/>
     <w:multiLevelType w:val="hybridMultilevel"/>
     <w:tmpl w:val="515E02E0"/>
@@ -57184,7 +57385,7 @@
       </w:rPr>
     </w:lvl>
   </w:abstractNum>
-  <w:abstractNum w:abstractNumId="33">
+  <w:abstractNum w:abstractNumId="34">
     <w:nsid w:val="6FF54C3C"/>
     <w:multiLevelType w:val="hybridMultilevel"/>
     <w:tmpl w:val="BF74575E"/>
@@ -57297,7 +57498,7 @@
       </w:rPr>
     </w:lvl>
   </w:abstractNum>
-  <w:abstractNum w:abstractNumId="34">
+  <w:abstractNum w:abstractNumId="35">
     <w:nsid w:val="70B06741"/>
     <w:multiLevelType w:val="hybridMultilevel"/>
     <w:tmpl w:val="1B0A934C"/>
@@ -57410,7 +57611,7 @@
       </w:rPr>
     </w:lvl>
   </w:abstractNum>
-  <w:abstractNum w:abstractNumId="35">
+  <w:abstractNum w:abstractNumId="36">
     <w:nsid w:val="7117431E"/>
     <w:multiLevelType w:val="hybridMultilevel"/>
     <w:tmpl w:val="1F323D28"/>
@@ -57523,7 +57724,7 @@
       </w:rPr>
     </w:lvl>
   </w:abstractNum>
-  <w:abstractNum w:abstractNumId="36">
+  <w:abstractNum w:abstractNumId="37">
     <w:nsid w:val="71923ED4"/>
     <w:multiLevelType w:val="hybridMultilevel"/>
     <w:tmpl w:val="951A7E56"/>
@@ -57635,7 +57836,7 @@
       </w:rPr>
     </w:lvl>
   </w:abstractNum>
-  <w:abstractNum w:abstractNumId="37">
+  <w:abstractNum w:abstractNumId="38">
     <w:nsid w:val="728771CE"/>
     <w:multiLevelType w:val="hybridMultilevel"/>
     <w:tmpl w:val="8E42EFE0"/>
@@ -57748,7 +57949,7 @@
       </w:rPr>
     </w:lvl>
   </w:abstractNum>
-  <w:abstractNum w:abstractNumId="38">
+  <w:abstractNum w:abstractNumId="39">
     <w:nsid w:val="7A16724D"/>
     <w:multiLevelType w:val="hybridMultilevel"/>
     <w:tmpl w:val="897E1AC4"/>
@@ -57861,7 +58062,7 @@
       </w:rPr>
     </w:lvl>
   </w:abstractNum>
-  <w:abstractNum w:abstractNumId="39">
+  <w:abstractNum w:abstractNumId="40">
     <w:nsid w:val="7C0762DD"/>
     <w:multiLevelType w:val="hybridMultilevel"/>
     <w:tmpl w:val="2CA4055C"/>
@@ -57975,7 +58176,7 @@
     </w:lvl>
   </w:abstractNum>
   <w:num w:numId="1">
-    <w:abstractNumId w:val="28"/>
+    <w:abstractNumId w:val="29"/>
   </w:num>
   <w:num w:numId="2">
     <w:abstractNumId w:val="13"/>
@@ -57984,28 +58185,28 @@
     <w:abstractNumId w:val="18"/>
   </w:num>
   <w:num w:numId="4">
-    <w:abstractNumId w:val="35"/>
+    <w:abstractNumId w:val="36"/>
   </w:num>
   <w:num w:numId="5">
-    <w:abstractNumId w:val="33"/>
+    <w:abstractNumId w:val="34"/>
   </w:num>
   <w:num w:numId="6">
-    <w:abstractNumId w:val="37"/>
+    <w:abstractNumId w:val="38"/>
   </w:num>
   <w:num w:numId="7">
-    <w:abstractNumId w:val="24"/>
+    <w:abstractNumId w:val="25"/>
   </w:num>
   <w:num w:numId="8">
-    <w:abstractNumId w:val="29"/>
+    <w:abstractNumId w:val="30"/>
   </w:num>
   <w:num w:numId="9">
-    <w:abstractNumId w:val="32"/>
+    <w:abstractNumId w:val="33"/>
   </w:num>
   <w:num w:numId="10">
     <w:abstractNumId w:val="21"/>
   </w:num>
   <w:num w:numId="11">
-    <w:abstractNumId w:val="22"/>
+    <w:abstractNumId w:val="23"/>
   </w:num>
   <w:num w:numId="12">
     <w:abstractNumId w:val="12"/>
@@ -58017,7 +58218,7 @@
     <w:abstractNumId w:val="4"/>
   </w:num>
   <w:num w:numId="15">
-    <w:abstractNumId w:val="38"/>
+    <w:abstractNumId w:val="39"/>
   </w:num>
   <w:num w:numId="16">
     <w:abstractNumId w:val="6"/>
@@ -58029,34 +58230,34 @@
     <w:abstractNumId w:val="2"/>
   </w:num>
   <w:num w:numId="19">
-    <w:abstractNumId w:val="34"/>
+    <w:abstractNumId w:val="35"/>
   </w:num>
   <w:num w:numId="20">
     <w:abstractNumId w:val="17"/>
   </w:num>
   <w:num w:numId="21">
-    <w:abstractNumId w:val="39"/>
+    <w:abstractNumId w:val="40"/>
   </w:num>
   <w:num w:numId="22">
     <w:abstractNumId w:val="14"/>
   </w:num>
   <w:num w:numId="23">
-    <w:abstractNumId w:val="31"/>
+    <w:abstractNumId w:val="32"/>
   </w:num>
   <w:num w:numId="24">
     <w:abstractNumId w:val="16"/>
   </w:num>
   <w:num w:numId="25">
-    <w:abstractNumId w:val="26"/>
+    <w:abstractNumId w:val="27"/>
   </w:num>
   <w:num w:numId="26">
-    <w:abstractNumId w:val="36"/>
+    <w:abstractNumId w:val="37"/>
   </w:num>
   <w:num w:numId="27">
     <w:abstractNumId w:val="20"/>
   </w:num>
   <w:num w:numId="28">
-    <w:abstractNumId w:val="30"/>
+    <w:abstractNumId w:val="31"/>
   </w:num>
   <w:num w:numId="29">
     <w:abstractNumId w:val="3"/>
@@ -58065,16 +58266,16 @@
     <w:abstractNumId w:val="15"/>
   </w:num>
   <w:num w:numId="31">
-    <w:abstractNumId w:val="27"/>
+    <w:abstractNumId w:val="28"/>
   </w:num>
   <w:num w:numId="32">
-    <w:abstractNumId w:val="23"/>
+    <w:abstractNumId w:val="24"/>
   </w:num>
   <w:num w:numId="33">
-    <w:abstractNumId w:val="25"/>
+    <w:abstractNumId w:val="26"/>
   </w:num>
   <w:num w:numId="34">
-    <w:abstractNumId w:val="28"/>
+    <w:abstractNumId w:val="29"/>
   </w:num>
   <w:num w:numId="35">
     <w:abstractNumId w:val="1"/>
@@ -58083,22 +58284,22 @@
     <w:abstractNumId w:val="10"/>
   </w:num>
   <w:num w:numId="37">
-    <w:abstractNumId w:val="28"/>
+    <w:abstractNumId w:val="29"/>
   </w:num>
   <w:num w:numId="38">
-    <w:abstractNumId w:val="28"/>
+    <w:abstractNumId w:val="29"/>
   </w:num>
   <w:num w:numId="39">
     <w:abstractNumId w:val="19"/>
   </w:num>
   <w:num w:numId="40">
-    <w:abstractNumId w:val="28"/>
+    <w:abstractNumId w:val="29"/>
   </w:num>
   <w:num w:numId="41">
-    <w:abstractNumId w:val="28"/>
+    <w:abstractNumId w:val="29"/>
   </w:num>
   <w:num w:numId="42">
-    <w:abstractNumId w:val="28"/>
+    <w:abstractNumId w:val="29"/>
   </w:num>
   <w:num w:numId="43">
     <w:abstractNumId w:val="7"/>
@@ -58111,6 +58312,9 @@
   </w:num>
   <w:num w:numId="46">
     <w:abstractNumId w:val="9"/>
+  </w:num>
+  <w:num w:numId="47">
+    <w:abstractNumId w:val="22"/>
   </w:num>
   <w:numIdMacAtCleanup w:val="31"/>
 </w:numbering>
@@ -62655,7 +62859,7 @@
 </file>
 
 <file path=customXml/itemProps2.xml><?xml version="1.0" encoding="utf-8"?>
-<ds:datastoreItem xmlns:ds="http://schemas.openxmlformats.org/officeDocument/2006/customXml" ds:itemID="{245D5E24-B745-4F20-81DF-7464CEE34D1F}">
+<ds:datastoreItem xmlns:ds="http://schemas.openxmlformats.org/officeDocument/2006/customXml" ds:itemID="{9814BDC3-4594-470F-A1DF-72D2947385C1}">
   <ds:schemaRefs>
     <ds:schemaRef ds:uri="http://schemas.openxmlformats.org/officeDocument/2006/bibliography"/>
   </ds:schemaRefs>

</xml_diff>

<commit_message>
Sửa nội dung và lỗi chính tả đến phần 3.6.4 (trừ phần 3.6.3)
</commit_message>
<xml_diff>
--- a/Documents/JobZoom Report.docx
+++ b/Documents/JobZoom Report.docx
@@ -34,7 +34,7 @@
               <mc:AlternateContent>
                 <mc:Choice Requires="wps">
                   <w:drawing>
-                    <wp:anchor distT="0" distB="0" distL="114300" distR="114300" simplePos="0" relativeHeight="251661312" behindDoc="1" locked="0" layoutInCell="1" allowOverlap="1" wp14:anchorId="1D96B17D" wp14:editId="3923D669">
+                    <wp:anchor distT="0" distB="0" distL="114300" distR="114300" simplePos="0" relativeHeight="251661312" behindDoc="1" locked="0" layoutInCell="1" allowOverlap="1" wp14:anchorId="053FEFF9" wp14:editId="00E5C567">
                       <wp:simplePos x="0" y="0"/>
                       <wp:positionH relativeFrom="page">
                         <wp:posOffset>-277428</wp:posOffset>
@@ -113,7 +113,7 @@
                 <w:lang w:val="en-US"/>
               </w:rPr>
               <w:drawing>
-                <wp:inline distT="0" distB="0" distL="0" distR="0" wp14:anchorId="2EE5575B" wp14:editId="2F551667">
+                <wp:inline distT="0" distB="0" distL="0" distR="0" wp14:anchorId="09D2BEC3" wp14:editId="74ECF71C">
                   <wp:extent cx="1829497" cy="714375"/>
                   <wp:effectExtent l="19050" t="0" r="0" b="0"/>
                   <wp:docPr id="7" name="Picture 7" descr="khcnlogovnright"/>
@@ -16116,7 +16116,7 @@
         </w:rPr>
         <w:lastRenderedPageBreak/>
         <w:drawing>
-          <wp:inline distT="0" distB="0" distL="0" distR="0" wp14:anchorId="0DA64BBB" wp14:editId="3FB401B3">
+          <wp:inline distT="0" distB="0" distL="0" distR="0" wp14:anchorId="501A6FB1" wp14:editId="213BC919">
             <wp:extent cx="5847874" cy="2295525"/>
             <wp:effectExtent l="0" t="0" r="635" b="0"/>
             <wp:docPr id="22" name="Picture 22"/>
@@ -16208,445 +16208,13 @@
         <w:rPr>
           <w:lang w:val="en-US"/>
         </w:rPr>
-        <w:t xml:space="preserve">“Tree 1” và “Tree 2” lưu trữ thông tin về hai đối tượng, cả hai cây này đề có cấu trúc phân loại là “Class A”, “Class B” và “Class C”. </w:t>
-      </w:r>
-    </w:p>
-    <w:p>
-      <w:pPr>
-        <w:ind w:firstLine="576"/>
-        <w:rPr>
-          <w:lang w:val="en-US"/>
-        </w:rPr>
-      </w:pPr>
-      <w:r>
-        <w:rPr>
-          <w:lang w:val="en-US"/>
-        </w:rPr>
-        <w:t xml:space="preserve">Việc so sánh node node A1 của “Tree 1” và “Tree 2” có thể được thực hiện dễ dàng, vì giá trị của hai node này hoàn toàn giống nhau. </w:t>
-      </w:r>
-    </w:p>
-    <w:p>
-      <w:pPr>
-        <w:ind w:firstLine="576"/>
-        <w:rPr>
-          <w:lang w:val="en-US"/>
-        </w:rPr>
-      </w:pPr>
-      <w:r>
-        <w:rPr>
-          <w:lang w:val="en-US"/>
-        </w:rPr>
-        <w:t>Xét node A2, ở “Tree 1” node A2 là con của phân lớp “Class A” còn ở “Tree 2”, node A2 là con của A3, A3 là con của phân lớp “Class A”, giữa hai node này cũng có thể được so sánh với nhau thông qua mối quan hệ với phân lớp “Class A”</w:t>
-      </w:r>
-    </w:p>
-    <w:p>
-      <w:pPr>
-        <w:ind w:firstLine="576"/>
-        <w:rPr>
-          <w:lang w:val="en-US"/>
-        </w:rPr>
-      </w:pPr>
-      <w:r>
-        <w:rPr>
-          <w:lang w:val="en-US"/>
-        </w:rPr>
-        <w:t>Xét node C1 và C1’, node A2 và node A3, giữa các cặp node này có mức độ tương quan nhất định với nhau nên có thể so khớp được với nhau.</w:t>
-      </w:r>
-    </w:p>
-    <w:p>
-      <w:pPr>
-        <w:pStyle w:val="Heading2"/>
-        <w:rPr>
-          <w:lang w:val="en-US"/>
-        </w:rPr>
-      </w:pPr>
-      <w:bookmarkStart w:id="27" w:name="_Toc312162615"/>
-      <w:r>
-        <w:rPr>
-          <w:lang w:val="en-US"/>
-        </w:rPr>
-        <w:t>Tính khả thi của một</w:t>
-      </w:r>
-      <w:r>
-        <w:rPr>
-          <w:lang w:val="en-US"/>
-        </w:rPr>
-        <w:t xml:space="preserve"> kiến trúc </w:t>
-      </w:r>
-      <w:r>
-        <w:rPr>
-          <w:lang w:val="en-US"/>
-        </w:rPr>
-        <w:t xml:space="preserve">chung cho việc </w:t>
-      </w:r>
-      <w:r>
-        <w:rPr>
-          <w:lang w:val="en-US"/>
-        </w:rPr>
-        <w:t>lưu trữ và so khớp thông tin</w:t>
-      </w:r>
-      <w:bookmarkEnd w:id="27"/>
-    </w:p>
-    <w:p>
-      <w:pPr>
-        <w:ind w:firstLine="576"/>
-        <w:rPr>
-          <w:lang w:val="en-US"/>
-        </w:rPr>
-      </w:pPr>
-      <w:r>
-        <w:rPr>
-          <w:lang w:val="en-US"/>
-        </w:rPr>
-        <w:t>Internet chứa hầu như tất cả những thông tin liên quan tới mọi lĩnh vực trong cuộc sống. Nhưng nó rất rộng, rộng đến mức gần như không ai có thể kiểm soát được. Diện mạo của Internet lại thay đổi quá nhanh chóng và mạnh mẽ. Hạt nhân của Internet là Word Wide Web, với số lượng lên tới hàng chục tỉ trang, được lưu trữ trong hàng triệu máy chủ đặt khắp nơi trên toàn thế giới.</w:t>
-      </w:r>
-      <w:r>
-        <w:rPr>
-          <w:lang w:val="en-US"/>
-        </w:rPr>
-        <w:t xml:space="preserve"> </w:t>
-      </w:r>
-      <w:r>
-        <w:rPr>
-          <w:lang w:val="en-US"/>
-        </w:rPr>
-        <w:t>Có thể ví Internet như một biển dữ liệu khổng lồ, với muôn vàn những viên ngọ</w:t>
-      </w:r>
-      <w:r>
-        <w:rPr>
-          <w:lang w:val="en-US"/>
-        </w:rPr>
-        <w:t>c quý</w:t>
-      </w:r>
-      <w:r>
-        <w:rPr>
-          <w:lang w:val="en-US"/>
-        </w:rPr>
-        <w:t xml:space="preserve"> nằm giữa các hạt sạn. Trong đời sống hàng ngày, </w:t>
-      </w:r>
-      <w:r>
-        <w:rPr>
-          <w:i/>
-          <w:lang w:val="en-US"/>
-        </w:rPr>
-        <w:t>nhu cầu tìm kiếm và so khớp thông tin đóng vai trò vô cùng to lớn, và một trong những vấn đề bức thiết nhất của công nghệ hiện nay là làm sao "đãi cát tìm vàng", khai thác nguồn tài nguyên này một cách hợp lí, đem lại lợi ích tốt nhất cho con người</w:t>
-      </w:r>
-      <w:r>
-        <w:rPr>
-          <w:i/>
-          <w:lang w:val="en-US"/>
-        </w:rPr>
-        <w:t>.</w:t>
-      </w:r>
-      <w:r>
-        <w:rPr>
-          <w:lang w:val="en-US"/>
-        </w:rPr>
-        <w:t xml:space="preserve"> Nói khác hơn, thông tin cần được tổ chức một cách hơn lý </w:t>
-      </w:r>
-      <w:r>
-        <w:rPr>
-          <w:lang w:val="en-US"/>
-        </w:rPr>
-        <w:lastRenderedPageBreak/>
-        <w:t>và hệ thống so khớp làm việc hiệu quả, hỗ trợ cho việc khai thác ngườn tài nguyên to lớn ấy.</w:t>
-      </w:r>
-    </w:p>
-    <w:p>
-      <w:pPr>
-        <w:ind w:firstLine="576"/>
-        <w:rPr>
-          <w:lang w:val="en-US"/>
-        </w:rPr>
-      </w:pPr>
-      <w:r>
-        <w:rPr>
-          <w:lang w:val="en-US"/>
-        </w:rPr>
-        <w:t>Tìm kiếm</w:t>
-      </w:r>
-      <w:r>
-        <w:rPr>
-          <w:lang w:val="en-US"/>
-        </w:rPr>
-        <w:t xml:space="preserve"> và so khớp</w:t>
-      </w:r>
-      <w:r>
-        <w:rPr>
-          <w:lang w:val="en-US"/>
-        </w:rPr>
-        <w:t xml:space="preserve"> thông tin trên mạng Internet quả thật là một thách thức lớn lao. Nó không giống như việc bới các hạt đỗ đen nằm lẫn lộn trong thùng gạo, bởi dữ liệu trên mạng Internet do con người đưa vào, chúng cũng có cấu trúc và tổ chức xác định (mặc dù thiếu tính nhất quán), trong khi đó thì các hạt đỗ đen lại nằm rải rác và lộn xộn, không có một vị</w:t>
-      </w:r>
-      <w:r>
-        <w:rPr>
-          <w:lang w:val="en-US"/>
-        </w:rPr>
-        <w:t xml:space="preserve"> trí hay quy</w:t>
-      </w:r>
-      <w:r>
-        <w:rPr>
-          <w:lang w:val="en-US"/>
-        </w:rPr>
-        <w:t xml:space="preserve"> luật nào. Tuy nhiên, bài toán tìm kiếm </w:t>
-      </w:r>
-      <w:r>
-        <w:rPr>
-          <w:lang w:val="en-US"/>
-        </w:rPr>
-        <w:t xml:space="preserve">và so khớp </w:t>
-      </w:r>
-      <w:r>
-        <w:rPr>
-          <w:lang w:val="en-US"/>
-        </w:rPr>
-        <w:t>khó hơn bài toán nhặt đỗ đen rất nhiều. Muốn tìm tất cả các hạt đỗ đen, bạn đơn giản chỉ cần thiết kế một cái sàng hình cầu đủ lớn để có thể đổ cả thùng gạo vào đó, với những chiếc lỗ có kích thước phù hợp sao cho hạt gạo chui lọt còn hạt đỗ đen thì không, và quay đủ số vòng để tất cả các hạt gạo đều có cơ hội bay ra ngoài. Việc tìm kiế</w:t>
-      </w:r>
-      <w:r>
-        <w:rPr>
-          <w:lang w:val="en-US"/>
-        </w:rPr>
-        <w:t>m và so khớp thông tin trên internet đòi hỏi thông tin cần được lưu trữ một cách linh hoạ, có cấu trúc giúp cho việc tìm kiếm và so khớp thông tin hiệu quả hơn.</w:t>
-      </w:r>
-    </w:p>
-    <w:p>
-      <w:pPr>
-        <w:ind w:firstLine="576"/>
-        <w:rPr>
-          <w:lang w:val="en-US"/>
-        </w:rPr>
-      </w:pPr>
-      <w:r>
-        <w:rPr>
-          <w:lang w:val="en-US"/>
-        </w:rPr>
-        <w:t xml:space="preserve">Có tới hàng chục tỉ trang </w:t>
-      </w:r>
-      <w:r>
-        <w:rPr>
-          <w:lang w:val="en-US"/>
-        </w:rPr>
-        <w:t>web</w:t>
-      </w:r>
-      <w:r>
-        <w:rPr>
-          <w:lang w:val="en-US"/>
-        </w:rPr>
-        <w:t xml:space="preserve"> tràn ngập trên mạng Internet (gấp nhiều lần số hạt gạo trong thùng)</w:t>
-      </w:r>
-      <w:r>
-        <w:rPr>
-          <w:lang w:val="en-US"/>
-        </w:rPr>
-        <w:t>, rất nhiều “sản phẩm đáp ứng nhu cầu” có thể thoả mãn nhu cầu của người dùng</w:t>
-      </w:r>
-      <w:r>
-        <w:rPr>
-          <w:lang w:val="en-US"/>
-        </w:rPr>
-        <w:t>, và vấn đề là làm sao đưa ra những gì ta muốn thu thập sao cho đồng thời thỏa mãn hai tiêu chí: Chính xác và nhanh chóng. Hơn thế nữa, người dùng cũng không đủ kiên nhẫn để ngồi duyệt qua tất cả</w:t>
-      </w:r>
-      <w:r>
-        <w:rPr>
-          <w:lang w:val="en-US"/>
-        </w:rPr>
-        <w:t xml:space="preserve"> các trang c</w:t>
-      </w:r>
-      <w:r>
-        <w:rPr>
-          <w:lang w:val="en-US"/>
-        </w:rPr>
-        <w:t>hứa thông tin cần tìm (anh ta cũng không nhất thiết phải đếm từng hạt đỗ đen, tuy nhiên nếu xét trên tiêu chí dinh dưỡng thì đa phần những hạt đỗ đen đều giống nhau, do đó hạt nào cho vào nồi trước cũng không quan trọng). Trên thực tế, người dùng hiế</w:t>
-      </w:r>
-      <w:r>
-        <w:rPr>
-          <w:lang w:val="en-US"/>
-        </w:rPr>
-        <w:t xml:space="preserve">m khi vào xem quá mười thông tin </w:t>
-      </w:r>
-      <w:r>
-        <w:rPr>
-          <w:lang w:val="en-US"/>
-        </w:rPr>
-        <w:t>kết quả, và vì thế, một yêu cầu khó khăn nữa cần giải quyết, đó là: những gì phù hợp nhất phải được đặt lên hàng đầ</w:t>
-      </w:r>
-      <w:r>
-        <w:rPr>
-          <w:lang w:val="en-US"/>
-        </w:rPr>
-        <w:t xml:space="preserve">u, nên </w:t>
-      </w:r>
-      <w:r>
-        <w:rPr>
-          <w:i/>
-          <w:lang w:val="en-US"/>
-        </w:rPr>
-        <w:t>hệ thống so khớp cũng đóng vai trò rất quan trọng trong quá trình tìm kiế</w:t>
-      </w:r>
-      <w:r>
-        <w:rPr>
-          <w:i/>
-          <w:lang w:val="en-US"/>
-        </w:rPr>
-        <w:t>m thông tin</w:t>
-      </w:r>
-    </w:p>
-    <w:p>
-      <w:pPr>
-        <w:ind w:firstLine="576"/>
-        <w:rPr>
-          <w:lang w:val="en-US"/>
-        </w:rPr>
-      </w:pPr>
-      <w:r>
-        <w:rPr>
-          <w:lang w:val="en-US"/>
-        </w:rPr>
-        <w:t xml:space="preserve">Bên cạnh đó, xu hướng lữu trữ, tìm kiếm và so khớp thông tin ngày càng nhiều nhưng chưa có kiến trúc nghiệp vụ nào giải quyết bài toán này (các kiến trúc hiện nay đi nhiều và giao diện và giao tiếp, kiến trúc giải quyết bài toán nghiệp vụ còn ít). Thông tin có xu hướng lưu trữ dưới </w:t>
-      </w:r>
-      <w:r>
-        <w:rPr>
-          <w:i/>
-          <w:lang w:val="en-US"/>
-        </w:rPr>
-        <w:t>dạng phi cấu trúc</w:t>
-      </w:r>
-      <w:r>
-        <w:rPr>
-          <w:lang w:val="en-US"/>
-        </w:rPr>
-        <w:t xml:space="preserve"> - dữ liệu thô và chưa có sự phân loại chuyển sang </w:t>
-      </w:r>
-      <w:r>
-        <w:rPr>
-          <w:i/>
-          <w:lang w:val="en-US"/>
-        </w:rPr>
-        <w:t>dạng</w:t>
-      </w:r>
-      <w:r>
-        <w:rPr>
-          <w:i/>
-          <w:lang w:val="en-US"/>
-        </w:rPr>
-        <w:t xml:space="preserve"> có</w:t>
-      </w:r>
-      <w:r>
-        <w:rPr>
-          <w:i/>
-          <w:lang w:val="en-US"/>
-        </w:rPr>
-        <w:t xml:space="preserve"> cấu trúc</w:t>
-      </w:r>
-      <w:r>
-        <w:rPr>
-          <w:lang w:val="en-US"/>
-        </w:rPr>
-        <w:t xml:space="preserve">, có sự phân loại rõ ràng, từ </w:t>
-      </w:r>
-      <w:r>
-        <w:rPr>
-          <w:i/>
-          <w:lang w:val="en-US"/>
-        </w:rPr>
-        <w:t>dạng</w:t>
-      </w:r>
-      <w:r>
-        <w:rPr>
-          <w:i/>
-          <w:lang w:val="en-US"/>
-        </w:rPr>
-        <w:t xml:space="preserve"> có</w:t>
-      </w:r>
-      <w:r>
-        <w:rPr>
-          <w:i/>
-          <w:lang w:val="en-US"/>
-        </w:rPr>
-        <w:t xml:space="preserve"> cấu trúc</w:t>
-      </w:r>
-      <w:r>
-        <w:rPr>
-          <w:i/>
-          <w:lang w:val="en-US"/>
-        </w:rPr>
-        <w:t xml:space="preserve"> </w:t>
-      </w:r>
-      <w:r>
-        <w:rPr>
-          <w:lang w:val="en-US"/>
-        </w:rPr>
-        <w:t>này</w:t>
-      </w:r>
-      <w:r>
-        <w:rPr>
-          <w:lang w:val="en-US"/>
-        </w:rPr>
-        <w:t xml:space="preserve"> thông tin lại được trở về dạng phi cấu trúc tuy nhiên ở một mức độ cao hơn, có sự </w:t>
-      </w:r>
-      <w:r>
-        <w:rPr>
-          <w:lang w:val="en-US"/>
-        </w:rPr>
-        <w:lastRenderedPageBreak/>
-        <w:t xml:space="preserve">phân loại bằng tag nhưng chưa thể hiện mức độ tương quan giữa các tag ấy và đã được khắc phục bằng việc lưu trữ thông tin dưới </w:t>
-      </w:r>
-      <w:r>
-        <w:rPr>
-          <w:i/>
-          <w:lang w:val="en-US"/>
-        </w:rPr>
-        <w:t>dạng có cấu trúc cây</w:t>
-      </w:r>
-      <w:r>
-        <w:rPr>
-          <w:lang w:val="en-US"/>
-        </w:rPr>
-        <w:t xml:space="preserve">. </w:t>
-      </w:r>
-      <w:r>
-        <w:rPr>
-          <w:i/>
-          <w:lang w:val="en-US"/>
-        </w:rPr>
-        <w:t>Nhu cầu so khớp thông tin cũng ngày càng gia tăng</w:t>
-      </w:r>
-      <w:r>
-        <w:rPr>
-          <w:lang w:val="en-US"/>
-        </w:rPr>
-        <w:t>: tìm việc, tìm bạn, tìm sản phẩm, … Từ những luận điểm trên, chúng tôi nhận thấy cần có một kiến trúc chung cho việc lưu trữ và so khớp thông tin và kiến trúc này hoàn toàn có tính khả thi.</w:t>
-      </w:r>
-    </w:p>
-    <w:p>
-      <w:pPr>
-        <w:pStyle w:val="Heading2"/>
-        <w:rPr>
-          <w:lang w:val="en-US"/>
-        </w:rPr>
-      </w:pPr>
-      <w:bookmarkStart w:id="28" w:name="_Toc312162616"/>
-      <w:r>
-        <w:rPr>
-          <w:lang w:val="en-US"/>
-        </w:rPr>
-        <w:t>Lý thuyết và phương pháp xây dựng kiến trúc tổ chức thông tin linh hoạt và so khớp thông tin</w:t>
-      </w:r>
-      <w:bookmarkEnd w:id="28"/>
-    </w:p>
-    <w:p>
-      <w:pPr>
-        <w:ind w:firstLine="720"/>
-        <w:rPr>
-          <w:i/>
-          <w:lang w:val="en-US"/>
-        </w:rPr>
-      </w:pPr>
-      <w:r>
-        <w:rPr>
-          <w:i/>
-          <w:lang w:val="en-US"/>
-        </w:rPr>
-        <w:t>Chúng tôi xin tóm tắt những vấn đề đã được đề cập ở trên:</w:t>
+        <w:t>“Tree 1” và “Tree 2” lưu trữ thông tin về hai đối tượng, cả hai cây này đề có cấu trúc phân loại là “Class A”, “Class B” và “Class C”</w:t>
+      </w:r>
+      <w:r>
+        <w:rPr>
+          <w:lang w:val="en-US"/>
+        </w:rPr>
+        <w:t>:</w:t>
       </w:r>
     </w:p>
     <w:p>
@@ -16665,173 +16233,7 @@
         <w:rPr>
           <w:lang w:val="en-US"/>
         </w:rPr>
-        <w:t>Về việc tổ chức thông tin về nhu cầu và “sản phẩm đáp ứng nhu cầu” một cách linh hoạt, chúng tôi đã sử dụng</w:t>
-      </w:r>
-      <w:r>
-        <w:rPr>
-          <w:b/>
-          <w:lang w:val="en-US"/>
-        </w:rPr>
-        <w:t xml:space="preserve"> </w:t>
-      </w:r>
-      <w:r>
-        <w:rPr>
-          <w:b/>
-          <w:i/>
-          <w:lang w:val="en-US"/>
-        </w:rPr>
-        <w:fldChar w:fldCharType="begin"/>
-      </w:r>
-      <w:r>
-        <w:rPr>
-          <w:b/>
-          <w:i/>
-          <w:lang w:val="en-US"/>
-        </w:rPr>
-        <w:instrText xml:space="preserve"> REF _Ref311361423 \h  \* MERGEFORMAT </w:instrText>
-      </w:r>
-      <w:r>
-        <w:rPr>
-          <w:b/>
-          <w:i/>
-          <w:lang w:val="en-US"/>
-        </w:rPr>
-      </w:r>
-      <w:r>
-        <w:rPr>
-          <w:b/>
-          <w:i/>
-          <w:lang w:val="en-US"/>
-        </w:rPr>
-        <w:fldChar w:fldCharType="separate"/>
-      </w:r>
-      <w:r>
-        <w:rPr>
-          <w:b/>
-          <w:i/>
-          <w:lang w:val="en-US"/>
-        </w:rPr>
-        <w:t>Tag</w:t>
-      </w:r>
-      <w:r>
-        <w:rPr>
-          <w:b/>
-          <w:i/>
-          <w:lang w:val="en-US"/>
-        </w:rPr>
-        <w:fldChar w:fldCharType="end"/>
-      </w:r>
-      <w:r>
-        <w:rPr>
-          <w:lang w:val="en-US"/>
-        </w:rPr>
-        <w:t xml:space="preserve"> trong việc lưu trữ các thuộc tính của nhu cầu và sản phẩm đáp ứng nhu cầu, tuy nhiên, cần có sự phân cấp giữa các thuộc tính với nhau, nên chúng tôi đã kết hợp </w:t>
-      </w:r>
-      <w:r>
-        <w:rPr>
-          <w:b/>
-          <w:i/>
-          <w:lang w:val="en-US"/>
-        </w:rPr>
-        <w:fldChar w:fldCharType="begin"/>
-      </w:r>
-      <w:r>
-        <w:rPr>
-          <w:b/>
-          <w:i/>
-          <w:lang w:val="en-US"/>
-        </w:rPr>
-        <w:instrText xml:space="preserve"> REF _Ref311361423 \h  \* MERGEFORMAT </w:instrText>
-      </w:r>
-      <w:r>
-        <w:rPr>
-          <w:b/>
-          <w:i/>
-          <w:lang w:val="en-US"/>
-        </w:rPr>
-      </w:r>
-      <w:r>
-        <w:rPr>
-          <w:b/>
-          <w:i/>
-          <w:lang w:val="en-US"/>
-        </w:rPr>
-        <w:fldChar w:fldCharType="separate"/>
-      </w:r>
-      <w:r>
-        <w:rPr>
-          <w:b/>
-          <w:i/>
-          <w:lang w:val="en-US"/>
-        </w:rPr>
-        <w:t>Tag</w:t>
-      </w:r>
-      <w:r>
-        <w:rPr>
-          <w:b/>
-          <w:i/>
-          <w:lang w:val="en-US"/>
-        </w:rPr>
-        <w:fldChar w:fldCharType="end"/>
-      </w:r>
-      <w:r>
-        <w:rPr>
-          <w:lang w:val="en-US"/>
-        </w:rPr>
-        <w:t xml:space="preserve"> và </w:t>
-      </w:r>
-      <w:r>
-        <w:rPr>
-          <w:b/>
-          <w:i/>
-          <w:lang w:val="en-US"/>
-        </w:rPr>
-        <w:fldChar w:fldCharType="begin"/>
-      </w:r>
-      <w:r>
-        <w:rPr>
-          <w:b/>
-          <w:i/>
-          <w:lang w:val="en-US"/>
-        </w:rPr>
-        <w:instrText xml:space="preserve"> REF _Ref311363212 \h  \* MERGEFORMAT </w:instrText>
-      </w:r>
-      <w:r>
-        <w:rPr>
-          <w:b/>
-          <w:i/>
-          <w:lang w:val="en-US"/>
-        </w:rPr>
-      </w:r>
-      <w:r>
-        <w:rPr>
-          <w:b/>
-          <w:i/>
-          <w:lang w:val="en-US"/>
-        </w:rPr>
-        <w:fldChar w:fldCharType="separate"/>
-      </w:r>
-      <w:r>
-        <w:rPr>
-          <w:b/>
-          <w:i/>
-          <w:lang w:val="en-US"/>
-        </w:rPr>
-        <w:t>Taxonomy</w:t>
-      </w:r>
-      <w:r>
-        <w:rPr>
-          <w:b/>
-          <w:i/>
-          <w:lang w:val="en-US"/>
-        </w:rPr>
-        <w:fldChar w:fldCharType="end"/>
-      </w:r>
-      <w:r>
-        <w:rPr>
-          <w:lang w:val="en-US"/>
-        </w:rPr>
-        <w:t xml:space="preserve"> để lưu trữ thuộc tính dưới dạng cấu trúc cây.</w:t>
+        <w:t xml:space="preserve">Việc so sánh node node A1 của “Tree 1” và “Tree 2” có thể được thực hiện dễ dàng, vì giá trị của hai node này hoàn toàn giống nhau. </w:t>
       </w:r>
     </w:p>
     <w:p>
@@ -16850,66 +16252,7 @@
         <w:rPr>
           <w:lang w:val="en-US"/>
         </w:rPr>
-        <w:t>Bên cạnh đó, để giải quyết vấn đề cây có cấu trúc và có mức độ tương quan, giống nhau giữa các thuộc tính, chúng tôi đã áp dụng “</w:t>
-      </w:r>
-      <w:r>
-        <w:rPr>
-          <w:b/>
-          <w:i/>
-          <w:lang w:val="en-US"/>
-        </w:rPr>
-        <w:fldChar w:fldCharType="begin"/>
-      </w:r>
-      <w:r>
-        <w:rPr>
-          <w:b/>
-          <w:i/>
-          <w:lang w:val="en-US"/>
-        </w:rPr>
-        <w:instrText xml:space="preserve"> REF _Ref312101825 \h  \* MERGEFORMAT </w:instrText>
-      </w:r>
-      <w:r>
-        <w:rPr>
-          <w:b/>
-          <w:i/>
-          <w:lang w:val="en-US"/>
-        </w:rPr>
-      </w:r>
-      <w:r>
-        <w:rPr>
-          <w:b/>
-          <w:i/>
-          <w:lang w:val="en-US"/>
-        </w:rPr>
-        <w:fldChar w:fldCharType="separate"/>
-      </w:r>
-      <w:r>
-        <w:rPr>
-          <w:b/>
-          <w:i/>
-          <w:lang w:val="en-US"/>
-        </w:rPr>
-        <w:t>Độ tương quan giữa các tag</w:t>
-      </w:r>
-      <w:r>
-        <w:rPr>
-          <w:b/>
-          <w:i/>
-          <w:lang w:val="en-US"/>
-        </w:rPr>
-        <w:fldChar w:fldCharType="end"/>
-      </w:r>
-      <w:r>
-        <w:rPr>
-          <w:lang w:val="en-US"/>
-        </w:rPr>
-        <w:t xml:space="preserve">” </w:t>
-      </w:r>
-      <w:r>
-        <w:rPr>
-          <w:lang w:val="en-US"/>
-        </w:rPr>
-        <w:t>một cách đơn giản là khi truyền hai từ khoá bất kỳ vào hệ thống, hệ thống sẽ trả về mức độ tương quan của hai thuộc tính đã truyền vào.</w:t>
+        <w:t>Xét node A2, ở “Tree 1” node A2 là con của phân lớp “Class A” còn ở “Tree 2”, node A2 là con của A3, A3 là con của phân lớp “Class A”, giữa hai node này cũng có thể được so sánh với nhau thông qua mối quan hệ với phân lớp “Class A”</w:t>
       </w:r>
     </w:p>
     <w:p>
@@ -16928,61 +16271,443 @@
         <w:rPr>
           <w:lang w:val="en-US"/>
         </w:rPr>
-        <w:t>Về vấn đề so khớp giữa nhu cầu và “sản phẩm đáp ứng nhu cầu” chúng tôi sẽ đề cập trong phần “</w:t>
-      </w:r>
-      <w:r>
-        <w:rPr>
-          <w:b/>
+        <w:t>Xét node C1 và C1’, node A2 và node A3, giữa các cặp node này có mức độ tương quan nhất định với nhau nên có thể so khớp được với nhau.</w:t>
+      </w:r>
+    </w:p>
+    <w:p>
+      <w:pPr>
+        <w:pStyle w:val="Heading2"/>
+        <w:rPr>
+          <w:lang w:val="en-US"/>
+        </w:rPr>
+      </w:pPr>
+      <w:bookmarkStart w:id="27" w:name="_Toc312162615"/>
+      <w:r>
+        <w:rPr>
+          <w:lang w:val="en-US"/>
+        </w:rPr>
+        <w:t>Tính khả thi của một</w:t>
+      </w:r>
+      <w:r>
+        <w:rPr>
+          <w:lang w:val="en-US"/>
+        </w:rPr>
+        <w:t xml:space="preserve"> kiến trúc </w:t>
+      </w:r>
+      <w:r>
+        <w:rPr>
+          <w:lang w:val="en-US"/>
+        </w:rPr>
+        <w:t xml:space="preserve">chung cho việc </w:t>
+      </w:r>
+      <w:r>
+        <w:rPr>
+          <w:lang w:val="en-US"/>
+        </w:rPr>
+        <w:t>lưu trữ và so khớp thông tin</w:t>
+      </w:r>
+      <w:bookmarkEnd w:id="27"/>
+    </w:p>
+    <w:p>
+      <w:pPr>
+        <w:ind w:firstLine="576"/>
+        <w:rPr>
+          <w:lang w:val="en-US"/>
+        </w:rPr>
+      </w:pPr>
+      <w:r>
+        <w:rPr>
+          <w:lang w:val="en-US"/>
+        </w:rPr>
+        <w:t>Internet chứa hầu như tất cả những thông tin liên quan tới mọi lĩnh vực trong cuộc sống. Nhưng nó rất rộng, rộng đến mức gần như không ai có thể kiểm soát được. Diện mạo của Internet lại thay đổi quá nhanh chóng và mạnh mẽ. Hạt nhân của Internet là Word Wide Web, với số lượng lên tới hàng chục tỉ trang, được lưu trữ trong hàng triệu máy chủ đặt khắp nơi trên toàn thế giới.</w:t>
+      </w:r>
+      <w:r>
+        <w:rPr>
+          <w:lang w:val="en-US"/>
+        </w:rPr>
+        <w:t xml:space="preserve"> </w:t>
+      </w:r>
+      <w:r>
+        <w:rPr>
+          <w:lang w:val="en-US"/>
+        </w:rPr>
+        <w:t>Có thể ví Internet như một biển dữ liệu khổng lồ, với muôn vàn những viên ngọ</w:t>
+      </w:r>
+      <w:r>
+        <w:rPr>
+          <w:lang w:val="en-US"/>
+        </w:rPr>
+        <w:t>c quý</w:t>
+      </w:r>
+      <w:r>
+        <w:rPr>
+          <w:lang w:val="en-US"/>
+        </w:rPr>
+        <w:t xml:space="preserve"> nằm giữa các hạt sạn. Trong đời sống hàng ngày, </w:t>
+      </w:r>
+      <w:r>
+        <w:rPr>
           <w:i/>
           <w:lang w:val="en-US"/>
         </w:rPr>
-        <w:fldChar w:fldCharType="begin"/>
-      </w:r>
-      <w:r>
-        <w:rPr>
-          <w:b/>
+        <w:t>nhu cầu tìm kiếm và so khớp thông tin đóng vai trò vô cùng to lớn, và một trong những vấn đề bức thiết nhất của công nghệ hiện nay là làm sao "đãi cát tìm vàng", khai thác nguồn tài nguyên này một cách hợp lí, đem lại lợi ích tốt nhất cho con người</w:t>
+      </w:r>
+      <w:r>
+        <w:rPr>
           <w:i/>
           <w:lang w:val="en-US"/>
         </w:rPr>
-        <w:instrText xml:space="preserve"> REF _Ref312157909 \h  \* MERGEFORMAT </w:instrText>
-      </w:r>
-      <w:r>
-        <w:rPr>
-          <w:b/>
+        <w:t>.</w:t>
+      </w:r>
+      <w:r>
+        <w:rPr>
+          <w:lang w:val="en-US"/>
+        </w:rPr>
+        <w:t xml:space="preserve"> Nói khác hơn, thông tin cần được tổ chức một cách </w:t>
+      </w:r>
+      <w:r>
+        <w:rPr>
+          <w:lang w:val="en-US"/>
+        </w:rPr>
+        <w:t>hợp</w:t>
+      </w:r>
+      <w:r>
+        <w:rPr>
+          <w:lang w:val="en-US"/>
+        </w:rPr>
+        <w:t xml:space="preserve"> lý </w:t>
+      </w:r>
+      <w:r>
+        <w:rPr>
+          <w:lang w:val="en-US"/>
+        </w:rPr>
+        <w:lastRenderedPageBreak/>
+        <w:t xml:space="preserve">và hệ thống so khớp làm việc hiệu quả, hỗ trợ cho việc khai thác </w:t>
+      </w:r>
+      <w:r>
+        <w:rPr>
+          <w:lang w:val="en-US"/>
+        </w:rPr>
+        <w:t xml:space="preserve">nguồn </w:t>
+      </w:r>
+      <w:r>
+        <w:rPr>
+          <w:lang w:val="en-US"/>
+        </w:rPr>
+        <w:t>tài nguyên to lớn ấy.</w:t>
+      </w:r>
+    </w:p>
+    <w:p>
+      <w:pPr>
+        <w:ind w:firstLine="576"/>
+        <w:rPr>
+          <w:lang w:val="en-US"/>
+        </w:rPr>
+      </w:pPr>
+      <w:r>
+        <w:rPr>
+          <w:lang w:val="en-US"/>
+        </w:rPr>
+        <w:t>Tìm kiếm</w:t>
+      </w:r>
+      <w:r>
+        <w:rPr>
+          <w:lang w:val="en-US"/>
+        </w:rPr>
+        <w:t xml:space="preserve"> và so khớp</w:t>
+      </w:r>
+      <w:r>
+        <w:rPr>
+          <w:lang w:val="en-US"/>
+        </w:rPr>
+        <w:t xml:space="preserve"> thông tin trên mạng Internet quả thật là một thách thức lớn lao. Nó không giống như việc bới các hạt đỗ đen nằm lẫn lộn trong thùng gạo, bởi dữ liệu trên mạng Internet do con người đưa vào, chúng cũng có cấu trúc và tổ chức xác định (mặc dù thiếu tính nhất quán), trong khi đó thì các hạt đỗ đen lại nằm rải rác và lộn xộn, không có một vị</w:t>
+      </w:r>
+      <w:r>
+        <w:rPr>
+          <w:lang w:val="en-US"/>
+        </w:rPr>
+        <w:t xml:space="preserve"> trí hay quy</w:t>
+      </w:r>
+      <w:r>
+        <w:rPr>
+          <w:lang w:val="en-US"/>
+        </w:rPr>
+        <w:t xml:space="preserve"> luật nào. Tuy nhiên, bài toán tìm kiếm </w:t>
+      </w:r>
+      <w:r>
+        <w:rPr>
+          <w:lang w:val="en-US"/>
+        </w:rPr>
+        <w:t xml:space="preserve">và so khớp </w:t>
+      </w:r>
+      <w:r>
+        <w:rPr>
+          <w:lang w:val="en-US"/>
+        </w:rPr>
+        <w:t>khó hơn bài toán nhặt đỗ đen rất nhiều. Muốn tìm tất cả các hạt đỗ đen, bạn đơn giản chỉ cần thiết kế một cái sàng hình cầu đủ lớn để có thể đổ cả thùng gạo vào đó, với những chiếc lỗ có kích thước phù hợp sao cho hạt gạo chui lọt còn hạt đỗ đen thì không, và quay đủ số vòng để tất cả các hạt gạo đều có cơ hội bay ra ngoài. Việc tìm kiế</w:t>
+      </w:r>
+      <w:r>
+        <w:rPr>
+          <w:lang w:val="en-US"/>
+        </w:rPr>
+        <w:t>m và so khớp thông tin trên internet đòi hỏi thông tin cần được lưu trữ một cách linh hoạ</w:t>
+      </w:r>
+      <w:r>
+        <w:rPr>
+          <w:lang w:val="en-US"/>
+        </w:rPr>
+        <w:t>t</w:t>
+      </w:r>
+      <w:r>
+        <w:rPr>
+          <w:lang w:val="en-US"/>
+        </w:rPr>
+        <w:t>, có cấu trúc giúp cho việc tìm kiếm và so khớp thông tin hiệu quả hơn.</w:t>
+      </w:r>
+    </w:p>
+    <w:p>
+      <w:pPr>
+        <w:ind w:firstLine="576"/>
+        <w:rPr>
+          <w:lang w:val="en-US"/>
+        </w:rPr>
+      </w:pPr>
+      <w:r>
+        <w:rPr>
+          <w:lang w:val="en-US"/>
+        </w:rPr>
+        <w:t xml:space="preserve">Có tới hàng chục tỉ trang </w:t>
+      </w:r>
+      <w:r>
+        <w:rPr>
+          <w:lang w:val="en-US"/>
+        </w:rPr>
+        <w:t>web</w:t>
+      </w:r>
+      <w:r>
+        <w:rPr>
+          <w:lang w:val="en-US"/>
+        </w:rPr>
+        <w:t xml:space="preserve"> tràn ngập trên mạng Internet</w:t>
+      </w:r>
+      <w:r>
+        <w:rPr>
+          <w:lang w:val="en-US"/>
+        </w:rPr>
+        <w:t>, rất nhiều “sản phẩm đáp ứng nhu cầu” có thể thoả mãn nhu cầu của người dùng</w:t>
+      </w:r>
+      <w:r>
+        <w:rPr>
+          <w:lang w:val="en-US"/>
+        </w:rPr>
+        <w:t>, và vấn đề là làm sao đưa ra những gì ta muốn thu thập sao cho đồng thời thỏa mãn hai tiêu chí: Chính xác và nhanh chóng. Hơn thế nữa, người dùng cũng không đủ kiên nhẫn để ngồi duyệt qua tất cả</w:t>
+      </w:r>
+      <w:r>
+        <w:rPr>
+          <w:lang w:val="en-US"/>
+        </w:rPr>
+        <w:t xml:space="preserve"> các trang c</w:t>
+      </w:r>
+      <w:r>
+        <w:rPr>
+          <w:lang w:val="en-US"/>
+        </w:rPr>
+        <w:t>hứa thông tin cần tìm. Trên thực tế, người dùng hiế</w:t>
+      </w:r>
+      <w:r>
+        <w:rPr>
+          <w:lang w:val="en-US"/>
+        </w:rPr>
+        <w:t xml:space="preserve">m khi vào xem quá mười thông tin </w:t>
+      </w:r>
+      <w:r>
+        <w:rPr>
+          <w:lang w:val="en-US"/>
+        </w:rPr>
+        <w:t>kết quả, và vì thế, một yêu cầu khó khăn nữa cần giải quyết, đó là: những gì phù hợp nhất phải được đặt lên hàng đầ</w:t>
+      </w:r>
+      <w:r>
+        <w:rPr>
+          <w:lang w:val="en-US"/>
+        </w:rPr>
+        <w:t xml:space="preserve">u, nên </w:t>
+      </w:r>
+      <w:r>
+        <w:rPr>
           <w:i/>
           <w:lang w:val="en-US"/>
         </w:rPr>
-      </w:r>
-      <w:r>
-        <w:rPr>
-          <w:b/>
+        <w:t>hệ thống so khớp cũng đóng vai trò rất quan trọng trong quá trình tìm kiế</w:t>
+      </w:r>
+      <w:r>
+        <w:rPr>
           <w:i/>
           <w:lang w:val="en-US"/>
         </w:rPr>
-        <w:fldChar w:fldCharType="separate"/>
-      </w:r>
-      <w:r>
-        <w:rPr>
-          <w:b/>
+        <w:t>m thông tin</w:t>
+      </w:r>
+      <w:r>
+        <w:rPr>
           <w:i/>
           <w:lang w:val="en-US"/>
         </w:rPr>
-        <w:t>Phương pháp kết hợp so khớp tag và độ tương quan giữa các tag</w:t>
-      </w:r>
-      <w:r>
-        <w:rPr>
-          <w:b/>
+        <w:t>.</w:t>
+      </w:r>
+    </w:p>
+    <w:p>
+      <w:pPr>
+        <w:ind w:firstLine="576"/>
+        <w:rPr>
+          <w:lang w:val="en-US"/>
+        </w:rPr>
+      </w:pPr>
+      <w:r>
+        <w:rPr>
+          <w:lang w:val="en-US"/>
+        </w:rPr>
+        <w:t xml:space="preserve">Bên cạnh đó, xu hướng lữu trữ, tìm kiếm và so khớp thông tin ngày càng nhiều nhưng chưa có kiến trúc nghiệp vụ nào giải quyết bài toán này (các kiến trúc hiện nay đi nhiều </w:t>
+      </w:r>
+      <w:r>
+        <w:rPr>
+          <w:lang w:val="en-US"/>
+        </w:rPr>
+        <w:t xml:space="preserve">về </w:t>
+      </w:r>
+      <w:r>
+        <w:rPr>
+          <w:lang w:val="en-US"/>
+        </w:rPr>
+        <w:t xml:space="preserve">giao diện và giao tiếp, kiến trúc giải quyết bài toán nghiệp vụ còn ít). Thông tin có xu hướng lưu trữ dưới </w:t>
+      </w:r>
+      <w:r>
+        <w:rPr>
           <w:i/>
           <w:lang w:val="en-US"/>
         </w:rPr>
-        <w:fldChar w:fldCharType="end"/>
-      </w:r>
-      <w:r>
-        <w:rPr>
-          <w:lang w:val="en-US"/>
-        </w:rPr>
-        <w:t>”. Hệ thống so khớp sẽ giúp cải thiện “sản phẩm đáp ứng nhu cầu”, đặc biệt giúp cho việc đánh giá mức độ so khớp giữa các thuộc tính trong nhu cầu với “sản phẩm đáp ứng nhu cầu cụ thể”.</w:t>
-      </w:r>
+        <w:t>dạng phi cấu trúc</w:t>
+      </w:r>
+      <w:r>
+        <w:rPr>
+          <w:lang w:val="en-US"/>
+        </w:rPr>
+        <w:t xml:space="preserve"> - dữ liệu thô và chưa có sự phân loại chuyển sang </w:t>
+      </w:r>
+      <w:r>
+        <w:rPr>
+          <w:i/>
+          <w:lang w:val="en-US"/>
+        </w:rPr>
+        <w:t>dạng</w:t>
+      </w:r>
+      <w:r>
+        <w:rPr>
+          <w:i/>
+          <w:lang w:val="en-US"/>
+        </w:rPr>
+        <w:t xml:space="preserve"> có</w:t>
+      </w:r>
+      <w:r>
+        <w:rPr>
+          <w:i/>
+          <w:lang w:val="en-US"/>
+        </w:rPr>
+        <w:t xml:space="preserve"> cấu trúc</w:t>
+      </w:r>
+      <w:r>
+        <w:rPr>
+          <w:lang w:val="en-US"/>
+        </w:rPr>
+        <w:t xml:space="preserve">, có sự phân loại rõ ràng, từ </w:t>
+      </w:r>
+      <w:r>
+        <w:rPr>
+          <w:i/>
+          <w:lang w:val="en-US"/>
+        </w:rPr>
+        <w:t>dạng</w:t>
+      </w:r>
+      <w:r>
+        <w:rPr>
+          <w:i/>
+          <w:lang w:val="en-US"/>
+        </w:rPr>
+        <w:t xml:space="preserve"> có</w:t>
+      </w:r>
+      <w:r>
+        <w:rPr>
+          <w:i/>
+          <w:lang w:val="en-US"/>
+        </w:rPr>
+        <w:t xml:space="preserve"> cấu trúc</w:t>
+      </w:r>
+      <w:r>
+        <w:rPr>
+          <w:i/>
+          <w:lang w:val="en-US"/>
+        </w:rPr>
+        <w:t xml:space="preserve"> </w:t>
+      </w:r>
+      <w:r>
+        <w:rPr>
+          <w:lang w:val="en-US"/>
+        </w:rPr>
+        <w:t>này</w:t>
+      </w:r>
+      <w:r>
+        <w:rPr>
+          <w:lang w:val="en-US"/>
+        </w:rPr>
+        <w:t xml:space="preserve"> thông tin lại được trở về dạng phi cấu trúc tuy nhiên ở một mức độ cao hơn, có sự phân loại bằng tag nhưng chưa thể hiện mức độ tương quan giữa các tag ấy và đã được khắc phục bằng việc lưu trữ thông tin dưới </w:t>
+      </w:r>
+      <w:r>
+        <w:rPr>
+          <w:i/>
+          <w:lang w:val="en-US"/>
+        </w:rPr>
+        <w:t>dạng có cấu trúc cây</w:t>
+      </w:r>
+      <w:r>
+        <w:rPr>
+          <w:lang w:val="en-US"/>
+        </w:rPr>
+        <w:t xml:space="preserve">. </w:t>
+      </w:r>
+      <w:r>
+        <w:rPr>
+          <w:i/>
+          <w:lang w:val="en-US"/>
+        </w:rPr>
+        <w:t>Nhu cầu so khớp thông tin cũng ngày càng gia tăng</w:t>
+      </w:r>
+      <w:r>
+        <w:rPr>
+          <w:lang w:val="en-US"/>
+        </w:rPr>
+        <w:t xml:space="preserve">: tìm việc, tìm bạn, tìm sản phẩm, … Từ </w:t>
+      </w:r>
+      <w:r>
+        <w:rPr>
+          <w:lang w:val="en-US"/>
+        </w:rPr>
+        <w:lastRenderedPageBreak/>
+        <w:t>những luận điểm trên, chúng tôi nhận thấy cần có một kiến trúc chung cho việc lưu trữ và so khớp thông tin và kiến trúc này hoàn toàn có tính khả thi.</w:t>
+      </w:r>
+    </w:p>
+    <w:p>
+      <w:pPr>
+        <w:pStyle w:val="Heading2"/>
+        <w:rPr>
+          <w:lang w:val="en-US"/>
+        </w:rPr>
+      </w:pPr>
+      <w:bookmarkStart w:id="28" w:name="_Toc312162616"/>
+      <w:r>
+        <w:rPr>
+          <w:lang w:val="en-US"/>
+        </w:rPr>
+        <w:t>Lý thuyết và phương pháp xây dựng kiến trúc tổ chức thông tin linh hoạt và so khớp thông tin</w:t>
+      </w:r>
+      <w:bookmarkEnd w:id="28"/>
     </w:p>
     <w:p>
       <w:pPr>
@@ -17000,6 +16725,341 @@
         <w:rPr>
           <w:lang w:val="en-US"/>
         </w:rPr>
+        <w:t>Về việc tổ chức thông tin về nhu cầu và “sản phẩm đáp ứng nhu cầu” một cách linh hoạt, chúng tôi đã sử dụng</w:t>
+      </w:r>
+      <w:r>
+        <w:rPr>
+          <w:b/>
+          <w:lang w:val="en-US"/>
+        </w:rPr>
+        <w:t xml:space="preserve"> </w:t>
+      </w:r>
+      <w:r>
+        <w:rPr>
+          <w:b/>
+          <w:i/>
+          <w:lang w:val="en-US"/>
+        </w:rPr>
+        <w:fldChar w:fldCharType="begin"/>
+      </w:r>
+      <w:r>
+        <w:rPr>
+          <w:b/>
+          <w:i/>
+          <w:lang w:val="en-US"/>
+        </w:rPr>
+        <w:instrText xml:space="preserve"> REF _Ref311361423 \h  \* MERGEFORMAT </w:instrText>
+      </w:r>
+      <w:r>
+        <w:rPr>
+          <w:b/>
+          <w:i/>
+          <w:lang w:val="en-US"/>
+        </w:rPr>
+      </w:r>
+      <w:r>
+        <w:rPr>
+          <w:b/>
+          <w:i/>
+          <w:lang w:val="en-US"/>
+        </w:rPr>
+        <w:fldChar w:fldCharType="separate"/>
+      </w:r>
+      <w:r>
+        <w:rPr>
+          <w:b/>
+          <w:i/>
+          <w:lang w:val="en-US"/>
+        </w:rPr>
+        <w:t>Tag</w:t>
+      </w:r>
+      <w:r>
+        <w:rPr>
+          <w:b/>
+          <w:i/>
+          <w:lang w:val="en-US"/>
+        </w:rPr>
+        <w:fldChar w:fldCharType="end"/>
+      </w:r>
+      <w:r>
+        <w:rPr>
+          <w:lang w:val="en-US"/>
+        </w:rPr>
+        <w:t xml:space="preserve"> trong việc lưu trữ các thuộc tính của nhu cầu và sản phẩm đáp ứng nhu cầu, tuy nhiên, cần có sự phân cấp giữa các thuộc tính với nhau, nên chúng tôi đã kết hợp </w:t>
+      </w:r>
+      <w:r>
+        <w:rPr>
+          <w:b/>
+          <w:i/>
+          <w:lang w:val="en-US"/>
+        </w:rPr>
+        <w:fldChar w:fldCharType="begin"/>
+      </w:r>
+      <w:r>
+        <w:rPr>
+          <w:b/>
+          <w:i/>
+          <w:lang w:val="en-US"/>
+        </w:rPr>
+        <w:instrText xml:space="preserve"> REF _Ref311361423 \h  \* MERGEFORMAT </w:instrText>
+      </w:r>
+      <w:r>
+        <w:rPr>
+          <w:b/>
+          <w:i/>
+          <w:lang w:val="en-US"/>
+        </w:rPr>
+      </w:r>
+      <w:r>
+        <w:rPr>
+          <w:b/>
+          <w:i/>
+          <w:lang w:val="en-US"/>
+        </w:rPr>
+        <w:fldChar w:fldCharType="separate"/>
+      </w:r>
+      <w:r>
+        <w:rPr>
+          <w:b/>
+          <w:i/>
+          <w:lang w:val="en-US"/>
+        </w:rPr>
+        <w:t>Tag</w:t>
+      </w:r>
+      <w:r>
+        <w:rPr>
+          <w:b/>
+          <w:i/>
+          <w:lang w:val="en-US"/>
+        </w:rPr>
+        <w:fldChar w:fldCharType="end"/>
+      </w:r>
+      <w:r>
+        <w:rPr>
+          <w:lang w:val="en-US"/>
+        </w:rPr>
+        <w:t xml:space="preserve"> và </w:t>
+      </w:r>
+      <w:r>
+        <w:rPr>
+          <w:b/>
+          <w:i/>
+          <w:lang w:val="en-US"/>
+        </w:rPr>
+        <w:fldChar w:fldCharType="begin"/>
+      </w:r>
+      <w:r>
+        <w:rPr>
+          <w:b/>
+          <w:i/>
+          <w:lang w:val="en-US"/>
+        </w:rPr>
+        <w:instrText xml:space="preserve"> REF _Ref311363212 \h  \* MERGEFORMAT </w:instrText>
+      </w:r>
+      <w:r>
+        <w:rPr>
+          <w:b/>
+          <w:i/>
+          <w:lang w:val="en-US"/>
+        </w:rPr>
+      </w:r>
+      <w:r>
+        <w:rPr>
+          <w:b/>
+          <w:i/>
+          <w:lang w:val="en-US"/>
+        </w:rPr>
+        <w:fldChar w:fldCharType="separate"/>
+      </w:r>
+      <w:r>
+        <w:rPr>
+          <w:b/>
+          <w:i/>
+          <w:lang w:val="en-US"/>
+        </w:rPr>
+        <w:t>Taxonomy</w:t>
+      </w:r>
+      <w:r>
+        <w:rPr>
+          <w:b/>
+          <w:i/>
+          <w:lang w:val="en-US"/>
+        </w:rPr>
+        <w:fldChar w:fldCharType="end"/>
+      </w:r>
+      <w:r>
+        <w:rPr>
+          <w:lang w:val="en-US"/>
+        </w:rPr>
+        <w:t xml:space="preserve"> để lưu trữ thuộc tính dưới dạng cấu trúc cây.</w:t>
+      </w:r>
+    </w:p>
+    <w:p>
+      <w:pPr>
+        <w:pStyle w:val="ListParagraph"/>
+        <w:numPr>
+          <w:ilvl w:val="0"/>
+          <w:numId w:val="27"/>
+        </w:numPr>
+        <w:ind w:left="0" w:firstLine="432"/>
+        <w:rPr>
+          <w:lang w:val="en-US"/>
+        </w:rPr>
+      </w:pPr>
+      <w:r>
+        <w:rPr>
+          <w:lang w:val="en-US"/>
+        </w:rPr>
+        <w:t>Bên cạnh đó, để giải quyết vấn đề cây có cấu trúc và có mức độ tương quan, giống nhau giữa các thuộc tính, chúng tôi đã áp dụng “</w:t>
+      </w:r>
+      <w:r>
+        <w:rPr>
+          <w:b/>
+          <w:i/>
+          <w:lang w:val="en-US"/>
+        </w:rPr>
+        <w:fldChar w:fldCharType="begin"/>
+      </w:r>
+      <w:r>
+        <w:rPr>
+          <w:b/>
+          <w:i/>
+          <w:lang w:val="en-US"/>
+        </w:rPr>
+        <w:instrText xml:space="preserve"> REF _Ref312101825 \h  \* MERGEFORMAT </w:instrText>
+      </w:r>
+      <w:r>
+        <w:rPr>
+          <w:b/>
+          <w:i/>
+          <w:lang w:val="en-US"/>
+        </w:rPr>
+      </w:r>
+      <w:r>
+        <w:rPr>
+          <w:b/>
+          <w:i/>
+          <w:lang w:val="en-US"/>
+        </w:rPr>
+        <w:fldChar w:fldCharType="separate"/>
+      </w:r>
+      <w:r>
+        <w:rPr>
+          <w:b/>
+          <w:i/>
+          <w:lang w:val="en-US"/>
+        </w:rPr>
+        <w:t>Độ tương quan giữa các tag</w:t>
+      </w:r>
+      <w:r>
+        <w:rPr>
+          <w:b/>
+          <w:i/>
+          <w:lang w:val="en-US"/>
+        </w:rPr>
+        <w:fldChar w:fldCharType="end"/>
+      </w:r>
+      <w:r>
+        <w:rPr>
+          <w:lang w:val="en-US"/>
+        </w:rPr>
+        <w:t xml:space="preserve">” </w:t>
+      </w:r>
+      <w:r>
+        <w:rPr>
+          <w:lang w:val="en-US"/>
+        </w:rPr>
+        <w:t>một cách đơn giản là khi truyền hai từ khoá bất kỳ vào hệ thống, hệ thống sẽ trả về mức độ tương quan của hai thuộc tính đã truyền vào.</w:t>
+      </w:r>
+    </w:p>
+    <w:p>
+      <w:pPr>
+        <w:pStyle w:val="ListParagraph"/>
+        <w:numPr>
+          <w:ilvl w:val="0"/>
+          <w:numId w:val="27"/>
+        </w:numPr>
+        <w:ind w:left="0" w:firstLine="432"/>
+        <w:rPr>
+          <w:lang w:val="en-US"/>
+        </w:rPr>
+      </w:pPr>
+      <w:r>
+        <w:rPr>
+          <w:lang w:val="en-US"/>
+        </w:rPr>
+        <w:t>Về vấn đề so khớp giữa nhu cầu và “sản phẩm đáp ứng nhu cầu” chúng tôi sẽ đề cập trong phần “</w:t>
+      </w:r>
+      <w:r>
+        <w:rPr>
+          <w:b/>
+          <w:i/>
+          <w:lang w:val="en-US"/>
+        </w:rPr>
+        <w:fldChar w:fldCharType="begin"/>
+      </w:r>
+      <w:r>
+        <w:rPr>
+          <w:b/>
+          <w:i/>
+          <w:lang w:val="en-US"/>
+        </w:rPr>
+        <w:instrText xml:space="preserve"> REF _Ref312157909 \h  \* MERGEFORMAT </w:instrText>
+      </w:r>
+      <w:r>
+        <w:rPr>
+          <w:b/>
+          <w:i/>
+          <w:lang w:val="en-US"/>
+        </w:rPr>
+      </w:r>
+      <w:r>
+        <w:rPr>
+          <w:b/>
+          <w:i/>
+          <w:lang w:val="en-US"/>
+        </w:rPr>
+        <w:fldChar w:fldCharType="separate"/>
+      </w:r>
+      <w:r>
+        <w:rPr>
+          <w:b/>
+          <w:i/>
+          <w:lang w:val="en-US"/>
+        </w:rPr>
+        <w:t>Phương pháp kết hợp so khớp tag và độ tương quan giữa các tag</w:t>
+      </w:r>
+      <w:r>
+        <w:rPr>
+          <w:b/>
+          <w:i/>
+          <w:lang w:val="en-US"/>
+        </w:rPr>
+        <w:fldChar w:fldCharType="end"/>
+      </w:r>
+      <w:r>
+        <w:rPr>
+          <w:lang w:val="en-US"/>
+        </w:rPr>
+        <w:t>”. Hệ thống so khớp sẽ giúp cải thiện “sản phẩm đáp ứng nhu cầu”, đặc biệt giúp cho việc đánh giá mức độ so khớp giữa các thuộc tính trong nhu cầu với “sản phẩm đáp ứng nhu cầu cụ thể”.</w:t>
+      </w:r>
+    </w:p>
+    <w:p>
+      <w:pPr>
+        <w:pStyle w:val="ListParagraph"/>
+        <w:numPr>
+          <w:ilvl w:val="0"/>
+          <w:numId w:val="27"/>
+        </w:numPr>
+        <w:ind w:left="0" w:firstLine="432"/>
+        <w:rPr>
+          <w:lang w:val="en-US"/>
+        </w:rPr>
+      </w:pPr>
+      <w:r>
+        <w:rPr>
+          <w:lang w:val="en-US"/>
+        </w:rPr>
         <w:t>Lý thuyết về “</w:t>
       </w:r>
       <w:r>
@@ -17102,15 +17162,7 @@
           <w:bCs/>
           <w:lang w:val="en-US"/>
         </w:rPr>
-        <w:t xml:space="preserve">Việc phân lớp phân cấp dữ liệu nhằm tổ chức thông tin trong hệ thống có thể được thực hiện bằng nhiều phương pháp khác nhau, một số phương pháp cụ thể như </w:t>
-      </w:r>
-      <w:r>
-        <w:rPr>
-          <w:bCs/>
-          <w:lang w:val="en-US"/>
-        </w:rPr>
-        <w:lastRenderedPageBreak/>
-        <w:t xml:space="preserve">phân chia nội dung theo loại thông tin, theo cấu trúc cây (như các bài viết trong forum được đặt vào một mục cụ thể của cây danh mục). Một phương pháp khá phổ biến để tổ chức, phân loại và chia sẻ một lượng dữ liệu lớn trong cộng đồng mạng xã hội hiện nay là kỹ thuật </w:t>
+        <w:t xml:space="preserve">Việc phân lớp phân cấp dữ liệu nhằm tổ chức thông tin trong hệ thống có thể được thực hiện bằng nhiều phương pháp khác nhau, một số phương pháp cụ thể như phân chia nội dung theo loại thông tin, theo cấu trúc cây (như các bài viết trong forum được đặt vào một mục cụ thể của cây danh mục). Một phương pháp khá phổ biến để tổ chức, phân loại và chia sẻ một lượng dữ liệu lớn trong cộng đồng mạng xã hội hiện nay là kỹ thuật </w:t>
       </w:r>
       <w:r>
         <w:rPr>
@@ -17133,7 +17185,16 @@
           <w:i/>
           <w:lang w:val="en-US"/>
         </w:rPr>
-        <w:t xml:space="preserve">một cách đơn giản và trực quan để tổ chức nguồn thông tin, </w:t>
+        <w:t xml:space="preserve">một cách đơn giản và trực quan để tổ chức nguồn </w:t>
+      </w:r>
+      <w:r>
+        <w:rPr>
+          <w:bCs/>
+          <w:i/>
+          <w:lang w:val="en-US"/>
+        </w:rPr>
+        <w:lastRenderedPageBreak/>
+        <w:t xml:space="preserve">thông tin, </w:t>
       </w:r>
       <w:r>
         <w:rPr>
@@ -17371,29 +17432,35 @@
         <w:rPr>
           <w:lang w:val="en-US"/>
         </w:rPr>
-        <w:t xml:space="preserve">Như đã nói ở những phần trên, lưu trữ thông tin dưới dạng tag giúp dễ dàng trong việc phân loại dữ liệu nhưng để cải thiện được tốc độ của việc tìm kiếm và so khớp, thì các tag thông tin này phải được tổ chức theo dạng cây, lưu trữ và phân các </w:t>
-      </w:r>
-      <w:r>
-        <w:rPr>
+        <w:t>Như đã nói ở những phần trên, lưu trữ thông tin dưới dạng tag giúp dễ dàng trong việc phân loại dữ liệu</w:t>
+      </w:r>
+      <w:r>
+        <w:rPr>
+          <w:lang w:val="en-US"/>
+        </w:rPr>
+        <w:t>, tuy nhiên</w:t>
+      </w:r>
+      <w:r>
+        <w:rPr>
+          <w:lang w:val="en-US"/>
+        </w:rPr>
+        <w:t xml:space="preserve"> để cải thiện được tốc độ của việc tìm kiếm và so khớp, thì các tag thông tin này phải được tổ chức theo dạng cây, lưu trữ và phân các tag, hiệu quả hơn trong việc tìm kiếm và và đặc biệt hơn là việc so khớp. Chính taxonomy sẽ giúp chúng tôi giải quyết bài toán chuyển thông tin từ dạng phi cấu trúc – dạng tag – về dạng có cấu trúc.</w:t>
+      </w:r>
+    </w:p>
+    <w:p>
+      <w:pPr>
+        <w:pStyle w:val="Heading4"/>
+        <w:rPr>
+          <w:i w:val="0"/>
+          <w:lang w:val="en-US"/>
+        </w:rPr>
+      </w:pPr>
+      <w:r>
+        <w:rPr>
+          <w:i w:val="0"/>
           <w:lang w:val="en-US"/>
         </w:rPr>
         <w:lastRenderedPageBreak/>
-        <w:t>tag, hiệu quả hơn trong việc tìm kiếm và và đặc biệt hơn là việc so khớp. Chính taxonomy sẽ giúp chúng tôi giải quyết bài toán chuyển thông tin từ dạng phi cấu trúc – dạng tag – về dạng có cấu trúc.</w:t>
-      </w:r>
-    </w:p>
-    <w:p>
-      <w:pPr>
-        <w:pStyle w:val="Heading4"/>
-        <w:rPr>
-          <w:i w:val="0"/>
-          <w:lang w:val="en-US"/>
-        </w:rPr>
-      </w:pPr>
-      <w:r>
-        <w:rPr>
-          <w:i w:val="0"/>
-          <w:lang w:val="en-US"/>
-        </w:rPr>
         <w:t>Tổng quan về taxonomy</w:t>
       </w:r>
     </w:p>
@@ -17408,7 +17475,31 @@
         <w:rPr>
           <w:lang w:val="en-US"/>
         </w:rPr>
-        <w:t>Vào những năm 90 của thế kỷ XX, khái niệm taxonomy được sử dụng trong nhiều lĩnh vực khác nhau như khoa học xã hội, tâm lý học và công nghệ thông tin… để thiết lập sử trùng hợp giữa thuật ngữ của người sử dụng và thuật ngữ của hệ thống. Các chuyên gia đầu tiên phát triển cấu trúc hệ thống web đã dùng thuật ngữ taxonomy để nói đến việc tổ chức nội dung các trang web. Kể từ đó, khái niệm taxonomy được sử dụng rộng rãi với mục đích này. Do được sử dụng trong nhiều lĩnh vực khác nhau, nên cũng có nhiều định nghĩ về taxonomy. Từ năm 2000 đến 2005 có hơn 36 định nghĩa khác nhau, dựa theo tài liệu của Hypertext</w:t>
+        <w:t xml:space="preserve">Vào những năm 90 của thế kỷ XX, khái niệm taxonomy được sử dụng trong nhiều lĩnh vực khác nhau như khoa học xã hội, tâm lý học và công nghệ thông tin… để thiết lập </w:t>
+      </w:r>
+      <w:r>
+        <w:rPr>
+          <w:lang w:val="en-US"/>
+        </w:rPr>
+        <w:t xml:space="preserve">sự </w:t>
+      </w:r>
+      <w:r>
+        <w:rPr>
+          <w:lang w:val="en-US"/>
+        </w:rPr>
+        <w:t>trùng hợp giữa thuật ngữ của người sử dụng và thuật ngữ của hệ thống. Các chuyên gia đầu tiên phát triển cấu trúc hệ thống web đã dùng thuật ngữ taxonomy để nói đến việc tổ chức nội dung các trang web. Kể từ đó, khái niệm taxonomy được sử dụng rộng rãi với mục đích này. Do được sử dụng trong nhiều lĩnh vực khác nhau, nên cũng có nhiều định nghĩ</w:t>
+      </w:r>
+      <w:r>
+        <w:rPr>
+          <w:lang w:val="en-US"/>
+        </w:rPr>
+        <w:t>a</w:t>
+      </w:r>
+      <w:r>
+        <w:rPr>
+          <w:lang w:val="en-US"/>
+        </w:rPr>
+        <w:t xml:space="preserve"> về taxonomy. Từ năm 2000 đến 2005 có hơn 36 định nghĩa khác nhau, dựa theo tài liệu của Hypertext</w:t>
       </w:r>
       <w:r>
         <w:rPr>
@@ -17737,7 +17828,7 @@
         </w:rPr>
         <w:lastRenderedPageBreak/>
         <w:drawing>
-          <wp:inline distT="0" distB="0" distL="0" distR="0" wp14:anchorId="77B215C7" wp14:editId="05FA66C3">
+          <wp:inline distT="0" distB="0" distL="0" distR="0" wp14:anchorId="0D9E77DC" wp14:editId="1368FA1B">
             <wp:extent cx="4010025" cy="2400662"/>
             <wp:effectExtent l="0" t="0" r="0" b="0"/>
             <wp:docPr id="28" name="Picture 28"/>
@@ -18110,7 +18201,7 @@
           <w:lang w:val="en-US"/>
         </w:rPr>
         <w:drawing>
-          <wp:inline distT="0" distB="0" distL="0" distR="0" wp14:anchorId="7244F6DE" wp14:editId="5ABF8D0C">
+          <wp:inline distT="0" distB="0" distL="0" distR="0" wp14:anchorId="3D4FA6B7" wp14:editId="33BB8A35">
             <wp:extent cx="5734050" cy="1104900"/>
             <wp:effectExtent l="0" t="0" r="0" b="0"/>
             <wp:docPr id="19" name="Picture 19"/>
@@ -18235,7 +18326,7 @@
           <w:lang w:val="en-US"/>
         </w:rPr>
         <w:drawing>
-          <wp:inline distT="0" distB="0" distL="0" distR="0" wp14:anchorId="0192DC81" wp14:editId="7A21FDDA">
+          <wp:inline distT="0" distB="0" distL="0" distR="0" wp14:anchorId="3CB1D0EC" wp14:editId="0CA8B405">
             <wp:extent cx="2486025" cy="1968103"/>
             <wp:effectExtent l="0" t="0" r="0" b="0"/>
             <wp:docPr id="56" name="Picture 56"/>
@@ -18391,7 +18482,7 @@
           <w:lang w:val="en-US"/>
         </w:rPr>
         <w:drawing>
-          <wp:inline distT="0" distB="0" distL="0" distR="0" wp14:anchorId="05148EDC" wp14:editId="00B933C4">
+          <wp:inline distT="0" distB="0" distL="0" distR="0" wp14:anchorId="3F0EE5D4" wp14:editId="3993D0D4">
             <wp:extent cx="2057400" cy="2162571"/>
             <wp:effectExtent l="0" t="0" r="0" b="9525"/>
             <wp:docPr id="65" name="Picture 65"/>
@@ -18518,7 +18609,7 @@
         </w:rPr>
         <w:lastRenderedPageBreak/>
         <w:drawing>
-          <wp:inline distT="0" distB="0" distL="0" distR="0" wp14:anchorId="5C038F43" wp14:editId="0F9BEBDD">
+          <wp:inline distT="0" distB="0" distL="0" distR="0" wp14:anchorId="76BF348C" wp14:editId="204FCF67">
             <wp:extent cx="3200400" cy="2096564"/>
             <wp:effectExtent l="0" t="0" r="0" b="0"/>
             <wp:docPr id="66" name="Picture 66"/>
@@ -19856,7 +19947,7 @@
           <w:lang w:val="en-US"/>
         </w:rPr>
         <w:drawing>
-          <wp:inline distT="0" distB="0" distL="0" distR="0" wp14:anchorId="6BB43927" wp14:editId="7C016C06">
+          <wp:inline distT="0" distB="0" distL="0" distR="0" wp14:anchorId="30D475AA" wp14:editId="61B2CD07">
             <wp:extent cx="4914900" cy="3419094"/>
             <wp:effectExtent l="0" t="0" r="0" b="0"/>
             <wp:docPr id="4" name="Picture 4"/>
@@ -19942,6 +20033,7 @@
           <w:ilvl w:val="0"/>
           <w:numId w:val="10"/>
         </w:numPr>
+        <w:ind w:left="0" w:firstLine="360"/>
       </w:pPr>
       <w:r>
         <w:t xml:space="preserve">Trong cây quyết định trên, thuộc tính “Income level” không xuất hiện trong cây; </w:t>
@@ -19969,53 +20061,6 @@
       </w:r>
       <w:r>
         <w:fldChar w:fldCharType="end"/>
-      </w:r>
-      <w:r>
-        <w:rPr>
-          <w:lang w:val="en-US"/>
-        </w:rPr>
-        <w:t xml:space="preserve"> (trang </w:t>
-      </w:r>
-      <w:r>
-        <w:rPr>
-          <w:lang w:val="en-US"/>
-        </w:rPr>
-        <w:fldChar w:fldCharType="begin"/>
-      </w:r>
-      <w:r>
-        <w:rPr>
-          <w:lang w:val="en-US"/>
-        </w:rPr>
-        <w:instrText xml:space="preserve"> PAGEREF _Ref306099554 \h </w:instrText>
-      </w:r>
-      <w:r>
-        <w:rPr>
-          <w:lang w:val="en-US"/>
-        </w:rPr>
-      </w:r>
-      <w:r>
-        <w:rPr>
-          <w:lang w:val="en-US"/>
-        </w:rPr>
-        <w:fldChar w:fldCharType="separate"/>
-      </w:r>
-      <w:r>
-        <w:rPr>
-          <w:lang w:val="en-US"/>
-        </w:rPr>
-        <w:t>8</w:t>
-      </w:r>
-      <w:r>
-        <w:rPr>
-          <w:lang w:val="en-US"/>
-        </w:rPr>
-        <w:fldChar w:fldCharType="end"/>
-      </w:r>
-      <w:r>
-        <w:rPr>
-          <w:lang w:val="en-US"/>
-        </w:rPr>
-        <w:t>)</w:t>
       </w:r>
       <w:r>
         <w:t>, thuộc tính “Travel cost/Km” sẽ sinh ra cây quyết định dùng để phân lớp tốt hơn “Income level”</w:t>
@@ -20039,6 +20084,7 @@
           <w:ilvl w:val="0"/>
           <w:numId w:val="3"/>
         </w:numPr>
+        <w:ind w:left="0" w:firstLine="360"/>
         <w:rPr>
           <w:lang w:val="en-US"/>
         </w:rPr>
@@ -20090,7 +20136,7 @@
         <w:rPr>
           <w:lang w:val="en-US"/>
         </w:rPr>
-        <w:instrText xml:space="preserve"> REF _Ref306103292 \r \h  \* MERGEFORMAT </w:instrText>
+        <w:instrText xml:space="preserve"> REF _Ref306103292 \h  \* MERGEFORMAT </w:instrText>
       </w:r>
       <w:r>
         <w:rPr>
@@ -20104,10 +20150,7 @@
         <w:fldChar w:fldCharType="separate"/>
       </w:r>
       <w:r>
-        <w:rPr>
-          <w:lang w:val="en-US"/>
-        </w:rPr>
-        <w:t>3.1.1</w:t>
+        <w:t>Giới thiệu về cây quyết định</w:t>
       </w:r>
       <w:r>
         <w:rPr>
@@ -20119,86 +20162,7 @@
         <w:rPr>
           <w:lang w:val="en-US"/>
         </w:rPr>
-        <w:t xml:space="preserve"> </w:t>
-      </w:r>
-      <w:r>
-        <w:rPr>
-          <w:lang w:val="en-US"/>
-        </w:rPr>
-        <w:fldChar w:fldCharType="begin"/>
-      </w:r>
-      <w:r>
-        <w:rPr>
-          <w:lang w:val="en-US"/>
-        </w:rPr>
-        <w:instrText xml:space="preserve"> REF _Ref306103292 \h  \* MERGEFORMAT </w:instrText>
-      </w:r>
-      <w:r>
-        <w:rPr>
-          <w:lang w:val="en-US"/>
-        </w:rPr>
-      </w:r>
-      <w:r>
-        <w:rPr>
-          <w:lang w:val="en-US"/>
-        </w:rPr>
-        <w:fldChar w:fldCharType="separate"/>
-      </w:r>
-      <w:r>
-        <w:t>Giới thiệu về cây quyết định</w:t>
-      </w:r>
-      <w:r>
-        <w:rPr>
-          <w:lang w:val="en-US"/>
-        </w:rPr>
-        <w:fldChar w:fldCharType="end"/>
-      </w:r>
-      <w:r>
-        <w:rPr>
-          <w:lang w:val="en-US"/>
-        </w:rPr>
-        <w:t xml:space="preserve"> (trang </w:t>
-      </w:r>
-      <w:r>
-        <w:rPr>
-          <w:lang w:val="en-US"/>
-        </w:rPr>
-        <w:fldChar w:fldCharType="begin"/>
-      </w:r>
-      <w:r>
-        <w:rPr>
-          <w:lang w:val="en-US"/>
-        </w:rPr>
-        <w:instrText xml:space="preserve"> PAGEREF _Ref306103292 \h </w:instrText>
-      </w:r>
-      <w:r>
-        <w:rPr>
-          <w:lang w:val="en-US"/>
-        </w:rPr>
-      </w:r>
-      <w:r>
-        <w:rPr>
-          <w:lang w:val="en-US"/>
-        </w:rPr>
-        <w:fldChar w:fldCharType="separate"/>
-      </w:r>
-      <w:r>
-        <w:rPr>
-          <w:lang w:val="en-US"/>
-        </w:rPr>
-        <w:t>8</w:t>
-      </w:r>
-      <w:r>
-        <w:rPr>
-          <w:lang w:val="en-US"/>
-        </w:rPr>
-        <w:fldChar w:fldCharType="end"/>
-      </w:r>
-      <w:r>
-        <w:rPr>
-          <w:lang w:val="en-US"/>
-        </w:rPr>
-        <w:t>). Cho tập dữ liệu cần dự đoán sau đây:</w:t>
+        <w:t>. Cho tập dữ liệu cần dự đoán sau đây:</w:t>
       </w:r>
     </w:p>
     <w:tbl>
@@ -20945,48 +20909,7 @@
         <w:rPr>
           <w:lang w:val="en-US"/>
         </w:rPr>
-        <w:t>Hình 1</w:t>
-      </w:r>
-      <w:r>
-        <w:rPr>
-          <w:lang w:val="en-US"/>
-        </w:rPr>
-        <w:fldChar w:fldCharType="end"/>
-      </w:r>
-      <w:r>
-        <w:rPr>
-          <w:lang w:val="en-US"/>
-        </w:rPr>
-        <w:t xml:space="preserve">, trang </w:t>
-      </w:r>
-      <w:r>
-        <w:rPr>
-          <w:lang w:val="en-US"/>
-        </w:rPr>
-        <w:fldChar w:fldCharType="begin"/>
-      </w:r>
-      <w:r>
-        <w:rPr>
-          <w:lang w:val="en-US"/>
-        </w:rPr>
-        <w:instrText xml:space="preserve"> PAGEREF _Ref306103887 \h </w:instrText>
-      </w:r>
-      <w:r>
-        <w:rPr>
-          <w:lang w:val="en-US"/>
-        </w:rPr>
-      </w:r>
-      <w:r>
-        <w:rPr>
-          <w:lang w:val="en-US"/>
-        </w:rPr>
-        <w:fldChar w:fldCharType="separate"/>
-      </w:r>
-      <w:r>
-        <w:rPr>
-          <w:lang w:val="en-US"/>
-        </w:rPr>
-        <w:t>9</w:t>
+        <w:t>Hình 7</w:t>
       </w:r>
       <w:r>
         <w:rPr>
@@ -22016,6 +21939,7 @@
           <w:ilvl w:val="0"/>
           <w:numId w:val="5"/>
         </w:numPr>
+        <w:ind w:left="0" w:firstLine="360"/>
         <w:rPr>
           <w:lang w:val="en-US"/>
         </w:rPr>
@@ -22034,6 +21958,7 @@
           <w:ilvl w:val="0"/>
           <w:numId w:val="5"/>
         </w:numPr>
+        <w:ind w:left="0" w:firstLine="360"/>
         <w:rPr>
           <w:lang w:val="en-US"/>
         </w:rPr>
@@ -22052,6 +21977,7 @@
           <w:ilvl w:val="0"/>
           <w:numId w:val="5"/>
         </w:numPr>
+        <w:ind w:left="0" w:firstLine="360"/>
         <w:rPr>
           <w:lang w:val="en-US"/>
         </w:rPr>
@@ -22086,6 +22012,7 @@
           <w:ilvl w:val="0"/>
           <w:numId w:val="12"/>
         </w:numPr>
+        <w:ind w:left="0" w:firstLine="360"/>
         <w:rPr>
           <w:lang w:val="en-US"/>
         </w:rPr>
@@ -22468,6 +22395,7 @@
           <w:ilvl w:val="0"/>
           <w:numId w:val="13"/>
         </w:numPr>
+        <w:ind w:left="0" w:firstLine="360"/>
         <w:rPr>
           <w:lang w:val="en-US"/>
         </w:rPr>
@@ -22591,7 +22519,6 @@
         <w:rPr>
           <w:lang w:val="en-US"/>
         </w:rPr>
-        <w:lastRenderedPageBreak/>
         <w:t>Xác suất để xảy ra cho từng phân lớp là:</w:t>
       </w:r>
     </w:p>
@@ -22617,6 +22544,7 @@
               <w:szCs w:val="26"/>
               <w:lang w:val="en-US"/>
             </w:rPr>
+            <w:lastRenderedPageBreak/>
             <m:t>P</m:t>
           </m:r>
           <m:d>
@@ -23564,6 +23492,7 @@
     </w:p>
     <w:p>
       <w:pPr>
+        <w:ind w:firstLine="720"/>
         <w:rPr>
           <w:rFonts w:eastAsiaTheme="minorEastAsia"/>
           <w:lang w:val="en-US"/>
@@ -23797,7 +23726,7 @@
         </w:rPr>
         <w:lastRenderedPageBreak/>
         <w:drawing>
-          <wp:inline distT="0" distB="0" distL="0" distR="0" wp14:anchorId="5D9A20BB" wp14:editId="7CE69E31">
+          <wp:inline distT="0" distB="0" distL="0" distR="0" wp14:anchorId="23707051" wp14:editId="2B91A70C">
             <wp:extent cx="4257675" cy="3009900"/>
             <wp:effectExtent l="0" t="0" r="9525" b="0"/>
             <wp:docPr id="5" name="Picture 5"/>
@@ -24415,7 +24344,7 @@
         </w:rPr>
         <w:lastRenderedPageBreak/>
         <w:drawing>
-          <wp:inline distT="0" distB="0" distL="0" distR="0" wp14:anchorId="364FAC19" wp14:editId="2989FCF2">
+          <wp:inline distT="0" distB="0" distL="0" distR="0" wp14:anchorId="0DC2461D" wp14:editId="71087656">
             <wp:extent cx="4181475" cy="3267075"/>
             <wp:effectExtent l="0" t="0" r="9525" b="9525"/>
             <wp:docPr id="6" name="Picture 6"/>
@@ -24907,6 +24836,7 @@
           <w:ilvl w:val="0"/>
           <w:numId w:val="6"/>
         </w:numPr>
+        <w:ind w:left="0" w:firstLine="360"/>
         <w:rPr>
           <w:lang w:val="en-US"/>
         </w:rPr>
@@ -24943,6 +24873,7 @@
           <w:ilvl w:val="0"/>
           <w:numId w:val="6"/>
         </w:numPr>
+        <w:ind w:left="0" w:firstLine="360"/>
         <w:rPr>
           <w:lang w:val="en-US"/>
         </w:rPr>
@@ -24957,6 +24888,7 @@
     <w:p>
       <w:pPr>
         <w:pStyle w:val="Heading5"/>
+        <w:ind w:left="0" w:firstLine="360"/>
         <w:rPr>
           <w:lang w:val="en-US"/>
         </w:rPr>
@@ -24970,13 +24902,6 @@
         <w:t>Lần lặp đầu tiên</w:t>
       </w:r>
       <w:bookmarkEnd w:id="72"/>
-    </w:p>
-    <w:p>
-      <w:pPr>
-        <w:rPr>
-          <w:lang w:val="en-US"/>
-        </w:rPr>
-      </w:pPr>
     </w:p>
     <w:p>
       <w:pPr>
@@ -24985,6 +24910,7 @@
           <w:ilvl w:val="0"/>
           <w:numId w:val="6"/>
         </w:numPr>
+        <w:ind w:left="0" w:firstLine="360"/>
         <w:rPr>
           <w:lang w:val="en-US"/>
         </w:rPr>
@@ -25041,7 +24967,7 @@
           <w:lang w:val="en-US"/>
         </w:rPr>
         <w:drawing>
-          <wp:inline distT="0" distB="0" distL="0" distR="0" wp14:anchorId="2DB99CCB" wp14:editId="44C0D929">
+          <wp:inline distT="0" distB="0" distL="0" distR="0" wp14:anchorId="6CB0BD19" wp14:editId="53534BA9">
             <wp:extent cx="3390900" cy="3762375"/>
             <wp:effectExtent l="0" t="0" r="0" b="9525"/>
             <wp:docPr id="18" name="Picture 18"/>
@@ -25141,6 +25067,7 @@
           <w:ilvl w:val="0"/>
           <w:numId w:val="7"/>
         </w:numPr>
+        <w:ind w:left="0" w:firstLine="360"/>
         <w:rPr>
           <w:lang w:val="en-US"/>
         </w:rPr>
@@ -25184,7 +25111,7 @@
         <w:rPr>
           <w:lang w:val="en-US"/>
         </w:rPr>
-        <w:t>3.1.3</w:t>
+        <w:t>3.6.4.3</w:t>
       </w:r>
       <w:r>
         <w:rPr>
@@ -25247,6 +25174,7 @@
           <w:ilvl w:val="0"/>
           <w:numId w:val="8"/>
         </w:numPr>
+        <w:ind w:left="0" w:firstLine="360"/>
         <w:rPr>
           <w:lang w:val="en-US"/>
         </w:rPr>
@@ -25420,7 +25348,6 @@
               <w:jc w:val="center"/>
             </w:pPr>
             <w:r>
-              <w:lastRenderedPageBreak/>
               <w:t>Gender</w:t>
             </w:r>
           </w:p>
@@ -25455,7 +25382,11 @@
               <w:jc w:val="center"/>
             </w:pPr>
             <w:r>
-              <w:t>Travel cost ($/km)</w:t>
+              <w:t xml:space="preserve">Travel cost </w:t>
+            </w:r>
+            <w:r>
+              <w:lastRenderedPageBreak/>
+              <w:t>($/km)</w:t>
             </w:r>
           </w:p>
         </w:tc>
@@ -25472,6 +25403,7 @@
               <w:jc w:val="center"/>
             </w:pPr>
             <w:r>
+              <w:lastRenderedPageBreak/>
               <w:t>Income level</w:t>
             </w:r>
           </w:p>
@@ -25507,6 +25439,7 @@
               <w:jc w:val="center"/>
             </w:pPr>
             <w:r>
+              <w:lastRenderedPageBreak/>
               <w:t>Male</w:t>
             </w:r>
           </w:p>
@@ -26433,6 +26366,7 @@
           <w:ilvl w:val="0"/>
           <w:numId w:val="7"/>
         </w:numPr>
+        <w:ind w:left="0" w:firstLine="360"/>
         <w:rPr>
           <w:lang w:val="en-US"/>
         </w:rPr>
@@ -26488,7 +26422,7 @@
           <w:lang w:val="en-US"/>
         </w:rPr>
         <w:drawing>
-          <wp:inline distT="0" distB="0" distL="0" distR="0" wp14:anchorId="3557C353" wp14:editId="02ED214C">
+          <wp:inline distT="0" distB="0" distL="0" distR="0" wp14:anchorId="3D8A7BAB" wp14:editId="04B730D5">
             <wp:extent cx="3181046" cy="2676525"/>
             <wp:effectExtent l="0" t="0" r="635" b="0"/>
             <wp:docPr id="1" name="Picture 1"/>
@@ -26535,7 +26469,6 @@
       </w:pPr>
       <w:bookmarkStart w:id="76" w:name="_Toc312162721"/>
       <w:r>
-        <w:lastRenderedPageBreak/>
         <w:t xml:space="preserve">Hình </w:t>
       </w:r>
       <w:r>
@@ -26589,6 +26522,7 @@
         <w:rPr>
           <w:lang w:val="en-US"/>
         </w:rPr>
+        <w:lastRenderedPageBreak/>
         <w:t>Tiếp tục ví dụ trên, thuộc tính “Travel cost/km” có 3 giá trị, đó là “Cheap”, “Standard” và “Expensive”.</w:t>
       </w:r>
     </w:p>
@@ -26608,7 +26542,7 @@
           <w:lang w:val="en-US"/>
         </w:rPr>
         <w:drawing>
-          <wp:inline distT="0" distB="0" distL="0" distR="0" wp14:anchorId="5E23016D" wp14:editId="7FFAA1DD">
+          <wp:inline distT="0" distB="0" distL="0" distR="0" wp14:anchorId="02D90977" wp14:editId="5B4CC28A">
             <wp:extent cx="5505450" cy="5410200"/>
             <wp:effectExtent l="0" t="0" r="0" b="0"/>
             <wp:docPr id="24" name="Picture 24"/>
@@ -26695,14 +26629,6 @@
     </w:p>
     <w:p>
       <w:pPr>
-        <w:rPr>
-          <w:b/>
-          <w:lang w:val="en-US"/>
-        </w:rPr>
-      </w:pPr>
-    </w:p>
-    <w:p>
-      <w:pPr>
         <w:pStyle w:val="ListParagraph"/>
         <w:numPr>
           <w:ilvl w:val="0"/>
@@ -26755,11 +26681,7 @@
         <w:t xml:space="preserve">, </w:t>
       </w:r>
       <w:r>
-        <w:t xml:space="preserve">chúng ta sẽ tiến hành so sánh “Impurity degree” trước và sau khi phân chia bảng thành những tập con (ví dụ như phân chia D thành từng tập </w:t>
-      </w:r>
-      <w:r>
-        <w:lastRenderedPageBreak/>
-        <w:t xml:space="preserve">con Si). Information gain là một phương pháp để đo lường sự khác nhau này. Chúng ta sẽ </w:t>
+        <w:t xml:space="preserve">chúng ta sẽ tiến hành so sánh “Impurity degree” trước và sau khi phân chia bảng thành những tập con (ví dụ như phân chia D thành từng tập con Si). Information gain là một phương pháp để đo lường sự khác nhau này. Chúng ta sẽ </w:t>
       </w:r>
       <w:r>
         <w:rPr>
@@ -26824,15 +26746,7 @@
               <w:szCs w:val="24"/>
               <w:lang w:val="en-US"/>
             </w:rPr>
-            <m:t>Information gain                                                                                                                            = Entrop</m:t>
-          </m:r>
-          <m:r>
-            <w:rPr>
-              <w:rFonts w:ascii="Cambria Math" w:hAnsi="Cambria Math" w:cs="Times New Roman"/>
-              <w:szCs w:val="24"/>
-              <w:lang w:val="en-US"/>
-            </w:rPr>
-            <m:t>y of Parent table-</m:t>
+            <m:t>Information gain                                                                                                                            = Entropy of Parent table-</m:t>
           </m:r>
           <m:nary>
             <m:naryPr>
@@ -28039,7 +27953,6 @@
       </w:pPr>
       <w:bookmarkStart w:id="80" w:name="_Toc312162755"/>
       <w:r>
-        <w:lastRenderedPageBreak/>
         <w:t xml:space="preserve">Bảng </w:t>
       </w:r>
       <w:r>
@@ -28091,8 +28004,9 @@
         <w:rPr>
           <w:lang w:val="en-US"/>
         </w:rPr>
+        <w:lastRenderedPageBreak/>
         <w:drawing>
-          <wp:inline distT="0" distB="0" distL="0" distR="0" wp14:anchorId="4D20A860" wp14:editId="78E845E9">
+          <wp:inline distT="0" distB="0" distL="0" distR="0" wp14:anchorId="2AD01DB3" wp14:editId="0D102649">
             <wp:extent cx="5732145" cy="6564536"/>
             <wp:effectExtent l="0" t="0" r="1905" b="8255"/>
             <wp:docPr id="25" name="Picture 25"/>
@@ -28210,27 +28124,20 @@
     </w:p>
     <w:p>
       <w:pPr>
-        <w:rPr>
-          <w:lang w:val="en-US"/>
-        </w:rPr>
-      </w:pPr>
-    </w:p>
-    <w:p>
-      <w:pPr>
         <w:pStyle w:val="ListParagraph"/>
         <w:numPr>
           <w:ilvl w:val="0"/>
           <w:numId w:val="19"/>
         </w:numPr>
-        <w:rPr>
-          <w:lang w:val="en-US"/>
-        </w:rPr>
-      </w:pPr>
-      <w:r>
-        <w:rPr>
-          <w:lang w:val="en-US"/>
-        </w:rPr>
-        <w:lastRenderedPageBreak/>
+        <w:ind w:left="0" w:firstLine="360"/>
+        <w:rPr>
+          <w:lang w:val="en-US"/>
+        </w:rPr>
+      </w:pPr>
+      <w:r>
+        <w:rPr>
+          <w:lang w:val="en-US"/>
+        </w:rPr>
         <w:t>Bảng dưới đây sẽ cho chúng ta thấy độ lợi thông tin cho tất cả 4 thuộc tính trong bảng D. Chúng ta không cần tính “Impurity degree” dựa trên cả 3 độ đo Entropy, Gini index và Classification error, chỉ cần chọn lựa 1 trong 3 độ đo trên.</w:t>
       </w:r>
     </w:p>
@@ -28298,6 +28205,7 @@
               <w:rPr>
                 <w:lang w:val="en-US"/>
               </w:rPr>
+              <w:lastRenderedPageBreak/>
               <w:t>Độ lợi</w:t>
             </w:r>
           </w:p>
@@ -28744,18 +28652,12 @@
     </w:p>
     <w:p>
       <w:pPr>
-        <w:rPr>
-          <w:lang w:val="en-US"/>
-        </w:rPr>
-      </w:pPr>
-    </w:p>
-    <w:p>
-      <w:pPr>
         <w:pStyle w:val="ListParagraph"/>
         <w:numPr>
           <w:ilvl w:val="0"/>
           <w:numId w:val="19"/>
         </w:numPr>
+        <w:ind w:left="0" w:firstLine="360"/>
         <w:rPr>
           <w:lang w:val="en-US"/>
         </w:rPr>
@@ -28784,7 +28686,7 @@
           <w:lang w:val="en-US"/>
         </w:rPr>
         <w:drawing>
-          <wp:inline distT="0" distB="0" distL="0" distR="0" wp14:anchorId="01CEF016" wp14:editId="7ADD39CE">
+          <wp:inline distT="0" distB="0" distL="0" distR="0" wp14:anchorId="3F997238" wp14:editId="7CBFB4EB">
             <wp:extent cx="1676400" cy="695325"/>
             <wp:effectExtent l="0" t="0" r="0" b="9525"/>
             <wp:docPr id="9" name="Picture 9"/>
@@ -28857,13 +28759,6 @@
     </w:p>
     <w:p>
       <w:pPr>
-        <w:rPr>
-          <w:lang w:val="en-US"/>
-        </w:rPr>
-      </w:pPr>
-    </w:p>
-    <w:p>
-      <w:pPr>
         <w:pStyle w:val="ListParagraph"/>
         <w:numPr>
           <w:ilvl w:val="0"/>
@@ -28895,9 +28790,8 @@
         <w:rPr>
           <w:lang w:val="en-US"/>
         </w:rPr>
-        <w:lastRenderedPageBreak/>
         <w:drawing>
-          <wp:inline distT="0" distB="0" distL="0" distR="0" wp14:anchorId="13FF8E6D" wp14:editId="4E0795EE">
+          <wp:inline distT="0" distB="0" distL="0" distR="0" wp14:anchorId="618C8EC2" wp14:editId="684D9E30">
             <wp:extent cx="5981700" cy="2843206"/>
             <wp:effectExtent l="0" t="0" r="0" b="0"/>
             <wp:docPr id="11" name="Picture 11"/>
@@ -28997,8 +28891,9 @@
         <w:rPr>
           <w:lang w:val="en-US"/>
         </w:rPr>
+        <w:lastRenderedPageBreak/>
         <w:drawing>
-          <wp:inline distT="0" distB="0" distL="0" distR="0" wp14:anchorId="140FBD5B" wp14:editId="3AE00322">
+          <wp:inline distT="0" distB="0" distL="0" distR="0" wp14:anchorId="04BA7EFE" wp14:editId="01A68ACD">
             <wp:extent cx="3552825" cy="1739145"/>
             <wp:effectExtent l="0" t="0" r="0" b="0"/>
             <wp:docPr id="26" name="Picture 26"/>
@@ -29128,7 +29023,7 @@
         <w:rPr>
           <w:lang w:val="en-US"/>
         </w:rPr>
-        <w:t>3.1.4.1</w:t>
+        <w:t>3.6.4.4.1</w:t>
       </w:r>
       <w:r>
         <w:rPr>
@@ -29158,6 +29053,7 @@
           <w:ilvl w:val="0"/>
           <w:numId w:val="20"/>
         </w:numPr>
+        <w:ind w:left="0" w:firstLine="360"/>
         <w:rPr>
           <w:lang w:val="en-US"/>
         </w:rPr>
@@ -29184,9 +29080,8 @@
         <w:rPr>
           <w:lang w:val="en-US"/>
         </w:rPr>
-        <w:lastRenderedPageBreak/>
         <w:drawing>
-          <wp:inline distT="0" distB="0" distL="0" distR="0" wp14:anchorId="3EE4F63C" wp14:editId="70C72F30">
+          <wp:inline distT="0" distB="0" distL="0" distR="0" wp14:anchorId="6D279A9C" wp14:editId="23633F19">
             <wp:extent cx="4781550" cy="3409950"/>
             <wp:effectExtent l="0" t="0" r="0" b="0"/>
             <wp:docPr id="34" name="Picture 34"/>
@@ -29285,6 +29180,7 @@
         <w:rPr>
           <w:lang w:val="en-US"/>
         </w:rPr>
+        <w:lastRenderedPageBreak/>
         <w:t>Tính “Impurity degree” cho bảng chính</w:t>
       </w:r>
     </w:p>
@@ -29298,7 +29194,7 @@
           <w:lang w:val="en-US"/>
         </w:rPr>
         <w:drawing>
-          <wp:inline distT="0" distB="0" distL="0" distR="0" wp14:anchorId="246A4B03" wp14:editId="1CCC6E42">
+          <wp:inline distT="0" distB="0" distL="0" distR="0" wp14:anchorId="31785ACE" wp14:editId="71405791">
             <wp:extent cx="4781550" cy="2409825"/>
             <wp:effectExtent l="0" t="0" r="0" b="9525"/>
             <wp:docPr id="35" name="Picture 35"/>
@@ -29409,9 +29305,8 @@
         <w:rPr>
           <w:lang w:val="en-US"/>
         </w:rPr>
-        <w:lastRenderedPageBreak/>
         <w:drawing>
-          <wp:inline distT="0" distB="0" distL="0" distR="0" wp14:anchorId="69AEAE58" wp14:editId="6D635409">
+          <wp:inline distT="0" distB="0" distL="0" distR="0" wp14:anchorId="4C6C417F" wp14:editId="70198DA9">
             <wp:extent cx="5732145" cy="4180871"/>
             <wp:effectExtent l="0" t="0" r="1905" b="0"/>
             <wp:docPr id="36" name="Picture 36"/>
@@ -29521,8 +29416,9 @@
         <w:rPr>
           <w:lang w:val="en-US"/>
         </w:rPr>
+        <w:lastRenderedPageBreak/>
         <w:drawing>
-          <wp:inline distT="0" distB="0" distL="0" distR="0" wp14:anchorId="169BD6F5" wp14:editId="739227E1">
+          <wp:inline distT="0" distB="0" distL="0" distR="0" wp14:anchorId="1F5C7526" wp14:editId="3906E3E2">
             <wp:extent cx="5732145" cy="2807751"/>
             <wp:effectExtent l="0" t="0" r="1905" b="0"/>
             <wp:docPr id="38" name="Picture 38"/>
@@ -29621,7 +29517,6 @@
         <w:rPr>
           <w:lang w:val="en-US"/>
         </w:rPr>
-        <w:lastRenderedPageBreak/>
         <w:t>Cây quyết định sau lần phân lớp thứ 2:</w:t>
       </w:r>
     </w:p>
@@ -29635,7 +29530,7 @@
           <w:lang w:val="en-US"/>
         </w:rPr>
         <w:drawing>
-          <wp:inline distT="0" distB="0" distL="0" distR="0" wp14:anchorId="4910C964" wp14:editId="240AD553">
+          <wp:inline distT="0" distB="0" distL="0" distR="0" wp14:anchorId="58612DF7" wp14:editId="232D46E8">
             <wp:extent cx="4219575" cy="2517223"/>
             <wp:effectExtent l="0" t="0" r="0" b="0"/>
             <wp:docPr id="39" name="Picture 39"/>
@@ -29744,8 +29639,9 @@
         <w:rPr>
           <w:lang w:val="en-US"/>
         </w:rPr>
+        <w:lastRenderedPageBreak/>
         <w:drawing>
-          <wp:inline distT="0" distB="0" distL="0" distR="0" wp14:anchorId="4EA69C61" wp14:editId="68CA1D29">
+          <wp:inline distT="0" distB="0" distL="0" distR="0" wp14:anchorId="1B05F485" wp14:editId="4E825BAC">
             <wp:extent cx="3162300" cy="2409825"/>
             <wp:effectExtent l="0" t="0" r="0" b="9525"/>
             <wp:docPr id="2" name="Picture 2"/>
@@ -29852,9 +29748,8 @@
         <w:rPr>
           <w:lang w:val="en-US"/>
         </w:rPr>
-        <w:lastRenderedPageBreak/>
         <w:drawing>
-          <wp:inline distT="0" distB="0" distL="0" distR="0" wp14:anchorId="2CCDABA0" wp14:editId="693DEB05">
+          <wp:inline distT="0" distB="0" distL="0" distR="0" wp14:anchorId="7A03A8A7" wp14:editId="796A0055">
             <wp:extent cx="4657725" cy="3240187"/>
             <wp:effectExtent l="0" t="0" r="0" b="0"/>
             <wp:docPr id="3" name="Picture 3"/>
@@ -29953,6 +29848,7 @@
         <w:rPr>
           <w:lang w:val="en-US"/>
         </w:rPr>
+        <w:lastRenderedPageBreak/>
         <w:t>Đánh giá cây quyết định trong lĩnh vực khai thác dữ liệu</w:t>
       </w:r>
     </w:p>
@@ -30010,7 +29906,19 @@
         <w:rPr>
           <w:lang w:val="en-US"/>
         </w:rPr>
-        <w:t>Cây quyết định có thể sinh ra các quy tắc được chuyển đổi sang tiếng Anh hay câu lệnh SQL. Thậm chí đối với những tập dữ liệu lớn làm cho hình dáng cây quyết định lớn và phức tạp, việc duyệt cây cũng rất dễ dàng. Bất cứ một sự phân lớp hay dự đoán nào đều tương đối minh bạch. Đây là ưu điểm nổi bật của cây quyết định.</w:t>
+        <w:t>Cây quyết định có thể sinh ra các quy tắc được chuyển đổi sang tiếng Anh hay câu lệnh SQL. Thậm chí đối với những tập dữ liệu lớn làm cho hình dáng cây quyết định lớn và phức tạp</w:t>
+      </w:r>
+      <w:r>
+        <w:rPr>
+          <w:lang w:val="en-US"/>
+        </w:rPr>
+        <w:t xml:space="preserve"> thì</w:t>
+      </w:r>
+      <w:r>
+        <w:rPr>
+          <w:lang w:val="en-US"/>
+        </w:rPr>
+        <w:t xml:space="preserve"> việc duyệt cây cũng rất dễ dàng. Bất cứ một sự phân lớp hay dự đoán nào đều tương đối minh bạch. Đây là ưu điểm nổi bật của cây quyết định.</w:t>
       </w:r>
     </w:p>
     <w:p>
@@ -30089,7 +29997,6 @@
         <w:rPr>
           <w:lang w:val="en-US"/>
         </w:rPr>
-        <w:lastRenderedPageBreak/>
         <w:t xml:space="preserve">Những thuật toán xây dựng cây quyết định thường tạo ra cây với số phân nhánh thấp và kiểm tra đơn giản tại từng node. Những thuật toán này thường kiểm tra bằng cách so sánh số, xem xét phần tử của một tập hợp hay các phép nối đơn giản, những thao tác này sẽ được chuyển thành các toán hàm logic và số nguyên, đây là những toán hạng thực thi nhanh và chi phí tối ưu. Trong môi trường thương mại, các mô hình dự đoán này được sử dụng để phân lớp hàng triệu, thậm chí hàng tỷ bản ghi, bởi vậy có thể nói đây là một ưu điểm quan trọng của cây quyết định. </w:t>
       </w:r>
     </w:p>
@@ -30169,7 +30076,14 @@
         <w:rPr>
           <w:lang w:val="en-US"/>
         </w:rPr>
-        <w:t>Các thuật toán xây dựng cây quyết định chỉ ra những thuộc tính dùng để phân chia tốt nhất tập dữ liệu đào tạo bắt đầu từ node gốc của cây. Chính vì vậy, chúng ta có thể thấy được thuộc tính nào là quan trọng, có mức độ phụ thuộc lớn cho việc dự đoán hay phân lớp</w:t>
+        <w:t xml:space="preserve">Các thuật toán xây dựng cây quyết định chỉ ra những thuộc tính dùng để phân chia tốt nhất tập dữ liệu đào tạo bắt đầu từ node gốc của cây. Chính vì vậy, chúng ta </w:t>
+      </w:r>
+      <w:r>
+        <w:rPr>
+          <w:lang w:val="en-US"/>
+        </w:rPr>
+        <w:lastRenderedPageBreak/>
+        <w:t>có thể thấy được thuộc tính nào là quan trọng, có mức độ phụ thuộc lớn cho việc dự đoán hay phân lớp</w:t>
       </w:r>
     </w:p>
     <w:p>
@@ -30282,14 +30196,7 @@
         <w:rPr>
           <w:lang w:val="en-US"/>
         </w:rPr>
-        <w:t xml:space="preserve">, ứng với từng node, chúng ta cần </w:t>
-      </w:r>
-      <w:r>
-        <w:rPr>
-          <w:lang w:val="en-US"/>
-        </w:rPr>
-        <w:lastRenderedPageBreak/>
-        <w:t>tính một độ đo (hay tiêu chuẩn phân chia) trên từng thuộc tính. Bên cạnh đó, đối với thuộc tính liên tục, chúng ta còn phải thêm thao tác sắp xếp lại dữ liệu theo thứ tự giá trị của thuộc tính đó. Quá trình này chọn ra những thuộc tính để phân lớp tốt nhất. Một số thuật toán còn sử dụng tổ hợp các thuộc tính kết hợp với nhau có trọng số để phát triển cây. Quá trình cắt tỉa cây chi phí cũng khá cao vì trong quá trình cắt tỉa, nhiều cây con sẽ được tạo ra và so sánh.</w:t>
+        <w:t>, ứng với từng node, chúng ta cần tính một độ đo (hay tiêu chuẩn phân chia) trên từng thuộc tính. Bên cạnh đó, đối với thuộc tính liên tục, chúng ta còn phải thêm thao tác sắp xếp lại dữ liệu theo thứ tự giá trị của thuộc tính đó. Quá trình này chọn ra những thuộc tính để phân lớp tốt nhất. Một số thuật toán còn sử dụng tổ hợp các thuộc tính kết hợp với nhau có trọng số để phát triển cây. Quá trình cắt tỉa cây chi phí cũng khá cao vì trong quá trình cắt tỉa, nhiều cây con sẽ được tạo ra và so sánh.</w:t>
       </w:r>
     </w:p>
     <w:p>
@@ -30369,11 +30276,9 @@
           <w:shd w:val="clear" w:color="auto" w:fill="FFFFFF"/>
           <w:lang w:val="en-US"/>
         </w:rPr>
-        <w:t>Khái niệm kiến trúc phần mềm của một chương trình máy tính hay một hệ thống tính toán là cấu trúc của các thành phần trong hệ thống đó. Kiến trúc phần mềm bao gồm các phần tử phần mềm, các thuộc tính và mối quan hệ giữa chúng. Ngoài ra, thuật ngữ "kiến trúc phần mềm" cũng đề cập đến các tài liệu kiến trúc phần mềm của một hệ thống, thuận tiện cho việc trao đổi thông tin giữa các thành viên trong một dự án. Kiến trúc phần mềm giúp việc quyết định ở mức cao trong thiết kế phần mềm dễ dàng hơn và cho phép tái sử dụng các thành phần và mẫu thiết kế (design pattern) của các dự án.</w:t>
-      </w:r>
-    </w:p>
-    <w:p>
-      <w:pPr>
+        <w:t xml:space="preserve">Khái niệm kiến trúc phần mềm của một chương trình máy tính hay một hệ thống tính toán là cấu trúc của các thành phần trong hệ thống đó. Kiến trúc phần mềm bao gồm các phần tử phần mềm, các thuộc tính và mối quan hệ giữa chúng. Ngoài ra, thuật ngữ "kiến trúc phần mềm" cũng đề cập đến các tài liệu kiến trúc phần mềm của một hệ thống, thuận tiện cho việc trao đổi thông tin giữa các thành viên trong một dự án. Kiến </w:t>
+      </w:r>
+      <w:r>
         <w:rPr>
           <w:rFonts w:cs="Times New Roman"/>
           <w:iCs/>
@@ -30382,8 +30287,12 @@
           <w:shd w:val="clear" w:color="auto" w:fill="FFFFFF"/>
           <w:lang w:val="en-US"/>
         </w:rPr>
-      </w:pPr>
-      <w:r>
+        <w:lastRenderedPageBreak/>
+        <w:t>trúc phần mềm giúp việc quyết định ở mức cao trong thiết kế phần mềm dễ dàng hơn và cho phép tái sử dụng các thành phần và mẫu thiết kế (design pattern) của các dự án.</w:t>
+      </w:r>
+    </w:p>
+    <w:p>
+      <w:pPr>
         <w:rPr>
           <w:rFonts w:cs="Times New Roman"/>
           <w:iCs/>
@@ -30392,11 +30301,8 @@
           <w:shd w:val="clear" w:color="auto" w:fill="FFFFFF"/>
           <w:lang w:val="en-US"/>
         </w:rPr>
-        <w:t>Software Architecture = {Components, Connectors, Constraint}</w:t>
-      </w:r>
-    </w:p>
-    <w:p>
-      <w:pPr>
+      </w:pPr>
+      <w:r>
         <w:rPr>
           <w:rFonts w:cs="Times New Roman"/>
           <w:iCs/>
@@ -30405,8 +30311,11 @@
           <w:shd w:val="clear" w:color="auto" w:fill="FFFFFF"/>
           <w:lang w:val="en-US"/>
         </w:rPr>
-      </w:pPr>
-      <w:r>
+        <w:t>Software Architecture = {Components, Connectors, Constraint}</w:t>
+      </w:r>
+    </w:p>
+    <w:p>
+      <w:pPr>
         <w:rPr>
           <w:rFonts w:cs="Times New Roman"/>
           <w:iCs/>
@@ -30415,8 +30324,7 @@
           <w:shd w:val="clear" w:color="auto" w:fill="FFFFFF"/>
           <w:lang w:val="en-US"/>
         </w:rPr>
-        <w:t>Components:</w:t>
-      </w:r>
+      </w:pPr>
       <w:r>
         <w:rPr>
           <w:rFonts w:cs="Times New Roman"/>
@@ -30426,11 +30334,9 @@
           <w:shd w:val="clear" w:color="auto" w:fill="FFFFFF"/>
           <w:lang w:val="en-US"/>
         </w:rPr>
-        <w:t xml:space="preserve">  </w:t>
-      </w:r>
-    </w:p>
-    <w:p>
-      <w:pPr>
+        <w:t>Components:</w:t>
+      </w:r>
+      <w:r>
         <w:rPr>
           <w:rFonts w:cs="Times New Roman"/>
           <w:iCs/>
@@ -30439,8 +30345,11 @@
           <w:shd w:val="clear" w:color="auto" w:fill="FFFFFF"/>
           <w:lang w:val="en-US"/>
         </w:rPr>
-      </w:pPr>
-      <w:r>
+        <w:t xml:space="preserve">  </w:t>
+      </w:r>
+    </w:p>
+    <w:p>
+      <w:pPr>
         <w:rPr>
           <w:rFonts w:cs="Times New Roman"/>
           <w:iCs/>
@@ -30449,11 +30358,8 @@
           <w:shd w:val="clear" w:color="auto" w:fill="FFFFFF"/>
           <w:lang w:val="en-US"/>
         </w:rPr>
-        <w:t xml:space="preserve">Connectors: </w:t>
-      </w:r>
-    </w:p>
-    <w:p>
-      <w:pPr>
+      </w:pPr>
+      <w:r>
         <w:rPr>
           <w:rFonts w:cs="Times New Roman"/>
           <w:iCs/>
@@ -30462,8 +30368,11 @@
           <w:shd w:val="clear" w:color="auto" w:fill="FFFFFF"/>
           <w:lang w:val="en-US"/>
         </w:rPr>
-      </w:pPr>
-      <w:r>
+        <w:t xml:space="preserve">Connectors: </w:t>
+      </w:r>
+    </w:p>
+    <w:p>
+      <w:pPr>
         <w:rPr>
           <w:rFonts w:cs="Times New Roman"/>
           <w:iCs/>
@@ -30472,8 +30381,7 @@
           <w:shd w:val="clear" w:color="auto" w:fill="FFFFFF"/>
           <w:lang w:val="en-US"/>
         </w:rPr>
-        <w:t>Contraints:</w:t>
-      </w:r>
+      </w:pPr>
       <w:r>
         <w:rPr>
           <w:rFonts w:cs="Times New Roman"/>
@@ -30483,11 +30391,9 @@
           <w:shd w:val="clear" w:color="auto" w:fill="FFFFFF"/>
           <w:lang w:val="en-US"/>
         </w:rPr>
-        <w:t xml:space="preserve"> </w:t>
-      </w:r>
-    </w:p>
-    <w:p>
-      <w:pPr>
+        <w:t>Contraints:</w:t>
+      </w:r>
+      <w:r>
         <w:rPr>
           <w:rFonts w:cs="Times New Roman"/>
           <w:iCs/>
@@ -30496,8 +30402,11 @@
           <w:shd w:val="clear" w:color="auto" w:fill="FFFFFF"/>
           <w:lang w:val="en-US"/>
         </w:rPr>
-      </w:pPr>
-      <w:r>
+        <w:t xml:space="preserve"> </w:t>
+      </w:r>
+    </w:p>
+    <w:p>
+      <w:pPr>
         <w:rPr>
           <w:rFonts w:cs="Times New Roman"/>
           <w:iCs/>
@@ -30506,11 +30415,8 @@
           <w:shd w:val="clear" w:color="auto" w:fill="FFFFFF"/>
           <w:lang w:val="en-US"/>
         </w:rPr>
-        <w:t>OOP Paradigm và Component</w:t>
-      </w:r>
-    </w:p>
-    <w:p>
-      <w:pPr>
+      </w:pPr>
+      <w:r>
         <w:rPr>
           <w:rFonts w:cs="Times New Roman"/>
           <w:iCs/>
@@ -30519,8 +30425,11 @@
           <w:shd w:val="clear" w:color="auto" w:fill="FFFFFF"/>
           <w:lang w:val="en-US"/>
         </w:rPr>
-      </w:pPr>
-      <w:r>
+        <w:t>OOP Paradigm và Component</w:t>
+      </w:r>
+    </w:p>
+    <w:p>
+      <w:pPr>
         <w:rPr>
           <w:rFonts w:cs="Times New Roman"/>
           <w:iCs/>
@@ -30529,11 +30438,8 @@
           <w:shd w:val="clear" w:color="auto" w:fill="FFFFFF"/>
           <w:lang w:val="en-US"/>
         </w:rPr>
-        <w:t>Các mô hình Classes được sử dụng để thiết kế các blocks trong giai đoạn thiết kế.</w:t>
-      </w:r>
-    </w:p>
-    <w:p>
-      <w:pPr>
+      </w:pPr>
+      <w:r>
         <w:rPr>
           <w:rFonts w:cs="Times New Roman"/>
           <w:iCs/>
@@ -30542,8 +30448,11 @@
           <w:shd w:val="clear" w:color="auto" w:fill="FFFFFF"/>
           <w:lang w:val="en-US"/>
         </w:rPr>
-      </w:pPr>
-      <w:r>
+        <w:t>Các mô hình Classes được sử dụng để thiết kế các blocks trong giai đoạn thiết kế.</w:t>
+      </w:r>
+    </w:p>
+    <w:p>
+      <w:pPr>
         <w:rPr>
           <w:rFonts w:cs="Times New Roman"/>
           <w:iCs/>
@@ -30552,11 +30461,8 @@
           <w:shd w:val="clear" w:color="auto" w:fill="FFFFFF"/>
           <w:lang w:val="en-US"/>
         </w:rPr>
-        <w:t>http://www.sei.cmu.edu/architecture/start/moderndefs.cfm</w:t>
-      </w:r>
-    </w:p>
-    <w:p>
-      <w:pPr>
+      </w:pPr>
+      <w:r>
         <w:rPr>
           <w:rFonts w:cs="Times New Roman"/>
           <w:iCs/>
@@ -30565,8 +30471,11 @@
           <w:shd w:val="clear" w:color="auto" w:fill="FFFFFF"/>
           <w:lang w:val="en-US"/>
         </w:rPr>
-      </w:pPr>
-      <w:r>
+        <w:t>http://www.sei.cmu.edu/architecture/start/moderndefs.cfm</w:t>
+      </w:r>
+    </w:p>
+    <w:p>
+      <w:pPr>
         <w:rPr>
           <w:rFonts w:cs="Times New Roman"/>
           <w:iCs/>
@@ -30575,11 +30484,8 @@
           <w:shd w:val="clear" w:color="auto" w:fill="FFFFFF"/>
           <w:lang w:val="en-US"/>
         </w:rPr>
-        <w:t>http://www.sei.cmu.edu/architecture/start/classicdefs.cfm</w:t>
-      </w:r>
-    </w:p>
-    <w:p>
-      <w:pPr>
+      </w:pPr>
+      <w:r>
         <w:rPr>
           <w:rFonts w:cs="Times New Roman"/>
           <w:iCs/>
@@ -30588,8 +30494,11 @@
           <w:shd w:val="clear" w:color="auto" w:fill="FFFFFF"/>
           <w:lang w:val="en-US"/>
         </w:rPr>
-      </w:pPr>
-      <w:r>
+        <w:t>http://www.sei.cmu.edu/architecture/start/classicdefs.cfm</w:t>
+      </w:r>
+    </w:p>
+    <w:p>
+      <w:pPr>
         <w:rPr>
           <w:rFonts w:cs="Times New Roman"/>
           <w:iCs/>
@@ -30598,11 +30507,8 @@
           <w:shd w:val="clear" w:color="auto" w:fill="FFFFFF"/>
           <w:lang w:val="en-US"/>
         </w:rPr>
-        <w:t>Năm 1998, tại hội thảo quốc tế đầu tiên về kiến trúc phần mềm, phân loại một số khía cạnh về kiến trúc phần mềm:</w:t>
-      </w:r>
-    </w:p>
-    <w:p>
-      <w:pPr>
+      </w:pPr>
+      <w:r>
         <w:rPr>
           <w:rFonts w:cs="Times New Roman"/>
           <w:iCs/>
@@ -30611,8 +30517,11 @@
           <w:shd w:val="clear" w:color="auto" w:fill="FFFFFF"/>
           <w:lang w:val="en-US"/>
         </w:rPr>
-      </w:pPr>
-      <w:r>
+        <w:t>Năm 1998, tại hội thảo quốc tế đầu tiên về kiến trúc phần mềm, phân loại một số khía cạnh về kiến trúc phần mềm:</w:t>
+      </w:r>
+    </w:p>
+    <w:p>
+      <w:pPr>
         <w:rPr>
           <w:rFonts w:cs="Times New Roman"/>
           <w:iCs/>
@@ -30621,11 +30530,8 @@
           <w:shd w:val="clear" w:color="auto" w:fill="FFFFFF"/>
           <w:lang w:val="en-US"/>
         </w:rPr>
-        <w:t>Structure models: bao gồm các thành phần phần mềm (components), sự kết nối giữa các conponents đó và thường kèm theo một số khía cạnh sau: sự cấu hình (configuration),  các ràng buộc (constraint), semantics, các phân tích (analysis)</w:t>
-      </w:r>
-    </w:p>
-    <w:p>
-      <w:pPr>
+      </w:pPr>
+      <w:r>
         <w:rPr>
           <w:rFonts w:cs="Times New Roman"/>
           <w:iCs/>
@@ -30634,8 +30540,11 @@
           <w:shd w:val="clear" w:color="auto" w:fill="FFFFFF"/>
           <w:lang w:val="en-US"/>
         </w:rPr>
-      </w:pPr>
-      <w:r>
+        <w:t>Structure models: bao gồm các thành phần phần mềm (components), sự kết nối giữa các conponents đó và thường kèm theo một số khía cạnh sau: sự cấu hình (configuration),  các ràng buộc (constraint), semantics, các phân tích (analysis)</w:t>
+      </w:r>
+    </w:p>
+    <w:p>
+      <w:pPr>
         <w:rPr>
           <w:rFonts w:cs="Times New Roman"/>
           <w:iCs/>
@@ -30644,12 +30553,8 @@
           <w:shd w:val="clear" w:color="auto" w:fill="FFFFFF"/>
           <w:lang w:val="en-US"/>
         </w:rPr>
-        <w:lastRenderedPageBreak/>
-        <w:t xml:space="preserve">Framework models: cung cấp mô hình giải quyết các bài toán kiến trúc phần mềm cụ thể (domain-specific). Ví dụ như CORBA (Common Object Request Broker Architecture), </w:t>
-      </w:r>
-    </w:p>
-    <w:p>
-      <w:pPr>
+      </w:pPr>
+      <w:r>
         <w:rPr>
           <w:rFonts w:cs="Times New Roman"/>
           <w:iCs/>
@@ -30658,8 +30563,11 @@
           <w:shd w:val="clear" w:color="auto" w:fill="FFFFFF"/>
           <w:lang w:val="en-US"/>
         </w:rPr>
-      </w:pPr>
-      <w:r>
+        <w:t xml:space="preserve">Framework models: cung cấp mô hình giải quyết các bài toán kiến trúc phần mềm cụ thể (domain-specific). Ví dụ như CORBA (Common Object Request Broker Architecture), </w:t>
+      </w:r>
+    </w:p>
+    <w:p>
+      <w:pPr>
         <w:rPr>
           <w:rFonts w:cs="Times New Roman"/>
           <w:iCs/>
@@ -30668,11 +30576,8 @@
           <w:shd w:val="clear" w:color="auto" w:fill="FFFFFF"/>
           <w:lang w:val="en-US"/>
         </w:rPr>
-        <w:t>Giải quyết bài toán kiến trúc trong hệ thống thông tin về tìm kiếm việc làm cũng với mục đích xây dựng một Framework cụ thể muốn hướng tới; gọi là JobZoom Framework.</w:t>
-      </w:r>
-    </w:p>
-    <w:p>
-      <w:pPr>
+      </w:pPr>
+      <w:r>
         <w:rPr>
           <w:rFonts w:cs="Times New Roman"/>
           <w:iCs/>
@@ -30681,8 +30586,11 @@
           <w:shd w:val="clear" w:color="auto" w:fill="FFFFFF"/>
           <w:lang w:val="en-US"/>
         </w:rPr>
-      </w:pPr>
-      <w:r>
+        <w:t>Giải quyết bài toán kiến trúc trong hệ thống thông tin về tìm kiếm việc làm cũng với mục đích xây dựng một Framework cụ thể muốn hướng tới; gọi là JobZoom Framework.</w:t>
+      </w:r>
+    </w:p>
+    <w:p>
+      <w:pPr>
         <w:rPr>
           <w:rFonts w:cs="Times New Roman"/>
           <w:iCs/>
@@ -30691,11 +30599,8 @@
           <w:shd w:val="clear" w:color="auto" w:fill="FFFFFF"/>
           <w:lang w:val="en-US"/>
         </w:rPr>
-        <w:t>Các nền tảng dùng để nghiên cứu kiến trúc phần mềm</w:t>
-      </w:r>
-    </w:p>
-    <w:p>
-      <w:pPr>
+      </w:pPr>
+      <w:r>
         <w:rPr>
           <w:rFonts w:cs="Times New Roman"/>
           <w:iCs/>
@@ -30704,8 +30609,11 @@
           <w:shd w:val="clear" w:color="auto" w:fill="FFFFFF"/>
           <w:lang w:val="en-US"/>
         </w:rPr>
-      </w:pPr>
-      <w:r>
+        <w:t>Các nền tảng dùng để nghiên cứu kiến trúc phần mềm</w:t>
+      </w:r>
+    </w:p>
+    <w:p>
+      <w:pPr>
         <w:rPr>
           <w:rFonts w:cs="Times New Roman"/>
           <w:iCs/>
@@ -30714,11 +30622,8 @@
           <w:shd w:val="clear" w:color="auto" w:fill="FFFFFF"/>
           <w:lang w:val="en-US"/>
         </w:rPr>
-        <w:t>http://users.ece.utexas.edu/~perry/work/papers/swa-sen.pdf</w:t>
-      </w:r>
-    </w:p>
-    <w:p>
-      <w:pPr>
+      </w:pPr>
+      <w:r>
         <w:rPr>
           <w:rFonts w:cs="Times New Roman"/>
           <w:iCs/>
@@ -30727,8 +30632,11 @@
           <w:shd w:val="clear" w:color="auto" w:fill="FFFFFF"/>
           <w:lang w:val="en-US"/>
         </w:rPr>
-      </w:pPr>
-      <w:r>
+        <w:t>http://users.ece.utexas.edu/~perry/work/papers/swa-sen.pdf</w:t>
+      </w:r>
+    </w:p>
+    <w:p>
+      <w:pPr>
         <w:rPr>
           <w:rFonts w:cs="Times New Roman"/>
           <w:iCs/>
@@ -30737,11 +30645,8 @@
           <w:shd w:val="clear" w:color="auto" w:fill="FFFFFF"/>
           <w:lang w:val="en-US"/>
         </w:rPr>
-        <w:t>Tầm quan trọng của kiến trúc phần mềm:</w:t>
-      </w:r>
-    </w:p>
-    <w:p>
-      <w:pPr>
+      </w:pPr>
+      <w:r>
         <w:rPr>
           <w:rFonts w:cs="Times New Roman"/>
           <w:iCs/>
@@ -30750,8 +30655,11 @@
           <w:shd w:val="clear" w:color="auto" w:fill="FFFFFF"/>
           <w:lang w:val="en-US"/>
         </w:rPr>
-      </w:pPr>
-      <w:r>
+        <w:t>Tầm quan trọng của kiến trúc phần mềm:</w:t>
+      </w:r>
+    </w:p>
+    <w:p>
+      <w:pPr>
         <w:rPr>
           <w:rFonts w:cs="Times New Roman"/>
           <w:iCs/>
@@ -30760,11 +30668,8 @@
           <w:shd w:val="clear" w:color="auto" w:fill="FFFFFF"/>
           <w:lang w:val="en-US"/>
         </w:rPr>
-        <w:t>Hỗ trợ việc giao tiếp: Hỗ trợ việc giao tiếp với các thành viên trong dự án. Kiến trúc phần mềm tái hiện một vẻ bề ngoài trừu tượng của hệ thống. Với sự trừu tượng hóa hệ thống với các khái niệm dễ hiểu, những thành viên trong dự án sẽ chỉ cần vận dụng các kiến thức cơ bản của mình về hệ thống trong việc tìm hiểu, dàn xếp, phối hợp làm việc, và bàn bạc trao đổi với nhau.</w:t>
-      </w:r>
-    </w:p>
-    <w:p>
-      <w:pPr>
+      </w:pPr>
+      <w:r>
         <w:rPr>
           <w:rFonts w:cs="Times New Roman"/>
           <w:iCs/>
@@ -30773,8 +30678,11 @@
           <w:shd w:val="clear" w:color="auto" w:fill="FFFFFF"/>
           <w:lang w:val="en-US"/>
         </w:rPr>
-      </w:pPr>
-      <w:r>
+        <w:t>Hỗ trợ việc giao tiếp: Hỗ trợ việc giao tiếp với các thành viên trong dự án. Kiến trúc phần mềm tái hiện một vẻ bề ngoài trừu tượng của hệ thống. Với sự trừu tượng hóa hệ thống với các khái niệm dễ hiểu, những thành viên trong dự án sẽ chỉ cần vận dụng các kiến thức cơ bản của mình về hệ thống trong việc tìm hiểu, dàn xếp, phối hợp làm việc, và bàn bạc trao đổi với nhau.</w:t>
+      </w:r>
+    </w:p>
+    <w:p>
+      <w:pPr>
         <w:rPr>
           <w:rFonts w:cs="Times New Roman"/>
           <w:iCs/>
@@ -30783,11 +30691,8 @@
           <w:shd w:val="clear" w:color="auto" w:fill="FFFFFF"/>
           <w:lang w:val="en-US"/>
         </w:rPr>
-        <w:t>Giúp ra quyết định sớm hơn: việc ra quyết định được thực hiện sớm hơn. Kiến trúc phần mềm biểu thị các quyết định thiết kế dành cho hệ thống. Như vậy các đội tham gia phát triển, triển khai, kiểm thử và bảo trì phần mềm cũng như các nhóm người dùng và các cấp quản lý sẽ có cái nhìn tổng quan hơn cũng như sớm hơn về hệ thống ngay từ khi nó còn sơ khai. Mỗi đội đó sẽ có các đóng góp ý kiến của mình, các đề xuất cũng như các phản bác của mình khi mọi chuyện chưa quá muộn. Nếu không có quyết định sớm, thì khi phần mềm đã được xây dựng hoàn chỉnh hoặc khá hoàn chỉnh mà đột ngột xuất hiện các yêu cầu thay đổi từ phía nhóm này hoặc nhóm khác, ngoài việc gây trì trệ cho tiến độ công việc mà còn có thể gây ra tâm lý căng thẳng, mâu thuẫn giữa các đội tham gia trong dự án.</w:t>
-      </w:r>
-    </w:p>
-    <w:p>
-      <w:pPr>
+      </w:pPr>
+      <w:r>
         <w:rPr>
           <w:rFonts w:cs="Times New Roman"/>
           <w:iCs/>
@@ -30796,8 +30701,12 @@
           <w:shd w:val="clear" w:color="auto" w:fill="FFFFFF"/>
           <w:lang w:val="en-US"/>
         </w:rPr>
-      </w:pPr>
-      <w:r>
+        <w:lastRenderedPageBreak/>
+        <w:t>Giúp ra quyết định sớm hơn: việc ra quyết định được thực hiện sớm hơn. Kiến trúc phần mềm biểu thị các quyết định thiết kế dành cho hệ thống. Như vậy các đội tham gia phát triển, triển khai, kiểm thử và bảo trì phần mềm cũng như các nhóm người dùng và các cấp quản lý sẽ có cái nhìn tổng quan hơn cũng như sớm hơn về hệ thống ngay từ khi nó còn sơ khai. Mỗi đội đó sẽ có các đóng góp ý kiến của mình, các đề xuất cũng như các phản bác của mình khi mọi chuyện chưa quá muộn. Nếu không có quyết định sớm, thì khi phần mềm đã được xây dựng hoàn chỉnh hoặc khá hoàn chỉnh mà đột ngột xuất hiện các yêu cầu thay đổi từ phía nhóm này hoặc nhóm khác, ngoài việc gây trì trệ cho tiến độ công việc mà còn có thể gây ra tâm lý căng thẳng, mâu thuẫn giữa các đội tham gia trong dự án.</w:t>
+      </w:r>
+    </w:p>
+    <w:p>
+      <w:pPr>
         <w:rPr>
           <w:rFonts w:cs="Times New Roman"/>
           <w:iCs/>
@@ -30806,8 +30715,7 @@
           <w:shd w:val="clear" w:color="auto" w:fill="FFFFFF"/>
           <w:lang w:val="en-US"/>
         </w:rPr>
-        <w:t xml:space="preserve">Tính khả chuyển cho hệ thống: kiến trúc phần mềm không phụ thuộc vào một ngôn ngữ cụ thể nào cả mà chỉ tuân theo một số chuẩn của các ngôn ngữ đặc tả nó. Ngoài ra, kiến trúc phần mềm khi được xây dựng cho một hệ thống, nó tạo thành một mô hình có sự gắn kết tương đối với hệ thống. Kiến trúc phần mềm còn chỉ ra cách thức mà phần mềm làm việc với hệ thống. Do vậy, khi ta muốn chuyển phần mềm sang làm việc ở các hệ thống khác có những điểm tương đồng nhất định với hệ thống cũ thì </w:t>
-      </w:r>
+      </w:pPr>
       <w:r>
         <w:rPr>
           <w:rFonts w:cs="Times New Roman"/>
@@ -30817,8 +30725,7 @@
           <w:shd w:val="clear" w:color="auto" w:fill="FFFFFF"/>
           <w:lang w:val="en-US"/>
         </w:rPr>
-        <w:lastRenderedPageBreak/>
-        <w:t>phần mềm này cũng sẽ có các thuộc tính chất lượng và các yêu cầu chức năng được đảm bảo là không quá khác so với khi tồn tại ở hệ thống cũ.</w:t>
+        <w:t>Tính khả chuyển cho hệ thống: kiến trúc phần mềm không phụ thuộc vào một ngôn ngữ cụ thể nào cả mà chỉ tuân theo một số chuẩn của các ngôn ngữ đặc tả nó. Ngoài ra, kiến trúc phần mềm khi được xây dựng cho một hệ thống, nó tạo thành một mô hình có sự gắn kết tương đối với hệ thống. Kiến trúc phần mềm còn chỉ ra cách thức mà phần mềm làm việc với hệ thống. Do vậy, khi ta muốn chuyển phần mềm sang làm việc ở các hệ thống khác có những điểm tương đồng nhất định với hệ thống cũ thì phần mềm này cũng sẽ có các thuộc tính chất lượng và các yêu cầu chức năng được đảm bảo là không quá khác so với khi tồn tại ở hệ thống cũ.</w:t>
       </w:r>
     </w:p>
     <w:p>
@@ -30858,8 +30765,9 @@
           <w:shd w:val="clear" w:color="auto" w:fill="FFFFFF"/>
           <w:lang w:val="en-US"/>
         </w:rPr>
+        <w:lastRenderedPageBreak/>
         <w:drawing>
-          <wp:inline distT="0" distB="0" distL="0" distR="0" wp14:anchorId="076E0D1D" wp14:editId="23F9D366">
+          <wp:inline distT="0" distB="0" distL="0" distR="0" wp14:anchorId="729BABD8" wp14:editId="591C7E1F">
             <wp:extent cx="4600575" cy="2905125"/>
             <wp:effectExtent l="0" t="0" r="9525" b="9525"/>
             <wp:docPr id="12" name="Picture 12"/>
@@ -31028,7 +30936,7 @@
         </w:rPr>
         <w:lastRenderedPageBreak/>
         <w:drawing>
-          <wp:inline distT="0" distB="0" distL="0" distR="0" wp14:anchorId="422FBCEE" wp14:editId="3C6FDE3D">
+          <wp:inline distT="0" distB="0" distL="0" distR="0" wp14:anchorId="351F4075" wp14:editId="0AF89024">
             <wp:extent cx="5724144" cy="3401568"/>
             <wp:effectExtent l="0" t="0" r="0" b="0"/>
             <wp:docPr id="15" name="Picture 15"/>
@@ -32346,7 +32254,7 @@
           <w:lang w:val="en-US"/>
         </w:rPr>
         <w:drawing>
-          <wp:inline distT="0" distB="0" distL="0" distR="0" wp14:anchorId="2AAD9397" wp14:editId="6003E1FE">
+          <wp:inline distT="0" distB="0" distL="0" distR="0" wp14:anchorId="7CBE5B10" wp14:editId="2DB8788A">
             <wp:extent cx="3095625" cy="1238250"/>
             <wp:effectExtent l="0" t="0" r="9525" b="0"/>
             <wp:docPr id="20" name="Picture 20"/>
@@ -32457,7 +32365,7 @@
           <w:lang w:val="en-US"/>
         </w:rPr>
         <w:drawing>
-          <wp:inline distT="0" distB="0" distL="0" distR="0" wp14:anchorId="1001BAD2" wp14:editId="2D68D332">
+          <wp:inline distT="0" distB="0" distL="0" distR="0" wp14:anchorId="18F50633" wp14:editId="0AFB919F">
             <wp:extent cx="3114675" cy="1438275"/>
             <wp:effectExtent l="0" t="0" r="9525" b="9525"/>
             <wp:docPr id="21" name="Picture 21"/>
@@ -32566,7 +32474,7 @@
           <w:lang w:val="en-US"/>
         </w:rPr>
         <w:drawing>
-          <wp:inline distT="0" distB="0" distL="0" distR="0" wp14:anchorId="297AF4E4" wp14:editId="6D118C7E">
+          <wp:inline distT="0" distB="0" distL="0" distR="0" wp14:anchorId="700E31FD" wp14:editId="6BA09DB6">
             <wp:extent cx="3009900" cy="1228725"/>
             <wp:effectExtent l="0" t="0" r="0" b="9525"/>
             <wp:docPr id="23" name="Picture 23"/>
@@ -32674,7 +32582,7 @@
           <w:lang w:val="en-US"/>
         </w:rPr>
         <w:drawing>
-          <wp:inline distT="0" distB="0" distL="0" distR="0" wp14:anchorId="5547AA6B" wp14:editId="3961B33F">
+          <wp:inline distT="0" distB="0" distL="0" distR="0" wp14:anchorId="0BCF310D" wp14:editId="269982C9">
             <wp:extent cx="2943225" cy="2419350"/>
             <wp:effectExtent l="0" t="0" r="9525" b="0"/>
             <wp:docPr id="27" name="Picture 27"/>
@@ -35471,7 +35379,7 @@
           <w:lang w:val="en-US"/>
         </w:rPr>
         <w:drawing>
-          <wp:inline distT="0" distB="0" distL="0" distR="0" wp14:anchorId="742652B2" wp14:editId="7D3F7C8F">
+          <wp:inline distT="0" distB="0" distL="0" distR="0" wp14:anchorId="6A3B224C" wp14:editId="799FB02C">
             <wp:extent cx="4066667" cy="1885714"/>
             <wp:effectExtent l="0" t="0" r="0" b="635"/>
             <wp:docPr id="13" name="Picture 13"/>
@@ -35612,7 +35520,7 @@
         </w:rPr>
         <w:lastRenderedPageBreak/>
         <w:drawing>
-          <wp:inline distT="0" distB="0" distL="0" distR="0" wp14:anchorId="079A6A92" wp14:editId="49F716D0">
+          <wp:inline distT="0" distB="0" distL="0" distR="0" wp14:anchorId="7E367DC5" wp14:editId="0B83DD17">
             <wp:extent cx="4880669" cy="2038350"/>
             <wp:effectExtent l="0" t="0" r="0" b="0"/>
             <wp:docPr id="74" name="Picture 74"/>
@@ -37722,7 +37630,7 @@
         </w:rPr>
         <w:lastRenderedPageBreak/>
         <w:drawing>
-          <wp:inline distT="0" distB="0" distL="0" distR="0" wp14:anchorId="2733171C" wp14:editId="6E0A5613">
+          <wp:inline distT="0" distB="0" distL="0" distR="0" wp14:anchorId="5CC56BD5" wp14:editId="1CC6B83A">
             <wp:extent cx="3838096" cy="1714286"/>
             <wp:effectExtent l="0" t="0" r="0" b="635"/>
             <wp:docPr id="47" name="Picture 47"/>
@@ -38184,7 +38092,7 @@
         </w:rPr>
         <w:lastRenderedPageBreak/>
         <w:drawing>
-          <wp:inline distT="0" distB="0" distL="0" distR="0" wp14:anchorId="1D950CFE" wp14:editId="7A2029F0">
+          <wp:inline distT="0" distB="0" distL="0" distR="0" wp14:anchorId="0E96477D" wp14:editId="364145A7">
             <wp:extent cx="5857875" cy="1630068"/>
             <wp:effectExtent l="0" t="0" r="0" b="8255"/>
             <wp:docPr id="52" name="Picture 52"/>
@@ -41036,36 +40944,32 @@
       <w:pPr>
         <w:pStyle w:val="Heading3"/>
         <w:rPr>
-          <w:ins w:id="150" w:author="Le Duong Cong Phuc" w:date="2011-12-21T12:03:00Z"/>
-          <w:lang w:val="en-US"/>
-        </w:rPr>
-      </w:pPr>
-      <w:bookmarkStart w:id="151" w:name="_Toc310954209"/>
-      <w:bookmarkStart w:id="152" w:name="_Toc312162656"/>
+          <w:lang w:val="en-US"/>
+        </w:rPr>
+      </w:pPr>
+      <w:bookmarkStart w:id="150" w:name="_Toc310954209"/>
+      <w:bookmarkStart w:id="151" w:name="_Toc312162656"/>
       <w:r>
         <w:rPr>
           <w:lang w:val="en-US"/>
         </w:rPr>
         <w:t>Kiến trúc tổng quan framework</w:t>
       </w:r>
+      <w:bookmarkEnd w:id="150"/>
       <w:bookmarkEnd w:id="151"/>
-      <w:bookmarkEnd w:id="152"/>
-    </w:p>
-    <w:p>
-      <w:pPr>
-        <w:rPr>
-          <w:ins w:id="153" w:author="Le Duong Cong Phuc" w:date="2011-12-21T12:03:00Z"/>
-          <w:lang w:val="en-US"/>
-        </w:rPr>
-      </w:pPr>
-      <w:ins w:id="154" w:author="Le Duong Cong Phuc" w:date="2011-12-21T12:03:00Z">
-        <w:r>
-          <w:rPr>
-            <w:lang w:val="en-US"/>
-          </w:rPr>
-          <w:t xml:space="preserve">Kiến trúc tổng quan của JobZoom framework được mô tả cụ thể qua mô hình 4+1 architecture view với cái nhìn với nhiều gốc độ khác nhau: </w:t>
-        </w:r>
-      </w:ins>
+    </w:p>
+    <w:p>
+      <w:pPr>
+        <w:rPr>
+          <w:lang w:val="en-US"/>
+        </w:rPr>
+      </w:pPr>
+      <w:r>
+        <w:rPr>
+          <w:lang w:val="en-US"/>
+        </w:rPr>
+        <w:t xml:space="preserve">Kiến trúc tổng quan của JobZoom framework được mô tả cụ thể qua mô hình 4+1 architecture view với cái nhìn với nhiều gốc độ khác nhau: </w:t>
+      </w:r>
     </w:p>
     <w:p>
       <w:pPr>
@@ -41075,18 +40979,15 @@
           <w:numId w:val="19"/>
         </w:numPr>
         <w:rPr>
-          <w:ins w:id="155" w:author="Le Duong Cong Phuc" w:date="2011-12-21T12:03:00Z"/>
-          <w:lang w:val="en-US"/>
-        </w:rPr>
-      </w:pPr>
-      <w:ins w:id="156" w:author="Le Duong Cong Phuc" w:date="2011-12-21T12:03:00Z">
-        <w:r>
-          <w:rPr>
-            <w:lang w:val="en-US"/>
-          </w:rPr>
-          <w:t>Senarios: mô tả các trường hợp sử dụng cụ thể của JobZoom framework, được mô tả thông qua sơ đồ Use case model.</w:t>
-        </w:r>
-      </w:ins>
+          <w:lang w:val="en-US"/>
+        </w:rPr>
+      </w:pPr>
+      <w:r>
+        <w:rPr>
+          <w:lang w:val="en-US"/>
+        </w:rPr>
+        <w:t>Senarios: mô tả các trường hợp sử dụng cụ thể của JobZoom framework, được mô tả thông qua sơ đồ Use case model.</w:t>
+      </w:r>
     </w:p>
     <w:p>
       <w:pPr>
@@ -41096,18 +40997,15 @@
           <w:numId w:val="47"/>
         </w:numPr>
         <w:rPr>
-          <w:ins w:id="157" w:author="Le Duong Cong Phuc" w:date="2011-12-21T12:03:00Z"/>
-          <w:lang w:val="en-US"/>
-        </w:rPr>
-      </w:pPr>
-      <w:ins w:id="158" w:author="Le Duong Cong Phuc" w:date="2011-12-21T12:03:00Z">
-        <w:r>
-          <w:rPr>
-            <w:lang w:val="en-US"/>
-          </w:rPr>
-          <w:t>Logical view: mô tả kiến kiến JobZoom framework dưới gốc độ của của người sử dụng framework. Ở đây có 2 mô hình mô tả logical view đó là: class diagram và layer diagram.</w:t>
-        </w:r>
-      </w:ins>
+          <w:lang w:val="en-US"/>
+        </w:rPr>
+      </w:pPr>
+      <w:r>
+        <w:rPr>
+          <w:lang w:val="en-US"/>
+        </w:rPr>
+        <w:t>Logical view: mô tả kiến kiến JobZoom framework dưới gốc độ của của người sử dụng framework. Ở đây có 2 mô hình mô tả logical view đó là: class diagram và layer diagram.</w:t>
+      </w:r>
     </w:p>
     <w:p>
       <w:pPr>
@@ -41117,18 +41015,15 @@
           <w:numId w:val="47"/>
         </w:numPr>
         <w:rPr>
-          <w:ins w:id="159" w:author="Le Duong Cong Phuc" w:date="2011-12-21T12:03:00Z"/>
-          <w:lang w:val="en-US"/>
-        </w:rPr>
-      </w:pPr>
-      <w:ins w:id="160" w:author="Le Duong Cong Phuc" w:date="2011-12-21T12:03:00Z">
-        <w:r>
-          <w:rPr>
-            <w:lang w:val="en-US"/>
-          </w:rPr>
-          <w:t>Development view: mô tả kiến trúc JobZoom framework dưới gốc độ của người lập trình viên phát triển JobZoom framework được thể hiện thông qua sơ đồ component diagram.</w:t>
-        </w:r>
-      </w:ins>
+          <w:lang w:val="en-US"/>
+        </w:rPr>
+      </w:pPr>
+      <w:r>
+        <w:rPr>
+          <w:lang w:val="en-US"/>
+        </w:rPr>
+        <w:t>Development view: mô tả kiến trúc JobZoom framework dưới gốc độ của người lập trình viên phát triển JobZoom framework được thể hiện thông qua sơ đồ component diagram.</w:t>
+      </w:r>
     </w:p>
     <w:p>
       <w:pPr>
@@ -41138,46 +41033,35 @@
           <w:numId w:val="47"/>
         </w:numPr>
         <w:rPr>
-          <w:ins w:id="161" w:author="Le Duong Cong Phuc" w:date="2011-12-21T12:03:00Z"/>
-          <w:lang w:val="en-US"/>
-        </w:rPr>
-      </w:pPr>
-      <w:ins w:id="162" w:author="Le Duong Cong Phuc" w:date="2011-12-21T12:03:00Z">
-        <w:r>
-          <w:rPr>
-            <w:lang w:val="en-US"/>
-          </w:rPr>
-          <w:t>Process view</w:t>
-        </w:r>
-        <w:bookmarkStart w:id="163" w:name="_GoBack"/>
-        <w:bookmarkEnd w:id="163"/>
-        <w:r>
-          <w:rPr>
-            <w:lang w:val="en-US"/>
-          </w:rPr>
-          <w:t>: mô tả kiến trúc JobZoom framework dưới gốc độ của người tích hợp hệ thống cần nắm các quy trình xử lý của hệ thống, được thể hiện qua mô hình activity diagram.</w:t>
-        </w:r>
-      </w:ins>
-    </w:p>
-    <w:p>
-      <w:pPr>
-        <w:rPr>
-          <w:lang w:val="en-US"/>
-        </w:rPr>
-        <w:pPrChange w:id="164" w:author="Le Duong Cong Phuc" w:date="2011-12-21T12:03:00Z">
-          <w:pPr>
-            <w:pStyle w:val="Heading3"/>
-          </w:pPr>
-        </w:pPrChange>
-      </w:pPr>
-      <w:ins w:id="165" w:author="Le Duong Cong Phuc" w:date="2011-12-21T12:03:00Z">
-        <w:r>
-          <w:rPr>
-            <w:lang w:val="en-US"/>
-          </w:rPr>
-          <w:t>Physical view: mô tả kiến trúc JobZoom framework dưới gốc độ của người triển khai hệ thống phải làm việc với các Tier mức vật lý của hệ thống, được thể hiên qua mô hình logic vật lý.</w:t>
-        </w:r>
-      </w:ins>
+          <w:lang w:val="en-US"/>
+        </w:rPr>
+      </w:pPr>
+      <w:r>
+        <w:rPr>
+          <w:lang w:val="en-US"/>
+        </w:rPr>
+        <w:t>Process view: mô tả kiến trúc JobZoom framework dưới gốc độ của người tích hợp hệ thống cần nắm các quy trình xử lý của hệ thống, được thể hiện qua mô hình activity diagram.</w:t>
+      </w:r>
+    </w:p>
+    <w:p>
+      <w:pPr>
+        <w:rPr>
+          <w:lang w:val="en-US"/>
+        </w:rPr>
+      </w:pPr>
+      <w:r>
+        <w:rPr>
+          <w:lang w:val="en-US"/>
+        </w:rPr>
+        <w:t>Physical view: mô tả kiến trúc JobZoom framework dưới gốc độ của người triển khai hệ thống phải làm việc với các Tier mức vật lý của hệ thống, được thể hiên qua mô hình logic vật lý.</w:t>
+      </w:r>
+    </w:p>
+    <w:p>
+      <w:pPr>
+        <w:rPr>
+          <w:lang w:val="en-US"/>
+        </w:rPr>
+      </w:pPr>
     </w:p>
     <w:p>
       <w:pPr>
@@ -41190,58 +41074,72 @@
         <w:rPr>
           <w:lang w:val="en-US"/>
         </w:rPr>
+        <w:t>Senarios (Use Case)</w:t>
+      </w:r>
+      <w:r>
+        <w:rPr>
+          <w:lang w:val="en-US"/>
+        </w:rPr>
+        <w:t xml:space="preserve"> -</w:t>
+      </w:r>
+      <w:r>
+        <w:rPr>
+          <w:lang w:val="en-US"/>
+        </w:rPr>
+        <w:t xml:space="preserve"> các trường hợp sử dụng cơ bản của</w:t>
+      </w:r>
+      <w:r>
+        <w:rPr>
+          <w:lang w:val="en-US"/>
+        </w:rPr>
+        <w:t xml:space="preserve"> JobZoom</w:t>
+      </w:r>
+      <w:r>
+        <w:rPr>
+          <w:lang w:val="en-US"/>
+        </w:rPr>
+        <w:t xml:space="preserve"> framework và </w:t>
+      </w:r>
+      <w:r>
+        <w:rPr>
+          <w:lang w:val="en-US"/>
+        </w:rPr>
+        <w:t xml:space="preserve">trong </w:t>
+      </w:r>
+      <w:r>
+        <w:rPr>
+          <w:lang w:val="en-US"/>
+        </w:rPr>
+        <w:t>ứng dụ</w:t>
+      </w:r>
+      <w:r>
+        <w:rPr>
+          <w:lang w:val="en-US"/>
+        </w:rPr>
+        <w:t>ng vào thực tiễn.</w:t>
+      </w:r>
+    </w:p>
+    <w:p>
+      <w:pPr>
+        <w:rPr>
+          <w:lang w:val="en-US"/>
+        </w:rPr>
+      </w:pPr>
+    </w:p>
+    <w:p>
+      <w:pPr>
+        <w:rPr>
+          <w:ins w:id="152" w:author="Trung Hieu" w:date="2011-12-21T12:24:00Z"/>
+          <w:lang w:val="en-US"/>
+        </w:rPr>
+      </w:pPr>
+      <w:r>
+        <w:rPr>
+          <w:lang w:val="en-US"/>
+        </w:rPr>
         <w:lastRenderedPageBreak/>
-        <w:t>Senarios (Use Case)</w:t>
-      </w:r>
-      <w:r>
-        <w:rPr>
-          <w:lang w:val="en-US"/>
-        </w:rPr>
-        <w:t>; các trường hợp sử dụng cơ bản của</w:t>
-      </w:r>
-      <w:r>
-        <w:rPr>
-          <w:lang w:val="en-US"/>
-        </w:rPr>
-        <w:t xml:space="preserve"> JobZoom</w:t>
-      </w:r>
-      <w:r>
-        <w:rPr>
-          <w:lang w:val="en-US"/>
-        </w:rPr>
-        <w:t xml:space="preserve"> framework và </w:t>
-      </w:r>
-      <w:r>
-        <w:rPr>
-          <w:lang w:val="en-US"/>
-        </w:rPr>
-        <w:t xml:space="preserve">trong </w:t>
-      </w:r>
-      <w:r>
-        <w:rPr>
-          <w:lang w:val="en-US"/>
-        </w:rPr>
-        <w:t>ứng dụ</w:t>
-      </w:r>
-      <w:r>
-        <w:rPr>
-          <w:lang w:val="en-US"/>
-        </w:rPr>
-        <w:t>ng vào thực tiễn.</w:t>
-      </w:r>
-    </w:p>
-    <w:p>
-      <w:pPr>
-        <w:rPr>
-          <w:lang w:val="en-US"/>
-        </w:rPr>
-      </w:pPr>
-      <w:r>
-        <w:rPr>
-          <w:lang w:val="en-US"/>
-        </w:rPr>
         <w:drawing>
-          <wp:inline distT="0" distB="0" distL="0" distR="0" wp14:anchorId="2CD9E007" wp14:editId="3D744363">
+          <wp:inline distT="0" distB="0" distL="0" distR="0" wp14:anchorId="1882C928" wp14:editId="6C6BD32D">
             <wp:extent cx="5676900" cy="4695825"/>
             <wp:effectExtent l="0" t="0" r="0" b="9525"/>
             <wp:docPr id="45" name="Picture 45"/>
@@ -41293,6 +41191,13 @@
         </w:drawing>
       </w:r>
     </w:p>
+    <w:p>
+      <w:pPr>
+        <w:rPr>
+          <w:lang w:val="en-US"/>
+        </w:rPr>
+      </w:pPr>
+    </w:p>
     <w:tbl>
       <w:tblPr>
         <w:tblStyle w:val="TableGrid"/>
@@ -41508,14 +41413,7 @@
               <w:rPr>
                 <w:lang w:val="en-US"/>
               </w:rPr>
-              <w:t xml:space="preserve">Lập trình viên phát triển hệ thống tìm việc (ứng dụng JobZoom </w:t>
-            </w:r>
-            <w:r>
-              <w:rPr>
-                <w:lang w:val="en-US"/>
-              </w:rPr>
-              <w:lastRenderedPageBreak/>
-              <w:t>Framework)</w:t>
+              <w:t>Lập trình viên phát triển hệ thống tìm việc (ứng dụng JobZoom Framework)</w:t>
             </w:r>
           </w:p>
         </w:tc>
@@ -42250,7 +42148,19 @@
           <w:lang w:val="en-US"/>
         </w:rPr>
         <w:lastRenderedPageBreak/>
-        <w:t>Logical View; Các mức khái niệm và kiến trúc mức Layer của hệ thố</w:t>
+        <w:t>Logical View</w:t>
+      </w:r>
+      <w:r>
+        <w:rPr>
+          <w:lang w:val="en-US"/>
+        </w:rPr>
+        <w:t xml:space="preserve"> -</w:t>
+      </w:r>
+      <w:r>
+        <w:rPr>
+          <w:lang w:val="en-US"/>
+        </w:rPr>
+        <w:t xml:space="preserve"> Các mức khái niệm và kiến trúc mức Layer của hệ thố</w:t>
       </w:r>
       <w:r>
         <w:rPr>
@@ -42276,7 +42186,7 @@
           <w:lang w:val="en-US"/>
         </w:rPr>
         <w:drawing>
-          <wp:inline distT="0" distB="0" distL="0" distR="0" wp14:anchorId="304A0B73" wp14:editId="23A6167E">
+          <wp:inline distT="0" distB="0" distL="0" distR="0" wp14:anchorId="7F9168C5" wp14:editId="086D3E7D">
             <wp:extent cx="5732145" cy="3289300"/>
             <wp:effectExtent l="0" t="0" r="1905" b="6350"/>
             <wp:docPr id="16" name="Picture 16"/>
@@ -42372,7 +42282,7 @@
           <w:lang w:val="en-US"/>
         </w:rPr>
         <w:drawing>
-          <wp:inline distT="0" distB="0" distL="0" distR="0" wp14:anchorId="35B99FD7" wp14:editId="2D35BA32">
+          <wp:inline distT="0" distB="0" distL="0" distR="0" wp14:anchorId="6202EAB2" wp14:editId="24F28BBA">
             <wp:extent cx="5105400" cy="4991100"/>
             <wp:effectExtent l="0" t="0" r="0" b="0"/>
             <wp:docPr id="17" name="Picture 17"/>
@@ -42453,7 +42363,7 @@
           <w:lang w:val="en-US"/>
         </w:rPr>
         <w:drawing>
-          <wp:inline distT="0" distB="0" distL="0" distR="0" wp14:anchorId="0134E7C2" wp14:editId="65ABBDEA">
+          <wp:inline distT="0" distB="0" distL="0" distR="0" wp14:anchorId="07E728FA" wp14:editId="4A1BC075">
             <wp:extent cx="6054023" cy="3657600"/>
             <wp:effectExtent l="0" t="0" r="4445" b="0"/>
             <wp:docPr id="29" name="Picture 29"/>
@@ -42525,7 +42435,7 @@
           <w:lang w:val="en-US"/>
         </w:rPr>
       </w:pPr>
-      <w:bookmarkStart w:id="166" w:name="_Toc312162657"/>
+      <w:bookmarkStart w:id="153" w:name="_Toc312162657"/>
       <w:r>
         <w:rPr>
           <w:lang w:val="en-US"/>
@@ -42545,7 +42455,7 @@
         </w:rPr>
         <w:t>thông tin linh hoạt ứng dụng trong JobZoom framework</w:t>
       </w:r>
-      <w:bookmarkEnd w:id="166"/>
+      <w:bookmarkEnd w:id="153"/>
     </w:p>
     <w:p>
       <w:pPr>
@@ -42579,7 +42489,7 @@
           <w:lang w:val="en-US"/>
         </w:rPr>
         <w:drawing>
-          <wp:inline distT="0" distB="0" distL="0" distR="0" wp14:anchorId="08A19BF2" wp14:editId="3AE83B00">
+          <wp:inline distT="0" distB="0" distL="0" distR="0" wp14:anchorId="25B326D7" wp14:editId="64E5D3E1">
             <wp:extent cx="5819775" cy="4448043"/>
             <wp:effectExtent l="0" t="0" r="0" b="0"/>
             <wp:docPr id="37" name="Picture 37"/>
@@ -42760,7 +42670,7 @@
           <w:lang w:val="en-US"/>
         </w:rPr>
         <w:drawing>
-          <wp:inline distT="0" distB="0" distL="0" distR="0" wp14:anchorId="7A2C4FA7" wp14:editId="10F8C603">
+          <wp:inline distT="0" distB="0" distL="0" distR="0" wp14:anchorId="5FFE4D68" wp14:editId="39EC737C">
             <wp:extent cx="3295650" cy="4038600"/>
             <wp:effectExtent l="0" t="0" r="0" b="0"/>
             <wp:docPr id="43" name="Picture 43"/>
@@ -42814,19 +42724,19 @@
         </w:rPr>
         <w:t xml:space="preserve"> Khi các business entity đó được tổ chức thông tin có cấu trúc phức tạp thì </w:t>
       </w:r>
-      <w:commentRangeStart w:id="167"/>
+      <w:commentRangeStart w:id="154"/>
       <w:r>
         <w:rPr>
           <w:lang w:val="en-US"/>
         </w:rPr>
         <w:t>vấn đề tạo mối tương quan giữa các business entity càng phức tạp hơn.</w:t>
       </w:r>
-      <w:commentRangeEnd w:id="167"/>
+      <w:commentRangeEnd w:id="154"/>
       <w:r>
         <w:rPr>
           <w:rStyle w:val="CommentReference"/>
         </w:rPr>
-        <w:commentReference w:id="167"/>
+        <w:commentReference w:id="154"/>
       </w:r>
     </w:p>
     <w:p>
@@ -42946,7 +42856,7 @@
           <w:lang w:val="en-US"/>
         </w:rPr>
         <w:drawing>
-          <wp:inline distT="0" distB="0" distL="0" distR="0" wp14:anchorId="32D11CCF" wp14:editId="1B4B0220">
+          <wp:inline distT="0" distB="0" distL="0" distR="0" wp14:anchorId="3F173AAF" wp14:editId="79330EDB">
             <wp:extent cx="1914525" cy="4229100"/>
             <wp:effectExtent l="0" t="0" r="9525" b="0"/>
             <wp:docPr id="40" name="Picture 40"/>
@@ -43334,7 +43244,7 @@
           <w:lang w:val="en-US"/>
         </w:rPr>
         <w:drawing>
-          <wp:inline distT="0" distB="0" distL="0" distR="0" wp14:anchorId="279D3FB2" wp14:editId="56A160BC">
+          <wp:inline distT="0" distB="0" distL="0" distR="0" wp14:anchorId="36CDEC1C" wp14:editId="14E7AE17">
             <wp:extent cx="4315968" cy="2944368"/>
             <wp:effectExtent l="0" t="0" r="8890" b="0"/>
             <wp:docPr id="41" name="Picture 41"/>
@@ -43449,7 +43359,7 @@
         </w:rPr>
         <w:lastRenderedPageBreak/>
         <w:drawing>
-          <wp:inline distT="0" distB="0" distL="0" distR="0" wp14:anchorId="0808FAAC" wp14:editId="5B853AF3">
+          <wp:inline distT="0" distB="0" distL="0" distR="0" wp14:anchorId="170E5983" wp14:editId="1C8CB010">
             <wp:extent cx="5577840" cy="2880360"/>
             <wp:effectExtent l="0" t="0" r="3810" b="0"/>
             <wp:docPr id="59" name="Picture 59"/>
@@ -43502,7 +43412,7 @@
           <w:lang w:val="en-US"/>
         </w:rPr>
       </w:pPr>
-      <w:bookmarkStart w:id="168" w:name="_Toc312162658"/>
+      <w:bookmarkStart w:id="155" w:name="_Toc312162658"/>
       <w:r>
         <w:rPr>
           <w:lang w:val="en-US"/>
@@ -43521,7 +43431,7 @@
         </w:rPr>
         <w:t xml:space="preserve"> giải pháp ứng dụng cấu trúc phân loại và lưu trữ thông tin ứng dụng vào JobZoom framework</w:t>
       </w:r>
-      <w:bookmarkEnd w:id="168"/>
+      <w:bookmarkEnd w:id="155"/>
     </w:p>
     <w:p>
       <w:pPr>
@@ -43761,7 +43671,7 @@
         </w:rPr>
         <w:lastRenderedPageBreak/>
         <w:drawing>
-          <wp:inline distT="0" distB="0" distL="0" distR="0" wp14:anchorId="21336B66" wp14:editId="4CABE9D7">
+          <wp:inline distT="0" distB="0" distL="0" distR="0" wp14:anchorId="5C4B1580" wp14:editId="4784B879">
             <wp:extent cx="5133094" cy="4286250"/>
             <wp:effectExtent l="0" t="0" r="0" b="0"/>
             <wp:docPr id="57" name="Picture 57"/>
@@ -43832,7 +43742,7 @@
           <w:lang w:val="en-US"/>
         </w:rPr>
         <w:drawing>
-          <wp:inline distT="0" distB="0" distL="0" distR="0" wp14:anchorId="7A36C960" wp14:editId="22D853C6">
+          <wp:inline distT="0" distB="0" distL="0" distR="0" wp14:anchorId="49A5E627" wp14:editId="7C7B4B18">
             <wp:extent cx="3822192" cy="2468880"/>
             <wp:effectExtent l="0" t="0" r="0" b="0"/>
             <wp:docPr id="30" name="Picture 30"/>
@@ -43961,7 +43871,7 @@
           <w:lang w:val="en-US"/>
         </w:rPr>
         <w:drawing>
-          <wp:inline distT="0" distB="0" distL="0" distR="0" wp14:anchorId="60129BFC" wp14:editId="44F6F035">
+          <wp:inline distT="0" distB="0" distL="0" distR="0" wp14:anchorId="20FCCB43" wp14:editId="1D0E806A">
             <wp:extent cx="9601835" cy="6242685"/>
             <wp:effectExtent l="0" t="0" r="0" b="5715"/>
             <wp:docPr id="61" name="Picture 61"/>
@@ -44060,6 +43970,8 @@
         </w:rPr>
         <w:t>Giải pháp:</w:t>
       </w:r>
+      <w:bookmarkStart w:id="156" w:name="_GoBack"/>
+      <w:bookmarkEnd w:id="156"/>
     </w:p>
     <w:p>
       <w:pPr>
@@ -44068,7 +43980,7 @@
           <w:lang w:val="en-US"/>
         </w:rPr>
       </w:pPr>
-      <w:bookmarkStart w:id="169" w:name="_Toc312162659"/>
+      <w:bookmarkStart w:id="157" w:name="_Toc312162659"/>
       <w:r>
         <w:rPr>
           <w:lang w:val="en-US"/>
@@ -44094,7 +44006,7 @@
         </w:rPr>
         <w:t>Giải pháp độ tương quan giữa các Tag</w:t>
       </w:r>
-      <w:bookmarkEnd w:id="169"/>
+      <w:bookmarkEnd w:id="157"/>
     </w:p>
     <w:p>
       <w:pPr>
@@ -44121,19 +44033,19 @@
         </w:rPr>
         <w:t xml:space="preserve">Giải </w:t>
       </w:r>
-      <w:commentRangeStart w:id="170"/>
+      <w:commentRangeStart w:id="158"/>
       <w:r>
         <w:rPr>
           <w:lang w:val="en-US"/>
         </w:rPr>
         <w:t>pháp</w:t>
       </w:r>
-      <w:commentRangeEnd w:id="170"/>
+      <w:commentRangeEnd w:id="158"/>
       <w:r>
         <w:rPr>
           <w:rStyle w:val="CommentReference"/>
         </w:rPr>
-        <w:commentReference w:id="170"/>
+        <w:commentReference w:id="158"/>
       </w:r>
       <w:r>
         <w:rPr>
@@ -44671,10 +44583,10 @@
         </w:rPr>
         <w:t xml:space="preserve"> </w:t>
       </w:r>
-      <w:bookmarkStart w:id="171" w:name="_Ref312160165"/>
-      <w:bookmarkStart w:id="172" w:name="_Ref312160168"/>
-      <w:bookmarkStart w:id="173" w:name="_Ref312160172"/>
-      <w:bookmarkStart w:id="174" w:name="_Toc312162660"/>
+      <w:bookmarkStart w:id="159" w:name="_Ref312160165"/>
+      <w:bookmarkStart w:id="160" w:name="_Ref312160168"/>
+      <w:bookmarkStart w:id="161" w:name="_Ref312160172"/>
+      <w:bookmarkStart w:id="162" w:name="_Toc312162660"/>
       <w:r>
         <w:rPr>
           <w:lang w:val="en-US"/>
@@ -44693,10 +44605,10 @@
         </w:rPr>
         <w:t xml:space="preserve"> giải pháp ứng dụng Decision Tree vào kiến trúc JobZoom framework</w:t>
       </w:r>
-      <w:bookmarkEnd w:id="171"/>
-      <w:bookmarkEnd w:id="172"/>
-      <w:bookmarkEnd w:id="173"/>
-      <w:bookmarkEnd w:id="174"/>
+      <w:bookmarkEnd w:id="159"/>
+      <w:bookmarkEnd w:id="160"/>
+      <w:bookmarkEnd w:id="161"/>
+      <w:bookmarkEnd w:id="162"/>
     </w:p>
     <w:p>
       <w:pPr>
@@ -45492,7 +45404,7 @@
           <w:lang w:val="en-US"/>
         </w:rPr>
       </w:pPr>
-      <w:bookmarkStart w:id="175" w:name="_Toc312162761"/>
+      <w:bookmarkStart w:id="163" w:name="_Toc312162761"/>
       <w:r>
         <w:t xml:space="preserve">Bảng </w:t>
       </w:r>
@@ -45532,7 +45444,7 @@
         </w:rPr>
         <w:t>ữ liệu các thông tin tuyển dụng trước khi Pivot trên cột Tag</w:t>
       </w:r>
-      <w:bookmarkEnd w:id="175"/>
+      <w:bookmarkEnd w:id="163"/>
     </w:p>
     <w:p>
       <w:pPr>
@@ -46132,7 +46044,7 @@
           <w:lang w:val="en-US"/>
         </w:rPr>
       </w:pPr>
-      <w:bookmarkStart w:id="176" w:name="_Toc312162762"/>
+      <w:bookmarkStart w:id="164" w:name="_Toc312162762"/>
       <w:r>
         <w:t xml:space="preserve">Bảng </w:t>
       </w:r>
@@ -46172,7 +46084,7 @@
         </w:rPr>
         <w:t>ết quả sau khi Pivot Transformation</w:t>
       </w:r>
-      <w:bookmarkEnd w:id="176"/>
+      <w:bookmarkEnd w:id="164"/>
     </w:p>
     <w:p>
       <w:pPr>
@@ -46183,7 +46095,7 @@
           <w:lang w:val="en-US"/>
         </w:rPr>
         <w:drawing>
-          <wp:inline distT="0" distB="0" distL="0" distR="0" wp14:anchorId="187D0EF3" wp14:editId="10B35091">
+          <wp:inline distT="0" distB="0" distL="0" distR="0" wp14:anchorId="50612964" wp14:editId="3A7DB4B9">
             <wp:extent cx="5732145" cy="1216136"/>
             <wp:effectExtent l="0" t="0" r="1905" b="3175"/>
             <wp:docPr id="31" name="Picture 31"/>
@@ -46237,7 +46149,7 @@
           <w:lang w:val="en-US"/>
         </w:rPr>
       </w:pPr>
-      <w:bookmarkStart w:id="177" w:name="_Toc312162743"/>
+      <w:bookmarkStart w:id="165" w:name="_Toc312162743"/>
       <w:r>
         <w:t xml:space="preserve">Hình </w:t>
       </w:r>
@@ -46262,7 +46174,7 @@
         </w:rPr>
         <w:t>. Dữ liệu đầu vào và đầu ra Decision Tree Engine của JobZoom framework</w:t>
       </w:r>
-      <w:bookmarkEnd w:id="177"/>
+      <w:bookmarkEnd w:id="165"/>
     </w:p>
     <w:p>
       <w:pPr>
@@ -46282,7 +46194,7 @@
         </w:rPr>
         <w:lastRenderedPageBreak/>
         <w:drawing>
-          <wp:inline distT="0" distB="0" distL="0" distR="0" wp14:anchorId="4A26830F" wp14:editId="427EB75E">
+          <wp:inline distT="0" distB="0" distL="0" distR="0" wp14:anchorId="038AFD6B" wp14:editId="0628AE0B">
             <wp:extent cx="4524375" cy="4351164"/>
             <wp:effectExtent l="0" t="0" r="0" b="0"/>
             <wp:docPr id="32" name="Picture 32"/>
@@ -46336,7 +46248,7 @@
           <w:lang w:val="en-US"/>
         </w:rPr>
       </w:pPr>
-      <w:bookmarkStart w:id="178" w:name="_Toc312162744"/>
+      <w:bookmarkStart w:id="166" w:name="_Toc312162744"/>
       <w:r>
         <w:t xml:space="preserve">Hình </w:t>
       </w:r>
@@ -46361,7 +46273,7 @@
         </w:rPr>
         <w:t>. Các bước xây dựng cây quyết định trên JobZoom framework</w:t>
       </w:r>
-      <w:bookmarkEnd w:id="178"/>
+      <w:bookmarkEnd w:id="166"/>
     </w:p>
     <w:p>
       <w:pPr>
@@ -46380,7 +46292,7 @@
         </w:rPr>
         <w:lastRenderedPageBreak/>
         <w:drawing>
-          <wp:inline distT="0" distB="0" distL="0" distR="0" wp14:anchorId="124D7C4D" wp14:editId="41A63FB5">
+          <wp:inline distT="0" distB="0" distL="0" distR="0" wp14:anchorId="61A98A00" wp14:editId="40201012">
             <wp:extent cx="5732145" cy="3363595"/>
             <wp:effectExtent l="0" t="0" r="1905" b="8255"/>
             <wp:docPr id="33" name="Picture 33"/>
@@ -46436,7 +46348,7 @@
           <w:lang w:val="en-US"/>
         </w:rPr>
       </w:pPr>
-      <w:bookmarkStart w:id="179" w:name="_Toc312162745"/>
+      <w:bookmarkStart w:id="167" w:name="_Toc312162745"/>
       <w:r>
         <w:t xml:space="preserve">Hình </w:t>
       </w:r>
@@ -46461,7 +46373,7 @@
         </w:rPr>
         <w:t>. Cấu trúc bảng DecisionTreeNode và DecisionTreeNodeDistribution</w:t>
       </w:r>
-      <w:bookmarkEnd w:id="179"/>
+      <w:bookmarkEnd w:id="167"/>
     </w:p>
     <w:p>
       <w:pPr>
@@ -46676,7 +46588,7 @@
           <w:lang w:val="en-US"/>
         </w:rPr>
         <w:drawing>
-          <wp:inline distT="0" distB="0" distL="0" distR="0" wp14:anchorId="21E6E344" wp14:editId="31A95962">
+          <wp:inline distT="0" distB="0" distL="0" distR="0" wp14:anchorId="291555DC" wp14:editId="328BB22A">
             <wp:extent cx="4219575" cy="3743914"/>
             <wp:effectExtent l="0" t="0" r="0" b="9525"/>
             <wp:docPr id="55" name="Picture 55"/>
@@ -46720,7 +46632,7 @@
           <w:lang w:val="en-US"/>
         </w:rPr>
       </w:pPr>
-      <w:bookmarkStart w:id="180" w:name="_Toc312162746"/>
+      <w:bookmarkStart w:id="168" w:name="_Toc312162746"/>
       <w:r>
         <w:t xml:space="preserve">Hình </w:t>
       </w:r>
@@ -46745,7 +46657,7 @@
         </w:rPr>
         <w:t>. Cấu trúc dữ liệu cây quyết định #1</w:t>
       </w:r>
-      <w:bookmarkEnd w:id="180"/>
+      <w:bookmarkEnd w:id="168"/>
     </w:p>
     <w:p>
       <w:pPr>
@@ -46792,7 +46704,7 @@
           <w:lang w:val="en-US"/>
         </w:rPr>
         <w:drawing>
-          <wp:inline distT="0" distB="0" distL="0" distR="0" wp14:anchorId="48D6C87D" wp14:editId="72D62C9D">
+          <wp:inline distT="0" distB="0" distL="0" distR="0" wp14:anchorId="343EB58C" wp14:editId="64C78FDA">
             <wp:extent cx="3590925" cy="1200150"/>
             <wp:effectExtent l="0" t="0" r="9525" b="0"/>
             <wp:docPr id="53" name="Picture 53"/>
@@ -46835,7 +46747,7 @@
           <w:lang w:val="en-US"/>
         </w:rPr>
       </w:pPr>
-      <w:bookmarkStart w:id="181" w:name="_Toc312162747"/>
+      <w:bookmarkStart w:id="169" w:name="_Toc312162747"/>
       <w:r>
         <w:t xml:space="preserve">Hình </w:t>
       </w:r>
@@ -46867,7 +46779,7 @@
         </w:rPr>
         <w:footnoteReference w:id="17"/>
       </w:r>
-      <w:bookmarkEnd w:id="181"/>
+      <w:bookmarkEnd w:id="169"/>
     </w:p>
     <w:p>
       <w:pPr>
@@ -46885,7 +46797,7 @@
           <w:lang w:val="en-US"/>
         </w:rPr>
         <w:drawing>
-          <wp:inline distT="0" distB="0" distL="0" distR="0" wp14:anchorId="1D7A6EA2" wp14:editId="7CF31065">
+          <wp:inline distT="0" distB="0" distL="0" distR="0" wp14:anchorId="56E68FC9" wp14:editId="6626F9F1">
             <wp:extent cx="5762625" cy="1279159"/>
             <wp:effectExtent l="0" t="0" r="0" b="0"/>
             <wp:docPr id="54" name="Picture 54"/>
@@ -46939,7 +46851,7 @@
           <w:lang w:val="en-US"/>
         </w:rPr>
       </w:pPr>
-      <w:bookmarkStart w:id="182" w:name="_Toc312162748"/>
+      <w:bookmarkStart w:id="170" w:name="_Toc312162748"/>
       <w:r>
         <w:t xml:space="preserve">Hình </w:t>
       </w:r>
@@ -46964,7 +46876,7 @@
         </w:rPr>
         <w:t>. Dữ liệu nhập xuất khi sử dụng MS Analysis Services API</w:t>
       </w:r>
-      <w:bookmarkEnd w:id="182"/>
+      <w:bookmarkEnd w:id="170"/>
     </w:p>
     <w:p>
       <w:pPr>
@@ -47249,7 +47161,7 @@
           <w:lang w:val="en-US"/>
         </w:rPr>
       </w:pPr>
-      <w:bookmarkStart w:id="183" w:name="_Toc312162763"/>
+      <w:bookmarkStart w:id="171" w:name="_Toc312162763"/>
       <w:r>
         <w:t xml:space="preserve">Bảng </w:t>
       </w:r>
@@ -47274,7 +47186,7 @@
         </w:rPr>
         <w:t>. Bảng mô tả dữ liệu đầu vào khi sử dụng MS Analysis Services</w:t>
       </w:r>
-      <w:bookmarkEnd w:id="183"/>
+      <w:bookmarkEnd w:id="171"/>
     </w:p>
     <w:tbl>
       <w:tblPr>
@@ -48389,7 +48301,7 @@
           <w:lang w:val="en-US"/>
         </w:rPr>
       </w:pPr>
-      <w:bookmarkStart w:id="184" w:name="_Toc312162764"/>
+      <w:bookmarkStart w:id="172" w:name="_Toc312162764"/>
       <w:r>
         <w:t xml:space="preserve">Bảng </w:t>
       </w:r>
@@ -48414,7 +48326,7 @@
         </w:rPr>
         <w:t>. Bảng mô tả dữ liệu đầu ra khi sử dụng MS Analysis Services</w:t>
       </w:r>
-      <w:bookmarkEnd w:id="184"/>
+      <w:bookmarkEnd w:id="172"/>
     </w:p>
     <w:p>
       <w:pPr>
@@ -48464,7 +48376,7 @@
           <w:lang w:val="en-US"/>
         </w:rPr>
         <w:drawing>
-          <wp:inline distT="0" distB="0" distL="0" distR="0" wp14:anchorId="2DCC5C1D" wp14:editId="13F68307">
+          <wp:inline distT="0" distB="0" distL="0" distR="0" wp14:anchorId="004F9049" wp14:editId="075EEC0F">
             <wp:extent cx="5848350" cy="1241380"/>
             <wp:effectExtent l="0" t="0" r="0" b="0"/>
             <wp:docPr id="10" name="Picture 10"/>
@@ -48518,7 +48430,7 @@
           <w:lang w:val="en-US"/>
         </w:rPr>
       </w:pPr>
-      <w:bookmarkStart w:id="185" w:name="_Toc312162749"/>
+      <w:bookmarkStart w:id="173" w:name="_Toc312162749"/>
       <w:r>
         <w:t xml:space="preserve">Hình </w:t>
       </w:r>
@@ -48543,7 +48455,7 @@
         </w:rPr>
         <w:t>. Dữ liệu đầu vào và đầu ra của Decision Tree Engine</w:t>
       </w:r>
-      <w:bookmarkEnd w:id="185"/>
+      <w:bookmarkEnd w:id="173"/>
     </w:p>
     <w:p>
       <w:pPr>
@@ -48555,7 +48467,7 @@
           <w:lang w:val="en-US"/>
         </w:rPr>
         <w:drawing>
-          <wp:inline distT="0" distB="0" distL="0" distR="0" wp14:anchorId="730D69BF" wp14:editId="649ECC28">
+          <wp:inline distT="0" distB="0" distL="0" distR="0" wp14:anchorId="5F929D04" wp14:editId="169E990F">
             <wp:extent cx="4524375" cy="4351164"/>
             <wp:effectExtent l="0" t="0" r="0" b="0"/>
             <wp:docPr id="49" name="Picture 49"/>
@@ -48609,7 +48521,7 @@
           <w:lang w:val="en-US"/>
         </w:rPr>
       </w:pPr>
-      <w:bookmarkStart w:id="186" w:name="_Toc312162750"/>
+      <w:bookmarkStart w:id="174" w:name="_Toc312162750"/>
       <w:r>
         <w:t xml:space="preserve">Hình </w:t>
       </w:r>
@@ -48634,7 +48546,7 @@
         </w:rPr>
         <w:t>. Tiến trình xây dựng cây quyết định của kiến trúc</w:t>
       </w:r>
-      <w:bookmarkEnd w:id="186"/>
+      <w:bookmarkEnd w:id="174"/>
     </w:p>
     <w:p>
       <w:pPr>
@@ -48653,7 +48565,7 @@
         </w:rPr>
         <w:lastRenderedPageBreak/>
         <w:drawing>
-          <wp:inline distT="0" distB="0" distL="0" distR="0" wp14:anchorId="3B0AF977" wp14:editId="2F112964">
+          <wp:inline distT="0" distB="0" distL="0" distR="0" wp14:anchorId="5D628D3E" wp14:editId="28D17797">
             <wp:extent cx="5732145" cy="3363961"/>
             <wp:effectExtent l="0" t="0" r="1905" b="8255"/>
             <wp:docPr id="51" name="Picture 51"/>
@@ -48709,7 +48621,7 @@
           <w:lang w:val="en-US"/>
         </w:rPr>
       </w:pPr>
-      <w:bookmarkStart w:id="187" w:name="_Toc312162751"/>
+      <w:bookmarkStart w:id="175" w:name="_Toc312162751"/>
       <w:r>
         <w:t xml:space="preserve">Hình </w:t>
       </w:r>
@@ -48734,7 +48646,7 @@
         </w:rPr>
         <w:t>. Cấu trúc bảng DecisionTreeNode và DecisionTreeNodeDistribution</w:t>
       </w:r>
-      <w:bookmarkEnd w:id="187"/>
+      <w:bookmarkEnd w:id="175"/>
     </w:p>
     <w:p>
       <w:pPr>
@@ -49652,7 +49564,7 @@
           <w:lang w:val="en-US"/>
         </w:rPr>
       </w:pPr>
-      <w:bookmarkStart w:id="188" w:name="_Toc312162661"/>
+      <w:bookmarkStart w:id="176" w:name="_Toc312162661"/>
       <w:r>
         <w:rPr>
           <w:lang w:val="en-US"/>
@@ -49671,7 +49583,7 @@
         </w:rPr>
         <w:t xml:space="preserve"> hiện tại</w:t>
       </w:r>
-      <w:bookmarkEnd w:id="188"/>
+      <w:bookmarkEnd w:id="176"/>
     </w:p>
     <w:p>
       <w:pPr>
@@ -50162,7 +50074,7 @@
           <w:lang w:val="en-US"/>
         </w:rPr>
       </w:pPr>
-      <w:bookmarkStart w:id="189" w:name="_Toc312162765"/>
+      <w:bookmarkStart w:id="177" w:name="_Toc312162765"/>
       <w:r>
         <w:t xml:space="preserve">Bảng </w:t>
       </w:r>
@@ -50187,7 +50099,7 @@
         </w:rPr>
         <w:t>. So sánh JobZoom framework với các website hiện tại</w:t>
       </w:r>
-      <w:bookmarkEnd w:id="189"/>
+      <w:bookmarkEnd w:id="177"/>
     </w:p>
     <w:p>
       <w:pPr>
@@ -50196,14 +50108,14 @@
           <w:lang w:val="en-US"/>
         </w:rPr>
       </w:pPr>
-      <w:bookmarkStart w:id="190" w:name="_Toc312162662"/>
+      <w:bookmarkStart w:id="178" w:name="_Toc312162662"/>
       <w:r>
         <w:rPr>
           <w:lang w:val="en-US"/>
         </w:rPr>
         <w:t>Đánh giá và hướng phát triển</w:t>
       </w:r>
-      <w:bookmarkEnd w:id="190"/>
+      <w:bookmarkEnd w:id="178"/>
     </w:p>
     <w:p>
       <w:pPr>
@@ -50212,14 +50124,14 @@
           <w:lang w:val="en-US"/>
         </w:rPr>
       </w:pPr>
-      <w:bookmarkStart w:id="191" w:name="_Toc312162663"/>
+      <w:bookmarkStart w:id="179" w:name="_Toc312162663"/>
       <w:r>
         <w:rPr>
           <w:lang w:val="en-US"/>
         </w:rPr>
         <w:t>Những điểm làm được</w:t>
       </w:r>
-      <w:bookmarkEnd w:id="191"/>
+      <w:bookmarkEnd w:id="179"/>
     </w:p>
     <w:p>
       <w:pPr>
@@ -50619,14 +50531,14 @@
           <w:lang w:val="en-US"/>
         </w:rPr>
       </w:pPr>
-      <w:bookmarkStart w:id="192" w:name="_Toc312162664"/>
+      <w:bookmarkStart w:id="180" w:name="_Toc312162664"/>
       <w:r>
         <w:rPr>
           <w:lang w:val="en-US"/>
         </w:rPr>
         <w:t>Những điểm hạn chế</w:t>
       </w:r>
-      <w:bookmarkEnd w:id="192"/>
+      <w:bookmarkEnd w:id="180"/>
     </w:p>
     <w:p>
       <w:pPr>
@@ -50835,14 +50747,14 @@
           <w:lang w:val="en-US"/>
         </w:rPr>
       </w:pPr>
-      <w:bookmarkStart w:id="193" w:name="_Toc312162665"/>
+      <w:bookmarkStart w:id="181" w:name="_Toc312162665"/>
       <w:r>
         <w:rPr>
           <w:lang w:val="en-US"/>
         </w:rPr>
         <w:t>Hướng phát triển</w:t>
       </w:r>
-      <w:bookmarkEnd w:id="193"/>
+      <w:bookmarkEnd w:id="181"/>
     </w:p>
     <w:p>
       <w:pPr>
@@ -50851,7 +50763,7 @@
           <w:lang w:val="en-US"/>
         </w:rPr>
       </w:pPr>
-      <w:bookmarkStart w:id="194" w:name="_Toc312162666"/>
+      <w:bookmarkStart w:id="182" w:name="_Toc312162666"/>
       <w:r>
         <w:rPr>
           <w:lang w:val="en-US"/>
@@ -50864,7 +50776,7 @@
         </w:rPr>
         <w:t xml:space="preserve"> và yêu cầu tuyển dụng</w:t>
       </w:r>
-      <w:bookmarkEnd w:id="194"/>
+      <w:bookmarkEnd w:id="182"/>
     </w:p>
     <w:p>
       <w:pPr>
@@ -50978,7 +50890,7 @@
           <w:lang w:val="en-US"/>
         </w:rPr>
       </w:pPr>
-      <w:bookmarkStart w:id="195" w:name="_Toc312162667"/>
+      <w:bookmarkStart w:id="183" w:name="_Toc312162667"/>
       <w:r>
         <w:rPr>
           <w:lang w:val="en-US"/>
@@ -51003,7 +50915,7 @@
         </w:rPr>
         <w:t>tic web</w:t>
       </w:r>
-      <w:bookmarkEnd w:id="195"/>
+      <w:bookmarkEnd w:id="183"/>
     </w:p>
     <w:p>
       <w:pPr>
@@ -51122,7 +51034,7 @@
           <w:lang w:val="en-US"/>
         </w:rPr>
       </w:pPr>
-      <w:bookmarkStart w:id="196" w:name="_Toc312162668"/>
+      <w:bookmarkStart w:id="184" w:name="_Toc312162668"/>
       <w:r>
         <w:rPr>
           <w:lang w:val="en-US"/>
@@ -51220,7 +51132,7 @@
         </w:rPr>
         <w:t>a taxonomy</w:t>
       </w:r>
-      <w:bookmarkEnd w:id="196"/>
+      <w:bookmarkEnd w:id="184"/>
     </w:p>
     <w:p>
       <w:pPr>
@@ -51261,7 +51173,7 @@
           <w:lang w:val="en-US"/>
         </w:rPr>
       </w:pPr>
-      <w:bookmarkStart w:id="197" w:name="_Toc312162669"/>
+      <w:bookmarkStart w:id="185" w:name="_Toc312162669"/>
       <w:r>
         <w:rPr>
           <w:lang w:val="en-US"/>
@@ -51280,7 +51192,7 @@
         </w:rPr>
         <w:t xml:space="preserve"> dữ liệu</w:t>
       </w:r>
-      <w:bookmarkEnd w:id="197"/>
+      <w:bookmarkEnd w:id="185"/>
     </w:p>
     <w:p>
       <w:pPr>
@@ -51303,14 +51215,14 @@
           <w:lang w:val="en-US"/>
         </w:rPr>
       </w:pPr>
-      <w:bookmarkStart w:id="198" w:name="_Toc312162670"/>
+      <w:bookmarkStart w:id="186" w:name="_Toc312162670"/>
       <w:r>
         <w:rPr>
           <w:lang w:val="en-US"/>
         </w:rPr>
         <w:t>Công cụ hỗ trợ lựa chọn ứng viên</w:t>
       </w:r>
-      <w:bookmarkEnd w:id="198"/>
+      <w:bookmarkEnd w:id="186"/>
     </w:p>
     <w:p>
       <w:pPr>
@@ -51333,14 +51245,14 @@
           <w:lang w:val="en-US"/>
         </w:rPr>
       </w:pPr>
-      <w:bookmarkStart w:id="199" w:name="_Toc312162671"/>
+      <w:bookmarkStart w:id="187" w:name="_Toc312162671"/>
       <w:r>
         <w:rPr>
           <w:lang w:val="en-US"/>
         </w:rPr>
         <w:t>Thu thập thông tin việc làm tự động</w:t>
       </w:r>
-      <w:bookmarkEnd w:id="199"/>
+      <w:bookmarkEnd w:id="187"/>
     </w:p>
     <w:p>
       <w:pPr>
@@ -51363,14 +51275,14 @@
           <w:lang w:val="en-US"/>
         </w:rPr>
       </w:pPr>
-      <w:bookmarkStart w:id="200" w:name="_Toc312162672"/>
+      <w:bookmarkStart w:id="188" w:name="_Toc312162672"/>
       <w:r>
         <w:rPr>
           <w:lang w:val="en-US"/>
         </w:rPr>
         <w:t>Áp dụng quy trình tuyển dụng vào hệ thống</w:t>
       </w:r>
-      <w:bookmarkEnd w:id="200"/>
+      <w:bookmarkEnd w:id="188"/>
     </w:p>
     <w:p>
       <w:pPr>
@@ -51413,7 +51325,7 @@
           <w:lang w:val="en-US"/>
         </w:rPr>
       </w:pPr>
-      <w:bookmarkStart w:id="201" w:name="_Toc312162673"/>
+      <w:bookmarkStart w:id="189" w:name="_Toc312162673"/>
       <w:r>
         <w:rPr>
           <w:rStyle w:val="Heading1Char"/>
@@ -51426,7 +51338,7 @@
         <w:lastRenderedPageBreak/>
         <w:t>TÀI LIỆU THAM KHẢO</w:t>
       </w:r>
-      <w:bookmarkEnd w:id="201"/>
+      <w:bookmarkEnd w:id="189"/>
     </w:p>
     <w:bookmarkEnd w:id="1"/>
     <w:p>
@@ -52412,6 +52324,25 @@
           <w:szCs w:val="26"/>
         </w:rPr>
         <w:t>[22] M.R. Barbacci, Software Quality Attributes and Architecture Tradeoffs, Carnegie Mellon University, 2003</w:t>
+      </w:r>
+    </w:p>
+    <w:p>
+      <w:pPr>
+        <w:pStyle w:val="gachDauDong"/>
+        <w:numPr>
+          <w:ilvl w:val="0"/>
+          <w:numId w:val="0"/>
+        </w:numPr>
+        <w:spacing w:line="360" w:lineRule="auto"/>
+        <w:rPr>
+          <w:szCs w:val="26"/>
+        </w:rPr>
+      </w:pPr>
+      <w:r>
+        <w:rPr>
+          <w:szCs w:val="26"/>
+        </w:rPr>
+        <w:t>[23] Nguyễn Thị Hương Thảo, Phân lớp phân cấp taxonomy văn bản web và ứng dụng, Khoá luận tốt nghiệp Đại học Công Nghệ, 2006</w:t>
       </w:r>
     </w:p>
     <w:sectPr>
@@ -52512,7 +52443,7 @@
       </w:r>
     </w:p>
   </w:comment>
-  <w:comment w:id="167" w:author="Le Duong Cong Phuc" w:date="2011-12-19T05:02:00Z" w:initials="CPL(RRV">
+  <w:comment w:id="154" w:author="Le Duong Cong Phuc" w:date="2011-12-19T05:02:00Z" w:initials="CPL(RRV">
     <w:p>
       <w:pPr>
         <w:pStyle w:val="CommentText"/>
@@ -52548,7 +52479,7 @@
       </w:r>
     </w:p>
   </w:comment>
-  <w:comment w:id="170" w:author="Kyo" w:date="2011-12-20T17:49:00Z" w:initials="K">
+  <w:comment w:id="158" w:author="Kyo" w:date="2011-12-20T17:49:00Z" w:initials="K">
     <w:p>
       <w:pPr>
         <w:pStyle w:val="CommentText"/>
@@ -52927,7 +52858,7 @@
             <w:rPr>
               <w:color w:val="FFFFFF" w:themeColor="background1"/>
             </w:rPr>
-            <w:t>70</w:t>
+            <w:t>82</w:t>
           </w:r>
           <w:r>
             <w:rPr>
@@ -53128,6 +53059,12 @@
           <w:lang w:val="en-US"/>
         </w:rPr>
         <w:t>Tham khảo [5], [13]</w:t>
+      </w:r>
+      <w:r>
+        <w:rPr>
+          <w:lang w:val="en-US"/>
+        </w:rPr>
+        <w:t>, [23]</w:t>
       </w:r>
     </w:p>
   </w:footnote>
@@ -62859,7 +62796,7 @@
 </file>
 
 <file path=customXml/itemProps2.xml><?xml version="1.0" encoding="utf-8"?>
-<ds:datastoreItem xmlns:ds="http://schemas.openxmlformats.org/officeDocument/2006/customXml" ds:itemID="{9814BDC3-4594-470F-A1DF-72D2947385C1}">
+<ds:datastoreItem xmlns:ds="http://schemas.openxmlformats.org/officeDocument/2006/customXml" ds:itemID="{51FF53E1-A085-4CC5-B79D-E89F4B6E3CD6}">
   <ds:schemaRefs>
     <ds:schemaRef ds:uri="http://schemas.openxmlformats.org/officeDocument/2006/bibliography"/>
   </ds:schemaRefs>

</xml_diff>

<commit_message>
Vừa Comment phần 7.1 Điều kiện ra đời
</commit_message>
<xml_diff>
--- a/Documents/JobZoom Report.docx
+++ b/Documents/JobZoom Report.docx
@@ -40733,13 +40733,7 @@
         <w:rPr>
           <w:lang w:val="en-US"/>
         </w:rPr>
-        <w:t>và</w:t>
-      </w:r>
-      <w:r>
-        <w:rPr>
-          <w:lang w:val="en-US"/>
-        </w:rPr>
-        <w:t xml:space="preserve"> </w:t>
+        <w:t xml:space="preserve">và </w:t>
       </w:r>
       <w:r>
         <w:rPr>
@@ -40877,13 +40871,7 @@
         <w:rPr>
           <w:lang w:val="en-US"/>
         </w:rPr>
-        <w:t>tổng hợp</w:t>
-      </w:r>
-      <w:r>
-        <w:rPr>
-          <w:lang w:val="en-US"/>
-        </w:rPr>
-        <w:t xml:space="preserve"> </w:t>
+        <w:t xml:space="preserve">tổng hợp </w:t>
       </w:r>
       <w:r>
         <w:rPr>
@@ -40994,24 +40982,22 @@
         </w:rPr>
         <w:t>Có thể mở rộng, tối ưu việc xây dựng cây, thuật toán khai thác dữ liệu, cách hoạt động của việc so khớp. Kiến trúc hỗ trợ lập trình viên trong việc mở rộng kiến trúc,kế thừa các interface, class của kiến trúc để định nghĩa cho hệ thống nghiệp vụ của mình có những đặc thù riêng: có thể sử lại cách tính điểm của hệ thống so khớp, cách xây dựng cây, thuật toán khai thác dữ liệu…</w:t>
       </w:r>
-      <w:bookmarkStart w:id="145" w:name="_GoBack"/>
+    </w:p>
+    <w:p>
+      <w:pPr>
+        <w:pStyle w:val="Heading2"/>
+      </w:pPr>
+      <w:bookmarkStart w:id="145" w:name="_Toc312162652"/>
+      <w:r>
+        <w:t xml:space="preserve">Ứng dụng kiến trúc </w:t>
+      </w:r>
+      <w:r>
+        <w:rPr>
+          <w:lang w:val="en-US"/>
+        </w:rPr>
+        <w:t>đảm bảo hiệu năng khi áp dụng cây quyết định và hệ thống so khớp</w:t>
+      </w:r>
       <w:bookmarkEnd w:id="145"/>
-    </w:p>
-    <w:p>
-      <w:pPr>
-        <w:pStyle w:val="Heading2"/>
-      </w:pPr>
-      <w:bookmarkStart w:id="146" w:name="_Toc312162652"/>
-      <w:r>
-        <w:t xml:space="preserve">Ứng dụng kiến trúc </w:t>
-      </w:r>
-      <w:r>
-        <w:rPr>
-          <w:lang w:val="en-US"/>
-        </w:rPr>
-        <w:t>đảm bảo hiệu năng khi áp dụng cây quyết định và hệ thống so khớp</w:t>
-      </w:r>
-      <w:bookmarkEnd w:id="146"/>
       <w:r>
         <w:t xml:space="preserve"> </w:t>
       </w:r>
@@ -41107,7 +41093,7 @@
           <w:lang w:val="en-US"/>
         </w:rPr>
       </w:pPr>
-      <w:bookmarkStart w:id="147" w:name="_Toc312162653"/>
+      <w:bookmarkStart w:id="146" w:name="_Toc312162653"/>
       <w:r>
         <w:rPr>
           <w:lang w:val="en-US"/>
@@ -41120,13 +41106,257 @@
         </w:rPr>
         <w:t>iến trúc cổng thông tin tìm việc JobZoom</w:t>
       </w:r>
+      <w:bookmarkEnd w:id="146"/>
+      <w:r>
+        <w:rPr>
+          <w:lang w:val="en-US"/>
+        </w:rPr>
+        <w:t xml:space="preserve"> </w:t>
+      </w:r>
+    </w:p>
+    <w:p>
+      <w:pPr>
+        <w:pStyle w:val="Heading2"/>
+        <w:rPr>
+          <w:lang w:val="en-US"/>
+        </w:rPr>
+      </w:pPr>
+      <w:bookmarkStart w:id="147" w:name="_Toc312162654"/>
+      <w:commentRangeStart w:id="148"/>
+      <w:r>
+        <w:rPr>
+          <w:lang w:val="en-US"/>
+        </w:rPr>
+        <w:t>Điều kiện ra đời</w:t>
+      </w:r>
       <w:bookmarkEnd w:id="147"/>
-      <w:r>
-        <w:rPr>
-          <w:lang w:val="en-US"/>
-        </w:rPr>
-        <w:t xml:space="preserve"> </w:t>
-      </w:r>
+      <w:commentRangeEnd w:id="148"/>
+      <w:r>
+        <w:rPr>
+          <w:rStyle w:val="CommentReference"/>
+          <w:rFonts w:eastAsiaTheme="minorHAnsi" w:cstheme="minorBidi"/>
+          <w:b w:val="0"/>
+          <w:bCs w:val="0"/>
+          <w:color w:val="auto"/>
+        </w:rPr>
+        <w:commentReference w:id="148"/>
+      </w:r>
+    </w:p>
+    <w:p>
+      <w:pPr>
+        <w:ind w:firstLine="432"/>
+        <w:rPr>
+          <w:lang w:val="en-US"/>
+        </w:rPr>
+      </w:pPr>
+      <w:r>
+        <w:rPr>
+          <w:lang w:val="en-US"/>
+        </w:rPr>
+        <w:t xml:space="preserve">Ngày nay, internet đã dần chiếm hữu cuộc sống hiện tại, hết thảy mọi việc đều được “số hoá” cũng là lúc tuyển dụng và người tìm việc đều chọn các website tìm việc làm cầu nối cho mình. </w:t>
+      </w:r>
+    </w:p>
+    <w:p>
+      <w:pPr>
+        <w:ind w:firstLine="432"/>
+        <w:rPr>
+          <w:lang w:val="en-US"/>
+        </w:rPr>
+      </w:pPr>
+      <w:r>
+        <w:t>Theo số liệu thống kê của tổ chức Internet Usage World Stats</w:t>
+      </w:r>
+      <w:r>
+        <w:rPr>
+          <w:rStyle w:val="FootnoteReference"/>
+        </w:rPr>
+        <w:footnoteReference w:id="15"/>
+      </w:r>
+      <w:r>
+        <w:t xml:space="preserve">, tính đến nay có hơn </w:t>
+      </w:r>
+      <w:r>
+        <w:rPr>
+          <w:lang w:val="en-US"/>
+        </w:rPr>
+        <w:t>2,1</w:t>
+      </w:r>
+      <w:r>
+        <w:t xml:space="preserve"> tỉ người trên thế giới sử dụng Internet</w:t>
+      </w:r>
+      <w:r>
+        <w:rPr>
+          <w:lang w:val="en-US"/>
+        </w:rPr>
+        <w:t>. Bên cạnh đó, nghiên cứu về người tiêu dùng do Mintel International Group Ltd. (tổ chức quốc tế chuyên nghiên cứu về thị trường và người tiêu dùng) tiến hành cho thấy có đến 30% số người dùng Internet đã tham khảo các website tuyển dụng trực tuyến để tìm kiếm thông tin về việc làm. Chúng ta có thể thấy xu hướng tìm việc trực tuyến đang ngày càng phát triển với tốc độc rất nhanh.</w:t>
+      </w:r>
+    </w:p>
+    <w:p>
+      <w:pPr>
+        <w:ind w:firstLine="432"/>
+        <w:rPr>
+          <w:lang w:val="en-US"/>
+        </w:rPr>
+      </w:pPr>
+      <w:r>
+        <w:rPr>
+          <w:lang w:val="en-US"/>
+        </w:rPr>
+        <w:t>Việt Nam là quốc gia đang phát triển với dân số trên 90 triệu người với trên 28,6 triệu người sử dụng internet chiếm khoảng 31,6% dân số (2011)</w:t>
+      </w:r>
+      <w:r>
+        <w:rPr>
+          <w:rStyle w:val="FootnoteReference"/>
+          <w:lang w:val="en-US"/>
+        </w:rPr>
+        <w:footnoteReference w:id="16"/>
+      </w:r>
+      <w:r>
+        <w:rPr>
+          <w:lang w:val="en-US"/>
+        </w:rPr>
+        <w:t xml:space="preserve">. </w:t>
+      </w:r>
+      <w:r>
+        <w:t>Các trang web về lao động việc làm ra đời đã</w:t>
+      </w:r>
+      <w:r>
+        <w:rPr>
+          <w:lang w:val="en-US"/>
+        </w:rPr>
+        <w:t xml:space="preserve"> ngày càng</w:t>
+      </w:r>
+      <w:r>
+        <w:t xml:space="preserve"> đem lại nhiều thông tin tổng hợp, đa dạng về công việc, mở ra những cơ hội lớn hơn cho người tìm việc, đồng thời giúp doanh nghiệp giải quyết nhu cầu nhân sự nhanh chóng và hiệu quả hơn.</w:t>
+      </w:r>
+      <w:r>
+        <w:rPr>
+          <w:lang w:val="en-US"/>
+        </w:rPr>
+        <w:t xml:space="preserve"> Tuy nhiên, thực trạng chung của các website tìm việc hiện nay chưa ứng dụng triệt để khai thác dữ liệu trong việc việc gợi ý người dùng viết CV hay hỗ trợ doanh nghiệp trong việc đánh giá ứng viên thông qua thông tin ứng viên cung cấp. Để góp phần đáp ứng những yêu cầu thực tiễn này, đề tài “</w:t>
+      </w:r>
+      <w:r>
+        <w:rPr>
+          <w:b/>
+          <w:lang w:val="en-US"/>
+        </w:rPr>
+        <w:t>xây dựng kiến trúc hệ thống cổng thông tin tìm việc</w:t>
+      </w:r>
+      <w:r>
+        <w:rPr>
+          <w:lang w:val="en-US"/>
+        </w:rPr>
+        <w:t>” được ra đời.</w:t>
+      </w:r>
+    </w:p>
+    <w:p>
+      <w:pPr>
+        <w:ind w:firstLine="432"/>
+        <w:rPr>
+          <w:lang w:val="en-US"/>
+        </w:rPr>
+      </w:pPr>
+      <w:r>
+        <w:rPr>
+          <w:lang w:val="en-US"/>
+        </w:rPr>
+        <w:t xml:space="preserve">JobZoom framework được phát triển dựa theo phần </w:t>
+      </w:r>
+      <w:r>
+        <w:rPr>
+          <w:lang w:val="en-US"/>
+        </w:rPr>
+        <w:fldChar w:fldCharType="begin"/>
+      </w:r>
+      <w:r>
+        <w:rPr>
+          <w:lang w:val="en-US"/>
+        </w:rPr>
+        <w:instrText xml:space="preserve"> REF _Ref310943415 \r \h </w:instrText>
+      </w:r>
+      <w:r>
+        <w:rPr>
+          <w:lang w:val="en-US"/>
+        </w:rPr>
+        <w:instrText xml:space="preserve"> \* MERGEFORMAT </w:instrText>
+      </w:r>
+      <w:r>
+        <w:rPr>
+          <w:lang w:val="en-US"/>
+        </w:rPr>
+      </w:r>
+      <w:r>
+        <w:rPr>
+          <w:lang w:val="en-US"/>
+        </w:rPr>
+        <w:fldChar w:fldCharType="separate"/>
+      </w:r>
+      <w:r>
+        <w:rPr>
+          <w:lang w:val="en-US"/>
+        </w:rPr>
+        <w:t>4</w:t>
+      </w:r>
+      <w:r>
+        <w:rPr>
+          <w:lang w:val="en-US"/>
+        </w:rPr>
+        <w:fldChar w:fldCharType="end"/>
+      </w:r>
+      <w:r>
+        <w:rPr>
+          <w:lang w:val="en-US"/>
+        </w:rPr>
+        <w:t xml:space="preserve"> - </w:t>
+      </w:r>
+      <w:r>
+        <w:rPr>
+          <w:lang w:val="en-US"/>
+        </w:rPr>
+        <w:fldChar w:fldCharType="begin"/>
+      </w:r>
+      <w:r>
+        <w:rPr>
+          <w:lang w:val="en-US"/>
+        </w:rPr>
+        <w:instrText xml:space="preserve"> REF _Ref310943432 \h </w:instrText>
+      </w:r>
+      <w:r>
+        <w:rPr>
+          <w:lang w:val="en-US"/>
+        </w:rPr>
+        <w:instrText xml:space="preserve"> \* MERGEFORMAT </w:instrText>
+      </w:r>
+      <w:r>
+        <w:rPr>
+          <w:lang w:val="en-US"/>
+        </w:rPr>
+      </w:r>
+      <w:r>
+        <w:rPr>
+          <w:lang w:val="en-US"/>
+        </w:rPr>
+        <w:fldChar w:fldCharType="separate"/>
+      </w:r>
+      <w:r>
+        <w:rPr>
+          <w:lang w:val="en-US"/>
+        </w:rPr>
+        <w:t>Giải quyết bài toán kiến trúc</w:t>
+      </w:r>
+      <w:r>
+        <w:rPr>
+          <w:lang w:val="en-US"/>
+        </w:rPr>
+        <w:fldChar w:fldCharType="end"/>
+      </w:r>
+      <w:r>
+        <w:rPr>
+          <w:lang w:val="en-US"/>
+        </w:rPr>
+        <w:t>.</w:t>
+      </w:r>
+      <w:bookmarkStart w:id="150" w:name="_Toc310954208"/>
     </w:p>
     <w:p>
       <w:pPr>
@@ -41135,239 +41365,7 @@
           <w:lang w:val="en-US"/>
         </w:rPr>
       </w:pPr>
-      <w:bookmarkStart w:id="148" w:name="_Toc312162654"/>
-      <w:r>
-        <w:rPr>
-          <w:lang w:val="en-US"/>
-        </w:rPr>
-        <w:t>Điều kiện ra đời</w:t>
-      </w:r>
-      <w:bookmarkEnd w:id="148"/>
-    </w:p>
-    <w:p>
-      <w:pPr>
-        <w:ind w:firstLine="432"/>
-        <w:rPr>
-          <w:lang w:val="en-US"/>
-        </w:rPr>
-      </w:pPr>
-      <w:r>
-        <w:rPr>
-          <w:lang w:val="en-US"/>
-        </w:rPr>
-        <w:t xml:space="preserve">Ngày nay, internet đã dần chiếm hữu cuộc sống hiện tại, hết thảy mọi việc đều được “số hoá” cũng là lúc tuyển dụng và người tìm việc đều chọn các website tìm việc làm cầu nối cho mình. </w:t>
-      </w:r>
-    </w:p>
-    <w:p>
-      <w:pPr>
-        <w:ind w:firstLine="432"/>
-        <w:rPr>
-          <w:lang w:val="en-US"/>
-        </w:rPr>
-      </w:pPr>
-      <w:r>
-        <w:t>Theo số liệu thống kê của tổ chức Internet Usage World Stats</w:t>
-      </w:r>
-      <w:r>
-        <w:rPr>
-          <w:rStyle w:val="FootnoteReference"/>
-        </w:rPr>
-        <w:footnoteReference w:id="15"/>
-      </w:r>
-      <w:r>
-        <w:t xml:space="preserve">, tính đến nay có hơn </w:t>
-      </w:r>
-      <w:r>
-        <w:rPr>
-          <w:lang w:val="en-US"/>
-        </w:rPr>
-        <w:t>2,1</w:t>
-      </w:r>
-      <w:r>
-        <w:t xml:space="preserve"> tỉ người trên thế giới sử dụng Internet</w:t>
-      </w:r>
-      <w:r>
-        <w:rPr>
-          <w:lang w:val="en-US"/>
-        </w:rPr>
-        <w:t>. Bên cạnh đó, nghiên cứu về người tiêu dùng do Mintel International Group Ltd. (tổ chức quốc tế chuyên nghiên cứu về thị trường và người tiêu dùng) tiến hành cho thấy có đến 30% số người dùng Internet đã tham khảo các website tuyển dụng trực tuyến để tìm kiếm thông tin về việc làm. Chúng ta có thể thấy xu hướng tìm việc trực tuyến đang ngày càng phát triển với tốc độc rất nhanh.</w:t>
-      </w:r>
-    </w:p>
-    <w:p>
-      <w:pPr>
-        <w:ind w:firstLine="432"/>
-        <w:rPr>
-          <w:lang w:val="en-US"/>
-        </w:rPr>
-      </w:pPr>
-      <w:r>
-        <w:rPr>
-          <w:lang w:val="en-US"/>
-        </w:rPr>
-        <w:t>Việt Nam là quốc gia đang phát triển với dân số trên 90 triệu người với trên 28,6 triệu người sử dụng internet chiếm khoảng 31,6% dân số (2011)</w:t>
-      </w:r>
-      <w:r>
-        <w:rPr>
-          <w:rStyle w:val="FootnoteReference"/>
-          <w:lang w:val="en-US"/>
-        </w:rPr>
-        <w:footnoteReference w:id="16"/>
-      </w:r>
-      <w:r>
-        <w:rPr>
-          <w:lang w:val="en-US"/>
-        </w:rPr>
-        <w:t xml:space="preserve">. </w:t>
-      </w:r>
-      <w:r>
-        <w:t>Các trang web về lao động việc làm ra đời đã</w:t>
-      </w:r>
-      <w:r>
-        <w:rPr>
-          <w:lang w:val="en-US"/>
-        </w:rPr>
-        <w:t xml:space="preserve"> ngày càng</w:t>
-      </w:r>
-      <w:r>
-        <w:t xml:space="preserve"> đem lại nhiều thông tin tổng hợp, đa dạng về công việc, mở ra những cơ hội lớn hơn cho người tìm việc, đồng thời giúp doanh nghiệp giải quyết nhu cầu nhân sự nhanh chóng và hiệu quả hơn.</w:t>
-      </w:r>
-      <w:r>
-        <w:rPr>
-          <w:lang w:val="en-US"/>
-        </w:rPr>
-        <w:t xml:space="preserve"> Tuy nhiên, thực trạng chung của các website tìm việc hiện nay chưa ứng dụng triệt để khai thác dữ liệu trong việc việc gợi ý người dùng viết CV hay hỗ trợ doanh nghiệp trong việc đánh giá ứng viên thông qua thông tin ứng viên cung cấp. Để góp phần đáp ứng những yêu cầu thực tiễn này, đề tài “</w:t>
-      </w:r>
-      <w:r>
-        <w:rPr>
-          <w:b/>
-          <w:lang w:val="en-US"/>
-        </w:rPr>
-        <w:t>xây dựng kiến trúc hệ thống cổng thông tin tìm việc</w:t>
-      </w:r>
-      <w:r>
-        <w:rPr>
-          <w:lang w:val="en-US"/>
-        </w:rPr>
-        <w:t>” được ra đời.</w:t>
-      </w:r>
-    </w:p>
-    <w:p>
-      <w:pPr>
-        <w:ind w:firstLine="432"/>
-        <w:rPr>
-          <w:lang w:val="en-US"/>
-        </w:rPr>
-      </w:pPr>
-      <w:r>
-        <w:rPr>
-          <w:lang w:val="en-US"/>
-        </w:rPr>
-        <w:t xml:space="preserve">JobZoom framework được phát triển dựa theo phần </w:t>
-      </w:r>
-      <w:r>
-        <w:rPr>
-          <w:lang w:val="en-US"/>
-        </w:rPr>
-        <w:fldChar w:fldCharType="begin"/>
-      </w:r>
-      <w:r>
-        <w:rPr>
-          <w:lang w:val="en-US"/>
-        </w:rPr>
-        <w:instrText xml:space="preserve"> REF _Ref310943415 \r \h </w:instrText>
-      </w:r>
-      <w:r>
-        <w:rPr>
-          <w:lang w:val="en-US"/>
-        </w:rPr>
-        <w:instrText xml:space="preserve"> \* MERGEFORMAT </w:instrText>
-      </w:r>
-      <w:r>
-        <w:rPr>
-          <w:lang w:val="en-US"/>
-        </w:rPr>
-      </w:r>
-      <w:r>
-        <w:rPr>
-          <w:lang w:val="en-US"/>
-        </w:rPr>
-        <w:fldChar w:fldCharType="separate"/>
-      </w:r>
-      <w:r>
-        <w:rPr>
-          <w:lang w:val="en-US"/>
-        </w:rPr>
-        <w:t>4</w:t>
-      </w:r>
-      <w:r>
-        <w:rPr>
-          <w:lang w:val="en-US"/>
-        </w:rPr>
-        <w:fldChar w:fldCharType="end"/>
-      </w:r>
-      <w:r>
-        <w:rPr>
-          <w:lang w:val="en-US"/>
-        </w:rPr>
-        <w:t xml:space="preserve"> - </w:t>
-      </w:r>
-      <w:r>
-        <w:rPr>
-          <w:lang w:val="en-US"/>
-        </w:rPr>
-        <w:fldChar w:fldCharType="begin"/>
-      </w:r>
-      <w:r>
-        <w:rPr>
-          <w:lang w:val="en-US"/>
-        </w:rPr>
-        <w:instrText xml:space="preserve"> REF _Ref310943432 \h </w:instrText>
-      </w:r>
-      <w:r>
-        <w:rPr>
-          <w:lang w:val="en-US"/>
-        </w:rPr>
-        <w:instrText xml:space="preserve"> \* MERGEFORMAT </w:instrText>
-      </w:r>
-      <w:r>
-        <w:rPr>
-          <w:lang w:val="en-US"/>
-        </w:rPr>
-      </w:r>
-      <w:r>
-        <w:rPr>
-          <w:lang w:val="en-US"/>
-        </w:rPr>
-        <w:fldChar w:fldCharType="separate"/>
-      </w:r>
-      <w:r>
-        <w:rPr>
-          <w:lang w:val="en-US"/>
-        </w:rPr>
-        <w:t>Giải quyết bài toán kiến trúc</w:t>
-      </w:r>
-      <w:r>
-        <w:rPr>
-          <w:lang w:val="en-US"/>
-        </w:rPr>
-        <w:fldChar w:fldCharType="end"/>
-      </w:r>
-      <w:r>
-        <w:rPr>
-          <w:lang w:val="en-US"/>
-        </w:rPr>
-        <w:t>.</w:t>
-      </w:r>
-      <w:bookmarkStart w:id="149" w:name="_Toc310954208"/>
-    </w:p>
-    <w:p>
-      <w:pPr>
-        <w:pStyle w:val="Heading2"/>
-        <w:rPr>
-          <w:lang w:val="en-US"/>
-        </w:rPr>
-      </w:pPr>
-      <w:bookmarkStart w:id="150" w:name="_Toc312162655"/>
+      <w:bookmarkStart w:id="151" w:name="_Toc312162655"/>
       <w:r>
         <w:rPr>
           <w:lang w:val="en-US"/>
@@ -41387,8 +41385,8 @@
         </w:rPr>
         <w:t>framework</w:t>
       </w:r>
-      <w:bookmarkEnd w:id="149"/>
       <w:bookmarkEnd w:id="150"/>
+      <w:bookmarkEnd w:id="151"/>
     </w:p>
     <w:p>
       <w:pPr>
@@ -41397,16 +41395,76 @@
           <w:lang w:val="en-US"/>
         </w:rPr>
       </w:pPr>
-      <w:bookmarkStart w:id="151" w:name="_Toc310954209"/>
-      <w:bookmarkStart w:id="152" w:name="_Toc312162656"/>
+      <w:bookmarkStart w:id="152" w:name="_Toc310954209"/>
+      <w:bookmarkStart w:id="153" w:name="_Toc312162656"/>
       <w:r>
         <w:rPr>
           <w:lang w:val="en-US"/>
         </w:rPr>
         <w:t>Kiến trúc tổng quan framework</w:t>
       </w:r>
-      <w:bookmarkEnd w:id="151"/>
       <w:bookmarkEnd w:id="152"/>
+      <w:bookmarkEnd w:id="153"/>
+    </w:p>
+    <w:p>
+      <w:pPr>
+        <w:rPr>
+          <w:ins w:id="154" w:author="Le Duong Cong Phuc" w:date="2011-12-21T13:58:00Z"/>
+          <w:lang w:val="en-US"/>
+        </w:rPr>
+      </w:pPr>
+      <w:ins w:id="155" w:author="Le Duong Cong Phuc" w:date="2011-12-21T13:58:00Z">
+        <w:r>
+          <w:rPr>
+            <w:lang w:val="en-US"/>
+          </w:rPr>
+          <w:drawing>
+            <wp:inline distT="0" distB="0" distL="0" distR="0" wp14:anchorId="179CFCBA">
+              <wp:extent cx="5824728" cy="3035808"/>
+              <wp:effectExtent l="0" t="0" r="5080" b="0"/>
+              <wp:docPr id="14" name="Picture 14"/>
+              <wp:cNvGraphicFramePr>
+                <a:graphicFrameLocks xmlns:a="http://schemas.openxmlformats.org/drawingml/2006/main" noChangeAspect="1"/>
+              </wp:cNvGraphicFramePr>
+              <a:graphic xmlns:a="http://schemas.openxmlformats.org/drawingml/2006/main">
+                <a:graphicData uri="http://schemas.openxmlformats.org/drawingml/2006/picture">
+                  <pic:pic xmlns:pic="http://schemas.openxmlformats.org/drawingml/2006/picture">
+                    <pic:nvPicPr>
+                      <pic:cNvPr id="0" name="Picture 4"/>
+                      <pic:cNvPicPr>
+                        <a:picLocks noChangeAspect="1" noChangeArrowheads="1"/>
+                      </pic:cNvPicPr>
+                    </pic:nvPicPr>
+                    <pic:blipFill>
+                      <a:blip r:embed="rId48" cstate="print">
+                        <a:extLst>
+                          <a:ext uri="{28A0092B-C50C-407E-A947-70E740481C1C}">
+                            <a14:useLocalDpi xmlns:a14="http://schemas.microsoft.com/office/drawing/2010/main" val="0"/>
+                          </a:ext>
+                        </a:extLst>
+                      </a:blip>
+                      <a:srcRect/>
+                      <a:stretch>
+                        <a:fillRect/>
+                      </a:stretch>
+                    </pic:blipFill>
+                    <pic:spPr bwMode="auto">
+                      <a:xfrm>
+                        <a:off x="0" y="0"/>
+                        <a:ext cx="5824728" cy="3035808"/>
+                      </a:xfrm>
+                      <a:prstGeom prst="rect">
+                        <a:avLst/>
+                      </a:prstGeom>
+                      <a:noFill/>
+                    </pic:spPr>
+                  </pic:pic>
+                </a:graphicData>
+              </a:graphic>
+            </wp:inline>
+          </w:drawing>
+        </w:r>
+      </w:ins>
     </w:p>
     <w:p>
       <w:pPr>
@@ -41524,6 +41582,7 @@
         <w:rPr>
           <w:lang w:val="en-US"/>
         </w:rPr>
+        <w:lastRenderedPageBreak/>
         <w:t>Senarios (Use Case)</w:t>
       </w:r>
       <w:r>
@@ -41586,7 +41645,6 @@
         <w:rPr>
           <w:lang w:val="en-US"/>
         </w:rPr>
-        <w:lastRenderedPageBreak/>
         <w:drawing>
           <wp:inline distT="0" distB="0" distL="0" distR="0" wp14:anchorId="32793B7E" wp14:editId="6FEC27B0">
             <wp:extent cx="5676900" cy="4695825"/>
@@ -41605,7 +41663,7 @@
                     </pic:cNvPicPr>
                   </pic:nvPicPr>
                   <pic:blipFill rotWithShape="1">
-                    <a:blip r:embed="rId48">
+                    <a:blip r:embed="rId49">
                       <a:extLst>
                         <a:ext uri="{28A0092B-C50C-407E-A947-70E740481C1C}">
                           <a14:useLocalDpi xmlns:a14="http://schemas.microsoft.com/office/drawing/2010/main" val="0"/>
@@ -41800,6 +41858,7 @@
               <w:rPr>
                 <w:lang w:val="en-US"/>
               </w:rPr>
+              <w:lastRenderedPageBreak/>
               <w:t>Employer</w:t>
             </w:r>
           </w:p>
@@ -42652,7 +42711,7 @@
                     </pic:cNvPicPr>
                   </pic:nvPicPr>
                   <pic:blipFill>
-                    <a:blip r:embed="rId49">
+                    <a:blip r:embed="rId50">
                       <a:extLst>
                         <a:ext uri="{28A0092B-C50C-407E-A947-70E740481C1C}">
                           <a14:useLocalDpi xmlns:a14="http://schemas.microsoft.com/office/drawing/2010/main" val="0"/>
@@ -42748,7 +42807,7 @@
                     </pic:cNvPicPr>
                   </pic:nvPicPr>
                   <pic:blipFill>
-                    <a:blip r:embed="rId50">
+                    <a:blip r:embed="rId51">
                       <a:extLst>
                         <a:ext uri="{28A0092B-C50C-407E-A947-70E740481C1C}">
                           <a14:useLocalDpi xmlns:a14="http://schemas.microsoft.com/office/drawing/2010/main" val="0"/>
@@ -42829,7 +42888,7 @@
                     </pic:cNvPicPr>
                   </pic:nvPicPr>
                   <pic:blipFill>
-                    <a:blip r:embed="rId51" cstate="print">
+                    <a:blip r:embed="rId52" cstate="print">
                       <a:extLst>
                         <a:ext uri="{28A0092B-C50C-407E-A947-70E740481C1C}">
                           <a14:useLocalDpi xmlns:a14="http://schemas.microsoft.com/office/drawing/2010/main" val="0"/>
@@ -42884,7 +42943,7 @@
           <w:lang w:val="en-US"/>
         </w:rPr>
       </w:pPr>
-      <w:bookmarkStart w:id="153" w:name="_Toc312162657"/>
+      <w:bookmarkStart w:id="156" w:name="_Toc312162657"/>
       <w:r>
         <w:rPr>
           <w:lang w:val="en-US"/>
@@ -42904,7 +42963,7 @@
         </w:rPr>
         <w:t>thông tin linh hoạt ứng dụng trong JobZoom framework</w:t>
       </w:r>
-      <w:bookmarkEnd w:id="153"/>
+      <w:bookmarkEnd w:id="156"/>
     </w:p>
     <w:p>
       <w:pPr>
@@ -42955,7 +43014,7 @@
                     </pic:cNvPicPr>
                   </pic:nvPicPr>
                   <pic:blipFill>
-                    <a:blip r:embed="rId52" cstate="print">
+                    <a:blip r:embed="rId53" cstate="print">
                       <a:extLst>
                         <a:ext uri="{28A0092B-C50C-407E-A947-70E740481C1C}">
                           <a14:useLocalDpi xmlns:a14="http://schemas.microsoft.com/office/drawing/2010/main" val="0"/>
@@ -43134,7 +43193,7 @@
                     <pic:cNvPicPr/>
                   </pic:nvPicPr>
                   <pic:blipFill>
-                    <a:blip r:embed="rId53"/>
+                    <a:blip r:embed="rId54"/>
                     <a:stretch>
                       <a:fillRect/>
                     </a:stretch>
@@ -43173,19 +43232,19 @@
         </w:rPr>
         <w:t xml:space="preserve"> Khi các business entity đó được tổ chức thông tin có cấu trúc phức tạp thì </w:t>
       </w:r>
-      <w:commentRangeStart w:id="154"/>
+      <w:commentRangeStart w:id="157"/>
       <w:r>
         <w:rPr>
           <w:lang w:val="en-US"/>
         </w:rPr>
         <w:t>vấn đề tạo mối tương quan giữa các business entity càng phức tạp hơn.</w:t>
       </w:r>
-      <w:commentRangeEnd w:id="154"/>
+      <w:commentRangeEnd w:id="157"/>
       <w:r>
         <w:rPr>
           <w:rStyle w:val="CommentReference"/>
         </w:rPr>
-        <w:commentReference w:id="154"/>
+        <w:commentReference w:id="157"/>
       </w:r>
     </w:p>
     <w:p>
@@ -43320,7 +43379,7 @@
                     <pic:cNvPicPr/>
                   </pic:nvPicPr>
                   <pic:blipFill>
-                    <a:blip r:embed="rId54"/>
+                    <a:blip r:embed="rId55"/>
                     <a:stretch>
                       <a:fillRect/>
                     </a:stretch>
@@ -43710,7 +43769,7 @@
                     </pic:cNvPicPr>
                   </pic:nvPicPr>
                   <pic:blipFill>
-                    <a:blip r:embed="rId55" cstate="print">
+                    <a:blip r:embed="rId56" cstate="print">
                       <a:extLst>
                         <a:ext uri="{28A0092B-C50C-407E-A947-70E740481C1C}">
                           <a14:useLocalDpi xmlns:a14="http://schemas.microsoft.com/office/drawing/2010/main" val="0"/>
@@ -43825,7 +43884,7 @@
                     </pic:cNvPicPr>
                   </pic:nvPicPr>
                   <pic:blipFill>
-                    <a:blip r:embed="rId56">
+                    <a:blip r:embed="rId57">
                       <a:extLst>
                         <a:ext uri="{28A0092B-C50C-407E-A947-70E740481C1C}">
                           <a14:useLocalDpi xmlns:a14="http://schemas.microsoft.com/office/drawing/2010/main" val="0"/>
@@ -43861,7 +43920,7 @@
           <w:lang w:val="en-US"/>
         </w:rPr>
       </w:pPr>
-      <w:bookmarkStart w:id="155" w:name="_Toc312162658"/>
+      <w:bookmarkStart w:id="158" w:name="_Toc312162658"/>
       <w:r>
         <w:rPr>
           <w:lang w:val="en-US"/>
@@ -43880,7 +43939,7 @@
         </w:rPr>
         <w:t xml:space="preserve"> giải pháp ứng dụng cấu trúc phân loại và lưu trữ thông tin ứng dụng vào JobZoom framework</w:t>
       </w:r>
-      <w:bookmarkEnd w:id="155"/>
+      <w:bookmarkEnd w:id="158"/>
     </w:p>
     <w:p>
       <w:pPr>
@@ -44137,7 +44196,7 @@
                     </pic:cNvPicPr>
                   </pic:nvPicPr>
                   <pic:blipFill>
-                    <a:blip r:embed="rId57">
+                    <a:blip r:embed="rId58">
                       <a:extLst>
                         <a:ext uri="{28A0092B-C50C-407E-A947-70E740481C1C}">
                           <a14:useLocalDpi xmlns:a14="http://schemas.microsoft.com/office/drawing/2010/main" val="0"/>
@@ -44206,7 +44265,7 @@
                     <pic:cNvPicPr/>
                   </pic:nvPicPr>
                   <pic:blipFill>
-                    <a:blip r:embed="rId58">
+                    <a:blip r:embed="rId59">
                       <a:extLst>
                         <a:ext uri="{28A0092B-C50C-407E-A947-70E740481C1C}">
                           <a14:useLocalDpi xmlns:a14="http://schemas.microsoft.com/office/drawing/2010/main" val="0"/>
@@ -44337,7 +44396,7 @@
                     </pic:cNvPicPr>
                   </pic:nvPicPr>
                   <pic:blipFill>
-                    <a:blip r:embed="rId59">
+                    <a:blip r:embed="rId60">
                       <a:extLst>
                         <a:ext uri="{28A0092B-C50C-407E-A947-70E740481C1C}">
                           <a14:useLocalDpi xmlns:a14="http://schemas.microsoft.com/office/drawing/2010/main" val="0"/>
@@ -44427,7 +44486,7 @@
           <w:lang w:val="en-US"/>
         </w:rPr>
       </w:pPr>
-      <w:bookmarkStart w:id="156" w:name="_Toc312162659"/>
+      <w:bookmarkStart w:id="159" w:name="_Toc312162659"/>
       <w:r>
         <w:rPr>
           <w:lang w:val="en-US"/>
@@ -44453,7 +44512,7 @@
         </w:rPr>
         <w:t>Giải pháp độ tương quan giữa các Tag</w:t>
       </w:r>
-      <w:bookmarkEnd w:id="156"/>
+      <w:bookmarkEnd w:id="159"/>
     </w:p>
     <w:p>
       <w:pPr>
@@ -44480,19 +44539,19 @@
         </w:rPr>
         <w:t xml:space="preserve">Giải </w:t>
       </w:r>
-      <w:commentRangeStart w:id="157"/>
+      <w:commentRangeStart w:id="160"/>
       <w:r>
         <w:rPr>
           <w:lang w:val="en-US"/>
         </w:rPr>
         <w:t>pháp</w:t>
       </w:r>
-      <w:commentRangeEnd w:id="157"/>
+      <w:commentRangeEnd w:id="160"/>
       <w:r>
         <w:rPr>
           <w:rStyle w:val="CommentReference"/>
         </w:rPr>
-        <w:commentReference w:id="157"/>
+        <w:commentReference w:id="160"/>
       </w:r>
       <w:r>
         <w:rPr>
@@ -45030,10 +45089,10 @@
         </w:rPr>
         <w:t xml:space="preserve"> </w:t>
       </w:r>
-      <w:bookmarkStart w:id="158" w:name="_Ref312160165"/>
-      <w:bookmarkStart w:id="159" w:name="_Ref312160168"/>
-      <w:bookmarkStart w:id="160" w:name="_Ref312160172"/>
-      <w:bookmarkStart w:id="161" w:name="_Toc312162660"/>
+      <w:bookmarkStart w:id="161" w:name="_Ref312160165"/>
+      <w:bookmarkStart w:id="162" w:name="_Ref312160168"/>
+      <w:bookmarkStart w:id="163" w:name="_Ref312160172"/>
+      <w:bookmarkStart w:id="164" w:name="_Toc312162660"/>
       <w:r>
         <w:rPr>
           <w:lang w:val="en-US"/>
@@ -45052,10 +45111,10 @@
         </w:rPr>
         <w:t xml:space="preserve"> giải pháp ứng dụng Decision Tree vào kiến trúc JobZoom framework</w:t>
       </w:r>
-      <w:bookmarkEnd w:id="158"/>
-      <w:bookmarkEnd w:id="159"/>
-      <w:bookmarkEnd w:id="160"/>
       <w:bookmarkEnd w:id="161"/>
+      <w:bookmarkEnd w:id="162"/>
+      <w:bookmarkEnd w:id="163"/>
+      <w:bookmarkEnd w:id="164"/>
     </w:p>
     <w:p>
       <w:pPr>
@@ -45851,7 +45910,7 @@
           <w:lang w:val="en-US"/>
         </w:rPr>
       </w:pPr>
-      <w:bookmarkStart w:id="162" w:name="_Toc312162761"/>
+      <w:bookmarkStart w:id="165" w:name="_Toc312162761"/>
       <w:r>
         <w:t xml:space="preserve">Bảng </w:t>
       </w:r>
@@ -45891,7 +45950,7 @@
         </w:rPr>
         <w:t>ữ liệu các thông tin tuyển dụng trước khi Pivot trên cột Tag</w:t>
       </w:r>
-      <w:bookmarkEnd w:id="162"/>
+      <w:bookmarkEnd w:id="165"/>
     </w:p>
     <w:p>
       <w:pPr>
@@ -46491,7 +46550,7 @@
           <w:lang w:val="en-US"/>
         </w:rPr>
       </w:pPr>
-      <w:bookmarkStart w:id="163" w:name="_Toc312162762"/>
+      <w:bookmarkStart w:id="166" w:name="_Toc312162762"/>
       <w:r>
         <w:t xml:space="preserve">Bảng </w:t>
       </w:r>
@@ -46531,7 +46590,7 @@
         </w:rPr>
         <w:t>ết quả sau khi Pivot Transformation</w:t>
       </w:r>
-      <w:bookmarkEnd w:id="163"/>
+      <w:bookmarkEnd w:id="166"/>
     </w:p>
     <w:p>
       <w:pPr>
@@ -46559,7 +46618,7 @@
                     </pic:cNvPicPr>
                   </pic:nvPicPr>
                   <pic:blipFill>
-                    <a:blip r:embed="rId60">
+                    <a:blip r:embed="rId61">
                       <a:extLst>
                         <a:ext uri="{28A0092B-C50C-407E-A947-70E740481C1C}">
                           <a14:useLocalDpi xmlns:a14="http://schemas.microsoft.com/office/drawing/2010/main" val="0"/>
@@ -46596,7 +46655,7 @@
           <w:lang w:val="en-US"/>
         </w:rPr>
       </w:pPr>
-      <w:bookmarkStart w:id="164" w:name="_Toc312162743"/>
+      <w:bookmarkStart w:id="167" w:name="_Toc312162743"/>
       <w:r>
         <w:t xml:space="preserve">Hình </w:t>
       </w:r>
@@ -46621,7 +46680,7 @@
         </w:rPr>
         <w:t>. Dữ liệu đầu vào và đầu ra Decision Tree Engine của JobZoom framework</w:t>
       </w:r>
-      <w:bookmarkEnd w:id="164"/>
+      <w:bookmarkEnd w:id="167"/>
     </w:p>
     <w:p>
       <w:pPr>
@@ -46658,7 +46717,7 @@
                     </pic:cNvPicPr>
                   </pic:nvPicPr>
                   <pic:blipFill>
-                    <a:blip r:embed="rId61">
+                    <a:blip r:embed="rId62">
                       <a:extLst>
                         <a:ext uri="{28A0092B-C50C-407E-A947-70E740481C1C}">
                           <a14:useLocalDpi xmlns:a14="http://schemas.microsoft.com/office/drawing/2010/main" val="0"/>
@@ -46695,7 +46754,7 @@
           <w:lang w:val="en-US"/>
         </w:rPr>
       </w:pPr>
-      <w:bookmarkStart w:id="165" w:name="_Toc312162744"/>
+      <w:bookmarkStart w:id="168" w:name="_Toc312162744"/>
       <w:r>
         <w:t xml:space="preserve">Hình </w:t>
       </w:r>
@@ -46720,7 +46779,7 @@
         </w:rPr>
         <w:t>. Các bước xây dựng cây quyết định trên JobZoom framework</w:t>
       </w:r>
-      <w:bookmarkEnd w:id="165"/>
+      <w:bookmarkEnd w:id="168"/>
     </w:p>
     <w:p>
       <w:pPr>
@@ -46754,11 +46813,11 @@
                     <pic:cNvPicPr/>
                   </pic:nvPicPr>
                   <pic:blipFill>
-                    <a:blip r:embed="rId62">
+                    <a:blip r:embed="rId63">
                       <a:extLst>
                         <a:ext uri="{BEBA8EAE-BF5A-486C-A8C5-ECC9F3942E4B}">
                           <a14:imgProps xmlns:a14="http://schemas.microsoft.com/office/drawing/2010/main">
-                            <a14:imgLayer r:embed="rId63">
+                            <a14:imgLayer r:embed="rId64">
                               <a14:imgEffect>
                                 <a14:sharpenSoften amount="25000"/>
                               </a14:imgEffect>
@@ -46795,7 +46854,7 @@
           <w:lang w:val="en-US"/>
         </w:rPr>
       </w:pPr>
-      <w:bookmarkStart w:id="166" w:name="_Toc312162745"/>
+      <w:bookmarkStart w:id="169" w:name="_Toc312162745"/>
       <w:r>
         <w:t xml:space="preserve">Hình </w:t>
       </w:r>
@@ -46820,7 +46879,7 @@
         </w:rPr>
         <w:t>. Cấu trúc bảng DecisionTreeNode và DecisionTreeNodeDistribution</w:t>
       </w:r>
-      <w:bookmarkEnd w:id="166"/>
+      <w:bookmarkEnd w:id="169"/>
     </w:p>
     <w:p>
       <w:pPr>
@@ -47039,122 +47098,6 @@
             <wp:extent cx="4219575" cy="3743914"/>
             <wp:effectExtent l="0" t="0" r="0" b="9525"/>
             <wp:docPr id="55" name="Picture 55"/>
-            <wp:cNvGraphicFramePr>
-              <a:graphicFrameLocks xmlns:a="http://schemas.openxmlformats.org/drawingml/2006/main" noChangeAspect="1"/>
-            </wp:cNvGraphicFramePr>
-            <a:graphic xmlns:a="http://schemas.openxmlformats.org/drawingml/2006/main">
-              <a:graphicData uri="http://schemas.openxmlformats.org/drawingml/2006/picture">
-                <pic:pic xmlns:pic="http://schemas.openxmlformats.org/drawingml/2006/picture">
-                  <pic:nvPicPr>
-                    <pic:cNvPr id="0" name=""/>
-                    <pic:cNvPicPr/>
-                  </pic:nvPicPr>
-                  <pic:blipFill>
-                    <a:blip r:embed="rId64"/>
-                    <a:stretch>
-                      <a:fillRect/>
-                    </a:stretch>
-                  </pic:blipFill>
-                  <pic:spPr>
-                    <a:xfrm>
-                      <a:off x="0" y="0"/>
-                      <a:ext cx="4224690" cy="3748452"/>
-                    </a:xfrm>
-                    <a:prstGeom prst="rect">
-                      <a:avLst/>
-                    </a:prstGeom>
-                  </pic:spPr>
-                </pic:pic>
-              </a:graphicData>
-            </a:graphic>
-          </wp:inline>
-        </w:drawing>
-      </w:r>
-    </w:p>
-    <w:p>
-      <w:pPr>
-        <w:pStyle w:val="Caption"/>
-        <w:spacing w:line="360" w:lineRule="auto"/>
-        <w:rPr>
-          <w:lang w:val="en-US"/>
-        </w:rPr>
-      </w:pPr>
-      <w:bookmarkStart w:id="167" w:name="_Toc312162746"/>
-      <w:r>
-        <w:t xml:space="preserve">Hình </w:t>
-      </w:r>
-      <w:r>
-        <w:fldChar w:fldCharType="begin"/>
-      </w:r>
-      <w:r>
-        <w:instrText xml:space="preserve"> SEQ Hình \* ARABIC </w:instrText>
-      </w:r>
-      <w:r>
-        <w:fldChar w:fldCharType="separate"/>
-      </w:r>
-      <w:r>
-        <w:t>34</w:t>
-      </w:r>
-      <w:r>
-        <w:fldChar w:fldCharType="end"/>
-      </w:r>
-      <w:r>
-        <w:rPr>
-          <w:lang w:val="en-US"/>
-        </w:rPr>
-        <w:t>. Cấu trúc dữ liệu cây quyết định #1</w:t>
-      </w:r>
-      <w:bookmarkEnd w:id="167"/>
-    </w:p>
-    <w:p>
-      <w:pPr>
-        <w:pStyle w:val="Heading4"/>
-        <w:rPr>
-          <w:lang w:val="en-US"/>
-        </w:rPr>
-      </w:pPr>
-      <w:r>
-        <w:rPr>
-          <w:lang w:val="en-US"/>
-        </w:rPr>
-        <w:t>Giải pháp ứng dụng giải pháp Business Intelligence của Microsoft SQL Server 2008 trong việc xây dựng cây quyết định</w:t>
-      </w:r>
-    </w:p>
-    <w:p>
-      <w:pPr>
-        <w:ind w:firstLine="720"/>
-        <w:rPr>
-          <w:lang w:val="en-US"/>
-        </w:rPr>
-      </w:pPr>
-      <w:r>
-        <w:rPr>
-          <w:lang w:val="en-US"/>
-        </w:rPr>
-        <w:t xml:space="preserve">Microsoft SQL Server Denali cung cấp một môi trường làm việc với các mô hình khai thác dữ liệu được gọi là “Business Intelligence Development Studio”. Môi trường này bao gồm các thuận toán khai thác dữ liệu và các công cụ xây dựng giải pháp toàn diện cho các dự án khác nhau dễ hơn. Microsoft SQL Server Analysis Services là một thành phần của Microsoft SQL Server Denali chạy trên nền tảng của Microsoft Visual Studio cung cấp nhiều giải pháp, ứng với từng giải pháp là Microsoft tập hợp nhiều thuật toán có thể sử dụng trong khai thác dữ liệu. Sau khi tiến hành sử dụng và đánh giá một số công cụ hỗ trợ tạo cây quyết định hiện có như Weka, Mircosoft Analysis Services API,… chúng tôi quyết định lựa chọn Mircosoft Analysis Services API để ứng dụng giải quyết bài toán của nhóm. Việc sử dụng Mircosoft </w:t>
-      </w:r>
-      <w:r>
-        <w:rPr>
-          <w:lang w:val="en-US"/>
-        </w:rPr>
-        <w:lastRenderedPageBreak/>
-        <w:t xml:space="preserve">Analysis Services API giúp chúng tôi có thể dễ dàng xây dựng cây quyết định một cách độc lập, không phụ thuộc vào “Business Intelligence Development Studio”. </w:t>
-      </w:r>
-    </w:p>
-    <w:p>
-      <w:pPr>
-        <w:keepNext/>
-        <w:jc w:val="center"/>
-      </w:pPr>
-      <w:r>
-        <w:rPr>
-          <w:lang w:val="en-US"/>
-        </w:rPr>
-        <w:drawing>
-          <wp:inline distT="0" distB="0" distL="0" distR="0" wp14:anchorId="343EB58C" wp14:editId="64C78FDA">
-            <wp:extent cx="3590925" cy="1200150"/>
-            <wp:effectExtent l="0" t="0" r="9525" b="0"/>
-            <wp:docPr id="53" name="Picture 53"/>
             <wp:cNvGraphicFramePr>
               <a:graphicFrameLocks xmlns:a="http://schemas.openxmlformats.org/drawingml/2006/main" noChangeAspect="1"/>
             </wp:cNvGraphicFramePr>
@@ -47174,6 +47117,122 @@
                   <pic:spPr>
                     <a:xfrm>
                       <a:off x="0" y="0"/>
+                      <a:ext cx="4224690" cy="3748452"/>
+                    </a:xfrm>
+                    <a:prstGeom prst="rect">
+                      <a:avLst/>
+                    </a:prstGeom>
+                  </pic:spPr>
+                </pic:pic>
+              </a:graphicData>
+            </a:graphic>
+          </wp:inline>
+        </w:drawing>
+      </w:r>
+    </w:p>
+    <w:p>
+      <w:pPr>
+        <w:pStyle w:val="Caption"/>
+        <w:spacing w:line="360" w:lineRule="auto"/>
+        <w:rPr>
+          <w:lang w:val="en-US"/>
+        </w:rPr>
+      </w:pPr>
+      <w:bookmarkStart w:id="170" w:name="_Toc312162746"/>
+      <w:r>
+        <w:t xml:space="preserve">Hình </w:t>
+      </w:r>
+      <w:r>
+        <w:fldChar w:fldCharType="begin"/>
+      </w:r>
+      <w:r>
+        <w:instrText xml:space="preserve"> SEQ Hình \* ARABIC </w:instrText>
+      </w:r>
+      <w:r>
+        <w:fldChar w:fldCharType="separate"/>
+      </w:r>
+      <w:r>
+        <w:t>34</w:t>
+      </w:r>
+      <w:r>
+        <w:fldChar w:fldCharType="end"/>
+      </w:r>
+      <w:r>
+        <w:rPr>
+          <w:lang w:val="en-US"/>
+        </w:rPr>
+        <w:t>. Cấu trúc dữ liệu cây quyết định #1</w:t>
+      </w:r>
+      <w:bookmarkEnd w:id="170"/>
+    </w:p>
+    <w:p>
+      <w:pPr>
+        <w:pStyle w:val="Heading4"/>
+        <w:rPr>
+          <w:lang w:val="en-US"/>
+        </w:rPr>
+      </w:pPr>
+      <w:r>
+        <w:rPr>
+          <w:lang w:val="en-US"/>
+        </w:rPr>
+        <w:t>Giải pháp ứng dụng giải pháp Business Intelligence của Microsoft SQL Server 2008 trong việc xây dựng cây quyết định</w:t>
+      </w:r>
+    </w:p>
+    <w:p>
+      <w:pPr>
+        <w:ind w:firstLine="720"/>
+        <w:rPr>
+          <w:lang w:val="en-US"/>
+        </w:rPr>
+      </w:pPr>
+      <w:r>
+        <w:rPr>
+          <w:lang w:val="en-US"/>
+        </w:rPr>
+        <w:t xml:space="preserve">Microsoft SQL Server Denali cung cấp một môi trường làm việc với các mô hình khai thác dữ liệu được gọi là “Business Intelligence Development Studio”. Môi trường này bao gồm các thuận toán khai thác dữ liệu và các công cụ xây dựng giải pháp toàn diện cho các dự án khác nhau dễ hơn. Microsoft SQL Server Analysis Services là một thành phần của Microsoft SQL Server Denali chạy trên nền tảng của Microsoft Visual Studio cung cấp nhiều giải pháp, ứng với từng giải pháp là Microsoft tập hợp nhiều thuật toán có thể sử dụng trong khai thác dữ liệu. Sau khi tiến hành sử dụng và đánh giá một số công cụ hỗ trợ tạo cây quyết định hiện có như Weka, Mircosoft Analysis Services API,… chúng tôi quyết định lựa chọn Mircosoft Analysis Services API để ứng dụng giải quyết bài toán của nhóm. Việc sử dụng Mircosoft </w:t>
+      </w:r>
+      <w:r>
+        <w:rPr>
+          <w:lang w:val="en-US"/>
+        </w:rPr>
+        <w:lastRenderedPageBreak/>
+        <w:t xml:space="preserve">Analysis Services API giúp chúng tôi có thể dễ dàng xây dựng cây quyết định một cách độc lập, không phụ thuộc vào “Business Intelligence Development Studio”. </w:t>
+      </w:r>
+    </w:p>
+    <w:p>
+      <w:pPr>
+        <w:keepNext/>
+        <w:jc w:val="center"/>
+      </w:pPr>
+      <w:r>
+        <w:rPr>
+          <w:lang w:val="en-US"/>
+        </w:rPr>
+        <w:drawing>
+          <wp:inline distT="0" distB="0" distL="0" distR="0" wp14:anchorId="343EB58C" wp14:editId="64C78FDA">
+            <wp:extent cx="3590925" cy="1200150"/>
+            <wp:effectExtent l="0" t="0" r="9525" b="0"/>
+            <wp:docPr id="53" name="Picture 53"/>
+            <wp:cNvGraphicFramePr>
+              <a:graphicFrameLocks xmlns:a="http://schemas.openxmlformats.org/drawingml/2006/main" noChangeAspect="1"/>
+            </wp:cNvGraphicFramePr>
+            <a:graphic xmlns:a="http://schemas.openxmlformats.org/drawingml/2006/main">
+              <a:graphicData uri="http://schemas.openxmlformats.org/drawingml/2006/picture">
+                <pic:pic xmlns:pic="http://schemas.openxmlformats.org/drawingml/2006/picture">
+                  <pic:nvPicPr>
+                    <pic:cNvPr id="0" name=""/>
+                    <pic:cNvPicPr/>
+                  </pic:nvPicPr>
+                  <pic:blipFill>
+                    <a:blip r:embed="rId66"/>
+                    <a:stretch>
+                      <a:fillRect/>
+                    </a:stretch>
+                  </pic:blipFill>
+                  <pic:spPr>
+                    <a:xfrm>
+                      <a:off x="0" y="0"/>
                       <a:ext cx="3590925" cy="1200150"/>
                     </a:xfrm>
                     <a:prstGeom prst="rect">
@@ -47194,7 +47253,7 @@
           <w:lang w:val="en-US"/>
         </w:rPr>
       </w:pPr>
-      <w:bookmarkStart w:id="168" w:name="_Toc312162747"/>
+      <w:bookmarkStart w:id="171" w:name="_Toc312162747"/>
       <w:r>
         <w:t xml:space="preserve">Hình </w:t>
       </w:r>
@@ -47226,7 +47285,7 @@
         </w:rPr>
         <w:footnoteReference w:id="17"/>
       </w:r>
-      <w:bookmarkEnd w:id="168"/>
+      <w:bookmarkEnd w:id="171"/>
     </w:p>
     <w:p>
       <w:pPr>
@@ -47261,7 +47320,7 @@
                     </pic:cNvPicPr>
                   </pic:nvPicPr>
                   <pic:blipFill>
-                    <a:blip r:embed="rId66">
+                    <a:blip r:embed="rId67">
                       <a:extLst>
                         <a:ext uri="{28A0092B-C50C-407E-A947-70E740481C1C}">
                           <a14:useLocalDpi xmlns:a14="http://schemas.microsoft.com/office/drawing/2010/main" val="0"/>
@@ -47298,7 +47357,7 @@
           <w:lang w:val="en-US"/>
         </w:rPr>
       </w:pPr>
-      <w:bookmarkStart w:id="169" w:name="_Toc312162748"/>
+      <w:bookmarkStart w:id="172" w:name="_Toc312162748"/>
       <w:r>
         <w:t xml:space="preserve">Hình </w:t>
       </w:r>
@@ -47323,7 +47382,7 @@
         </w:rPr>
         <w:t>. Dữ liệu nhập xuất khi sử dụng MS Analysis Services API</w:t>
       </w:r>
-      <w:bookmarkEnd w:id="169"/>
+      <w:bookmarkEnd w:id="172"/>
     </w:p>
     <w:p>
       <w:pPr>
@@ -47608,7 +47667,7 @@
           <w:lang w:val="en-US"/>
         </w:rPr>
       </w:pPr>
-      <w:bookmarkStart w:id="170" w:name="_Toc312162763"/>
+      <w:bookmarkStart w:id="173" w:name="_Toc312162763"/>
       <w:r>
         <w:t xml:space="preserve">Bảng </w:t>
       </w:r>
@@ -47633,7 +47692,7 @@
         </w:rPr>
         <w:t>. Bảng mô tả dữ liệu đầu vào khi sử dụng MS Analysis Services</w:t>
       </w:r>
-      <w:bookmarkEnd w:id="170"/>
+      <w:bookmarkEnd w:id="173"/>
     </w:p>
     <w:tbl>
       <w:tblPr>
@@ -48748,7 +48807,7 @@
           <w:lang w:val="en-US"/>
         </w:rPr>
       </w:pPr>
-      <w:bookmarkStart w:id="171" w:name="_Toc312162764"/>
+      <w:bookmarkStart w:id="174" w:name="_Toc312162764"/>
       <w:r>
         <w:t xml:space="preserve">Bảng </w:t>
       </w:r>
@@ -48773,7 +48832,7 @@
         </w:rPr>
         <w:t>. Bảng mô tả dữ liệu đầu ra khi sử dụng MS Analysis Services</w:t>
       </w:r>
-      <w:bookmarkEnd w:id="171"/>
+      <w:bookmarkEnd w:id="174"/>
     </w:p>
     <w:p>
       <w:pPr>
@@ -48840,7 +48899,7 @@
                     </pic:cNvPicPr>
                   </pic:nvPicPr>
                   <pic:blipFill>
-                    <a:blip r:embed="rId60">
+                    <a:blip r:embed="rId61">
                       <a:extLst>
                         <a:ext uri="{28A0092B-C50C-407E-A947-70E740481C1C}">
                           <a14:useLocalDpi xmlns:a14="http://schemas.microsoft.com/office/drawing/2010/main" val="0"/>
@@ -48877,7 +48936,7 @@
           <w:lang w:val="en-US"/>
         </w:rPr>
       </w:pPr>
-      <w:bookmarkStart w:id="172" w:name="_Toc312162749"/>
+      <w:bookmarkStart w:id="175" w:name="_Toc312162749"/>
       <w:r>
         <w:t xml:space="preserve">Hình </w:t>
       </w:r>
@@ -48902,7 +48961,7 @@
         </w:rPr>
         <w:t>. Dữ liệu đầu vào và đầu ra của Decision Tree Engine</w:t>
       </w:r>
-      <w:bookmarkEnd w:id="172"/>
+      <w:bookmarkEnd w:id="175"/>
     </w:p>
     <w:p>
       <w:pPr>
@@ -48931,7 +48990,7 @@
                     </pic:cNvPicPr>
                   </pic:nvPicPr>
                   <pic:blipFill>
-                    <a:blip r:embed="rId61">
+                    <a:blip r:embed="rId62">
                       <a:extLst>
                         <a:ext uri="{28A0092B-C50C-407E-A947-70E740481C1C}">
                           <a14:useLocalDpi xmlns:a14="http://schemas.microsoft.com/office/drawing/2010/main" val="0"/>
@@ -48968,7 +49027,7 @@
           <w:lang w:val="en-US"/>
         </w:rPr>
       </w:pPr>
-      <w:bookmarkStart w:id="173" w:name="_Toc312162750"/>
+      <w:bookmarkStart w:id="176" w:name="_Toc312162750"/>
       <w:r>
         <w:t xml:space="preserve">Hình </w:t>
       </w:r>
@@ -48993,7 +49052,7 @@
         </w:rPr>
         <w:t>. Tiến trình xây dựng cây quyết định của kiến trúc</w:t>
       </w:r>
-      <w:bookmarkEnd w:id="173"/>
+      <w:bookmarkEnd w:id="176"/>
     </w:p>
     <w:p>
       <w:pPr>
@@ -49027,11 +49086,11 @@
                     <pic:cNvPicPr/>
                   </pic:nvPicPr>
                   <pic:blipFill>
-                    <a:blip r:embed="rId62">
+                    <a:blip r:embed="rId63">
                       <a:extLst>
                         <a:ext uri="{BEBA8EAE-BF5A-486C-A8C5-ECC9F3942E4B}">
                           <a14:imgProps xmlns:a14="http://schemas.microsoft.com/office/drawing/2010/main">
-                            <a14:imgLayer r:embed="rId63">
+                            <a14:imgLayer r:embed="rId64">
                               <a14:imgEffect>
                                 <a14:sharpenSoften amount="25000"/>
                               </a14:imgEffect>
@@ -49068,7 +49127,7 @@
           <w:lang w:val="en-US"/>
         </w:rPr>
       </w:pPr>
-      <w:bookmarkStart w:id="174" w:name="_Toc312162751"/>
+      <w:bookmarkStart w:id="177" w:name="_Toc312162751"/>
       <w:r>
         <w:t xml:space="preserve">Hình </w:t>
       </w:r>
@@ -49093,7 +49152,7 @@
         </w:rPr>
         <w:t>. Cấu trúc bảng DecisionTreeNode và DecisionTreeNodeDistribution</w:t>
       </w:r>
-      <w:bookmarkEnd w:id="174"/>
+      <w:bookmarkEnd w:id="177"/>
     </w:p>
     <w:p>
       <w:pPr>
@@ -50011,7 +50070,7 @@
           <w:lang w:val="en-US"/>
         </w:rPr>
       </w:pPr>
-      <w:bookmarkStart w:id="175" w:name="_Toc312162661"/>
+      <w:bookmarkStart w:id="178" w:name="_Toc312162661"/>
       <w:r>
         <w:rPr>
           <w:lang w:val="en-US"/>
@@ -50030,7 +50089,7 @@
         </w:rPr>
         <w:t xml:space="preserve"> hiện tại</w:t>
       </w:r>
-      <w:bookmarkEnd w:id="175"/>
+      <w:bookmarkEnd w:id="178"/>
     </w:p>
     <w:p>
       <w:pPr>
@@ -50521,7 +50580,7 @@
           <w:lang w:val="en-US"/>
         </w:rPr>
       </w:pPr>
-      <w:bookmarkStart w:id="176" w:name="_Toc312162765"/>
+      <w:bookmarkStart w:id="179" w:name="_Toc312162765"/>
       <w:r>
         <w:t xml:space="preserve">Bảng </w:t>
       </w:r>
@@ -50546,7 +50605,7 @@
         </w:rPr>
         <w:t>. So sánh JobZoom framework với các website hiện tại</w:t>
       </w:r>
-      <w:bookmarkEnd w:id="176"/>
+      <w:bookmarkEnd w:id="179"/>
     </w:p>
     <w:p>
       <w:pPr>
@@ -50555,14 +50614,14 @@
           <w:lang w:val="en-US"/>
         </w:rPr>
       </w:pPr>
-      <w:bookmarkStart w:id="177" w:name="_Toc312162662"/>
+      <w:bookmarkStart w:id="180" w:name="_Toc312162662"/>
       <w:r>
         <w:rPr>
           <w:lang w:val="en-US"/>
         </w:rPr>
         <w:t>Đánh giá và hướng phát triển</w:t>
       </w:r>
-      <w:bookmarkEnd w:id="177"/>
+      <w:bookmarkEnd w:id="180"/>
     </w:p>
     <w:p>
       <w:pPr>
@@ -50571,14 +50630,14 @@
           <w:lang w:val="en-US"/>
         </w:rPr>
       </w:pPr>
-      <w:bookmarkStart w:id="178" w:name="_Toc312162663"/>
+      <w:bookmarkStart w:id="181" w:name="_Toc312162663"/>
       <w:r>
         <w:rPr>
           <w:lang w:val="en-US"/>
         </w:rPr>
         <w:t>Những điểm làm được</w:t>
       </w:r>
-      <w:bookmarkEnd w:id="178"/>
+      <w:bookmarkEnd w:id="181"/>
     </w:p>
     <w:p>
       <w:pPr>
@@ -50978,14 +51037,14 @@
           <w:lang w:val="en-US"/>
         </w:rPr>
       </w:pPr>
-      <w:bookmarkStart w:id="179" w:name="_Toc312162664"/>
+      <w:bookmarkStart w:id="182" w:name="_Toc312162664"/>
       <w:r>
         <w:rPr>
           <w:lang w:val="en-US"/>
         </w:rPr>
         <w:t>Những điểm hạn chế</w:t>
       </w:r>
-      <w:bookmarkEnd w:id="179"/>
+      <w:bookmarkEnd w:id="182"/>
     </w:p>
     <w:p>
       <w:pPr>
@@ -51194,14 +51253,14 @@
           <w:lang w:val="en-US"/>
         </w:rPr>
       </w:pPr>
-      <w:bookmarkStart w:id="180" w:name="_Toc312162665"/>
+      <w:bookmarkStart w:id="183" w:name="_Toc312162665"/>
       <w:r>
         <w:rPr>
           <w:lang w:val="en-US"/>
         </w:rPr>
         <w:t>Hướng phát triển</w:t>
       </w:r>
-      <w:bookmarkEnd w:id="180"/>
+      <w:bookmarkEnd w:id="183"/>
     </w:p>
     <w:p>
       <w:pPr>
@@ -51210,7 +51269,7 @@
           <w:lang w:val="en-US"/>
         </w:rPr>
       </w:pPr>
-      <w:bookmarkStart w:id="181" w:name="_Toc312162666"/>
+      <w:bookmarkStart w:id="184" w:name="_Toc312162666"/>
       <w:r>
         <w:rPr>
           <w:lang w:val="en-US"/>
@@ -51223,7 +51282,7 @@
         </w:rPr>
         <w:t xml:space="preserve"> và yêu cầu tuyển dụng</w:t>
       </w:r>
-      <w:bookmarkEnd w:id="181"/>
+      <w:bookmarkEnd w:id="184"/>
     </w:p>
     <w:p>
       <w:pPr>
@@ -51337,7 +51396,7 @@
           <w:lang w:val="en-US"/>
         </w:rPr>
       </w:pPr>
-      <w:bookmarkStart w:id="182" w:name="_Toc312162667"/>
+      <w:bookmarkStart w:id="185" w:name="_Toc312162667"/>
       <w:r>
         <w:rPr>
           <w:lang w:val="en-US"/>
@@ -51362,7 +51421,7 @@
         </w:rPr>
         <w:t>tic web</w:t>
       </w:r>
-      <w:bookmarkEnd w:id="182"/>
+      <w:bookmarkEnd w:id="185"/>
     </w:p>
     <w:p>
       <w:pPr>
@@ -51481,7 +51540,7 @@
           <w:lang w:val="en-US"/>
         </w:rPr>
       </w:pPr>
-      <w:bookmarkStart w:id="183" w:name="_Toc312162668"/>
+      <w:bookmarkStart w:id="186" w:name="_Toc312162668"/>
       <w:r>
         <w:rPr>
           <w:lang w:val="en-US"/>
@@ -51579,7 +51638,7 @@
         </w:rPr>
         <w:t>a taxonomy</w:t>
       </w:r>
-      <w:bookmarkEnd w:id="183"/>
+      <w:bookmarkEnd w:id="186"/>
     </w:p>
     <w:p>
       <w:pPr>
@@ -51620,7 +51679,7 @@
           <w:lang w:val="en-US"/>
         </w:rPr>
       </w:pPr>
-      <w:bookmarkStart w:id="184" w:name="_Toc312162669"/>
+      <w:bookmarkStart w:id="187" w:name="_Toc312162669"/>
       <w:r>
         <w:rPr>
           <w:lang w:val="en-US"/>
@@ -51639,7 +51698,7 @@
         </w:rPr>
         <w:t xml:space="preserve"> dữ liệu</w:t>
       </w:r>
-      <w:bookmarkEnd w:id="184"/>
+      <w:bookmarkEnd w:id="187"/>
     </w:p>
     <w:p>
       <w:pPr>
@@ -51662,14 +51721,14 @@
           <w:lang w:val="en-US"/>
         </w:rPr>
       </w:pPr>
-      <w:bookmarkStart w:id="185" w:name="_Toc312162670"/>
+      <w:bookmarkStart w:id="188" w:name="_Toc312162670"/>
       <w:r>
         <w:rPr>
           <w:lang w:val="en-US"/>
         </w:rPr>
         <w:t>Công cụ hỗ trợ lựa chọn ứng viên</w:t>
       </w:r>
-      <w:bookmarkEnd w:id="185"/>
+      <w:bookmarkEnd w:id="188"/>
     </w:p>
     <w:p>
       <w:pPr>
@@ -51692,14 +51751,14 @@
           <w:lang w:val="en-US"/>
         </w:rPr>
       </w:pPr>
-      <w:bookmarkStart w:id="186" w:name="_Toc312162671"/>
+      <w:bookmarkStart w:id="189" w:name="_Toc312162671"/>
       <w:r>
         <w:rPr>
           <w:lang w:val="en-US"/>
         </w:rPr>
         <w:t>Thu thập thông tin việc làm tự động</w:t>
       </w:r>
-      <w:bookmarkEnd w:id="186"/>
+      <w:bookmarkEnd w:id="189"/>
     </w:p>
     <w:p>
       <w:pPr>
@@ -51722,14 +51781,14 @@
           <w:lang w:val="en-US"/>
         </w:rPr>
       </w:pPr>
-      <w:bookmarkStart w:id="187" w:name="_Toc312162672"/>
+      <w:bookmarkStart w:id="190" w:name="_Toc312162672"/>
       <w:r>
         <w:rPr>
           <w:lang w:val="en-US"/>
         </w:rPr>
         <w:t>Áp dụng quy trình tuyển dụng vào hệ thống</w:t>
       </w:r>
-      <w:bookmarkEnd w:id="187"/>
+      <w:bookmarkEnd w:id="190"/>
     </w:p>
     <w:p>
       <w:pPr>
@@ -51772,7 +51831,7 @@
           <w:lang w:val="en-US"/>
         </w:rPr>
       </w:pPr>
-      <w:bookmarkStart w:id="188" w:name="_Toc312162673"/>
+      <w:bookmarkStart w:id="191" w:name="_Toc312162673"/>
       <w:r>
         <w:rPr>
           <w:rStyle w:val="Heading1Char"/>
@@ -51785,7 +51844,7 @@
         <w:lastRenderedPageBreak/>
         <w:t>TÀI LIỆU THAM KHẢO</w:t>
       </w:r>
-      <w:bookmarkEnd w:id="188"/>
+      <w:bookmarkEnd w:id="191"/>
     </w:p>
     <w:bookmarkEnd w:id="1"/>
     <w:p>
@@ -52793,7 +52852,7 @@
       </w:r>
     </w:p>
     <w:sectPr>
-      <w:footerReference w:type="default" r:id="rId67"/>
+      <w:footerReference w:type="default" r:id="rId68"/>
       <w:pgSz w:w="11907" w:h="16839" w:code="9"/>
       <w:pgMar w:top="1440" w:right="1440" w:bottom="1440" w:left="1440" w:header="720" w:footer="720" w:gutter="0"/>
       <w:pgNumType w:start="1"/>
@@ -52890,7 +52949,7 @@
       </w:r>
     </w:p>
   </w:comment>
-  <w:comment w:id="154" w:author="Le Duong Cong Phuc" w:date="2011-12-19T05:02:00Z" w:initials="CPL(RRV">
+  <w:comment w:id="148" w:author="Le Duong Cong Phuc" w:date="2011-12-21T14:04:00Z" w:initials="CPL(RRV">
     <w:p>
       <w:pPr>
         <w:pStyle w:val="CommentText"/>
@@ -52904,6 +52963,102 @@
         </w:rPr>
         <w:annotationRef/>
       </w:r>
+    </w:p>
+    <w:p>
+      <w:pPr>
+        <w:pStyle w:val="CommentText"/>
+        <w:rPr>
+          <w:lang w:val="en-US"/>
+        </w:rPr>
+      </w:pPr>
+      <w:r>
+        <w:rPr>
+          <w:lang w:val="en-US"/>
+        </w:rPr>
+        <w:t>Phần này là viết về điều kiện ra đời của JobZoom Framework để giải quyết:</w:t>
+      </w:r>
+    </w:p>
+    <w:p>
+      <w:pPr>
+        <w:pStyle w:val="CommentText"/>
+        <w:rPr>
+          <w:lang w:val="en-US"/>
+        </w:rPr>
+      </w:pPr>
+      <w:r>
+        <w:rPr>
+          <w:lang w:val="en-US"/>
+        </w:rPr>
+        <w:t>Lập trình viên sử dụng JobZoom library để implement hệ thống của họ dễ dàng giải quyết 3 bài toán trên</w:t>
+      </w:r>
+    </w:p>
+    <w:p>
+      <w:pPr>
+        <w:pStyle w:val="CommentText"/>
+        <w:rPr>
+          <w:lang w:val="en-US"/>
+        </w:rPr>
+      </w:pPr>
+    </w:p>
+    <w:p>
+      <w:pPr>
+        <w:pStyle w:val="CommentText"/>
+        <w:rPr>
+          <w:lang w:val="en-US"/>
+        </w:rPr>
+      </w:pPr>
+      <w:r>
+        <w:rPr>
+          <w:lang w:val="en-US"/>
+        </w:rPr>
+        <w:t>(còn phần này thì nói không sát nên đẩy lên 5.1 thực trạng website tuyển dụng hiện nay)</w:t>
+      </w:r>
+    </w:p>
+    <w:p>
+      <w:pPr>
+        <w:pStyle w:val="CommentText"/>
+        <w:rPr>
+          <w:lang w:val="en-US"/>
+        </w:rPr>
+      </w:pPr>
+    </w:p>
+    <w:p>
+      <w:pPr>
+        <w:pStyle w:val="CommentText"/>
+        <w:rPr>
+          <w:lang w:val="en-US"/>
+        </w:rPr>
+      </w:pPr>
+      <w:r>
+        <w:rPr>
+          <w:lang w:val="en-US"/>
+        </w:rPr>
+        <w:t xml:space="preserve">Phần này Phúc sẽ viết </w:t>
+      </w:r>
+      <w:r>
+        <w:rPr>
+          <w:lang w:val="en-US"/>
+        </w:rPr>
+        <w:t>lại</w:t>
+      </w:r>
+      <w:bookmarkStart w:id="149" w:name="_GoBack"/>
+      <w:bookmarkEnd w:id="149"/>
+    </w:p>
+  </w:comment>
+  <w:comment w:id="157" w:author="Le Duong Cong Phuc" w:date="2011-12-19T05:02:00Z" w:initials="CPL(RRV">
+    <w:p>
+      <w:pPr>
+        <w:pStyle w:val="CommentText"/>
+        <w:rPr>
+          <w:lang w:val="en-US"/>
+        </w:rPr>
+      </w:pPr>
+      <w:r>
+        <w:rPr>
+          <w:rStyle w:val="CommentReference"/>
+        </w:rPr>
+        <w:annotationRef/>
+      </w:r>
       <w:r>
         <w:rPr>
           <w:lang w:val="en-US"/>
@@ -52926,7 +53081,7 @@
       </w:r>
     </w:p>
   </w:comment>
-  <w:comment w:id="157" w:author="Kyo" w:date="2011-12-20T17:49:00Z" w:initials="K">
+  <w:comment w:id="160" w:author="Kyo" w:date="2011-12-20T17:49:00Z" w:initials="K">
     <w:p>
       <w:pPr>
         <w:pStyle w:val="CommentText"/>
@@ -53077,6 +53232,7 @@
               <w:dataBinding w:prefixMappings="xmlns:ns0='http://schemas.openxmlformats.org/officeDocument/2006/extended-properties'" w:xpath="/ns0:Properties[1]/ns0:Company[1]" w:storeItemID="{6668398D-A668-4E3E-A5EB-62B293D839F1}"/>
               <w:text/>
             </w:sdtPr>
+            <w:sdtEndPr/>
             <w:sdtContent>
               <w:r>
                 <w:rPr>
@@ -53124,6 +53280,7 @@
           <w:dataBinding w:prefixMappings="xmlns:ns0='http://purl.org/dc/elements/1.1/' xmlns:ns1='http://schemas.openxmlformats.org/package/2006/metadata/core-properties' " w:xpath="/ns1:coreProperties[1]/ns0:title[1]" w:storeItemID="{6C3C8BC8-F283-45AE-878A-BAB7291924A1}"/>
           <w:text/>
         </w:sdtPr>
+        <w:sdtEndPr/>
         <w:sdtContent>
           <w:tc>
             <w:tcPr>
@@ -53239,6 +53396,7 @@
               <w:dataBinding w:prefixMappings="xmlns:ns0='http://purl.org/dc/elements/1.1/' xmlns:ns1='http://schemas.openxmlformats.org/package/2006/metadata/core-properties' " w:xpath="/ns1:coreProperties[1]/ns0:title[1]" w:storeItemID="{6C3C8BC8-F283-45AE-878A-BAB7291924A1}"/>
               <w:text/>
             </w:sdtPr>
+            <w:sdtEndPr/>
             <w:sdtContent>
               <w:r>
                 <w:rPr>
@@ -53261,7 +53419,7 @@
             <w:fldChar w:fldCharType="separate"/>
           </w:r>
           <w:r>
-            <w:t>Đánh giá và hướng phát triển</w:t>
+            <w:t>Giải pháp kiến trúc cổng thông tin tìm việc JobZoom</w:t>
           </w:r>
           <w:r>
             <w:fldChar w:fldCharType="end"/>
@@ -53302,7 +53460,7 @@
             <w:rPr>
               <w:color w:val="FFFFFF" w:themeColor="background1"/>
             </w:rPr>
-            <w:t>100</w:t>
+            <w:t>69</w:t>
           </w:r>
           <w:r>
             <w:rPr>
@@ -53390,7 +53548,10 @@
         <w:footnoteRef/>
       </w:r>
       <w:r>
-        <w:t xml:space="preserve"> http://www.internetworldstats.com/stats.htm</w:t>
+        <w:t xml:space="preserve"> </w:t>
+      </w:r>
+      <w:r>
+        <w:t>http://www.internetworldstats.com/stats.htm</w:t>
       </w:r>
     </w:p>
   </w:footnote>
@@ -53868,6 +54029,7 @@
         <w:dataBinding w:prefixMappings="xmlns:ns0='http://schemas.openxmlformats.org/officeDocument/2006/extended-properties' " w:xpath="/ns0:Properties[1]/ns0:Company[1]" w:storeItemID="{6668398D-A668-4E3E-A5EB-62B293D839F1}"/>
         <w:text/>
       </w:sdtPr>
+      <w:sdtEndPr/>
       <w:sdtContent>
         <w:r>
           <w:rPr>
@@ -53909,6 +54071,7 @@
         <w:dataBinding w:prefixMappings="xmlns:ns0='http://purl.org/dc/elements/1.1/' xmlns:ns1='http://schemas.openxmlformats.org/package/2006/metadata/core-properties' " w:xpath="/ns1:coreProperties[1]/ns0:subject[1]" w:storeItemID="{6C3C8BC8-F283-45AE-878A-BAB7291924A1}"/>
         <w:text/>
       </w:sdtPr>
+      <w:sdtEndPr/>
       <w:sdtContent>
         <w:r>
           <w:rPr>
@@ -63232,7 +63395,7 @@
 </file>
 
 <file path=customXml/itemProps2.xml><?xml version="1.0" encoding="utf-8"?>
-<ds:datastoreItem xmlns:ds="http://schemas.openxmlformats.org/officeDocument/2006/customXml" ds:itemID="{5F3DE5FB-6CEF-429B-B189-30EB731BBD22}">
+<ds:datastoreItem xmlns:ds="http://schemas.openxmlformats.org/officeDocument/2006/customXml" ds:itemID="{97793B70-6770-49ED-8164-D0F4079FAF88}">
   <ds:schemaRefs>
     <ds:schemaRef ds:uri="http://schemas.openxmlformats.org/officeDocument/2006/bibliography"/>
   </ds:schemaRefs>

</xml_diff>

<commit_message>
Bổ sung ý trong 7.2.1.1	Senarios (Use Case) - các trường hợp sử dụng cơ bản của JobZoom framework và trong ứng dụng vào thực tiễn.
</commit_message>
<xml_diff>
--- a/Documents/JobZoom Report.docx
+++ b/Documents/JobZoom Report.docx
@@ -41356,7 +41356,7 @@
         </w:rPr>
         <w:t>.</w:t>
       </w:r>
-      <w:bookmarkStart w:id="150" w:name="_Toc310954208"/>
+      <w:bookmarkStart w:id="149" w:name="_Toc310954208"/>
     </w:p>
     <w:p>
       <w:pPr>
@@ -41365,7 +41365,7 @@
           <w:lang w:val="en-US"/>
         </w:rPr>
       </w:pPr>
-      <w:bookmarkStart w:id="151" w:name="_Toc312162655"/>
+      <w:bookmarkStart w:id="150" w:name="_Toc312162655"/>
       <w:r>
         <w:rPr>
           <w:lang w:val="en-US"/>
@@ -41385,35 +41385,35 @@
         </w:rPr>
         <w:t>framework</w:t>
       </w:r>
+      <w:bookmarkEnd w:id="149"/>
       <w:bookmarkEnd w:id="150"/>
+    </w:p>
+    <w:p>
+      <w:pPr>
+        <w:pStyle w:val="Heading3"/>
+        <w:rPr>
+          <w:lang w:val="en-US"/>
+        </w:rPr>
+      </w:pPr>
+      <w:bookmarkStart w:id="151" w:name="_Toc310954209"/>
+      <w:bookmarkStart w:id="152" w:name="_Toc312162656"/>
+      <w:r>
+        <w:rPr>
+          <w:lang w:val="en-US"/>
+        </w:rPr>
+        <w:t>Kiến trúc tổng quan framework</w:t>
+      </w:r>
       <w:bookmarkEnd w:id="151"/>
-    </w:p>
-    <w:p>
-      <w:pPr>
-        <w:pStyle w:val="Heading3"/>
-        <w:rPr>
-          <w:lang w:val="en-US"/>
-        </w:rPr>
-      </w:pPr>
-      <w:bookmarkStart w:id="152" w:name="_Toc310954209"/>
-      <w:bookmarkStart w:id="153" w:name="_Toc312162656"/>
-      <w:r>
-        <w:rPr>
-          <w:lang w:val="en-US"/>
-        </w:rPr>
-        <w:t>Kiến trúc tổng quan framework</w:t>
-      </w:r>
       <w:bookmarkEnd w:id="152"/>
-      <w:bookmarkEnd w:id="153"/>
-    </w:p>
-    <w:p>
-      <w:pPr>
-        <w:rPr>
-          <w:ins w:id="154" w:author="Le Duong Cong Phuc" w:date="2011-12-21T13:58:00Z"/>
-          <w:lang w:val="en-US"/>
-        </w:rPr>
-      </w:pPr>
-      <w:ins w:id="155" w:author="Le Duong Cong Phuc" w:date="2011-12-21T13:58:00Z">
+    </w:p>
+    <w:p>
+      <w:pPr>
+        <w:rPr>
+          <w:ins w:id="153" w:author="Le Duong Cong Phuc" w:date="2011-12-21T13:58:00Z"/>
+          <w:lang w:val="en-US"/>
+        </w:rPr>
+      </w:pPr>
+      <w:ins w:id="154" w:author="Le Duong Cong Phuc" w:date="2011-12-21T13:58:00Z">
         <w:r>
           <w:rPr>
             <w:lang w:val="en-US"/>
@@ -41476,8 +41476,16 @@
         <w:rPr>
           <w:lang w:val="en-US"/>
         </w:rPr>
-        <w:t xml:space="preserve">Kiến trúc tổng quan của JobZoom framework được mô tả cụ thể qua mô hình 4+1 architecture view với cái nhìn với nhiều gốc độ khác nhau: </w:t>
-      </w:r>
+        <w:t>Kiến trúc tổng quan của JobZoom framework được mô tả cụ thể qua mô hình 4+1 architecture view với cái nhìn với nhiều gốc độ khác nhau:</w:t>
+      </w:r>
+      <w:del w:id="155" w:author="Le Duong Cong Phuc" w:date="2011-12-21T14:07:00Z">
+        <w:r>
+          <w:rPr>
+            <w:lang w:val="en-US"/>
+          </w:rPr>
+          <w:delText xml:space="preserve"> </w:delText>
+        </w:r>
+      </w:del>
     </w:p>
     <w:p>
       <w:pPr>
@@ -41553,15 +41561,63 @@
     </w:p>
     <w:p>
       <w:pPr>
-        <w:rPr>
-          <w:lang w:val="en-US"/>
-        </w:rPr>
-      </w:pPr>
-      <w:r>
-        <w:rPr>
-          <w:lang w:val="en-US"/>
-        </w:rPr>
-        <w:t>Physical view: mô tả kiến trúc JobZoom framework dưới gốc độ của người triển khai hệ thống phải làm việc với các Tier mức vật lý của hệ thống, được thể hiên qua mô hình logic vật lý.</w:t>
+        <w:pStyle w:val="ListParagraph"/>
+        <w:numPr>
+          <w:ilvl w:val="0"/>
+          <w:numId w:val="47"/>
+        </w:numPr>
+        <w:rPr>
+          <w:lang w:val="en-US"/>
+          <w:rPrChange w:id="156" w:author="Le Duong Cong Phuc" w:date="2011-12-21T14:06:00Z">
+            <w:rPr>
+              <w:lang w:val="en-US"/>
+            </w:rPr>
+          </w:rPrChange>
+        </w:rPr>
+        <w:pPrChange w:id="157" w:author="Le Duong Cong Phuc" w:date="2011-12-21T14:06:00Z">
+          <w:pPr/>
+        </w:pPrChange>
+      </w:pPr>
+      <w:r>
+        <w:rPr>
+          <w:lang w:val="en-US"/>
+        </w:rPr>
+        <w:t>Physical view: mô t</w:t>
+      </w:r>
+      <w:r>
+        <w:rPr>
+          <w:lang w:val="en-US"/>
+        </w:rPr>
+        <w:t>ả kiến trúc JobZoom framework dưới g</w:t>
+      </w:r>
+      <w:r>
+        <w:rPr>
+          <w:lang w:val="en-US"/>
+        </w:rPr>
+        <w:t>ố</w:t>
+      </w:r>
+      <w:r>
+        <w:rPr>
+          <w:lang w:val="en-US"/>
+        </w:rPr>
+        <w:t>c độ c</w:t>
+      </w:r>
+      <w:r>
+        <w:rPr>
+          <w:lang w:val="en-US"/>
+        </w:rPr>
+        <w:t>ủ</w:t>
+      </w:r>
+      <w:r>
+        <w:rPr>
+          <w:lang w:val="en-US"/>
+          <w:rPrChange w:id="158" w:author="Le Duong Cong Phuc" w:date="2011-12-21T14:06:00Z">
+            <w:rPr>
+              <w:lang w:val="en-US"/>
+            </w:rPr>
+          </w:rPrChange>
+        </w:rPr>
+        <w:t>a người triển khai hệ thống phải làm việc với các Tier mức vật lý của hệ thống, được thể hiên qua mô hình logic vật lý.</w:t>
       </w:r>
     </w:p>
     <w:p>
@@ -41631,22 +41687,249 @@
     <w:p>
       <w:pPr>
         <w:rPr>
-          <w:lang w:val="en-US"/>
-        </w:rPr>
-      </w:pPr>
-    </w:p>
-    <w:p>
-      <w:pPr>
-        <w:rPr>
-          <w:lang w:val="en-US"/>
-        </w:rPr>
-      </w:pPr>
+          <w:ins w:id="159" w:author="Le Duong Cong Phuc" w:date="2011-12-21T14:11:00Z"/>
+          <w:lang w:val="en-US"/>
+        </w:rPr>
+      </w:pPr>
+      <w:ins w:id="160" w:author="Le Duong Cong Phuc" w:date="2011-12-21T14:08:00Z">
+        <w:r>
+          <w:rPr>
+            <w:lang w:val="en-US"/>
+          </w:rPr>
+          <w:t>Theo phần 7.1 về điều kiện ra đời và phần 7.2 về kiến trúc tổng quan của JobZoom framework</w:t>
+        </w:r>
+      </w:ins>
+      <w:ins w:id="161" w:author="Le Duong Cong Phuc" w:date="2011-12-21T14:09:00Z">
+        <w:r>
+          <w:rPr>
+            <w:lang w:val="en-US"/>
+          </w:rPr>
+          <w:t xml:space="preserve">: </w:t>
+        </w:r>
+        <w:r>
+          <w:rPr>
+            <w:lang w:val="en-US"/>
+          </w:rPr>
+          <w:t xml:space="preserve">JobZoom Framework ra đời và trong đó cung cấp cho lập trình viên phát triển các website tìm kiếm việc làm một thư viện lập trình linh hoạt giao tiếp với JobZoom framework </w:t>
+        </w:r>
+      </w:ins>
+      <w:ins w:id="162" w:author="Le Duong Cong Phuc" w:date="2011-12-21T14:10:00Z">
+        <w:r>
+          <w:rPr>
+            <w:lang w:val="en-US"/>
+          </w:rPr>
+          <w:t>phục vụ cho việc ứng dụng giải quyết các 3 bài toán lớn</w:t>
+        </w:r>
+      </w:ins>
+      <w:ins w:id="163" w:author="Le Duong Cong Phuc" w:date="2011-12-21T14:11:00Z">
+        <w:r>
+          <w:rPr>
+            <w:lang w:val="en-US"/>
+          </w:rPr>
+          <w:t>.</w:t>
+        </w:r>
+      </w:ins>
+    </w:p>
+    <w:p>
+      <w:pPr>
+        <w:pStyle w:val="ListParagraph"/>
+        <w:numPr>
+          <w:ilvl w:val="0"/>
+          <w:numId w:val="49"/>
+        </w:numPr>
+        <w:rPr>
+          <w:ins w:id="164" w:author="Le Duong Cong Phuc" w:date="2011-12-21T14:18:00Z"/>
+          <w:lang w:val="en-US"/>
+        </w:rPr>
+        <w:pPrChange w:id="165" w:author="Le Duong Cong Phuc" w:date="2011-12-21T14:14:00Z">
+          <w:pPr/>
+        </w:pPrChange>
+      </w:pPr>
+      <w:ins w:id="166" w:author="Le Duong Cong Phuc" w:date="2011-12-21T14:14:00Z">
+        <w:r>
+          <w:rPr>
+            <w:lang w:val="en-US"/>
+          </w:rPr>
+          <w:t xml:space="preserve">JobZoom framework </w:t>
+        </w:r>
+        <w:r>
+          <w:rPr>
+            <w:lang w:val="en-US"/>
+          </w:rPr>
+          <w:t xml:space="preserve">library là component trung gian giữa các người sử dụng JobZoom framework vì framework </w:t>
+        </w:r>
+      </w:ins>
+      <w:ins w:id="167" w:author="Le Duong Cong Phuc" w:date="2011-12-21T14:15:00Z">
+        <w:r>
+          <w:rPr>
+            <w:lang w:val="en-US"/>
+          </w:rPr>
+          <w:t>library</w:t>
+        </w:r>
+      </w:ins>
+      <w:ins w:id="168" w:author="Le Duong Cong Phuc" w:date="2011-12-21T14:14:00Z">
+        <w:r>
+          <w:rPr>
+            <w:lang w:val="en-US"/>
+          </w:rPr>
+          <w:t xml:space="preserve"> </w:t>
+        </w:r>
+      </w:ins>
+      <w:ins w:id="169" w:author="Le Duong Cong Phuc" w:date="2011-12-21T14:21:00Z">
+        <w:r>
+          <w:rPr>
+            <w:lang w:val="en-US"/>
+          </w:rPr>
+          <w:t xml:space="preserve">(API) </w:t>
+        </w:r>
+      </w:ins>
+      <w:ins w:id="170" w:author="Le Duong Cong Phuc" w:date="2011-12-21T14:15:00Z">
+        <w:r>
+          <w:rPr>
+            <w:lang w:val="en-US"/>
+          </w:rPr>
+          <w:t>làm việc với tất cả các Component khác trong framework</w:t>
+        </w:r>
+      </w:ins>
+      <w:ins w:id="171" w:author="Le Duong Cong Phuc" w:date="2011-12-21T14:17:00Z">
+        <w:r>
+          <w:rPr>
+            <w:lang w:val="en-US"/>
+          </w:rPr>
+          <w:t xml:space="preserve"> (được mô tả cụ thể qua layer diagram</w:t>
+        </w:r>
+      </w:ins>
+      <w:ins w:id="172" w:author="Le Duong Cong Phuc" w:date="2011-12-21T14:18:00Z">
+        <w:r>
+          <w:rPr>
+            <w:lang w:val="en-US"/>
+          </w:rPr>
+          <w:t xml:space="preserve"> trong phần </w:t>
+        </w:r>
+        <w:r>
+          <w:rPr>
+            <w:lang w:val="en-US"/>
+          </w:rPr>
+          <w:t xml:space="preserve">7.2.1.2 </w:t>
+        </w:r>
+        <w:r>
+          <w:rPr>
+            <w:lang w:val="en-US"/>
+          </w:rPr>
+          <w:t>Logical View</w:t>
+        </w:r>
+      </w:ins>
+      <w:ins w:id="173" w:author="Le Duong Cong Phuc" w:date="2011-12-21T14:17:00Z">
+        <w:r>
+          <w:rPr>
+            <w:lang w:val="en-US"/>
+          </w:rPr>
+          <w:t>)</w:t>
+        </w:r>
+      </w:ins>
+      <w:ins w:id="174" w:author="Le Duong Cong Phuc" w:date="2011-12-21T14:18:00Z">
+        <w:r>
+          <w:rPr>
+            <w:lang w:val="en-US"/>
+          </w:rPr>
+          <w:t>.</w:t>
+        </w:r>
+      </w:ins>
+    </w:p>
+    <w:p>
+      <w:pPr>
+        <w:pStyle w:val="ListParagraph"/>
+        <w:numPr>
+          <w:ilvl w:val="0"/>
+          <w:numId w:val="49"/>
+        </w:numPr>
+        <w:rPr>
+          <w:lang w:val="en-US"/>
+        </w:rPr>
+        <w:pPrChange w:id="175" w:author="Le Duong Cong Phuc" w:date="2011-12-21T14:14:00Z">
+          <w:pPr/>
+        </w:pPrChange>
+      </w:pPr>
+      <w:ins w:id="176" w:author="Le Duong Cong Phuc" w:date="2011-12-21T14:19:00Z">
+        <w:r>
+          <w:rPr>
+            <w:lang w:val="en-US"/>
+          </w:rPr>
+          <w:t>Vì JobZoom libray</w:t>
+        </w:r>
+      </w:ins>
+      <w:ins w:id="177" w:author="Le Duong Cong Phuc" w:date="2011-12-21T14:21:00Z">
+        <w:r>
+          <w:rPr>
+            <w:lang w:val="en-US"/>
+          </w:rPr>
+          <w:t xml:space="preserve"> (API)</w:t>
+        </w:r>
+      </w:ins>
+      <w:ins w:id="178" w:author="Le Duong Cong Phuc" w:date="2011-12-21T14:19:00Z">
+        <w:r>
+          <w:rPr>
+            <w:lang w:val="en-US"/>
+          </w:rPr>
+          <w:t xml:space="preserve"> có vai trò trung gian vì vậy </w:t>
+        </w:r>
+      </w:ins>
+      <w:ins w:id="179" w:author="Le Duong Cong Phuc" w:date="2011-12-21T14:20:00Z">
+        <w:r>
+          <w:rPr>
+            <w:lang w:val="en-US"/>
+          </w:rPr>
+          <w:t>c</w:t>
+        </w:r>
+      </w:ins>
+      <w:ins w:id="180" w:author="Le Duong Cong Phuc" w:date="2011-12-21T14:19:00Z">
+        <w:r>
+          <w:rPr>
+            <w:lang w:val="en-US"/>
+          </w:rPr>
+          <w:t xml:space="preserve">ác trường hợp sử dụng của JobZoom framework </w:t>
+        </w:r>
+      </w:ins>
+      <w:ins w:id="181" w:author="Le Duong Cong Phuc" w:date="2011-12-21T14:20:00Z">
+        <w:r>
+          <w:rPr>
+            <w:lang w:val="en-US"/>
+          </w:rPr>
+          <w:t>cũng được thể hiện tất cả trong framework library (API)</w:t>
+        </w:r>
+      </w:ins>
+      <w:ins w:id="182" w:author="Le Duong Cong Phuc" w:date="2011-12-21T14:21:00Z">
+        <w:r>
+          <w:rPr>
+            <w:lang w:val="en-US"/>
+          </w:rPr>
+          <w:t xml:space="preserve"> này</w:t>
+        </w:r>
+      </w:ins>
+      <w:ins w:id="183" w:author="Le Duong Cong Phuc" w:date="2011-12-21T14:22:00Z">
+        <w:r>
+          <w:rPr>
+            <w:lang w:val="en-US"/>
+          </w:rPr>
+          <w:t>:</w:t>
+        </w:r>
+      </w:ins>
+      <w:bookmarkStart w:id="184" w:name="_GoBack"/>
+      <w:bookmarkEnd w:id="184"/>
+    </w:p>
+    <w:p>
+      <w:pPr>
+        <w:rPr>
+          <w:lang w:val="en-US"/>
+        </w:rPr>
+      </w:pPr>
+      <w:commentRangeStart w:id="185"/>
       <w:r>
         <w:rPr>
           <w:lang w:val="en-US"/>
         </w:rPr>
         <w:drawing>
-          <wp:inline distT="0" distB="0" distL="0" distR="0" wp14:anchorId="32793B7E" wp14:editId="6FEC27B0">
+          <wp:inline distT="0" distB="0" distL="0" distR="0" wp14:anchorId="04306DC0" wp14:editId="50EF18F8">
             <wp:extent cx="5676900" cy="4695825"/>
             <wp:effectExtent l="0" t="0" r="0" b="9525"/>
             <wp:docPr id="45" name="Picture 45"/>
@@ -41697,6 +41980,13 @@
           </wp:inline>
         </w:drawing>
       </w:r>
+      <w:commentRangeEnd w:id="185"/>
+      <w:r>
+        <w:rPr>
+          <w:rStyle w:val="CommentReference"/>
+        </w:rPr>
+        <w:commentReference w:id="185"/>
+      </w:r>
     </w:p>
     <w:p>
       <w:pPr>
@@ -41858,7 +42148,6 @@
               <w:rPr>
                 <w:lang w:val="en-US"/>
               </w:rPr>
-              <w:lastRenderedPageBreak/>
               <w:t>Employer</w:t>
             </w:r>
           </w:p>
@@ -42943,7 +43232,7 @@
           <w:lang w:val="en-US"/>
         </w:rPr>
       </w:pPr>
-      <w:bookmarkStart w:id="156" w:name="_Toc312162657"/>
+      <w:bookmarkStart w:id="186" w:name="_Toc312162657"/>
       <w:r>
         <w:rPr>
           <w:lang w:val="en-US"/>
@@ -42963,7 +43252,7 @@
         </w:rPr>
         <w:t>thông tin linh hoạt ứng dụng trong JobZoom framework</w:t>
       </w:r>
-      <w:bookmarkEnd w:id="156"/>
+      <w:bookmarkEnd w:id="186"/>
     </w:p>
     <w:p>
       <w:pPr>
@@ -43232,19 +43521,19 @@
         </w:rPr>
         <w:t xml:space="preserve"> Khi các business entity đó được tổ chức thông tin có cấu trúc phức tạp thì </w:t>
       </w:r>
-      <w:commentRangeStart w:id="157"/>
+      <w:commentRangeStart w:id="187"/>
       <w:r>
         <w:rPr>
           <w:lang w:val="en-US"/>
         </w:rPr>
         <w:t>vấn đề tạo mối tương quan giữa các business entity càng phức tạp hơn.</w:t>
       </w:r>
-      <w:commentRangeEnd w:id="157"/>
+      <w:commentRangeEnd w:id="187"/>
       <w:r>
         <w:rPr>
           <w:rStyle w:val="CommentReference"/>
         </w:rPr>
-        <w:commentReference w:id="157"/>
+        <w:commentReference w:id="187"/>
       </w:r>
     </w:p>
     <w:p>
@@ -43920,7 +44209,7 @@
           <w:lang w:val="en-US"/>
         </w:rPr>
       </w:pPr>
-      <w:bookmarkStart w:id="158" w:name="_Toc312162658"/>
+      <w:bookmarkStart w:id="188" w:name="_Toc312162658"/>
       <w:r>
         <w:rPr>
           <w:lang w:val="en-US"/>
@@ -43939,7 +44228,7 @@
         </w:rPr>
         <w:t xml:space="preserve"> giải pháp ứng dụng cấu trúc phân loại và lưu trữ thông tin ứng dụng vào JobZoom framework</w:t>
       </w:r>
-      <w:bookmarkEnd w:id="158"/>
+      <w:bookmarkEnd w:id="188"/>
     </w:p>
     <w:p>
       <w:pPr>
@@ -44486,7 +44775,7 @@
           <w:lang w:val="en-US"/>
         </w:rPr>
       </w:pPr>
-      <w:bookmarkStart w:id="159" w:name="_Toc312162659"/>
+      <w:bookmarkStart w:id="189" w:name="_Toc312162659"/>
       <w:r>
         <w:rPr>
           <w:lang w:val="en-US"/>
@@ -44512,7 +44801,7 @@
         </w:rPr>
         <w:t>Giải pháp độ tương quan giữa các Tag</w:t>
       </w:r>
-      <w:bookmarkEnd w:id="159"/>
+      <w:bookmarkEnd w:id="189"/>
     </w:p>
     <w:p>
       <w:pPr>
@@ -44539,19 +44828,19 @@
         </w:rPr>
         <w:t xml:space="preserve">Giải </w:t>
       </w:r>
-      <w:commentRangeStart w:id="160"/>
+      <w:commentRangeStart w:id="190"/>
       <w:r>
         <w:rPr>
           <w:lang w:val="en-US"/>
         </w:rPr>
         <w:t>pháp</w:t>
       </w:r>
-      <w:commentRangeEnd w:id="160"/>
+      <w:commentRangeEnd w:id="190"/>
       <w:r>
         <w:rPr>
           <w:rStyle w:val="CommentReference"/>
         </w:rPr>
-        <w:commentReference w:id="160"/>
+        <w:commentReference w:id="190"/>
       </w:r>
       <w:r>
         <w:rPr>
@@ -45089,10 +45378,10 @@
         </w:rPr>
         <w:t xml:space="preserve"> </w:t>
       </w:r>
-      <w:bookmarkStart w:id="161" w:name="_Ref312160165"/>
-      <w:bookmarkStart w:id="162" w:name="_Ref312160168"/>
-      <w:bookmarkStart w:id="163" w:name="_Ref312160172"/>
-      <w:bookmarkStart w:id="164" w:name="_Toc312162660"/>
+      <w:bookmarkStart w:id="191" w:name="_Ref312160165"/>
+      <w:bookmarkStart w:id="192" w:name="_Ref312160168"/>
+      <w:bookmarkStart w:id="193" w:name="_Ref312160172"/>
+      <w:bookmarkStart w:id="194" w:name="_Toc312162660"/>
       <w:r>
         <w:rPr>
           <w:lang w:val="en-US"/>
@@ -45111,10 +45400,10 @@
         </w:rPr>
         <w:t xml:space="preserve"> giải pháp ứng dụng Decision Tree vào kiến trúc JobZoom framework</w:t>
       </w:r>
-      <w:bookmarkEnd w:id="161"/>
-      <w:bookmarkEnd w:id="162"/>
-      <w:bookmarkEnd w:id="163"/>
-      <w:bookmarkEnd w:id="164"/>
+      <w:bookmarkEnd w:id="191"/>
+      <w:bookmarkEnd w:id="192"/>
+      <w:bookmarkEnd w:id="193"/>
+      <w:bookmarkEnd w:id="194"/>
     </w:p>
     <w:p>
       <w:pPr>
@@ -45910,7 +46199,7 @@
           <w:lang w:val="en-US"/>
         </w:rPr>
       </w:pPr>
-      <w:bookmarkStart w:id="165" w:name="_Toc312162761"/>
+      <w:bookmarkStart w:id="195" w:name="_Toc312162761"/>
       <w:r>
         <w:t xml:space="preserve">Bảng </w:t>
       </w:r>
@@ -45950,7 +46239,7 @@
         </w:rPr>
         <w:t>ữ liệu các thông tin tuyển dụng trước khi Pivot trên cột Tag</w:t>
       </w:r>
-      <w:bookmarkEnd w:id="165"/>
+      <w:bookmarkEnd w:id="195"/>
     </w:p>
     <w:p>
       <w:pPr>
@@ -46550,7 +46839,7 @@
           <w:lang w:val="en-US"/>
         </w:rPr>
       </w:pPr>
-      <w:bookmarkStart w:id="166" w:name="_Toc312162762"/>
+      <w:bookmarkStart w:id="196" w:name="_Toc312162762"/>
       <w:r>
         <w:t xml:space="preserve">Bảng </w:t>
       </w:r>
@@ -46590,7 +46879,7 @@
         </w:rPr>
         <w:t>ết quả sau khi Pivot Transformation</w:t>
       </w:r>
-      <w:bookmarkEnd w:id="166"/>
+      <w:bookmarkEnd w:id="196"/>
     </w:p>
     <w:p>
       <w:pPr>
@@ -46655,7 +46944,7 @@
           <w:lang w:val="en-US"/>
         </w:rPr>
       </w:pPr>
-      <w:bookmarkStart w:id="167" w:name="_Toc312162743"/>
+      <w:bookmarkStart w:id="197" w:name="_Toc312162743"/>
       <w:r>
         <w:t xml:space="preserve">Hình </w:t>
       </w:r>
@@ -46680,7 +46969,7 @@
         </w:rPr>
         <w:t>. Dữ liệu đầu vào và đầu ra Decision Tree Engine của JobZoom framework</w:t>
       </w:r>
-      <w:bookmarkEnd w:id="167"/>
+      <w:bookmarkEnd w:id="197"/>
     </w:p>
     <w:p>
       <w:pPr>
@@ -46754,7 +47043,7 @@
           <w:lang w:val="en-US"/>
         </w:rPr>
       </w:pPr>
-      <w:bookmarkStart w:id="168" w:name="_Toc312162744"/>
+      <w:bookmarkStart w:id="198" w:name="_Toc312162744"/>
       <w:r>
         <w:t xml:space="preserve">Hình </w:t>
       </w:r>
@@ -46779,7 +47068,7 @@
         </w:rPr>
         <w:t>. Các bước xây dựng cây quyết định trên JobZoom framework</w:t>
       </w:r>
-      <w:bookmarkEnd w:id="168"/>
+      <w:bookmarkEnd w:id="198"/>
     </w:p>
     <w:p>
       <w:pPr>
@@ -46854,7 +47143,7 @@
           <w:lang w:val="en-US"/>
         </w:rPr>
       </w:pPr>
-      <w:bookmarkStart w:id="169" w:name="_Toc312162745"/>
+      <w:bookmarkStart w:id="199" w:name="_Toc312162745"/>
       <w:r>
         <w:t xml:space="preserve">Hình </w:t>
       </w:r>
@@ -46879,7 +47168,7 @@
         </w:rPr>
         <w:t>. Cấu trúc bảng DecisionTreeNode và DecisionTreeNodeDistribution</w:t>
       </w:r>
-      <w:bookmarkEnd w:id="169"/>
+      <w:bookmarkEnd w:id="199"/>
     </w:p>
     <w:p>
       <w:pPr>
@@ -47138,7 +47427,7 @@
           <w:lang w:val="en-US"/>
         </w:rPr>
       </w:pPr>
-      <w:bookmarkStart w:id="170" w:name="_Toc312162746"/>
+      <w:bookmarkStart w:id="200" w:name="_Toc312162746"/>
       <w:r>
         <w:t xml:space="preserve">Hình </w:t>
       </w:r>
@@ -47163,7 +47452,7 @@
         </w:rPr>
         <w:t>. Cấu trúc dữ liệu cây quyết định #1</w:t>
       </w:r>
-      <w:bookmarkEnd w:id="170"/>
+      <w:bookmarkEnd w:id="200"/>
     </w:p>
     <w:p>
       <w:pPr>
@@ -47253,7 +47542,7 @@
           <w:lang w:val="en-US"/>
         </w:rPr>
       </w:pPr>
-      <w:bookmarkStart w:id="171" w:name="_Toc312162747"/>
+      <w:bookmarkStart w:id="201" w:name="_Toc312162747"/>
       <w:r>
         <w:t xml:space="preserve">Hình </w:t>
       </w:r>
@@ -47285,7 +47574,7 @@
         </w:rPr>
         <w:footnoteReference w:id="17"/>
       </w:r>
-      <w:bookmarkEnd w:id="171"/>
+      <w:bookmarkEnd w:id="201"/>
     </w:p>
     <w:p>
       <w:pPr>
@@ -47357,7 +47646,7 @@
           <w:lang w:val="en-US"/>
         </w:rPr>
       </w:pPr>
-      <w:bookmarkStart w:id="172" w:name="_Toc312162748"/>
+      <w:bookmarkStart w:id="202" w:name="_Toc312162748"/>
       <w:r>
         <w:t xml:space="preserve">Hình </w:t>
       </w:r>
@@ -47382,7 +47671,7 @@
         </w:rPr>
         <w:t>. Dữ liệu nhập xuất khi sử dụng MS Analysis Services API</w:t>
       </w:r>
-      <w:bookmarkEnd w:id="172"/>
+      <w:bookmarkEnd w:id="202"/>
     </w:p>
     <w:p>
       <w:pPr>
@@ -47667,7 +47956,7 @@
           <w:lang w:val="en-US"/>
         </w:rPr>
       </w:pPr>
-      <w:bookmarkStart w:id="173" w:name="_Toc312162763"/>
+      <w:bookmarkStart w:id="203" w:name="_Toc312162763"/>
       <w:r>
         <w:t xml:space="preserve">Bảng </w:t>
       </w:r>
@@ -47692,7 +47981,7 @@
         </w:rPr>
         <w:t>. Bảng mô tả dữ liệu đầu vào khi sử dụng MS Analysis Services</w:t>
       </w:r>
-      <w:bookmarkEnd w:id="173"/>
+      <w:bookmarkEnd w:id="203"/>
     </w:p>
     <w:tbl>
       <w:tblPr>
@@ -48807,7 +49096,7 @@
           <w:lang w:val="en-US"/>
         </w:rPr>
       </w:pPr>
-      <w:bookmarkStart w:id="174" w:name="_Toc312162764"/>
+      <w:bookmarkStart w:id="204" w:name="_Toc312162764"/>
       <w:r>
         <w:t xml:space="preserve">Bảng </w:t>
       </w:r>
@@ -48832,7 +49121,7 @@
         </w:rPr>
         <w:t>. Bảng mô tả dữ liệu đầu ra khi sử dụng MS Analysis Services</w:t>
       </w:r>
-      <w:bookmarkEnd w:id="174"/>
+      <w:bookmarkEnd w:id="204"/>
     </w:p>
     <w:p>
       <w:pPr>
@@ -48936,7 +49225,7 @@
           <w:lang w:val="en-US"/>
         </w:rPr>
       </w:pPr>
-      <w:bookmarkStart w:id="175" w:name="_Toc312162749"/>
+      <w:bookmarkStart w:id="205" w:name="_Toc312162749"/>
       <w:r>
         <w:t xml:space="preserve">Hình </w:t>
       </w:r>
@@ -48961,7 +49250,7 @@
         </w:rPr>
         <w:t>. Dữ liệu đầu vào và đầu ra của Decision Tree Engine</w:t>
       </w:r>
-      <w:bookmarkEnd w:id="175"/>
+      <w:bookmarkEnd w:id="205"/>
     </w:p>
     <w:p>
       <w:pPr>
@@ -49027,7 +49316,7 @@
           <w:lang w:val="en-US"/>
         </w:rPr>
       </w:pPr>
-      <w:bookmarkStart w:id="176" w:name="_Toc312162750"/>
+      <w:bookmarkStart w:id="206" w:name="_Toc312162750"/>
       <w:r>
         <w:t xml:space="preserve">Hình </w:t>
       </w:r>
@@ -49052,7 +49341,7 @@
         </w:rPr>
         <w:t>. Tiến trình xây dựng cây quyết định của kiến trúc</w:t>
       </w:r>
-      <w:bookmarkEnd w:id="176"/>
+      <w:bookmarkEnd w:id="206"/>
     </w:p>
     <w:p>
       <w:pPr>
@@ -49127,7 +49416,7 @@
           <w:lang w:val="en-US"/>
         </w:rPr>
       </w:pPr>
-      <w:bookmarkStart w:id="177" w:name="_Toc312162751"/>
+      <w:bookmarkStart w:id="207" w:name="_Toc312162751"/>
       <w:r>
         <w:t xml:space="preserve">Hình </w:t>
       </w:r>
@@ -49152,7 +49441,7 @@
         </w:rPr>
         <w:t>. Cấu trúc bảng DecisionTreeNode và DecisionTreeNodeDistribution</w:t>
       </w:r>
-      <w:bookmarkEnd w:id="177"/>
+      <w:bookmarkEnd w:id="207"/>
     </w:p>
     <w:p>
       <w:pPr>
@@ -50070,7 +50359,7 @@
           <w:lang w:val="en-US"/>
         </w:rPr>
       </w:pPr>
-      <w:bookmarkStart w:id="178" w:name="_Toc312162661"/>
+      <w:bookmarkStart w:id="208" w:name="_Toc312162661"/>
       <w:r>
         <w:rPr>
           <w:lang w:val="en-US"/>
@@ -50089,7 +50378,7 @@
         </w:rPr>
         <w:t xml:space="preserve"> hiện tại</w:t>
       </w:r>
-      <w:bookmarkEnd w:id="178"/>
+      <w:bookmarkEnd w:id="208"/>
     </w:p>
     <w:p>
       <w:pPr>
@@ -50580,7 +50869,7 @@
           <w:lang w:val="en-US"/>
         </w:rPr>
       </w:pPr>
-      <w:bookmarkStart w:id="179" w:name="_Toc312162765"/>
+      <w:bookmarkStart w:id="209" w:name="_Toc312162765"/>
       <w:r>
         <w:t xml:space="preserve">Bảng </w:t>
       </w:r>
@@ -50605,7 +50894,7 @@
         </w:rPr>
         <w:t>. So sánh JobZoom framework với các website hiện tại</w:t>
       </w:r>
-      <w:bookmarkEnd w:id="179"/>
+      <w:bookmarkEnd w:id="209"/>
     </w:p>
     <w:p>
       <w:pPr>
@@ -50614,14 +50903,14 @@
           <w:lang w:val="en-US"/>
         </w:rPr>
       </w:pPr>
-      <w:bookmarkStart w:id="180" w:name="_Toc312162662"/>
+      <w:bookmarkStart w:id="210" w:name="_Toc312162662"/>
       <w:r>
         <w:rPr>
           <w:lang w:val="en-US"/>
         </w:rPr>
         <w:t>Đánh giá và hướng phát triển</w:t>
       </w:r>
-      <w:bookmarkEnd w:id="180"/>
+      <w:bookmarkEnd w:id="210"/>
     </w:p>
     <w:p>
       <w:pPr>
@@ -50630,14 +50919,14 @@
           <w:lang w:val="en-US"/>
         </w:rPr>
       </w:pPr>
-      <w:bookmarkStart w:id="181" w:name="_Toc312162663"/>
+      <w:bookmarkStart w:id="211" w:name="_Toc312162663"/>
       <w:r>
         <w:rPr>
           <w:lang w:val="en-US"/>
         </w:rPr>
         <w:t>Những điểm làm được</w:t>
       </w:r>
-      <w:bookmarkEnd w:id="181"/>
+      <w:bookmarkEnd w:id="211"/>
     </w:p>
     <w:p>
       <w:pPr>
@@ -51037,14 +51326,14 @@
           <w:lang w:val="en-US"/>
         </w:rPr>
       </w:pPr>
-      <w:bookmarkStart w:id="182" w:name="_Toc312162664"/>
+      <w:bookmarkStart w:id="212" w:name="_Toc312162664"/>
       <w:r>
         <w:rPr>
           <w:lang w:val="en-US"/>
         </w:rPr>
         <w:t>Những điểm hạn chế</w:t>
       </w:r>
-      <w:bookmarkEnd w:id="182"/>
+      <w:bookmarkEnd w:id="212"/>
     </w:p>
     <w:p>
       <w:pPr>
@@ -51253,14 +51542,14 @@
           <w:lang w:val="en-US"/>
         </w:rPr>
       </w:pPr>
-      <w:bookmarkStart w:id="183" w:name="_Toc312162665"/>
+      <w:bookmarkStart w:id="213" w:name="_Toc312162665"/>
       <w:r>
         <w:rPr>
           <w:lang w:val="en-US"/>
         </w:rPr>
         <w:t>Hướng phát triển</w:t>
       </w:r>
-      <w:bookmarkEnd w:id="183"/>
+      <w:bookmarkEnd w:id="213"/>
     </w:p>
     <w:p>
       <w:pPr>
@@ -51269,7 +51558,7 @@
           <w:lang w:val="en-US"/>
         </w:rPr>
       </w:pPr>
-      <w:bookmarkStart w:id="184" w:name="_Toc312162666"/>
+      <w:bookmarkStart w:id="214" w:name="_Toc312162666"/>
       <w:r>
         <w:rPr>
           <w:lang w:val="en-US"/>
@@ -51282,7 +51571,7 @@
         </w:rPr>
         <w:t xml:space="preserve"> và yêu cầu tuyển dụng</w:t>
       </w:r>
-      <w:bookmarkEnd w:id="184"/>
+      <w:bookmarkEnd w:id="214"/>
     </w:p>
     <w:p>
       <w:pPr>
@@ -51396,7 +51685,7 @@
           <w:lang w:val="en-US"/>
         </w:rPr>
       </w:pPr>
-      <w:bookmarkStart w:id="185" w:name="_Toc312162667"/>
+      <w:bookmarkStart w:id="215" w:name="_Toc312162667"/>
       <w:r>
         <w:rPr>
           <w:lang w:val="en-US"/>
@@ -51421,7 +51710,7 @@
         </w:rPr>
         <w:t>tic web</w:t>
       </w:r>
-      <w:bookmarkEnd w:id="185"/>
+      <w:bookmarkEnd w:id="215"/>
     </w:p>
     <w:p>
       <w:pPr>
@@ -51540,7 +51829,7 @@
           <w:lang w:val="en-US"/>
         </w:rPr>
       </w:pPr>
-      <w:bookmarkStart w:id="186" w:name="_Toc312162668"/>
+      <w:bookmarkStart w:id="216" w:name="_Toc312162668"/>
       <w:r>
         <w:rPr>
           <w:lang w:val="en-US"/>
@@ -51638,7 +51927,7 @@
         </w:rPr>
         <w:t>a taxonomy</w:t>
       </w:r>
-      <w:bookmarkEnd w:id="186"/>
+      <w:bookmarkEnd w:id="216"/>
     </w:p>
     <w:p>
       <w:pPr>
@@ -51679,7 +51968,7 @@
           <w:lang w:val="en-US"/>
         </w:rPr>
       </w:pPr>
-      <w:bookmarkStart w:id="187" w:name="_Toc312162669"/>
+      <w:bookmarkStart w:id="217" w:name="_Toc312162669"/>
       <w:r>
         <w:rPr>
           <w:lang w:val="en-US"/>
@@ -51698,7 +51987,7 @@
         </w:rPr>
         <w:t xml:space="preserve"> dữ liệu</w:t>
       </w:r>
-      <w:bookmarkEnd w:id="187"/>
+      <w:bookmarkEnd w:id="217"/>
     </w:p>
     <w:p>
       <w:pPr>
@@ -51721,14 +52010,14 @@
           <w:lang w:val="en-US"/>
         </w:rPr>
       </w:pPr>
-      <w:bookmarkStart w:id="188" w:name="_Toc312162670"/>
+      <w:bookmarkStart w:id="218" w:name="_Toc312162670"/>
       <w:r>
         <w:rPr>
           <w:lang w:val="en-US"/>
         </w:rPr>
         <w:t>Công cụ hỗ trợ lựa chọn ứng viên</w:t>
       </w:r>
-      <w:bookmarkEnd w:id="188"/>
+      <w:bookmarkEnd w:id="218"/>
     </w:p>
     <w:p>
       <w:pPr>
@@ -51751,14 +52040,14 @@
           <w:lang w:val="en-US"/>
         </w:rPr>
       </w:pPr>
-      <w:bookmarkStart w:id="189" w:name="_Toc312162671"/>
+      <w:bookmarkStart w:id="219" w:name="_Toc312162671"/>
       <w:r>
         <w:rPr>
           <w:lang w:val="en-US"/>
         </w:rPr>
         <w:t>Thu thập thông tin việc làm tự động</w:t>
       </w:r>
-      <w:bookmarkEnd w:id="189"/>
+      <w:bookmarkEnd w:id="219"/>
     </w:p>
     <w:p>
       <w:pPr>
@@ -51781,14 +52070,14 @@
           <w:lang w:val="en-US"/>
         </w:rPr>
       </w:pPr>
-      <w:bookmarkStart w:id="190" w:name="_Toc312162672"/>
+      <w:bookmarkStart w:id="220" w:name="_Toc312162672"/>
       <w:r>
         <w:rPr>
           <w:lang w:val="en-US"/>
         </w:rPr>
         <w:t>Áp dụng quy trình tuyển dụng vào hệ thống</w:t>
       </w:r>
-      <w:bookmarkEnd w:id="190"/>
+      <w:bookmarkEnd w:id="220"/>
     </w:p>
     <w:p>
       <w:pPr>
@@ -51831,7 +52120,7 @@
           <w:lang w:val="en-US"/>
         </w:rPr>
       </w:pPr>
-      <w:bookmarkStart w:id="191" w:name="_Toc312162673"/>
+      <w:bookmarkStart w:id="221" w:name="_Toc312162673"/>
       <w:r>
         <w:rPr>
           <w:rStyle w:val="Heading1Char"/>
@@ -51844,7 +52133,7 @@
         <w:lastRenderedPageBreak/>
         <w:t>TÀI LIỆU THAM KHẢO</w:t>
       </w:r>
-      <w:bookmarkEnd w:id="191"/>
+      <w:bookmarkEnd w:id="221"/>
     </w:p>
     <w:bookmarkEnd w:id="1"/>
     <w:p>
@@ -53033,19 +53322,11 @@
         <w:rPr>
           <w:lang w:val="en-US"/>
         </w:rPr>
-        <w:t xml:space="preserve">Phần này Phúc sẽ viết </w:t>
-      </w:r>
-      <w:r>
-        <w:rPr>
-          <w:lang w:val="en-US"/>
-        </w:rPr>
-        <w:t>lại</w:t>
-      </w:r>
-      <w:bookmarkStart w:id="149" w:name="_GoBack"/>
-      <w:bookmarkEnd w:id="149"/>
+        <w:t>Phần này Phúc sẽ viết lại</w:t>
+      </w:r>
     </w:p>
   </w:comment>
-  <w:comment w:id="157" w:author="Le Duong Cong Phuc" w:date="2011-12-19T05:02:00Z" w:initials="CPL(RRV">
+  <w:comment w:id="185" w:author="Le Duong Cong Phuc" w:date="2011-12-21T14:13:00Z" w:initials="CPL(RRV">
     <w:p>
       <w:pPr>
         <w:pStyle w:val="CommentText"/>
@@ -53063,6 +53344,82 @@
         <w:rPr>
           <w:lang w:val="en-US"/>
         </w:rPr>
+        <w:t>Cần sửa gì trong Use Case này:</w:t>
+      </w:r>
+    </w:p>
+    <w:p>
+      <w:pPr>
+        <w:pStyle w:val="CommentText"/>
+        <w:numPr>
+          <w:ilvl w:val="0"/>
+          <w:numId w:val="48"/>
+        </w:numPr>
+        <w:rPr>
+          <w:lang w:val="en-US"/>
+        </w:rPr>
+      </w:pPr>
+      <w:r>
+        <w:rPr>
+          <w:lang w:val="en-US"/>
+        </w:rPr>
+        <w:t xml:space="preserve"> Cách đặt tên các Use Case có rõ ràng thể hiện ý nghĩa chưa.</w:t>
+      </w:r>
+    </w:p>
+    <w:p>
+      <w:pPr>
+        <w:pStyle w:val="CommentText"/>
+        <w:numPr>
+          <w:ilvl w:val="0"/>
+          <w:numId w:val="48"/>
+        </w:numPr>
+        <w:rPr>
+          <w:lang w:val="en-US"/>
+        </w:rPr>
+      </w:pPr>
+      <w:r>
+        <w:rPr>
+          <w:lang w:val="en-US"/>
+        </w:rPr>
+        <w:t>Các mối quan hệ đã thể hiện đúng chưa</w:t>
+      </w:r>
+    </w:p>
+    <w:p>
+      <w:pPr>
+        <w:pStyle w:val="CommentText"/>
+        <w:numPr>
+          <w:ilvl w:val="0"/>
+          <w:numId w:val="48"/>
+        </w:numPr>
+        <w:rPr>
+          <w:lang w:val="en-US"/>
+        </w:rPr>
+      </w:pPr>
+      <w:r>
+        <w:rPr>
+          <w:lang w:val="en-US"/>
+        </w:rPr>
+        <w:t>Còn thiếu use case nào không</w:t>
+      </w:r>
+    </w:p>
+  </w:comment>
+  <w:comment w:id="187" w:author="Le Duong Cong Phuc" w:date="2011-12-19T05:02:00Z" w:initials="CPL(RRV">
+    <w:p>
+      <w:pPr>
+        <w:pStyle w:val="CommentText"/>
+        <w:rPr>
+          <w:lang w:val="en-US"/>
+        </w:rPr>
+      </w:pPr>
+      <w:r>
+        <w:rPr>
+          <w:rStyle w:val="CommentReference"/>
+        </w:rPr>
+        <w:annotationRef/>
+      </w:r>
+      <w:r>
+        <w:rPr>
+          <w:lang w:val="en-US"/>
+        </w:rPr>
         <w:t>Có nên nếu ví dụ về việc tìm kiếm, so sánh giữa 2 Business Entity này với nhau (mối tương quan phức tạp)  để  giải thích</w:t>
       </w:r>
     </w:p>
@@ -53081,7 +53438,7 @@
       </w:r>
     </w:p>
   </w:comment>
-  <w:comment w:id="160" w:author="Kyo" w:date="2011-12-20T17:49:00Z" w:initials="K">
+  <w:comment w:id="190" w:author="Kyo" w:date="2011-12-20T17:49:00Z" w:initials="K">
     <w:p>
       <w:pPr>
         <w:pStyle w:val="CommentText"/>
@@ -53232,7 +53589,6 @@
               <w:dataBinding w:prefixMappings="xmlns:ns0='http://schemas.openxmlformats.org/officeDocument/2006/extended-properties'" w:xpath="/ns0:Properties[1]/ns0:Company[1]" w:storeItemID="{6668398D-A668-4E3E-A5EB-62B293D839F1}"/>
               <w:text/>
             </w:sdtPr>
-            <w:sdtEndPr/>
             <w:sdtContent>
               <w:r>
                 <w:rPr>
@@ -53280,7 +53636,6 @@
           <w:dataBinding w:prefixMappings="xmlns:ns0='http://purl.org/dc/elements/1.1/' xmlns:ns1='http://schemas.openxmlformats.org/package/2006/metadata/core-properties' " w:xpath="/ns1:coreProperties[1]/ns0:title[1]" w:storeItemID="{6C3C8BC8-F283-45AE-878A-BAB7291924A1}"/>
           <w:text/>
         </w:sdtPr>
-        <w:sdtEndPr/>
         <w:sdtContent>
           <w:tc>
             <w:tcPr>
@@ -53396,7 +53751,6 @@
               <w:dataBinding w:prefixMappings="xmlns:ns0='http://purl.org/dc/elements/1.1/' xmlns:ns1='http://schemas.openxmlformats.org/package/2006/metadata/core-properties' " w:xpath="/ns1:coreProperties[1]/ns0:title[1]" w:storeItemID="{6C3C8BC8-F283-45AE-878A-BAB7291924A1}"/>
               <w:text/>
             </w:sdtPr>
-            <w:sdtEndPr/>
             <w:sdtContent>
               <w:r>
                 <w:rPr>
@@ -53460,7 +53814,7 @@
             <w:rPr>
               <w:color w:val="FFFFFF" w:themeColor="background1"/>
             </w:rPr>
-            <w:t>69</w:t>
+            <w:t>71</w:t>
           </w:r>
           <w:r>
             <w:rPr>
@@ -53548,10 +53902,7 @@
         <w:footnoteRef/>
       </w:r>
       <w:r>
-        <w:t xml:space="preserve"> </w:t>
-      </w:r>
-      <w:r>
-        <w:t>http://www.internetworldstats.com/stats.htm</w:t>
+        <w:t xml:space="preserve"> http://www.internetworldstats.com/stats.htm</w:t>
       </w:r>
     </w:p>
   </w:footnote>
@@ -54029,7 +54380,6 @@
         <w:dataBinding w:prefixMappings="xmlns:ns0='http://schemas.openxmlformats.org/officeDocument/2006/extended-properties' " w:xpath="/ns0:Properties[1]/ns0:Company[1]" w:storeItemID="{6668398D-A668-4E3E-A5EB-62B293D839F1}"/>
         <w:text/>
       </w:sdtPr>
-      <w:sdtEndPr/>
       <w:sdtContent>
         <w:r>
           <w:rPr>
@@ -54071,7 +54421,6 @@
         <w:dataBinding w:prefixMappings="xmlns:ns0='http://purl.org/dc/elements/1.1/' xmlns:ns1='http://schemas.openxmlformats.org/package/2006/metadata/core-properties' " w:xpath="/ns1:coreProperties[1]/ns0:subject[1]" w:storeItemID="{6C3C8BC8-F283-45AE-878A-BAB7291924A1}"/>
         <w:text/>
       </w:sdtPr>
-      <w:sdtEndPr/>
       <w:sdtContent>
         <w:r>
           <w:rPr>
@@ -54446,6 +54795,118 @@
     </w:lvl>
   </w:abstractNum>
   <w:abstractNum w:abstractNumId="3">
+    <w:nsid w:val="0CA65BB7"/>
+    <w:multiLevelType w:val="hybridMultilevel"/>
+    <w:tmpl w:val="B1160BAA"/>
+    <w:lvl w:ilvl="0" w:tplc="81FC340A">
+      <w:numFmt w:val="bullet"/>
+      <w:lvlText w:val="-"/>
+      <w:lvlJc w:val="left"/>
+      <w:pPr>
+        <w:ind w:left="720" w:hanging="360"/>
+      </w:pPr>
+      <w:rPr>
+        <w:rFonts w:ascii="Times New Roman" w:eastAsiaTheme="minorHAnsi" w:hAnsi="Times New Roman" w:cs="Times New Roman" w:hint="default"/>
+      </w:rPr>
+    </w:lvl>
+    <w:lvl w:ilvl="1" w:tplc="04090003" w:tentative="1">
+      <w:start w:val="1"/>
+      <w:numFmt w:val="bullet"/>
+      <w:lvlText w:val="o"/>
+      <w:lvlJc w:val="left"/>
+      <w:pPr>
+        <w:ind w:left="1440" w:hanging="360"/>
+      </w:pPr>
+      <w:rPr>
+        <w:rFonts w:ascii="Courier New" w:hAnsi="Courier New" w:cs="Courier New" w:hint="default"/>
+      </w:rPr>
+    </w:lvl>
+    <w:lvl w:ilvl="2" w:tplc="04090005" w:tentative="1">
+      <w:start w:val="1"/>
+      <w:numFmt w:val="bullet"/>
+      <w:lvlText w:val=""/>
+      <w:lvlJc w:val="left"/>
+      <w:pPr>
+        <w:ind w:left="2160" w:hanging="360"/>
+      </w:pPr>
+      <w:rPr>
+        <w:rFonts w:ascii="Wingdings" w:hAnsi="Wingdings" w:hint="default"/>
+      </w:rPr>
+    </w:lvl>
+    <w:lvl w:ilvl="3" w:tplc="04090001" w:tentative="1">
+      <w:start w:val="1"/>
+      <w:numFmt w:val="bullet"/>
+      <w:lvlText w:val=""/>
+      <w:lvlJc w:val="left"/>
+      <w:pPr>
+        <w:ind w:left="2880" w:hanging="360"/>
+      </w:pPr>
+      <w:rPr>
+        <w:rFonts w:ascii="Symbol" w:hAnsi="Symbol" w:hint="default"/>
+      </w:rPr>
+    </w:lvl>
+    <w:lvl w:ilvl="4" w:tplc="04090003" w:tentative="1">
+      <w:start w:val="1"/>
+      <w:numFmt w:val="bullet"/>
+      <w:lvlText w:val="o"/>
+      <w:lvlJc w:val="left"/>
+      <w:pPr>
+        <w:ind w:left="3600" w:hanging="360"/>
+      </w:pPr>
+      <w:rPr>
+        <w:rFonts w:ascii="Courier New" w:hAnsi="Courier New" w:cs="Courier New" w:hint="default"/>
+      </w:rPr>
+    </w:lvl>
+    <w:lvl w:ilvl="5" w:tplc="04090005" w:tentative="1">
+      <w:start w:val="1"/>
+      <w:numFmt w:val="bullet"/>
+      <w:lvlText w:val=""/>
+      <w:lvlJc w:val="left"/>
+      <w:pPr>
+        <w:ind w:left="4320" w:hanging="360"/>
+      </w:pPr>
+      <w:rPr>
+        <w:rFonts w:ascii="Wingdings" w:hAnsi="Wingdings" w:hint="default"/>
+      </w:rPr>
+    </w:lvl>
+    <w:lvl w:ilvl="6" w:tplc="04090001" w:tentative="1">
+      <w:start w:val="1"/>
+      <w:numFmt w:val="bullet"/>
+      <w:lvlText w:val=""/>
+      <w:lvlJc w:val="left"/>
+      <w:pPr>
+        <w:ind w:left="5040" w:hanging="360"/>
+      </w:pPr>
+      <w:rPr>
+        <w:rFonts w:ascii="Symbol" w:hAnsi="Symbol" w:hint="default"/>
+      </w:rPr>
+    </w:lvl>
+    <w:lvl w:ilvl="7" w:tplc="04090003" w:tentative="1">
+      <w:start w:val="1"/>
+      <w:numFmt w:val="bullet"/>
+      <w:lvlText w:val="o"/>
+      <w:lvlJc w:val="left"/>
+      <w:pPr>
+        <w:ind w:left="5760" w:hanging="360"/>
+      </w:pPr>
+      <w:rPr>
+        <w:rFonts w:ascii="Courier New" w:hAnsi="Courier New" w:cs="Courier New" w:hint="default"/>
+      </w:rPr>
+    </w:lvl>
+    <w:lvl w:ilvl="8" w:tplc="04090005" w:tentative="1">
+      <w:start w:val="1"/>
+      <w:numFmt w:val="bullet"/>
+      <w:lvlText w:val=""/>
+      <w:lvlJc w:val="left"/>
+      <w:pPr>
+        <w:ind w:left="6480" w:hanging="360"/>
+      </w:pPr>
+      <w:rPr>
+        <w:rFonts w:ascii="Wingdings" w:hAnsi="Wingdings" w:hint="default"/>
+      </w:rPr>
+    </w:lvl>
+  </w:abstractNum>
+  <w:abstractNum w:abstractNumId="4">
     <w:nsid w:val="0D79196A"/>
     <w:multiLevelType w:val="hybridMultilevel"/>
     <w:tmpl w:val="4A2AC1F0"/>
@@ -54558,7 +55019,7 @@
       </w:rPr>
     </w:lvl>
   </w:abstractNum>
-  <w:abstractNum w:abstractNumId="4">
+  <w:abstractNum w:abstractNumId="5">
     <w:nsid w:val="16DF2F77"/>
     <w:multiLevelType w:val="hybridMultilevel"/>
     <w:tmpl w:val="4D7AD60E"/>
@@ -54671,7 +55132,7 @@
       </w:rPr>
     </w:lvl>
   </w:abstractNum>
-  <w:abstractNum w:abstractNumId="5">
+  <w:abstractNum w:abstractNumId="6">
     <w:nsid w:val="1DB73F21"/>
     <w:multiLevelType w:val="hybridMultilevel"/>
     <w:tmpl w:val="0EA29FCC"/>
@@ -54783,7 +55244,7 @@
       </w:rPr>
     </w:lvl>
   </w:abstractNum>
-  <w:abstractNum w:abstractNumId="6">
+  <w:abstractNum w:abstractNumId="7">
     <w:nsid w:val="22857F72"/>
     <w:multiLevelType w:val="hybridMultilevel"/>
     <w:tmpl w:val="0D4A513A"/>
@@ -54896,7 +55357,7 @@
       </w:rPr>
     </w:lvl>
   </w:abstractNum>
-  <w:abstractNum w:abstractNumId="7">
+  <w:abstractNum w:abstractNumId="8">
     <w:nsid w:val="263A3AD8"/>
     <w:multiLevelType w:val="hybridMultilevel"/>
     <w:tmpl w:val="4B5EA382"/>
@@ -55008,7 +55469,7 @@
       </w:rPr>
     </w:lvl>
   </w:abstractNum>
-  <w:abstractNum w:abstractNumId="8">
+  <w:abstractNum w:abstractNumId="9">
     <w:nsid w:val="2A6F16FB"/>
     <w:multiLevelType w:val="hybridMultilevel"/>
     <w:tmpl w:val="C260688E"/>
@@ -55121,7 +55582,7 @@
       </w:rPr>
     </w:lvl>
   </w:abstractNum>
-  <w:abstractNum w:abstractNumId="9">
+  <w:abstractNum w:abstractNumId="10">
     <w:nsid w:val="2C7C447E"/>
     <w:multiLevelType w:val="hybridMultilevel"/>
     <w:tmpl w:val="94B8D984"/>
@@ -55233,7 +55694,7 @@
       </w:rPr>
     </w:lvl>
   </w:abstractNum>
-  <w:abstractNum w:abstractNumId="10">
+  <w:abstractNum w:abstractNumId="11">
     <w:nsid w:val="2E9432C7"/>
     <w:multiLevelType w:val="hybridMultilevel"/>
     <w:tmpl w:val="68C6EC7E"/>
@@ -55345,7 +55806,7 @@
       </w:rPr>
     </w:lvl>
   </w:abstractNum>
-  <w:abstractNum w:abstractNumId="11">
+  <w:abstractNum w:abstractNumId="12">
     <w:nsid w:val="302A73F1"/>
     <w:multiLevelType w:val="hybridMultilevel"/>
     <w:tmpl w:val="45B83054"/>
@@ -55458,7 +55919,7 @@
       </w:rPr>
     </w:lvl>
   </w:abstractNum>
-  <w:abstractNum w:abstractNumId="12">
+  <w:abstractNum w:abstractNumId="13">
     <w:nsid w:val="353D1C10"/>
     <w:multiLevelType w:val="hybridMultilevel"/>
     <w:tmpl w:val="3B5A59FA"/>
@@ -55571,7 +56032,7 @@
       </w:rPr>
     </w:lvl>
   </w:abstractNum>
-  <w:abstractNum w:abstractNumId="13">
+  <w:abstractNum w:abstractNumId="14">
     <w:nsid w:val="38292A74"/>
     <w:multiLevelType w:val="hybridMultilevel"/>
     <w:tmpl w:val="A2BCA81E"/>
@@ -55684,7 +56145,7 @@
       </w:rPr>
     </w:lvl>
   </w:abstractNum>
-  <w:abstractNum w:abstractNumId="14">
+  <w:abstractNum w:abstractNumId="15">
     <w:nsid w:val="393D0657"/>
     <w:multiLevelType w:val="hybridMultilevel"/>
     <w:tmpl w:val="D75EDBAA"/>
@@ -55797,7 +56258,7 @@
       </w:rPr>
     </w:lvl>
   </w:abstractNum>
-  <w:abstractNum w:abstractNumId="15">
+  <w:abstractNum w:abstractNumId="16">
     <w:nsid w:val="39E36FC9"/>
     <w:multiLevelType w:val="hybridMultilevel"/>
     <w:tmpl w:val="7C0AFA4A"/>
@@ -55909,7 +56370,7 @@
       </w:rPr>
     </w:lvl>
   </w:abstractNum>
-  <w:abstractNum w:abstractNumId="16">
+  <w:abstractNum w:abstractNumId="17">
     <w:nsid w:val="3B880E86"/>
     <w:multiLevelType w:val="hybridMultilevel"/>
     <w:tmpl w:val="C29C960A"/>
@@ -56022,7 +56483,7 @@
       </w:rPr>
     </w:lvl>
   </w:abstractNum>
-  <w:abstractNum w:abstractNumId="17">
+  <w:abstractNum w:abstractNumId="18">
     <w:nsid w:val="3DAC2D4D"/>
     <w:multiLevelType w:val="hybridMultilevel"/>
     <w:tmpl w:val="27765ED2"/>
@@ -56135,7 +56596,7 @@
       </w:rPr>
     </w:lvl>
   </w:abstractNum>
-  <w:abstractNum w:abstractNumId="18">
+  <w:abstractNum w:abstractNumId="19">
     <w:nsid w:val="3EAC106C"/>
     <w:multiLevelType w:val="hybridMultilevel"/>
     <w:tmpl w:val="7ECE070A"/>
@@ -56248,7 +56709,7 @@
       </w:rPr>
     </w:lvl>
   </w:abstractNum>
-  <w:abstractNum w:abstractNumId="19">
+  <w:abstractNum w:abstractNumId="20">
     <w:nsid w:val="40D458B5"/>
     <w:multiLevelType w:val="hybridMultilevel"/>
     <w:tmpl w:val="9E06FE10"/>
@@ -56360,7 +56821,7 @@
       </w:rPr>
     </w:lvl>
   </w:abstractNum>
-  <w:abstractNum w:abstractNumId="20">
+  <w:abstractNum w:abstractNumId="21">
     <w:nsid w:val="487F78FC"/>
     <w:multiLevelType w:val="hybridMultilevel"/>
     <w:tmpl w:val="3F0C15B8"/>
@@ -56472,7 +56933,7 @@
       </w:rPr>
     </w:lvl>
   </w:abstractNum>
-  <w:abstractNum w:abstractNumId="21">
+  <w:abstractNum w:abstractNumId="22">
     <w:nsid w:val="4D4215CB"/>
     <w:multiLevelType w:val="hybridMultilevel"/>
     <w:tmpl w:val="76B09C3E"/>
@@ -56585,10 +57046,10 @@
       </w:rPr>
     </w:lvl>
   </w:abstractNum>
-  <w:abstractNum w:abstractNumId="22">
+  <w:abstractNum w:abstractNumId="23">
     <w:nsid w:val="4E834B35"/>
     <w:multiLevelType w:val="hybridMultilevel"/>
-    <w:tmpl w:val="EFE487A4"/>
+    <w:tmpl w:val="43D6B48C"/>
     <w:lvl w:ilvl="0" w:tplc="04090009">
       <w:start w:val="1"/>
       <w:numFmt w:val="bullet"/>
@@ -56698,7 +57159,7 @@
       </w:rPr>
     </w:lvl>
   </w:abstractNum>
-  <w:abstractNum w:abstractNumId="23">
+  <w:abstractNum w:abstractNumId="24">
     <w:nsid w:val="51903A2C"/>
     <w:multiLevelType w:val="hybridMultilevel"/>
     <w:tmpl w:val="E7F08FA6"/>
@@ -56811,7 +57272,7 @@
       </w:rPr>
     </w:lvl>
   </w:abstractNum>
-  <w:abstractNum w:abstractNumId="24">
+  <w:abstractNum w:abstractNumId="25">
     <w:nsid w:val="549E7A66"/>
     <w:multiLevelType w:val="hybridMultilevel"/>
     <w:tmpl w:val="76FAF8AC"/>
@@ -56923,14 +57384,14 @@
       </w:rPr>
     </w:lvl>
   </w:abstractNum>
-  <w:abstractNum w:abstractNumId="25">
-    <w:nsid w:val="56EA0BB3"/>
+  <w:abstractNum w:abstractNumId="26">
+    <w:nsid w:val="55E579D7"/>
     <w:multiLevelType w:val="hybridMultilevel"/>
-    <w:tmpl w:val="1F08C58C"/>
-    <w:lvl w:ilvl="0" w:tplc="0409000D">
+    <w:tmpl w:val="5B0C6E2A"/>
+    <w:lvl w:ilvl="0" w:tplc="04090009">
       <w:start w:val="1"/>
       <w:numFmt w:val="bullet"/>
-      <w:lvlText w:val=""/>
+      <w:lvlText w:val=""/>
       <w:lvlJc w:val="left"/>
       <w:pPr>
         <w:ind w:left="720" w:hanging="360"/>
@@ -57036,7 +57497,120 @@
       </w:rPr>
     </w:lvl>
   </w:abstractNum>
-  <w:abstractNum w:abstractNumId="26">
+  <w:abstractNum w:abstractNumId="27">
+    <w:nsid w:val="56EA0BB3"/>
+    <w:multiLevelType w:val="hybridMultilevel"/>
+    <w:tmpl w:val="1F08C58C"/>
+    <w:lvl w:ilvl="0" w:tplc="0409000D">
+      <w:start w:val="1"/>
+      <w:numFmt w:val="bullet"/>
+      <w:lvlText w:val=""/>
+      <w:lvlJc w:val="left"/>
+      <w:pPr>
+        <w:ind w:left="720" w:hanging="360"/>
+      </w:pPr>
+      <w:rPr>
+        <w:rFonts w:ascii="Wingdings" w:hAnsi="Wingdings" w:hint="default"/>
+      </w:rPr>
+    </w:lvl>
+    <w:lvl w:ilvl="1" w:tplc="04090003" w:tentative="1">
+      <w:start w:val="1"/>
+      <w:numFmt w:val="bullet"/>
+      <w:lvlText w:val="o"/>
+      <w:lvlJc w:val="left"/>
+      <w:pPr>
+        <w:ind w:left="1440" w:hanging="360"/>
+      </w:pPr>
+      <w:rPr>
+        <w:rFonts w:ascii="Courier New" w:hAnsi="Courier New" w:cs="Courier New" w:hint="default"/>
+      </w:rPr>
+    </w:lvl>
+    <w:lvl w:ilvl="2" w:tplc="04090005" w:tentative="1">
+      <w:start w:val="1"/>
+      <w:numFmt w:val="bullet"/>
+      <w:lvlText w:val=""/>
+      <w:lvlJc w:val="left"/>
+      <w:pPr>
+        <w:ind w:left="2160" w:hanging="360"/>
+      </w:pPr>
+      <w:rPr>
+        <w:rFonts w:ascii="Wingdings" w:hAnsi="Wingdings" w:hint="default"/>
+      </w:rPr>
+    </w:lvl>
+    <w:lvl w:ilvl="3" w:tplc="04090001" w:tentative="1">
+      <w:start w:val="1"/>
+      <w:numFmt w:val="bullet"/>
+      <w:lvlText w:val=""/>
+      <w:lvlJc w:val="left"/>
+      <w:pPr>
+        <w:ind w:left="2880" w:hanging="360"/>
+      </w:pPr>
+      <w:rPr>
+        <w:rFonts w:ascii="Symbol" w:hAnsi="Symbol" w:hint="default"/>
+      </w:rPr>
+    </w:lvl>
+    <w:lvl w:ilvl="4" w:tplc="04090003" w:tentative="1">
+      <w:start w:val="1"/>
+      <w:numFmt w:val="bullet"/>
+      <w:lvlText w:val="o"/>
+      <w:lvlJc w:val="left"/>
+      <w:pPr>
+        <w:ind w:left="3600" w:hanging="360"/>
+      </w:pPr>
+      <w:rPr>
+        <w:rFonts w:ascii="Courier New" w:hAnsi="Courier New" w:cs="Courier New" w:hint="default"/>
+      </w:rPr>
+    </w:lvl>
+    <w:lvl w:ilvl="5" w:tplc="04090005" w:tentative="1">
+      <w:start w:val="1"/>
+      <w:numFmt w:val="bullet"/>
+      <w:lvlText w:val=""/>
+      <w:lvlJc w:val="left"/>
+      <w:pPr>
+        <w:ind w:left="4320" w:hanging="360"/>
+      </w:pPr>
+      <w:rPr>
+        <w:rFonts w:ascii="Wingdings" w:hAnsi="Wingdings" w:hint="default"/>
+      </w:rPr>
+    </w:lvl>
+    <w:lvl w:ilvl="6" w:tplc="04090001" w:tentative="1">
+      <w:start w:val="1"/>
+      <w:numFmt w:val="bullet"/>
+      <w:lvlText w:val=""/>
+      <w:lvlJc w:val="left"/>
+      <w:pPr>
+        <w:ind w:left="5040" w:hanging="360"/>
+      </w:pPr>
+      <w:rPr>
+        <w:rFonts w:ascii="Symbol" w:hAnsi="Symbol" w:hint="default"/>
+      </w:rPr>
+    </w:lvl>
+    <w:lvl w:ilvl="7" w:tplc="04090003" w:tentative="1">
+      <w:start w:val="1"/>
+      <w:numFmt w:val="bullet"/>
+      <w:lvlText w:val="o"/>
+      <w:lvlJc w:val="left"/>
+      <w:pPr>
+        <w:ind w:left="5760" w:hanging="360"/>
+      </w:pPr>
+      <w:rPr>
+        <w:rFonts w:ascii="Courier New" w:hAnsi="Courier New" w:cs="Courier New" w:hint="default"/>
+      </w:rPr>
+    </w:lvl>
+    <w:lvl w:ilvl="8" w:tplc="04090005" w:tentative="1">
+      <w:start w:val="1"/>
+      <w:numFmt w:val="bullet"/>
+      <w:lvlText w:val=""/>
+      <w:lvlJc w:val="left"/>
+      <w:pPr>
+        <w:ind w:left="6480" w:hanging="360"/>
+      </w:pPr>
+      <w:rPr>
+        <w:rFonts w:ascii="Wingdings" w:hAnsi="Wingdings" w:hint="default"/>
+      </w:rPr>
+    </w:lvl>
+  </w:abstractNum>
+  <w:abstractNum w:abstractNumId="28">
     <w:nsid w:val="58590F41"/>
     <w:multiLevelType w:val="hybridMultilevel"/>
     <w:tmpl w:val="A3A20562"/>
@@ -57149,7 +57723,7 @@
       </w:rPr>
     </w:lvl>
   </w:abstractNum>
-  <w:abstractNum w:abstractNumId="27">
+  <w:abstractNum w:abstractNumId="29">
     <w:nsid w:val="5B7025F0"/>
     <w:multiLevelType w:val="hybridMultilevel"/>
     <w:tmpl w:val="54F0D928"/>
@@ -57261,7 +57835,7 @@
       </w:rPr>
     </w:lvl>
   </w:abstractNum>
-  <w:abstractNum w:abstractNumId="28">
+  <w:abstractNum w:abstractNumId="30">
     <w:nsid w:val="5D8922B1"/>
     <w:multiLevelType w:val="hybridMultilevel"/>
     <w:tmpl w:val="56C2CB4C"/>
@@ -57373,7 +57947,7 @@
       </w:rPr>
     </w:lvl>
   </w:abstractNum>
-  <w:abstractNum w:abstractNumId="29">
+  <w:abstractNum w:abstractNumId="31">
     <w:nsid w:val="5D8E6C65"/>
     <w:multiLevelType w:val="multilevel"/>
     <w:tmpl w:val="04090025"/>
@@ -57468,7 +58042,7 @@
       </w:pPr>
     </w:lvl>
   </w:abstractNum>
-  <w:abstractNum w:abstractNumId="30">
+  <w:abstractNum w:abstractNumId="32">
     <w:nsid w:val="63340C8A"/>
     <w:multiLevelType w:val="hybridMultilevel"/>
     <w:tmpl w:val="6F50C1E8"/>
@@ -57581,7 +58155,7 @@
       </w:rPr>
     </w:lvl>
   </w:abstractNum>
-  <w:abstractNum w:abstractNumId="31">
+  <w:abstractNum w:abstractNumId="33">
     <w:nsid w:val="63F151D5"/>
     <w:multiLevelType w:val="hybridMultilevel"/>
     <w:tmpl w:val="A3F2EF7E"/>
@@ -57694,7 +58268,7 @@
       </w:rPr>
     </w:lvl>
   </w:abstractNum>
-  <w:abstractNum w:abstractNumId="32">
+  <w:abstractNum w:abstractNumId="34">
     <w:nsid w:val="67FB468B"/>
     <w:multiLevelType w:val="hybridMultilevel"/>
     <w:tmpl w:val="E68C1B38"/>
@@ -57808,7 +58382,7 @@
       </w:rPr>
     </w:lvl>
   </w:abstractNum>
-  <w:abstractNum w:abstractNumId="33">
+  <w:abstractNum w:abstractNumId="35">
     <w:nsid w:val="6EFF0669"/>
     <w:multiLevelType w:val="hybridMultilevel"/>
     <w:tmpl w:val="515E02E0"/>
@@ -57921,7 +58495,7 @@
       </w:rPr>
     </w:lvl>
   </w:abstractNum>
-  <w:abstractNum w:abstractNumId="34">
+  <w:abstractNum w:abstractNumId="36">
     <w:nsid w:val="6FF54C3C"/>
     <w:multiLevelType w:val="hybridMultilevel"/>
     <w:tmpl w:val="BF74575E"/>
@@ -58034,7 +58608,7 @@
       </w:rPr>
     </w:lvl>
   </w:abstractNum>
-  <w:abstractNum w:abstractNumId="35">
+  <w:abstractNum w:abstractNumId="37">
     <w:nsid w:val="70B06741"/>
     <w:multiLevelType w:val="hybridMultilevel"/>
     <w:tmpl w:val="1B0A934C"/>
@@ -58147,7 +58721,7 @@
       </w:rPr>
     </w:lvl>
   </w:abstractNum>
-  <w:abstractNum w:abstractNumId="36">
+  <w:abstractNum w:abstractNumId="38">
     <w:nsid w:val="7117431E"/>
     <w:multiLevelType w:val="hybridMultilevel"/>
     <w:tmpl w:val="1F323D28"/>
@@ -58260,7 +58834,7 @@
       </w:rPr>
     </w:lvl>
   </w:abstractNum>
-  <w:abstractNum w:abstractNumId="37">
+  <w:abstractNum w:abstractNumId="39">
     <w:nsid w:val="71923ED4"/>
     <w:multiLevelType w:val="hybridMultilevel"/>
     <w:tmpl w:val="951A7E56"/>
@@ -58372,7 +58946,7 @@
       </w:rPr>
     </w:lvl>
   </w:abstractNum>
-  <w:abstractNum w:abstractNumId="38">
+  <w:abstractNum w:abstractNumId="40">
     <w:nsid w:val="728771CE"/>
     <w:multiLevelType w:val="hybridMultilevel"/>
     <w:tmpl w:val="8E42EFE0"/>
@@ -58485,7 +59059,7 @@
       </w:rPr>
     </w:lvl>
   </w:abstractNum>
-  <w:abstractNum w:abstractNumId="39">
+  <w:abstractNum w:abstractNumId="41">
     <w:nsid w:val="7A16724D"/>
     <w:multiLevelType w:val="hybridMultilevel"/>
     <w:tmpl w:val="897E1AC4"/>
@@ -58598,7 +59172,7 @@
       </w:rPr>
     </w:lvl>
   </w:abstractNum>
-  <w:abstractNum w:abstractNumId="40">
+  <w:abstractNum w:abstractNumId="42">
     <w:nsid w:val="7C0762DD"/>
     <w:multiLevelType w:val="hybridMultilevel"/>
     <w:tmpl w:val="2CA4055C"/>
@@ -58712,52 +59286,52 @@
     </w:lvl>
   </w:abstractNum>
   <w:num w:numId="1">
-    <w:abstractNumId w:val="29"/>
+    <w:abstractNumId w:val="31"/>
   </w:num>
   <w:num w:numId="2">
+    <w:abstractNumId w:val="14"/>
+  </w:num>
+  <w:num w:numId="3">
+    <w:abstractNumId w:val="19"/>
+  </w:num>
+  <w:num w:numId="4">
+    <w:abstractNumId w:val="38"/>
+  </w:num>
+  <w:num w:numId="5">
+    <w:abstractNumId w:val="36"/>
+  </w:num>
+  <w:num w:numId="6">
+    <w:abstractNumId w:val="40"/>
+  </w:num>
+  <w:num w:numId="7">
+    <w:abstractNumId w:val="27"/>
+  </w:num>
+  <w:num w:numId="8">
+    <w:abstractNumId w:val="32"/>
+  </w:num>
+  <w:num w:numId="9">
+    <w:abstractNumId w:val="35"/>
+  </w:num>
+  <w:num w:numId="10">
+    <w:abstractNumId w:val="22"/>
+  </w:num>
+  <w:num w:numId="11">
+    <w:abstractNumId w:val="24"/>
+  </w:num>
+  <w:num w:numId="12">
     <w:abstractNumId w:val="13"/>
   </w:num>
-  <w:num w:numId="3">
-    <w:abstractNumId w:val="18"/>
-  </w:num>
-  <w:num w:numId="4">
-    <w:abstractNumId w:val="36"/>
-  </w:num>
-  <w:num w:numId="5">
-    <w:abstractNumId w:val="34"/>
-  </w:num>
-  <w:num w:numId="6">
-    <w:abstractNumId w:val="38"/>
-  </w:num>
-  <w:num w:numId="7">
-    <w:abstractNumId w:val="25"/>
-  </w:num>
-  <w:num w:numId="8">
-    <w:abstractNumId w:val="30"/>
-  </w:num>
-  <w:num w:numId="9">
-    <w:abstractNumId w:val="33"/>
-  </w:num>
-  <w:num w:numId="10">
-    <w:abstractNumId w:val="21"/>
-  </w:num>
-  <w:num w:numId="11">
-    <w:abstractNumId w:val="23"/>
-  </w:num>
-  <w:num w:numId="12">
-    <w:abstractNumId w:val="12"/>
-  </w:num>
   <w:num w:numId="13">
-    <w:abstractNumId w:val="8"/>
+    <w:abstractNumId w:val="9"/>
   </w:num>
   <w:num w:numId="14">
-    <w:abstractNumId w:val="4"/>
+    <w:abstractNumId w:val="5"/>
   </w:num>
   <w:num w:numId="15">
-    <w:abstractNumId w:val="39"/>
+    <w:abstractNumId w:val="41"/>
   </w:num>
   <w:num w:numId="16">
-    <w:abstractNumId w:val="6"/>
+    <w:abstractNumId w:val="7"/>
   </w:num>
   <w:num w:numId="17">
     <w:abstractNumId w:val="0"/>
@@ -58766,91 +59340,97 @@
     <w:abstractNumId w:val="2"/>
   </w:num>
   <w:num w:numId="19">
-    <w:abstractNumId w:val="35"/>
+    <w:abstractNumId w:val="37"/>
   </w:num>
   <w:num w:numId="20">
+    <w:abstractNumId w:val="18"/>
+  </w:num>
+  <w:num w:numId="21">
+    <w:abstractNumId w:val="42"/>
+  </w:num>
+  <w:num w:numId="22">
+    <w:abstractNumId w:val="15"/>
+  </w:num>
+  <w:num w:numId="23">
+    <w:abstractNumId w:val="34"/>
+  </w:num>
+  <w:num w:numId="24">
     <w:abstractNumId w:val="17"/>
   </w:num>
-  <w:num w:numId="21">
-    <w:abstractNumId w:val="40"/>
+  <w:num w:numId="25">
+    <w:abstractNumId w:val="29"/>
   </w:num>
-  <w:num w:numId="22">
-    <w:abstractNumId w:val="14"/>
+  <w:num w:numId="26">
+    <w:abstractNumId w:val="39"/>
   </w:num>
-  <w:num w:numId="23">
-    <w:abstractNumId w:val="32"/>
+  <w:num w:numId="27">
+    <w:abstractNumId w:val="21"/>
   </w:num>
-  <w:num w:numId="24">
+  <w:num w:numId="28">
+    <w:abstractNumId w:val="33"/>
+  </w:num>
+  <w:num w:numId="29">
+    <w:abstractNumId w:val="4"/>
+  </w:num>
+  <w:num w:numId="30">
     <w:abstractNumId w:val="16"/>
   </w:num>
-  <w:num w:numId="25">
-    <w:abstractNumId w:val="27"/>
+  <w:num w:numId="31">
+    <w:abstractNumId w:val="30"/>
   </w:num>
-  <w:num w:numId="26">
-    <w:abstractNumId w:val="37"/>
+  <w:num w:numId="32">
+    <w:abstractNumId w:val="25"/>
   </w:num>
-  <w:num w:numId="27">
-    <w:abstractNumId w:val="20"/>
-  </w:num>
-  <w:num w:numId="28">
-    <w:abstractNumId w:val="31"/>
-  </w:num>
-  <w:num w:numId="29">
-    <w:abstractNumId w:val="3"/>
-  </w:num>
-  <w:num w:numId="30">
-    <w:abstractNumId w:val="15"/>
-  </w:num>
-  <w:num w:numId="31">
+  <w:num w:numId="33">
     <w:abstractNumId w:val="28"/>
   </w:num>
-  <w:num w:numId="32">
-    <w:abstractNumId w:val="24"/>
-  </w:num>
-  <w:num w:numId="33">
-    <w:abstractNumId w:val="26"/>
-  </w:num>
   <w:num w:numId="34">
-    <w:abstractNumId w:val="29"/>
+    <w:abstractNumId w:val="31"/>
   </w:num>
   <w:num w:numId="35">
     <w:abstractNumId w:val="1"/>
   </w:num>
   <w:num w:numId="36">
+    <w:abstractNumId w:val="11"/>
+  </w:num>
+  <w:num w:numId="37">
+    <w:abstractNumId w:val="31"/>
+  </w:num>
+  <w:num w:numId="38">
+    <w:abstractNumId w:val="31"/>
+  </w:num>
+  <w:num w:numId="39">
+    <w:abstractNumId w:val="20"/>
+  </w:num>
+  <w:num w:numId="40">
+    <w:abstractNumId w:val="31"/>
+  </w:num>
+  <w:num w:numId="41">
+    <w:abstractNumId w:val="31"/>
+  </w:num>
+  <w:num w:numId="42">
+    <w:abstractNumId w:val="31"/>
+  </w:num>
+  <w:num w:numId="43">
+    <w:abstractNumId w:val="8"/>
+  </w:num>
+  <w:num w:numId="44">
+    <w:abstractNumId w:val="6"/>
+  </w:num>
+  <w:num w:numId="45">
+    <w:abstractNumId w:val="12"/>
+  </w:num>
+  <w:num w:numId="46">
     <w:abstractNumId w:val="10"/>
   </w:num>
-  <w:num w:numId="37">
-    <w:abstractNumId w:val="29"/>
+  <w:num w:numId="47">
+    <w:abstractNumId w:val="23"/>
   </w:num>
-  <w:num w:numId="38">
-    <w:abstractNumId w:val="29"/>
+  <w:num w:numId="48">
+    <w:abstractNumId w:val="3"/>
   </w:num>
-  <w:num w:numId="39">
-    <w:abstractNumId w:val="19"/>
-  </w:num>
-  <w:num w:numId="40">
-    <w:abstractNumId w:val="29"/>
-  </w:num>
-  <w:num w:numId="41">
-    <w:abstractNumId w:val="29"/>
-  </w:num>
-  <w:num w:numId="42">
-    <w:abstractNumId w:val="29"/>
-  </w:num>
-  <w:num w:numId="43">
-    <w:abstractNumId w:val="7"/>
-  </w:num>
-  <w:num w:numId="44">
-    <w:abstractNumId w:val="5"/>
-  </w:num>
-  <w:num w:numId="45">
-    <w:abstractNumId w:val="11"/>
-  </w:num>
-  <w:num w:numId="46">
-    <w:abstractNumId w:val="9"/>
-  </w:num>
-  <w:num w:numId="47">
-    <w:abstractNumId w:val="22"/>
+  <w:num w:numId="49">
+    <w:abstractNumId w:val="26"/>
   </w:num>
   <w:numIdMacAtCleanup w:val="31"/>
 </w:numbering>
@@ -63395,7 +63975,7 @@
 </file>
 
 <file path=customXml/itemProps2.xml><?xml version="1.0" encoding="utf-8"?>
-<ds:datastoreItem xmlns:ds="http://schemas.openxmlformats.org/officeDocument/2006/customXml" ds:itemID="{97793B70-6770-49ED-8164-D0F4079FAF88}">
+<ds:datastoreItem xmlns:ds="http://schemas.openxmlformats.org/officeDocument/2006/customXml" ds:itemID="{42D2E65D-8358-4E33-B1DD-954488D5CEA3}">
   <ds:schemaRefs>
     <ds:schemaRef ds:uri="http://schemas.openxmlformats.org/officeDocument/2006/bibliography"/>
   </ds:schemaRefs>

</xml_diff>